<commit_message>
apply the Decision Tree model
</commit_message>
<xml_diff>
--- a/reports/Rendering_2.docx
+++ b/reports/Rendering_2.docx
@@ -1998,11 +1998,588 @@
         <w:jc w:val="lowKashida"/>
         <w:rPr>
           <w:rFonts w:asciiTheme="majorBidi" w:hAnsiTheme="majorBidi" w:cstheme="majorBidi"/>
-          <w:color w:val="000000" w:themeColor="text1"/>
+          <w:lang w:val="en-US"/>
+        </w:rPr>
+      </w:pPr>
+    </w:p>
+    <w:p>
+      <w:pPr>
+        <w:pStyle w:val="berschrift2"/>
+        <w:numPr>
+          <w:ilvl w:val="1"/>
+          <w:numId w:val="1"/>
+        </w:numPr>
+        <w:rPr>
+          <w:rFonts w:asciiTheme="majorBidi" w:hAnsiTheme="majorBidi"/>
+          <w:b/>
+          <w:bCs/>
+          <w:color w:val="000000" w:themeColor="text1"/>
+        </w:rPr>
+      </w:pPr>
+      <w:proofErr w:type="spellStart"/>
+      <w:r>
+        <w:rPr>
+          <w:rFonts w:asciiTheme="majorBidi" w:hAnsiTheme="majorBidi"/>
+          <w:b/>
+          <w:bCs/>
+          <w:color w:val="000000" w:themeColor="text1"/>
+        </w:rPr>
+        <w:t>Decision</w:t>
+      </w:r>
+      <w:proofErr w:type="spellEnd"/>
+      <w:r>
+        <w:rPr>
+          <w:rFonts w:asciiTheme="majorBidi" w:hAnsiTheme="majorBidi"/>
+          <w:b/>
+          <w:bCs/>
+          <w:color w:val="000000" w:themeColor="text1"/>
+        </w:rPr>
+        <w:t xml:space="preserve"> </w:t>
+      </w:r>
+      <w:proofErr w:type="spellStart"/>
+      <w:r>
+        <w:rPr>
+          <w:rFonts w:asciiTheme="majorBidi" w:hAnsiTheme="majorBidi"/>
+          <w:b/>
+          <w:bCs/>
+          <w:color w:val="000000" w:themeColor="text1"/>
+        </w:rPr>
+        <w:t>Trees</w:t>
+      </w:r>
+      <w:proofErr w:type="spellEnd"/>
+    </w:p>
+    <w:p>
+      <w:pPr>
+        <w:rPr>
+          <w:rFonts w:asciiTheme="majorBidi" w:hAnsiTheme="majorBidi" w:cstheme="majorBidi"/>
+          <w:color w:val="000000" w:themeColor="text1"/>
+          <w:lang w:val="en-US"/>
+        </w:rPr>
+      </w:pPr>
+      <w:r>
+        <w:rPr>
+          <w:rFonts w:asciiTheme="majorBidi" w:hAnsiTheme="majorBidi" w:cstheme="majorBidi"/>
+          <w:color w:val="000000" w:themeColor="text1"/>
+          <w:lang w:val="en-US"/>
+        </w:rPr>
+        <w:t>Decision Trees are a popular algorithm for regression tasks</w:t>
+      </w:r>
+      <w:r>
+        <w:rPr>
+          <w:rFonts w:asciiTheme="majorBidi" w:hAnsiTheme="majorBidi" w:cstheme="majorBidi"/>
+          <w:color w:val="000000" w:themeColor="text1"/>
+          <w:lang w:val="en-US"/>
+        </w:rPr>
+        <w:t xml:space="preserve">; therefore, we decided to apply this model on our dataset. </w:t>
+      </w:r>
+      <w:r>
+        <w:rPr>
+          <w:rFonts w:asciiTheme="majorBidi" w:hAnsiTheme="majorBidi" w:cstheme="majorBidi"/>
+          <w:color w:val="000000" w:themeColor="text1"/>
+          <w:lang w:val="en-US"/>
+        </w:rPr>
+        <w:t>We applied this model with and without dimensionality reduction. The results are presented in the next two sections.</w:t>
+      </w:r>
+    </w:p>
+    <w:p>
+      <w:pPr>
+        <w:pStyle w:val="berschrift3"/>
+        <w:numPr>
+          <w:ilvl w:val="2"/>
+          <w:numId w:val="1"/>
+        </w:numPr>
+        <w:rPr>
+          <w:rFonts w:asciiTheme="majorBidi" w:hAnsiTheme="majorBidi"/>
+          <w:b/>
+          <w:bCs/>
+          <w:color w:val="000000" w:themeColor="text1"/>
+          <w:lang w:val="en-US"/>
+        </w:rPr>
+      </w:pPr>
+      <w:r>
+        <w:rPr>
+          <w:rFonts w:asciiTheme="majorBidi" w:hAnsiTheme="majorBidi"/>
+          <w:b/>
+          <w:bCs/>
+          <w:color w:val="000000" w:themeColor="text1"/>
+          <w:lang w:val="en-US"/>
+        </w:rPr>
+        <w:t>Decision Trees</w:t>
+      </w:r>
+      <w:r>
+        <w:rPr>
+          <w:rFonts w:asciiTheme="majorBidi" w:hAnsiTheme="majorBidi"/>
+          <w:b/>
+          <w:bCs/>
+          <w:color w:val="000000" w:themeColor="text1"/>
+          <w:lang w:val="en-US"/>
+        </w:rPr>
+        <w:t xml:space="preserve"> without Dimensionality Reduction</w:t>
+      </w:r>
+    </w:p>
+    <w:p>
+      <w:pPr>
+        <w:rPr>
+          <w:rFonts w:asciiTheme="majorBidi" w:hAnsiTheme="majorBidi" w:cstheme="majorBidi"/>
+          <w:color w:val="000000" w:themeColor="text1"/>
+          <w:lang w:val="en-US"/>
+        </w:rPr>
+      </w:pPr>
+      <w:r>
+        <w:rPr>
+          <w:rFonts w:asciiTheme="majorBidi" w:hAnsiTheme="majorBidi" w:cstheme="majorBidi"/>
+          <w:color w:val="000000" w:themeColor="text1"/>
+          <w:lang w:val="en-US"/>
+        </w:rPr>
+        <w:t xml:space="preserve"> </w:t>
+      </w:r>
+      <w:r>
+        <w:rPr>
+          <w:rFonts w:asciiTheme="majorBidi" w:hAnsiTheme="majorBidi" w:cstheme="majorBidi"/>
+          <w:color w:val="000000" w:themeColor="text1"/>
+          <w:lang w:val="en-US"/>
+        </w:rPr>
+        <w:t xml:space="preserve">The results of this model are: </w:t>
+      </w:r>
+    </w:p>
+    <w:p>
+      <w:pPr>
+        <w:pStyle w:val="Listenabsatz"/>
+        <w:numPr>
+          <w:ilvl w:val="0"/>
+          <w:numId w:val="12"/>
+        </w:numPr>
+        <w:jc w:val="lowKashida"/>
+        <w:rPr>
+          <w:rFonts w:asciiTheme="majorBidi" w:hAnsiTheme="majorBidi" w:cstheme="majorBidi"/>
+          <w:color w:val="000000" w:themeColor="text1"/>
+          <w:lang w:val="en-US"/>
+        </w:rPr>
+      </w:pPr>
+      <w:r>
+        <w:rPr>
+          <w:rFonts w:asciiTheme="majorBidi" w:hAnsiTheme="majorBidi" w:cstheme="majorBidi"/>
+          <w:color w:val="000000" w:themeColor="text1"/>
+          <w:lang w:val="en-US"/>
+        </w:rPr>
+        <w:t>Mean Squared Error (MSE): 5.0408947205889875e-06</w:t>
+      </w:r>
+    </w:p>
+    <w:p>
+      <w:pPr>
+        <w:pStyle w:val="Listenabsatz"/>
+        <w:numPr>
+          <w:ilvl w:val="0"/>
+          <w:numId w:val="12"/>
+        </w:numPr>
+        <w:jc w:val="lowKashida"/>
+        <w:rPr>
+          <w:rFonts w:asciiTheme="majorBidi" w:hAnsiTheme="majorBidi" w:cstheme="majorBidi"/>
+          <w:color w:val="000000" w:themeColor="text1"/>
+          <w:lang w:val="en-US"/>
+        </w:rPr>
+      </w:pPr>
+      <w:r>
+        <w:rPr>
+          <w:rFonts w:asciiTheme="majorBidi" w:hAnsiTheme="majorBidi" w:cstheme="majorBidi"/>
+          <w:color w:val="000000" w:themeColor="text1"/>
+          <w:lang w:val="en-US"/>
+        </w:rPr>
+        <w:t>R-squared (R2): 0.9989419630502595</w:t>
+      </w:r>
+    </w:p>
+    <w:p>
+      <w:pPr>
+        <w:pStyle w:val="Listenabsatz"/>
+        <w:numPr>
+          <w:ilvl w:val="0"/>
+          <w:numId w:val="12"/>
+        </w:numPr>
+        <w:jc w:val="lowKashida"/>
+        <w:rPr>
+          <w:rFonts w:asciiTheme="majorBidi" w:hAnsiTheme="majorBidi" w:cstheme="majorBidi"/>
+          <w:color w:val="000000" w:themeColor="text1"/>
+          <w:lang w:val="en-US"/>
+        </w:rPr>
+      </w:pPr>
+      <w:r>
+        <w:rPr>
+          <w:rFonts w:asciiTheme="majorBidi" w:hAnsiTheme="majorBidi" w:cstheme="majorBidi"/>
+          <w:color w:val="000000" w:themeColor="text1"/>
+          <w:lang w:val="en-US"/>
+        </w:rPr>
+        <w:t>Mean Absolute Error (MAE): 0.00016894822536393775</w:t>
+      </w:r>
+    </w:p>
+    <w:p>
+      <w:pPr>
+        <w:pStyle w:val="Listenabsatz"/>
+        <w:numPr>
+          <w:ilvl w:val="0"/>
+          <w:numId w:val="12"/>
+        </w:numPr>
+        <w:jc w:val="lowKashida"/>
+        <w:rPr>
+          <w:rFonts w:asciiTheme="majorBidi" w:hAnsiTheme="majorBidi" w:cstheme="majorBidi"/>
+          <w:color w:val="000000" w:themeColor="text1"/>
+          <w:lang w:val="en-US"/>
+        </w:rPr>
+      </w:pPr>
+      <w:r>
+        <w:rPr>
+          <w:rFonts w:asciiTheme="majorBidi" w:hAnsiTheme="majorBidi" w:cstheme="majorBidi"/>
+          <w:color w:val="000000" w:themeColor="text1"/>
+          <w:lang w:val="en-US"/>
+        </w:rPr>
+        <w:t>Root Mean Squared Error (RMSE): 0.0022451936933344943</w:t>
+      </w:r>
+    </w:p>
+    <w:p>
+      <w:pPr>
+        <w:pStyle w:val="Listenabsatz"/>
+        <w:numPr>
+          <w:ilvl w:val="0"/>
+          <w:numId w:val="12"/>
+        </w:numPr>
+        <w:jc w:val="lowKashida"/>
+        <w:rPr>
+          <w:rFonts w:asciiTheme="majorBidi" w:hAnsiTheme="majorBidi" w:cstheme="majorBidi"/>
+          <w:color w:val="000000" w:themeColor="text1"/>
+          <w:lang w:val="en-US"/>
+        </w:rPr>
+      </w:pPr>
+      <w:proofErr w:type="spellStart"/>
+      <w:r>
+        <w:rPr>
+          <w:rFonts w:asciiTheme="majorBidi" w:hAnsiTheme="majorBidi" w:cstheme="majorBidi"/>
+          <w:color w:val="000000" w:themeColor="text1"/>
+        </w:rPr>
+        <w:t>Explained</w:t>
+      </w:r>
+      <w:proofErr w:type="spellEnd"/>
+      <w:r>
+        <w:rPr>
+          <w:rFonts w:asciiTheme="majorBidi" w:hAnsiTheme="majorBidi" w:cstheme="majorBidi"/>
+          <w:color w:val="000000" w:themeColor="text1"/>
+        </w:rPr>
+        <w:t xml:space="preserve"> </w:t>
+      </w:r>
+      <w:proofErr w:type="spellStart"/>
+      <w:r>
+        <w:rPr>
+          <w:rFonts w:asciiTheme="majorBidi" w:hAnsiTheme="majorBidi" w:cstheme="majorBidi"/>
+          <w:color w:val="000000" w:themeColor="text1"/>
+        </w:rPr>
+        <w:t>Variance</w:t>
+      </w:r>
+      <w:proofErr w:type="spellEnd"/>
+      <w:r>
+        <w:rPr>
+          <w:rFonts w:asciiTheme="majorBidi" w:hAnsiTheme="majorBidi" w:cstheme="majorBidi"/>
+          <w:color w:val="000000" w:themeColor="text1"/>
+        </w:rPr>
+        <w:t xml:space="preserve"> Score: 0.9989419815252438</w:t>
+      </w:r>
+    </w:p>
+    <w:p>
+      <w:pPr>
+        <w:jc w:val="lowKashida"/>
+        <w:rPr>
+          <w:rFonts w:asciiTheme="majorBidi" w:hAnsiTheme="majorBidi" w:cstheme="majorBidi"/>
+          <w:b/>
+          <w:bCs/>
+          <w:color w:val="000000" w:themeColor="text1"/>
+          <w:u w:val="single"/>
+          <w:lang w:val="en-US"/>
+        </w:rPr>
+      </w:pPr>
+      <w:r>
+        <w:rPr>
+          <w:rFonts w:asciiTheme="majorBidi" w:hAnsiTheme="majorBidi" w:cstheme="majorBidi"/>
+          <w:color w:val="000000" w:themeColor="text1"/>
+          <w:lang w:val="en-US"/>
+        </w:rPr>
+        <w:t xml:space="preserve">A very low MSE, high R-squared, and small MAE and RMSE indicate that </w:t>
+      </w:r>
+      <w:r>
+        <w:rPr>
+          <w:rFonts w:asciiTheme="majorBidi" w:hAnsiTheme="majorBidi" w:cstheme="majorBidi"/>
+          <w:color w:val="000000" w:themeColor="text1"/>
+          <w:lang w:val="en-US"/>
+        </w:rPr>
+        <w:t>this</w:t>
+      </w:r>
+      <w:r>
+        <w:rPr>
+          <w:rFonts w:asciiTheme="majorBidi" w:hAnsiTheme="majorBidi" w:cstheme="majorBidi"/>
+          <w:color w:val="000000" w:themeColor="text1"/>
+          <w:lang w:val="en-US"/>
+        </w:rPr>
+        <w:t xml:space="preserve"> model is performing exceptionally well and is able to make accurate predictions with very small errors. Additionally, the explained variance score of nearly 1 suggests that </w:t>
+      </w:r>
+      <w:r>
+        <w:rPr>
+          <w:rFonts w:asciiTheme="majorBidi" w:hAnsiTheme="majorBidi" w:cstheme="majorBidi"/>
+          <w:color w:val="000000" w:themeColor="text1"/>
+          <w:lang w:val="en-US"/>
+        </w:rPr>
+        <w:t>the</w:t>
+      </w:r>
+      <w:r>
+        <w:rPr>
+          <w:rFonts w:asciiTheme="majorBidi" w:hAnsiTheme="majorBidi" w:cstheme="majorBidi"/>
+          <w:color w:val="000000" w:themeColor="text1"/>
+          <w:lang w:val="en-US"/>
+        </w:rPr>
+        <w:t xml:space="preserve"> model is able to explain almost all of the variance in the target variable. Overall, these metrics indicate </w:t>
+      </w:r>
+      <w:r>
+        <w:rPr>
+          <w:rFonts w:asciiTheme="majorBidi" w:hAnsiTheme="majorBidi" w:cstheme="majorBidi"/>
+          <w:b/>
+          <w:bCs/>
+          <w:color w:val="000000" w:themeColor="text1"/>
+          <w:u w:val="single"/>
+          <w:lang w:val="en-US"/>
+        </w:rPr>
+        <w:t xml:space="preserve">that </w:t>
+      </w:r>
+      <w:r>
+        <w:rPr>
+          <w:rFonts w:asciiTheme="majorBidi" w:hAnsiTheme="majorBidi" w:cstheme="majorBidi"/>
+          <w:b/>
+          <w:bCs/>
+          <w:color w:val="000000" w:themeColor="text1"/>
+          <w:u w:val="single"/>
+          <w:lang w:val="en-US"/>
+        </w:rPr>
+        <w:t>the</w:t>
+      </w:r>
+      <w:r>
+        <w:rPr>
+          <w:rFonts w:asciiTheme="majorBidi" w:hAnsiTheme="majorBidi" w:cstheme="majorBidi"/>
+          <w:b/>
+          <w:bCs/>
+          <w:color w:val="000000" w:themeColor="text1"/>
+          <w:u w:val="single"/>
+          <w:lang w:val="en-US"/>
+        </w:rPr>
+        <w:t xml:space="preserve"> Decision Tree Regression model is highly effective for the task at hand.</w:t>
+      </w:r>
+    </w:p>
+    <w:p>
+      <w:pPr>
+        <w:jc w:val="lowKashida"/>
+        <w:rPr>
+          <w:rFonts w:asciiTheme="majorBidi" w:hAnsiTheme="majorBidi" w:cstheme="majorBidi"/>
+          <w:color w:val="000000" w:themeColor="text1"/>
+          <w:lang w:val="en-US"/>
+        </w:rPr>
+      </w:pPr>
+    </w:p>
+    <w:p>
+      <w:pPr>
+        <w:pStyle w:val="berschrift3"/>
+        <w:numPr>
+          <w:ilvl w:val="2"/>
+          <w:numId w:val="1"/>
+        </w:numPr>
+        <w:rPr>
+          <w:rFonts w:asciiTheme="majorBidi" w:hAnsiTheme="majorBidi"/>
+          <w:b/>
+          <w:bCs/>
+          <w:color w:val="000000" w:themeColor="text1"/>
+          <w:lang w:val="en-US"/>
+        </w:rPr>
+      </w:pPr>
+      <w:r>
+        <w:rPr>
+          <w:rFonts w:asciiTheme="majorBidi" w:hAnsiTheme="majorBidi"/>
+          <w:b/>
+          <w:bCs/>
+          <w:color w:val="000000" w:themeColor="text1"/>
+          <w:lang w:val="en-US"/>
+        </w:rPr>
+        <w:t>Decision Trees with Dimensionality Reduction</w:t>
+      </w:r>
+    </w:p>
+    <w:p>
+      <w:pPr>
+        <w:jc w:val="lowKashida"/>
+        <w:rPr>
+          <w:rFonts w:asciiTheme="majorBidi" w:hAnsiTheme="majorBidi" w:cstheme="majorBidi"/>
+          <w:color w:val="000000" w:themeColor="text1"/>
+          <w:lang w:val="en-US"/>
+        </w:rPr>
+      </w:pPr>
+      <w:r>
+        <w:rPr>
+          <w:rFonts w:asciiTheme="majorBidi" w:hAnsiTheme="majorBidi" w:cstheme="majorBidi"/>
+          <w:color w:val="000000" w:themeColor="text1"/>
+          <w:lang w:val="en-US"/>
+        </w:rPr>
+        <w:t>The results of this model are:</w:t>
+      </w:r>
+    </w:p>
+    <w:p>
+      <w:pPr>
+        <w:pStyle w:val="Listenabsatz"/>
+        <w:numPr>
+          <w:ilvl w:val="0"/>
+          <w:numId w:val="13"/>
+        </w:numPr>
+        <w:jc w:val="lowKashida"/>
+        <w:rPr>
+          <w:rFonts w:asciiTheme="majorBidi" w:hAnsiTheme="majorBidi" w:cstheme="majorBidi"/>
+          <w:color w:val="000000" w:themeColor="text1"/>
+          <w:lang w:val="en-US"/>
+        </w:rPr>
+      </w:pPr>
+      <w:r>
+        <w:rPr>
+          <w:rFonts w:asciiTheme="majorBidi" w:hAnsiTheme="majorBidi" w:cstheme="majorBidi"/>
+          <w:color w:val="000000" w:themeColor="text1"/>
+          <w:lang w:val="en-US"/>
+        </w:rPr>
+        <w:t>Mean Squared Error (MSE): 7.293080520500923e-05</w:t>
+      </w:r>
+    </w:p>
+    <w:p>
+      <w:pPr>
+        <w:pStyle w:val="Listenabsatz"/>
+        <w:numPr>
+          <w:ilvl w:val="0"/>
+          <w:numId w:val="13"/>
+        </w:numPr>
+        <w:jc w:val="lowKashida"/>
+        <w:rPr>
+          <w:rFonts w:asciiTheme="majorBidi" w:hAnsiTheme="majorBidi" w:cstheme="majorBidi"/>
+          <w:color w:val="000000" w:themeColor="text1"/>
+          <w:lang w:val="en-US"/>
+        </w:rPr>
+      </w:pPr>
+      <w:r>
+        <w:rPr>
+          <w:rFonts w:asciiTheme="majorBidi" w:hAnsiTheme="majorBidi" w:cstheme="majorBidi"/>
+          <w:color w:val="000000" w:themeColor="text1"/>
+          <w:lang w:val="en-US"/>
+        </w:rPr>
+        <w:t>R-squared (R2): 0.9846925018358221</w:t>
+      </w:r>
+    </w:p>
+    <w:p>
+      <w:pPr>
+        <w:pStyle w:val="Listenabsatz"/>
+        <w:numPr>
+          <w:ilvl w:val="0"/>
+          <w:numId w:val="13"/>
+        </w:numPr>
+        <w:jc w:val="lowKashida"/>
+        <w:rPr>
+          <w:rFonts w:asciiTheme="majorBidi" w:hAnsiTheme="majorBidi" w:cstheme="majorBidi"/>
+          <w:color w:val="000000" w:themeColor="text1"/>
+          <w:lang w:val="en-US"/>
+        </w:rPr>
+      </w:pPr>
+      <w:r>
+        <w:rPr>
+          <w:rFonts w:asciiTheme="majorBidi" w:hAnsiTheme="majorBidi" w:cstheme="majorBidi"/>
+          <w:color w:val="000000" w:themeColor="text1"/>
+          <w:lang w:val="en-US"/>
+        </w:rPr>
+        <w:t>Mean Absolute Error (MAE): 0.0012739928590183088</w:t>
+      </w:r>
+    </w:p>
+    <w:p>
+      <w:pPr>
+        <w:pStyle w:val="Listenabsatz"/>
+        <w:numPr>
+          <w:ilvl w:val="0"/>
+          <w:numId w:val="13"/>
+        </w:numPr>
+        <w:jc w:val="lowKashida"/>
+        <w:rPr>
+          <w:rFonts w:asciiTheme="majorBidi" w:hAnsiTheme="majorBidi" w:cstheme="majorBidi"/>
+          <w:color w:val="000000" w:themeColor="text1"/>
+          <w:lang w:val="en-US"/>
+        </w:rPr>
+      </w:pPr>
+      <w:r>
+        <w:rPr>
+          <w:rFonts w:asciiTheme="majorBidi" w:hAnsiTheme="majorBidi" w:cstheme="majorBidi"/>
+          <w:color w:val="000000" w:themeColor="text1"/>
+          <w:lang w:val="en-US"/>
+        </w:rPr>
+        <w:t>Root Mean Squared Error (RMSE): 0.008539953466208656</w:t>
+      </w:r>
+    </w:p>
+    <w:p>
+      <w:pPr>
+        <w:pStyle w:val="Listenabsatz"/>
+        <w:numPr>
+          <w:ilvl w:val="0"/>
+          <w:numId w:val="13"/>
+        </w:numPr>
+        <w:jc w:val="lowKashida"/>
+        <w:rPr>
+          <w:rFonts w:asciiTheme="majorBidi" w:hAnsiTheme="majorBidi" w:cstheme="majorBidi"/>
+          <w:color w:val="000000" w:themeColor="text1"/>
+          <w:lang w:val="en-US"/>
+        </w:rPr>
+      </w:pPr>
+      <w:proofErr w:type="spellStart"/>
+      <w:r>
+        <w:rPr>
+          <w:rFonts w:asciiTheme="majorBidi" w:hAnsiTheme="majorBidi" w:cstheme="majorBidi"/>
+          <w:color w:val="000000" w:themeColor="text1"/>
+        </w:rPr>
+        <w:t>Explained</w:t>
+      </w:r>
+      <w:proofErr w:type="spellEnd"/>
+      <w:r>
+        <w:rPr>
+          <w:rFonts w:asciiTheme="majorBidi" w:hAnsiTheme="majorBidi" w:cstheme="majorBidi"/>
+          <w:color w:val="000000" w:themeColor="text1"/>
+        </w:rPr>
+        <w:t xml:space="preserve"> </w:t>
+      </w:r>
+      <w:proofErr w:type="spellStart"/>
+      <w:r>
+        <w:rPr>
+          <w:rFonts w:asciiTheme="majorBidi" w:hAnsiTheme="majorBidi" w:cstheme="majorBidi"/>
+          <w:color w:val="000000" w:themeColor="text1"/>
+        </w:rPr>
+        <w:t>Variance</w:t>
+      </w:r>
+      <w:proofErr w:type="spellEnd"/>
+      <w:r>
+        <w:rPr>
+          <w:rFonts w:asciiTheme="majorBidi" w:hAnsiTheme="majorBidi" w:cstheme="majorBidi"/>
+          <w:color w:val="000000" w:themeColor="text1"/>
+        </w:rPr>
+        <w:t xml:space="preserve"> Score: 0.9846934559572341</w:t>
+      </w:r>
+    </w:p>
+    <w:p>
+      <w:pPr>
+        <w:jc w:val="lowKashida"/>
+        <w:rPr>
+          <w:rFonts w:asciiTheme="majorBidi" w:hAnsiTheme="majorBidi" w:cstheme="majorBidi"/>
+          <w:color w:val="000000" w:themeColor="text1"/>
+          <w:u w:val="single"/>
           <w:lang w:val="en-US"/>
         </w:rPr>
       </w:pPr>
       <w:bookmarkStart w:id="0" w:name="_GoBack"/>
+      <w:r>
+        <w:rPr>
+          <w:rFonts w:asciiTheme="majorBidi" w:hAnsiTheme="majorBidi" w:cstheme="majorBidi"/>
+          <w:color w:val="000000" w:themeColor="text1"/>
+          <w:u w:val="single"/>
+          <w:lang w:val="en-US"/>
+        </w:rPr>
+        <w:t>These results show that the Decision Tree model without dimensionality reduction performed better across all metrics compared to the one with dimensionality reduction.</w:t>
+      </w:r>
       <w:bookmarkEnd w:id="0"/>
     </w:p>
     <w:sectPr>
@@ -2700,6 +3277,119 @@
     </w:lvl>
   </w:abstractNum>
   <w:abstractNum w:abstractNumId="6" w15:restartNumberingAfterBreak="0">
+    <w:nsid w:val="3EEF1F87"/>
+    <w:multiLevelType w:val="hybridMultilevel"/>
+    <w:tmpl w:val="674C6B30"/>
+    <w:lvl w:ilvl="0" w:tplc="04070001">
+      <w:start w:val="1"/>
+      <w:numFmt w:val="bullet"/>
+      <w:lvlText w:val=""/>
+      <w:lvlJc w:val="left"/>
+      <w:pPr>
+        <w:ind w:left="720" w:hanging="360"/>
+      </w:pPr>
+      <w:rPr>
+        <w:rFonts w:ascii="Symbol" w:hAnsi="Symbol" w:hint="default"/>
+      </w:rPr>
+    </w:lvl>
+    <w:lvl w:ilvl="1" w:tplc="04070003" w:tentative="1">
+      <w:start w:val="1"/>
+      <w:numFmt w:val="bullet"/>
+      <w:lvlText w:val="o"/>
+      <w:lvlJc w:val="left"/>
+      <w:pPr>
+        <w:ind w:left="1440" w:hanging="360"/>
+      </w:pPr>
+      <w:rPr>
+        <w:rFonts w:ascii="Courier New" w:hAnsi="Courier New" w:cs="Courier New" w:hint="default"/>
+      </w:rPr>
+    </w:lvl>
+    <w:lvl w:ilvl="2" w:tplc="04070005" w:tentative="1">
+      <w:start w:val="1"/>
+      <w:numFmt w:val="bullet"/>
+      <w:lvlText w:val=""/>
+      <w:lvlJc w:val="left"/>
+      <w:pPr>
+        <w:ind w:left="2160" w:hanging="360"/>
+      </w:pPr>
+      <w:rPr>
+        <w:rFonts w:ascii="Wingdings" w:hAnsi="Wingdings" w:hint="default"/>
+      </w:rPr>
+    </w:lvl>
+    <w:lvl w:ilvl="3" w:tplc="04070001" w:tentative="1">
+      <w:start w:val="1"/>
+      <w:numFmt w:val="bullet"/>
+      <w:lvlText w:val=""/>
+      <w:lvlJc w:val="left"/>
+      <w:pPr>
+        <w:ind w:left="2880" w:hanging="360"/>
+      </w:pPr>
+      <w:rPr>
+        <w:rFonts w:ascii="Symbol" w:hAnsi="Symbol" w:hint="default"/>
+      </w:rPr>
+    </w:lvl>
+    <w:lvl w:ilvl="4" w:tplc="04070003" w:tentative="1">
+      <w:start w:val="1"/>
+      <w:numFmt w:val="bullet"/>
+      <w:lvlText w:val="o"/>
+      <w:lvlJc w:val="left"/>
+      <w:pPr>
+        <w:ind w:left="3600" w:hanging="360"/>
+      </w:pPr>
+      <w:rPr>
+        <w:rFonts w:ascii="Courier New" w:hAnsi="Courier New" w:cs="Courier New" w:hint="default"/>
+      </w:rPr>
+    </w:lvl>
+    <w:lvl w:ilvl="5" w:tplc="04070005" w:tentative="1">
+      <w:start w:val="1"/>
+      <w:numFmt w:val="bullet"/>
+      <w:lvlText w:val=""/>
+      <w:lvlJc w:val="left"/>
+      <w:pPr>
+        <w:ind w:left="4320" w:hanging="360"/>
+      </w:pPr>
+      <w:rPr>
+        <w:rFonts w:ascii="Wingdings" w:hAnsi="Wingdings" w:hint="default"/>
+      </w:rPr>
+    </w:lvl>
+    <w:lvl w:ilvl="6" w:tplc="04070001" w:tentative="1">
+      <w:start w:val="1"/>
+      <w:numFmt w:val="bullet"/>
+      <w:lvlText w:val=""/>
+      <w:lvlJc w:val="left"/>
+      <w:pPr>
+        <w:ind w:left="5040" w:hanging="360"/>
+      </w:pPr>
+      <w:rPr>
+        <w:rFonts w:ascii="Symbol" w:hAnsi="Symbol" w:hint="default"/>
+      </w:rPr>
+    </w:lvl>
+    <w:lvl w:ilvl="7" w:tplc="04070003" w:tentative="1">
+      <w:start w:val="1"/>
+      <w:numFmt w:val="bullet"/>
+      <w:lvlText w:val="o"/>
+      <w:lvlJc w:val="left"/>
+      <w:pPr>
+        <w:ind w:left="5760" w:hanging="360"/>
+      </w:pPr>
+      <w:rPr>
+        <w:rFonts w:ascii="Courier New" w:hAnsi="Courier New" w:cs="Courier New" w:hint="default"/>
+      </w:rPr>
+    </w:lvl>
+    <w:lvl w:ilvl="8" w:tplc="04070005" w:tentative="1">
+      <w:start w:val="1"/>
+      <w:numFmt w:val="bullet"/>
+      <w:lvlText w:val=""/>
+      <w:lvlJc w:val="left"/>
+      <w:pPr>
+        <w:ind w:left="6480" w:hanging="360"/>
+      </w:pPr>
+      <w:rPr>
+        <w:rFonts w:ascii="Wingdings" w:hAnsi="Wingdings" w:hint="default"/>
+      </w:rPr>
+    </w:lvl>
+  </w:abstractNum>
+  <w:abstractNum w:abstractNumId="7" w15:restartNumberingAfterBreak="0">
     <w:nsid w:val="44E30310"/>
     <w:multiLevelType w:val="hybridMultilevel"/>
     <w:tmpl w:val="3968AD62"/>
@@ -2811,7 +3501,7 @@
       </w:rPr>
     </w:lvl>
   </w:abstractNum>
-  <w:abstractNum w:abstractNumId="7" w15:restartNumberingAfterBreak="0">
+  <w:abstractNum w:abstractNumId="8" w15:restartNumberingAfterBreak="0">
     <w:nsid w:val="47294275"/>
     <w:multiLevelType w:val="hybridMultilevel"/>
     <w:tmpl w:val="871A5918"/>
@@ -2923,7 +3613,7 @@
       </w:rPr>
     </w:lvl>
   </w:abstractNum>
-  <w:abstractNum w:abstractNumId="8" w15:restartNumberingAfterBreak="0">
+  <w:abstractNum w:abstractNumId="9" w15:restartNumberingAfterBreak="0">
     <w:nsid w:val="49446968"/>
     <w:multiLevelType w:val="hybridMultilevel"/>
     <w:tmpl w:val="FCB8CA8C"/>
@@ -3036,7 +3726,120 @@
       </w:rPr>
     </w:lvl>
   </w:abstractNum>
-  <w:abstractNum w:abstractNumId="9" w15:restartNumberingAfterBreak="0">
+  <w:abstractNum w:abstractNumId="10" w15:restartNumberingAfterBreak="0">
+    <w:nsid w:val="69ED787C"/>
+    <w:multiLevelType w:val="hybridMultilevel"/>
+    <w:tmpl w:val="1D907D68"/>
+    <w:lvl w:ilvl="0" w:tplc="04070001">
+      <w:start w:val="1"/>
+      <w:numFmt w:val="bullet"/>
+      <w:lvlText w:val=""/>
+      <w:lvlJc w:val="left"/>
+      <w:pPr>
+        <w:ind w:left="720" w:hanging="360"/>
+      </w:pPr>
+      <w:rPr>
+        <w:rFonts w:ascii="Symbol" w:hAnsi="Symbol" w:hint="default"/>
+      </w:rPr>
+    </w:lvl>
+    <w:lvl w:ilvl="1" w:tplc="04070003" w:tentative="1">
+      <w:start w:val="1"/>
+      <w:numFmt w:val="bullet"/>
+      <w:lvlText w:val="o"/>
+      <w:lvlJc w:val="left"/>
+      <w:pPr>
+        <w:ind w:left="1440" w:hanging="360"/>
+      </w:pPr>
+      <w:rPr>
+        <w:rFonts w:ascii="Courier New" w:hAnsi="Courier New" w:cs="Courier New" w:hint="default"/>
+      </w:rPr>
+    </w:lvl>
+    <w:lvl w:ilvl="2" w:tplc="04070005" w:tentative="1">
+      <w:start w:val="1"/>
+      <w:numFmt w:val="bullet"/>
+      <w:lvlText w:val=""/>
+      <w:lvlJc w:val="left"/>
+      <w:pPr>
+        <w:ind w:left="2160" w:hanging="360"/>
+      </w:pPr>
+      <w:rPr>
+        <w:rFonts w:ascii="Wingdings" w:hAnsi="Wingdings" w:hint="default"/>
+      </w:rPr>
+    </w:lvl>
+    <w:lvl w:ilvl="3" w:tplc="04070001" w:tentative="1">
+      <w:start w:val="1"/>
+      <w:numFmt w:val="bullet"/>
+      <w:lvlText w:val=""/>
+      <w:lvlJc w:val="left"/>
+      <w:pPr>
+        <w:ind w:left="2880" w:hanging="360"/>
+      </w:pPr>
+      <w:rPr>
+        <w:rFonts w:ascii="Symbol" w:hAnsi="Symbol" w:hint="default"/>
+      </w:rPr>
+    </w:lvl>
+    <w:lvl w:ilvl="4" w:tplc="04070003" w:tentative="1">
+      <w:start w:val="1"/>
+      <w:numFmt w:val="bullet"/>
+      <w:lvlText w:val="o"/>
+      <w:lvlJc w:val="left"/>
+      <w:pPr>
+        <w:ind w:left="3600" w:hanging="360"/>
+      </w:pPr>
+      <w:rPr>
+        <w:rFonts w:ascii="Courier New" w:hAnsi="Courier New" w:cs="Courier New" w:hint="default"/>
+      </w:rPr>
+    </w:lvl>
+    <w:lvl w:ilvl="5" w:tplc="04070005" w:tentative="1">
+      <w:start w:val="1"/>
+      <w:numFmt w:val="bullet"/>
+      <w:lvlText w:val=""/>
+      <w:lvlJc w:val="left"/>
+      <w:pPr>
+        <w:ind w:left="4320" w:hanging="360"/>
+      </w:pPr>
+      <w:rPr>
+        <w:rFonts w:ascii="Wingdings" w:hAnsi="Wingdings" w:hint="default"/>
+      </w:rPr>
+    </w:lvl>
+    <w:lvl w:ilvl="6" w:tplc="04070001" w:tentative="1">
+      <w:start w:val="1"/>
+      <w:numFmt w:val="bullet"/>
+      <w:lvlText w:val=""/>
+      <w:lvlJc w:val="left"/>
+      <w:pPr>
+        <w:ind w:left="5040" w:hanging="360"/>
+      </w:pPr>
+      <w:rPr>
+        <w:rFonts w:ascii="Symbol" w:hAnsi="Symbol" w:hint="default"/>
+      </w:rPr>
+    </w:lvl>
+    <w:lvl w:ilvl="7" w:tplc="04070003" w:tentative="1">
+      <w:start w:val="1"/>
+      <w:numFmt w:val="bullet"/>
+      <w:lvlText w:val="o"/>
+      <w:lvlJc w:val="left"/>
+      <w:pPr>
+        <w:ind w:left="5760" w:hanging="360"/>
+      </w:pPr>
+      <w:rPr>
+        <w:rFonts w:ascii="Courier New" w:hAnsi="Courier New" w:cs="Courier New" w:hint="default"/>
+      </w:rPr>
+    </w:lvl>
+    <w:lvl w:ilvl="8" w:tplc="04070005" w:tentative="1">
+      <w:start w:val="1"/>
+      <w:numFmt w:val="bullet"/>
+      <w:lvlText w:val=""/>
+      <w:lvlJc w:val="left"/>
+      <w:pPr>
+        <w:ind w:left="6480" w:hanging="360"/>
+      </w:pPr>
+      <w:rPr>
+        <w:rFonts w:ascii="Wingdings" w:hAnsi="Wingdings" w:hint="default"/>
+      </w:rPr>
+    </w:lvl>
+  </w:abstractNum>
+  <w:abstractNum w:abstractNumId="11" w15:restartNumberingAfterBreak="0">
     <w:nsid w:val="6BA723F0"/>
     <w:multiLevelType w:val="hybridMultilevel"/>
     <w:tmpl w:val="E60E6832"/>
@@ -3148,7 +3951,7 @@
       </w:rPr>
     </w:lvl>
   </w:abstractNum>
-  <w:abstractNum w:abstractNumId="10" w15:restartNumberingAfterBreak="0">
+  <w:abstractNum w:abstractNumId="12" w15:restartNumberingAfterBreak="0">
     <w:nsid w:val="72822571"/>
     <w:multiLevelType w:val="hybridMultilevel"/>
     <w:tmpl w:val="1A4EA976"/>
@@ -3265,10 +4068,10 @@
     <w:abstractNumId w:val="2"/>
   </w:num>
   <w:num w:numId="2">
-    <w:abstractNumId w:val="8"/>
+    <w:abstractNumId w:val="9"/>
   </w:num>
   <w:num w:numId="3">
-    <w:abstractNumId w:val="9"/>
+    <w:abstractNumId w:val="11"/>
   </w:num>
   <w:num w:numId="4">
     <w:abstractNumId w:val="0"/>
@@ -3280,10 +4083,10 @@
     <w:abstractNumId w:val="4"/>
   </w:num>
   <w:num w:numId="7">
-    <w:abstractNumId w:val="7"/>
+    <w:abstractNumId w:val="8"/>
   </w:num>
   <w:num w:numId="8">
-    <w:abstractNumId w:val="6"/>
+    <w:abstractNumId w:val="7"/>
   </w:num>
   <w:num w:numId="9">
     <w:abstractNumId w:val="3"/>
@@ -3292,7 +4095,13 @@
     <w:abstractNumId w:val="5"/>
   </w:num>
   <w:num w:numId="11">
+    <w:abstractNumId w:val="12"/>
+  </w:num>
+  <w:num w:numId="12">
     <w:abstractNumId w:val="10"/>
+  </w:num>
+  <w:num w:numId="13">
+    <w:abstractNumId w:val="6"/>
   </w:num>
 </w:numbering>
 </file>
@@ -3694,7 +4503,7 @@
   <w:style w:type="paragraph" w:default="1" w:styleId="Standard">
     <w:name w:val="Normal"/>
     <w:qFormat/>
-    <w:rsid w:val="00230362"/>
+    <w:rsid w:val="00F7424A"/>
   </w:style>
   <w:style w:type="paragraph" w:styleId="berschrift1">
     <w:name w:val="heading 1"/>

</xml_diff>

<commit_message>
added a table to the document to facilitate comparing the results. The results are based on the optimized data
</commit_message>
<xml_diff>
--- a/reports/Rendering_2.docx
+++ b/reports/Rendering_2.docx
@@ -750,7 +750,21 @@
           <w:rFonts w:asciiTheme="majorBidi" w:hAnsiTheme="majorBidi" w:cstheme="majorBidi"/>
           <w:lang w:val="en-US"/>
         </w:rPr>
-        <w:t>To identify the optimal value of alpha, we used the cross validation. This are the results of the applying this model with the optimal value for alpha:</w:t>
+        <w:t xml:space="preserve">To identify the optimal value of alpha, we used the cross validation. </w:t>
+      </w:r>
+      <w:r>
+        <w:rPr>
+          <w:rFonts w:asciiTheme="majorBidi" w:hAnsiTheme="majorBidi" w:cstheme="majorBidi"/>
+          <w:lang w:val="en-US"/>
+        </w:rPr>
+        <w:t>These are the results of the application of the model with optimal value for alpha</w:t>
+      </w:r>
+      <w:r>
+        <w:rPr>
+          <w:rFonts w:asciiTheme="majorBidi" w:hAnsiTheme="majorBidi" w:cstheme="majorBidi"/>
+          <w:lang w:val="en-US"/>
+        </w:rPr>
+        <w:t>:</w:t>
       </w:r>
     </w:p>
     <w:p>
@@ -1562,19 +1576,8 @@
           <w:bCs/>
           <w:color w:val="000000" w:themeColor="text1"/>
         </w:rPr>
-        <w:t xml:space="preserve"> </w:t>
-      </w:r>
-      <w:proofErr w:type="spellStart"/>
-      <w:r>
-        <w:rPr>
-          <w:rFonts w:asciiTheme="majorBidi" w:hAnsiTheme="majorBidi"/>
-          <w:b/>
-          <w:bCs/>
-          <w:color w:val="000000" w:themeColor="text1"/>
-        </w:rPr>
-        <w:t>Regression</w:t>
-      </w:r>
-      <w:proofErr w:type="spellEnd"/>
+        <w:t xml:space="preserve"> Regression</w:t>
+      </w:r>
     </w:p>
     <w:p>
       <w:pPr>
@@ -2104,17 +2107,7 @@
           <w:color w:val="000000" w:themeColor="text1"/>
           <w:lang w:val="en-US"/>
         </w:rPr>
-        <w:t>Decision Trees</w:t>
-      </w:r>
-      <w:r>
-        <w:rPr>
-          <w:rFonts w:asciiTheme="majorBidi" w:hAnsiTheme="majorBidi"/>
-          <w:b/>
-          <w:bCs/>
-          <w:color w:val="000000" w:themeColor="text1"/>
-          <w:lang w:val="en-US"/>
-        </w:rPr>
-        <w:t xml:space="preserve"> without Dimensionality Reduction</w:t>
+        <w:t>Decision Trees without Dimensionality Reduction</w:t>
       </w:r>
     </w:p>
     <w:p>
@@ -2595,17 +2588,7 @@
           <w:color w:val="000000" w:themeColor="text1"/>
           <w:lang w:val="en-US"/>
         </w:rPr>
-        <w:t>It should be noted that applying PCA before a decision tree (or ensemble methods like Random Forest) is less common compared to using it with linear models. Decision trees, including Random Forest, are capable of handling high-dimensional data and nonlinear relationships without the need for dimensionality re</w:t>
-      </w:r>
-      <w:bookmarkStart w:id="0" w:name="_GoBack"/>
-      <w:bookmarkEnd w:id="0"/>
-      <w:r>
-        <w:rPr>
-          <w:rFonts w:asciiTheme="majorBidi" w:hAnsiTheme="majorBidi" w:cstheme="majorBidi"/>
-          <w:color w:val="000000" w:themeColor="text1"/>
-          <w:lang w:val="en-US"/>
-        </w:rPr>
-        <w:t>duction techniques like PCA.</w:t>
+        <w:t>It should be noted that applying PCA before a decision tree (or ensemble methods like Random Forest) is less common compared to using it with linear models. Decision trees, including Random Forest, are capable of handling high-dimensional data and nonlinear relationships without the need for dimensionality reduction techniques like PCA.</w:t>
       </w:r>
     </w:p>
     <w:p>
@@ -2827,6 +2810,1578 @@
         </w:rPr>
         <w:t>, achieving low values for MSE, MAE, and RMSE, and a high value for R2, indicating a good fit to the data. The Explained Variance Score is also very high, suggesting that the model explains most of the variance in the target variable.</w:t>
       </w:r>
+    </w:p>
+    <w:p>
+      <w:pPr>
+        <w:jc w:val="lowKashida"/>
+        <w:rPr>
+          <w:rFonts w:asciiTheme="majorBidi" w:hAnsiTheme="majorBidi" w:cstheme="majorBidi"/>
+          <w:color w:val="000000" w:themeColor="text1"/>
+          <w:lang w:val="en-US"/>
+        </w:rPr>
+      </w:pPr>
+    </w:p>
+    <w:tbl>
+      <w:tblPr>
+        <w:tblStyle w:val="Tabellenraster"/>
+        <w:tblW w:w="9720" w:type="dxa"/>
+        <w:tblInd w:w="-545" w:type="dxa"/>
+        <w:tblLook w:val="04A0" w:firstRow="1" w:lastRow="0" w:firstColumn="1" w:lastColumn="0" w:noHBand="0" w:noVBand="1"/>
+      </w:tblPr>
+      <w:tblGrid>
+        <w:gridCol w:w="1092"/>
+        <w:gridCol w:w="2235"/>
+        <w:gridCol w:w="2151"/>
+        <w:gridCol w:w="2138"/>
+        <w:gridCol w:w="2104"/>
+      </w:tblGrid>
+      <w:tr>
+        <w:trPr>
+          <w:trHeight w:val="904"/>
+        </w:trPr>
+        <w:tc>
+          <w:tcPr>
+            <w:tcW w:w="1094" w:type="dxa"/>
+          </w:tcPr>
+          <w:p>
+            <w:pPr>
+              <w:jc w:val="lowKashida"/>
+              <w:rPr>
+                <w:rFonts w:asciiTheme="majorBidi" w:hAnsiTheme="majorBidi" w:cstheme="majorBidi"/>
+                <w:color w:val="000000" w:themeColor="text1"/>
+                <w:sz w:val="18"/>
+                <w:szCs w:val="18"/>
+                <w:lang w:val="en-US"/>
+              </w:rPr>
+            </w:pPr>
+          </w:p>
+        </w:tc>
+        <w:tc>
+          <w:tcPr>
+            <w:tcW w:w="2238" w:type="dxa"/>
+          </w:tcPr>
+          <w:p>
+            <w:pPr>
+              <w:rPr>
+                <w:sz w:val="18"/>
+                <w:szCs w:val="18"/>
+                <w:lang w:val="en-US"/>
+              </w:rPr>
+            </w:pPr>
+            <w:r>
+              <w:rPr>
+                <w:rFonts w:asciiTheme="majorBidi" w:hAnsiTheme="majorBidi" w:cstheme="majorBidi"/>
+                <w:sz w:val="18"/>
+                <w:szCs w:val="18"/>
+                <w:lang w:val="en-US"/>
+              </w:rPr>
+              <w:t>Mean Squared Error</w:t>
+            </w:r>
+            <w:r>
+              <w:rPr>
+                <w:rFonts w:asciiTheme="majorBidi" w:hAnsiTheme="majorBidi" w:cstheme="majorBidi"/>
+                <w:sz w:val="18"/>
+                <w:szCs w:val="18"/>
+                <w:lang w:val="en-US"/>
+              </w:rPr>
+              <w:t xml:space="preserve"> (MSE)</w:t>
+            </w:r>
+          </w:p>
+          <w:p>
+            <w:pPr>
+              <w:rPr>
+                <w:rFonts w:asciiTheme="majorBidi" w:hAnsiTheme="majorBidi" w:cstheme="majorBidi"/>
+                <w:color w:val="000000" w:themeColor="text1"/>
+                <w:sz w:val="18"/>
+                <w:szCs w:val="18"/>
+                <w:lang w:val="en-US"/>
+              </w:rPr>
+            </w:pPr>
+          </w:p>
+        </w:tc>
+        <w:tc>
+          <w:tcPr>
+            <w:tcW w:w="2139" w:type="dxa"/>
+          </w:tcPr>
+          <w:p>
+            <w:pPr>
+              <w:rPr>
+                <w:sz w:val="18"/>
+                <w:szCs w:val="18"/>
+                <w:lang w:val="en-US"/>
+              </w:rPr>
+            </w:pPr>
+            <w:r>
+              <w:rPr>
+                <w:rFonts w:asciiTheme="majorBidi" w:hAnsiTheme="majorBidi" w:cstheme="majorBidi"/>
+                <w:sz w:val="18"/>
+                <w:szCs w:val="18"/>
+                <w:lang w:val="en-US"/>
+              </w:rPr>
+              <w:t>Mean Absolute Error (MAE)</w:t>
+            </w:r>
+          </w:p>
+          <w:p>
+            <w:pPr>
+              <w:jc w:val="lowKashida"/>
+              <w:rPr>
+                <w:rFonts w:asciiTheme="majorBidi" w:hAnsiTheme="majorBidi" w:cstheme="majorBidi"/>
+                <w:color w:val="000000" w:themeColor="text1"/>
+                <w:sz w:val="18"/>
+                <w:szCs w:val="18"/>
+                <w:lang w:val="en-US"/>
+              </w:rPr>
+            </w:pPr>
+          </w:p>
+        </w:tc>
+        <w:tc>
+          <w:tcPr>
+            <w:tcW w:w="2139" w:type="dxa"/>
+          </w:tcPr>
+          <w:p>
+            <w:pPr>
+              <w:rPr>
+                <w:sz w:val="18"/>
+                <w:szCs w:val="18"/>
+                <w:lang w:val="en-US"/>
+              </w:rPr>
+            </w:pPr>
+            <w:r>
+              <w:rPr>
+                <w:rFonts w:asciiTheme="majorBidi" w:hAnsiTheme="majorBidi" w:cstheme="majorBidi"/>
+                <w:sz w:val="18"/>
+                <w:szCs w:val="18"/>
+                <w:lang w:val="en-US"/>
+              </w:rPr>
+              <w:t>Root Mean Squared Error (RMSE)</w:t>
+            </w:r>
+          </w:p>
+          <w:p>
+            <w:pPr>
+              <w:jc w:val="lowKashida"/>
+              <w:rPr>
+                <w:rFonts w:asciiTheme="majorBidi" w:hAnsiTheme="majorBidi" w:cstheme="majorBidi"/>
+                <w:color w:val="000000" w:themeColor="text1"/>
+                <w:sz w:val="18"/>
+                <w:szCs w:val="18"/>
+                <w:lang w:val="en-US"/>
+              </w:rPr>
+            </w:pPr>
+          </w:p>
+        </w:tc>
+        <w:tc>
+          <w:tcPr>
+            <w:tcW w:w="2110" w:type="dxa"/>
+          </w:tcPr>
+          <w:p>
+            <w:pPr>
+              <w:rPr>
+                <w:sz w:val="18"/>
+                <w:szCs w:val="18"/>
+              </w:rPr>
+            </w:pPr>
+            <w:r>
+              <w:rPr>
+                <w:rFonts w:asciiTheme="majorBidi" w:hAnsiTheme="majorBidi" w:cstheme="majorBidi"/>
+                <w:sz w:val="18"/>
+                <w:szCs w:val="18"/>
+              </w:rPr>
+              <w:t>R-</w:t>
+            </w:r>
+            <w:proofErr w:type="spellStart"/>
+            <w:r>
+              <w:rPr>
+                <w:rFonts w:asciiTheme="majorBidi" w:hAnsiTheme="majorBidi" w:cstheme="majorBidi"/>
+                <w:sz w:val="18"/>
+                <w:szCs w:val="18"/>
+              </w:rPr>
+              <w:t>squared</w:t>
+            </w:r>
+            <w:proofErr w:type="spellEnd"/>
+            <w:r>
+              <w:rPr>
+                <w:rFonts w:asciiTheme="majorBidi" w:hAnsiTheme="majorBidi" w:cstheme="majorBidi"/>
+                <w:sz w:val="18"/>
+                <w:szCs w:val="18"/>
+              </w:rPr>
+              <w:t xml:space="preserve"> (R2)</w:t>
+            </w:r>
+          </w:p>
+          <w:p>
+            <w:pPr>
+              <w:jc w:val="lowKashida"/>
+              <w:rPr>
+                <w:rFonts w:asciiTheme="majorBidi" w:hAnsiTheme="majorBidi" w:cstheme="majorBidi"/>
+                <w:color w:val="000000" w:themeColor="text1"/>
+                <w:sz w:val="18"/>
+                <w:szCs w:val="18"/>
+                <w:lang w:val="en-US"/>
+              </w:rPr>
+            </w:pPr>
+          </w:p>
+        </w:tc>
+      </w:tr>
+      <w:tr>
+        <w:tc>
+          <w:tcPr>
+            <w:tcW w:w="1094" w:type="dxa"/>
+          </w:tcPr>
+          <w:p>
+            <w:pPr>
+              <w:pStyle w:val="berschrift2"/>
+              <w:outlineLvl w:val="1"/>
+              <w:rPr>
+                <w:rFonts w:asciiTheme="majorBidi" w:hAnsiTheme="majorBidi"/>
+                <w:color w:val="000000" w:themeColor="text1"/>
+                <w:sz w:val="18"/>
+                <w:szCs w:val="18"/>
+                <w:lang w:val="en-US"/>
+              </w:rPr>
+            </w:pPr>
+            <w:r>
+              <w:rPr>
+                <w:rFonts w:asciiTheme="majorBidi" w:hAnsiTheme="majorBidi"/>
+                <w:color w:val="000000" w:themeColor="text1"/>
+                <w:sz w:val="18"/>
+                <w:szCs w:val="18"/>
+                <w:lang w:val="en-US"/>
+              </w:rPr>
+              <w:t>Linear Regression</w:t>
+            </w:r>
+          </w:p>
+          <w:p>
+            <w:pPr>
+              <w:jc w:val="lowKashida"/>
+              <w:rPr>
+                <w:rFonts w:asciiTheme="majorBidi" w:hAnsiTheme="majorBidi" w:cstheme="majorBidi"/>
+                <w:color w:val="000000" w:themeColor="text1"/>
+                <w:sz w:val="18"/>
+                <w:szCs w:val="18"/>
+                <w:lang w:val="en-US"/>
+              </w:rPr>
+            </w:pPr>
+          </w:p>
+        </w:tc>
+        <w:tc>
+          <w:tcPr>
+            <w:tcW w:w="2238" w:type="dxa"/>
+          </w:tcPr>
+          <w:p>
+            <w:pPr>
+              <w:jc w:val="lowKashida"/>
+              <w:rPr>
+                <w:rFonts w:asciiTheme="majorBidi" w:hAnsiTheme="majorBidi" w:cstheme="majorBidi"/>
+                <w:color w:val="000000" w:themeColor="text1"/>
+                <w:sz w:val="18"/>
+                <w:szCs w:val="18"/>
+                <w:lang w:val="en-US"/>
+              </w:rPr>
+            </w:pPr>
+            <w:r>
+              <w:rPr>
+                <w:rFonts w:asciiTheme="majorBidi" w:hAnsiTheme="majorBidi" w:cstheme="majorBidi"/>
+                <w:color w:val="000000" w:themeColor="text1"/>
+                <w:sz w:val="18"/>
+                <w:szCs w:val="18"/>
+              </w:rPr>
+              <w:t>2.5862319913672156e-05</w:t>
+            </w:r>
+          </w:p>
+        </w:tc>
+        <w:tc>
+          <w:tcPr>
+            <w:tcW w:w="2139" w:type="dxa"/>
+          </w:tcPr>
+          <w:p>
+            <w:pPr>
+              <w:jc w:val="lowKashida"/>
+              <w:rPr>
+                <w:rFonts w:asciiTheme="majorBidi" w:hAnsiTheme="majorBidi" w:cstheme="majorBidi"/>
+                <w:color w:val="000000" w:themeColor="text1"/>
+                <w:sz w:val="18"/>
+                <w:szCs w:val="18"/>
+                <w:lang w:val="en-US"/>
+              </w:rPr>
+            </w:pPr>
+            <w:r>
+              <w:rPr>
+                <w:rFonts w:asciiTheme="majorBidi" w:hAnsiTheme="majorBidi" w:cstheme="majorBidi"/>
+                <w:color w:val="000000" w:themeColor="text1"/>
+                <w:sz w:val="18"/>
+                <w:szCs w:val="18"/>
+              </w:rPr>
+              <w:t>0.002660471599808402</w:t>
+            </w:r>
+          </w:p>
+        </w:tc>
+        <w:tc>
+          <w:tcPr>
+            <w:tcW w:w="2139" w:type="dxa"/>
+          </w:tcPr>
+          <w:p>
+            <w:pPr>
+              <w:jc w:val="lowKashida"/>
+              <w:rPr>
+                <w:rFonts w:asciiTheme="majorBidi" w:hAnsiTheme="majorBidi" w:cstheme="majorBidi"/>
+                <w:color w:val="000000" w:themeColor="text1"/>
+                <w:sz w:val="18"/>
+                <w:szCs w:val="18"/>
+                <w:lang w:val="en-US"/>
+              </w:rPr>
+            </w:pPr>
+            <w:r>
+              <w:rPr>
+                <w:rFonts w:asciiTheme="majorBidi" w:hAnsiTheme="majorBidi" w:cstheme="majorBidi"/>
+                <w:color w:val="000000" w:themeColor="text1"/>
+                <w:sz w:val="18"/>
+                <w:szCs w:val="18"/>
+              </w:rPr>
+              <w:t>0.005085500950120072</w:t>
+            </w:r>
+          </w:p>
+        </w:tc>
+        <w:tc>
+          <w:tcPr>
+            <w:tcW w:w="2110" w:type="dxa"/>
+          </w:tcPr>
+          <w:p>
+            <w:pPr>
+              <w:jc w:val="lowKashida"/>
+              <w:rPr>
+                <w:rFonts w:asciiTheme="majorBidi" w:hAnsiTheme="majorBidi" w:cstheme="majorBidi"/>
+                <w:color w:val="000000" w:themeColor="text1"/>
+                <w:sz w:val="18"/>
+                <w:szCs w:val="18"/>
+                <w:lang w:val="en-US"/>
+              </w:rPr>
+            </w:pPr>
+            <w:r>
+              <w:rPr>
+                <w:rFonts w:asciiTheme="majorBidi" w:hAnsiTheme="majorBidi" w:cstheme="majorBidi"/>
+                <w:color w:val="000000" w:themeColor="text1"/>
+                <w:sz w:val="18"/>
+                <w:szCs w:val="18"/>
+              </w:rPr>
+              <w:t>0.9945900491367343</w:t>
+            </w:r>
+          </w:p>
+        </w:tc>
+      </w:tr>
+      <w:tr>
+        <w:tc>
+          <w:tcPr>
+            <w:tcW w:w="1094" w:type="dxa"/>
+          </w:tcPr>
+          <w:p>
+            <w:pPr>
+              <w:pStyle w:val="berschrift2"/>
+              <w:rPr>
+                <w:rFonts w:asciiTheme="majorBidi" w:hAnsiTheme="majorBidi"/>
+                <w:color w:val="000000" w:themeColor="text1"/>
+                <w:sz w:val="18"/>
+                <w:szCs w:val="18"/>
+                <w:lang w:val="en-US"/>
+              </w:rPr>
+            </w:pPr>
+            <w:r>
+              <w:rPr>
+                <w:rFonts w:asciiTheme="majorBidi" w:hAnsiTheme="majorBidi"/>
+                <w:color w:val="000000" w:themeColor="text1"/>
+                <w:sz w:val="18"/>
+                <w:szCs w:val="18"/>
+                <w:lang w:val="en-US"/>
+              </w:rPr>
+              <w:t>Linear Regression</w:t>
+            </w:r>
+            <w:r>
+              <w:rPr>
+                <w:rFonts w:asciiTheme="majorBidi" w:hAnsiTheme="majorBidi"/>
+                <w:color w:val="000000" w:themeColor="text1"/>
+                <w:sz w:val="18"/>
+                <w:szCs w:val="18"/>
+                <w:lang w:val="en-US"/>
+              </w:rPr>
+              <w:t xml:space="preserve"> with PCA</w:t>
+            </w:r>
+          </w:p>
+        </w:tc>
+        <w:tc>
+          <w:tcPr>
+            <w:tcW w:w="2238" w:type="dxa"/>
+          </w:tcPr>
+          <w:p>
+            <w:pPr>
+              <w:jc w:val="lowKashida"/>
+              <w:rPr>
+                <w:rFonts w:asciiTheme="majorBidi" w:hAnsiTheme="majorBidi" w:cstheme="majorBidi"/>
+                <w:color w:val="000000" w:themeColor="text1"/>
+                <w:sz w:val="18"/>
+                <w:szCs w:val="18"/>
+                <w:lang w:val="en-US"/>
+              </w:rPr>
+            </w:pPr>
+            <w:r>
+              <w:rPr>
+                <w:rFonts w:asciiTheme="majorBidi" w:hAnsiTheme="majorBidi" w:cstheme="majorBidi"/>
+                <w:color w:val="000000" w:themeColor="text1"/>
+                <w:sz w:val="18"/>
+                <w:szCs w:val="18"/>
+              </w:rPr>
+              <w:t>0.0005918952215822852</w:t>
+            </w:r>
+          </w:p>
+        </w:tc>
+        <w:tc>
+          <w:tcPr>
+            <w:tcW w:w="2139" w:type="dxa"/>
+          </w:tcPr>
+          <w:p>
+            <w:pPr>
+              <w:jc w:val="lowKashida"/>
+              <w:rPr>
+                <w:rFonts w:asciiTheme="majorBidi" w:hAnsiTheme="majorBidi" w:cstheme="majorBidi"/>
+                <w:color w:val="000000" w:themeColor="text1"/>
+                <w:sz w:val="18"/>
+                <w:szCs w:val="18"/>
+                <w:lang w:val="en-US"/>
+              </w:rPr>
+            </w:pPr>
+            <w:r>
+              <w:rPr>
+                <w:rFonts w:asciiTheme="majorBidi" w:hAnsiTheme="majorBidi" w:cstheme="majorBidi"/>
+                <w:color w:val="000000" w:themeColor="text1"/>
+                <w:sz w:val="18"/>
+                <w:szCs w:val="18"/>
+              </w:rPr>
+              <w:t>0.017638139928485598</w:t>
+            </w:r>
+          </w:p>
+        </w:tc>
+        <w:tc>
+          <w:tcPr>
+            <w:tcW w:w="2139" w:type="dxa"/>
+          </w:tcPr>
+          <w:p>
+            <w:pPr>
+              <w:jc w:val="lowKashida"/>
+              <w:rPr>
+                <w:rFonts w:asciiTheme="majorBidi" w:hAnsiTheme="majorBidi" w:cstheme="majorBidi"/>
+                <w:color w:val="000000" w:themeColor="text1"/>
+                <w:sz w:val="18"/>
+                <w:szCs w:val="18"/>
+                <w:lang w:val="en-US"/>
+              </w:rPr>
+            </w:pPr>
+            <w:r>
+              <w:rPr>
+                <w:rFonts w:asciiTheme="majorBidi" w:hAnsiTheme="majorBidi" w:cstheme="majorBidi"/>
+                <w:color w:val="000000" w:themeColor="text1"/>
+                <w:sz w:val="18"/>
+                <w:szCs w:val="18"/>
+              </w:rPr>
+              <w:t>0.024328896842690694</w:t>
+            </w:r>
+          </w:p>
+        </w:tc>
+        <w:tc>
+          <w:tcPr>
+            <w:tcW w:w="2110" w:type="dxa"/>
+          </w:tcPr>
+          <w:p>
+            <w:pPr>
+              <w:jc w:val="lowKashida"/>
+              <w:rPr>
+                <w:rFonts w:asciiTheme="majorBidi" w:hAnsiTheme="majorBidi" w:cstheme="majorBidi"/>
+                <w:color w:val="000000" w:themeColor="text1"/>
+                <w:sz w:val="18"/>
+                <w:szCs w:val="18"/>
+                <w:lang w:val="en-US"/>
+              </w:rPr>
+            </w:pPr>
+            <w:r>
+              <w:rPr>
+                <w:rFonts w:asciiTheme="majorBidi" w:hAnsiTheme="majorBidi" w:cstheme="majorBidi"/>
+                <w:color w:val="000000" w:themeColor="text1"/>
+                <w:sz w:val="18"/>
+                <w:szCs w:val="18"/>
+              </w:rPr>
+              <w:t>0.8761857375652871</w:t>
+            </w:r>
+          </w:p>
+        </w:tc>
+      </w:tr>
+      <w:tr>
+        <w:tc>
+          <w:tcPr>
+            <w:tcW w:w="1094" w:type="dxa"/>
+          </w:tcPr>
+          <w:p>
+            <w:pPr>
+              <w:jc w:val="lowKashida"/>
+              <w:rPr>
+                <w:rFonts w:asciiTheme="majorBidi" w:hAnsiTheme="majorBidi" w:cstheme="majorBidi"/>
+                <w:color w:val="000000" w:themeColor="text1"/>
+                <w:sz w:val="18"/>
+                <w:szCs w:val="18"/>
+                <w:lang w:val="en-US"/>
+              </w:rPr>
+            </w:pPr>
+            <w:r>
+              <w:rPr>
+                <w:rFonts w:asciiTheme="majorBidi" w:hAnsiTheme="majorBidi" w:cstheme="majorBidi"/>
+                <w:color w:val="000000" w:themeColor="text1"/>
+                <w:sz w:val="18"/>
+                <w:szCs w:val="18"/>
+                <w:lang w:val="en-US"/>
+              </w:rPr>
+              <w:t>Ridge Regression</w:t>
+            </w:r>
+          </w:p>
+        </w:tc>
+        <w:tc>
+          <w:tcPr>
+            <w:tcW w:w="2238" w:type="dxa"/>
+          </w:tcPr>
+          <w:p>
+            <w:pPr>
+              <w:jc w:val="lowKashida"/>
+              <w:rPr>
+                <w:rFonts w:asciiTheme="majorBidi" w:hAnsiTheme="majorBidi" w:cstheme="majorBidi"/>
+                <w:color w:val="000000" w:themeColor="text1"/>
+                <w:sz w:val="18"/>
+                <w:szCs w:val="18"/>
+                <w:lang w:val="en-US"/>
+              </w:rPr>
+            </w:pPr>
+            <w:r>
+              <w:rPr>
+                <w:rFonts w:asciiTheme="majorBidi" w:hAnsiTheme="majorBidi" w:cstheme="majorBidi"/>
+                <w:color w:val="000000" w:themeColor="text1"/>
+                <w:sz w:val="18"/>
+                <w:szCs w:val="18"/>
+              </w:rPr>
+              <w:t>2.7046578167122842e-05</w:t>
+            </w:r>
+          </w:p>
+        </w:tc>
+        <w:tc>
+          <w:tcPr>
+            <w:tcW w:w="2139" w:type="dxa"/>
+          </w:tcPr>
+          <w:p>
+            <w:pPr>
+              <w:jc w:val="lowKashida"/>
+              <w:rPr>
+                <w:rFonts w:asciiTheme="majorBidi" w:hAnsiTheme="majorBidi" w:cstheme="majorBidi"/>
+                <w:color w:val="000000" w:themeColor="text1"/>
+                <w:sz w:val="18"/>
+                <w:szCs w:val="18"/>
+                <w:lang w:val="en-US"/>
+              </w:rPr>
+            </w:pPr>
+            <w:r>
+              <w:rPr>
+                <w:rFonts w:asciiTheme="majorBidi" w:hAnsiTheme="majorBidi" w:cstheme="majorBidi"/>
+                <w:color w:val="000000" w:themeColor="text1"/>
+                <w:sz w:val="18"/>
+                <w:szCs w:val="18"/>
+              </w:rPr>
+              <w:t>0.002802543003414635</w:t>
+            </w:r>
+          </w:p>
+        </w:tc>
+        <w:tc>
+          <w:tcPr>
+            <w:tcW w:w="2139" w:type="dxa"/>
+          </w:tcPr>
+          <w:p>
+            <w:pPr>
+              <w:jc w:val="lowKashida"/>
+              <w:rPr>
+                <w:rFonts w:asciiTheme="majorBidi" w:hAnsiTheme="majorBidi" w:cstheme="majorBidi"/>
+                <w:color w:val="000000" w:themeColor="text1"/>
+                <w:sz w:val="18"/>
+                <w:szCs w:val="18"/>
+                <w:lang w:val="en-US"/>
+              </w:rPr>
+            </w:pPr>
+            <w:r>
+              <w:rPr>
+                <w:rFonts w:asciiTheme="majorBidi" w:hAnsiTheme="majorBidi" w:cstheme="majorBidi"/>
+                <w:color w:val="000000" w:themeColor="text1"/>
+                <w:sz w:val="18"/>
+                <w:szCs w:val="18"/>
+              </w:rPr>
+              <w:t>0.005200632477605281</w:t>
+            </w:r>
+          </w:p>
+        </w:tc>
+        <w:tc>
+          <w:tcPr>
+            <w:tcW w:w="2110" w:type="dxa"/>
+          </w:tcPr>
+          <w:p>
+            <w:pPr>
+              <w:jc w:val="lowKashida"/>
+              <w:rPr>
+                <w:rFonts w:asciiTheme="majorBidi" w:hAnsiTheme="majorBidi" w:cstheme="majorBidi"/>
+                <w:color w:val="000000" w:themeColor="text1"/>
+                <w:sz w:val="18"/>
+                <w:szCs w:val="18"/>
+                <w:lang w:val="en-US"/>
+              </w:rPr>
+            </w:pPr>
+            <w:r>
+              <w:rPr>
+                <w:rFonts w:asciiTheme="majorBidi" w:hAnsiTheme="majorBidi" w:cstheme="majorBidi"/>
+                <w:color w:val="000000" w:themeColor="text1"/>
+                <w:sz w:val="18"/>
+                <w:szCs w:val="18"/>
+              </w:rPr>
+              <w:t>0.9943423227540289</w:t>
+            </w:r>
+          </w:p>
+        </w:tc>
+      </w:tr>
+      <w:tr>
+        <w:tc>
+          <w:tcPr>
+            <w:tcW w:w="1094" w:type="dxa"/>
+          </w:tcPr>
+          <w:p>
+            <w:pPr>
+              <w:jc w:val="lowKashida"/>
+              <w:rPr>
+                <w:rFonts w:asciiTheme="majorBidi" w:hAnsiTheme="majorBidi" w:cstheme="majorBidi"/>
+                <w:color w:val="000000" w:themeColor="text1"/>
+                <w:sz w:val="18"/>
+                <w:szCs w:val="18"/>
+                <w:lang w:val="en-US"/>
+              </w:rPr>
+            </w:pPr>
+            <w:r>
+              <w:rPr>
+                <w:rFonts w:asciiTheme="majorBidi" w:hAnsiTheme="majorBidi" w:cstheme="majorBidi"/>
+                <w:color w:val="000000" w:themeColor="text1"/>
+                <w:sz w:val="18"/>
+                <w:szCs w:val="18"/>
+                <w:lang w:val="en-US"/>
+              </w:rPr>
+              <w:t>Ridge Regression</w:t>
+            </w:r>
+            <w:r>
+              <w:rPr>
+                <w:rFonts w:asciiTheme="majorBidi" w:hAnsiTheme="majorBidi" w:cstheme="majorBidi"/>
+                <w:color w:val="000000" w:themeColor="text1"/>
+                <w:sz w:val="18"/>
+                <w:szCs w:val="18"/>
+                <w:lang w:val="en-US"/>
+              </w:rPr>
+              <w:t xml:space="preserve"> with PCA</w:t>
+            </w:r>
+          </w:p>
+        </w:tc>
+        <w:tc>
+          <w:tcPr>
+            <w:tcW w:w="2238" w:type="dxa"/>
+          </w:tcPr>
+          <w:p>
+            <w:pPr>
+              <w:jc w:val="lowKashida"/>
+              <w:rPr>
+                <w:rFonts w:asciiTheme="majorBidi" w:hAnsiTheme="majorBidi" w:cstheme="majorBidi"/>
+                <w:color w:val="000000" w:themeColor="text1"/>
+                <w:sz w:val="18"/>
+                <w:szCs w:val="18"/>
+                <w:lang w:val="en-US"/>
+              </w:rPr>
+            </w:pPr>
+            <w:r>
+              <w:rPr>
+                <w:rFonts w:asciiTheme="majorBidi" w:hAnsiTheme="majorBidi" w:cstheme="majorBidi"/>
+                <w:color w:val="000000" w:themeColor="text1"/>
+                <w:sz w:val="18"/>
+                <w:szCs w:val="18"/>
+              </w:rPr>
+              <w:t>0.0005877155529261629</w:t>
+            </w:r>
+          </w:p>
+        </w:tc>
+        <w:tc>
+          <w:tcPr>
+            <w:tcW w:w="2139" w:type="dxa"/>
+          </w:tcPr>
+          <w:p>
+            <w:pPr>
+              <w:jc w:val="lowKashida"/>
+              <w:rPr>
+                <w:rFonts w:asciiTheme="majorBidi" w:hAnsiTheme="majorBidi" w:cstheme="majorBidi"/>
+                <w:color w:val="000000" w:themeColor="text1"/>
+                <w:sz w:val="18"/>
+                <w:szCs w:val="18"/>
+                <w:lang w:val="en-US"/>
+              </w:rPr>
+            </w:pPr>
+            <w:r>
+              <w:rPr>
+                <w:rFonts w:asciiTheme="majorBidi" w:hAnsiTheme="majorBidi" w:cstheme="majorBidi"/>
+                <w:color w:val="000000" w:themeColor="text1"/>
+                <w:sz w:val="18"/>
+                <w:szCs w:val="18"/>
+              </w:rPr>
+              <w:t>0.017591253813664616</w:t>
+            </w:r>
+          </w:p>
+        </w:tc>
+        <w:tc>
+          <w:tcPr>
+            <w:tcW w:w="2139" w:type="dxa"/>
+          </w:tcPr>
+          <w:p>
+            <w:pPr>
+              <w:jc w:val="lowKashida"/>
+              <w:rPr>
+                <w:rFonts w:asciiTheme="majorBidi" w:hAnsiTheme="majorBidi" w:cstheme="majorBidi"/>
+                <w:color w:val="000000" w:themeColor="text1"/>
+                <w:sz w:val="18"/>
+                <w:szCs w:val="18"/>
+                <w:lang w:val="en-US"/>
+              </w:rPr>
+            </w:pPr>
+            <w:r>
+              <w:rPr>
+                <w:rFonts w:asciiTheme="majorBidi" w:hAnsiTheme="majorBidi" w:cstheme="majorBidi"/>
+                <w:color w:val="000000" w:themeColor="text1"/>
+                <w:sz w:val="18"/>
+                <w:szCs w:val="18"/>
+              </w:rPr>
+              <w:t>0.024242845396655957</w:t>
+            </w:r>
+          </w:p>
+        </w:tc>
+        <w:tc>
+          <w:tcPr>
+            <w:tcW w:w="2110" w:type="dxa"/>
+          </w:tcPr>
+          <w:p>
+            <w:pPr>
+              <w:jc w:val="lowKashida"/>
+              <w:rPr>
+                <w:rFonts w:asciiTheme="majorBidi" w:hAnsiTheme="majorBidi" w:cstheme="majorBidi"/>
+                <w:color w:val="000000" w:themeColor="text1"/>
+                <w:sz w:val="18"/>
+                <w:szCs w:val="18"/>
+                <w:lang w:val="en-US"/>
+              </w:rPr>
+            </w:pPr>
+            <w:r>
+              <w:rPr>
+                <w:rFonts w:asciiTheme="majorBidi" w:hAnsiTheme="majorBidi" w:cstheme="majorBidi"/>
+                <w:color w:val="000000" w:themeColor="text1"/>
+                <w:sz w:val="18"/>
+                <w:szCs w:val="18"/>
+              </w:rPr>
+              <w:t>0.8770600520942942</w:t>
+            </w:r>
+          </w:p>
+        </w:tc>
+      </w:tr>
+      <w:tr>
+        <w:tc>
+          <w:tcPr>
+            <w:tcW w:w="1094" w:type="dxa"/>
+          </w:tcPr>
+          <w:p>
+            <w:pPr>
+              <w:jc w:val="lowKashida"/>
+              <w:rPr>
+                <w:rFonts w:asciiTheme="majorBidi" w:hAnsiTheme="majorBidi" w:cstheme="majorBidi"/>
+                <w:color w:val="000000" w:themeColor="text1"/>
+                <w:sz w:val="18"/>
+                <w:szCs w:val="18"/>
+                <w:lang w:val="en-US"/>
+              </w:rPr>
+            </w:pPr>
+            <w:r>
+              <w:rPr>
+                <w:rFonts w:asciiTheme="majorBidi" w:hAnsiTheme="majorBidi" w:cstheme="majorBidi"/>
+                <w:color w:val="000000" w:themeColor="text1"/>
+                <w:sz w:val="18"/>
+                <w:szCs w:val="18"/>
+                <w:lang w:val="en-US"/>
+              </w:rPr>
+              <w:t>Lasso Regression</w:t>
+            </w:r>
+          </w:p>
+        </w:tc>
+        <w:tc>
+          <w:tcPr>
+            <w:tcW w:w="2238" w:type="dxa"/>
+          </w:tcPr>
+          <w:p>
+            <w:pPr>
+              <w:jc w:val="lowKashida"/>
+              <w:rPr>
+                <w:rFonts w:asciiTheme="majorBidi" w:hAnsiTheme="majorBidi" w:cstheme="majorBidi"/>
+                <w:color w:val="000000" w:themeColor="text1"/>
+                <w:sz w:val="18"/>
+                <w:szCs w:val="18"/>
+                <w:lang w:val="en-US"/>
+              </w:rPr>
+            </w:pPr>
+            <w:r>
+              <w:rPr>
+                <w:rFonts w:asciiTheme="majorBidi" w:hAnsiTheme="majorBidi" w:cstheme="majorBidi"/>
+                <w:color w:val="000000" w:themeColor="text1"/>
+                <w:sz w:val="18"/>
+                <w:szCs w:val="18"/>
+              </w:rPr>
+              <w:t>0.0029816903391121316</w:t>
+            </w:r>
+          </w:p>
+        </w:tc>
+        <w:tc>
+          <w:tcPr>
+            <w:tcW w:w="2139" w:type="dxa"/>
+          </w:tcPr>
+          <w:p>
+            <w:pPr>
+              <w:jc w:val="lowKashida"/>
+              <w:rPr>
+                <w:rFonts w:asciiTheme="majorBidi" w:hAnsiTheme="majorBidi" w:cstheme="majorBidi"/>
+                <w:color w:val="000000" w:themeColor="text1"/>
+                <w:sz w:val="18"/>
+                <w:szCs w:val="18"/>
+                <w:lang w:val="en-US"/>
+              </w:rPr>
+            </w:pPr>
+            <w:r>
+              <w:rPr>
+                <w:rFonts w:asciiTheme="majorBidi" w:hAnsiTheme="majorBidi" w:cstheme="majorBidi"/>
+                <w:color w:val="000000" w:themeColor="text1"/>
+                <w:sz w:val="18"/>
+                <w:szCs w:val="18"/>
+              </w:rPr>
+              <w:t>0.0374522644403457</w:t>
+            </w:r>
+          </w:p>
+        </w:tc>
+        <w:tc>
+          <w:tcPr>
+            <w:tcW w:w="2139" w:type="dxa"/>
+          </w:tcPr>
+          <w:p>
+            <w:pPr>
+              <w:jc w:val="lowKashida"/>
+              <w:rPr>
+                <w:rFonts w:asciiTheme="majorBidi" w:hAnsiTheme="majorBidi" w:cstheme="majorBidi"/>
+                <w:color w:val="000000" w:themeColor="text1"/>
+                <w:sz w:val="18"/>
+                <w:szCs w:val="18"/>
+                <w:lang w:val="en-US"/>
+              </w:rPr>
+            </w:pPr>
+            <w:r>
+              <w:rPr>
+                <w:rFonts w:asciiTheme="majorBidi" w:hAnsiTheme="majorBidi" w:cstheme="majorBidi"/>
+                <w:color w:val="000000" w:themeColor="text1"/>
+                <w:sz w:val="18"/>
+                <w:szCs w:val="18"/>
+              </w:rPr>
+              <w:t>0.054604856369302276</w:t>
+            </w:r>
+          </w:p>
+        </w:tc>
+        <w:tc>
+          <w:tcPr>
+            <w:tcW w:w="2110" w:type="dxa"/>
+          </w:tcPr>
+          <w:p>
+            <w:pPr>
+              <w:jc w:val="lowKashida"/>
+              <w:rPr>
+                <w:rFonts w:asciiTheme="majorBidi" w:hAnsiTheme="majorBidi" w:cstheme="majorBidi"/>
+                <w:color w:val="000000" w:themeColor="text1"/>
+                <w:sz w:val="18"/>
+                <w:szCs w:val="18"/>
+                <w:lang w:val="en-US"/>
+              </w:rPr>
+            </w:pPr>
+            <w:r>
+              <w:rPr>
+                <w:rFonts w:asciiTheme="majorBidi" w:hAnsiTheme="majorBidi" w:cstheme="majorBidi"/>
+                <w:color w:val="000000" w:themeColor="text1"/>
+                <w:sz w:val="18"/>
+                <w:szCs w:val="18"/>
+              </w:rPr>
+              <w:t>0.376281854144763</w:t>
+            </w:r>
+          </w:p>
+        </w:tc>
+      </w:tr>
+      <w:tr>
+        <w:tc>
+          <w:tcPr>
+            <w:tcW w:w="1094" w:type="dxa"/>
+          </w:tcPr>
+          <w:p>
+            <w:pPr>
+              <w:jc w:val="lowKashida"/>
+              <w:rPr>
+                <w:rFonts w:asciiTheme="majorBidi" w:hAnsiTheme="majorBidi" w:cstheme="majorBidi"/>
+                <w:color w:val="000000" w:themeColor="text1"/>
+                <w:sz w:val="18"/>
+                <w:szCs w:val="18"/>
+                <w:lang w:val="en-US"/>
+              </w:rPr>
+            </w:pPr>
+            <w:proofErr w:type="spellStart"/>
+            <w:r>
+              <w:rPr>
+                <w:rFonts w:asciiTheme="majorBidi" w:hAnsiTheme="majorBidi" w:cstheme="majorBidi"/>
+                <w:color w:val="000000" w:themeColor="text1"/>
+                <w:sz w:val="18"/>
+                <w:szCs w:val="18"/>
+                <w:lang w:val="en-US"/>
+              </w:rPr>
+              <w:t>ElasticNet</w:t>
+            </w:r>
+            <w:proofErr w:type="spellEnd"/>
+            <w:r>
+              <w:rPr>
+                <w:rFonts w:asciiTheme="majorBidi" w:hAnsiTheme="majorBidi" w:cstheme="majorBidi"/>
+                <w:color w:val="000000" w:themeColor="text1"/>
+                <w:sz w:val="18"/>
+                <w:szCs w:val="18"/>
+                <w:lang w:val="en-US"/>
+              </w:rPr>
+              <w:t xml:space="preserve"> Regression</w:t>
+            </w:r>
+          </w:p>
+        </w:tc>
+        <w:tc>
+          <w:tcPr>
+            <w:tcW w:w="2238" w:type="dxa"/>
+          </w:tcPr>
+          <w:p>
+            <w:pPr>
+              <w:jc w:val="lowKashida"/>
+              <w:rPr>
+                <w:rFonts w:asciiTheme="majorBidi" w:hAnsiTheme="majorBidi" w:cstheme="majorBidi"/>
+                <w:color w:val="000000" w:themeColor="text1"/>
+                <w:sz w:val="18"/>
+                <w:szCs w:val="18"/>
+                <w:lang w:val="en-US"/>
+              </w:rPr>
+            </w:pPr>
+            <w:r>
+              <w:rPr>
+                <w:rFonts w:asciiTheme="majorBidi" w:hAnsiTheme="majorBidi" w:cstheme="majorBidi"/>
+                <w:color w:val="000000" w:themeColor="text1"/>
+                <w:sz w:val="18"/>
+                <w:szCs w:val="18"/>
+              </w:rPr>
+              <w:t>0.0033313645142531365</w:t>
+            </w:r>
+          </w:p>
+        </w:tc>
+        <w:tc>
+          <w:tcPr>
+            <w:tcW w:w="2139" w:type="dxa"/>
+          </w:tcPr>
+          <w:p>
+            <w:pPr>
+              <w:jc w:val="lowKashida"/>
+              <w:rPr>
+                <w:rFonts w:asciiTheme="majorBidi" w:hAnsiTheme="majorBidi" w:cstheme="majorBidi"/>
+                <w:color w:val="000000" w:themeColor="text1"/>
+                <w:sz w:val="18"/>
+                <w:szCs w:val="18"/>
+                <w:lang w:val="en-US"/>
+              </w:rPr>
+            </w:pPr>
+            <w:r>
+              <w:rPr>
+                <w:rFonts w:asciiTheme="majorBidi" w:hAnsiTheme="majorBidi" w:cstheme="majorBidi"/>
+                <w:color w:val="000000" w:themeColor="text1"/>
+                <w:sz w:val="18"/>
+                <w:szCs w:val="18"/>
+              </w:rPr>
+              <w:t>0.051255177801859994</w:t>
+            </w:r>
+          </w:p>
+        </w:tc>
+        <w:tc>
+          <w:tcPr>
+            <w:tcW w:w="2139" w:type="dxa"/>
+          </w:tcPr>
+          <w:p>
+            <w:pPr>
+              <w:jc w:val="lowKashida"/>
+              <w:rPr>
+                <w:rFonts w:asciiTheme="majorBidi" w:hAnsiTheme="majorBidi" w:cstheme="majorBidi"/>
+                <w:color w:val="000000" w:themeColor="text1"/>
+                <w:sz w:val="18"/>
+                <w:szCs w:val="18"/>
+                <w:lang w:val="en-US"/>
+              </w:rPr>
+            </w:pPr>
+            <w:r>
+              <w:rPr>
+                <w:rFonts w:asciiTheme="majorBidi" w:hAnsiTheme="majorBidi" w:cstheme="majorBidi"/>
+                <w:color w:val="000000" w:themeColor="text1"/>
+                <w:sz w:val="18"/>
+                <w:szCs w:val="18"/>
+              </w:rPr>
+              <w:t>0.06914252535022192</w:t>
+            </w:r>
+          </w:p>
+        </w:tc>
+        <w:tc>
+          <w:tcPr>
+            <w:tcW w:w="2110" w:type="dxa"/>
+          </w:tcPr>
+          <w:p>
+            <w:pPr>
+              <w:jc w:val="lowKashida"/>
+              <w:rPr>
+                <w:rFonts w:asciiTheme="majorBidi" w:hAnsiTheme="majorBidi" w:cstheme="majorBidi"/>
+                <w:color w:val="000000" w:themeColor="text1"/>
+                <w:sz w:val="18"/>
+                <w:szCs w:val="18"/>
+                <w:lang w:val="en-US"/>
+              </w:rPr>
+            </w:pPr>
+            <w:r>
+              <w:rPr>
+                <w:rFonts w:asciiTheme="majorBidi" w:hAnsiTheme="majorBidi" w:cstheme="majorBidi"/>
+                <w:color w:val="000000" w:themeColor="text1"/>
+                <w:sz w:val="18"/>
+                <w:szCs w:val="18"/>
+              </w:rPr>
+              <w:t>0.3031360531500995</w:t>
+            </w:r>
+          </w:p>
+        </w:tc>
+      </w:tr>
+      <w:tr>
+        <w:tc>
+          <w:tcPr>
+            <w:tcW w:w="1094" w:type="dxa"/>
+          </w:tcPr>
+          <w:p>
+            <w:pPr>
+              <w:jc w:val="lowKashida"/>
+              <w:rPr>
+                <w:rFonts w:asciiTheme="majorBidi" w:hAnsiTheme="majorBidi" w:cstheme="majorBidi"/>
+                <w:color w:val="000000" w:themeColor="text1"/>
+                <w:sz w:val="18"/>
+                <w:szCs w:val="18"/>
+                <w:lang w:val="en-US"/>
+              </w:rPr>
+            </w:pPr>
+            <w:r>
+              <w:rPr>
+                <w:rFonts w:asciiTheme="majorBidi" w:hAnsiTheme="majorBidi" w:cstheme="majorBidi"/>
+                <w:color w:val="000000" w:themeColor="text1"/>
+                <w:sz w:val="18"/>
+                <w:szCs w:val="18"/>
+                <w:lang w:val="en-US"/>
+              </w:rPr>
+              <w:t>Decision Trees</w:t>
+            </w:r>
+          </w:p>
+        </w:tc>
+        <w:tc>
+          <w:tcPr>
+            <w:tcW w:w="2238" w:type="dxa"/>
+          </w:tcPr>
+          <w:p>
+            <w:pPr>
+              <w:jc w:val="lowKashida"/>
+              <w:rPr>
+                <w:rFonts w:asciiTheme="majorBidi" w:hAnsiTheme="majorBidi" w:cstheme="majorBidi"/>
+                <w:color w:val="000000" w:themeColor="text1"/>
+                <w:sz w:val="18"/>
+                <w:szCs w:val="18"/>
+                <w:lang w:val="en-US"/>
+              </w:rPr>
+            </w:pPr>
+            <w:r>
+              <w:rPr>
+                <w:rFonts w:asciiTheme="majorBidi" w:hAnsiTheme="majorBidi" w:cstheme="majorBidi"/>
+                <w:color w:val="000000" w:themeColor="text1"/>
+                <w:sz w:val="18"/>
+                <w:szCs w:val="18"/>
+              </w:rPr>
+              <w:t>4.8277542758872035e-06</w:t>
+            </w:r>
+          </w:p>
+        </w:tc>
+        <w:tc>
+          <w:tcPr>
+            <w:tcW w:w="2139" w:type="dxa"/>
+          </w:tcPr>
+          <w:p>
+            <w:pPr>
+              <w:jc w:val="lowKashida"/>
+              <w:rPr>
+                <w:rFonts w:asciiTheme="majorBidi" w:hAnsiTheme="majorBidi" w:cstheme="majorBidi"/>
+                <w:color w:val="000000" w:themeColor="text1"/>
+                <w:sz w:val="18"/>
+                <w:szCs w:val="18"/>
+                <w:lang w:val="en-US"/>
+              </w:rPr>
+            </w:pPr>
+            <w:r>
+              <w:rPr>
+                <w:rFonts w:asciiTheme="majorBidi" w:hAnsiTheme="majorBidi" w:cstheme="majorBidi"/>
+                <w:color w:val="000000" w:themeColor="text1"/>
+                <w:sz w:val="18"/>
+                <w:szCs w:val="18"/>
+              </w:rPr>
+              <w:t>0.00017087075484179201</w:t>
+            </w:r>
+          </w:p>
+        </w:tc>
+        <w:tc>
+          <w:tcPr>
+            <w:tcW w:w="2139" w:type="dxa"/>
+          </w:tcPr>
+          <w:p>
+            <w:pPr>
+              <w:jc w:val="lowKashida"/>
+              <w:rPr>
+                <w:rFonts w:asciiTheme="majorBidi" w:hAnsiTheme="majorBidi" w:cstheme="majorBidi"/>
+                <w:color w:val="000000" w:themeColor="text1"/>
+                <w:sz w:val="18"/>
+                <w:szCs w:val="18"/>
+                <w:lang w:val="en-US"/>
+              </w:rPr>
+            </w:pPr>
+            <w:r>
+              <w:rPr>
+                <w:rFonts w:asciiTheme="majorBidi" w:hAnsiTheme="majorBidi" w:cstheme="majorBidi"/>
+                <w:color w:val="000000" w:themeColor="text1"/>
+                <w:sz w:val="18"/>
+                <w:szCs w:val="18"/>
+              </w:rPr>
+              <w:t>0.002197215118254743</w:t>
+            </w:r>
+          </w:p>
+        </w:tc>
+        <w:tc>
+          <w:tcPr>
+            <w:tcW w:w="2110" w:type="dxa"/>
+          </w:tcPr>
+          <w:p>
+            <w:pPr>
+              <w:jc w:val="lowKashida"/>
+              <w:rPr>
+                <w:rFonts w:asciiTheme="majorBidi" w:hAnsiTheme="majorBidi" w:cstheme="majorBidi"/>
+                <w:color w:val="000000" w:themeColor="text1"/>
+                <w:sz w:val="18"/>
+                <w:szCs w:val="18"/>
+                <w:lang w:val="en-US"/>
+              </w:rPr>
+            </w:pPr>
+            <w:r>
+              <w:rPr>
+                <w:rFonts w:asciiTheme="majorBidi" w:hAnsiTheme="majorBidi" w:cstheme="majorBidi"/>
+                <w:color w:val="000000" w:themeColor="text1"/>
+                <w:sz w:val="18"/>
+                <w:szCs w:val="18"/>
+              </w:rPr>
+              <w:t>0.9989901171472764</w:t>
+            </w:r>
+          </w:p>
+        </w:tc>
+      </w:tr>
+      <w:tr>
+        <w:tc>
+          <w:tcPr>
+            <w:tcW w:w="1094" w:type="dxa"/>
+          </w:tcPr>
+          <w:p>
+            <w:pPr>
+              <w:jc w:val="lowKashida"/>
+              <w:rPr>
+                <w:rFonts w:asciiTheme="majorBidi" w:hAnsiTheme="majorBidi" w:cstheme="majorBidi"/>
+                <w:color w:val="000000" w:themeColor="text1"/>
+                <w:sz w:val="18"/>
+                <w:szCs w:val="18"/>
+                <w:lang w:val="en-US"/>
+              </w:rPr>
+            </w:pPr>
+            <w:r>
+              <w:rPr>
+                <w:rFonts w:asciiTheme="majorBidi" w:hAnsiTheme="majorBidi" w:cstheme="majorBidi"/>
+                <w:color w:val="000000" w:themeColor="text1"/>
+                <w:sz w:val="18"/>
+                <w:szCs w:val="18"/>
+                <w:lang w:val="en-US"/>
+              </w:rPr>
+              <w:t>Decision Trees</w:t>
+            </w:r>
+            <w:r>
+              <w:rPr>
+                <w:rFonts w:asciiTheme="majorBidi" w:hAnsiTheme="majorBidi" w:cstheme="majorBidi"/>
+                <w:color w:val="000000" w:themeColor="text1"/>
+                <w:sz w:val="18"/>
+                <w:szCs w:val="18"/>
+                <w:lang w:val="en-US"/>
+              </w:rPr>
+              <w:t xml:space="preserve"> with PCA</w:t>
+            </w:r>
+          </w:p>
+        </w:tc>
+        <w:tc>
+          <w:tcPr>
+            <w:tcW w:w="2238" w:type="dxa"/>
+          </w:tcPr>
+          <w:p>
+            <w:pPr>
+              <w:jc w:val="lowKashida"/>
+              <w:rPr>
+                <w:rFonts w:asciiTheme="majorBidi" w:hAnsiTheme="majorBidi" w:cstheme="majorBidi"/>
+                <w:color w:val="000000" w:themeColor="text1"/>
+                <w:sz w:val="18"/>
+                <w:szCs w:val="18"/>
+                <w:lang w:val="en-US"/>
+              </w:rPr>
+            </w:pPr>
+            <w:r>
+              <w:rPr>
+                <w:rFonts w:asciiTheme="majorBidi" w:hAnsiTheme="majorBidi" w:cstheme="majorBidi"/>
+                <w:color w:val="000000" w:themeColor="text1"/>
+                <w:sz w:val="18"/>
+                <w:szCs w:val="18"/>
+              </w:rPr>
+              <w:t>7.538883977648022e-05</w:t>
+            </w:r>
+          </w:p>
+        </w:tc>
+        <w:tc>
+          <w:tcPr>
+            <w:tcW w:w="2139" w:type="dxa"/>
+          </w:tcPr>
+          <w:p>
+            <w:pPr>
+              <w:jc w:val="lowKashida"/>
+              <w:rPr>
+                <w:rFonts w:asciiTheme="majorBidi" w:hAnsiTheme="majorBidi" w:cstheme="majorBidi"/>
+                <w:color w:val="000000" w:themeColor="text1"/>
+                <w:sz w:val="18"/>
+                <w:szCs w:val="18"/>
+                <w:lang w:val="en-US"/>
+              </w:rPr>
+            </w:pPr>
+            <w:r>
+              <w:rPr>
+                <w:rFonts w:asciiTheme="majorBidi" w:hAnsiTheme="majorBidi" w:cstheme="majorBidi"/>
+                <w:color w:val="000000" w:themeColor="text1"/>
+                <w:sz w:val="18"/>
+                <w:szCs w:val="18"/>
+              </w:rPr>
+              <w:t>0.001315519499204571</w:t>
+            </w:r>
+          </w:p>
+        </w:tc>
+        <w:tc>
+          <w:tcPr>
+            <w:tcW w:w="2139" w:type="dxa"/>
+          </w:tcPr>
+          <w:p>
+            <w:pPr>
+              <w:jc w:val="lowKashida"/>
+              <w:rPr>
+                <w:rFonts w:asciiTheme="majorBidi" w:hAnsiTheme="majorBidi" w:cstheme="majorBidi"/>
+                <w:color w:val="000000" w:themeColor="text1"/>
+                <w:sz w:val="18"/>
+                <w:szCs w:val="18"/>
+                <w:lang w:val="en-US"/>
+              </w:rPr>
+            </w:pPr>
+            <w:r>
+              <w:rPr>
+                <w:rFonts w:asciiTheme="majorBidi" w:hAnsiTheme="majorBidi" w:cstheme="majorBidi"/>
+                <w:color w:val="000000" w:themeColor="text1"/>
+                <w:sz w:val="18"/>
+                <w:szCs w:val="18"/>
+              </w:rPr>
+              <w:t>0.008682674690236886</w:t>
+            </w:r>
+          </w:p>
+        </w:tc>
+        <w:tc>
+          <w:tcPr>
+            <w:tcW w:w="2110" w:type="dxa"/>
+          </w:tcPr>
+          <w:p>
+            <w:pPr>
+              <w:jc w:val="lowKashida"/>
+              <w:rPr>
+                <w:rFonts w:asciiTheme="majorBidi" w:hAnsiTheme="majorBidi" w:cstheme="majorBidi"/>
+                <w:color w:val="000000" w:themeColor="text1"/>
+                <w:sz w:val="18"/>
+                <w:szCs w:val="18"/>
+                <w:lang w:val="en-US"/>
+              </w:rPr>
+            </w:pPr>
+            <w:r>
+              <w:rPr>
+                <w:rFonts w:asciiTheme="majorBidi" w:hAnsiTheme="majorBidi" w:cstheme="majorBidi"/>
+                <w:color w:val="000000" w:themeColor="text1"/>
+                <w:sz w:val="18"/>
+                <w:szCs w:val="18"/>
+              </w:rPr>
+              <w:t>0.9842299561605161</w:t>
+            </w:r>
+          </w:p>
+        </w:tc>
+      </w:tr>
+      <w:tr>
+        <w:tc>
+          <w:tcPr>
+            <w:tcW w:w="1094" w:type="dxa"/>
+          </w:tcPr>
+          <w:p>
+            <w:pPr>
+              <w:jc w:val="lowKashida"/>
+              <w:rPr>
+                <w:rFonts w:asciiTheme="majorBidi" w:hAnsiTheme="majorBidi" w:cstheme="majorBidi"/>
+                <w:color w:val="000000" w:themeColor="text1"/>
+                <w:sz w:val="18"/>
+                <w:szCs w:val="18"/>
+                <w:lang w:val="en-US"/>
+              </w:rPr>
+            </w:pPr>
+            <w:r>
+              <w:rPr>
+                <w:rFonts w:asciiTheme="majorBidi" w:hAnsiTheme="majorBidi" w:cstheme="majorBidi"/>
+                <w:color w:val="000000" w:themeColor="text1"/>
+                <w:sz w:val="18"/>
+                <w:szCs w:val="18"/>
+                <w:lang w:val="en-US"/>
+              </w:rPr>
+              <w:t>Random Forest</w:t>
+            </w:r>
+          </w:p>
+        </w:tc>
+        <w:tc>
+          <w:tcPr>
+            <w:tcW w:w="2238" w:type="dxa"/>
+          </w:tcPr>
+          <w:p>
+            <w:pPr>
+              <w:jc w:val="lowKashida"/>
+              <w:rPr>
+                <w:rFonts w:asciiTheme="majorBidi" w:hAnsiTheme="majorBidi" w:cstheme="majorBidi"/>
+                <w:color w:val="000000" w:themeColor="text1"/>
+                <w:sz w:val="18"/>
+                <w:szCs w:val="18"/>
+                <w:lang w:val="en-US"/>
+              </w:rPr>
+            </w:pPr>
+            <w:r>
+              <w:rPr>
+                <w:rFonts w:asciiTheme="majorBidi" w:hAnsiTheme="majorBidi" w:cstheme="majorBidi"/>
+                <w:color w:val="000000" w:themeColor="text1"/>
+                <w:sz w:val="18"/>
+                <w:szCs w:val="18"/>
+              </w:rPr>
+              <w:t>4.253333370564166e-06</w:t>
+            </w:r>
+          </w:p>
+        </w:tc>
+        <w:tc>
+          <w:tcPr>
+            <w:tcW w:w="2139" w:type="dxa"/>
+          </w:tcPr>
+          <w:p>
+            <w:pPr>
+              <w:jc w:val="lowKashida"/>
+              <w:rPr>
+                <w:rFonts w:asciiTheme="majorBidi" w:hAnsiTheme="majorBidi" w:cstheme="majorBidi"/>
+                <w:color w:val="000000" w:themeColor="text1"/>
+                <w:sz w:val="18"/>
+                <w:szCs w:val="18"/>
+                <w:lang w:val="en-US"/>
+              </w:rPr>
+            </w:pPr>
+            <w:r>
+              <w:rPr>
+                <w:rFonts w:asciiTheme="majorBidi" w:hAnsiTheme="majorBidi" w:cstheme="majorBidi"/>
+                <w:color w:val="000000" w:themeColor="text1"/>
+                <w:sz w:val="18"/>
+                <w:szCs w:val="18"/>
+              </w:rPr>
+              <w:t>0.00020071959446116072</w:t>
+            </w:r>
+          </w:p>
+        </w:tc>
+        <w:tc>
+          <w:tcPr>
+            <w:tcW w:w="2139" w:type="dxa"/>
+          </w:tcPr>
+          <w:p>
+            <w:pPr>
+              <w:jc w:val="lowKashida"/>
+              <w:rPr>
+                <w:rFonts w:asciiTheme="majorBidi" w:hAnsiTheme="majorBidi" w:cstheme="majorBidi"/>
+                <w:color w:val="000000" w:themeColor="text1"/>
+                <w:sz w:val="18"/>
+                <w:szCs w:val="18"/>
+                <w:lang w:val="en-US"/>
+              </w:rPr>
+            </w:pPr>
+            <w:r>
+              <w:rPr>
+                <w:rFonts w:asciiTheme="majorBidi" w:hAnsiTheme="majorBidi" w:cstheme="majorBidi"/>
+                <w:color w:val="000000" w:themeColor="text1"/>
+                <w:sz w:val="18"/>
+                <w:szCs w:val="18"/>
+              </w:rPr>
+              <w:t>0.0020623611154606666</w:t>
+            </w:r>
+            <w:bookmarkStart w:id="0" w:name="_GoBack"/>
+            <w:bookmarkEnd w:id="0"/>
+          </w:p>
+        </w:tc>
+        <w:tc>
+          <w:tcPr>
+            <w:tcW w:w="2110" w:type="dxa"/>
+          </w:tcPr>
+          <w:p>
+            <w:pPr>
+              <w:jc w:val="lowKashida"/>
+              <w:rPr>
+                <w:rFonts w:asciiTheme="majorBidi" w:hAnsiTheme="majorBidi" w:cstheme="majorBidi"/>
+                <w:color w:val="000000" w:themeColor="text1"/>
+                <w:sz w:val="18"/>
+                <w:szCs w:val="18"/>
+                <w:lang w:val="en-US"/>
+              </w:rPr>
+            </w:pPr>
+            <w:r>
+              <w:rPr>
+                <w:rFonts w:asciiTheme="majorBidi" w:hAnsiTheme="majorBidi" w:cstheme="majorBidi"/>
+                <w:color w:val="000000" w:themeColor="text1"/>
+                <w:sz w:val="18"/>
+                <w:szCs w:val="18"/>
+              </w:rPr>
+              <w:t>0.9991102760844097</w:t>
+            </w:r>
+          </w:p>
+        </w:tc>
+      </w:tr>
+      <w:tr>
+        <w:tc>
+          <w:tcPr>
+            <w:tcW w:w="1094" w:type="dxa"/>
+          </w:tcPr>
+          <w:p>
+            <w:pPr>
+              <w:jc w:val="lowKashida"/>
+              <w:rPr>
+                <w:rFonts w:asciiTheme="majorBidi" w:hAnsiTheme="majorBidi" w:cstheme="majorBidi"/>
+                <w:color w:val="000000" w:themeColor="text1"/>
+                <w:sz w:val="18"/>
+                <w:szCs w:val="18"/>
+                <w:lang w:val="en-US"/>
+              </w:rPr>
+            </w:pPr>
+          </w:p>
+        </w:tc>
+        <w:tc>
+          <w:tcPr>
+            <w:tcW w:w="2238" w:type="dxa"/>
+          </w:tcPr>
+          <w:p>
+            <w:pPr>
+              <w:jc w:val="lowKashida"/>
+              <w:rPr>
+                <w:rFonts w:asciiTheme="majorBidi" w:hAnsiTheme="majorBidi" w:cstheme="majorBidi"/>
+                <w:color w:val="000000" w:themeColor="text1"/>
+                <w:sz w:val="18"/>
+                <w:szCs w:val="18"/>
+                <w:lang w:val="en-US"/>
+              </w:rPr>
+            </w:pPr>
+          </w:p>
+        </w:tc>
+        <w:tc>
+          <w:tcPr>
+            <w:tcW w:w="2139" w:type="dxa"/>
+          </w:tcPr>
+          <w:p>
+            <w:pPr>
+              <w:jc w:val="lowKashida"/>
+              <w:rPr>
+                <w:rFonts w:asciiTheme="majorBidi" w:hAnsiTheme="majorBidi" w:cstheme="majorBidi"/>
+                <w:color w:val="000000" w:themeColor="text1"/>
+                <w:sz w:val="18"/>
+                <w:szCs w:val="18"/>
+                <w:lang w:val="en-US"/>
+              </w:rPr>
+            </w:pPr>
+          </w:p>
+        </w:tc>
+        <w:tc>
+          <w:tcPr>
+            <w:tcW w:w="2139" w:type="dxa"/>
+          </w:tcPr>
+          <w:p>
+            <w:pPr>
+              <w:jc w:val="lowKashida"/>
+              <w:rPr>
+                <w:rFonts w:asciiTheme="majorBidi" w:hAnsiTheme="majorBidi" w:cstheme="majorBidi"/>
+                <w:color w:val="000000" w:themeColor="text1"/>
+                <w:sz w:val="18"/>
+                <w:szCs w:val="18"/>
+                <w:lang w:val="en-US"/>
+              </w:rPr>
+            </w:pPr>
+          </w:p>
+        </w:tc>
+        <w:tc>
+          <w:tcPr>
+            <w:tcW w:w="2110" w:type="dxa"/>
+          </w:tcPr>
+          <w:p>
+            <w:pPr>
+              <w:jc w:val="lowKashida"/>
+              <w:rPr>
+                <w:rFonts w:asciiTheme="majorBidi" w:hAnsiTheme="majorBidi" w:cstheme="majorBidi"/>
+                <w:color w:val="000000" w:themeColor="text1"/>
+                <w:sz w:val="18"/>
+                <w:szCs w:val="18"/>
+                <w:lang w:val="en-US"/>
+              </w:rPr>
+            </w:pPr>
+          </w:p>
+        </w:tc>
+      </w:tr>
+    </w:tbl>
+    <w:p>
+      <w:pPr>
+        <w:jc w:val="lowKashida"/>
+        <w:rPr>
+          <w:rFonts w:asciiTheme="majorBidi" w:hAnsiTheme="majorBidi" w:cstheme="majorBidi"/>
+          <w:color w:val="000000" w:themeColor="text1"/>
+          <w:lang w:val="en-US"/>
+        </w:rPr>
+      </w:pPr>
+    </w:p>
+    <w:p>
+      <w:pPr>
+        <w:jc w:val="lowKashida"/>
+        <w:rPr>
+          <w:rFonts w:asciiTheme="majorBidi" w:hAnsiTheme="majorBidi" w:cstheme="majorBidi"/>
+          <w:color w:val="000000" w:themeColor="text1"/>
+          <w:lang w:val="en-US"/>
+        </w:rPr>
+      </w:pPr>
     </w:p>
     <w:sectPr>
       <w:pgSz w:w="11906" w:h="16838"/>
@@ -3523,6 +5078,127 @@
     </w:lvl>
   </w:abstractNum>
   <w:abstractNum w:abstractNumId="6" w15:restartNumberingAfterBreak="0">
+    <w:nsid w:val="3D651881"/>
+    <w:multiLevelType w:val="multilevel"/>
+    <w:tmpl w:val="794AA948"/>
+    <w:lvl w:ilvl="0">
+      <w:start w:val="1"/>
+      <w:numFmt w:val="decimal"/>
+      <w:lvlText w:val="%1."/>
+      <w:lvlJc w:val="left"/>
+      <w:pPr>
+        <w:ind w:left="360" w:hanging="360"/>
+      </w:pPr>
+      <w:rPr>
+        <w:rFonts w:hint="default"/>
+      </w:rPr>
+    </w:lvl>
+    <w:lvl w:ilvl="1">
+      <w:start w:val="1"/>
+      <w:numFmt w:val="decimal"/>
+      <w:isLgl/>
+      <w:lvlText w:val="%1.%2."/>
+      <w:lvlJc w:val="left"/>
+      <w:pPr>
+        <w:ind w:left="720" w:hanging="720"/>
+      </w:pPr>
+      <w:rPr>
+        <w:rFonts w:hint="default"/>
+      </w:rPr>
+    </w:lvl>
+    <w:lvl w:ilvl="2">
+      <w:start w:val="1"/>
+      <w:numFmt w:val="decimal"/>
+      <w:isLgl/>
+      <w:lvlText w:val="%1.%2.%3."/>
+      <w:lvlJc w:val="left"/>
+      <w:pPr>
+        <w:ind w:left="720" w:hanging="720"/>
+      </w:pPr>
+      <w:rPr>
+        <w:rFonts w:hint="default"/>
+      </w:rPr>
+    </w:lvl>
+    <w:lvl w:ilvl="3">
+      <w:start w:val="1"/>
+      <w:numFmt w:val="decimal"/>
+      <w:isLgl/>
+      <w:lvlText w:val="%1.%2.%3.%4."/>
+      <w:lvlJc w:val="left"/>
+      <w:pPr>
+        <w:ind w:left="1080" w:hanging="1080"/>
+      </w:pPr>
+      <w:rPr>
+        <w:rFonts w:hint="default"/>
+      </w:rPr>
+    </w:lvl>
+    <w:lvl w:ilvl="4">
+      <w:start w:val="1"/>
+      <w:numFmt w:val="decimal"/>
+      <w:isLgl/>
+      <w:lvlText w:val="%1.%2.%3.%4.%5."/>
+      <w:lvlJc w:val="left"/>
+      <w:pPr>
+        <w:ind w:left="1080" w:hanging="1080"/>
+      </w:pPr>
+      <w:rPr>
+        <w:rFonts w:hint="default"/>
+      </w:rPr>
+    </w:lvl>
+    <w:lvl w:ilvl="5">
+      <w:start w:val="1"/>
+      <w:numFmt w:val="decimal"/>
+      <w:isLgl/>
+      <w:lvlText w:val="%1.%2.%3.%4.%5.%6."/>
+      <w:lvlJc w:val="left"/>
+      <w:pPr>
+        <w:ind w:left="1440" w:hanging="1440"/>
+      </w:pPr>
+      <w:rPr>
+        <w:rFonts w:hint="default"/>
+      </w:rPr>
+    </w:lvl>
+    <w:lvl w:ilvl="6">
+      <w:start w:val="1"/>
+      <w:numFmt w:val="decimal"/>
+      <w:isLgl/>
+      <w:lvlText w:val="%1.%2.%3.%4.%5.%6.%7."/>
+      <w:lvlJc w:val="left"/>
+      <w:pPr>
+        <w:ind w:left="1440" w:hanging="1440"/>
+      </w:pPr>
+      <w:rPr>
+        <w:rFonts w:hint="default"/>
+      </w:rPr>
+    </w:lvl>
+    <w:lvl w:ilvl="7">
+      <w:start w:val="1"/>
+      <w:numFmt w:val="decimal"/>
+      <w:isLgl/>
+      <w:lvlText w:val="%1.%2.%3.%4.%5.%6.%7.%8."/>
+      <w:lvlJc w:val="left"/>
+      <w:pPr>
+        <w:ind w:left="1800" w:hanging="1800"/>
+      </w:pPr>
+      <w:rPr>
+        <w:rFonts w:hint="default"/>
+      </w:rPr>
+    </w:lvl>
+    <w:lvl w:ilvl="8">
+      <w:start w:val="1"/>
+      <w:numFmt w:val="decimal"/>
+      <w:isLgl/>
+      <w:lvlText w:val="%1.%2.%3.%4.%5.%6.%7.%8.%9."/>
+      <w:lvlJc w:val="left"/>
+      <w:pPr>
+        <w:ind w:left="1800" w:hanging="1800"/>
+      </w:pPr>
+      <w:rPr>
+        <w:rFonts w:hint="default"/>
+      </w:rPr>
+    </w:lvl>
+  </w:abstractNum>
+  <w:abstractNum w:abstractNumId="7" w15:restartNumberingAfterBreak="0">
     <w:nsid w:val="3EEF1F87"/>
     <w:multiLevelType w:val="hybridMultilevel"/>
     <w:tmpl w:val="674C6B30"/>
@@ -3635,7 +5311,7 @@
       </w:rPr>
     </w:lvl>
   </w:abstractNum>
-  <w:abstractNum w:abstractNumId="7" w15:restartNumberingAfterBreak="0">
+  <w:abstractNum w:abstractNumId="8" w15:restartNumberingAfterBreak="0">
     <w:nsid w:val="44E30310"/>
     <w:multiLevelType w:val="hybridMultilevel"/>
     <w:tmpl w:val="3968AD62"/>
@@ -3747,7 +5423,7 @@
       </w:rPr>
     </w:lvl>
   </w:abstractNum>
-  <w:abstractNum w:abstractNumId="8" w15:restartNumberingAfterBreak="0">
+  <w:abstractNum w:abstractNumId="9" w15:restartNumberingAfterBreak="0">
     <w:nsid w:val="47294275"/>
     <w:multiLevelType w:val="hybridMultilevel"/>
     <w:tmpl w:val="871A5918"/>
@@ -3859,7 +5535,7 @@
       </w:rPr>
     </w:lvl>
   </w:abstractNum>
-  <w:abstractNum w:abstractNumId="9" w15:restartNumberingAfterBreak="0">
+  <w:abstractNum w:abstractNumId="10" w15:restartNumberingAfterBreak="0">
     <w:nsid w:val="49446968"/>
     <w:multiLevelType w:val="hybridMultilevel"/>
     <w:tmpl w:val="FCB8CA8C"/>
@@ -3972,7 +5648,7 @@
       </w:rPr>
     </w:lvl>
   </w:abstractNum>
-  <w:abstractNum w:abstractNumId="10" w15:restartNumberingAfterBreak="0">
+  <w:abstractNum w:abstractNumId="11" w15:restartNumberingAfterBreak="0">
     <w:nsid w:val="69ED787C"/>
     <w:multiLevelType w:val="hybridMultilevel"/>
     <w:tmpl w:val="1D907D68"/>
@@ -4085,7 +5761,7 @@
       </w:rPr>
     </w:lvl>
   </w:abstractNum>
-  <w:abstractNum w:abstractNumId="11" w15:restartNumberingAfterBreak="0">
+  <w:abstractNum w:abstractNumId="12" w15:restartNumberingAfterBreak="0">
     <w:nsid w:val="6BA723F0"/>
     <w:multiLevelType w:val="hybridMultilevel"/>
     <w:tmpl w:val="E60E6832"/>
@@ -4197,7 +5873,7 @@
       </w:rPr>
     </w:lvl>
   </w:abstractNum>
-  <w:abstractNum w:abstractNumId="12" w15:restartNumberingAfterBreak="0">
+  <w:abstractNum w:abstractNumId="13" w15:restartNumberingAfterBreak="0">
     <w:nsid w:val="72822571"/>
     <w:multiLevelType w:val="hybridMultilevel"/>
     <w:tmpl w:val="1A4EA976"/>
@@ -4310,7 +5986,7 @@
       </w:rPr>
     </w:lvl>
   </w:abstractNum>
-  <w:abstractNum w:abstractNumId="13" w15:restartNumberingAfterBreak="0">
+  <w:abstractNum w:abstractNumId="14" w15:restartNumberingAfterBreak="0">
     <w:nsid w:val="7F8B4D60"/>
     <w:multiLevelType w:val="hybridMultilevel"/>
     <w:tmpl w:val="4F583A18"/>
@@ -4427,10 +6103,10 @@
     <w:abstractNumId w:val="2"/>
   </w:num>
   <w:num w:numId="2">
-    <w:abstractNumId w:val="9"/>
+    <w:abstractNumId w:val="10"/>
   </w:num>
   <w:num w:numId="3">
-    <w:abstractNumId w:val="11"/>
+    <w:abstractNumId w:val="12"/>
   </w:num>
   <w:num w:numId="4">
     <w:abstractNumId w:val="0"/>
@@ -4442,10 +6118,10 @@
     <w:abstractNumId w:val="4"/>
   </w:num>
   <w:num w:numId="7">
-    <w:abstractNumId w:val="8"/>
+    <w:abstractNumId w:val="9"/>
   </w:num>
   <w:num w:numId="8">
-    <w:abstractNumId w:val="7"/>
+    <w:abstractNumId w:val="8"/>
   </w:num>
   <w:num w:numId="9">
     <w:abstractNumId w:val="3"/>
@@ -4454,16 +6130,19 @@
     <w:abstractNumId w:val="5"/>
   </w:num>
   <w:num w:numId="11">
-    <w:abstractNumId w:val="12"/>
+    <w:abstractNumId w:val="13"/>
   </w:num>
   <w:num w:numId="12">
-    <w:abstractNumId w:val="10"/>
+    <w:abstractNumId w:val="11"/>
   </w:num>
   <w:num w:numId="13">
-    <w:abstractNumId w:val="6"/>
+    <w:abstractNumId w:val="7"/>
   </w:num>
   <w:num w:numId="14">
-    <w:abstractNumId w:val="13"/>
+    <w:abstractNumId w:val="14"/>
+  </w:num>
+  <w:num w:numId="15">
+    <w:abstractNumId w:val="6"/>
   </w:num>
 </w:numbering>
 </file>
@@ -5036,6 +6715,25 @@
       <w:shd w:val="clear" w:color="auto" w:fill="E1DFDD"/>
     </w:rPr>
   </w:style>
+  <w:style w:type="table" w:styleId="Tabellenraster">
+    <w:name w:val="Table Grid"/>
+    <w:basedOn w:val="NormaleTabelle"/>
+    <w:uiPriority w:val="39"/>
+    <w:rsid w:val="009F16AD"/>
+    <w:pPr>
+      <w:spacing w:after="0" w:line="240" w:lineRule="auto"/>
+    </w:pPr>
+    <w:tblPr>
+      <w:tblBorders>
+        <w:top w:val="single" w:sz="4" w:space="0" w:color="auto"/>
+        <w:left w:val="single" w:sz="4" w:space="0" w:color="auto"/>
+        <w:bottom w:val="single" w:sz="4" w:space="0" w:color="auto"/>
+        <w:right w:val="single" w:sz="4" w:space="0" w:color="auto"/>
+        <w:insideH w:val="single" w:sz="4" w:space="0" w:color="auto"/>
+        <w:insideV w:val="single" w:sz="4" w:space="0" w:color="auto"/>
+      </w:tblBorders>
+    </w:tblPr>
+  </w:style>
 </w:styles>
 </file>
 

</xml_diff>

<commit_message>
add Bagged Decision Trees and its results
</commit_message>
<xml_diff>
--- a/reports/Rendering_2.docx
+++ b/reports/Rendering_2.docx
@@ -2813,6 +2813,373 @@
     </w:p>
     <w:p>
       <w:pPr>
+        <w:pStyle w:val="berschrift2"/>
+        <w:numPr>
+          <w:ilvl w:val="1"/>
+          <w:numId w:val="1"/>
+        </w:numPr>
+        <w:rPr>
+          <w:rFonts w:asciiTheme="majorBidi" w:hAnsiTheme="majorBidi"/>
+          <w:b/>
+          <w:bCs/>
+          <w:color w:val="000000" w:themeColor="text1"/>
+        </w:rPr>
+      </w:pPr>
+      <w:proofErr w:type="spellStart"/>
+      <w:r>
+        <w:rPr>
+          <w:rFonts w:asciiTheme="majorBidi" w:hAnsiTheme="majorBidi"/>
+          <w:b/>
+          <w:bCs/>
+          <w:color w:val="000000" w:themeColor="text1"/>
+        </w:rPr>
+        <w:t>Bagging</w:t>
+      </w:r>
+      <w:proofErr w:type="spellEnd"/>
+      <w:r>
+        <w:rPr>
+          <w:rFonts w:asciiTheme="majorBidi" w:hAnsiTheme="majorBidi"/>
+          <w:b/>
+          <w:bCs/>
+          <w:color w:val="000000" w:themeColor="text1"/>
+        </w:rPr>
+        <w:t xml:space="preserve"> and </w:t>
+      </w:r>
+      <w:proofErr w:type="spellStart"/>
+      <w:r>
+        <w:rPr>
+          <w:rFonts w:asciiTheme="majorBidi" w:hAnsiTheme="majorBidi"/>
+          <w:b/>
+          <w:bCs/>
+          <w:color w:val="000000" w:themeColor="text1"/>
+        </w:rPr>
+        <w:t>Boosting</w:t>
+      </w:r>
+      <w:proofErr w:type="spellEnd"/>
+    </w:p>
+    <w:p>
+      <w:pPr>
+        <w:jc w:val="lowKashida"/>
+        <w:rPr>
+          <w:rFonts w:asciiTheme="majorBidi" w:hAnsiTheme="majorBidi" w:cstheme="majorBidi"/>
+          <w:lang w:val="en-US"/>
+        </w:rPr>
+      </w:pPr>
+      <w:r>
+        <w:rPr>
+          <w:rFonts w:asciiTheme="majorBidi" w:hAnsiTheme="majorBidi" w:cstheme="majorBidi"/>
+          <w:lang w:val="en-US"/>
+        </w:rPr>
+        <w:t>Bagging is an ensemble technique where multiple models (often of the same type) are trained on different subsets of the training data. The final prediction is typically made by averaging the predictions of all models (for regression) or using voting (for classification). Random Forest is a popular bagging algorithm based on decision trees. It builds multiple decision trees and merges their predictions to improve accuracy and reduce overfitting.</w:t>
+      </w:r>
+      <w:r>
+        <w:rPr>
+          <w:rFonts w:asciiTheme="majorBidi" w:hAnsiTheme="majorBidi" w:cstheme="majorBidi"/>
+          <w:lang w:val="en-US"/>
+        </w:rPr>
+        <w:t xml:space="preserve"> We first applied this model on the dataset. Although the results of this model were satisfactory, we wanted to try </w:t>
+      </w:r>
+      <w:r>
+        <w:rPr>
+          <w:rFonts w:asciiTheme="majorBidi" w:hAnsiTheme="majorBidi" w:cstheme="majorBidi"/>
+          <w:lang w:val="en-US"/>
+        </w:rPr>
+        <w:t xml:space="preserve">some other Bagging models, including </w:t>
+      </w:r>
+      <w:r>
+        <w:rPr>
+          <w:rFonts w:asciiTheme="majorBidi" w:hAnsiTheme="majorBidi" w:cstheme="majorBidi"/>
+          <w:lang w:val="en-US"/>
+        </w:rPr>
+        <w:t>Bagged Decision Trees, Bagged SVM, and Bagged KNN</w:t>
+      </w:r>
+      <w:r>
+        <w:rPr>
+          <w:rFonts w:asciiTheme="majorBidi" w:hAnsiTheme="majorBidi" w:cstheme="majorBidi"/>
+          <w:lang w:val="en-US"/>
+        </w:rPr>
+        <w:t xml:space="preserve">. The results of these models are presented in Sections 1.7.1, 1.7.2, 1.7.3, and 1.7.4. </w:t>
+      </w:r>
+    </w:p>
+    <w:p>
+      <w:pPr>
+        <w:jc w:val="lowKashida"/>
+        <w:rPr>
+          <w:rFonts w:asciiTheme="majorBidi" w:hAnsiTheme="majorBidi" w:cstheme="majorBidi"/>
+          <w:lang w:val="en-US"/>
+        </w:rPr>
+      </w:pPr>
+      <w:r>
+        <w:rPr>
+          <w:rFonts w:asciiTheme="majorBidi" w:hAnsiTheme="majorBidi" w:cstheme="majorBidi"/>
+          <w:lang w:val="en-US"/>
+        </w:rPr>
+        <w:t>Boosting is another ensemble technique where multiple weak learners (often shallow decision trees) are trained sequentially, and each subsequent model tries to correct the errors made by the previous one.</w:t>
+      </w:r>
+      <w:r>
+        <w:rPr>
+          <w:rFonts w:asciiTheme="majorBidi" w:hAnsiTheme="majorBidi" w:cstheme="majorBidi"/>
+          <w:lang w:val="en-US"/>
+        </w:rPr>
+        <w:t xml:space="preserve"> </w:t>
+      </w:r>
+      <w:r>
+        <w:rPr>
+          <w:rFonts w:asciiTheme="majorBidi" w:hAnsiTheme="majorBidi" w:cstheme="majorBidi"/>
+          <w:lang w:val="en-US"/>
+        </w:rPr>
+        <w:t>Gradient Boosting is one of the most popular boosting algorithms. It builds trees sequentially, and each tree tries to correct the errors of the previous one.</w:t>
+      </w:r>
+    </w:p>
+    <w:p>
+      <w:pPr>
+        <w:pStyle w:val="berschrift3"/>
+        <w:numPr>
+          <w:ilvl w:val="2"/>
+          <w:numId w:val="1"/>
+        </w:numPr>
+        <w:rPr>
+          <w:rFonts w:asciiTheme="majorBidi" w:hAnsiTheme="majorBidi"/>
+          <w:b/>
+          <w:bCs/>
+          <w:color w:val="000000" w:themeColor="text1"/>
+          <w:lang w:val="en-US"/>
+        </w:rPr>
+      </w:pPr>
+      <w:r>
+        <w:rPr>
+          <w:rFonts w:asciiTheme="majorBidi" w:hAnsiTheme="majorBidi"/>
+          <w:b/>
+          <w:bCs/>
+          <w:color w:val="000000" w:themeColor="text1"/>
+          <w:lang w:val="en-US"/>
+        </w:rPr>
+        <w:t>Random Forest</w:t>
+      </w:r>
+    </w:p>
+    <w:p>
+      <w:pPr>
+        <w:jc w:val="lowKashida"/>
+        <w:rPr>
+          <w:rFonts w:asciiTheme="majorBidi" w:hAnsiTheme="majorBidi" w:cstheme="majorBidi"/>
+          <w:lang w:val="en-US"/>
+        </w:rPr>
+      </w:pPr>
+      <w:r>
+        <w:rPr>
+          <w:rFonts w:asciiTheme="majorBidi" w:hAnsiTheme="majorBidi" w:cstheme="majorBidi"/>
+          <w:lang w:val="en-US"/>
+        </w:rPr>
+        <w:t>Random Forest is a popular ensemble learning technique that combines multiple decision trees to improve predictive performance and reduce overfitting. It's known for its robustness and ability to handle large datasets with high dimensionality.</w:t>
+      </w:r>
+    </w:p>
+    <w:p>
+      <w:pPr>
+        <w:jc w:val="lowKashida"/>
+        <w:rPr>
+          <w:rFonts w:asciiTheme="majorBidi" w:hAnsiTheme="majorBidi" w:cstheme="majorBidi"/>
+          <w:lang w:val="en-US"/>
+        </w:rPr>
+      </w:pPr>
+      <w:r>
+        <w:rPr>
+          <w:rFonts w:asciiTheme="majorBidi" w:hAnsiTheme="majorBidi" w:cstheme="majorBidi"/>
+          <w:lang w:val="en-US"/>
+        </w:rPr>
+        <w:t>The results of applying this model are:</w:t>
+      </w:r>
+    </w:p>
+    <w:p>
+      <w:pPr>
+        <w:numPr>
+          <w:ilvl w:val="0"/>
+          <w:numId w:val="14"/>
+        </w:numPr>
+        <w:jc w:val="lowKashida"/>
+        <w:rPr>
+          <w:rFonts w:asciiTheme="majorBidi" w:hAnsiTheme="majorBidi" w:cstheme="majorBidi"/>
+          <w:lang w:val="en-US"/>
+        </w:rPr>
+      </w:pPr>
+      <w:r>
+        <w:rPr>
+          <w:rFonts w:asciiTheme="majorBidi" w:hAnsiTheme="majorBidi" w:cstheme="majorBidi"/>
+          <w:lang w:val="en-US"/>
+        </w:rPr>
+        <w:t>Mean Squared Error (MSE): 4.391058709938986e-06</w:t>
+      </w:r>
+    </w:p>
+    <w:p>
+      <w:pPr>
+        <w:numPr>
+          <w:ilvl w:val="0"/>
+          <w:numId w:val="14"/>
+        </w:numPr>
+        <w:jc w:val="lowKashida"/>
+        <w:rPr>
+          <w:rFonts w:asciiTheme="majorBidi" w:hAnsiTheme="majorBidi" w:cstheme="majorBidi"/>
+          <w:lang w:val="en-US"/>
+        </w:rPr>
+      </w:pPr>
+      <w:r>
+        <w:rPr>
+          <w:rFonts w:asciiTheme="majorBidi" w:hAnsiTheme="majorBidi" w:cstheme="majorBidi"/>
+          <w:lang w:val="en-US"/>
+        </w:rPr>
+        <w:t>R-squared (R2): 0.9990783575890566</w:t>
+      </w:r>
+    </w:p>
+    <w:p>
+      <w:pPr>
+        <w:numPr>
+          <w:ilvl w:val="0"/>
+          <w:numId w:val="14"/>
+        </w:numPr>
+        <w:jc w:val="lowKashida"/>
+        <w:rPr>
+          <w:rFonts w:asciiTheme="majorBidi" w:hAnsiTheme="majorBidi" w:cstheme="majorBidi"/>
+          <w:lang w:val="en-US"/>
+        </w:rPr>
+      </w:pPr>
+      <w:r>
+        <w:rPr>
+          <w:rFonts w:asciiTheme="majorBidi" w:hAnsiTheme="majorBidi" w:cstheme="majorBidi"/>
+          <w:lang w:val="en-US"/>
+        </w:rPr>
+        <w:t>Mean Absolute Error (MAE): 0.0002066444634440724</w:t>
+      </w:r>
+    </w:p>
+    <w:p>
+      <w:pPr>
+        <w:numPr>
+          <w:ilvl w:val="0"/>
+          <w:numId w:val="14"/>
+        </w:numPr>
+        <w:jc w:val="lowKashida"/>
+        <w:rPr>
+          <w:rFonts w:asciiTheme="majorBidi" w:hAnsiTheme="majorBidi" w:cstheme="majorBidi"/>
+          <w:lang w:val="en-US"/>
+        </w:rPr>
+      </w:pPr>
+      <w:r>
+        <w:rPr>
+          <w:rFonts w:asciiTheme="majorBidi" w:hAnsiTheme="majorBidi" w:cstheme="majorBidi"/>
+          <w:lang w:val="en-US"/>
+        </w:rPr>
+        <w:t>Root Mean Squared Error (RMSE): 0.0020954853160876567</w:t>
+      </w:r>
+    </w:p>
+    <w:p>
+      <w:pPr>
+        <w:numPr>
+          <w:ilvl w:val="0"/>
+          <w:numId w:val="14"/>
+        </w:numPr>
+        <w:jc w:val="lowKashida"/>
+        <w:rPr>
+          <w:rFonts w:asciiTheme="majorBidi" w:hAnsiTheme="majorBidi" w:cstheme="majorBidi"/>
+          <w:lang w:val="en-US"/>
+        </w:rPr>
+      </w:pPr>
+      <w:proofErr w:type="spellStart"/>
+      <w:r>
+        <w:rPr>
+          <w:rFonts w:asciiTheme="majorBidi" w:hAnsiTheme="majorBidi" w:cstheme="majorBidi"/>
+        </w:rPr>
+        <w:t>Explained</w:t>
+      </w:r>
+      <w:proofErr w:type="spellEnd"/>
+      <w:r>
+        <w:rPr>
+          <w:rFonts w:asciiTheme="majorBidi" w:hAnsiTheme="majorBidi" w:cstheme="majorBidi"/>
+        </w:rPr>
+        <w:t xml:space="preserve"> </w:t>
+      </w:r>
+      <w:proofErr w:type="spellStart"/>
+      <w:r>
+        <w:rPr>
+          <w:rFonts w:asciiTheme="majorBidi" w:hAnsiTheme="majorBidi" w:cstheme="majorBidi"/>
+        </w:rPr>
+        <w:t>Variance</w:t>
+      </w:r>
+      <w:proofErr w:type="spellEnd"/>
+      <w:r>
+        <w:rPr>
+          <w:rFonts w:asciiTheme="majorBidi" w:hAnsiTheme="majorBidi" w:cstheme="majorBidi"/>
+        </w:rPr>
+        <w:t xml:space="preserve"> Score: 0.9990784006100025</w:t>
+      </w:r>
+    </w:p>
+    <w:p>
+      <w:pPr>
+        <w:jc w:val="lowKashida"/>
+        <w:rPr>
+          <w:rFonts w:asciiTheme="majorBidi" w:hAnsiTheme="majorBidi" w:cstheme="majorBidi"/>
+          <w:lang w:val="en-US"/>
+        </w:rPr>
+      </w:pPr>
+      <w:r>
+        <w:rPr>
+          <w:rFonts w:asciiTheme="majorBidi" w:hAnsiTheme="majorBidi" w:cstheme="majorBidi"/>
+          <w:lang w:val="en-US"/>
+        </w:rPr>
+        <w:t xml:space="preserve">These results show that </w:t>
+      </w:r>
+      <w:r>
+        <w:rPr>
+          <w:rFonts w:asciiTheme="majorBidi" w:hAnsiTheme="majorBidi" w:cstheme="majorBidi"/>
+          <w:b/>
+          <w:bCs/>
+          <w:u w:val="single"/>
+          <w:lang w:val="en-US"/>
+        </w:rPr>
+        <w:t>the Random Forest model seems to perform very well</w:t>
+      </w:r>
+      <w:r>
+        <w:rPr>
+          <w:rFonts w:asciiTheme="majorBidi" w:hAnsiTheme="majorBidi" w:cstheme="majorBidi"/>
+          <w:lang w:val="en-US"/>
+        </w:rPr>
+        <w:t>, achieving low values for MSE, MAE, and RMSE, and a high value for R2, indicating a good fit to the data. The Explained Variance Score is also very high, suggesting that the model explains most of the variance in the target variable.</w:t>
+      </w:r>
+    </w:p>
+    <w:p>
+      <w:pPr>
+        <w:pStyle w:val="berschrift3"/>
+        <w:numPr>
+          <w:ilvl w:val="2"/>
+          <w:numId w:val="1"/>
+        </w:numPr>
+        <w:rPr>
+          <w:rFonts w:asciiTheme="majorBidi" w:hAnsiTheme="majorBidi"/>
+          <w:b/>
+          <w:bCs/>
+          <w:color w:val="000000" w:themeColor="text1"/>
+          <w:lang w:val="en-US"/>
+        </w:rPr>
+      </w:pPr>
+      <w:r>
+        <w:rPr>
+          <w:rFonts w:asciiTheme="majorBidi" w:hAnsiTheme="majorBidi"/>
+          <w:b/>
+          <w:bCs/>
+          <w:color w:val="000000" w:themeColor="text1"/>
+          <w:lang w:val="en-US"/>
+        </w:rPr>
+        <w:t>Bagged Decision Trees</w:t>
+      </w:r>
+    </w:p>
+    <w:p>
+      <w:pPr>
+        <w:jc w:val="lowKashida"/>
+        <w:rPr>
+          <w:rFonts w:asciiTheme="majorBidi" w:hAnsiTheme="majorBidi" w:cstheme="majorBidi"/>
+          <w:lang w:val="en-US"/>
+        </w:rPr>
+      </w:pPr>
+    </w:p>
+    <w:p>
+      <w:pPr>
         <w:pStyle w:val="berschrift1"/>
         <w:numPr>
           <w:ilvl w:val="0"/>
@@ -2834,6 +3201,7 @@
           <w:color w:val="000000" w:themeColor="text1"/>
           <w:lang w:val="en-US"/>
         </w:rPr>
+        <w:lastRenderedPageBreak/>
         <w:t>An overview of the results of all models and their interpretation</w:t>
       </w:r>
     </w:p>
@@ -3621,17 +3989,7 @@
                 <w:szCs w:val="18"/>
                 <w:lang w:val="en-US"/>
               </w:rPr>
-              <w:t xml:space="preserve">     </w:t>
-            </w:r>
-            <w:r>
-              <w:rPr>
-                <w:rFonts w:asciiTheme="majorBidi" w:hAnsiTheme="majorBidi" w:cstheme="majorBidi"/>
-                <w:color w:val="000000" w:themeColor="text1"/>
-                <w:sz w:val="18"/>
-                <w:szCs w:val="18"/>
-                <w:lang w:val="en-US"/>
-              </w:rPr>
-              <w:t>Metric</w:t>
+              <w:t xml:space="preserve">     Metric</w:t>
             </w:r>
           </w:p>
           <w:p>
@@ -4451,6 +4809,7 @@
                 <w:szCs w:val="18"/>
                 <w:lang w:val="en-US"/>
               </w:rPr>
+              <w:lastRenderedPageBreak/>
               <w:t>Lasso Regression</w:t>
             </w:r>
           </w:p>
@@ -5332,21 +5691,7 @@
           <w:rFonts w:asciiTheme="majorBidi" w:hAnsiTheme="majorBidi" w:cstheme="majorBidi"/>
           <w:lang w:val="en-US"/>
         </w:rPr>
-        <w:t xml:space="preserve">Table 2. </w:t>
-      </w:r>
-      <w:r>
-        <w:rPr>
-          <w:rFonts w:asciiTheme="majorBidi" w:hAnsiTheme="majorBidi" w:cstheme="majorBidi"/>
-          <w:lang w:val="en-US"/>
-        </w:rPr>
-        <w:t xml:space="preserve">Results of applying ML models after </w:t>
-      </w:r>
-      <w:r>
-        <w:rPr>
-          <w:rFonts w:asciiTheme="majorBidi" w:hAnsiTheme="majorBidi" w:cstheme="majorBidi"/>
-          <w:lang w:val="en-US"/>
-        </w:rPr>
-        <w:t>further optimization of the dataset</w:t>
+        <w:t>Table 2. Results of applying ML models after further optimization of the dataset</w:t>
       </w:r>
       <w:r>
         <w:rPr>
@@ -5381,7 +5726,8 @@
         <w:tblLook w:val="04A0" w:firstRow="1" w:lastRow="0" w:firstColumn="1" w:lastColumn="0" w:noHBand="0" w:noVBand="1"/>
       </w:tblPr>
       <w:tblGrid>
-        <w:gridCol w:w="2520"/>
+        <w:gridCol w:w="1080"/>
+        <w:gridCol w:w="1440"/>
         <w:gridCol w:w="1710"/>
         <w:gridCol w:w="1170"/>
         <w:gridCol w:w="1170"/>
@@ -5400,6 +5746,7 @@
         <w:tc>
           <w:tcPr>
             <w:tcW w:w="2520" w:type="dxa"/>
+            <w:gridSpan w:val="2"/>
             <w:tcBorders>
               <w:tl2br w:val="single" w:sz="4" w:space="0" w:color="auto"/>
             </w:tcBorders>
@@ -5790,6 +6137,7 @@
         <w:tc>
           <w:tcPr>
             <w:tcW w:w="2520" w:type="dxa"/>
+            <w:gridSpan w:val="2"/>
           </w:tcPr>
           <w:p>
             <w:pPr>
@@ -6086,6 +6434,7 @@
         <w:tc>
           <w:tcPr>
             <w:tcW w:w="2520" w:type="dxa"/>
+            <w:gridSpan w:val="2"/>
           </w:tcPr>
           <w:p>
             <w:pPr>
@@ -6370,6 +6719,7 @@
         <w:tc>
           <w:tcPr>
             <w:tcW w:w="2520" w:type="dxa"/>
+            <w:gridSpan w:val="2"/>
           </w:tcPr>
           <w:p>
             <w:pPr>
@@ -6653,6 +7003,7 @@
         <w:tc>
           <w:tcPr>
             <w:tcW w:w="2520" w:type="dxa"/>
+            <w:gridSpan w:val="2"/>
           </w:tcPr>
           <w:p>
             <w:pPr>
@@ -6936,6 +7287,7 @@
         <w:tc>
           <w:tcPr>
             <w:tcW w:w="2520" w:type="dxa"/>
+            <w:gridSpan w:val="2"/>
           </w:tcPr>
           <w:p>
             <w:pPr>
@@ -7219,6 +7571,7 @@
         <w:tc>
           <w:tcPr>
             <w:tcW w:w="2520" w:type="dxa"/>
+            <w:gridSpan w:val="2"/>
           </w:tcPr>
           <w:p>
             <w:pPr>
@@ -7514,6 +7867,7 @@
         <w:tc>
           <w:tcPr>
             <w:tcW w:w="2520" w:type="dxa"/>
+            <w:gridSpan w:val="2"/>
           </w:tcPr>
           <w:p>
             <w:pPr>
@@ -7797,6 +8151,7 @@
         <w:tc>
           <w:tcPr>
             <w:tcW w:w="2520" w:type="dxa"/>
+            <w:gridSpan w:val="2"/>
           </w:tcPr>
           <w:p>
             <w:pPr>
@@ -8077,9 +8432,40 @@
         </w:tc>
       </w:tr>
       <w:tr>
-        <w:tc>
-          <w:tcPr>
-            <w:tcW w:w="2520" w:type="dxa"/>
+        <w:trPr>
+          <w:trHeight w:val="80"/>
+        </w:trPr>
+        <w:tc>
+          <w:tcPr>
+            <w:tcW w:w="1080" w:type="dxa"/>
+            <w:vMerge w:val="restart"/>
+          </w:tcPr>
+          <w:p>
+            <w:pPr>
+              <w:jc w:val="lowKashida"/>
+              <w:rPr>
+                <w:rFonts w:asciiTheme="majorBidi" w:hAnsiTheme="majorBidi" w:cstheme="majorBidi"/>
+                <w:color w:val="000000" w:themeColor="text1"/>
+                <w:sz w:val="18"/>
+                <w:szCs w:val="18"/>
+                <w:lang w:val="en-US"/>
+              </w:rPr>
+            </w:pPr>
+            <w:r>
+              <w:rPr>
+                <w:rFonts w:asciiTheme="majorBidi" w:hAnsiTheme="majorBidi" w:cstheme="majorBidi"/>
+                <w:color w:val="000000" w:themeColor="text1"/>
+                <w:sz w:val="18"/>
+                <w:szCs w:val="18"/>
+                <w:lang w:val="en-US"/>
+              </w:rPr>
+              <w:t>Bagging Algorithms</w:t>
+            </w:r>
+          </w:p>
+        </w:tc>
+        <w:tc>
+          <w:tcPr>
+            <w:tcW w:w="1440" w:type="dxa"/>
           </w:tcPr>
           <w:p>
             <w:pPr>
@@ -8355,6 +8741,347 @@
                 <w:szCs w:val="18"/>
               </w:rPr>
               <w:t>0.99911</w:t>
+            </w:r>
+          </w:p>
+        </w:tc>
+      </w:tr>
+      <w:tr>
+        <w:trPr>
+          <w:trHeight w:val="78"/>
+        </w:trPr>
+        <w:tc>
+          <w:tcPr>
+            <w:tcW w:w="1080" w:type="dxa"/>
+            <w:vMerge/>
+          </w:tcPr>
+          <w:p>
+            <w:pPr>
+              <w:jc w:val="lowKashida"/>
+              <w:rPr>
+                <w:rFonts w:asciiTheme="majorBidi" w:hAnsiTheme="majorBidi" w:cstheme="majorBidi"/>
+                <w:color w:val="000000" w:themeColor="text1"/>
+                <w:sz w:val="18"/>
+                <w:szCs w:val="18"/>
+                <w:lang w:val="en-US"/>
+              </w:rPr>
+            </w:pPr>
+          </w:p>
+        </w:tc>
+        <w:tc>
+          <w:tcPr>
+            <w:tcW w:w="1440" w:type="dxa"/>
+          </w:tcPr>
+          <w:p>
+            <w:pPr>
+              <w:jc w:val="lowKashida"/>
+              <w:rPr>
+                <w:rFonts w:asciiTheme="majorBidi" w:hAnsiTheme="majorBidi" w:cstheme="majorBidi"/>
+                <w:color w:val="000000" w:themeColor="text1"/>
+                <w:sz w:val="18"/>
+                <w:szCs w:val="18"/>
+                <w:lang w:val="en-US"/>
+              </w:rPr>
+            </w:pPr>
+            <w:proofErr w:type="spellStart"/>
+            <w:r>
+              <w:rPr>
+                <w:rFonts w:asciiTheme="majorBidi" w:hAnsiTheme="majorBidi" w:cstheme="majorBidi"/>
+                <w:color w:val="000000" w:themeColor="text1"/>
+                <w:sz w:val="18"/>
+                <w:szCs w:val="18"/>
+              </w:rPr>
+              <w:t>Bagged</w:t>
+            </w:r>
+            <w:proofErr w:type="spellEnd"/>
+            <w:r>
+              <w:rPr>
+                <w:rFonts w:asciiTheme="majorBidi" w:hAnsiTheme="majorBidi" w:cstheme="majorBidi"/>
+                <w:color w:val="000000" w:themeColor="text1"/>
+                <w:sz w:val="18"/>
+                <w:szCs w:val="18"/>
+              </w:rPr>
+              <w:t xml:space="preserve"> </w:t>
+            </w:r>
+            <w:proofErr w:type="spellStart"/>
+            <w:r>
+              <w:rPr>
+                <w:rFonts w:asciiTheme="majorBidi" w:hAnsiTheme="majorBidi" w:cstheme="majorBidi"/>
+                <w:color w:val="000000" w:themeColor="text1"/>
+                <w:sz w:val="18"/>
+                <w:szCs w:val="18"/>
+              </w:rPr>
+              <w:t>Decision</w:t>
+            </w:r>
+            <w:proofErr w:type="spellEnd"/>
+            <w:r>
+              <w:rPr>
+                <w:rFonts w:asciiTheme="majorBidi" w:hAnsiTheme="majorBidi" w:cstheme="majorBidi"/>
+                <w:color w:val="000000" w:themeColor="text1"/>
+                <w:sz w:val="18"/>
+                <w:szCs w:val="18"/>
+              </w:rPr>
+              <w:t xml:space="preserve"> </w:t>
+            </w:r>
+            <w:proofErr w:type="spellStart"/>
+            <w:r>
+              <w:rPr>
+                <w:rFonts w:asciiTheme="majorBidi" w:hAnsiTheme="majorBidi" w:cstheme="majorBidi"/>
+                <w:color w:val="000000" w:themeColor="text1"/>
+                <w:sz w:val="18"/>
+                <w:szCs w:val="18"/>
+              </w:rPr>
+              <w:t>Trees</w:t>
+            </w:r>
+            <w:proofErr w:type="spellEnd"/>
+          </w:p>
+        </w:tc>
+        <w:tc>
+          <w:tcPr>
+            <w:tcW w:w="1710" w:type="dxa"/>
+          </w:tcPr>
+          <w:p>
+            <w:pPr>
+              <w:jc w:val="lowKashida"/>
+              <w:rPr>
+                <w:rFonts w:asciiTheme="majorBidi" w:hAnsiTheme="majorBidi" w:cstheme="majorBidi"/>
+                <w:color w:val="000000" w:themeColor="text1"/>
+                <w:sz w:val="18"/>
+                <w:szCs w:val="18"/>
+              </w:rPr>
+            </w:pPr>
+            <w:r>
+              <w:rPr>
+                <w:rFonts w:asciiTheme="majorBidi" w:hAnsiTheme="majorBidi" w:cstheme="majorBidi"/>
+                <w:color w:val="000000" w:themeColor="text1"/>
+                <w:sz w:val="18"/>
+                <w:szCs w:val="18"/>
+              </w:rPr>
+              <w:t>5e-06</w:t>
+            </w:r>
+          </w:p>
+        </w:tc>
+        <w:tc>
+          <w:tcPr>
+            <w:tcW w:w="1170" w:type="dxa"/>
+          </w:tcPr>
+          <w:p>
+            <w:pPr>
+              <w:jc w:val="lowKashida"/>
+              <w:rPr>
+                <w:rFonts w:asciiTheme="majorBidi" w:hAnsiTheme="majorBidi" w:cstheme="majorBidi"/>
+                <w:color w:val="000000" w:themeColor="text1"/>
+                <w:sz w:val="18"/>
+                <w:szCs w:val="18"/>
+              </w:rPr>
+            </w:pPr>
+            <w:r>
+              <w:rPr>
+                <w:rFonts w:asciiTheme="majorBidi" w:hAnsiTheme="majorBidi" w:cstheme="majorBidi"/>
+                <w:color w:val="000000" w:themeColor="text1"/>
+                <w:sz w:val="18"/>
+                <w:szCs w:val="18"/>
+              </w:rPr>
+              <w:t>0.000219</w:t>
+            </w:r>
+          </w:p>
+        </w:tc>
+        <w:tc>
+          <w:tcPr>
+            <w:tcW w:w="1170" w:type="dxa"/>
+          </w:tcPr>
+          <w:p>
+            <w:pPr>
+              <w:jc w:val="lowKashida"/>
+              <w:rPr>
+                <w:rFonts w:asciiTheme="majorBidi" w:hAnsiTheme="majorBidi" w:cstheme="majorBidi"/>
+                <w:color w:val="000000" w:themeColor="text1"/>
+                <w:sz w:val="18"/>
+                <w:szCs w:val="18"/>
+              </w:rPr>
+            </w:pPr>
+            <w:r>
+              <w:rPr>
+                <w:rFonts w:asciiTheme="majorBidi" w:hAnsiTheme="majorBidi" w:cstheme="majorBidi"/>
+                <w:color w:val="000000" w:themeColor="text1"/>
+                <w:sz w:val="18"/>
+                <w:szCs w:val="18"/>
+              </w:rPr>
+              <w:t>0.00213</w:t>
+            </w:r>
+          </w:p>
+        </w:tc>
+        <w:tc>
+          <w:tcPr>
+            <w:tcW w:w="1080" w:type="dxa"/>
+          </w:tcPr>
+          <w:p>
+            <w:pPr>
+              <w:jc w:val="lowKashida"/>
+              <w:rPr>
+                <w:rFonts w:asciiTheme="majorBidi" w:hAnsiTheme="majorBidi" w:cstheme="majorBidi"/>
+                <w:color w:val="000000" w:themeColor="text1"/>
+                <w:sz w:val="18"/>
+                <w:szCs w:val="18"/>
+              </w:rPr>
+            </w:pPr>
+            <w:r>
+              <w:rPr>
+                <w:rFonts w:asciiTheme="majorBidi" w:hAnsiTheme="majorBidi" w:cstheme="majorBidi"/>
+                <w:color w:val="000000" w:themeColor="text1"/>
+                <w:sz w:val="18"/>
+                <w:szCs w:val="18"/>
+              </w:rPr>
+              <w:t>0.999051</w:t>
+            </w:r>
+          </w:p>
+        </w:tc>
+        <w:tc>
+          <w:tcPr>
+            <w:tcW w:w="1080" w:type="dxa"/>
+          </w:tcPr>
+          <w:p>
+            <w:pPr>
+              <w:jc w:val="lowKashida"/>
+              <w:rPr>
+                <w:rFonts w:asciiTheme="majorBidi" w:hAnsiTheme="majorBidi" w:cstheme="majorBidi"/>
+                <w:color w:val="000000" w:themeColor="text1"/>
+                <w:sz w:val="18"/>
+                <w:szCs w:val="18"/>
+              </w:rPr>
+            </w:pPr>
+            <w:r>
+              <w:rPr>
+                <w:rFonts w:asciiTheme="majorBidi" w:hAnsiTheme="majorBidi" w:cstheme="majorBidi"/>
+                <w:color w:val="000000" w:themeColor="text1"/>
+                <w:sz w:val="18"/>
+                <w:szCs w:val="18"/>
+              </w:rPr>
+              <w:t>0.000938</w:t>
+            </w:r>
+          </w:p>
+        </w:tc>
+        <w:tc>
+          <w:tcPr>
+            <w:tcW w:w="1170" w:type="dxa"/>
+          </w:tcPr>
+          <w:p>
+            <w:pPr>
+              <w:jc w:val="lowKashida"/>
+              <w:rPr>
+                <w:rFonts w:asciiTheme="majorBidi" w:hAnsiTheme="majorBidi" w:cstheme="majorBidi"/>
+                <w:color w:val="000000" w:themeColor="text1"/>
+                <w:sz w:val="18"/>
+                <w:szCs w:val="18"/>
+              </w:rPr>
+            </w:pPr>
+            <w:r>
+              <w:rPr>
+                <w:rFonts w:asciiTheme="majorBidi" w:hAnsiTheme="majorBidi" w:cstheme="majorBidi"/>
+                <w:color w:val="000000" w:themeColor="text1"/>
+                <w:sz w:val="18"/>
+                <w:szCs w:val="18"/>
+              </w:rPr>
+              <w:t>0.0</w:t>
+            </w:r>
+          </w:p>
+        </w:tc>
+        <w:tc>
+          <w:tcPr>
+            <w:tcW w:w="1260" w:type="dxa"/>
+          </w:tcPr>
+          <w:p>
+            <w:pPr>
+              <w:jc w:val="lowKashida"/>
+              <w:rPr>
+                <w:rFonts w:asciiTheme="majorBidi" w:hAnsiTheme="majorBidi" w:cstheme="majorBidi"/>
+                <w:color w:val="000000" w:themeColor="text1"/>
+                <w:sz w:val="18"/>
+                <w:szCs w:val="18"/>
+              </w:rPr>
+            </w:pPr>
+            <w:r>
+              <w:rPr>
+                <w:rFonts w:asciiTheme="majorBidi" w:hAnsiTheme="majorBidi" w:cstheme="majorBidi"/>
+                <w:color w:val="000000" w:themeColor="text1"/>
+                <w:sz w:val="18"/>
+                <w:szCs w:val="18"/>
+              </w:rPr>
+              <w:t>0.150826</w:t>
+            </w:r>
+          </w:p>
+        </w:tc>
+        <w:tc>
+          <w:tcPr>
+            <w:tcW w:w="1080" w:type="dxa"/>
+          </w:tcPr>
+          <w:p>
+            <w:pPr>
+              <w:jc w:val="lowKashida"/>
+              <w:rPr>
+                <w:rFonts w:asciiTheme="majorBidi" w:hAnsiTheme="majorBidi" w:cstheme="majorBidi"/>
+                <w:color w:val="000000" w:themeColor="text1"/>
+                <w:sz w:val="18"/>
+                <w:szCs w:val="18"/>
+              </w:rPr>
+            </w:pPr>
+            <w:r>
+              <w:rPr>
+                <w:rFonts w:asciiTheme="majorBidi" w:hAnsiTheme="majorBidi" w:cstheme="majorBidi"/>
+                <w:color w:val="000000" w:themeColor="text1"/>
+                <w:sz w:val="18"/>
+                <w:szCs w:val="18"/>
+              </w:rPr>
+              <w:t>3e-06</w:t>
+            </w:r>
+          </w:p>
+        </w:tc>
+        <w:tc>
+          <w:tcPr>
+            <w:tcW w:w="1170" w:type="dxa"/>
+          </w:tcPr>
+          <w:p>
+            <w:pPr>
+              <w:jc w:val="lowKashida"/>
+              <w:rPr>
+                <w:rFonts w:asciiTheme="majorBidi" w:hAnsiTheme="majorBidi" w:cstheme="majorBidi"/>
+                <w:color w:val="000000" w:themeColor="text1"/>
+                <w:sz w:val="18"/>
+                <w:szCs w:val="18"/>
+              </w:rPr>
+            </w:pPr>
+            <w:r>
+              <w:rPr>
+                <w:rFonts w:asciiTheme="majorBidi" w:hAnsiTheme="majorBidi" w:cstheme="majorBidi"/>
+                <w:color w:val="000000" w:themeColor="text1"/>
+                <w:sz w:val="18"/>
+                <w:szCs w:val="18"/>
+              </w:rPr>
+              <w:t>0.998991</w:t>
+            </w:r>
+          </w:p>
+        </w:tc>
+        <w:tc>
+          <w:tcPr>
+            <w:tcW w:w="1412" w:type="dxa"/>
+          </w:tcPr>
+          <w:p>
+            <w:pPr>
+              <w:jc w:val="lowKashida"/>
+              <w:rPr>
+                <w:rFonts w:asciiTheme="majorBidi" w:hAnsiTheme="majorBidi" w:cstheme="majorBidi"/>
+                <w:color w:val="000000" w:themeColor="text1"/>
+                <w:sz w:val="18"/>
+                <w:szCs w:val="18"/>
+              </w:rPr>
+            </w:pPr>
+            <w:r>
+              <w:rPr>
+                <w:rFonts w:asciiTheme="majorBidi" w:hAnsiTheme="majorBidi" w:cstheme="majorBidi"/>
+                <w:color w:val="000000" w:themeColor="text1"/>
+                <w:sz w:val="18"/>
+                <w:szCs w:val="18"/>
+              </w:rPr>
+              <w:t>0.999051</w:t>
             </w:r>
             <w:bookmarkStart w:id="0" w:name="_GoBack"/>
             <w:bookmarkEnd w:id="0"/>
@@ -8362,9 +9089,450 @@
         </w:tc>
       </w:tr>
       <w:tr>
+        <w:trPr>
+          <w:trHeight w:val="78"/>
+        </w:trPr>
+        <w:tc>
+          <w:tcPr>
+            <w:tcW w:w="1080" w:type="dxa"/>
+            <w:vMerge/>
+          </w:tcPr>
+          <w:p>
+            <w:pPr>
+              <w:jc w:val="lowKashida"/>
+              <w:rPr>
+                <w:rFonts w:asciiTheme="majorBidi" w:hAnsiTheme="majorBidi" w:cstheme="majorBidi"/>
+                <w:color w:val="000000" w:themeColor="text1"/>
+                <w:sz w:val="18"/>
+                <w:szCs w:val="18"/>
+                <w:lang w:val="en-US"/>
+              </w:rPr>
+            </w:pPr>
+          </w:p>
+        </w:tc>
+        <w:tc>
+          <w:tcPr>
+            <w:tcW w:w="1440" w:type="dxa"/>
+          </w:tcPr>
+          <w:p>
+            <w:pPr>
+              <w:jc w:val="lowKashida"/>
+              <w:rPr>
+                <w:rFonts w:asciiTheme="majorBidi" w:hAnsiTheme="majorBidi" w:cstheme="majorBidi"/>
+                <w:color w:val="000000" w:themeColor="text1"/>
+                <w:sz w:val="18"/>
+                <w:szCs w:val="18"/>
+                <w:lang w:val="en-US"/>
+              </w:rPr>
+            </w:pPr>
+            <w:proofErr w:type="spellStart"/>
+            <w:r>
+              <w:rPr>
+                <w:rFonts w:asciiTheme="majorBidi" w:hAnsiTheme="majorBidi" w:cstheme="majorBidi"/>
+                <w:color w:val="000000" w:themeColor="text1"/>
+                <w:sz w:val="18"/>
+                <w:szCs w:val="18"/>
+              </w:rPr>
+              <w:t>Bagged</w:t>
+            </w:r>
+            <w:proofErr w:type="spellEnd"/>
+            <w:r>
+              <w:rPr>
+                <w:rFonts w:asciiTheme="majorBidi" w:hAnsiTheme="majorBidi" w:cstheme="majorBidi"/>
+                <w:color w:val="000000" w:themeColor="text1"/>
+                <w:sz w:val="18"/>
+                <w:szCs w:val="18"/>
+              </w:rPr>
+              <w:t xml:space="preserve"> SVM</w:t>
+            </w:r>
+          </w:p>
+        </w:tc>
+        <w:tc>
+          <w:tcPr>
+            <w:tcW w:w="1710" w:type="dxa"/>
+          </w:tcPr>
+          <w:p>
+            <w:pPr>
+              <w:jc w:val="lowKashida"/>
+              <w:rPr>
+                <w:rFonts w:asciiTheme="majorBidi" w:hAnsiTheme="majorBidi" w:cstheme="majorBidi"/>
+                <w:color w:val="000000" w:themeColor="text1"/>
+                <w:sz w:val="18"/>
+                <w:szCs w:val="18"/>
+              </w:rPr>
+            </w:pPr>
+          </w:p>
+        </w:tc>
+        <w:tc>
+          <w:tcPr>
+            <w:tcW w:w="1170" w:type="dxa"/>
+          </w:tcPr>
+          <w:p>
+            <w:pPr>
+              <w:jc w:val="lowKashida"/>
+              <w:rPr>
+                <w:rFonts w:asciiTheme="majorBidi" w:hAnsiTheme="majorBidi" w:cstheme="majorBidi"/>
+                <w:color w:val="000000" w:themeColor="text1"/>
+                <w:sz w:val="18"/>
+                <w:szCs w:val="18"/>
+              </w:rPr>
+            </w:pPr>
+          </w:p>
+        </w:tc>
+        <w:tc>
+          <w:tcPr>
+            <w:tcW w:w="1170" w:type="dxa"/>
+          </w:tcPr>
+          <w:p>
+            <w:pPr>
+              <w:jc w:val="lowKashida"/>
+              <w:rPr>
+                <w:rFonts w:asciiTheme="majorBidi" w:hAnsiTheme="majorBidi" w:cstheme="majorBidi"/>
+                <w:color w:val="000000" w:themeColor="text1"/>
+                <w:sz w:val="18"/>
+                <w:szCs w:val="18"/>
+              </w:rPr>
+            </w:pPr>
+          </w:p>
+        </w:tc>
+        <w:tc>
+          <w:tcPr>
+            <w:tcW w:w="1080" w:type="dxa"/>
+          </w:tcPr>
+          <w:p>
+            <w:pPr>
+              <w:jc w:val="lowKashida"/>
+              <w:rPr>
+                <w:rFonts w:asciiTheme="majorBidi" w:hAnsiTheme="majorBidi" w:cstheme="majorBidi"/>
+                <w:color w:val="000000" w:themeColor="text1"/>
+                <w:sz w:val="18"/>
+                <w:szCs w:val="18"/>
+              </w:rPr>
+            </w:pPr>
+          </w:p>
+        </w:tc>
+        <w:tc>
+          <w:tcPr>
+            <w:tcW w:w="1080" w:type="dxa"/>
+          </w:tcPr>
+          <w:p>
+            <w:pPr>
+              <w:jc w:val="lowKashida"/>
+              <w:rPr>
+                <w:rFonts w:asciiTheme="majorBidi" w:hAnsiTheme="majorBidi" w:cstheme="majorBidi"/>
+                <w:color w:val="000000" w:themeColor="text1"/>
+                <w:sz w:val="18"/>
+                <w:szCs w:val="18"/>
+              </w:rPr>
+            </w:pPr>
+          </w:p>
+        </w:tc>
+        <w:tc>
+          <w:tcPr>
+            <w:tcW w:w="1170" w:type="dxa"/>
+          </w:tcPr>
+          <w:p>
+            <w:pPr>
+              <w:jc w:val="lowKashida"/>
+              <w:rPr>
+                <w:rFonts w:asciiTheme="majorBidi" w:hAnsiTheme="majorBidi" w:cstheme="majorBidi"/>
+                <w:color w:val="000000" w:themeColor="text1"/>
+                <w:sz w:val="18"/>
+                <w:szCs w:val="18"/>
+              </w:rPr>
+            </w:pPr>
+          </w:p>
+        </w:tc>
+        <w:tc>
+          <w:tcPr>
+            <w:tcW w:w="1260" w:type="dxa"/>
+          </w:tcPr>
+          <w:p>
+            <w:pPr>
+              <w:jc w:val="lowKashida"/>
+              <w:rPr>
+                <w:rFonts w:asciiTheme="majorBidi" w:hAnsiTheme="majorBidi" w:cstheme="majorBidi"/>
+                <w:color w:val="000000" w:themeColor="text1"/>
+                <w:sz w:val="18"/>
+                <w:szCs w:val="18"/>
+              </w:rPr>
+            </w:pPr>
+          </w:p>
+        </w:tc>
+        <w:tc>
+          <w:tcPr>
+            <w:tcW w:w="1080" w:type="dxa"/>
+          </w:tcPr>
+          <w:p>
+            <w:pPr>
+              <w:jc w:val="lowKashida"/>
+              <w:rPr>
+                <w:rFonts w:asciiTheme="majorBidi" w:hAnsiTheme="majorBidi" w:cstheme="majorBidi"/>
+                <w:color w:val="000000" w:themeColor="text1"/>
+                <w:sz w:val="18"/>
+                <w:szCs w:val="18"/>
+              </w:rPr>
+            </w:pPr>
+          </w:p>
+        </w:tc>
+        <w:tc>
+          <w:tcPr>
+            <w:tcW w:w="1170" w:type="dxa"/>
+          </w:tcPr>
+          <w:p>
+            <w:pPr>
+              <w:jc w:val="lowKashida"/>
+              <w:rPr>
+                <w:rFonts w:asciiTheme="majorBidi" w:hAnsiTheme="majorBidi" w:cstheme="majorBidi"/>
+                <w:color w:val="000000" w:themeColor="text1"/>
+                <w:sz w:val="18"/>
+                <w:szCs w:val="18"/>
+              </w:rPr>
+            </w:pPr>
+          </w:p>
+        </w:tc>
+        <w:tc>
+          <w:tcPr>
+            <w:tcW w:w="1412" w:type="dxa"/>
+          </w:tcPr>
+          <w:p>
+            <w:pPr>
+              <w:jc w:val="lowKashida"/>
+              <w:rPr>
+                <w:rFonts w:asciiTheme="majorBidi" w:hAnsiTheme="majorBidi" w:cstheme="majorBidi"/>
+                <w:color w:val="000000" w:themeColor="text1"/>
+                <w:sz w:val="18"/>
+                <w:szCs w:val="18"/>
+              </w:rPr>
+            </w:pPr>
+          </w:p>
+        </w:tc>
+      </w:tr>
+      <w:tr>
+        <w:trPr>
+          <w:trHeight w:val="78"/>
+        </w:trPr>
+        <w:tc>
+          <w:tcPr>
+            <w:tcW w:w="1080" w:type="dxa"/>
+            <w:vMerge/>
+          </w:tcPr>
+          <w:p>
+            <w:pPr>
+              <w:jc w:val="lowKashida"/>
+              <w:rPr>
+                <w:rFonts w:asciiTheme="majorBidi" w:hAnsiTheme="majorBidi" w:cstheme="majorBidi"/>
+                <w:color w:val="000000" w:themeColor="text1"/>
+                <w:sz w:val="18"/>
+                <w:szCs w:val="18"/>
+                <w:lang w:val="en-US"/>
+              </w:rPr>
+            </w:pPr>
+          </w:p>
+        </w:tc>
+        <w:tc>
+          <w:tcPr>
+            <w:tcW w:w="1440" w:type="dxa"/>
+          </w:tcPr>
+          <w:p>
+            <w:pPr>
+              <w:jc w:val="lowKashida"/>
+              <w:rPr>
+                <w:rFonts w:asciiTheme="majorBidi" w:hAnsiTheme="majorBidi" w:cstheme="majorBidi"/>
+                <w:color w:val="000000" w:themeColor="text1"/>
+                <w:sz w:val="18"/>
+                <w:szCs w:val="18"/>
+                <w:lang w:val="en-US"/>
+              </w:rPr>
+            </w:pPr>
+            <w:proofErr w:type="spellStart"/>
+            <w:r>
+              <w:rPr>
+                <w:rFonts w:asciiTheme="majorBidi" w:hAnsiTheme="majorBidi" w:cstheme="majorBidi"/>
+                <w:color w:val="000000" w:themeColor="text1"/>
+                <w:sz w:val="18"/>
+                <w:szCs w:val="18"/>
+              </w:rPr>
+              <w:t>Bagged</w:t>
+            </w:r>
+            <w:proofErr w:type="spellEnd"/>
+            <w:r>
+              <w:rPr>
+                <w:rFonts w:asciiTheme="majorBidi" w:hAnsiTheme="majorBidi" w:cstheme="majorBidi"/>
+                <w:color w:val="000000" w:themeColor="text1"/>
+                <w:sz w:val="18"/>
+                <w:szCs w:val="18"/>
+              </w:rPr>
+              <w:t xml:space="preserve"> KNN</w:t>
+            </w:r>
+          </w:p>
+        </w:tc>
+        <w:tc>
+          <w:tcPr>
+            <w:tcW w:w="1710" w:type="dxa"/>
+          </w:tcPr>
+          <w:p>
+            <w:pPr>
+              <w:jc w:val="lowKashida"/>
+              <w:rPr>
+                <w:rFonts w:asciiTheme="majorBidi" w:hAnsiTheme="majorBidi" w:cstheme="majorBidi"/>
+                <w:color w:val="000000" w:themeColor="text1"/>
+                <w:sz w:val="18"/>
+                <w:szCs w:val="18"/>
+              </w:rPr>
+            </w:pPr>
+          </w:p>
+        </w:tc>
+        <w:tc>
+          <w:tcPr>
+            <w:tcW w:w="1170" w:type="dxa"/>
+          </w:tcPr>
+          <w:p>
+            <w:pPr>
+              <w:jc w:val="lowKashida"/>
+              <w:rPr>
+                <w:rFonts w:asciiTheme="majorBidi" w:hAnsiTheme="majorBidi" w:cstheme="majorBidi"/>
+                <w:color w:val="000000" w:themeColor="text1"/>
+                <w:sz w:val="18"/>
+                <w:szCs w:val="18"/>
+              </w:rPr>
+            </w:pPr>
+          </w:p>
+        </w:tc>
+        <w:tc>
+          <w:tcPr>
+            <w:tcW w:w="1170" w:type="dxa"/>
+          </w:tcPr>
+          <w:p>
+            <w:pPr>
+              <w:jc w:val="lowKashida"/>
+              <w:rPr>
+                <w:rFonts w:asciiTheme="majorBidi" w:hAnsiTheme="majorBidi" w:cstheme="majorBidi"/>
+                <w:color w:val="000000" w:themeColor="text1"/>
+                <w:sz w:val="18"/>
+                <w:szCs w:val="18"/>
+              </w:rPr>
+            </w:pPr>
+          </w:p>
+        </w:tc>
+        <w:tc>
+          <w:tcPr>
+            <w:tcW w:w="1080" w:type="dxa"/>
+          </w:tcPr>
+          <w:p>
+            <w:pPr>
+              <w:jc w:val="lowKashida"/>
+              <w:rPr>
+                <w:rFonts w:asciiTheme="majorBidi" w:hAnsiTheme="majorBidi" w:cstheme="majorBidi"/>
+                <w:color w:val="000000" w:themeColor="text1"/>
+                <w:sz w:val="18"/>
+                <w:szCs w:val="18"/>
+              </w:rPr>
+            </w:pPr>
+          </w:p>
+        </w:tc>
+        <w:tc>
+          <w:tcPr>
+            <w:tcW w:w="1080" w:type="dxa"/>
+          </w:tcPr>
+          <w:p>
+            <w:pPr>
+              <w:jc w:val="lowKashida"/>
+              <w:rPr>
+                <w:rFonts w:asciiTheme="majorBidi" w:hAnsiTheme="majorBidi" w:cstheme="majorBidi"/>
+                <w:color w:val="000000" w:themeColor="text1"/>
+                <w:sz w:val="18"/>
+                <w:szCs w:val="18"/>
+              </w:rPr>
+            </w:pPr>
+          </w:p>
+        </w:tc>
+        <w:tc>
+          <w:tcPr>
+            <w:tcW w:w="1170" w:type="dxa"/>
+          </w:tcPr>
+          <w:p>
+            <w:pPr>
+              <w:jc w:val="lowKashida"/>
+              <w:rPr>
+                <w:rFonts w:asciiTheme="majorBidi" w:hAnsiTheme="majorBidi" w:cstheme="majorBidi"/>
+                <w:color w:val="000000" w:themeColor="text1"/>
+                <w:sz w:val="18"/>
+                <w:szCs w:val="18"/>
+              </w:rPr>
+            </w:pPr>
+          </w:p>
+        </w:tc>
+        <w:tc>
+          <w:tcPr>
+            <w:tcW w:w="1260" w:type="dxa"/>
+          </w:tcPr>
+          <w:p>
+            <w:pPr>
+              <w:jc w:val="lowKashida"/>
+              <w:rPr>
+                <w:rFonts w:asciiTheme="majorBidi" w:hAnsiTheme="majorBidi" w:cstheme="majorBidi"/>
+                <w:color w:val="000000" w:themeColor="text1"/>
+                <w:sz w:val="18"/>
+                <w:szCs w:val="18"/>
+              </w:rPr>
+            </w:pPr>
+          </w:p>
+        </w:tc>
+        <w:tc>
+          <w:tcPr>
+            <w:tcW w:w="1080" w:type="dxa"/>
+          </w:tcPr>
+          <w:p>
+            <w:pPr>
+              <w:jc w:val="lowKashida"/>
+              <w:rPr>
+                <w:rFonts w:asciiTheme="majorBidi" w:hAnsiTheme="majorBidi" w:cstheme="majorBidi"/>
+                <w:color w:val="000000" w:themeColor="text1"/>
+                <w:sz w:val="18"/>
+                <w:szCs w:val="18"/>
+              </w:rPr>
+            </w:pPr>
+          </w:p>
+        </w:tc>
+        <w:tc>
+          <w:tcPr>
+            <w:tcW w:w="1170" w:type="dxa"/>
+          </w:tcPr>
+          <w:p>
+            <w:pPr>
+              <w:jc w:val="lowKashida"/>
+              <w:rPr>
+                <w:rFonts w:asciiTheme="majorBidi" w:hAnsiTheme="majorBidi" w:cstheme="majorBidi"/>
+                <w:color w:val="000000" w:themeColor="text1"/>
+                <w:sz w:val="18"/>
+                <w:szCs w:val="18"/>
+              </w:rPr>
+            </w:pPr>
+          </w:p>
+        </w:tc>
+        <w:tc>
+          <w:tcPr>
+            <w:tcW w:w="1412" w:type="dxa"/>
+          </w:tcPr>
+          <w:p>
+            <w:pPr>
+              <w:jc w:val="lowKashida"/>
+              <w:rPr>
+                <w:rFonts w:asciiTheme="majorBidi" w:hAnsiTheme="majorBidi" w:cstheme="majorBidi"/>
+                <w:color w:val="000000" w:themeColor="text1"/>
+                <w:sz w:val="18"/>
+                <w:szCs w:val="18"/>
+              </w:rPr>
+            </w:pPr>
+          </w:p>
+        </w:tc>
+      </w:tr>
+      <w:tr>
         <w:tc>
           <w:tcPr>
             <w:tcW w:w="2520" w:type="dxa"/>
+            <w:gridSpan w:val="2"/>
           </w:tcPr>
           <w:p>
             <w:pPr>
@@ -11000,7 +12168,7 @@
   <w:style w:type="paragraph" w:default="1" w:styleId="Standard">
     <w:name w:val="Normal"/>
     <w:qFormat/>
-    <w:rsid w:val="00F94205"/>
+    <w:rsid w:val="00801733"/>
   </w:style>
   <w:style w:type="paragraph" w:styleId="berschrift1">
     <w:name w:val="heading 1"/>
@@ -11523,7 +12691,7 @@
 </file>
 
 <file path=customXml/itemProps1.xml><?xml version="1.0" encoding="utf-8"?>
-<ds:datastoreItem xmlns:ds="http://schemas.openxmlformats.org/officeDocument/2006/customXml" ds:itemID="{35DA11BA-0467-4535-8774-E8C805FE2837}">
+<ds:datastoreItem xmlns:ds="http://schemas.openxmlformats.org/officeDocument/2006/customXml" ds:itemID="{09A313A3-EC25-4DAF-B072-66D6A52E10FE}">
   <ds:schemaRefs>
     <ds:schemaRef ds:uri="http://schemas.openxmlformats.org/officeDocument/2006/bibliography"/>
   </ds:schemaRefs>

</xml_diff>

<commit_message>
add Bagged SVM and its results
</commit_message>
<xml_diff>
--- a/reports/Rendering_2.docx
+++ b/reports/Rendering_2.docx
@@ -9083,8 +9083,6 @@
               </w:rPr>
               <w:t>0.999051</w:t>
             </w:r>
-            <w:bookmarkStart w:id="0" w:name="_GoBack"/>
-            <w:bookmarkEnd w:id="0"/>
           </w:p>
         </w:tc>
       </w:tr>
@@ -9161,6 +9159,15 @@
                 <w:szCs w:val="18"/>
               </w:rPr>
             </w:pPr>
+            <w:r>
+              <w:rPr>
+                <w:rFonts w:asciiTheme="majorBidi" w:hAnsiTheme="majorBidi" w:cstheme="majorBidi"/>
+                <w:color w:val="000000" w:themeColor="text1"/>
+                <w:sz w:val="18"/>
+                <w:szCs w:val="18"/>
+              </w:rPr>
+              <w:t>0.001666</w:t>
+            </w:r>
           </w:p>
         </w:tc>
         <w:tc>
@@ -9177,6 +9184,15 @@
                 <w:szCs w:val="18"/>
               </w:rPr>
             </w:pPr>
+            <w:r>
+              <w:rPr>
+                <w:rFonts w:asciiTheme="majorBidi" w:hAnsiTheme="majorBidi" w:cstheme="majorBidi"/>
+                <w:color w:val="000000" w:themeColor="text1"/>
+                <w:sz w:val="18"/>
+                <w:szCs w:val="18"/>
+              </w:rPr>
+              <w:t>0.031755</w:t>
+            </w:r>
           </w:p>
         </w:tc>
         <w:tc>
@@ -9193,6 +9209,15 @@
                 <w:szCs w:val="18"/>
               </w:rPr>
             </w:pPr>
+            <w:r>
+              <w:rPr>
+                <w:rFonts w:asciiTheme="majorBidi" w:hAnsiTheme="majorBidi" w:cstheme="majorBidi"/>
+                <w:color w:val="000000" w:themeColor="text1"/>
+                <w:sz w:val="18"/>
+                <w:szCs w:val="18"/>
+              </w:rPr>
+              <w:t>0.040816</w:t>
+            </w:r>
           </w:p>
         </w:tc>
         <w:tc>
@@ -9209,6 +9234,15 @@
                 <w:szCs w:val="18"/>
               </w:rPr>
             </w:pPr>
+            <w:r>
+              <w:rPr>
+                <w:rFonts w:asciiTheme="majorBidi" w:hAnsiTheme="majorBidi" w:cstheme="majorBidi"/>
+                <w:color w:val="000000" w:themeColor="text1"/>
+                <w:sz w:val="18"/>
+                <w:szCs w:val="18"/>
+              </w:rPr>
+              <w:t>0.65152</w:t>
+            </w:r>
           </w:p>
         </w:tc>
         <w:tc>
@@ -9225,6 +9259,15 @@
                 <w:szCs w:val="18"/>
               </w:rPr>
             </w:pPr>
+            <w:r>
+              <w:rPr>
+                <w:rFonts w:asciiTheme="majorBidi" w:hAnsiTheme="majorBidi" w:cstheme="majorBidi"/>
+                <w:color w:val="000000" w:themeColor="text1"/>
+                <w:sz w:val="18"/>
+                <w:szCs w:val="18"/>
+              </w:rPr>
+              <w:t>0.115697</w:t>
+            </w:r>
           </w:p>
         </w:tc>
         <w:tc>
@@ -9241,6 +9284,15 @@
                 <w:szCs w:val="18"/>
               </w:rPr>
             </w:pPr>
+            <w:r>
+              <w:rPr>
+                <w:rFonts w:asciiTheme="majorBidi" w:hAnsiTheme="majorBidi" w:cstheme="majorBidi"/>
+                <w:color w:val="000000" w:themeColor="text1"/>
+                <w:sz w:val="18"/>
+                <w:szCs w:val="18"/>
+              </w:rPr>
+              <w:t>0.021914</w:t>
+            </w:r>
           </w:p>
         </w:tc>
         <w:tc>
@@ -9257,6 +9309,15 @@
                 <w:szCs w:val="18"/>
               </w:rPr>
             </w:pPr>
+            <w:r>
+              <w:rPr>
+                <w:rFonts w:asciiTheme="majorBidi" w:hAnsiTheme="majorBidi" w:cstheme="majorBidi"/>
+                <w:color w:val="000000" w:themeColor="text1"/>
+                <w:sz w:val="18"/>
+                <w:szCs w:val="18"/>
+              </w:rPr>
+              <w:t>0.103569</w:t>
+            </w:r>
           </w:p>
         </w:tc>
         <w:tc>
@@ -9273,6 +9334,15 @@
                 <w:szCs w:val="18"/>
               </w:rPr>
             </w:pPr>
+            <w:r>
+              <w:rPr>
+                <w:rFonts w:asciiTheme="majorBidi" w:hAnsiTheme="majorBidi" w:cstheme="majorBidi"/>
+                <w:color w:val="000000" w:themeColor="text1"/>
+                <w:sz w:val="18"/>
+                <w:szCs w:val="18"/>
+              </w:rPr>
+              <w:t>0.000986</w:t>
+            </w:r>
           </w:p>
         </w:tc>
         <w:tc>
@@ -9289,6 +9359,15 @@
                 <w:szCs w:val="18"/>
               </w:rPr>
             </w:pPr>
+            <w:r>
+              <w:rPr>
+                <w:rFonts w:asciiTheme="majorBidi" w:hAnsiTheme="majorBidi" w:cstheme="majorBidi"/>
+                <w:color w:val="000000" w:themeColor="text1"/>
+                <w:sz w:val="18"/>
+                <w:szCs w:val="18"/>
+              </w:rPr>
+              <w:t>0.629221</w:t>
+            </w:r>
           </w:p>
         </w:tc>
         <w:tc>
@@ -9305,6 +9384,17 @@
                 <w:szCs w:val="18"/>
               </w:rPr>
             </w:pPr>
+            <w:r>
+              <w:rPr>
+                <w:rFonts w:asciiTheme="majorBidi" w:hAnsiTheme="majorBidi" w:cstheme="majorBidi"/>
+                <w:color w:val="000000" w:themeColor="text1"/>
+                <w:sz w:val="18"/>
+                <w:szCs w:val="18"/>
+              </w:rPr>
+              <w:t>0.654758</w:t>
+            </w:r>
+            <w:bookmarkStart w:id="0" w:name="_GoBack"/>
+            <w:bookmarkEnd w:id="0"/>
           </w:p>
         </w:tc>
       </w:tr>
@@ -12691,7 +12781,7 @@
 </file>
 
 <file path=customXml/itemProps1.xml><?xml version="1.0" encoding="utf-8"?>
-<ds:datastoreItem xmlns:ds="http://schemas.openxmlformats.org/officeDocument/2006/customXml" ds:itemID="{09A313A3-EC25-4DAF-B072-66D6A52E10FE}">
+<ds:datastoreItem xmlns:ds="http://schemas.openxmlformats.org/officeDocument/2006/customXml" ds:itemID="{B5DE8C0D-852B-4C0C-888E-281B8DB7EE01}">
   <ds:schemaRefs>
     <ds:schemaRef ds:uri="http://schemas.openxmlformats.org/officeDocument/2006/bibliography"/>
   </ds:schemaRefs>

</xml_diff>

<commit_message>
apply three boosting algorithms
</commit_message>
<xml_diff>
--- a/reports/Rendering_2.docx
+++ b/reports/Rendering_2.docx
@@ -2843,7 +2843,7 @@
           <w:bCs/>
           <w:color w:val="000000" w:themeColor="text1"/>
         </w:rPr>
-        <w:t xml:space="preserve"> and </w:t>
+        <w:t xml:space="preserve"> </w:t>
       </w:r>
       <w:proofErr w:type="spellStart"/>
       <w:r>
@@ -2853,7 +2853,7 @@
           <w:bCs/>
           <w:color w:val="000000" w:themeColor="text1"/>
         </w:rPr>
-        <w:t>Boosting</w:t>
+        <w:t>Algorithms</w:t>
       </w:r>
       <w:proofErr w:type="spellEnd"/>
     </w:p>
@@ -2891,30 +2891,35 @@
           <w:rFonts w:asciiTheme="majorBidi" w:hAnsiTheme="majorBidi" w:cstheme="majorBidi"/>
           <w:lang w:val="en-US"/>
         </w:rPr>
-        <w:t>Bagged Decision Trees, Bagged SVM, and Bagged KNN</w:t>
-      </w:r>
-      <w:r>
-        <w:rPr>
-          <w:rFonts w:asciiTheme="majorBidi" w:hAnsiTheme="majorBidi" w:cstheme="majorBidi"/>
-          <w:lang w:val="en-US"/>
-        </w:rPr>
-        <w:t xml:space="preserve">. The results of these models are presented in Sections 1.7.1, 1.7.2, 1.7.3, and 1.7.4. </w:t>
-      </w:r>
-    </w:p>
-    <w:p>
-      <w:pPr>
-        <w:jc w:val="lowKashida"/>
-        <w:rPr>
-          <w:rFonts w:asciiTheme="majorBidi" w:hAnsiTheme="majorBidi" w:cstheme="majorBidi"/>
-          <w:lang w:val="en-US"/>
-        </w:rPr>
-      </w:pPr>
-      <w:r>
-        <w:rPr>
-          <w:rFonts w:asciiTheme="majorBidi" w:hAnsiTheme="majorBidi" w:cstheme="majorBidi"/>
-          <w:lang w:val="en-US"/>
-        </w:rPr>
-        <w:t>Boosting is another ensemble technique where multiple weak learners (often shallow decision trees) are trained sequentially, and each subsequent model tries to correct the errors made by the previous one.</w:t>
+        <w:t xml:space="preserve">Bagged Decision Trees, </w:t>
+      </w:r>
+      <w:r>
+        <w:rPr>
+          <w:rFonts w:asciiTheme="majorBidi" w:hAnsiTheme="majorBidi" w:cstheme="majorBidi"/>
+          <w:lang w:val="en-US"/>
+        </w:rPr>
+        <w:t xml:space="preserve">and </w:t>
+      </w:r>
+      <w:r>
+        <w:rPr>
+          <w:rFonts w:asciiTheme="majorBidi" w:hAnsiTheme="majorBidi" w:cstheme="majorBidi"/>
+          <w:lang w:val="en-US"/>
+        </w:rPr>
+        <w:t>Bagged SVM</w:t>
+      </w:r>
+      <w:r>
+        <w:rPr>
+          <w:rFonts w:asciiTheme="majorBidi" w:hAnsiTheme="majorBidi" w:cstheme="majorBidi"/>
+          <w:lang w:val="en-US"/>
+        </w:rPr>
+        <w:t xml:space="preserve">. The results of these models are presented in </w:t>
+      </w:r>
+      <w:r>
+        <w:rPr>
+          <w:rFonts w:asciiTheme="majorBidi" w:hAnsiTheme="majorBidi" w:cstheme="majorBidi"/>
+          <w:lang w:val="en-US"/>
+        </w:rPr>
+        <w:t>the following sections.</w:t>
       </w:r>
       <w:r>
         <w:rPr>
@@ -2922,13 +2927,6 @@
           <w:lang w:val="en-US"/>
         </w:rPr>
         <w:t xml:space="preserve"> </w:t>
-      </w:r>
-      <w:r>
-        <w:rPr>
-          <w:rFonts w:asciiTheme="majorBidi" w:hAnsiTheme="majorBidi" w:cstheme="majorBidi"/>
-          <w:lang w:val="en-US"/>
-        </w:rPr>
-        <w:t>Gradient Boosting is one of the most popular boosting algorithms. It builds trees sequentially, and each tree tries to correct the errors of the previous one.</w:t>
       </w:r>
     </w:p>
     <w:p>
@@ -3168,6 +3166,641 @@
         </w:rPr>
         <w:t>Bagged Decision Trees</w:t>
       </w:r>
+    </w:p>
+    <w:p>
+      <w:pPr>
+        <w:jc w:val="lowKashida"/>
+        <w:rPr>
+          <w:rFonts w:asciiTheme="majorBidi" w:hAnsiTheme="majorBidi" w:cstheme="majorBidi"/>
+          <w:lang w:val="en-US"/>
+        </w:rPr>
+      </w:pPr>
+      <w:r>
+        <w:rPr>
+          <w:rFonts w:asciiTheme="majorBidi" w:hAnsiTheme="majorBidi" w:cstheme="majorBidi"/>
+          <w:lang w:val="en-US"/>
+        </w:rPr>
+        <w:t>In Bagged Decision Trees, multiple decision tree models are trained on random subsets of the training data, with replacement. Each tree is built independently, meaning that they can have different splits and structures. During prediction, the output of the bagged ensemble is typically the average (for regression tasks) or the majority vote (for classification tasks) of the predictions made by individual trees. Bagged decision trees are particularly effective when dealing with high variance models, as they reduce overfitting and improve generalization.</w:t>
+      </w:r>
+    </w:p>
+    <w:p>
+      <w:pPr>
+        <w:jc w:val="lowKashida"/>
+        <w:rPr>
+          <w:rFonts w:asciiTheme="majorBidi" w:hAnsiTheme="majorBidi" w:cstheme="majorBidi"/>
+          <w:u w:val="single"/>
+          <w:lang w:val="en-US"/>
+        </w:rPr>
+      </w:pPr>
+      <w:r>
+        <w:rPr>
+          <w:rFonts w:asciiTheme="majorBidi" w:hAnsiTheme="majorBidi" w:cstheme="majorBidi"/>
+          <w:lang w:val="en-US"/>
+        </w:rPr>
+        <w:lastRenderedPageBreak/>
+        <w:t xml:space="preserve">The results of applying this model </w:t>
+      </w:r>
+      <w:r>
+        <w:rPr>
+          <w:rFonts w:asciiTheme="majorBidi" w:hAnsiTheme="majorBidi" w:cstheme="majorBidi"/>
+          <w:lang w:val="en-US"/>
+        </w:rPr>
+        <w:t>are presented in Table 2.</w:t>
+      </w:r>
+      <w:r>
+        <w:rPr>
+          <w:rFonts w:asciiTheme="majorBidi" w:hAnsiTheme="majorBidi" w:cstheme="majorBidi"/>
+          <w:lang w:val="en-US"/>
+        </w:rPr>
+        <w:t xml:space="preserve"> The results show that b</w:t>
+      </w:r>
+      <w:r>
+        <w:rPr>
+          <w:rFonts w:asciiTheme="majorBidi" w:hAnsiTheme="majorBidi" w:cstheme="majorBidi"/>
+          <w:lang w:val="en-US"/>
+        </w:rPr>
+        <w:t xml:space="preserve">oth Random Forest and Bagged Decision Trees perform quite well across </w:t>
+      </w:r>
+      <w:r>
+        <w:rPr>
+          <w:rFonts w:asciiTheme="majorBidi" w:hAnsiTheme="majorBidi" w:cstheme="majorBidi"/>
+          <w:lang w:val="en-US"/>
+        </w:rPr>
+        <w:t>the</w:t>
+      </w:r>
+      <w:r>
+        <w:rPr>
+          <w:rFonts w:asciiTheme="majorBidi" w:hAnsiTheme="majorBidi" w:cstheme="majorBidi"/>
+          <w:lang w:val="en-US"/>
+        </w:rPr>
+        <w:t xml:space="preserve"> metrics, with very small values for most error metrics and high values for the R2 and Explained Variance Score. </w:t>
+      </w:r>
+      <w:r>
+        <w:rPr>
+          <w:rFonts w:asciiTheme="majorBidi" w:hAnsiTheme="majorBidi" w:cstheme="majorBidi"/>
+          <w:u w:val="single"/>
+          <w:lang w:val="en-US"/>
+        </w:rPr>
+        <w:t>It seems like Random Forest slightly outperforms Bagged Decision Trees in terms of most metrics, but the differences are minimal.</w:t>
+      </w:r>
+    </w:p>
+    <w:p>
+      <w:pPr>
+        <w:pStyle w:val="berschrift3"/>
+        <w:numPr>
+          <w:ilvl w:val="2"/>
+          <w:numId w:val="1"/>
+        </w:numPr>
+        <w:rPr>
+          <w:rFonts w:asciiTheme="majorBidi" w:hAnsiTheme="majorBidi"/>
+          <w:b/>
+          <w:bCs/>
+          <w:color w:val="000000" w:themeColor="text1"/>
+          <w:lang w:val="en-US"/>
+        </w:rPr>
+      </w:pPr>
+      <w:r>
+        <w:rPr>
+          <w:rFonts w:asciiTheme="majorBidi" w:hAnsiTheme="majorBidi"/>
+          <w:b/>
+          <w:bCs/>
+          <w:color w:val="000000" w:themeColor="text1"/>
+          <w:lang w:val="en-US"/>
+        </w:rPr>
+        <w:t xml:space="preserve">Bagged </w:t>
+      </w:r>
+      <w:r>
+        <w:rPr>
+          <w:rFonts w:asciiTheme="majorBidi" w:hAnsiTheme="majorBidi"/>
+          <w:b/>
+          <w:bCs/>
+          <w:color w:val="000000" w:themeColor="text1"/>
+          <w:lang w:val="en-US"/>
+        </w:rPr>
+        <w:t>SVM</w:t>
+      </w:r>
+    </w:p>
+    <w:p>
+      <w:pPr>
+        <w:jc w:val="lowKashida"/>
+        <w:rPr>
+          <w:rFonts w:asciiTheme="majorBidi" w:hAnsiTheme="majorBidi" w:cstheme="majorBidi"/>
+          <w:lang w:val="en-US"/>
+        </w:rPr>
+      </w:pPr>
+      <w:r>
+        <w:rPr>
+          <w:rFonts w:asciiTheme="majorBidi" w:hAnsiTheme="majorBidi" w:cstheme="majorBidi"/>
+          <w:lang w:val="en-US"/>
+        </w:rPr>
+        <w:t>Bagged SVM applies the bagging technique to Support Vector Machines. In this approach, multiple SVM models are trained on different subsets of the training data. SVMs are known for their ability to find the optimal decision boundary, but they can be sensitive to the choice of hyperparameters and the specific training data. Bagging helps to reduce the variance of the model by training multiple SVMs on different subsets of the data and averaging their predictions. This can lead to improved performance and robustness, especially in scenarios where the data is noisy or contains outliers.</w:t>
+      </w:r>
+    </w:p>
+    <w:p>
+      <w:pPr>
+        <w:jc w:val="lowKashida"/>
+        <w:rPr>
+          <w:rFonts w:asciiTheme="majorBidi" w:hAnsiTheme="majorBidi" w:cstheme="majorBidi"/>
+          <w:u w:val="single"/>
+          <w:lang w:val="en-US"/>
+        </w:rPr>
+      </w:pPr>
+      <w:r>
+        <w:rPr>
+          <w:rFonts w:asciiTheme="majorBidi" w:hAnsiTheme="majorBidi" w:cstheme="majorBidi"/>
+          <w:lang w:val="en-US"/>
+        </w:rPr>
+        <w:t xml:space="preserve">The results of applying this model </w:t>
+      </w:r>
+      <w:r>
+        <w:rPr>
+          <w:rFonts w:asciiTheme="majorBidi" w:hAnsiTheme="majorBidi" w:cstheme="majorBidi"/>
+          <w:lang w:val="en-US"/>
+        </w:rPr>
+        <w:t>are presented in Table 2.</w:t>
+      </w:r>
+      <w:r>
+        <w:rPr>
+          <w:rFonts w:asciiTheme="majorBidi" w:hAnsiTheme="majorBidi" w:cstheme="majorBidi"/>
+          <w:lang w:val="en-US"/>
+        </w:rPr>
+        <w:t xml:space="preserve">  The results show that</w:t>
+      </w:r>
+      <w:r>
+        <w:rPr>
+          <w:rFonts w:ascii="Segoe UI" w:hAnsi="Segoe UI" w:cs="Segoe UI"/>
+          <w:color w:val="0D0D0D"/>
+          <w:shd w:val="clear" w:color="auto" w:fill="FFFFFF"/>
+          <w:lang w:val="en-US"/>
+        </w:rPr>
+        <w:t xml:space="preserve"> </w:t>
+      </w:r>
+      <w:r>
+        <w:rPr>
+          <w:rFonts w:asciiTheme="majorBidi" w:hAnsiTheme="majorBidi" w:cstheme="majorBidi"/>
+          <w:lang w:val="en-US"/>
+        </w:rPr>
+        <w:t>c</w:t>
+      </w:r>
+      <w:r>
+        <w:rPr>
+          <w:rFonts w:asciiTheme="majorBidi" w:hAnsiTheme="majorBidi" w:cstheme="majorBidi"/>
+          <w:lang w:val="en-US"/>
+        </w:rPr>
+        <w:t xml:space="preserve">ompared to the results of Random Forest and Bagged Decision Trees, Bagged SVM seems to have higher error metrics (MSE, MAE, RMSE) and lower scores for R2 and Explained Variance Score. </w:t>
+      </w:r>
+      <w:r>
+        <w:rPr>
+          <w:rFonts w:asciiTheme="majorBidi" w:hAnsiTheme="majorBidi" w:cstheme="majorBidi"/>
+          <w:u w:val="single"/>
+          <w:lang w:val="en-US"/>
+        </w:rPr>
+        <w:t>Therefore</w:t>
+      </w:r>
+      <w:r>
+        <w:rPr>
+          <w:rFonts w:asciiTheme="majorBidi" w:hAnsiTheme="majorBidi" w:cstheme="majorBidi"/>
+          <w:u w:val="single"/>
+          <w:lang w:val="en-US"/>
+        </w:rPr>
+        <w:t xml:space="preserve">, for </w:t>
+      </w:r>
+      <w:r>
+        <w:rPr>
+          <w:rFonts w:asciiTheme="majorBidi" w:hAnsiTheme="majorBidi" w:cstheme="majorBidi"/>
+          <w:u w:val="single"/>
+          <w:lang w:val="en-US"/>
+        </w:rPr>
+        <w:t>our project</w:t>
+      </w:r>
+      <w:r>
+        <w:rPr>
+          <w:rFonts w:asciiTheme="majorBidi" w:hAnsiTheme="majorBidi" w:cstheme="majorBidi"/>
+          <w:u w:val="single"/>
+          <w:lang w:val="en-US"/>
+        </w:rPr>
+        <w:t>, Random Forest and Bagged Decision Trees might be more effective models than Bagged SVM.</w:t>
+      </w:r>
+    </w:p>
+    <w:p>
+      <w:pPr>
+        <w:pStyle w:val="berschrift2"/>
+        <w:numPr>
+          <w:ilvl w:val="1"/>
+          <w:numId w:val="1"/>
+        </w:numPr>
+        <w:rPr>
+          <w:rFonts w:asciiTheme="majorBidi" w:hAnsiTheme="majorBidi"/>
+          <w:b/>
+          <w:bCs/>
+          <w:color w:val="000000" w:themeColor="text1"/>
+        </w:rPr>
+      </w:pPr>
+      <w:proofErr w:type="spellStart"/>
+      <w:r>
+        <w:rPr>
+          <w:rFonts w:asciiTheme="majorBidi" w:hAnsiTheme="majorBidi"/>
+          <w:b/>
+          <w:bCs/>
+          <w:color w:val="000000" w:themeColor="text1"/>
+        </w:rPr>
+        <w:t>Boosting</w:t>
+      </w:r>
+      <w:proofErr w:type="spellEnd"/>
+      <w:r>
+        <w:rPr>
+          <w:rFonts w:asciiTheme="majorBidi" w:hAnsiTheme="majorBidi"/>
+          <w:b/>
+          <w:bCs/>
+          <w:color w:val="000000" w:themeColor="text1"/>
+        </w:rPr>
+        <w:t xml:space="preserve"> </w:t>
+      </w:r>
+      <w:proofErr w:type="spellStart"/>
+      <w:r>
+        <w:rPr>
+          <w:rFonts w:asciiTheme="majorBidi" w:hAnsiTheme="majorBidi"/>
+          <w:b/>
+          <w:bCs/>
+          <w:color w:val="000000" w:themeColor="text1"/>
+        </w:rPr>
+        <w:t>Algorithms</w:t>
+      </w:r>
+      <w:proofErr w:type="spellEnd"/>
+    </w:p>
+    <w:p>
+      <w:pPr>
+        <w:jc w:val="lowKashida"/>
+        <w:rPr>
+          <w:rFonts w:asciiTheme="majorBidi" w:hAnsiTheme="majorBidi" w:cstheme="majorBidi"/>
+          <w:lang w:val="en-US"/>
+        </w:rPr>
+      </w:pPr>
+      <w:r>
+        <w:rPr>
+          <w:rFonts w:asciiTheme="majorBidi" w:hAnsiTheme="majorBidi" w:cstheme="majorBidi"/>
+          <w:lang w:val="en-US"/>
+        </w:rPr>
+        <w:t>Boosting is another ensemble technique where multiple weak learners (often shallow decision trees) are trained sequentially, and each subsequent model tries to correct the errors made by the previous one. Gradient Boosting is one of the most popular boosting algorithms. It builds trees sequentially, and each tree tries to correct the errors of the previous one.</w:t>
+      </w:r>
+      <w:r>
+        <w:rPr>
+          <w:rFonts w:asciiTheme="majorBidi" w:hAnsiTheme="majorBidi" w:cstheme="majorBidi"/>
+          <w:lang w:val="en-US"/>
+        </w:rPr>
+        <w:t xml:space="preserve"> We applied three boosting algorithms on the dataset, including </w:t>
+      </w:r>
+      <w:r>
+        <w:rPr>
+          <w:rFonts w:asciiTheme="majorBidi" w:hAnsiTheme="majorBidi" w:cstheme="majorBidi"/>
+          <w:lang w:val="en-US"/>
+        </w:rPr>
+        <w:t xml:space="preserve">AdaBoost, Gradient Boosting, </w:t>
+      </w:r>
+      <w:r>
+        <w:rPr>
+          <w:rFonts w:asciiTheme="majorBidi" w:hAnsiTheme="majorBidi" w:cstheme="majorBidi"/>
+          <w:lang w:val="en-US"/>
+        </w:rPr>
+        <w:t xml:space="preserve">and </w:t>
+      </w:r>
+      <w:proofErr w:type="spellStart"/>
+      <w:r>
+        <w:rPr>
+          <w:rFonts w:asciiTheme="majorBidi" w:hAnsiTheme="majorBidi" w:cstheme="majorBidi"/>
+          <w:lang w:val="en-US"/>
+        </w:rPr>
+        <w:t>XGBoost</w:t>
+      </w:r>
+      <w:proofErr w:type="spellEnd"/>
+      <w:r>
+        <w:rPr>
+          <w:rFonts w:asciiTheme="majorBidi" w:hAnsiTheme="majorBidi" w:cstheme="majorBidi"/>
+          <w:lang w:val="en-US"/>
+        </w:rPr>
+        <w:t>.</w:t>
+      </w:r>
+    </w:p>
+    <w:p>
+      <w:pPr>
+        <w:pStyle w:val="berschrift3"/>
+        <w:numPr>
+          <w:ilvl w:val="2"/>
+          <w:numId w:val="1"/>
+        </w:numPr>
+        <w:rPr>
+          <w:rFonts w:asciiTheme="majorBidi" w:hAnsiTheme="majorBidi"/>
+          <w:b/>
+          <w:bCs/>
+          <w:color w:val="000000" w:themeColor="text1"/>
+          <w:lang w:val="en-US"/>
+        </w:rPr>
+      </w:pPr>
+      <w:r>
+        <w:rPr>
+          <w:rFonts w:asciiTheme="majorBidi" w:hAnsiTheme="majorBidi"/>
+          <w:b/>
+          <w:bCs/>
+          <w:color w:val="000000" w:themeColor="text1"/>
+          <w:lang w:val="en-US"/>
+        </w:rPr>
+        <w:t>AdaBoost</w:t>
+      </w:r>
+    </w:p>
+    <w:p>
+      <w:pPr>
+        <w:jc w:val="lowKashida"/>
+        <w:rPr>
+          <w:lang w:val="en-US"/>
+        </w:rPr>
+      </w:pPr>
+      <w:r>
+        <w:rPr>
+          <w:rFonts w:asciiTheme="majorBidi" w:hAnsiTheme="majorBidi" w:cstheme="majorBidi"/>
+          <w:lang w:val="en-US"/>
+        </w:rPr>
+        <w:t>AdaBoost is a boosting algorithm that works by iteratively training a series of weak learners (typically decision trees) and combining their predictions to create a strong learner. It adjusts the weights of incorrectly classified instances in each iteration to focus on the difficult examples.</w:t>
+      </w:r>
+      <w:r>
+        <w:rPr>
+          <w:rFonts w:asciiTheme="majorBidi" w:hAnsiTheme="majorBidi" w:cstheme="majorBidi"/>
+          <w:lang w:val="en-US"/>
+        </w:rPr>
+        <w:t xml:space="preserve"> The results are presented in Table 2.</w:t>
+      </w:r>
+      <w:r>
+        <w:rPr>
+          <w:rFonts w:asciiTheme="majorBidi" w:hAnsiTheme="majorBidi" w:cstheme="majorBidi"/>
+          <w:lang w:val="en-US"/>
+        </w:rPr>
+        <w:t xml:space="preserve"> The results show that </w:t>
+      </w:r>
+      <w:r>
+        <w:rPr>
+          <w:rFonts w:asciiTheme="majorBidi" w:hAnsiTheme="majorBidi" w:cstheme="majorBidi"/>
+          <w:lang w:val="en-US"/>
+        </w:rPr>
+        <w:t xml:space="preserve">AdaBoost perform quite well across most metrics, with low error metrics (MSE, MAE, RMSE) and high scores for R2 and Explained Variance Score. </w:t>
+      </w:r>
+      <w:r>
+        <w:rPr>
+          <w:rFonts w:asciiTheme="majorBidi" w:hAnsiTheme="majorBidi" w:cstheme="majorBidi"/>
+          <w:u w:val="single"/>
+          <w:lang w:val="en-US"/>
+        </w:rPr>
+        <w:t>It seems to be a strong performer based on these metrics.</w:t>
+      </w:r>
+    </w:p>
+    <w:p>
+      <w:pPr>
+        <w:pStyle w:val="berschrift3"/>
+        <w:numPr>
+          <w:ilvl w:val="2"/>
+          <w:numId w:val="1"/>
+        </w:numPr>
+        <w:rPr>
+          <w:rFonts w:asciiTheme="majorBidi" w:hAnsiTheme="majorBidi"/>
+          <w:b/>
+          <w:bCs/>
+          <w:color w:val="000000" w:themeColor="text1"/>
+          <w:lang w:val="en-US"/>
+        </w:rPr>
+      </w:pPr>
+      <w:r>
+        <w:rPr>
+          <w:rFonts w:asciiTheme="majorBidi" w:hAnsiTheme="majorBidi"/>
+          <w:b/>
+          <w:bCs/>
+          <w:color w:val="000000" w:themeColor="text1"/>
+          <w:lang w:val="en-US"/>
+        </w:rPr>
+        <w:t>Gradient Boosting</w:t>
+      </w:r>
+    </w:p>
+    <w:p>
+      <w:pPr>
+        <w:jc w:val="lowKashida"/>
+        <w:rPr>
+          <w:rFonts w:asciiTheme="majorBidi" w:hAnsiTheme="majorBidi" w:cstheme="majorBidi"/>
+          <w:lang w:val="en-US"/>
+        </w:rPr>
+      </w:pPr>
+      <w:r>
+        <w:rPr>
+          <w:rFonts w:asciiTheme="majorBidi" w:hAnsiTheme="majorBidi" w:cstheme="majorBidi"/>
+          <w:lang w:val="en-US"/>
+        </w:rPr>
+        <w:t>Gradient Boosting is another boosting algorithm that builds a series of decision trees sequentially. Each tree corrects the errors made by the previous ones, with a focus on minimizing the residual errors.</w:t>
+      </w:r>
+      <w:r>
+        <w:rPr>
+          <w:rFonts w:asciiTheme="majorBidi" w:hAnsiTheme="majorBidi" w:cstheme="majorBidi"/>
+          <w:lang w:val="en-US"/>
+        </w:rPr>
+        <w:t xml:space="preserve"> The results are presented in Table 2. </w:t>
+      </w:r>
+      <w:r>
+        <w:rPr>
+          <w:rFonts w:asciiTheme="majorBidi" w:hAnsiTheme="majorBidi" w:cstheme="majorBidi"/>
+          <w:lang w:val="en-US"/>
+        </w:rPr>
+        <w:t xml:space="preserve">Comparing the results for AdaBoost and Gradient Boosting show that </w:t>
+      </w:r>
+      <w:r>
+        <w:rPr>
+          <w:rFonts w:asciiTheme="majorBidi" w:hAnsiTheme="majorBidi" w:cstheme="majorBidi"/>
+          <w:lang w:val="en-US"/>
+        </w:rPr>
+        <w:t xml:space="preserve">algorithms perform exceptionally well across these metrics. </w:t>
+      </w:r>
+      <w:r>
+        <w:rPr>
+          <w:rFonts w:asciiTheme="majorBidi" w:hAnsiTheme="majorBidi" w:cstheme="majorBidi"/>
+          <w:u w:val="single"/>
+          <w:lang w:val="en-US"/>
+        </w:rPr>
+        <w:t>Gradient Boost, however, appears to have slightly lower error metrics and higher scores for R2 and Explained Variance Score compared to AdaBoost, indicating that Gradient Boost might be slightly more accurate for our project.</w:t>
+      </w:r>
+    </w:p>
+    <w:p>
+      <w:pPr>
+        <w:pStyle w:val="berschrift3"/>
+        <w:numPr>
+          <w:ilvl w:val="2"/>
+          <w:numId w:val="1"/>
+        </w:numPr>
+        <w:rPr>
+          <w:rFonts w:asciiTheme="majorBidi" w:hAnsiTheme="majorBidi"/>
+          <w:b/>
+          <w:bCs/>
+          <w:color w:val="000000" w:themeColor="text1"/>
+          <w:lang w:val="en-US"/>
+        </w:rPr>
+      </w:pPr>
+      <w:proofErr w:type="spellStart"/>
+      <w:r>
+        <w:rPr>
+          <w:rFonts w:asciiTheme="majorBidi" w:hAnsiTheme="majorBidi"/>
+          <w:b/>
+          <w:bCs/>
+          <w:color w:val="000000" w:themeColor="text1"/>
+          <w:lang w:val="en-US"/>
+        </w:rPr>
+        <w:t>XGBoost</w:t>
+      </w:r>
+      <w:proofErr w:type="spellEnd"/>
+      <w:r>
+        <w:rPr>
+          <w:rFonts w:asciiTheme="majorBidi" w:hAnsiTheme="majorBidi"/>
+          <w:b/>
+          <w:bCs/>
+          <w:color w:val="000000" w:themeColor="text1"/>
+          <w:lang w:val="en-US"/>
+        </w:rPr>
+        <w:t xml:space="preserve"> </w:t>
+      </w:r>
+    </w:p>
+    <w:p>
+      <w:pPr>
+        <w:jc w:val="lowKashida"/>
+        <w:rPr>
+          <w:rFonts w:asciiTheme="majorBidi" w:hAnsiTheme="majorBidi" w:cstheme="majorBidi"/>
+          <w:u w:val="single"/>
+          <w:lang w:val="en-US"/>
+        </w:rPr>
+      </w:pPr>
+      <w:proofErr w:type="spellStart"/>
+      <w:r>
+        <w:rPr>
+          <w:rFonts w:asciiTheme="majorBidi" w:hAnsiTheme="majorBidi" w:cstheme="majorBidi"/>
+          <w:lang w:val="en-US"/>
+        </w:rPr>
+        <w:t>XGBoost</w:t>
+      </w:r>
+      <w:proofErr w:type="spellEnd"/>
+      <w:r>
+        <w:rPr>
+          <w:rFonts w:asciiTheme="majorBidi" w:hAnsiTheme="majorBidi" w:cstheme="majorBidi"/>
+          <w:lang w:val="en-US"/>
+        </w:rPr>
+        <w:t xml:space="preserve"> is a scalable and efficient implementation of Gradient Boosting. It's known for its speed and performance improvements over traditional Gradient Boosting methods.</w:t>
+      </w:r>
+      <w:r>
+        <w:rPr>
+          <w:rFonts w:asciiTheme="majorBidi" w:hAnsiTheme="majorBidi" w:cstheme="majorBidi"/>
+          <w:lang w:val="en-US"/>
+        </w:rPr>
+        <w:t xml:space="preserve"> The results of this model are presented in Table 2.</w:t>
+      </w:r>
+      <w:r>
+        <w:rPr>
+          <w:rFonts w:asciiTheme="majorBidi" w:hAnsiTheme="majorBidi" w:cstheme="majorBidi"/>
+          <w:lang w:val="en-US"/>
+        </w:rPr>
+        <w:t xml:space="preserve"> </w:t>
+      </w:r>
+      <w:r>
+        <w:rPr>
+          <w:rFonts w:asciiTheme="majorBidi" w:hAnsiTheme="majorBidi" w:cstheme="majorBidi"/>
+          <w:u w:val="single"/>
+          <w:lang w:val="en-US"/>
+        </w:rPr>
+        <w:t xml:space="preserve">These results show that among </w:t>
+      </w:r>
+      <w:proofErr w:type="spellStart"/>
+      <w:r>
+        <w:rPr>
+          <w:rFonts w:asciiTheme="majorBidi" w:hAnsiTheme="majorBidi" w:cstheme="majorBidi"/>
+          <w:u w:val="single"/>
+          <w:lang w:val="en-US"/>
+        </w:rPr>
+        <w:t>XGBoost</w:t>
+      </w:r>
+      <w:proofErr w:type="spellEnd"/>
+      <w:r>
+        <w:rPr>
+          <w:rFonts w:asciiTheme="majorBidi" w:hAnsiTheme="majorBidi" w:cstheme="majorBidi"/>
+          <w:u w:val="single"/>
+          <w:lang w:val="en-US"/>
+        </w:rPr>
+        <w:t xml:space="preserve"> and the two previous </w:t>
+      </w:r>
+      <w:r>
+        <w:rPr>
+          <w:rFonts w:asciiTheme="majorBidi" w:hAnsiTheme="majorBidi" w:cstheme="majorBidi"/>
+          <w:u w:val="single"/>
+          <w:lang w:val="en-US"/>
+        </w:rPr>
+        <w:t>algorithms</w:t>
+      </w:r>
+      <w:r>
+        <w:rPr>
+          <w:rFonts w:asciiTheme="majorBidi" w:hAnsiTheme="majorBidi" w:cstheme="majorBidi"/>
+          <w:u w:val="single"/>
+          <w:lang w:val="en-US"/>
+        </w:rPr>
+        <w:t xml:space="preserve">, </w:t>
+      </w:r>
+      <w:proofErr w:type="spellStart"/>
+      <w:r>
+        <w:rPr>
+          <w:rFonts w:asciiTheme="majorBidi" w:hAnsiTheme="majorBidi" w:cstheme="majorBidi"/>
+          <w:u w:val="single"/>
+          <w:lang w:val="en-US"/>
+        </w:rPr>
+        <w:t>XGBoost</w:t>
+      </w:r>
+      <w:proofErr w:type="spellEnd"/>
+      <w:r>
+        <w:rPr>
+          <w:rFonts w:asciiTheme="majorBidi" w:hAnsiTheme="majorBidi" w:cstheme="majorBidi"/>
+          <w:u w:val="single"/>
+          <w:lang w:val="en-US"/>
+        </w:rPr>
+        <w:t xml:space="preserve"> perform the best across all metrics, with the lowest error metrics and the highest scores for R2 and Explained Variance Score. Gradient Boost also performs very well, while AdaBoost performs slightly lower compared to the other two.</w:t>
+      </w:r>
+    </w:p>
+    <w:p>
+      <w:pPr>
+        <w:pStyle w:val="berschrift2"/>
+        <w:numPr>
+          <w:ilvl w:val="1"/>
+          <w:numId w:val="1"/>
+        </w:numPr>
+        <w:rPr>
+          <w:rFonts w:asciiTheme="majorBidi" w:hAnsiTheme="majorBidi"/>
+          <w:b/>
+          <w:bCs/>
+          <w:color w:val="000000" w:themeColor="text1"/>
+        </w:rPr>
+      </w:pPr>
+      <w:r>
+        <w:rPr>
+          <w:rFonts w:asciiTheme="majorBidi" w:hAnsiTheme="majorBidi"/>
+          <w:b/>
+          <w:bCs/>
+          <w:color w:val="000000" w:themeColor="text1"/>
+        </w:rPr>
+        <w:t>Deep Learning</w:t>
+      </w:r>
+    </w:p>
+    <w:p>
+      <w:pPr>
+        <w:jc w:val="lowKashida"/>
+        <w:rPr>
+          <w:rFonts w:asciiTheme="majorBidi" w:hAnsiTheme="majorBidi" w:cstheme="majorBidi"/>
+          <w:lang w:val="en-US"/>
+        </w:rPr>
+      </w:pPr>
+      <w:r>
+        <w:rPr>
+          <w:rFonts w:asciiTheme="majorBidi" w:hAnsiTheme="majorBidi" w:cstheme="majorBidi"/>
+          <w:lang w:val="en-US"/>
+        </w:rPr>
+        <w:t>Deep learning models, such as neural networks, can capture complex patterns in data and are suitable for various types of tasks, including regression and classification.</w:t>
+      </w:r>
+      <w:bookmarkStart w:id="0" w:name="_GoBack"/>
+      <w:bookmarkEnd w:id="0"/>
     </w:p>
     <w:p>
       <w:pPr>
@@ -9393,14 +10026,333 @@
               </w:rPr>
               <w:t>0.654758</w:t>
             </w:r>
-            <w:bookmarkStart w:id="0" w:name="_GoBack"/>
-            <w:bookmarkEnd w:id="0"/>
           </w:p>
         </w:tc>
       </w:tr>
       <w:tr>
         <w:trPr>
-          <w:trHeight w:val="78"/>
+          <w:trHeight w:val="106"/>
+        </w:trPr>
+        <w:tc>
+          <w:tcPr>
+            <w:tcW w:w="1080" w:type="dxa"/>
+            <w:vMerge w:val="restart"/>
+          </w:tcPr>
+          <w:p>
+            <w:pPr>
+              <w:jc w:val="lowKashida"/>
+              <w:rPr>
+                <w:rFonts w:asciiTheme="majorBidi" w:hAnsiTheme="majorBidi" w:cstheme="majorBidi"/>
+                <w:color w:val="000000" w:themeColor="text1"/>
+                <w:sz w:val="18"/>
+                <w:szCs w:val="18"/>
+                <w:lang w:val="en-US"/>
+              </w:rPr>
+            </w:pPr>
+            <w:r>
+              <w:rPr>
+                <w:rFonts w:asciiTheme="majorBidi" w:hAnsiTheme="majorBidi" w:cstheme="majorBidi"/>
+                <w:color w:val="000000" w:themeColor="text1"/>
+                <w:sz w:val="18"/>
+                <w:szCs w:val="18"/>
+                <w:lang w:val="en-US"/>
+              </w:rPr>
+              <w:t>Boosting Algorithms</w:t>
+            </w:r>
+          </w:p>
+        </w:tc>
+        <w:tc>
+          <w:tcPr>
+            <w:tcW w:w="1440" w:type="dxa"/>
+          </w:tcPr>
+          <w:p>
+            <w:pPr>
+              <w:jc w:val="lowKashida"/>
+              <w:rPr>
+                <w:rFonts w:asciiTheme="majorBidi" w:hAnsiTheme="majorBidi" w:cstheme="majorBidi"/>
+                <w:color w:val="000000" w:themeColor="text1"/>
+                <w:sz w:val="18"/>
+                <w:szCs w:val="18"/>
+                <w:lang w:val="en-US"/>
+              </w:rPr>
+            </w:pPr>
+            <w:proofErr w:type="spellStart"/>
+            <w:r>
+              <w:rPr>
+                <w:rFonts w:asciiTheme="majorBidi" w:hAnsiTheme="majorBidi" w:cstheme="majorBidi"/>
+                <w:color w:val="000000" w:themeColor="text1"/>
+                <w:sz w:val="18"/>
+                <w:szCs w:val="18"/>
+              </w:rPr>
+              <w:t>AdaBoost</w:t>
+            </w:r>
+            <w:proofErr w:type="spellEnd"/>
+          </w:p>
+        </w:tc>
+        <w:tc>
+          <w:tcPr>
+            <w:tcW w:w="1710" w:type="dxa"/>
+          </w:tcPr>
+          <w:p>
+            <w:pPr>
+              <w:jc w:val="lowKashida"/>
+              <w:rPr>
+                <w:rFonts w:asciiTheme="majorBidi" w:hAnsiTheme="majorBidi" w:cstheme="majorBidi"/>
+                <w:color w:val="000000" w:themeColor="text1"/>
+                <w:sz w:val="18"/>
+                <w:szCs w:val="18"/>
+                <w:lang w:val="en-US"/>
+              </w:rPr>
+            </w:pPr>
+            <w:r>
+              <w:rPr>
+                <w:rFonts w:asciiTheme="majorBidi" w:hAnsiTheme="majorBidi" w:cstheme="majorBidi"/>
+                <w:color w:val="000000" w:themeColor="text1"/>
+                <w:sz w:val="18"/>
+                <w:szCs w:val="18"/>
+              </w:rPr>
+              <w:t>0.000178</w:t>
+            </w:r>
+          </w:p>
+        </w:tc>
+        <w:tc>
+          <w:tcPr>
+            <w:tcW w:w="1170" w:type="dxa"/>
+          </w:tcPr>
+          <w:p>
+            <w:pPr>
+              <w:jc w:val="lowKashida"/>
+              <w:rPr>
+                <w:rFonts w:asciiTheme="majorBidi" w:hAnsiTheme="majorBidi" w:cstheme="majorBidi"/>
+                <w:color w:val="000000" w:themeColor="text1"/>
+                <w:sz w:val="18"/>
+                <w:szCs w:val="18"/>
+                <w:lang w:val="en-US"/>
+              </w:rPr>
+            </w:pPr>
+            <w:r>
+              <w:rPr>
+                <w:rFonts w:asciiTheme="majorBidi" w:hAnsiTheme="majorBidi" w:cstheme="majorBidi"/>
+                <w:color w:val="000000" w:themeColor="text1"/>
+                <w:sz w:val="18"/>
+                <w:szCs w:val="18"/>
+              </w:rPr>
+              <w:t>0.010845</w:t>
+            </w:r>
+          </w:p>
+        </w:tc>
+        <w:tc>
+          <w:tcPr>
+            <w:tcW w:w="1170" w:type="dxa"/>
+          </w:tcPr>
+          <w:p>
+            <w:pPr>
+              <w:jc w:val="lowKashida"/>
+              <w:rPr>
+                <w:rFonts w:asciiTheme="majorBidi" w:hAnsiTheme="majorBidi" w:cstheme="majorBidi"/>
+                <w:color w:val="000000" w:themeColor="text1"/>
+                <w:sz w:val="18"/>
+                <w:szCs w:val="18"/>
+                <w:lang w:val="en-US"/>
+              </w:rPr>
+            </w:pPr>
+            <w:r>
+              <w:rPr>
+                <w:rFonts w:asciiTheme="majorBidi" w:hAnsiTheme="majorBidi" w:cstheme="majorBidi"/>
+                <w:color w:val="000000" w:themeColor="text1"/>
+                <w:sz w:val="18"/>
+                <w:szCs w:val="18"/>
+              </w:rPr>
+              <w:t>0.013347</w:t>
+            </w:r>
+          </w:p>
+        </w:tc>
+        <w:tc>
+          <w:tcPr>
+            <w:tcW w:w="1080" w:type="dxa"/>
+          </w:tcPr>
+          <w:p>
+            <w:pPr>
+              <w:jc w:val="lowKashida"/>
+              <w:rPr>
+                <w:rFonts w:asciiTheme="majorBidi" w:hAnsiTheme="majorBidi" w:cstheme="majorBidi"/>
+                <w:color w:val="000000" w:themeColor="text1"/>
+                <w:sz w:val="18"/>
+                <w:szCs w:val="18"/>
+                <w:lang w:val="en-US"/>
+              </w:rPr>
+            </w:pPr>
+            <w:r>
+              <w:rPr>
+                <w:rFonts w:asciiTheme="majorBidi" w:hAnsiTheme="majorBidi" w:cstheme="majorBidi"/>
+                <w:color w:val="000000" w:themeColor="text1"/>
+                <w:sz w:val="18"/>
+                <w:szCs w:val="18"/>
+              </w:rPr>
+              <w:t>0.962735</w:t>
+            </w:r>
+          </w:p>
+        </w:tc>
+        <w:tc>
+          <w:tcPr>
+            <w:tcW w:w="1080" w:type="dxa"/>
+          </w:tcPr>
+          <w:p>
+            <w:pPr>
+              <w:jc w:val="lowKashida"/>
+              <w:rPr>
+                <w:rFonts w:asciiTheme="majorBidi" w:hAnsiTheme="majorBidi" w:cstheme="majorBidi"/>
+                <w:color w:val="000000" w:themeColor="text1"/>
+                <w:sz w:val="18"/>
+                <w:szCs w:val="18"/>
+                <w:lang w:val="en-US"/>
+              </w:rPr>
+            </w:pPr>
+            <w:r>
+              <w:rPr>
+                <w:rFonts w:asciiTheme="majorBidi" w:hAnsiTheme="majorBidi" w:cstheme="majorBidi"/>
+                <w:color w:val="000000" w:themeColor="text1"/>
+                <w:sz w:val="18"/>
+                <w:szCs w:val="18"/>
+              </w:rPr>
+              <w:t>0.035307</w:t>
+            </w:r>
+          </w:p>
+        </w:tc>
+        <w:tc>
+          <w:tcPr>
+            <w:tcW w:w="1170" w:type="dxa"/>
+          </w:tcPr>
+          <w:p>
+            <w:pPr>
+              <w:jc w:val="lowKashida"/>
+              <w:rPr>
+                <w:rFonts w:asciiTheme="majorBidi" w:hAnsiTheme="majorBidi" w:cstheme="majorBidi"/>
+                <w:color w:val="000000" w:themeColor="text1"/>
+                <w:sz w:val="18"/>
+                <w:szCs w:val="18"/>
+                <w:lang w:val="en-US"/>
+              </w:rPr>
+            </w:pPr>
+            <w:r>
+              <w:rPr>
+                <w:rFonts w:asciiTheme="majorBidi" w:hAnsiTheme="majorBidi" w:cstheme="majorBidi"/>
+                <w:color w:val="000000" w:themeColor="text1"/>
+                <w:sz w:val="18"/>
+                <w:szCs w:val="18"/>
+              </w:rPr>
+              <w:t>0.008316</w:t>
+            </w:r>
+          </w:p>
+        </w:tc>
+        <w:tc>
+          <w:tcPr>
+            <w:tcW w:w="1260" w:type="dxa"/>
+          </w:tcPr>
+          <w:p>
+            <w:pPr>
+              <w:jc w:val="lowKashida"/>
+              <w:rPr>
+                <w:rFonts w:asciiTheme="majorBidi" w:hAnsiTheme="majorBidi" w:cstheme="majorBidi"/>
+                <w:color w:val="000000" w:themeColor="text1"/>
+                <w:sz w:val="18"/>
+                <w:szCs w:val="18"/>
+                <w:lang w:val="en-US"/>
+              </w:rPr>
+            </w:pPr>
+            <w:r>
+              <w:rPr>
+                <w:rFonts w:asciiTheme="majorBidi" w:hAnsiTheme="majorBidi" w:cstheme="majorBidi"/>
+                <w:color w:val="000000" w:themeColor="text1"/>
+                <w:sz w:val="18"/>
+                <w:szCs w:val="18"/>
+              </w:rPr>
+              <w:t>0.131194</w:t>
+            </w:r>
+          </w:p>
+        </w:tc>
+        <w:tc>
+          <w:tcPr>
+            <w:tcW w:w="1080" w:type="dxa"/>
+          </w:tcPr>
+          <w:p>
+            <w:pPr>
+              <w:jc w:val="lowKashida"/>
+              <w:rPr>
+                <w:rFonts w:asciiTheme="majorBidi" w:hAnsiTheme="majorBidi" w:cstheme="majorBidi"/>
+                <w:color w:val="000000" w:themeColor="text1"/>
+                <w:sz w:val="18"/>
+                <w:szCs w:val="18"/>
+                <w:lang w:val="en-US"/>
+              </w:rPr>
+            </w:pPr>
+            <w:r>
+              <w:rPr>
+                <w:rFonts w:asciiTheme="majorBidi" w:hAnsiTheme="majorBidi" w:cstheme="majorBidi"/>
+                <w:color w:val="000000" w:themeColor="text1"/>
+                <w:sz w:val="18"/>
+                <w:szCs w:val="18"/>
+              </w:rPr>
+              <w:t>0.000102</w:t>
+            </w:r>
+          </w:p>
+        </w:tc>
+        <w:tc>
+          <w:tcPr>
+            <w:tcW w:w="1170" w:type="dxa"/>
+          </w:tcPr>
+          <w:p>
+            <w:pPr>
+              <w:jc w:val="lowKashida"/>
+              <w:rPr>
+                <w:rFonts w:asciiTheme="majorBidi" w:hAnsiTheme="majorBidi" w:cstheme="majorBidi"/>
+                <w:color w:val="000000" w:themeColor="text1"/>
+                <w:sz w:val="18"/>
+                <w:szCs w:val="18"/>
+                <w:lang w:val="en-US"/>
+              </w:rPr>
+            </w:pPr>
+            <w:r>
+              <w:rPr>
+                <w:rFonts w:asciiTheme="majorBidi" w:hAnsiTheme="majorBidi" w:cstheme="majorBidi"/>
+                <w:color w:val="000000" w:themeColor="text1"/>
+                <w:sz w:val="18"/>
+                <w:szCs w:val="18"/>
+              </w:rPr>
+              <w:t>0.960351</w:t>
+            </w:r>
+          </w:p>
+        </w:tc>
+        <w:tc>
+          <w:tcPr>
+            <w:tcW w:w="1412" w:type="dxa"/>
+          </w:tcPr>
+          <w:p>
+            <w:pPr>
+              <w:jc w:val="lowKashida"/>
+              <w:rPr>
+                <w:rFonts w:asciiTheme="majorBidi" w:hAnsiTheme="majorBidi" w:cstheme="majorBidi"/>
+                <w:color w:val="000000" w:themeColor="text1"/>
+                <w:sz w:val="18"/>
+                <w:szCs w:val="18"/>
+                <w:lang w:val="en-US"/>
+              </w:rPr>
+            </w:pPr>
+            <w:r>
+              <w:rPr>
+                <w:rFonts w:asciiTheme="majorBidi" w:hAnsiTheme="majorBidi" w:cstheme="majorBidi"/>
+                <w:color w:val="000000" w:themeColor="text1"/>
+                <w:sz w:val="18"/>
+                <w:szCs w:val="18"/>
+              </w:rPr>
+              <w:t>0.973949</w:t>
+            </w:r>
+          </w:p>
+        </w:tc>
+      </w:tr>
+      <w:tr>
+        <w:trPr>
+          <w:trHeight w:val="104"/>
         </w:trPr>
         <w:tc>
           <w:tcPr>
@@ -9435,25 +10387,15 @@
                 <w:lang w:val="en-US"/>
               </w:rPr>
             </w:pPr>
-            <w:proofErr w:type="spellStart"/>
-            <w:r>
-              <w:rPr>
-                <w:rFonts w:asciiTheme="majorBidi" w:hAnsiTheme="majorBidi" w:cstheme="majorBidi"/>
-                <w:color w:val="000000" w:themeColor="text1"/>
-                <w:sz w:val="18"/>
-                <w:szCs w:val="18"/>
-              </w:rPr>
-              <w:t>Bagged</w:t>
-            </w:r>
-            <w:proofErr w:type="spellEnd"/>
-            <w:r>
-              <w:rPr>
-                <w:rFonts w:asciiTheme="majorBidi" w:hAnsiTheme="majorBidi" w:cstheme="majorBidi"/>
-                <w:color w:val="000000" w:themeColor="text1"/>
-                <w:sz w:val="18"/>
-                <w:szCs w:val="18"/>
-              </w:rPr>
-              <w:t xml:space="preserve"> KNN</w:t>
+            <w:r>
+              <w:rPr>
+                <w:rFonts w:asciiTheme="majorBidi" w:hAnsiTheme="majorBidi" w:cstheme="majorBidi"/>
+                <w:color w:val="000000" w:themeColor="text1"/>
+                <w:sz w:val="18"/>
+                <w:szCs w:val="18"/>
+                <w:lang w:val="en-US"/>
+              </w:rPr>
+              <w:t>Gradient Boost</w:t>
             </w:r>
           </w:p>
         </w:tc>
@@ -9469,8 +10411,18 @@
                 <w:color w:val="000000" w:themeColor="text1"/>
                 <w:sz w:val="18"/>
                 <w:szCs w:val="18"/>
-              </w:rPr>
-            </w:pPr>
+                <w:lang w:val="en-US"/>
+              </w:rPr>
+            </w:pPr>
+            <w:r>
+              <w:rPr>
+                <w:rFonts w:asciiTheme="majorBidi" w:hAnsiTheme="majorBidi" w:cstheme="majorBidi"/>
+                <w:color w:val="000000" w:themeColor="text1"/>
+                <w:sz w:val="18"/>
+                <w:szCs w:val="18"/>
+              </w:rPr>
+              <w:t>1.2e-05</w:t>
+            </w:r>
           </w:p>
         </w:tc>
         <w:tc>
@@ -9485,8 +10437,18 @@
                 <w:color w:val="000000" w:themeColor="text1"/>
                 <w:sz w:val="18"/>
                 <w:szCs w:val="18"/>
-              </w:rPr>
-            </w:pPr>
+                <w:lang w:val="en-US"/>
+              </w:rPr>
+            </w:pPr>
+            <w:r>
+              <w:rPr>
+                <w:rFonts w:asciiTheme="majorBidi" w:hAnsiTheme="majorBidi" w:cstheme="majorBidi"/>
+                <w:color w:val="000000" w:themeColor="text1"/>
+                <w:sz w:val="18"/>
+                <w:szCs w:val="18"/>
+              </w:rPr>
+              <w:t>0.001656</w:t>
+            </w:r>
           </w:p>
         </w:tc>
         <w:tc>
@@ -9501,8 +10463,18 @@
                 <w:color w:val="000000" w:themeColor="text1"/>
                 <w:sz w:val="18"/>
                 <w:szCs w:val="18"/>
-              </w:rPr>
-            </w:pPr>
+                <w:lang w:val="en-US"/>
+              </w:rPr>
+            </w:pPr>
+            <w:r>
+              <w:rPr>
+                <w:rFonts w:asciiTheme="majorBidi" w:hAnsiTheme="majorBidi" w:cstheme="majorBidi"/>
+                <w:color w:val="000000" w:themeColor="text1"/>
+                <w:sz w:val="18"/>
+                <w:szCs w:val="18"/>
+              </w:rPr>
+              <w:t>0.003405</w:t>
+            </w:r>
           </w:p>
         </w:tc>
         <w:tc>
@@ -9517,8 +10489,18 @@
                 <w:color w:val="000000" w:themeColor="text1"/>
                 <w:sz w:val="18"/>
                 <w:szCs w:val="18"/>
-              </w:rPr>
-            </w:pPr>
+                <w:lang w:val="en-US"/>
+              </w:rPr>
+            </w:pPr>
+            <w:r>
+              <w:rPr>
+                <w:rFonts w:asciiTheme="majorBidi" w:hAnsiTheme="majorBidi" w:cstheme="majorBidi"/>
+                <w:color w:val="000000" w:themeColor="text1"/>
+                <w:sz w:val="18"/>
+                <w:szCs w:val="18"/>
+              </w:rPr>
+              <w:t>0.997574</w:t>
+            </w:r>
           </w:p>
         </w:tc>
         <w:tc>
@@ -9533,8 +10515,18 @@
                 <w:color w:val="000000" w:themeColor="text1"/>
                 <w:sz w:val="18"/>
                 <w:szCs w:val="18"/>
-              </w:rPr>
-            </w:pPr>
+                <w:lang w:val="en-US"/>
+              </w:rPr>
+            </w:pPr>
+            <w:r>
+              <w:rPr>
+                <w:rFonts w:asciiTheme="majorBidi" w:hAnsiTheme="majorBidi" w:cstheme="majorBidi"/>
+                <w:color w:val="000000" w:themeColor="text1"/>
+                <w:sz w:val="18"/>
+                <w:szCs w:val="18"/>
+              </w:rPr>
+              <w:t>0.006196</w:t>
+            </w:r>
           </w:p>
         </w:tc>
         <w:tc>
@@ -9549,8 +10541,18 @@
                 <w:color w:val="000000" w:themeColor="text1"/>
                 <w:sz w:val="18"/>
                 <w:szCs w:val="18"/>
-              </w:rPr>
-            </w:pPr>
+                <w:lang w:val="en-US"/>
+              </w:rPr>
+            </w:pPr>
+            <w:r>
+              <w:rPr>
+                <w:rFonts w:asciiTheme="majorBidi" w:hAnsiTheme="majorBidi" w:cstheme="majorBidi"/>
+                <w:color w:val="000000" w:themeColor="text1"/>
+                <w:sz w:val="18"/>
+                <w:szCs w:val="18"/>
+              </w:rPr>
+              <w:t>0.00088</w:t>
+            </w:r>
           </w:p>
         </w:tc>
         <w:tc>
@@ -9565,8 +10567,18 @@
                 <w:color w:val="000000" w:themeColor="text1"/>
                 <w:sz w:val="18"/>
                 <w:szCs w:val="18"/>
-              </w:rPr>
-            </w:pPr>
+                <w:lang w:val="en-US"/>
+              </w:rPr>
+            </w:pPr>
+            <w:r>
+              <w:rPr>
+                <w:rFonts w:asciiTheme="majorBidi" w:hAnsiTheme="majorBidi" w:cstheme="majorBidi"/>
+                <w:color w:val="000000" w:themeColor="text1"/>
+                <w:sz w:val="18"/>
+                <w:szCs w:val="18"/>
+              </w:rPr>
+              <w:t>0.099021</w:t>
+            </w:r>
           </w:p>
         </w:tc>
         <w:tc>
@@ -9581,8 +10593,18 @@
                 <w:color w:val="000000" w:themeColor="text1"/>
                 <w:sz w:val="18"/>
                 <w:szCs w:val="18"/>
-              </w:rPr>
-            </w:pPr>
+                <w:lang w:val="en-US"/>
+              </w:rPr>
+            </w:pPr>
+            <w:r>
+              <w:rPr>
+                <w:rFonts w:asciiTheme="majorBidi" w:hAnsiTheme="majorBidi" w:cstheme="majorBidi"/>
+                <w:color w:val="000000" w:themeColor="text1"/>
+                <w:sz w:val="18"/>
+                <w:szCs w:val="18"/>
+              </w:rPr>
+              <w:t>7e-06</w:t>
+            </w:r>
           </w:p>
         </w:tc>
         <w:tc>
@@ -9597,8 +10619,18 @@
                 <w:color w:val="000000" w:themeColor="text1"/>
                 <w:sz w:val="18"/>
                 <w:szCs w:val="18"/>
-              </w:rPr>
-            </w:pPr>
+                <w:lang w:val="en-US"/>
+              </w:rPr>
+            </w:pPr>
+            <w:r>
+              <w:rPr>
+                <w:rFonts w:asciiTheme="majorBidi" w:hAnsiTheme="majorBidi" w:cstheme="majorBidi"/>
+                <w:color w:val="000000" w:themeColor="text1"/>
+                <w:sz w:val="18"/>
+                <w:szCs w:val="18"/>
+              </w:rPr>
+              <w:t>0.997419</w:t>
+            </w:r>
           </w:p>
         </w:tc>
         <w:tc>
@@ -9613,28 +10645,70 @@
                 <w:color w:val="000000" w:themeColor="text1"/>
                 <w:sz w:val="18"/>
                 <w:szCs w:val="18"/>
-              </w:rPr>
-            </w:pPr>
+                <w:lang w:val="en-US"/>
+              </w:rPr>
+            </w:pPr>
+            <w:r>
+              <w:rPr>
+                <w:rFonts w:asciiTheme="majorBidi" w:hAnsiTheme="majorBidi" w:cstheme="majorBidi"/>
+                <w:color w:val="000000" w:themeColor="text1"/>
+                <w:sz w:val="18"/>
+                <w:szCs w:val="18"/>
+              </w:rPr>
+              <w:t>0.997575</w:t>
+            </w:r>
           </w:p>
         </w:tc>
       </w:tr>
       <w:tr>
-        <w:tc>
-          <w:tcPr>
-            <w:tcW w:w="2520" w:type="dxa"/>
-            <w:gridSpan w:val="2"/>
-          </w:tcPr>
-          <w:p>
-            <w:pPr>
-              <w:jc w:val="lowKashida"/>
-              <w:rPr>
-                <w:rFonts w:asciiTheme="majorBidi" w:hAnsiTheme="majorBidi" w:cstheme="majorBidi"/>
-                <w:color w:val="000000" w:themeColor="text1"/>
-                <w:sz w:val="18"/>
-                <w:szCs w:val="18"/>
-                <w:lang w:val="en-US"/>
-              </w:rPr>
-            </w:pPr>
+        <w:trPr>
+          <w:trHeight w:val="104"/>
+        </w:trPr>
+        <w:tc>
+          <w:tcPr>
+            <w:tcW w:w="1080" w:type="dxa"/>
+            <w:vMerge/>
+          </w:tcPr>
+          <w:p>
+            <w:pPr>
+              <w:jc w:val="lowKashida"/>
+              <w:rPr>
+                <w:rFonts w:asciiTheme="majorBidi" w:hAnsiTheme="majorBidi" w:cstheme="majorBidi"/>
+                <w:color w:val="000000" w:themeColor="text1"/>
+                <w:sz w:val="18"/>
+                <w:szCs w:val="18"/>
+                <w:lang w:val="en-US"/>
+              </w:rPr>
+            </w:pPr>
+          </w:p>
+        </w:tc>
+        <w:tc>
+          <w:tcPr>
+            <w:tcW w:w="1440" w:type="dxa"/>
+          </w:tcPr>
+          <w:p>
+            <w:pPr>
+              <w:jc w:val="lowKashida"/>
+              <w:rPr>
+                <w:rFonts w:asciiTheme="majorBidi" w:hAnsiTheme="majorBidi" w:cstheme="majorBidi"/>
+                <w:color w:val="000000" w:themeColor="text1"/>
+                <w:sz w:val="18"/>
+                <w:szCs w:val="18"/>
+                <w:lang w:val="en-US"/>
+              </w:rPr>
+            </w:pPr>
+            <w:proofErr w:type="spellStart"/>
+            <w:r>
+              <w:rPr>
+                <w:rFonts w:asciiTheme="majorBidi" w:hAnsiTheme="majorBidi" w:cstheme="majorBidi"/>
+                <w:color w:val="000000" w:themeColor="text1"/>
+                <w:sz w:val="18"/>
+                <w:szCs w:val="18"/>
+                <w:lang w:val="en-US"/>
+              </w:rPr>
+              <w:t>XGBoost</w:t>
+            </w:r>
+            <w:proofErr w:type="spellEnd"/>
           </w:p>
         </w:tc>
         <w:tc>
@@ -9652,6 +10726,15 @@
                 <w:lang w:val="en-US"/>
               </w:rPr>
             </w:pPr>
+            <w:r>
+              <w:rPr>
+                <w:rFonts w:asciiTheme="majorBidi" w:hAnsiTheme="majorBidi" w:cstheme="majorBidi"/>
+                <w:color w:val="000000" w:themeColor="text1"/>
+                <w:sz w:val="18"/>
+                <w:szCs w:val="18"/>
+              </w:rPr>
+              <w:t>4e-06</w:t>
+            </w:r>
           </w:p>
         </w:tc>
         <w:tc>
@@ -9669,6 +10752,15 @@
                 <w:lang w:val="en-US"/>
               </w:rPr>
             </w:pPr>
+            <w:r>
+              <w:rPr>
+                <w:rFonts w:asciiTheme="majorBidi" w:hAnsiTheme="majorBidi" w:cstheme="majorBidi"/>
+                <w:color w:val="000000" w:themeColor="text1"/>
+                <w:sz w:val="18"/>
+                <w:szCs w:val="18"/>
+              </w:rPr>
+              <w:t>0.000387</w:t>
+            </w:r>
           </w:p>
         </w:tc>
         <w:tc>
@@ -9686,6 +10778,15 @@
                 <w:lang w:val="en-US"/>
               </w:rPr>
             </w:pPr>
+            <w:r>
+              <w:rPr>
+                <w:rFonts w:asciiTheme="majorBidi" w:hAnsiTheme="majorBidi" w:cstheme="majorBidi"/>
+                <w:color w:val="000000" w:themeColor="text1"/>
+                <w:sz w:val="18"/>
+                <w:szCs w:val="18"/>
+              </w:rPr>
+              <w:t>0.002066</w:t>
+            </w:r>
           </w:p>
         </w:tc>
         <w:tc>
@@ -9703,6 +10804,15 @@
                 <w:lang w:val="en-US"/>
               </w:rPr>
             </w:pPr>
+            <w:r>
+              <w:rPr>
+                <w:rFonts w:asciiTheme="majorBidi" w:hAnsiTheme="majorBidi" w:cstheme="majorBidi"/>
+                <w:color w:val="000000" w:themeColor="text1"/>
+                <w:sz w:val="18"/>
+                <w:szCs w:val="18"/>
+              </w:rPr>
+              <w:t>0.999107</w:t>
+            </w:r>
           </w:p>
         </w:tc>
         <w:tc>
@@ -9720,6 +10830,15 @@
                 <w:lang w:val="en-US"/>
               </w:rPr>
             </w:pPr>
+            <w:r>
+              <w:rPr>
+                <w:rFonts w:asciiTheme="majorBidi" w:hAnsiTheme="majorBidi" w:cstheme="majorBidi"/>
+                <w:color w:val="000000" w:themeColor="text1"/>
+                <w:sz w:val="18"/>
+                <w:szCs w:val="18"/>
+              </w:rPr>
+              <w:t>0.001576</w:t>
+            </w:r>
           </w:p>
         </w:tc>
         <w:tc>
@@ -9737,6 +10856,15 @@
                 <w:lang w:val="en-US"/>
               </w:rPr>
             </w:pPr>
+            <w:r>
+              <w:rPr>
+                <w:rFonts w:asciiTheme="majorBidi" w:hAnsiTheme="majorBidi" w:cstheme="majorBidi"/>
+                <w:color w:val="000000" w:themeColor="text1"/>
+                <w:sz w:val="18"/>
+                <w:szCs w:val="18"/>
+              </w:rPr>
+              <w:t>7.8e-05</w:t>
+            </w:r>
           </w:p>
         </w:tc>
         <w:tc>
@@ -9754,6 +10882,15 @@
                 <w:lang w:val="en-US"/>
               </w:rPr>
             </w:pPr>
+            <w:r>
+              <w:rPr>
+                <w:rFonts w:asciiTheme="majorBidi" w:hAnsiTheme="majorBidi" w:cstheme="majorBidi"/>
+                <w:color w:val="000000" w:themeColor="text1"/>
+                <w:sz w:val="18"/>
+                <w:szCs w:val="18"/>
+              </w:rPr>
+              <w:t>0.146001</w:t>
+            </w:r>
           </w:p>
         </w:tc>
         <w:tc>
@@ -9771,6 +10908,15 @@
                 <w:lang w:val="en-US"/>
               </w:rPr>
             </w:pPr>
+            <w:r>
+              <w:rPr>
+                <w:rFonts w:asciiTheme="majorBidi" w:hAnsiTheme="majorBidi" w:cstheme="majorBidi"/>
+                <w:color w:val="000000" w:themeColor="text1"/>
+                <w:sz w:val="18"/>
+                <w:szCs w:val="18"/>
+              </w:rPr>
+              <w:t>3e-06</w:t>
+            </w:r>
           </w:p>
         </w:tc>
         <w:tc>
@@ -9788,6 +10934,15 @@
                 <w:lang w:val="en-US"/>
               </w:rPr>
             </w:pPr>
+            <w:r>
+              <w:rPr>
+                <w:rFonts w:asciiTheme="majorBidi" w:hAnsiTheme="majorBidi" w:cstheme="majorBidi"/>
+                <w:color w:val="000000" w:themeColor="text1"/>
+                <w:sz w:val="18"/>
+                <w:szCs w:val="18"/>
+              </w:rPr>
+              <w:t>0.99905</w:t>
+            </w:r>
           </w:p>
         </w:tc>
         <w:tc>
@@ -9805,6 +10960,15 @@
                 <w:lang w:val="en-US"/>
               </w:rPr>
             </w:pPr>
+            <w:r>
+              <w:rPr>
+                <w:rFonts w:asciiTheme="majorBidi" w:hAnsiTheme="majorBidi" w:cstheme="majorBidi"/>
+                <w:color w:val="000000" w:themeColor="text1"/>
+                <w:sz w:val="18"/>
+                <w:szCs w:val="18"/>
+              </w:rPr>
+              <w:t>0.999107</w:t>
+            </w:r>
           </w:p>
         </w:tc>
       </w:tr>
@@ -12325,6 +13489,29 @@
       <w:szCs w:val="24"/>
     </w:rPr>
   </w:style>
+  <w:style w:type="paragraph" w:styleId="berschrift4">
+    <w:name w:val="heading 4"/>
+    <w:basedOn w:val="Standard"/>
+    <w:next w:val="Standard"/>
+    <w:link w:val="berschrift4Zchn"/>
+    <w:uiPriority w:val="9"/>
+    <w:semiHidden/>
+    <w:unhideWhenUsed/>
+    <w:qFormat/>
+    <w:rsid w:val="00AE1F85"/>
+    <w:pPr>
+      <w:keepNext/>
+      <w:keepLines/>
+      <w:spacing w:before="40" w:after="0"/>
+      <w:outlineLvl w:val="3"/>
+    </w:pPr>
+    <w:rPr>
+      <w:rFonts w:asciiTheme="majorHAnsi" w:eastAsiaTheme="majorEastAsia" w:hAnsiTheme="majorHAnsi" w:cstheme="majorBidi"/>
+      <w:i/>
+      <w:iCs/>
+      <w:color w:val="2F5496" w:themeColor="accent1" w:themeShade="BF"/>
+    </w:rPr>
+  </w:style>
   <w:style w:type="character" w:default="1" w:styleId="Absatz-Standardschriftart">
     <w:name w:val="Default Paragraph Font"/>
     <w:uiPriority w:val="1"/>
@@ -12476,6 +13663,20 @@
       <w:rFonts w:ascii="Segoe UI" w:hAnsi="Segoe UI" w:cs="Segoe UI"/>
       <w:sz w:val="18"/>
       <w:szCs w:val="18"/>
+    </w:rPr>
+  </w:style>
+  <w:style w:type="character" w:customStyle="1" w:styleId="berschrift4Zchn">
+    <w:name w:val="Überschrift 4 Zchn"/>
+    <w:basedOn w:val="Absatz-Standardschriftart"/>
+    <w:link w:val="berschrift4"/>
+    <w:uiPriority w:val="9"/>
+    <w:semiHidden/>
+    <w:rsid w:val="00AE1F85"/>
+    <w:rPr>
+      <w:rFonts w:asciiTheme="majorHAnsi" w:eastAsiaTheme="majorEastAsia" w:hAnsiTheme="majorHAnsi" w:cstheme="majorBidi"/>
+      <w:i/>
+      <w:iCs/>
+      <w:color w:val="2F5496" w:themeColor="accent1" w:themeShade="BF"/>
     </w:rPr>
   </w:style>
 </w:styles>
@@ -12781,7 +13982,7 @@
 </file>
 
 <file path=customXml/itemProps1.xml><?xml version="1.0" encoding="utf-8"?>
-<ds:datastoreItem xmlns:ds="http://schemas.openxmlformats.org/officeDocument/2006/customXml" ds:itemID="{B5DE8C0D-852B-4C0C-888E-281B8DB7EE01}">
+<ds:datastoreItem xmlns:ds="http://schemas.openxmlformats.org/officeDocument/2006/customXml" ds:itemID="{9F854CE0-EB1F-465A-B073-EFB6DFD60FE6}">
   <ds:schemaRefs>
     <ds:schemaRef ds:uri="http://schemas.openxmlformats.org/officeDocument/2006/bibliography"/>
   </ds:schemaRefs>

</xml_diff>

<commit_message>
apply one DL model
</commit_message>
<xml_diff>
--- a/reports/Rendering_2.docx
+++ b/reports/Rendering_2.docx
@@ -3799,8 +3799,142 @@
         </w:rPr>
         <w:t>Deep learning models, such as neural networks, can capture complex patterns in data and are suitable for various types of tasks, including regression and classification.</w:t>
       </w:r>
-      <w:bookmarkStart w:id="0" w:name="_GoBack"/>
-      <w:bookmarkEnd w:id="0"/>
+      <w:r>
+        <w:rPr>
+          <w:rFonts w:asciiTheme="majorBidi" w:hAnsiTheme="majorBidi" w:cstheme="majorBidi"/>
+          <w:lang w:val="en-US"/>
+        </w:rPr>
+        <w:t xml:space="preserve"> We applied different </w:t>
+      </w:r>
+      <w:r>
+        <w:rPr>
+          <w:rFonts w:asciiTheme="majorBidi" w:hAnsiTheme="majorBidi" w:cstheme="majorBidi"/>
+          <w:lang w:val="en-US"/>
+        </w:rPr>
+        <w:t>DL techniques that have been presented in the following sections.</w:t>
+      </w:r>
+    </w:p>
+    <w:p>
+      <w:pPr>
+        <w:pStyle w:val="berschrift3"/>
+        <w:numPr>
+          <w:ilvl w:val="2"/>
+          <w:numId w:val="1"/>
+        </w:numPr>
+        <w:rPr>
+          <w:rFonts w:asciiTheme="majorBidi" w:hAnsiTheme="majorBidi"/>
+          <w:b/>
+          <w:bCs/>
+          <w:color w:val="000000" w:themeColor="text1"/>
+        </w:rPr>
+      </w:pPr>
+      <w:r>
+        <w:rPr>
+          <w:rFonts w:asciiTheme="majorBidi" w:hAnsiTheme="majorBidi"/>
+          <w:b/>
+          <w:bCs/>
+          <w:color w:val="000000" w:themeColor="text1"/>
+        </w:rPr>
+        <w:lastRenderedPageBreak/>
+        <w:t>Multi-</w:t>
+      </w:r>
+      <w:proofErr w:type="spellStart"/>
+      <w:r>
+        <w:rPr>
+          <w:rFonts w:asciiTheme="majorBidi" w:hAnsiTheme="majorBidi"/>
+          <w:b/>
+          <w:bCs/>
+          <w:color w:val="000000" w:themeColor="text1"/>
+        </w:rPr>
+        <w:t>layer</w:t>
+      </w:r>
+      <w:proofErr w:type="spellEnd"/>
+      <w:r>
+        <w:rPr>
+          <w:rFonts w:asciiTheme="majorBidi" w:hAnsiTheme="majorBidi"/>
+          <w:b/>
+          <w:bCs/>
+          <w:color w:val="000000" w:themeColor="text1"/>
+        </w:rPr>
+        <w:t xml:space="preserve"> </w:t>
+      </w:r>
+      <w:proofErr w:type="spellStart"/>
+      <w:r>
+        <w:rPr>
+          <w:rFonts w:asciiTheme="majorBidi" w:hAnsiTheme="majorBidi"/>
+          <w:b/>
+          <w:bCs/>
+          <w:color w:val="000000" w:themeColor="text1"/>
+        </w:rPr>
+        <w:t>Perceptron</w:t>
+      </w:r>
+      <w:proofErr w:type="spellEnd"/>
+      <w:r>
+        <w:rPr>
+          <w:rFonts w:asciiTheme="majorBidi" w:hAnsiTheme="majorBidi"/>
+          <w:b/>
+          <w:bCs/>
+          <w:color w:val="000000" w:themeColor="text1"/>
+        </w:rPr>
+        <w:t xml:space="preserve"> (MLP)</w:t>
+      </w:r>
+    </w:p>
+    <w:p>
+      <w:pPr>
+        <w:rPr>
+          <w:rFonts w:asciiTheme="majorBidi" w:hAnsiTheme="majorBidi" w:cstheme="majorBidi"/>
+          <w:lang w:val="en-US"/>
+        </w:rPr>
+      </w:pPr>
+      <w:r>
+        <w:rPr>
+          <w:rFonts w:asciiTheme="majorBidi" w:hAnsiTheme="majorBidi" w:cstheme="majorBidi"/>
+          <w:lang w:val="en-US"/>
+        </w:rPr>
+        <w:t>A Multi-layer Perceptron is a basic type of neural network with multiple layers of neurons (nodes) and non-linear activation functions.</w:t>
+      </w:r>
+      <w:r>
+        <w:rPr>
+          <w:rFonts w:asciiTheme="majorBidi" w:hAnsiTheme="majorBidi" w:cstheme="majorBidi"/>
+          <w:lang w:val="en-US"/>
+        </w:rPr>
+        <w:t xml:space="preserve"> </w:t>
+      </w:r>
+    </w:p>
+    <w:p>
+      <w:pPr>
+        <w:pStyle w:val="berschrift3"/>
+        <w:numPr>
+          <w:ilvl w:val="2"/>
+          <w:numId w:val="1"/>
+        </w:numPr>
+        <w:rPr>
+          <w:rFonts w:asciiTheme="majorBidi" w:hAnsiTheme="majorBidi"/>
+          <w:b/>
+          <w:bCs/>
+          <w:color w:val="000000" w:themeColor="text1"/>
+          <w:lang w:val="en-US"/>
+        </w:rPr>
+      </w:pPr>
+      <w:r>
+        <w:rPr>
+          <w:rFonts w:asciiTheme="majorBidi" w:hAnsiTheme="majorBidi"/>
+          <w:b/>
+          <w:bCs/>
+          <w:color w:val="000000" w:themeColor="text1"/>
+          <w:lang w:val="en-US"/>
+        </w:rPr>
+        <w:t xml:space="preserve"> </w:t>
+      </w:r>
+    </w:p>
+    <w:p>
+      <w:pPr>
+        <w:jc w:val="lowKashida"/>
+        <w:rPr>
+          <w:rFonts w:asciiTheme="majorBidi" w:hAnsiTheme="majorBidi" w:cstheme="majorBidi"/>
+          <w:lang w:val="en-US"/>
+        </w:rPr>
+      </w:pPr>
     </w:p>
     <w:p>
       <w:pPr>
@@ -3834,7 +3968,6 @@
           <w:color w:val="000000" w:themeColor="text1"/>
           <w:lang w:val="en-US"/>
         </w:rPr>
-        <w:lastRenderedPageBreak/>
         <w:t>An overview of the results of all models and their interpretation</w:t>
       </w:r>
     </w:p>
@@ -4875,6 +5008,7 @@
                 <w:szCs w:val="18"/>
                 <w:lang w:val="en-US"/>
               </w:rPr>
+              <w:lastRenderedPageBreak/>
               <w:t>Linear Regression</w:t>
             </w:r>
           </w:p>
@@ -5442,7 +5576,6 @@
                 <w:szCs w:val="18"/>
                 <w:lang w:val="en-US"/>
               </w:rPr>
-              <w:lastRenderedPageBreak/>
               <w:t>Lasso Regression</w:t>
             </w:r>
           </w:p>
@@ -10968,6 +11101,317 @@
                 <w:szCs w:val="18"/>
               </w:rPr>
               <w:t>0.999107</w:t>
+            </w:r>
+          </w:p>
+        </w:tc>
+      </w:tr>
+      <w:tr>
+        <w:trPr>
+          <w:trHeight w:val="104"/>
+        </w:trPr>
+        <w:tc>
+          <w:tcPr>
+            <w:tcW w:w="1080" w:type="dxa"/>
+          </w:tcPr>
+          <w:p>
+            <w:pPr>
+              <w:jc w:val="lowKashida"/>
+              <w:rPr>
+                <w:rFonts w:asciiTheme="majorBidi" w:hAnsiTheme="majorBidi" w:cstheme="majorBidi"/>
+                <w:color w:val="000000" w:themeColor="text1"/>
+                <w:sz w:val="18"/>
+                <w:szCs w:val="18"/>
+                <w:lang w:val="en-US"/>
+              </w:rPr>
+            </w:pPr>
+            <w:r>
+              <w:rPr>
+                <w:rFonts w:asciiTheme="majorBidi" w:hAnsiTheme="majorBidi" w:cstheme="majorBidi"/>
+                <w:color w:val="000000" w:themeColor="text1"/>
+                <w:sz w:val="18"/>
+                <w:szCs w:val="18"/>
+                <w:lang w:val="en-US"/>
+              </w:rPr>
+              <w:t>Deep Learning Techniques</w:t>
+            </w:r>
+            <w:bookmarkStart w:id="0" w:name="_GoBack"/>
+            <w:bookmarkEnd w:id="0"/>
+          </w:p>
+        </w:tc>
+        <w:tc>
+          <w:tcPr>
+            <w:tcW w:w="1440" w:type="dxa"/>
+          </w:tcPr>
+          <w:p>
+            <w:pPr>
+              <w:jc w:val="lowKashida"/>
+              <w:rPr>
+                <w:rFonts w:asciiTheme="majorBidi" w:hAnsiTheme="majorBidi" w:cstheme="majorBidi"/>
+                <w:color w:val="000000" w:themeColor="text1"/>
+                <w:sz w:val="18"/>
+                <w:szCs w:val="18"/>
+                <w:lang w:val="en-US"/>
+              </w:rPr>
+            </w:pPr>
+            <w:r>
+              <w:rPr>
+                <w:rFonts w:asciiTheme="majorBidi" w:hAnsiTheme="majorBidi" w:cstheme="majorBidi"/>
+                <w:color w:val="000000" w:themeColor="text1"/>
+                <w:sz w:val="18"/>
+                <w:szCs w:val="18"/>
+                <w:lang w:val="en-US"/>
+              </w:rPr>
+              <w:t>MLP</w:t>
+            </w:r>
+          </w:p>
+        </w:tc>
+        <w:tc>
+          <w:tcPr>
+            <w:tcW w:w="1710" w:type="dxa"/>
+          </w:tcPr>
+          <w:p>
+            <w:pPr>
+              <w:jc w:val="lowKashida"/>
+              <w:rPr>
+                <w:rFonts w:asciiTheme="majorBidi" w:hAnsiTheme="majorBidi" w:cstheme="majorBidi"/>
+                <w:color w:val="000000" w:themeColor="text1"/>
+                <w:sz w:val="18"/>
+                <w:szCs w:val="18"/>
+              </w:rPr>
+            </w:pPr>
+            <w:r>
+              <w:rPr>
+                <w:rFonts w:asciiTheme="majorBidi" w:hAnsiTheme="majorBidi" w:cstheme="majorBidi"/>
+                <w:color w:val="000000" w:themeColor="text1"/>
+                <w:sz w:val="18"/>
+                <w:szCs w:val="18"/>
+              </w:rPr>
+              <w:t>8e-06</w:t>
+            </w:r>
+          </w:p>
+        </w:tc>
+        <w:tc>
+          <w:tcPr>
+            <w:tcW w:w="1170" w:type="dxa"/>
+          </w:tcPr>
+          <w:p>
+            <w:pPr>
+              <w:jc w:val="lowKashida"/>
+              <w:rPr>
+                <w:rFonts w:asciiTheme="majorBidi" w:hAnsiTheme="majorBidi" w:cstheme="majorBidi"/>
+                <w:color w:val="000000" w:themeColor="text1"/>
+                <w:sz w:val="18"/>
+                <w:szCs w:val="18"/>
+              </w:rPr>
+            </w:pPr>
+            <w:r>
+              <w:rPr>
+                <w:rFonts w:asciiTheme="majorBidi" w:hAnsiTheme="majorBidi" w:cstheme="majorBidi"/>
+                <w:color w:val="000000" w:themeColor="text1"/>
+                <w:sz w:val="18"/>
+                <w:szCs w:val="18"/>
+              </w:rPr>
+              <w:t>0.001266</w:t>
+            </w:r>
+          </w:p>
+        </w:tc>
+        <w:tc>
+          <w:tcPr>
+            <w:tcW w:w="1170" w:type="dxa"/>
+          </w:tcPr>
+          <w:p>
+            <w:pPr>
+              <w:jc w:val="lowKashida"/>
+              <w:rPr>
+                <w:rFonts w:asciiTheme="majorBidi" w:hAnsiTheme="majorBidi" w:cstheme="majorBidi"/>
+                <w:color w:val="000000" w:themeColor="text1"/>
+                <w:sz w:val="18"/>
+                <w:szCs w:val="18"/>
+              </w:rPr>
+            </w:pPr>
+            <w:r>
+              <w:rPr>
+                <w:rFonts w:asciiTheme="majorBidi" w:hAnsiTheme="majorBidi" w:cstheme="majorBidi"/>
+                <w:color w:val="000000" w:themeColor="text1"/>
+                <w:sz w:val="18"/>
+                <w:szCs w:val="18"/>
+              </w:rPr>
+              <w:t>0.002804</w:t>
+            </w:r>
+          </w:p>
+        </w:tc>
+        <w:tc>
+          <w:tcPr>
+            <w:tcW w:w="1080" w:type="dxa"/>
+          </w:tcPr>
+          <w:p>
+            <w:pPr>
+              <w:jc w:val="lowKashida"/>
+              <w:rPr>
+                <w:rFonts w:asciiTheme="majorBidi" w:hAnsiTheme="majorBidi" w:cstheme="majorBidi"/>
+                <w:color w:val="000000" w:themeColor="text1"/>
+                <w:sz w:val="18"/>
+                <w:szCs w:val="18"/>
+              </w:rPr>
+            </w:pPr>
+            <w:r>
+              <w:rPr>
+                <w:rFonts w:asciiTheme="majorBidi" w:hAnsiTheme="majorBidi" w:cstheme="majorBidi"/>
+                <w:color w:val="000000" w:themeColor="text1"/>
+                <w:sz w:val="18"/>
+                <w:szCs w:val="18"/>
+              </w:rPr>
+              <w:t>0.998355</w:t>
+            </w:r>
+          </w:p>
+        </w:tc>
+        <w:tc>
+          <w:tcPr>
+            <w:tcW w:w="1080" w:type="dxa"/>
+          </w:tcPr>
+          <w:p>
+            <w:pPr>
+              <w:jc w:val="lowKashida"/>
+              <w:rPr>
+                <w:rFonts w:asciiTheme="majorBidi" w:hAnsiTheme="majorBidi" w:cstheme="majorBidi"/>
+                <w:color w:val="000000" w:themeColor="text1"/>
+                <w:sz w:val="18"/>
+                <w:szCs w:val="18"/>
+              </w:rPr>
+            </w:pPr>
+            <w:r>
+              <w:rPr>
+                <w:rFonts w:asciiTheme="majorBidi" w:hAnsiTheme="majorBidi" w:cstheme="majorBidi"/>
+                <w:color w:val="000000" w:themeColor="text1"/>
+                <w:sz w:val="18"/>
+                <w:szCs w:val="18"/>
+              </w:rPr>
+              <w:t>0.00474</w:t>
+            </w:r>
+          </w:p>
+        </w:tc>
+        <w:tc>
+          <w:tcPr>
+            <w:tcW w:w="1170" w:type="dxa"/>
+          </w:tcPr>
+          <w:p>
+            <w:pPr>
+              <w:jc w:val="lowKashida"/>
+              <w:rPr>
+                <w:rFonts w:asciiTheme="majorBidi" w:hAnsiTheme="majorBidi" w:cstheme="majorBidi"/>
+                <w:color w:val="000000" w:themeColor="text1"/>
+                <w:sz w:val="18"/>
+                <w:szCs w:val="18"/>
+              </w:rPr>
+            </w:pPr>
+            <w:r>
+              <w:rPr>
+                <w:rFonts w:asciiTheme="majorBidi" w:hAnsiTheme="majorBidi" w:cstheme="majorBidi"/>
+                <w:color w:val="000000" w:themeColor="text1"/>
+                <w:sz w:val="18"/>
+                <w:szCs w:val="18"/>
+              </w:rPr>
+              <w:t>0.000894</w:t>
+            </w:r>
+          </w:p>
+        </w:tc>
+        <w:tc>
+          <w:tcPr>
+            <w:tcW w:w="1260" w:type="dxa"/>
+          </w:tcPr>
+          <w:p>
+            <w:pPr>
+              <w:jc w:val="lowKashida"/>
+              <w:rPr>
+                <w:rFonts w:asciiTheme="majorBidi" w:hAnsiTheme="majorBidi" w:cstheme="majorBidi"/>
+                <w:color w:val="000000" w:themeColor="text1"/>
+                <w:sz w:val="18"/>
+                <w:szCs w:val="18"/>
+              </w:rPr>
+            </w:pPr>
+            <w:r>
+              <w:rPr>
+                <w:rFonts w:asciiTheme="majorBidi" w:hAnsiTheme="majorBidi" w:cstheme="majorBidi"/>
+                <w:color w:val="000000" w:themeColor="text1"/>
+                <w:sz w:val="18"/>
+                <w:szCs w:val="18"/>
+              </w:rPr>
+              <w:t>0.123528</w:t>
+            </w:r>
+          </w:p>
+        </w:tc>
+        <w:tc>
+          <w:tcPr>
+            <w:tcW w:w="1080" w:type="dxa"/>
+          </w:tcPr>
+          <w:p>
+            <w:pPr>
+              <w:jc w:val="lowKashida"/>
+              <w:rPr>
+                <w:rFonts w:asciiTheme="majorBidi" w:hAnsiTheme="majorBidi" w:cstheme="majorBidi"/>
+                <w:color w:val="000000" w:themeColor="text1"/>
+                <w:sz w:val="18"/>
+                <w:szCs w:val="18"/>
+              </w:rPr>
+            </w:pPr>
+            <w:r>
+              <w:rPr>
+                <w:rFonts w:asciiTheme="majorBidi" w:hAnsiTheme="majorBidi" w:cstheme="majorBidi"/>
+                <w:color w:val="000000" w:themeColor="text1"/>
+                <w:sz w:val="18"/>
+                <w:szCs w:val="18"/>
+              </w:rPr>
+              <w:t>5e-06</w:t>
+            </w:r>
+          </w:p>
+        </w:tc>
+        <w:tc>
+          <w:tcPr>
+            <w:tcW w:w="1170" w:type="dxa"/>
+          </w:tcPr>
+          <w:p>
+            <w:pPr>
+              <w:jc w:val="lowKashida"/>
+              <w:rPr>
+                <w:rFonts w:asciiTheme="majorBidi" w:hAnsiTheme="majorBidi" w:cstheme="majorBidi"/>
+                <w:color w:val="000000" w:themeColor="text1"/>
+                <w:sz w:val="18"/>
+                <w:szCs w:val="18"/>
+              </w:rPr>
+            </w:pPr>
+            <w:r>
+              <w:rPr>
+                <w:rFonts w:asciiTheme="majorBidi" w:hAnsiTheme="majorBidi" w:cstheme="majorBidi"/>
+                <w:color w:val="000000" w:themeColor="text1"/>
+                <w:sz w:val="18"/>
+                <w:szCs w:val="18"/>
+              </w:rPr>
+              <w:t>0.99825</w:t>
+            </w:r>
+          </w:p>
+        </w:tc>
+        <w:tc>
+          <w:tcPr>
+            <w:tcW w:w="1412" w:type="dxa"/>
+          </w:tcPr>
+          <w:p>
+            <w:pPr>
+              <w:jc w:val="lowKashida"/>
+              <w:rPr>
+                <w:rFonts w:asciiTheme="majorBidi" w:hAnsiTheme="majorBidi" w:cstheme="majorBidi"/>
+                <w:color w:val="000000" w:themeColor="text1"/>
+                <w:sz w:val="18"/>
+                <w:szCs w:val="18"/>
+              </w:rPr>
+            </w:pPr>
+            <w:r>
+              <w:rPr>
+                <w:rFonts w:asciiTheme="majorBidi" w:hAnsiTheme="majorBidi" w:cstheme="majorBidi"/>
+                <w:color w:val="000000" w:themeColor="text1"/>
+                <w:sz w:val="18"/>
+                <w:szCs w:val="18"/>
+              </w:rPr>
+              <w:t>0.998398</w:t>
             </w:r>
           </w:p>
         </w:tc>
@@ -13982,7 +14426,7 @@
 </file>
 
 <file path=customXml/itemProps1.xml><?xml version="1.0" encoding="utf-8"?>
-<ds:datastoreItem xmlns:ds="http://schemas.openxmlformats.org/officeDocument/2006/customXml" ds:itemID="{9F854CE0-EB1F-465A-B073-EFB6DFD60FE6}">
+<ds:datastoreItem xmlns:ds="http://schemas.openxmlformats.org/officeDocument/2006/customXml" ds:itemID="{C6608CDD-BCD7-4CB9-BAFD-0FF2DB67891B}">
   <ds:schemaRefs>
     <ds:schemaRef ds:uri="http://schemas.openxmlformats.org/officeDocument/2006/bibliography"/>
   </ds:schemaRefs>

</xml_diff>

<commit_message>
apply CNN and RNN
</commit_message>
<xml_diff>
--- a/reports/Rendering_2.docx
+++ b/reports/Rendering_2.docx
@@ -3881,6 +3881,7 @@
     </w:p>
     <w:p>
       <w:pPr>
+        <w:jc w:val="lowKashida"/>
         <w:rPr>
           <w:rFonts w:asciiTheme="majorBidi" w:hAnsiTheme="majorBidi" w:cstheme="majorBidi"/>
           <w:lang w:val="en-US"/>
@@ -3899,6 +3900,34 @@
           <w:lang w:val="en-US"/>
         </w:rPr>
         <w:t xml:space="preserve"> </w:t>
+      </w:r>
+      <w:r>
+        <w:rPr>
+          <w:rFonts w:asciiTheme="majorBidi" w:hAnsiTheme="majorBidi" w:cstheme="majorBidi"/>
+          <w:lang w:val="en-US"/>
+        </w:rPr>
+        <w:t>The results of applying this technique on the dataset are shown in Table 2. Based on these results</w:t>
+      </w:r>
+      <w:r>
+        <w:rPr>
+          <w:rFonts w:asciiTheme="majorBidi" w:hAnsiTheme="majorBidi" w:cstheme="majorBidi"/>
+          <w:lang w:val="en-US"/>
+        </w:rPr>
+        <w:t xml:space="preserve">, the MLP model appears to perform </w:t>
+      </w:r>
+      <w:r>
+        <w:rPr>
+          <w:rFonts w:asciiTheme="majorBidi" w:hAnsiTheme="majorBidi" w:cstheme="majorBidi"/>
+          <w:lang w:val="en-US"/>
+        </w:rPr>
+        <w:t>very</w:t>
+      </w:r>
+      <w:r>
+        <w:rPr>
+          <w:rFonts w:asciiTheme="majorBidi" w:hAnsiTheme="majorBidi" w:cstheme="majorBidi"/>
+          <w:lang w:val="en-US"/>
+        </w:rPr>
+        <w:t xml:space="preserve"> well on the task. It exhibits low errors, high explanatory power, and effectively captures the underlying patterns in the data.</w:t>
       </w:r>
     </w:p>
     <w:p>
@@ -3913,19 +3942,48 @@
           <w:b/>
           <w:bCs/>
           <w:color w:val="000000" w:themeColor="text1"/>
-          <w:lang w:val="en-US"/>
-        </w:rPr>
-      </w:pPr>
+        </w:rPr>
+      </w:pPr>
+      <w:proofErr w:type="spellStart"/>
       <w:r>
         <w:rPr>
           <w:rFonts w:asciiTheme="majorBidi" w:hAnsiTheme="majorBidi"/>
           <w:b/>
           <w:bCs/>
           <w:color w:val="000000" w:themeColor="text1"/>
-          <w:lang w:val="en-US"/>
+        </w:rPr>
+        <w:t>Convolutional</w:t>
+      </w:r>
+      <w:proofErr w:type="spellEnd"/>
+      <w:r>
+        <w:rPr>
+          <w:rFonts w:asciiTheme="majorBidi" w:hAnsiTheme="majorBidi"/>
+          <w:b/>
+          <w:bCs/>
+          <w:color w:val="000000" w:themeColor="text1"/>
         </w:rPr>
         <w:t xml:space="preserve"> </w:t>
       </w:r>
+      <w:proofErr w:type="spellStart"/>
+      <w:r>
+        <w:rPr>
+          <w:rFonts w:asciiTheme="majorBidi" w:hAnsiTheme="majorBidi"/>
+          <w:b/>
+          <w:bCs/>
+          <w:color w:val="000000" w:themeColor="text1"/>
+        </w:rPr>
+        <w:t>Neural</w:t>
+      </w:r>
+      <w:proofErr w:type="spellEnd"/>
+      <w:r>
+        <w:rPr>
+          <w:rFonts w:asciiTheme="majorBidi" w:hAnsiTheme="majorBidi"/>
+          <w:b/>
+          <w:bCs/>
+          <w:color w:val="000000" w:themeColor="text1"/>
+        </w:rPr>
+        <w:t xml:space="preserve"> Networks (CNNs)</w:t>
+      </w:r>
     </w:p>
     <w:p>
       <w:pPr>
@@ -3935,15 +3993,343 @@
           <w:lang w:val="en-US"/>
         </w:rPr>
       </w:pPr>
-    </w:p>
-    <w:p>
-      <w:pPr>
+      <w:r>
+        <w:rPr>
+          <w:rFonts w:asciiTheme="majorBidi" w:hAnsiTheme="majorBidi" w:cstheme="majorBidi"/>
+          <w:lang w:val="en-US"/>
+        </w:rPr>
+        <w:t>CNNs are primarily used for image recognition and processing tasks. They are very effective at capturing spatial patterns in data due to their unique architecture, which includes convolutional layers, pooling layers, and fully connected layers.</w:t>
+      </w:r>
+      <w:r>
+        <w:rPr>
+          <w:rFonts w:asciiTheme="majorBidi" w:hAnsiTheme="majorBidi" w:cstheme="majorBidi"/>
+          <w:lang w:val="en-US"/>
+        </w:rPr>
+        <w:t xml:space="preserve"> Although CNNs are s</w:t>
+      </w:r>
+      <w:r>
+        <w:rPr>
+          <w:rFonts w:asciiTheme="majorBidi" w:hAnsiTheme="majorBidi" w:cstheme="majorBidi"/>
+          <w:lang w:val="en-US"/>
+        </w:rPr>
+        <w:t>uitable for image data, including tasks such as image classification, object detection, and image segmentation</w:t>
+      </w:r>
+      <w:r>
+        <w:rPr>
+          <w:rFonts w:asciiTheme="majorBidi" w:hAnsiTheme="majorBidi" w:cstheme="majorBidi"/>
+          <w:lang w:val="en-US"/>
+        </w:rPr>
+        <w:t>, we</w:t>
+      </w:r>
+      <w:r>
+        <w:rPr>
+          <w:rFonts w:asciiTheme="majorBidi" w:hAnsiTheme="majorBidi" w:cstheme="majorBidi"/>
+          <w:lang w:val="en-US"/>
+        </w:rPr>
+        <w:t xml:space="preserve"> </w:t>
+      </w:r>
+      <w:r>
+        <w:rPr>
+          <w:rFonts w:asciiTheme="majorBidi" w:hAnsiTheme="majorBidi" w:cstheme="majorBidi"/>
+          <w:lang w:val="en-US"/>
+        </w:rPr>
+        <w:t>conducted</w:t>
+      </w:r>
+      <w:r>
+        <w:rPr>
+          <w:rFonts w:asciiTheme="majorBidi" w:hAnsiTheme="majorBidi" w:cstheme="majorBidi"/>
+          <w:lang w:val="en-US"/>
+        </w:rPr>
+        <w:t xml:space="preserve"> experiment</w:t>
+      </w:r>
+      <w:r>
+        <w:rPr>
+          <w:rFonts w:asciiTheme="majorBidi" w:hAnsiTheme="majorBidi" w:cstheme="majorBidi"/>
+          <w:lang w:val="en-US"/>
+        </w:rPr>
+        <w:t>s</w:t>
+      </w:r>
+      <w:r>
+        <w:rPr>
+          <w:rFonts w:asciiTheme="majorBidi" w:hAnsiTheme="majorBidi" w:cstheme="majorBidi"/>
+          <w:lang w:val="en-US"/>
+        </w:rPr>
+        <w:t xml:space="preserve"> with different techniques and architectures to see which one yields the best results for </w:t>
+      </w:r>
+      <w:r>
+        <w:rPr>
+          <w:rFonts w:asciiTheme="majorBidi" w:hAnsiTheme="majorBidi" w:cstheme="majorBidi"/>
+          <w:lang w:val="en-US"/>
+        </w:rPr>
+        <w:t>our</w:t>
+      </w:r>
+      <w:r>
+        <w:rPr>
+          <w:rFonts w:asciiTheme="majorBidi" w:hAnsiTheme="majorBidi" w:cstheme="majorBidi"/>
+          <w:lang w:val="en-US"/>
+        </w:rPr>
+        <w:t xml:space="preserve"> specific use case.</w:t>
+      </w:r>
+      <w:r>
+        <w:rPr>
+          <w:rFonts w:asciiTheme="majorBidi" w:hAnsiTheme="majorBidi" w:cstheme="majorBidi"/>
+          <w:lang w:val="en-US"/>
+        </w:rPr>
+        <w:t xml:space="preserve"> The results of applying this technique are shown in Table 2. </w:t>
+      </w:r>
+      <w:r>
+        <w:rPr>
+          <w:rFonts w:asciiTheme="majorBidi" w:hAnsiTheme="majorBidi" w:cstheme="majorBidi"/>
+          <w:lang w:val="en-US"/>
+        </w:rPr>
+        <w:t xml:space="preserve">These results show that this model performs also very well on the task. But, the problem is that training this model for 100 </w:t>
+      </w:r>
+      <w:proofErr w:type="spellStart"/>
+      <w:r>
+        <w:rPr>
+          <w:rFonts w:asciiTheme="majorBidi" w:hAnsiTheme="majorBidi" w:cstheme="majorBidi"/>
+          <w:lang w:val="en-US"/>
+        </w:rPr>
+        <w:t>Epoc</w:t>
+      </w:r>
+      <w:proofErr w:type="spellEnd"/>
+      <w:r>
+        <w:rPr>
+          <w:rFonts w:asciiTheme="majorBidi" w:hAnsiTheme="majorBidi" w:cstheme="majorBidi"/>
+          <w:lang w:val="en-US"/>
+        </w:rPr>
+        <w:t xml:space="preserve"> lasts more than 30 min</w:t>
+      </w:r>
+      <w:r>
+        <w:rPr>
+          <w:rFonts w:asciiTheme="majorBidi" w:hAnsiTheme="majorBidi" w:cstheme="majorBidi"/>
+          <w:lang w:val="en-US"/>
+        </w:rPr>
+        <w:t>utes</w:t>
+      </w:r>
+      <w:r>
+        <w:rPr>
+          <w:rFonts w:asciiTheme="majorBidi" w:hAnsiTheme="majorBidi" w:cstheme="majorBidi"/>
+          <w:lang w:val="en-US"/>
+        </w:rPr>
+        <w:t xml:space="preserve">. </w:t>
+      </w:r>
+      <w:r>
+        <w:rPr>
+          <w:rFonts w:asciiTheme="majorBidi" w:hAnsiTheme="majorBidi" w:cstheme="majorBidi"/>
+          <w:lang w:val="en-US"/>
+        </w:rPr>
+        <w:t>Therefore,</w:t>
+      </w:r>
+      <w:r>
+        <w:rPr>
+          <w:rFonts w:asciiTheme="majorBidi" w:hAnsiTheme="majorBidi" w:cstheme="majorBidi"/>
+          <w:lang w:val="en-US"/>
+        </w:rPr>
+        <w:t xml:space="preserve"> to select between multiple models, we need to consider other factors, including</w:t>
+      </w:r>
+    </w:p>
+    <w:p>
+      <w:pPr>
+        <w:numPr>
+          <w:ilvl w:val="0"/>
+          <w:numId w:val="19"/>
+        </w:numPr>
         <w:jc w:val="lowKashida"/>
         <w:rPr>
           <w:rFonts w:asciiTheme="majorBidi" w:hAnsiTheme="majorBidi" w:cstheme="majorBidi"/>
           <w:lang w:val="en-US"/>
         </w:rPr>
       </w:pPr>
+      <w:r>
+        <w:rPr>
+          <w:rFonts w:asciiTheme="majorBidi" w:hAnsiTheme="majorBidi" w:cstheme="majorBidi"/>
+          <w:b/>
+          <w:bCs/>
+          <w:lang w:val="en-US"/>
+        </w:rPr>
+        <w:t>Model Complexity:</w:t>
+      </w:r>
+      <w:r>
+        <w:rPr>
+          <w:rFonts w:asciiTheme="majorBidi" w:hAnsiTheme="majorBidi" w:cstheme="majorBidi"/>
+          <w:lang w:val="en-US"/>
+        </w:rPr>
+        <w:t xml:space="preserve"> CNNs are typically more complex than MLPs, as they are specifically designed for handling spatial data such as images.</w:t>
+      </w:r>
+    </w:p>
+    <w:p>
+      <w:pPr>
+        <w:numPr>
+          <w:ilvl w:val="0"/>
+          <w:numId w:val="19"/>
+        </w:numPr>
+        <w:jc w:val="lowKashida"/>
+        <w:rPr>
+          <w:rFonts w:asciiTheme="majorBidi" w:hAnsiTheme="majorBidi" w:cstheme="majorBidi"/>
+          <w:lang w:val="en-US"/>
+        </w:rPr>
+      </w:pPr>
+      <w:r>
+        <w:rPr>
+          <w:rFonts w:asciiTheme="majorBidi" w:hAnsiTheme="majorBidi" w:cstheme="majorBidi"/>
+          <w:b/>
+          <w:bCs/>
+          <w:lang w:val="en-US"/>
+        </w:rPr>
+        <w:t>Interpretability:</w:t>
+      </w:r>
+      <w:r>
+        <w:rPr>
+          <w:rFonts w:asciiTheme="majorBidi" w:hAnsiTheme="majorBidi" w:cstheme="majorBidi"/>
+          <w:lang w:val="en-US"/>
+        </w:rPr>
+        <w:t xml:space="preserve"> MLPs often provide more straightforward interpretability compared to CNNs, as they consist of densely connected layers. </w:t>
+      </w:r>
+    </w:p>
+    <w:p>
+      <w:pPr>
+        <w:numPr>
+          <w:ilvl w:val="0"/>
+          <w:numId w:val="19"/>
+        </w:numPr>
+        <w:jc w:val="lowKashida"/>
+        <w:rPr>
+          <w:rFonts w:asciiTheme="majorBidi" w:hAnsiTheme="majorBidi" w:cstheme="majorBidi"/>
+          <w:lang w:val="en-US"/>
+        </w:rPr>
+      </w:pPr>
+      <w:r>
+        <w:rPr>
+          <w:rFonts w:asciiTheme="majorBidi" w:hAnsiTheme="majorBidi" w:cstheme="majorBidi"/>
+          <w:b/>
+          <w:bCs/>
+          <w:lang w:val="en-US"/>
+        </w:rPr>
+        <w:t>Computational Efficiency:</w:t>
+      </w:r>
+      <w:r>
+        <w:rPr>
+          <w:rFonts w:asciiTheme="majorBidi" w:hAnsiTheme="majorBidi" w:cstheme="majorBidi"/>
+          <w:lang w:val="en-US"/>
+        </w:rPr>
+        <w:t xml:space="preserve"> MLPs are generally </w:t>
+      </w:r>
+      <w:r>
+        <w:rPr>
+          <w:rFonts w:asciiTheme="majorBidi" w:hAnsiTheme="majorBidi" w:cstheme="majorBidi"/>
+          <w:b/>
+          <w:bCs/>
+          <w:lang w:val="en-US"/>
+        </w:rPr>
+        <w:t>faster to train</w:t>
+      </w:r>
+      <w:r>
+        <w:rPr>
+          <w:rFonts w:asciiTheme="majorBidi" w:hAnsiTheme="majorBidi" w:cstheme="majorBidi"/>
+          <w:lang w:val="en-US"/>
+        </w:rPr>
+        <w:t xml:space="preserve"> compared to CNNs, especially for tabular data. If computational resources are limited, an MLP might be a more practical choice.</w:t>
+      </w:r>
+    </w:p>
+    <w:p>
+      <w:pPr>
+        <w:pStyle w:val="berschrift3"/>
+        <w:numPr>
+          <w:ilvl w:val="2"/>
+          <w:numId w:val="1"/>
+        </w:numPr>
+        <w:rPr>
+          <w:rFonts w:asciiTheme="majorBidi" w:hAnsiTheme="majorBidi"/>
+          <w:b/>
+          <w:bCs/>
+          <w:color w:val="000000" w:themeColor="text1"/>
+        </w:rPr>
+      </w:pPr>
+      <w:r>
+        <w:rPr>
+          <w:rFonts w:asciiTheme="majorBidi" w:hAnsiTheme="majorBidi"/>
+          <w:b/>
+          <w:bCs/>
+          <w:color w:val="000000" w:themeColor="text1"/>
+          <w:lang w:val="en-US"/>
+        </w:rPr>
+        <w:t xml:space="preserve"> </w:t>
+      </w:r>
+      <w:proofErr w:type="spellStart"/>
+      <w:r>
+        <w:rPr>
+          <w:rFonts w:asciiTheme="majorBidi" w:hAnsiTheme="majorBidi"/>
+          <w:b/>
+          <w:bCs/>
+          <w:color w:val="000000" w:themeColor="text1"/>
+        </w:rPr>
+        <w:t>Recurrent</w:t>
+      </w:r>
+      <w:proofErr w:type="spellEnd"/>
+      <w:r>
+        <w:rPr>
+          <w:rFonts w:asciiTheme="majorBidi" w:hAnsiTheme="majorBidi"/>
+          <w:b/>
+          <w:bCs/>
+          <w:color w:val="000000" w:themeColor="text1"/>
+        </w:rPr>
+        <w:t xml:space="preserve"> </w:t>
+      </w:r>
+      <w:proofErr w:type="spellStart"/>
+      <w:r>
+        <w:rPr>
+          <w:rFonts w:asciiTheme="majorBidi" w:hAnsiTheme="majorBidi"/>
+          <w:b/>
+          <w:bCs/>
+          <w:color w:val="000000" w:themeColor="text1"/>
+        </w:rPr>
+        <w:t>Neural</w:t>
+      </w:r>
+      <w:proofErr w:type="spellEnd"/>
+      <w:r>
+        <w:rPr>
+          <w:rFonts w:asciiTheme="majorBidi" w:hAnsiTheme="majorBidi"/>
+          <w:b/>
+          <w:bCs/>
+          <w:color w:val="000000" w:themeColor="text1"/>
+        </w:rPr>
+        <w:t xml:space="preserve"> Networks (RNNs)</w:t>
+      </w:r>
+    </w:p>
+    <w:p>
+      <w:pPr>
+        <w:jc w:val="lowKashida"/>
+        <w:rPr>
+          <w:rFonts w:asciiTheme="majorBidi" w:hAnsiTheme="majorBidi" w:cstheme="majorBidi"/>
+          <w:lang w:val="en-US"/>
+        </w:rPr>
+      </w:pPr>
+      <w:r>
+        <w:rPr>
+          <w:rFonts w:asciiTheme="majorBidi" w:hAnsiTheme="majorBidi" w:cstheme="majorBidi"/>
+          <w:lang w:val="en-US"/>
+        </w:rPr>
+        <w:t>RNNs are designed to handle sequential data by maintaining a state across time steps. They are commonly used in natural language processing (NLP) tasks, time series analysis, and sequence prediction.</w:t>
+      </w:r>
+      <w:r>
+        <w:rPr>
+          <w:rFonts w:asciiTheme="majorBidi" w:hAnsiTheme="majorBidi" w:cstheme="majorBidi"/>
+          <w:lang w:val="en-US"/>
+        </w:rPr>
+        <w:t xml:space="preserve"> The results of applying this technique are shown in Table 2</w:t>
+      </w:r>
+    </w:p>
+    <w:p>
+      <w:pPr>
+        <w:jc w:val="lowKashida"/>
+        <w:rPr>
+          <w:rFonts w:asciiTheme="majorBidi" w:hAnsiTheme="majorBidi" w:cstheme="majorBidi"/>
+          <w:lang w:val="en-US"/>
+        </w:rPr>
+      </w:pPr>
+      <w:bookmarkStart w:id="0" w:name="_GoBack"/>
+      <w:bookmarkEnd w:id="0"/>
     </w:p>
     <w:p>
       <w:pPr>
@@ -4350,6 +4736,7 @@
           <w:bCs/>
           <w:lang w:val="en-US"/>
         </w:rPr>
+        <w:lastRenderedPageBreak/>
         <w:t>Explained Variance Score</w:t>
       </w:r>
       <w:r>
@@ -5008,7 +5395,6 @@
                 <w:szCs w:val="18"/>
                 <w:lang w:val="en-US"/>
               </w:rPr>
-              <w:lastRenderedPageBreak/>
               <w:t>Linear Regression</w:t>
             </w:r>
           </w:p>
@@ -6355,6 +6741,7 @@
           <w:rFonts w:asciiTheme="majorBidi" w:hAnsiTheme="majorBidi" w:cstheme="majorBidi"/>
           <w:lang w:val="en-US"/>
         </w:rPr>
+        <w:lastRenderedPageBreak/>
         <w:br/>
       </w:r>
       <w:r>
@@ -11107,11 +11494,12 @@
       </w:tr>
       <w:tr>
         <w:trPr>
-          <w:trHeight w:val="104"/>
+          <w:trHeight w:val="113"/>
         </w:trPr>
         <w:tc>
           <w:tcPr>
             <w:tcW w:w="1080" w:type="dxa"/>
+            <w:vMerge w:val="restart"/>
           </w:tcPr>
           <w:p>
             <w:pPr>
@@ -11134,8 +11522,6 @@
               </w:rPr>
               <w:t>Deep Learning Techniques</w:t>
             </w:r>
-            <w:bookmarkStart w:id="0" w:name="_GoBack"/>
-            <w:bookmarkEnd w:id="0"/>
           </w:p>
         </w:tc>
         <w:tc>
@@ -11412,6 +11798,616 @@
                 <w:szCs w:val="18"/>
               </w:rPr>
               <w:t>0.998398</w:t>
+            </w:r>
+          </w:p>
+        </w:tc>
+      </w:tr>
+      <w:tr>
+        <w:trPr>
+          <w:trHeight w:val="111"/>
+        </w:trPr>
+        <w:tc>
+          <w:tcPr>
+            <w:tcW w:w="1080" w:type="dxa"/>
+            <w:vMerge/>
+          </w:tcPr>
+          <w:p>
+            <w:pPr>
+              <w:jc w:val="lowKashida"/>
+              <w:rPr>
+                <w:rFonts w:asciiTheme="majorBidi" w:hAnsiTheme="majorBidi" w:cstheme="majorBidi"/>
+                <w:color w:val="000000" w:themeColor="text1"/>
+                <w:sz w:val="18"/>
+                <w:szCs w:val="18"/>
+                <w:lang w:val="en-US"/>
+              </w:rPr>
+            </w:pPr>
+          </w:p>
+        </w:tc>
+        <w:tc>
+          <w:tcPr>
+            <w:tcW w:w="1440" w:type="dxa"/>
+          </w:tcPr>
+          <w:p>
+            <w:pPr>
+              <w:jc w:val="lowKashida"/>
+              <w:rPr>
+                <w:rFonts w:asciiTheme="majorBidi" w:hAnsiTheme="majorBidi" w:cstheme="majorBidi"/>
+                <w:color w:val="000000" w:themeColor="text1"/>
+                <w:sz w:val="18"/>
+                <w:szCs w:val="18"/>
+                <w:lang w:val="en-US"/>
+              </w:rPr>
+            </w:pPr>
+            <w:r>
+              <w:rPr>
+                <w:rFonts w:asciiTheme="majorBidi" w:hAnsiTheme="majorBidi" w:cstheme="majorBidi"/>
+                <w:color w:val="000000" w:themeColor="text1"/>
+                <w:sz w:val="18"/>
+                <w:szCs w:val="18"/>
+                <w:lang w:val="en-US"/>
+              </w:rPr>
+              <w:t>C</w:t>
+            </w:r>
+            <w:r>
+              <w:rPr>
+                <w:rFonts w:asciiTheme="majorBidi" w:hAnsiTheme="majorBidi" w:cstheme="majorBidi"/>
+                <w:color w:val="000000" w:themeColor="text1"/>
+                <w:sz w:val="18"/>
+                <w:szCs w:val="18"/>
+                <w:lang w:val="en-US"/>
+              </w:rPr>
+              <w:t>NN</w:t>
+            </w:r>
+          </w:p>
+        </w:tc>
+        <w:tc>
+          <w:tcPr>
+            <w:tcW w:w="1710" w:type="dxa"/>
+          </w:tcPr>
+          <w:p>
+            <w:pPr>
+              <w:jc w:val="lowKashida"/>
+              <w:rPr>
+                <w:rFonts w:asciiTheme="majorBidi" w:hAnsiTheme="majorBidi" w:cstheme="majorBidi"/>
+                <w:color w:val="000000" w:themeColor="text1"/>
+                <w:sz w:val="18"/>
+                <w:szCs w:val="18"/>
+              </w:rPr>
+            </w:pPr>
+            <w:r>
+              <w:rPr>
+                <w:rFonts w:asciiTheme="majorBidi" w:hAnsiTheme="majorBidi" w:cstheme="majorBidi"/>
+                <w:color w:val="000000" w:themeColor="text1"/>
+                <w:sz w:val="18"/>
+                <w:szCs w:val="18"/>
+              </w:rPr>
+              <w:t>1.4e-05</w:t>
+            </w:r>
+          </w:p>
+        </w:tc>
+        <w:tc>
+          <w:tcPr>
+            <w:tcW w:w="1170" w:type="dxa"/>
+          </w:tcPr>
+          <w:p>
+            <w:pPr>
+              <w:jc w:val="lowKashida"/>
+              <w:rPr>
+                <w:rFonts w:asciiTheme="majorBidi" w:hAnsiTheme="majorBidi" w:cstheme="majorBidi"/>
+                <w:color w:val="000000" w:themeColor="text1"/>
+                <w:sz w:val="18"/>
+                <w:szCs w:val="18"/>
+              </w:rPr>
+            </w:pPr>
+            <w:r>
+              <w:rPr>
+                <w:rFonts w:asciiTheme="majorBidi" w:hAnsiTheme="majorBidi" w:cstheme="majorBidi"/>
+                <w:color w:val="000000" w:themeColor="text1"/>
+                <w:sz w:val="18"/>
+                <w:szCs w:val="18"/>
+              </w:rPr>
+              <w:t>0.002796</w:t>
+            </w:r>
+          </w:p>
+        </w:tc>
+        <w:tc>
+          <w:tcPr>
+            <w:tcW w:w="1170" w:type="dxa"/>
+          </w:tcPr>
+          <w:p>
+            <w:pPr>
+              <w:jc w:val="lowKashida"/>
+              <w:rPr>
+                <w:rFonts w:asciiTheme="majorBidi" w:hAnsiTheme="majorBidi" w:cstheme="majorBidi"/>
+                <w:color w:val="000000" w:themeColor="text1"/>
+                <w:sz w:val="18"/>
+                <w:szCs w:val="18"/>
+              </w:rPr>
+            </w:pPr>
+            <w:r>
+              <w:rPr>
+                <w:rFonts w:asciiTheme="majorBidi" w:hAnsiTheme="majorBidi" w:cstheme="majorBidi"/>
+                <w:color w:val="000000" w:themeColor="text1"/>
+                <w:sz w:val="18"/>
+                <w:szCs w:val="18"/>
+              </w:rPr>
+              <w:t>0.003738</w:t>
+            </w:r>
+          </w:p>
+        </w:tc>
+        <w:tc>
+          <w:tcPr>
+            <w:tcW w:w="1080" w:type="dxa"/>
+          </w:tcPr>
+          <w:p>
+            <w:pPr>
+              <w:jc w:val="lowKashida"/>
+              <w:rPr>
+                <w:rFonts w:asciiTheme="majorBidi" w:hAnsiTheme="majorBidi" w:cstheme="majorBidi"/>
+                <w:color w:val="000000" w:themeColor="text1"/>
+                <w:sz w:val="18"/>
+                <w:szCs w:val="18"/>
+              </w:rPr>
+            </w:pPr>
+            <w:r>
+              <w:rPr>
+                <w:rFonts w:asciiTheme="majorBidi" w:hAnsiTheme="majorBidi" w:cstheme="majorBidi"/>
+                <w:color w:val="000000" w:themeColor="text1"/>
+                <w:sz w:val="18"/>
+                <w:szCs w:val="18"/>
+              </w:rPr>
+              <w:t>0.997078</w:t>
+            </w:r>
+          </w:p>
+        </w:tc>
+        <w:tc>
+          <w:tcPr>
+            <w:tcW w:w="1080" w:type="dxa"/>
+          </w:tcPr>
+          <w:p>
+            <w:pPr>
+              <w:jc w:val="lowKashida"/>
+              <w:rPr>
+                <w:rFonts w:asciiTheme="majorBidi" w:hAnsiTheme="majorBidi" w:cstheme="majorBidi"/>
+                <w:color w:val="000000" w:themeColor="text1"/>
+                <w:sz w:val="18"/>
+                <w:szCs w:val="18"/>
+              </w:rPr>
+            </w:pPr>
+            <w:r>
+              <w:rPr>
+                <w:rFonts w:asciiTheme="majorBidi" w:hAnsiTheme="majorBidi" w:cstheme="majorBidi"/>
+                <w:color w:val="000000" w:themeColor="text1"/>
+                <w:sz w:val="18"/>
+                <w:szCs w:val="18"/>
+              </w:rPr>
+              <w:t>0.009604</w:t>
+            </w:r>
+          </w:p>
+        </w:tc>
+        <w:tc>
+          <w:tcPr>
+            <w:tcW w:w="1170" w:type="dxa"/>
+          </w:tcPr>
+          <w:p>
+            <w:pPr>
+              <w:jc w:val="lowKashida"/>
+              <w:rPr>
+                <w:rFonts w:asciiTheme="majorBidi" w:hAnsiTheme="majorBidi" w:cstheme="majorBidi"/>
+                <w:color w:val="000000" w:themeColor="text1"/>
+                <w:sz w:val="18"/>
+                <w:szCs w:val="18"/>
+              </w:rPr>
+            </w:pPr>
+            <w:r>
+              <w:rPr>
+                <w:rFonts w:asciiTheme="majorBidi" w:hAnsiTheme="majorBidi" w:cstheme="majorBidi"/>
+                <w:color w:val="000000" w:themeColor="text1"/>
+                <w:sz w:val="18"/>
+                <w:szCs w:val="18"/>
+              </w:rPr>
+              <w:t>0.002198</w:t>
+            </w:r>
+          </w:p>
+        </w:tc>
+        <w:tc>
+          <w:tcPr>
+            <w:tcW w:w="1260" w:type="dxa"/>
+          </w:tcPr>
+          <w:p>
+            <w:pPr>
+              <w:jc w:val="lowKashida"/>
+              <w:rPr>
+                <w:rFonts w:asciiTheme="majorBidi" w:hAnsiTheme="majorBidi" w:cstheme="majorBidi"/>
+                <w:color w:val="000000" w:themeColor="text1"/>
+                <w:sz w:val="18"/>
+                <w:szCs w:val="18"/>
+              </w:rPr>
+            </w:pPr>
+            <w:r>
+              <w:rPr>
+                <w:rFonts w:asciiTheme="majorBidi" w:hAnsiTheme="majorBidi" w:cstheme="majorBidi"/>
+                <w:color w:val="000000" w:themeColor="text1"/>
+                <w:sz w:val="18"/>
+                <w:szCs w:val="18"/>
+              </w:rPr>
+              <w:t>0.113691</w:t>
+            </w:r>
+          </w:p>
+        </w:tc>
+        <w:tc>
+          <w:tcPr>
+            <w:tcW w:w="1080" w:type="dxa"/>
+          </w:tcPr>
+          <w:p>
+            <w:pPr>
+              <w:jc w:val="lowKashida"/>
+              <w:rPr>
+                <w:rFonts w:asciiTheme="majorBidi" w:hAnsiTheme="majorBidi" w:cstheme="majorBidi"/>
+                <w:color w:val="000000" w:themeColor="text1"/>
+                <w:sz w:val="18"/>
+                <w:szCs w:val="18"/>
+              </w:rPr>
+            </w:pPr>
+            <w:r>
+              <w:rPr>
+                <w:rFonts w:asciiTheme="majorBidi" w:hAnsiTheme="majorBidi" w:cstheme="majorBidi"/>
+                <w:color w:val="000000" w:themeColor="text1"/>
+                <w:sz w:val="18"/>
+                <w:szCs w:val="18"/>
+              </w:rPr>
+              <w:t>8e-06</w:t>
+            </w:r>
+          </w:p>
+        </w:tc>
+        <w:tc>
+          <w:tcPr>
+            <w:tcW w:w="1170" w:type="dxa"/>
+          </w:tcPr>
+          <w:p>
+            <w:pPr>
+              <w:jc w:val="lowKashida"/>
+              <w:rPr>
+                <w:rFonts w:asciiTheme="majorBidi" w:hAnsiTheme="majorBidi" w:cstheme="majorBidi"/>
+                <w:color w:val="000000" w:themeColor="text1"/>
+                <w:sz w:val="18"/>
+                <w:szCs w:val="18"/>
+              </w:rPr>
+            </w:pPr>
+            <w:r>
+              <w:rPr>
+                <w:rFonts w:asciiTheme="majorBidi" w:hAnsiTheme="majorBidi" w:cstheme="majorBidi"/>
+                <w:color w:val="000000" w:themeColor="text1"/>
+                <w:sz w:val="18"/>
+                <w:szCs w:val="18"/>
+              </w:rPr>
+              <w:t>0.996891</w:t>
+            </w:r>
+          </w:p>
+        </w:tc>
+        <w:tc>
+          <w:tcPr>
+            <w:tcW w:w="1412" w:type="dxa"/>
+          </w:tcPr>
+          <w:p>
+            <w:pPr>
+              <w:jc w:val="lowKashida"/>
+              <w:rPr>
+                <w:rFonts w:asciiTheme="majorBidi" w:hAnsiTheme="majorBidi" w:cstheme="majorBidi"/>
+                <w:color w:val="000000" w:themeColor="text1"/>
+                <w:sz w:val="18"/>
+                <w:szCs w:val="18"/>
+              </w:rPr>
+            </w:pPr>
+            <w:r>
+              <w:rPr>
+                <w:rFonts w:asciiTheme="majorBidi" w:hAnsiTheme="majorBidi" w:cstheme="majorBidi"/>
+                <w:color w:val="000000" w:themeColor="text1"/>
+                <w:sz w:val="18"/>
+                <w:szCs w:val="18"/>
+              </w:rPr>
+              <w:t>0.998471</w:t>
+            </w:r>
+          </w:p>
+        </w:tc>
+      </w:tr>
+      <w:tr>
+        <w:trPr>
+          <w:trHeight w:val="111"/>
+        </w:trPr>
+        <w:tc>
+          <w:tcPr>
+            <w:tcW w:w="1080" w:type="dxa"/>
+            <w:vMerge/>
+          </w:tcPr>
+          <w:p>
+            <w:pPr>
+              <w:jc w:val="lowKashida"/>
+              <w:rPr>
+                <w:rFonts w:asciiTheme="majorBidi" w:hAnsiTheme="majorBidi" w:cstheme="majorBidi"/>
+                <w:color w:val="000000" w:themeColor="text1"/>
+                <w:sz w:val="18"/>
+                <w:szCs w:val="18"/>
+                <w:lang w:val="en-US"/>
+              </w:rPr>
+            </w:pPr>
+          </w:p>
+        </w:tc>
+        <w:tc>
+          <w:tcPr>
+            <w:tcW w:w="1440" w:type="dxa"/>
+          </w:tcPr>
+          <w:p>
+            <w:pPr>
+              <w:jc w:val="lowKashida"/>
+              <w:rPr>
+                <w:rFonts w:asciiTheme="majorBidi" w:hAnsiTheme="majorBidi" w:cstheme="majorBidi"/>
+                <w:color w:val="000000" w:themeColor="text1"/>
+                <w:sz w:val="18"/>
+                <w:szCs w:val="18"/>
+                <w:lang w:val="en-US"/>
+              </w:rPr>
+            </w:pPr>
+            <w:r>
+              <w:rPr>
+                <w:rFonts w:asciiTheme="majorBidi" w:hAnsiTheme="majorBidi" w:cstheme="majorBidi"/>
+                <w:color w:val="000000" w:themeColor="text1"/>
+                <w:sz w:val="18"/>
+                <w:szCs w:val="18"/>
+                <w:lang w:val="en-US"/>
+              </w:rPr>
+              <w:t>RNN</w:t>
+            </w:r>
+          </w:p>
+        </w:tc>
+        <w:tc>
+          <w:tcPr>
+            <w:tcW w:w="1710" w:type="dxa"/>
+          </w:tcPr>
+          <w:p>
+            <w:pPr>
+              <w:jc w:val="lowKashida"/>
+              <w:rPr>
+                <w:rFonts w:asciiTheme="majorBidi" w:hAnsiTheme="majorBidi" w:cstheme="majorBidi"/>
+                <w:color w:val="000000" w:themeColor="text1"/>
+                <w:sz w:val="18"/>
+                <w:szCs w:val="18"/>
+              </w:rPr>
+            </w:pPr>
+            <w:r>
+              <w:rPr>
+                <w:rFonts w:asciiTheme="majorBidi" w:hAnsiTheme="majorBidi" w:cstheme="majorBidi"/>
+                <w:color w:val="000000" w:themeColor="text1"/>
+                <w:sz w:val="18"/>
+                <w:szCs w:val="18"/>
+              </w:rPr>
+              <w:t>0.001337</w:t>
+            </w:r>
+          </w:p>
+        </w:tc>
+        <w:tc>
+          <w:tcPr>
+            <w:tcW w:w="1170" w:type="dxa"/>
+          </w:tcPr>
+          <w:p>
+            <w:pPr>
+              <w:jc w:val="lowKashida"/>
+              <w:rPr>
+                <w:rFonts w:asciiTheme="majorBidi" w:hAnsiTheme="majorBidi" w:cstheme="majorBidi"/>
+                <w:color w:val="000000" w:themeColor="text1"/>
+                <w:sz w:val="18"/>
+                <w:szCs w:val="18"/>
+              </w:rPr>
+            </w:pPr>
+            <w:r>
+              <w:rPr>
+                <w:rFonts w:asciiTheme="majorBidi" w:hAnsiTheme="majorBidi" w:cstheme="majorBidi"/>
+                <w:color w:val="000000" w:themeColor="text1"/>
+                <w:sz w:val="18"/>
+                <w:szCs w:val="18"/>
+              </w:rPr>
+              <w:t>0.023328</w:t>
+            </w:r>
+          </w:p>
+        </w:tc>
+        <w:tc>
+          <w:tcPr>
+            <w:tcW w:w="1170" w:type="dxa"/>
+          </w:tcPr>
+          <w:p>
+            <w:pPr>
+              <w:jc w:val="lowKashida"/>
+              <w:rPr>
+                <w:rFonts w:asciiTheme="majorBidi" w:hAnsiTheme="majorBidi" w:cstheme="majorBidi"/>
+                <w:color w:val="000000" w:themeColor="text1"/>
+                <w:sz w:val="18"/>
+                <w:szCs w:val="18"/>
+              </w:rPr>
+            </w:pPr>
+            <w:r>
+              <w:rPr>
+                <w:rFonts w:asciiTheme="majorBidi" w:hAnsiTheme="majorBidi" w:cstheme="majorBidi"/>
+                <w:color w:val="000000" w:themeColor="text1"/>
+                <w:sz w:val="18"/>
+                <w:szCs w:val="18"/>
+              </w:rPr>
+              <w:t>0.036571</w:t>
+            </w:r>
+          </w:p>
+        </w:tc>
+        <w:tc>
+          <w:tcPr>
+            <w:tcW w:w="1080" w:type="dxa"/>
+          </w:tcPr>
+          <w:p>
+            <w:pPr>
+              <w:jc w:val="lowKashida"/>
+              <w:rPr>
+                <w:rFonts w:asciiTheme="majorBidi" w:hAnsiTheme="majorBidi" w:cstheme="majorBidi"/>
+                <w:color w:val="000000" w:themeColor="text1"/>
+                <w:sz w:val="18"/>
+                <w:szCs w:val="18"/>
+              </w:rPr>
+            </w:pPr>
+            <w:r>
+              <w:rPr>
+                <w:rFonts w:asciiTheme="majorBidi" w:hAnsiTheme="majorBidi" w:cstheme="majorBidi"/>
+                <w:color w:val="000000" w:themeColor="text1"/>
+                <w:sz w:val="18"/>
+                <w:szCs w:val="18"/>
+              </w:rPr>
+              <w:t>0.720235</w:t>
+            </w:r>
+          </w:p>
+        </w:tc>
+        <w:tc>
+          <w:tcPr>
+            <w:tcW w:w="1080" w:type="dxa"/>
+          </w:tcPr>
+          <w:p>
+            <w:pPr>
+              <w:jc w:val="lowKashida"/>
+              <w:rPr>
+                <w:rFonts w:asciiTheme="majorBidi" w:hAnsiTheme="majorBidi" w:cstheme="majorBidi"/>
+                <w:color w:val="000000" w:themeColor="text1"/>
+                <w:sz w:val="18"/>
+                <w:szCs w:val="18"/>
+              </w:rPr>
+            </w:pPr>
+            <w:r>
+              <w:rPr>
+                <w:rFonts w:asciiTheme="majorBidi" w:hAnsiTheme="majorBidi" w:cstheme="majorBidi"/>
+                <w:color w:val="000000" w:themeColor="text1"/>
+                <w:sz w:val="18"/>
+                <w:szCs w:val="18"/>
+              </w:rPr>
+              <w:t>0.081905</w:t>
+            </w:r>
+          </w:p>
+        </w:tc>
+        <w:tc>
+          <w:tcPr>
+            <w:tcW w:w="1170" w:type="dxa"/>
+          </w:tcPr>
+          <w:p>
+            <w:pPr>
+              <w:jc w:val="lowKashida"/>
+              <w:rPr>
+                <w:rFonts w:asciiTheme="majorBidi" w:hAnsiTheme="majorBidi" w:cstheme="majorBidi"/>
+                <w:color w:val="000000" w:themeColor="text1"/>
+                <w:sz w:val="18"/>
+                <w:szCs w:val="18"/>
+              </w:rPr>
+            </w:pPr>
+            <w:r>
+              <w:rPr>
+                <w:rFonts w:asciiTheme="majorBidi" w:hAnsiTheme="majorBidi" w:cstheme="majorBidi"/>
+                <w:color w:val="000000" w:themeColor="text1"/>
+                <w:sz w:val="18"/>
+                <w:szCs w:val="18"/>
+              </w:rPr>
+              <w:t>0.015557</w:t>
+            </w:r>
+          </w:p>
+        </w:tc>
+        <w:tc>
+          <w:tcPr>
+            <w:tcW w:w="1260" w:type="dxa"/>
+          </w:tcPr>
+          <w:p>
+            <w:pPr>
+              <w:jc w:val="lowKashida"/>
+              <w:rPr>
+                <w:rFonts w:asciiTheme="majorBidi" w:hAnsiTheme="majorBidi" w:cstheme="majorBidi"/>
+                <w:color w:val="000000" w:themeColor="text1"/>
+                <w:sz w:val="18"/>
+                <w:szCs w:val="18"/>
+              </w:rPr>
+            </w:pPr>
+            <w:r>
+              <w:rPr>
+                <w:rFonts w:asciiTheme="majorBidi" w:hAnsiTheme="majorBidi" w:cstheme="majorBidi"/>
+                <w:color w:val="000000" w:themeColor="text1"/>
+                <w:sz w:val="18"/>
+                <w:szCs w:val="18"/>
+              </w:rPr>
+              <w:t>0.275887</w:t>
+            </w:r>
+          </w:p>
+        </w:tc>
+        <w:tc>
+          <w:tcPr>
+            <w:tcW w:w="1080" w:type="dxa"/>
+          </w:tcPr>
+          <w:p>
+            <w:pPr>
+              <w:jc w:val="lowKashida"/>
+              <w:rPr>
+                <w:rFonts w:asciiTheme="majorBidi" w:hAnsiTheme="majorBidi" w:cstheme="majorBidi"/>
+                <w:color w:val="000000" w:themeColor="text1"/>
+                <w:sz w:val="18"/>
+                <w:szCs w:val="18"/>
+              </w:rPr>
+            </w:pPr>
+            <w:r>
+              <w:rPr>
+                <w:rFonts w:asciiTheme="majorBidi" w:hAnsiTheme="majorBidi" w:cstheme="majorBidi"/>
+                <w:color w:val="000000" w:themeColor="text1"/>
+                <w:sz w:val="18"/>
+                <w:szCs w:val="18"/>
+              </w:rPr>
+              <w:t>0.000775</w:t>
+            </w:r>
+          </w:p>
+        </w:tc>
+        <w:tc>
+          <w:tcPr>
+            <w:tcW w:w="1170" w:type="dxa"/>
+          </w:tcPr>
+          <w:p>
+            <w:pPr>
+              <w:jc w:val="lowKashida"/>
+              <w:rPr>
+                <w:rFonts w:asciiTheme="majorBidi" w:hAnsiTheme="majorBidi" w:cstheme="majorBidi"/>
+                <w:color w:val="000000" w:themeColor="text1"/>
+                <w:sz w:val="18"/>
+                <w:szCs w:val="18"/>
+              </w:rPr>
+            </w:pPr>
+            <w:r>
+              <w:rPr>
+                <w:rFonts w:asciiTheme="majorBidi" w:hAnsiTheme="majorBidi" w:cstheme="majorBidi"/>
+                <w:color w:val="000000" w:themeColor="text1"/>
+                <w:sz w:val="18"/>
+                <w:szCs w:val="18"/>
+              </w:rPr>
+              <w:t>0.702333</w:t>
+            </w:r>
+          </w:p>
+        </w:tc>
+        <w:tc>
+          <w:tcPr>
+            <w:tcW w:w="1412" w:type="dxa"/>
+          </w:tcPr>
+          <w:p>
+            <w:pPr>
+              <w:jc w:val="lowKashida"/>
+              <w:rPr>
+                <w:rFonts w:asciiTheme="majorBidi" w:hAnsiTheme="majorBidi" w:cstheme="majorBidi"/>
+                <w:color w:val="000000" w:themeColor="text1"/>
+                <w:sz w:val="18"/>
+                <w:szCs w:val="18"/>
+              </w:rPr>
+            </w:pPr>
+            <w:r>
+              <w:rPr>
+                <w:rFonts w:asciiTheme="majorBidi" w:hAnsiTheme="majorBidi" w:cstheme="majorBidi"/>
+                <w:color w:val="000000" w:themeColor="text1"/>
+                <w:sz w:val="18"/>
+                <w:szCs w:val="18"/>
+              </w:rPr>
+              <w:t>0.722463</w:t>
             </w:r>
           </w:p>
         </w:tc>
@@ -11907,6 +12903,155 @@
     </w:lvl>
   </w:abstractNum>
   <w:abstractNum w:abstractNumId="4" w15:restartNumberingAfterBreak="0">
+    <w:nsid w:val="26FF42E5"/>
+    <w:multiLevelType w:val="multilevel"/>
+    <w:tmpl w:val="04989DCC"/>
+    <w:lvl w:ilvl="0">
+      <w:start w:val="1"/>
+      <w:numFmt w:val="bullet"/>
+      <w:lvlText w:val=""/>
+      <w:lvlJc w:val="left"/>
+      <w:pPr>
+        <w:tabs>
+          <w:tab w:val="num" w:pos="720"/>
+        </w:tabs>
+        <w:ind w:left="720" w:hanging="360"/>
+      </w:pPr>
+      <w:rPr>
+        <w:rFonts w:ascii="Symbol" w:hAnsi="Symbol" w:hint="default"/>
+        <w:sz w:val="20"/>
+      </w:rPr>
+    </w:lvl>
+    <w:lvl w:ilvl="1" w:tentative="1">
+      <w:start w:val="1"/>
+      <w:numFmt w:val="bullet"/>
+      <w:lvlText w:val=""/>
+      <w:lvlJc w:val="left"/>
+      <w:pPr>
+        <w:tabs>
+          <w:tab w:val="num" w:pos="1440"/>
+        </w:tabs>
+        <w:ind w:left="1440" w:hanging="360"/>
+      </w:pPr>
+      <w:rPr>
+        <w:rFonts w:ascii="Symbol" w:hAnsi="Symbol" w:hint="default"/>
+        <w:sz w:val="20"/>
+      </w:rPr>
+    </w:lvl>
+    <w:lvl w:ilvl="2" w:tentative="1">
+      <w:start w:val="1"/>
+      <w:numFmt w:val="bullet"/>
+      <w:lvlText w:val=""/>
+      <w:lvlJc w:val="left"/>
+      <w:pPr>
+        <w:tabs>
+          <w:tab w:val="num" w:pos="2160"/>
+        </w:tabs>
+        <w:ind w:left="2160" w:hanging="360"/>
+      </w:pPr>
+      <w:rPr>
+        <w:rFonts w:ascii="Symbol" w:hAnsi="Symbol" w:hint="default"/>
+        <w:sz w:val="20"/>
+      </w:rPr>
+    </w:lvl>
+    <w:lvl w:ilvl="3" w:tentative="1">
+      <w:start w:val="1"/>
+      <w:numFmt w:val="bullet"/>
+      <w:lvlText w:val=""/>
+      <w:lvlJc w:val="left"/>
+      <w:pPr>
+        <w:tabs>
+          <w:tab w:val="num" w:pos="2880"/>
+        </w:tabs>
+        <w:ind w:left="2880" w:hanging="360"/>
+      </w:pPr>
+      <w:rPr>
+        <w:rFonts w:ascii="Symbol" w:hAnsi="Symbol" w:hint="default"/>
+        <w:sz w:val="20"/>
+      </w:rPr>
+    </w:lvl>
+    <w:lvl w:ilvl="4" w:tentative="1">
+      <w:start w:val="1"/>
+      <w:numFmt w:val="bullet"/>
+      <w:lvlText w:val=""/>
+      <w:lvlJc w:val="left"/>
+      <w:pPr>
+        <w:tabs>
+          <w:tab w:val="num" w:pos="3600"/>
+        </w:tabs>
+        <w:ind w:left="3600" w:hanging="360"/>
+      </w:pPr>
+      <w:rPr>
+        <w:rFonts w:ascii="Symbol" w:hAnsi="Symbol" w:hint="default"/>
+        <w:sz w:val="20"/>
+      </w:rPr>
+    </w:lvl>
+    <w:lvl w:ilvl="5" w:tentative="1">
+      <w:start w:val="1"/>
+      <w:numFmt w:val="bullet"/>
+      <w:lvlText w:val=""/>
+      <w:lvlJc w:val="left"/>
+      <w:pPr>
+        <w:tabs>
+          <w:tab w:val="num" w:pos="4320"/>
+        </w:tabs>
+        <w:ind w:left="4320" w:hanging="360"/>
+      </w:pPr>
+      <w:rPr>
+        <w:rFonts w:ascii="Symbol" w:hAnsi="Symbol" w:hint="default"/>
+        <w:sz w:val="20"/>
+      </w:rPr>
+    </w:lvl>
+    <w:lvl w:ilvl="6" w:tentative="1">
+      <w:start w:val="1"/>
+      <w:numFmt w:val="bullet"/>
+      <w:lvlText w:val=""/>
+      <w:lvlJc w:val="left"/>
+      <w:pPr>
+        <w:tabs>
+          <w:tab w:val="num" w:pos="5040"/>
+        </w:tabs>
+        <w:ind w:left="5040" w:hanging="360"/>
+      </w:pPr>
+      <w:rPr>
+        <w:rFonts w:ascii="Symbol" w:hAnsi="Symbol" w:hint="default"/>
+        <w:sz w:val="20"/>
+      </w:rPr>
+    </w:lvl>
+    <w:lvl w:ilvl="7" w:tentative="1">
+      <w:start w:val="1"/>
+      <w:numFmt w:val="bullet"/>
+      <w:lvlText w:val=""/>
+      <w:lvlJc w:val="left"/>
+      <w:pPr>
+        <w:tabs>
+          <w:tab w:val="num" w:pos="5760"/>
+        </w:tabs>
+        <w:ind w:left="5760" w:hanging="360"/>
+      </w:pPr>
+      <w:rPr>
+        <w:rFonts w:ascii="Symbol" w:hAnsi="Symbol" w:hint="default"/>
+        <w:sz w:val="20"/>
+      </w:rPr>
+    </w:lvl>
+    <w:lvl w:ilvl="8" w:tentative="1">
+      <w:start w:val="1"/>
+      <w:numFmt w:val="bullet"/>
+      <w:lvlText w:val=""/>
+      <w:lvlJc w:val="left"/>
+      <w:pPr>
+        <w:tabs>
+          <w:tab w:val="num" w:pos="6480"/>
+        </w:tabs>
+        <w:ind w:left="6480" w:hanging="360"/>
+      </w:pPr>
+      <w:rPr>
+        <w:rFonts w:ascii="Symbol" w:hAnsi="Symbol" w:hint="default"/>
+        <w:sz w:val="20"/>
+      </w:rPr>
+    </w:lvl>
+  </w:abstractNum>
+  <w:abstractNum w:abstractNumId="5" w15:restartNumberingAfterBreak="0">
     <w:nsid w:val="3044562C"/>
     <w:multiLevelType w:val="hybridMultilevel"/>
     <w:tmpl w:val="6032C3C4"/>
@@ -12018,7 +13163,7 @@
       </w:rPr>
     </w:lvl>
   </w:abstractNum>
-  <w:abstractNum w:abstractNumId="5" w15:restartNumberingAfterBreak="0">
+  <w:abstractNum w:abstractNumId="6" w15:restartNumberingAfterBreak="0">
     <w:nsid w:val="37E4651C"/>
     <w:multiLevelType w:val="hybridMultilevel"/>
     <w:tmpl w:val="576C405E"/>
@@ -12131,7 +13276,7 @@
       </w:rPr>
     </w:lvl>
   </w:abstractNum>
-  <w:abstractNum w:abstractNumId="6" w15:restartNumberingAfterBreak="0">
+  <w:abstractNum w:abstractNumId="7" w15:restartNumberingAfterBreak="0">
     <w:nsid w:val="3ADF2F12"/>
     <w:multiLevelType w:val="multilevel"/>
     <w:tmpl w:val="F42866D6"/>
@@ -12280,7 +13425,7 @@
       </w:rPr>
     </w:lvl>
   </w:abstractNum>
-  <w:abstractNum w:abstractNumId="7" w15:restartNumberingAfterBreak="0">
+  <w:abstractNum w:abstractNumId="8" w15:restartNumberingAfterBreak="0">
     <w:nsid w:val="3D651881"/>
     <w:multiLevelType w:val="multilevel"/>
     <w:tmpl w:val="794AA948"/>
@@ -12401,7 +13546,7 @@
       </w:rPr>
     </w:lvl>
   </w:abstractNum>
-  <w:abstractNum w:abstractNumId="8" w15:restartNumberingAfterBreak="0">
+  <w:abstractNum w:abstractNumId="9" w15:restartNumberingAfterBreak="0">
     <w:nsid w:val="3EEF1F87"/>
     <w:multiLevelType w:val="hybridMultilevel"/>
     <w:tmpl w:val="674C6B30"/>
@@ -12514,7 +13659,7 @@
       </w:rPr>
     </w:lvl>
   </w:abstractNum>
-  <w:abstractNum w:abstractNumId="9" w15:restartNumberingAfterBreak="0">
+  <w:abstractNum w:abstractNumId="10" w15:restartNumberingAfterBreak="0">
     <w:nsid w:val="44E30310"/>
     <w:multiLevelType w:val="hybridMultilevel"/>
     <w:tmpl w:val="3968AD62"/>
@@ -12626,7 +13771,7 @@
       </w:rPr>
     </w:lvl>
   </w:abstractNum>
-  <w:abstractNum w:abstractNumId="10" w15:restartNumberingAfterBreak="0">
+  <w:abstractNum w:abstractNumId="11" w15:restartNumberingAfterBreak="0">
     <w:nsid w:val="47294275"/>
     <w:multiLevelType w:val="hybridMultilevel"/>
     <w:tmpl w:val="871A5918"/>
@@ -12738,7 +13883,7 @@
       </w:rPr>
     </w:lvl>
   </w:abstractNum>
-  <w:abstractNum w:abstractNumId="11" w15:restartNumberingAfterBreak="0">
+  <w:abstractNum w:abstractNumId="12" w15:restartNumberingAfterBreak="0">
     <w:nsid w:val="49446968"/>
     <w:multiLevelType w:val="hybridMultilevel"/>
     <w:tmpl w:val="FCB8CA8C"/>
@@ -12851,7 +13996,7 @@
       </w:rPr>
     </w:lvl>
   </w:abstractNum>
-  <w:abstractNum w:abstractNumId="12" w15:restartNumberingAfterBreak="0">
+  <w:abstractNum w:abstractNumId="13" w15:restartNumberingAfterBreak="0">
     <w:nsid w:val="69ED787C"/>
     <w:multiLevelType w:val="hybridMultilevel"/>
     <w:tmpl w:val="1D907D68"/>
@@ -12964,7 +14109,120 @@
       </w:rPr>
     </w:lvl>
   </w:abstractNum>
-  <w:abstractNum w:abstractNumId="13" w15:restartNumberingAfterBreak="0">
+  <w:abstractNum w:abstractNumId="14" w15:restartNumberingAfterBreak="0">
+    <w:nsid w:val="6B2117AF"/>
+    <w:multiLevelType w:val="multilevel"/>
+    <w:tmpl w:val="B768A3AC"/>
+    <w:lvl w:ilvl="0">
+      <w:start w:val="1"/>
+      <w:numFmt w:val="decimal"/>
+      <w:lvlText w:val="%1."/>
+      <w:lvlJc w:val="left"/>
+      <w:pPr>
+        <w:tabs>
+          <w:tab w:val="num" w:pos="720"/>
+        </w:tabs>
+        <w:ind w:left="720" w:hanging="360"/>
+      </w:pPr>
+    </w:lvl>
+    <w:lvl w:ilvl="1" w:tentative="1">
+      <w:start w:val="1"/>
+      <w:numFmt w:val="decimal"/>
+      <w:lvlText w:val="%2."/>
+      <w:lvlJc w:val="left"/>
+      <w:pPr>
+        <w:tabs>
+          <w:tab w:val="num" w:pos="1440"/>
+        </w:tabs>
+        <w:ind w:left="1440" w:hanging="360"/>
+      </w:pPr>
+    </w:lvl>
+    <w:lvl w:ilvl="2" w:tentative="1">
+      <w:start w:val="1"/>
+      <w:numFmt w:val="decimal"/>
+      <w:lvlText w:val="%3."/>
+      <w:lvlJc w:val="left"/>
+      <w:pPr>
+        <w:tabs>
+          <w:tab w:val="num" w:pos="2160"/>
+        </w:tabs>
+        <w:ind w:left="2160" w:hanging="360"/>
+      </w:pPr>
+    </w:lvl>
+    <w:lvl w:ilvl="3" w:tentative="1">
+      <w:start w:val="1"/>
+      <w:numFmt w:val="decimal"/>
+      <w:lvlText w:val="%4."/>
+      <w:lvlJc w:val="left"/>
+      <w:pPr>
+        <w:tabs>
+          <w:tab w:val="num" w:pos="2880"/>
+        </w:tabs>
+        <w:ind w:left="2880" w:hanging="360"/>
+      </w:pPr>
+    </w:lvl>
+    <w:lvl w:ilvl="4" w:tentative="1">
+      <w:start w:val="1"/>
+      <w:numFmt w:val="decimal"/>
+      <w:lvlText w:val="%5."/>
+      <w:lvlJc w:val="left"/>
+      <w:pPr>
+        <w:tabs>
+          <w:tab w:val="num" w:pos="3600"/>
+        </w:tabs>
+        <w:ind w:left="3600" w:hanging="360"/>
+      </w:pPr>
+    </w:lvl>
+    <w:lvl w:ilvl="5" w:tentative="1">
+      <w:start w:val="1"/>
+      <w:numFmt w:val="decimal"/>
+      <w:lvlText w:val="%6."/>
+      <w:lvlJc w:val="left"/>
+      <w:pPr>
+        <w:tabs>
+          <w:tab w:val="num" w:pos="4320"/>
+        </w:tabs>
+        <w:ind w:left="4320" w:hanging="360"/>
+      </w:pPr>
+    </w:lvl>
+    <w:lvl w:ilvl="6" w:tentative="1">
+      <w:start w:val="1"/>
+      <w:numFmt w:val="decimal"/>
+      <w:lvlText w:val="%7."/>
+      <w:lvlJc w:val="left"/>
+      <w:pPr>
+        <w:tabs>
+          <w:tab w:val="num" w:pos="5040"/>
+        </w:tabs>
+        <w:ind w:left="5040" w:hanging="360"/>
+      </w:pPr>
+    </w:lvl>
+    <w:lvl w:ilvl="7" w:tentative="1">
+      <w:start w:val="1"/>
+      <w:numFmt w:val="decimal"/>
+      <w:lvlText w:val="%8."/>
+      <w:lvlJc w:val="left"/>
+      <w:pPr>
+        <w:tabs>
+          <w:tab w:val="num" w:pos="5760"/>
+        </w:tabs>
+        <w:ind w:left="5760" w:hanging="360"/>
+      </w:pPr>
+    </w:lvl>
+    <w:lvl w:ilvl="8" w:tentative="1">
+      <w:start w:val="1"/>
+      <w:numFmt w:val="decimal"/>
+      <w:lvlText w:val="%9."/>
+      <w:lvlJc w:val="left"/>
+      <w:pPr>
+        <w:tabs>
+          <w:tab w:val="num" w:pos="6480"/>
+        </w:tabs>
+        <w:ind w:left="6480" w:hanging="360"/>
+      </w:pPr>
+    </w:lvl>
+  </w:abstractNum>
+  <w:abstractNum w:abstractNumId="15" w15:restartNumberingAfterBreak="0">
     <w:nsid w:val="6BA723F0"/>
     <w:multiLevelType w:val="hybridMultilevel"/>
     <w:tmpl w:val="E60E6832"/>
@@ -13076,7 +14334,7 @@
       </w:rPr>
     </w:lvl>
   </w:abstractNum>
-  <w:abstractNum w:abstractNumId="14" w15:restartNumberingAfterBreak="0">
+  <w:abstractNum w:abstractNumId="16" w15:restartNumberingAfterBreak="0">
     <w:nsid w:val="72822571"/>
     <w:multiLevelType w:val="hybridMultilevel"/>
     <w:tmpl w:val="1A4EA976"/>
@@ -13189,7 +14447,7 @@
       </w:rPr>
     </w:lvl>
   </w:abstractNum>
-  <w:abstractNum w:abstractNumId="15" w15:restartNumberingAfterBreak="0">
+  <w:abstractNum w:abstractNumId="17" w15:restartNumberingAfterBreak="0">
     <w:nsid w:val="790879D4"/>
     <w:multiLevelType w:val="multilevel"/>
     <w:tmpl w:val="FE14F1C0"/>
@@ -13302,7 +14560,7 @@
       </w:pPr>
     </w:lvl>
   </w:abstractNum>
-  <w:abstractNum w:abstractNumId="16" w15:restartNumberingAfterBreak="0">
+  <w:abstractNum w:abstractNumId="18" w15:restartNumberingAfterBreak="0">
     <w:nsid w:val="7F8B4D60"/>
     <w:multiLevelType w:val="hybridMultilevel"/>
     <w:tmpl w:val="4F583A18"/>
@@ -13419,10 +14677,10 @@
     <w:abstractNumId w:val="2"/>
   </w:num>
   <w:num w:numId="2">
-    <w:abstractNumId w:val="11"/>
+    <w:abstractNumId w:val="12"/>
   </w:num>
   <w:num w:numId="3">
-    <w:abstractNumId w:val="13"/>
+    <w:abstractNumId w:val="15"/>
   </w:num>
   <w:num w:numId="4">
     <w:abstractNumId w:val="0"/>
@@ -13431,40 +14689,46 @@
     <w:abstractNumId w:val="1"/>
   </w:num>
   <w:num w:numId="6">
-    <w:abstractNumId w:val="4"/>
+    <w:abstractNumId w:val="5"/>
   </w:num>
   <w:num w:numId="7">
-    <w:abstractNumId w:val="10"/>
+    <w:abstractNumId w:val="11"/>
   </w:num>
   <w:num w:numId="8">
-    <w:abstractNumId w:val="9"/>
+    <w:abstractNumId w:val="10"/>
   </w:num>
   <w:num w:numId="9">
     <w:abstractNumId w:val="3"/>
   </w:num>
   <w:num w:numId="10">
-    <w:abstractNumId w:val="5"/>
+    <w:abstractNumId w:val="6"/>
   </w:num>
   <w:num w:numId="11">
-    <w:abstractNumId w:val="14"/>
+    <w:abstractNumId w:val="16"/>
   </w:num>
   <w:num w:numId="12">
-    <w:abstractNumId w:val="12"/>
+    <w:abstractNumId w:val="13"/>
   </w:num>
   <w:num w:numId="13">
+    <w:abstractNumId w:val="9"/>
+  </w:num>
+  <w:num w:numId="14">
+    <w:abstractNumId w:val="18"/>
+  </w:num>
+  <w:num w:numId="15">
     <w:abstractNumId w:val="8"/>
   </w:num>
-  <w:num w:numId="14">
-    <w:abstractNumId w:val="16"/>
-  </w:num>
-  <w:num w:numId="15">
+  <w:num w:numId="16">
     <w:abstractNumId w:val="7"/>
   </w:num>
-  <w:num w:numId="16">
-    <w:abstractNumId w:val="6"/>
+  <w:num w:numId="17">
+    <w:abstractNumId w:val="17"/>
   </w:num>
-  <w:num w:numId="17">
-    <w:abstractNumId w:val="15"/>
+  <w:num w:numId="18">
+    <w:abstractNumId w:val="4"/>
+  </w:num>
+  <w:num w:numId="19">
+    <w:abstractNumId w:val="14"/>
   </w:num>
 </w:numbering>
 </file>
@@ -13959,6 +15223,7 @@
   <w:style w:type="character" w:default="1" w:styleId="Absatz-Standardschriftart">
     <w:name w:val="Default Paragraph Font"/>
     <w:uiPriority w:val="1"/>
+    <w:semiHidden/>
     <w:unhideWhenUsed/>
   </w:style>
   <w:style w:type="table" w:default="1" w:styleId="NormaleTabelle">
@@ -14426,7 +15691,7 @@
 </file>
 
 <file path=customXml/itemProps1.xml><?xml version="1.0" encoding="utf-8"?>
-<ds:datastoreItem xmlns:ds="http://schemas.openxmlformats.org/officeDocument/2006/customXml" ds:itemID="{C6608CDD-BCD7-4CB9-BAFD-0FF2DB67891B}">
+<ds:datastoreItem xmlns:ds="http://schemas.openxmlformats.org/officeDocument/2006/customXml" ds:itemID="{1D8AAF43-FE68-4F7F-9360-70F635CAF403}">
   <ds:schemaRefs>
     <ds:schemaRef ds:uri="http://schemas.openxmlformats.org/officeDocument/2006/bibliography"/>
   </ds:schemaRefs>

</xml_diff>

<commit_message>
apply feature importance as the first interpretability tool to the five top models
</commit_message>
<xml_diff>
--- a/reports/Rendering_2.docx
+++ b/reports/Rendering_2.docx
@@ -4319,17 +4319,34 @@
         </w:rPr>
         <w:t xml:space="preserve"> The results of applying this technique are shown in Table 2</w:t>
       </w:r>
-    </w:p>
-    <w:p>
-      <w:pPr>
-        <w:jc w:val="lowKashida"/>
-        <w:rPr>
-          <w:rFonts w:asciiTheme="majorBidi" w:hAnsiTheme="majorBidi" w:cstheme="majorBidi"/>
-          <w:lang w:val="en-US"/>
-        </w:rPr>
-      </w:pPr>
-      <w:bookmarkStart w:id="0" w:name="_GoBack"/>
-      <w:bookmarkEnd w:id="0"/>
+      <w:r>
+        <w:rPr>
+          <w:rFonts w:asciiTheme="majorBidi" w:hAnsiTheme="majorBidi" w:cstheme="majorBidi"/>
+          <w:lang w:val="en-US"/>
+        </w:rPr>
+        <w:t xml:space="preserve">. </w:t>
+      </w:r>
+      <w:r>
+        <w:rPr>
+          <w:rFonts w:asciiTheme="majorBidi" w:hAnsiTheme="majorBidi" w:cstheme="majorBidi"/>
+          <w:lang w:val="en-US"/>
+        </w:rPr>
+        <w:t>Th</w:t>
+      </w:r>
+      <w:r>
+        <w:rPr>
+          <w:rFonts w:asciiTheme="majorBidi" w:hAnsiTheme="majorBidi" w:cstheme="majorBidi"/>
+          <w:lang w:val="en-US"/>
+        </w:rPr>
+        <w:t>is</w:t>
+      </w:r>
+      <w:r>
+        <w:rPr>
+          <w:rFonts w:asciiTheme="majorBidi" w:hAnsiTheme="majorBidi" w:cstheme="majorBidi"/>
+          <w:lang w:val="en-US"/>
+        </w:rPr>
+        <w:t xml:space="preserve"> model shows a decent performance with an R² value of around 0.72, suggesting it explains 72% of the variance. However, when compared to the MLP and CNN models, the RNN performs less effectively on this dataset. MLP and CNN both achieve R² values above 0.99, indicating a much better fit to the data. Thus, MLP and CNN are likely more suitable for this particular regression task than RNN.</w:t>
+      </w:r>
     </w:p>
     <w:p>
       <w:pPr>
@@ -4624,6 +4641,7 @@
           <w:bCs/>
           <w:lang w:val="en-US"/>
         </w:rPr>
+        <w:lastRenderedPageBreak/>
         <w:t>Median Absolute Error</w:t>
       </w:r>
       <w:r>
@@ -4736,7 +4754,6 @@
           <w:bCs/>
           <w:lang w:val="en-US"/>
         </w:rPr>
-        <w:lastRenderedPageBreak/>
         <w:t>Explained Variance Score</w:t>
       </w:r>
       <w:r>
@@ -6720,6 +6737,7 @@
           <w:rFonts w:asciiTheme="majorBidi" w:hAnsiTheme="majorBidi" w:cstheme="majorBidi"/>
           <w:lang w:val="en-US"/>
         </w:rPr>
+        <w:lastRenderedPageBreak/>
         <w:br/>
       </w:r>
       <w:r>
@@ -6741,7 +6759,6 @@
           <w:rFonts w:asciiTheme="majorBidi" w:hAnsiTheme="majorBidi" w:cstheme="majorBidi"/>
           <w:lang w:val="en-US"/>
         </w:rPr>
-        <w:lastRenderedPageBreak/>
         <w:br/>
       </w:r>
       <w:r>
@@ -12425,17 +12442,2547 @@
     </w:p>
     <w:p>
       <w:pPr>
+        <w:pStyle w:val="berschrift2"/>
+        <w:numPr>
+          <w:ilvl w:val="1"/>
+          <w:numId w:val="1"/>
+        </w:numPr>
+        <w:rPr>
+          <w:rFonts w:asciiTheme="majorBidi" w:hAnsiTheme="majorBidi"/>
+          <w:b/>
+          <w:bCs/>
+          <w:color w:val="000000" w:themeColor="text1"/>
+          <w:lang w:val="en-US"/>
+        </w:rPr>
+        <w:sectPr>
+          <w:pgSz w:w="16838" w:h="11906" w:orient="landscape"/>
+          <w:pgMar w:top="1417" w:right="1417" w:bottom="1417" w:left="1134" w:header="720" w:footer="720" w:gutter="0"/>
+          <w:cols w:space="720"/>
+          <w:docGrid w:linePitch="360"/>
+        </w:sectPr>
+      </w:pPr>
+    </w:p>
+    <w:p>
+      <w:pPr>
+        <w:pStyle w:val="berschrift2"/>
+        <w:numPr>
+          <w:ilvl w:val="1"/>
+          <w:numId w:val="1"/>
+        </w:numPr>
+        <w:rPr>
+          <w:rFonts w:asciiTheme="majorBidi" w:hAnsiTheme="majorBidi"/>
+          <w:b/>
+          <w:bCs/>
+          <w:color w:val="000000" w:themeColor="text1"/>
+          <w:lang w:val="en-US"/>
+        </w:rPr>
+      </w:pPr>
+      <w:r>
+        <w:rPr>
+          <w:rFonts w:asciiTheme="majorBidi" w:hAnsiTheme="majorBidi"/>
+          <w:b/>
+          <w:bCs/>
+          <w:color w:val="000000" w:themeColor="text1"/>
+          <w:lang w:val="en-US"/>
+        </w:rPr>
+        <w:lastRenderedPageBreak/>
+        <w:t>Best Performing Models</w:t>
+      </w:r>
+    </w:p>
+    <w:p>
+      <w:pPr>
         <w:jc w:val="lowKashida"/>
         <w:rPr>
           <w:rFonts w:asciiTheme="majorBidi" w:hAnsiTheme="majorBidi" w:cstheme="majorBidi"/>
+          <w:lang w:val="en-US"/>
+        </w:rPr>
+      </w:pPr>
+      <w:r>
+        <w:rPr>
+          <w:rFonts w:asciiTheme="majorBidi" w:hAnsiTheme="majorBidi" w:cstheme="majorBidi"/>
+          <w:lang w:val="en-US"/>
+        </w:rPr>
+        <w:t xml:space="preserve">Based on Table 2, </w:t>
+      </w:r>
+      <w:r>
+        <w:rPr>
+          <w:rFonts w:asciiTheme="majorBidi" w:hAnsiTheme="majorBidi" w:cstheme="majorBidi"/>
+          <w:lang w:val="en-US"/>
+        </w:rPr>
+        <w:t>we can classify the models as top, good, moderate, and poor performers.</w:t>
+      </w:r>
+    </w:p>
+    <w:p>
+      <w:pPr>
+        <w:jc w:val="lowKashida"/>
+        <w:rPr>
+          <w:rFonts w:asciiTheme="majorBidi" w:hAnsiTheme="majorBidi" w:cstheme="majorBidi"/>
+          <w:b/>
+          <w:bCs/>
+        </w:rPr>
+      </w:pPr>
+      <w:r>
+        <w:rPr>
+          <w:rFonts w:asciiTheme="majorBidi" w:hAnsiTheme="majorBidi" w:cstheme="majorBidi"/>
+          <w:b/>
+          <w:bCs/>
+        </w:rPr>
+        <w:t>Top Performers:</w:t>
+      </w:r>
+    </w:p>
+    <w:p>
+      <w:pPr>
+        <w:numPr>
+          <w:ilvl w:val="0"/>
+          <w:numId w:val="21"/>
+        </w:numPr>
+        <w:jc w:val="lowKashida"/>
+        <w:rPr>
+          <w:rFonts w:asciiTheme="majorBidi" w:hAnsiTheme="majorBidi" w:cstheme="majorBidi"/>
+          <w:lang w:val="en-US"/>
+        </w:rPr>
+      </w:pPr>
+      <w:r>
+        <w:rPr>
+          <w:rFonts w:asciiTheme="majorBidi" w:hAnsiTheme="majorBidi" w:cstheme="majorBidi"/>
+          <w:b/>
+          <w:bCs/>
+          <w:lang w:val="en-US"/>
+        </w:rPr>
+        <w:t xml:space="preserve">Random Forest, Bagged Decision Trees, and </w:t>
+      </w:r>
+      <w:proofErr w:type="spellStart"/>
+      <w:r>
+        <w:rPr>
+          <w:rFonts w:asciiTheme="majorBidi" w:hAnsiTheme="majorBidi" w:cstheme="majorBidi"/>
+          <w:b/>
+          <w:bCs/>
+          <w:lang w:val="en-US"/>
+        </w:rPr>
+        <w:t>XGBoost</w:t>
+      </w:r>
+      <w:proofErr w:type="spellEnd"/>
+      <w:r>
+        <w:rPr>
+          <w:rFonts w:asciiTheme="majorBidi" w:hAnsiTheme="majorBidi" w:cstheme="majorBidi"/>
+          <w:lang w:val="en-US"/>
+        </w:rPr>
+        <w:t>: These models show the lowest errors (MSE, MAE, RMSE) and highest R2 scores, indicating excellent predictive accuracy. These models are robust and generalize well to unseen data.</w:t>
+      </w:r>
+    </w:p>
+    <w:p>
+      <w:pPr>
+        <w:numPr>
+          <w:ilvl w:val="1"/>
+          <w:numId w:val="21"/>
+        </w:numPr>
+        <w:jc w:val="lowKashida"/>
+        <w:rPr>
+          <w:rFonts w:asciiTheme="majorBidi" w:hAnsiTheme="majorBidi" w:cstheme="majorBidi"/>
+          <w:lang w:val="en-US"/>
+        </w:rPr>
+      </w:pPr>
+      <w:r>
+        <w:rPr>
+          <w:rFonts w:asciiTheme="majorBidi" w:hAnsiTheme="majorBidi" w:cstheme="majorBidi"/>
+          <w:b/>
+          <w:bCs/>
+          <w:lang w:val="en-US"/>
+        </w:rPr>
+        <w:t>MSE</w:t>
+      </w:r>
+      <w:r>
+        <w:rPr>
+          <w:rFonts w:asciiTheme="majorBidi" w:hAnsiTheme="majorBidi" w:cstheme="majorBidi"/>
+          <w:lang w:val="en-US"/>
+        </w:rPr>
+        <w:t xml:space="preserve">: 4e-06 (Random Forest, </w:t>
+      </w:r>
+      <w:proofErr w:type="spellStart"/>
+      <w:r>
+        <w:rPr>
+          <w:rFonts w:asciiTheme="majorBidi" w:hAnsiTheme="majorBidi" w:cstheme="majorBidi"/>
+          <w:lang w:val="en-US"/>
+        </w:rPr>
+        <w:t>XGBoost</w:t>
+      </w:r>
+      <w:proofErr w:type="spellEnd"/>
+      <w:r>
+        <w:rPr>
+          <w:rFonts w:asciiTheme="majorBidi" w:hAnsiTheme="majorBidi" w:cstheme="majorBidi"/>
+          <w:lang w:val="en-US"/>
+        </w:rPr>
+        <w:t>)</w:t>
+      </w:r>
+    </w:p>
+    <w:p>
+      <w:pPr>
+        <w:numPr>
+          <w:ilvl w:val="1"/>
+          <w:numId w:val="21"/>
+        </w:numPr>
+        <w:jc w:val="lowKashida"/>
+        <w:rPr>
+          <w:rFonts w:asciiTheme="majorBidi" w:hAnsiTheme="majorBidi" w:cstheme="majorBidi"/>
+        </w:rPr>
+      </w:pPr>
+      <w:r>
+        <w:rPr>
+          <w:rFonts w:asciiTheme="majorBidi" w:hAnsiTheme="majorBidi" w:cstheme="majorBidi"/>
+          <w:b/>
+          <w:bCs/>
+        </w:rPr>
+        <w:t>MAE</w:t>
+      </w:r>
+      <w:r>
+        <w:rPr>
+          <w:rFonts w:asciiTheme="majorBidi" w:hAnsiTheme="majorBidi" w:cstheme="majorBidi"/>
+        </w:rPr>
+        <w:t>: 0.000201 (Random Forest)</w:t>
+      </w:r>
+    </w:p>
+    <w:p>
+      <w:pPr>
+        <w:numPr>
+          <w:ilvl w:val="1"/>
+          <w:numId w:val="21"/>
+        </w:numPr>
+        <w:jc w:val="lowKashida"/>
+        <w:rPr>
+          <w:rFonts w:asciiTheme="majorBidi" w:hAnsiTheme="majorBidi" w:cstheme="majorBidi"/>
+        </w:rPr>
+      </w:pPr>
+      <w:r>
+        <w:rPr>
+          <w:rFonts w:asciiTheme="majorBidi" w:hAnsiTheme="majorBidi" w:cstheme="majorBidi"/>
+          <w:b/>
+          <w:bCs/>
+        </w:rPr>
+        <w:t>R2</w:t>
+      </w:r>
+      <w:r>
+        <w:rPr>
+          <w:rFonts w:asciiTheme="majorBidi" w:hAnsiTheme="majorBidi" w:cstheme="majorBidi"/>
+        </w:rPr>
+        <w:t xml:space="preserve">: 0.99911 (Random Forest, </w:t>
+      </w:r>
+      <w:proofErr w:type="spellStart"/>
+      <w:r>
+        <w:rPr>
+          <w:rFonts w:asciiTheme="majorBidi" w:hAnsiTheme="majorBidi" w:cstheme="majorBidi"/>
+        </w:rPr>
+        <w:t>XGBoost</w:t>
+      </w:r>
+      <w:proofErr w:type="spellEnd"/>
+      <w:r>
+        <w:rPr>
+          <w:rFonts w:asciiTheme="majorBidi" w:hAnsiTheme="majorBidi" w:cstheme="majorBidi"/>
+        </w:rPr>
+        <w:t>)</w:t>
+      </w:r>
+    </w:p>
+    <w:p>
+      <w:pPr>
+        <w:jc w:val="lowKashida"/>
+        <w:rPr>
+          <w:rFonts w:asciiTheme="majorBidi" w:hAnsiTheme="majorBidi" w:cstheme="majorBidi"/>
+          <w:b/>
+          <w:bCs/>
+        </w:rPr>
+      </w:pPr>
+      <w:proofErr w:type="spellStart"/>
+      <w:r>
+        <w:rPr>
+          <w:rFonts w:asciiTheme="majorBidi" w:hAnsiTheme="majorBidi" w:cstheme="majorBidi"/>
+          <w:b/>
+          <w:bCs/>
+        </w:rPr>
+        <w:t>Good</w:t>
+      </w:r>
+      <w:proofErr w:type="spellEnd"/>
+      <w:r>
+        <w:rPr>
+          <w:rFonts w:asciiTheme="majorBidi" w:hAnsiTheme="majorBidi" w:cstheme="majorBidi"/>
+          <w:b/>
+          <w:bCs/>
+        </w:rPr>
+        <w:t xml:space="preserve"> Performers:</w:t>
+      </w:r>
+    </w:p>
+    <w:p>
+      <w:pPr>
+        <w:numPr>
+          <w:ilvl w:val="0"/>
+          <w:numId w:val="22"/>
+        </w:numPr>
+        <w:jc w:val="lowKashida"/>
+        <w:rPr>
+          <w:rFonts w:asciiTheme="majorBidi" w:hAnsiTheme="majorBidi" w:cstheme="majorBidi"/>
+          <w:lang w:val="en-US"/>
+        </w:rPr>
+      </w:pPr>
+      <w:r>
+        <w:rPr>
+          <w:rFonts w:asciiTheme="majorBidi" w:hAnsiTheme="majorBidi" w:cstheme="majorBidi"/>
+          <w:b/>
+          <w:bCs/>
+          <w:lang w:val="en-US"/>
+        </w:rPr>
+        <w:t>Gradient Boost and Decision Trees</w:t>
+      </w:r>
+      <w:r>
+        <w:rPr>
+          <w:rFonts w:asciiTheme="majorBidi" w:hAnsiTheme="majorBidi" w:cstheme="majorBidi"/>
+          <w:lang w:val="en-US"/>
+        </w:rPr>
+        <w:t>: These models also have low errors and high R2 scores, although not as high as the top performers.</w:t>
+      </w:r>
+    </w:p>
+    <w:p>
+      <w:pPr>
+        <w:numPr>
+          <w:ilvl w:val="1"/>
+          <w:numId w:val="22"/>
+        </w:numPr>
+        <w:jc w:val="lowKashida"/>
+        <w:rPr>
+          <w:rFonts w:asciiTheme="majorBidi" w:hAnsiTheme="majorBidi" w:cstheme="majorBidi"/>
+        </w:rPr>
+      </w:pPr>
+      <w:r>
+        <w:rPr>
+          <w:rFonts w:asciiTheme="majorBidi" w:hAnsiTheme="majorBidi" w:cstheme="majorBidi"/>
+          <w:b/>
+          <w:bCs/>
+        </w:rPr>
+        <w:t>MSE</w:t>
+      </w:r>
+      <w:r>
+        <w:rPr>
+          <w:rFonts w:asciiTheme="majorBidi" w:hAnsiTheme="majorBidi" w:cstheme="majorBidi"/>
+        </w:rPr>
+        <w:t>: 1.2e-05 (Gradient Boost)</w:t>
+      </w:r>
+    </w:p>
+    <w:p>
+      <w:pPr>
+        <w:numPr>
+          <w:ilvl w:val="1"/>
+          <w:numId w:val="22"/>
+        </w:numPr>
+        <w:jc w:val="lowKashida"/>
+        <w:rPr>
+          <w:rFonts w:asciiTheme="majorBidi" w:hAnsiTheme="majorBidi" w:cstheme="majorBidi"/>
+        </w:rPr>
+      </w:pPr>
+      <w:r>
+        <w:rPr>
+          <w:rFonts w:asciiTheme="majorBidi" w:hAnsiTheme="majorBidi" w:cstheme="majorBidi"/>
+          <w:b/>
+          <w:bCs/>
+        </w:rPr>
+        <w:t>MAE</w:t>
+      </w:r>
+      <w:r>
+        <w:rPr>
+          <w:rFonts w:asciiTheme="majorBidi" w:hAnsiTheme="majorBidi" w:cstheme="majorBidi"/>
+        </w:rPr>
+        <w:t>: 0.001656 (Gradient Boost)</w:t>
+      </w:r>
+    </w:p>
+    <w:p>
+      <w:pPr>
+        <w:numPr>
+          <w:ilvl w:val="1"/>
+          <w:numId w:val="22"/>
+        </w:numPr>
+        <w:jc w:val="lowKashida"/>
+        <w:rPr>
+          <w:rFonts w:asciiTheme="majorBidi" w:hAnsiTheme="majorBidi" w:cstheme="majorBidi"/>
+        </w:rPr>
+      </w:pPr>
+      <w:r>
+        <w:rPr>
+          <w:rFonts w:asciiTheme="majorBidi" w:hAnsiTheme="majorBidi" w:cstheme="majorBidi"/>
+          <w:b/>
+          <w:bCs/>
+        </w:rPr>
+        <w:t>R2</w:t>
+      </w:r>
+      <w:r>
+        <w:rPr>
+          <w:rFonts w:asciiTheme="majorBidi" w:hAnsiTheme="majorBidi" w:cstheme="majorBidi"/>
+        </w:rPr>
+        <w:t>: 0.997574 (Gradient Boost)</w:t>
+      </w:r>
+    </w:p>
+    <w:p>
+      <w:pPr>
+        <w:jc w:val="lowKashida"/>
+        <w:rPr>
+          <w:rFonts w:asciiTheme="majorBidi" w:hAnsiTheme="majorBidi" w:cstheme="majorBidi"/>
+          <w:b/>
+          <w:bCs/>
+        </w:rPr>
+      </w:pPr>
+      <w:proofErr w:type="gramStart"/>
+      <w:r>
+        <w:rPr>
+          <w:rFonts w:asciiTheme="majorBidi" w:hAnsiTheme="majorBidi" w:cstheme="majorBidi"/>
+          <w:b/>
+          <w:bCs/>
+        </w:rPr>
+        <w:t>Moderate Performers</w:t>
+      </w:r>
+      <w:proofErr w:type="gramEnd"/>
+      <w:r>
+        <w:rPr>
+          <w:rFonts w:asciiTheme="majorBidi" w:hAnsiTheme="majorBidi" w:cstheme="majorBidi"/>
+          <w:b/>
+          <w:bCs/>
+        </w:rPr>
+        <w:t>:</w:t>
+      </w:r>
+    </w:p>
+    <w:p>
+      <w:pPr>
+        <w:numPr>
+          <w:ilvl w:val="0"/>
+          <w:numId w:val="23"/>
+        </w:numPr>
+        <w:jc w:val="lowKashida"/>
+        <w:rPr>
+          <w:rFonts w:asciiTheme="majorBidi" w:hAnsiTheme="majorBidi" w:cstheme="majorBidi"/>
+          <w:lang w:val="en-US"/>
+        </w:rPr>
+      </w:pPr>
+      <w:r>
+        <w:rPr>
+          <w:rFonts w:asciiTheme="majorBidi" w:hAnsiTheme="majorBidi" w:cstheme="majorBidi"/>
+          <w:b/>
+          <w:bCs/>
+          <w:lang w:val="en-US"/>
+        </w:rPr>
+        <w:t>Linear Regression, Ridge Regression, MLP, and CNN</w:t>
+      </w:r>
+      <w:r>
+        <w:rPr>
+          <w:rFonts w:asciiTheme="majorBidi" w:hAnsiTheme="majorBidi" w:cstheme="majorBidi"/>
+          <w:lang w:val="en-US"/>
+        </w:rPr>
+        <w:t>: These models have good performance but are outperformed by ensemble methods.</w:t>
+      </w:r>
+    </w:p>
+    <w:p>
+      <w:pPr>
+        <w:numPr>
+          <w:ilvl w:val="1"/>
+          <w:numId w:val="23"/>
+        </w:numPr>
+        <w:jc w:val="lowKashida"/>
+        <w:rPr>
+          <w:rFonts w:asciiTheme="majorBidi" w:hAnsiTheme="majorBidi" w:cstheme="majorBidi"/>
+        </w:rPr>
+      </w:pPr>
+      <w:r>
+        <w:rPr>
+          <w:rFonts w:asciiTheme="majorBidi" w:hAnsiTheme="majorBidi" w:cstheme="majorBidi"/>
+          <w:b/>
+          <w:bCs/>
+        </w:rPr>
+        <w:t>MSE</w:t>
+      </w:r>
+      <w:r>
+        <w:rPr>
+          <w:rFonts w:asciiTheme="majorBidi" w:hAnsiTheme="majorBidi" w:cstheme="majorBidi"/>
+        </w:rPr>
+        <w:t>: 2.6e-05 (Linear Regression), 2.9e-05 (Ridge Regression)</w:t>
+      </w:r>
+    </w:p>
+    <w:p>
+      <w:pPr>
+        <w:numPr>
+          <w:ilvl w:val="1"/>
+          <w:numId w:val="23"/>
+        </w:numPr>
+        <w:jc w:val="lowKashida"/>
+        <w:rPr>
+          <w:rFonts w:asciiTheme="majorBidi" w:hAnsiTheme="majorBidi" w:cstheme="majorBidi"/>
+        </w:rPr>
+      </w:pPr>
+      <w:r>
+        <w:rPr>
+          <w:rFonts w:asciiTheme="majorBidi" w:hAnsiTheme="majorBidi" w:cstheme="majorBidi"/>
+          <w:b/>
+          <w:bCs/>
+        </w:rPr>
+        <w:t>MAE</w:t>
+      </w:r>
+      <w:r>
+        <w:rPr>
+          <w:rFonts w:asciiTheme="majorBidi" w:hAnsiTheme="majorBidi" w:cstheme="majorBidi"/>
+        </w:rPr>
+        <w:t>: 0.00266 (Linear Regression)</w:t>
+      </w:r>
+    </w:p>
+    <w:p>
+      <w:pPr>
+        <w:numPr>
+          <w:ilvl w:val="1"/>
+          <w:numId w:val="23"/>
+        </w:numPr>
+        <w:jc w:val="lowKashida"/>
+        <w:rPr>
+          <w:rFonts w:asciiTheme="majorBidi" w:hAnsiTheme="majorBidi" w:cstheme="majorBidi"/>
+        </w:rPr>
+      </w:pPr>
+      <w:r>
+        <w:rPr>
+          <w:rFonts w:asciiTheme="majorBidi" w:hAnsiTheme="majorBidi" w:cstheme="majorBidi"/>
+          <w:b/>
+          <w:bCs/>
+        </w:rPr>
+        <w:t>R2</w:t>
+      </w:r>
+      <w:r>
+        <w:rPr>
+          <w:rFonts w:asciiTheme="majorBidi" w:hAnsiTheme="majorBidi" w:cstheme="majorBidi"/>
+        </w:rPr>
+        <w:t>: 0.99459 (Linear Regression)</w:t>
+      </w:r>
+    </w:p>
+    <w:p>
+      <w:pPr>
+        <w:jc w:val="lowKashida"/>
+        <w:rPr>
+          <w:rFonts w:asciiTheme="majorBidi" w:hAnsiTheme="majorBidi" w:cstheme="majorBidi"/>
+          <w:b/>
+          <w:bCs/>
+        </w:rPr>
+      </w:pPr>
+      <w:r>
+        <w:rPr>
+          <w:rFonts w:asciiTheme="majorBidi" w:hAnsiTheme="majorBidi" w:cstheme="majorBidi"/>
+          <w:b/>
+          <w:bCs/>
+        </w:rPr>
+        <w:t>Lower Performers:</w:t>
+      </w:r>
+    </w:p>
+    <w:p>
+      <w:pPr>
+        <w:numPr>
+          <w:ilvl w:val="0"/>
+          <w:numId w:val="24"/>
+        </w:numPr>
+        <w:jc w:val="lowKashida"/>
+        <w:rPr>
+          <w:rFonts w:asciiTheme="majorBidi" w:hAnsiTheme="majorBidi" w:cstheme="majorBidi"/>
+        </w:rPr>
+      </w:pPr>
+      <w:r>
+        <w:rPr>
+          <w:rFonts w:asciiTheme="majorBidi" w:hAnsiTheme="majorBidi" w:cstheme="majorBidi"/>
+          <w:b/>
+          <w:bCs/>
+          <w:lang w:val="en-US"/>
+        </w:rPr>
+        <w:t xml:space="preserve">Linear Regression with PCA, </w:t>
+      </w:r>
+      <w:proofErr w:type="spellStart"/>
+      <w:r>
+        <w:rPr>
+          <w:rFonts w:asciiTheme="majorBidi" w:hAnsiTheme="majorBidi" w:cstheme="majorBidi"/>
+          <w:b/>
+          <w:bCs/>
+          <w:lang w:val="en-US"/>
+        </w:rPr>
+        <w:t>ElasticNet</w:t>
+      </w:r>
+      <w:proofErr w:type="spellEnd"/>
+      <w:r>
+        <w:rPr>
+          <w:rFonts w:asciiTheme="majorBidi" w:hAnsiTheme="majorBidi" w:cstheme="majorBidi"/>
+          <w:b/>
+          <w:bCs/>
+          <w:lang w:val="en-US"/>
+        </w:rPr>
+        <w:t>, Lasso Regression, Bagged SVM, AdaBoost, and RNN</w:t>
+      </w:r>
+      <w:r>
+        <w:rPr>
+          <w:rFonts w:asciiTheme="majorBidi" w:hAnsiTheme="majorBidi" w:cstheme="majorBidi"/>
+          <w:lang w:val="en-US"/>
+        </w:rPr>
+        <w:t xml:space="preserve">: These models show higher errors and lower R2 scores compared to others. </w:t>
+      </w:r>
+      <w:r>
+        <w:rPr>
+          <w:rFonts w:asciiTheme="majorBidi" w:hAnsiTheme="majorBidi" w:cstheme="majorBidi"/>
+        </w:rPr>
+        <w:t xml:space="preserve">PCA </w:t>
+      </w:r>
+      <w:proofErr w:type="spellStart"/>
+      <w:r>
+        <w:rPr>
+          <w:rFonts w:asciiTheme="majorBidi" w:hAnsiTheme="majorBidi" w:cstheme="majorBidi"/>
+        </w:rPr>
+        <w:t>seems</w:t>
+      </w:r>
+      <w:proofErr w:type="spellEnd"/>
+      <w:r>
+        <w:rPr>
+          <w:rFonts w:asciiTheme="majorBidi" w:hAnsiTheme="majorBidi" w:cstheme="majorBidi"/>
+        </w:rPr>
+        <w:t xml:space="preserve"> </w:t>
+      </w:r>
+      <w:proofErr w:type="spellStart"/>
+      <w:r>
+        <w:rPr>
+          <w:rFonts w:asciiTheme="majorBidi" w:hAnsiTheme="majorBidi" w:cstheme="majorBidi"/>
+        </w:rPr>
+        <w:t>to</w:t>
+      </w:r>
+      <w:proofErr w:type="spellEnd"/>
+      <w:r>
+        <w:rPr>
+          <w:rFonts w:asciiTheme="majorBidi" w:hAnsiTheme="majorBidi" w:cstheme="majorBidi"/>
+        </w:rPr>
+        <w:t xml:space="preserve"> </w:t>
+      </w:r>
+      <w:proofErr w:type="spellStart"/>
+      <w:r>
+        <w:rPr>
+          <w:rFonts w:asciiTheme="majorBidi" w:hAnsiTheme="majorBidi" w:cstheme="majorBidi"/>
+        </w:rPr>
+        <w:t>reduce</w:t>
+      </w:r>
+      <w:proofErr w:type="spellEnd"/>
+      <w:r>
+        <w:rPr>
+          <w:rFonts w:asciiTheme="majorBidi" w:hAnsiTheme="majorBidi" w:cstheme="majorBidi"/>
+        </w:rPr>
+        <w:t xml:space="preserve"> </w:t>
+      </w:r>
+      <w:proofErr w:type="spellStart"/>
+      <w:r>
+        <w:rPr>
+          <w:rFonts w:asciiTheme="majorBidi" w:hAnsiTheme="majorBidi" w:cstheme="majorBidi"/>
+        </w:rPr>
+        <w:t>the</w:t>
+      </w:r>
+      <w:proofErr w:type="spellEnd"/>
+      <w:r>
+        <w:rPr>
+          <w:rFonts w:asciiTheme="majorBidi" w:hAnsiTheme="majorBidi" w:cstheme="majorBidi"/>
+        </w:rPr>
+        <w:t xml:space="preserve"> </w:t>
+      </w:r>
+      <w:proofErr w:type="spellStart"/>
+      <w:r>
+        <w:rPr>
+          <w:rFonts w:asciiTheme="majorBidi" w:hAnsiTheme="majorBidi" w:cstheme="majorBidi"/>
+        </w:rPr>
+        <w:t>performance</w:t>
+      </w:r>
+      <w:proofErr w:type="spellEnd"/>
+      <w:r>
+        <w:rPr>
+          <w:rFonts w:asciiTheme="majorBidi" w:hAnsiTheme="majorBidi" w:cstheme="majorBidi"/>
+        </w:rPr>
+        <w:t xml:space="preserve"> </w:t>
+      </w:r>
+      <w:proofErr w:type="spellStart"/>
+      <w:r>
+        <w:rPr>
+          <w:rFonts w:asciiTheme="majorBidi" w:hAnsiTheme="majorBidi" w:cstheme="majorBidi"/>
+        </w:rPr>
+        <w:t>for</w:t>
+      </w:r>
+      <w:proofErr w:type="spellEnd"/>
+      <w:r>
+        <w:rPr>
+          <w:rFonts w:asciiTheme="majorBidi" w:hAnsiTheme="majorBidi" w:cstheme="majorBidi"/>
+        </w:rPr>
+        <w:t xml:space="preserve"> linear </w:t>
+      </w:r>
+      <w:proofErr w:type="spellStart"/>
+      <w:r>
+        <w:rPr>
+          <w:rFonts w:asciiTheme="majorBidi" w:hAnsiTheme="majorBidi" w:cstheme="majorBidi"/>
+        </w:rPr>
+        <w:t>models</w:t>
+      </w:r>
+      <w:proofErr w:type="spellEnd"/>
+      <w:r>
+        <w:rPr>
+          <w:rFonts w:asciiTheme="majorBidi" w:hAnsiTheme="majorBidi" w:cstheme="majorBidi"/>
+        </w:rPr>
+        <w:t>.</w:t>
+      </w:r>
+    </w:p>
+    <w:p>
+      <w:pPr>
+        <w:numPr>
+          <w:ilvl w:val="1"/>
+          <w:numId w:val="24"/>
+        </w:numPr>
+        <w:jc w:val="lowKashida"/>
+        <w:rPr>
+          <w:rFonts w:asciiTheme="majorBidi" w:hAnsiTheme="majorBidi" w:cstheme="majorBidi"/>
+          <w:lang w:val="en-US"/>
+        </w:rPr>
+      </w:pPr>
+      <w:r>
+        <w:rPr>
+          <w:rFonts w:asciiTheme="majorBidi" w:hAnsiTheme="majorBidi" w:cstheme="majorBidi"/>
+          <w:b/>
+          <w:bCs/>
+          <w:lang w:val="en-US"/>
+        </w:rPr>
+        <w:t>MSE</w:t>
+      </w:r>
+      <w:r>
+        <w:rPr>
+          <w:rFonts w:asciiTheme="majorBidi" w:hAnsiTheme="majorBidi" w:cstheme="majorBidi"/>
+          <w:lang w:val="en-US"/>
+        </w:rPr>
+        <w:t>: 0.000592 (Linear Regression with PCA), 0.002982 (Lasso Regression)</w:t>
+      </w:r>
+    </w:p>
+    <w:p>
+      <w:pPr>
+        <w:numPr>
+          <w:ilvl w:val="1"/>
+          <w:numId w:val="24"/>
+        </w:numPr>
+        <w:jc w:val="lowKashida"/>
+        <w:rPr>
+          <w:rFonts w:asciiTheme="majorBidi" w:hAnsiTheme="majorBidi" w:cstheme="majorBidi"/>
+          <w:lang w:val="en-US"/>
+        </w:rPr>
+      </w:pPr>
+      <w:r>
+        <w:rPr>
+          <w:rFonts w:asciiTheme="majorBidi" w:hAnsiTheme="majorBidi" w:cstheme="majorBidi"/>
+          <w:b/>
+          <w:bCs/>
+          <w:lang w:val="en-US"/>
+        </w:rPr>
+        <w:t>MAE</w:t>
+      </w:r>
+      <w:r>
+        <w:rPr>
+          <w:rFonts w:asciiTheme="majorBidi" w:hAnsiTheme="majorBidi" w:cstheme="majorBidi"/>
+          <w:lang w:val="en-US"/>
+        </w:rPr>
+        <w:t>: 0.017638 (Linear Regression with PCA), 0.037452 (Lasso Regression)</w:t>
+      </w:r>
+    </w:p>
+    <w:p>
+      <w:pPr>
+        <w:numPr>
+          <w:ilvl w:val="1"/>
+          <w:numId w:val="24"/>
+        </w:numPr>
+        <w:jc w:val="lowKashida"/>
+        <w:rPr>
+          <w:rFonts w:asciiTheme="majorBidi" w:hAnsiTheme="majorBidi" w:cstheme="majorBidi"/>
+          <w:lang w:val="en-US"/>
+        </w:rPr>
+      </w:pPr>
+      <w:r>
+        <w:rPr>
+          <w:rFonts w:asciiTheme="majorBidi" w:hAnsiTheme="majorBidi" w:cstheme="majorBidi"/>
+          <w:b/>
+          <w:bCs/>
+          <w:lang w:val="en-US"/>
+        </w:rPr>
+        <w:t>R2</w:t>
+      </w:r>
+      <w:r>
+        <w:rPr>
+          <w:rFonts w:asciiTheme="majorBidi" w:hAnsiTheme="majorBidi" w:cstheme="majorBidi"/>
+          <w:lang w:val="en-US"/>
+        </w:rPr>
+        <w:t>: 0.876186 (Linear Regression with PCA), 0.376282 (Lasso Regression)</w:t>
+      </w:r>
+    </w:p>
+    <w:p>
+      <w:pPr>
+        <w:jc w:val="lowKashida"/>
+        <w:rPr>
+          <w:rFonts w:asciiTheme="majorBidi" w:hAnsiTheme="majorBidi" w:cstheme="majorBidi"/>
+          <w:b/>
+          <w:bCs/>
+        </w:rPr>
+      </w:pPr>
+      <w:proofErr w:type="spellStart"/>
+      <w:r>
+        <w:rPr>
+          <w:rFonts w:asciiTheme="majorBidi" w:hAnsiTheme="majorBidi" w:cstheme="majorBidi"/>
+          <w:b/>
+          <w:bCs/>
+        </w:rPr>
+        <w:t>Therefore</w:t>
+      </w:r>
+      <w:proofErr w:type="spellEnd"/>
+      <w:r>
+        <w:rPr>
+          <w:rFonts w:asciiTheme="majorBidi" w:hAnsiTheme="majorBidi" w:cstheme="majorBidi"/>
+          <w:b/>
+          <w:bCs/>
+        </w:rPr>
+        <w:t>,</w:t>
+      </w:r>
+    </w:p>
+    <w:p>
+      <w:pPr>
+        <w:numPr>
+          <w:ilvl w:val="0"/>
+          <w:numId w:val="25"/>
+        </w:numPr>
+        <w:jc w:val="lowKashida"/>
+        <w:rPr>
+          <w:rFonts w:asciiTheme="majorBidi" w:hAnsiTheme="majorBidi" w:cstheme="majorBidi"/>
+          <w:lang w:val="en-US"/>
+        </w:rPr>
+      </w:pPr>
+      <w:r>
+        <w:rPr>
+          <w:rFonts w:asciiTheme="majorBidi" w:hAnsiTheme="majorBidi" w:cstheme="majorBidi"/>
+          <w:b/>
+          <w:bCs/>
+          <w:lang w:val="en-US"/>
+        </w:rPr>
+        <w:t>Ensemble Methods</w:t>
+      </w:r>
+      <w:r>
+        <w:rPr>
+          <w:rFonts w:asciiTheme="majorBidi" w:hAnsiTheme="majorBidi" w:cstheme="majorBidi"/>
+          <w:lang w:val="en-US"/>
+        </w:rPr>
+        <w:t xml:space="preserve"> (Random Forest, Bagged Decision Trees, </w:t>
+      </w:r>
+      <w:proofErr w:type="spellStart"/>
+      <w:r>
+        <w:rPr>
+          <w:rFonts w:asciiTheme="majorBidi" w:hAnsiTheme="majorBidi" w:cstheme="majorBidi"/>
+          <w:lang w:val="en-US"/>
+        </w:rPr>
+        <w:t>XGBoost</w:t>
+      </w:r>
+      <w:proofErr w:type="spellEnd"/>
+      <w:r>
+        <w:rPr>
+          <w:rFonts w:asciiTheme="majorBidi" w:hAnsiTheme="majorBidi" w:cstheme="majorBidi"/>
+          <w:lang w:val="en-US"/>
+        </w:rPr>
+        <w:t>) outperform other models significantly, with extremely low errors and high R2 values.</w:t>
+      </w:r>
+    </w:p>
+    <w:p>
+      <w:pPr>
+        <w:numPr>
+          <w:ilvl w:val="0"/>
+          <w:numId w:val="25"/>
+        </w:numPr>
+        <w:jc w:val="lowKashida"/>
+        <w:rPr>
+          <w:rFonts w:asciiTheme="majorBidi" w:hAnsiTheme="majorBidi" w:cstheme="majorBidi"/>
+          <w:lang w:val="en-US"/>
+        </w:rPr>
+      </w:pPr>
+      <w:r>
+        <w:rPr>
+          <w:rFonts w:asciiTheme="majorBidi" w:hAnsiTheme="majorBidi" w:cstheme="majorBidi"/>
+          <w:b/>
+          <w:bCs/>
+          <w:lang w:val="en-US"/>
+        </w:rPr>
+        <w:t>Boosting Methods</w:t>
+      </w:r>
+      <w:r>
+        <w:rPr>
+          <w:rFonts w:asciiTheme="majorBidi" w:hAnsiTheme="majorBidi" w:cstheme="majorBidi"/>
+          <w:lang w:val="en-US"/>
+        </w:rPr>
+        <w:t xml:space="preserve"> (Gradient Boost, AdaBoost) also perform well but slightly less effectively than ensemble bagging methods.</w:t>
+      </w:r>
+    </w:p>
+    <w:p>
+      <w:pPr>
+        <w:numPr>
+          <w:ilvl w:val="0"/>
+          <w:numId w:val="25"/>
+        </w:numPr>
+        <w:jc w:val="lowKashida"/>
+        <w:rPr>
+          <w:rFonts w:asciiTheme="majorBidi" w:hAnsiTheme="majorBidi" w:cstheme="majorBidi"/>
+          <w:lang w:val="en-US"/>
+        </w:rPr>
+      </w:pPr>
+      <w:r>
+        <w:rPr>
+          <w:rFonts w:asciiTheme="majorBidi" w:hAnsiTheme="majorBidi" w:cstheme="majorBidi"/>
+          <w:b/>
+          <w:bCs/>
+          <w:lang w:val="en-US"/>
+        </w:rPr>
+        <w:t>Simple Linear Models</w:t>
+      </w:r>
+      <w:r>
+        <w:rPr>
+          <w:rFonts w:asciiTheme="majorBidi" w:hAnsiTheme="majorBidi" w:cstheme="majorBidi"/>
+          <w:lang w:val="en-US"/>
+        </w:rPr>
+        <w:t xml:space="preserve"> (Linear Regression, Ridge Regression) are generally good but are less accurate than ensemble methods.</w:t>
+      </w:r>
+    </w:p>
+    <w:p>
+      <w:pPr>
+        <w:numPr>
+          <w:ilvl w:val="0"/>
+          <w:numId w:val="25"/>
+        </w:numPr>
+        <w:jc w:val="lowKashida"/>
+        <w:rPr>
+          <w:rFonts w:asciiTheme="majorBidi" w:hAnsiTheme="majorBidi" w:cstheme="majorBidi"/>
+          <w:lang w:val="en-US"/>
+        </w:rPr>
+      </w:pPr>
+      <w:r>
+        <w:rPr>
+          <w:rFonts w:asciiTheme="majorBidi" w:hAnsiTheme="majorBidi" w:cstheme="majorBidi"/>
+          <w:b/>
+          <w:bCs/>
+          <w:lang w:val="en-US"/>
+        </w:rPr>
+        <w:t>Models using PCA</w:t>
+      </w:r>
+      <w:r>
+        <w:rPr>
+          <w:rFonts w:asciiTheme="majorBidi" w:hAnsiTheme="majorBidi" w:cstheme="majorBidi"/>
+          <w:lang w:val="en-US"/>
+        </w:rPr>
+        <w:t xml:space="preserve"> show reduced performance, likely due to information loss during dimensionality reduction.</w:t>
+      </w:r>
+    </w:p>
+    <w:p>
+      <w:pPr>
+        <w:numPr>
+          <w:ilvl w:val="0"/>
+          <w:numId w:val="25"/>
+        </w:numPr>
+        <w:jc w:val="lowKashida"/>
+        <w:rPr>
+          <w:rFonts w:asciiTheme="majorBidi" w:hAnsiTheme="majorBidi" w:cstheme="majorBidi"/>
+          <w:lang w:val="en-US"/>
+        </w:rPr>
+      </w:pPr>
+      <w:r>
+        <w:rPr>
+          <w:rFonts w:asciiTheme="majorBidi" w:hAnsiTheme="majorBidi" w:cstheme="majorBidi"/>
+          <w:b/>
+          <w:bCs/>
+          <w:lang w:val="en-US"/>
+        </w:rPr>
+        <w:lastRenderedPageBreak/>
+        <w:t xml:space="preserve">Lasso and </w:t>
+      </w:r>
+      <w:proofErr w:type="spellStart"/>
+      <w:r>
+        <w:rPr>
+          <w:rFonts w:asciiTheme="majorBidi" w:hAnsiTheme="majorBidi" w:cstheme="majorBidi"/>
+          <w:b/>
+          <w:bCs/>
+          <w:lang w:val="en-US"/>
+        </w:rPr>
+        <w:t>ElasticNet</w:t>
+      </w:r>
+      <w:proofErr w:type="spellEnd"/>
+      <w:r>
+        <w:rPr>
+          <w:rFonts w:asciiTheme="majorBidi" w:hAnsiTheme="majorBidi" w:cstheme="majorBidi"/>
+          <w:lang w:val="en-US"/>
+        </w:rPr>
+        <w:t xml:space="preserve"> have higher errors, indicating they may not capture the complexity of the data as well as other models.</w:t>
+      </w:r>
+    </w:p>
+    <w:p>
+      <w:pPr>
+        <w:jc w:val="lowKashida"/>
+        <w:rPr>
+          <w:rFonts w:asciiTheme="majorBidi" w:hAnsiTheme="majorBidi" w:cstheme="majorBidi"/>
+          <w:lang w:val="en-US"/>
+        </w:rPr>
+      </w:pPr>
+    </w:p>
+    <w:p>
+      <w:pPr>
+        <w:pStyle w:val="berschrift1"/>
+        <w:numPr>
+          <w:ilvl w:val="0"/>
+          <w:numId w:val="1"/>
+        </w:numPr>
+        <w:rPr>
+          <w:rFonts w:asciiTheme="majorBidi" w:hAnsiTheme="majorBidi"/>
+          <w:b/>
+          <w:bCs/>
           <w:color w:val="000000" w:themeColor="text1"/>
           <w:lang w:val="en-US"/>
         </w:rPr>
       </w:pPr>
+      <w:r>
+        <w:rPr>
+          <w:rFonts w:asciiTheme="majorBidi" w:hAnsiTheme="majorBidi"/>
+          <w:b/>
+          <w:bCs/>
+          <w:color w:val="000000" w:themeColor="text1"/>
+          <w:lang w:val="en-US"/>
+        </w:rPr>
+        <w:t>Interpreting results using interpretability tools</w:t>
+      </w:r>
+    </w:p>
+    <w:p>
+      <w:pPr>
+        <w:jc w:val="lowKashida"/>
+        <w:rPr>
+          <w:rFonts w:asciiTheme="majorBidi" w:hAnsiTheme="majorBidi" w:cstheme="majorBidi"/>
+          <w:lang w:val="en-US"/>
+        </w:rPr>
+      </w:pPr>
+      <w:r>
+        <w:rPr>
+          <w:rFonts w:asciiTheme="majorBidi" w:hAnsiTheme="majorBidi" w:cstheme="majorBidi"/>
+          <w:lang w:val="en-US"/>
+        </w:rPr>
+        <w:t>Interpreting the results using interpretability tools is a critical step to understand the underlying relationships and ensure the models are making reasonable predictions.</w:t>
+      </w:r>
+      <w:r>
+        <w:rPr>
+          <w:rFonts w:ascii="Segoe UI" w:hAnsi="Segoe UI" w:cs="Segoe UI"/>
+          <w:color w:val="0D0D0D"/>
+          <w:shd w:val="clear" w:color="auto" w:fill="FFFFFF"/>
+          <w:lang w:val="en-US"/>
+        </w:rPr>
+        <w:t xml:space="preserve"> </w:t>
+      </w:r>
+      <w:r>
+        <w:rPr>
+          <w:rFonts w:asciiTheme="majorBidi" w:hAnsiTheme="majorBidi" w:cstheme="majorBidi"/>
+          <w:lang w:val="en-US"/>
+        </w:rPr>
+        <w:t>T</w:t>
+      </w:r>
+      <w:r>
+        <w:rPr>
+          <w:rFonts w:asciiTheme="majorBidi" w:hAnsiTheme="majorBidi" w:cstheme="majorBidi"/>
+          <w:lang w:val="en-US"/>
+        </w:rPr>
+        <w:t>he interpretability tools and techniques used in machine learning</w:t>
+      </w:r>
+      <w:r>
+        <w:rPr>
+          <w:rFonts w:asciiTheme="majorBidi" w:hAnsiTheme="majorBidi" w:cstheme="majorBidi"/>
+          <w:lang w:val="en-US"/>
+        </w:rPr>
+        <w:t xml:space="preserve"> are:</w:t>
+      </w:r>
+    </w:p>
+    <w:p>
+      <w:pPr>
+        <w:pStyle w:val="Listenabsatz"/>
+        <w:numPr>
+          <w:ilvl w:val="0"/>
+          <w:numId w:val="31"/>
+        </w:numPr>
+        <w:jc w:val="lowKashida"/>
+        <w:rPr>
+          <w:rFonts w:asciiTheme="majorBidi" w:hAnsiTheme="majorBidi" w:cstheme="majorBidi"/>
+          <w:b/>
+          <w:bCs/>
+          <w:lang w:val="en-US"/>
+        </w:rPr>
+      </w:pPr>
+      <w:r>
+        <w:rPr>
+          <w:rFonts w:asciiTheme="majorBidi" w:hAnsiTheme="majorBidi" w:cstheme="majorBidi"/>
+          <w:b/>
+          <w:bCs/>
+          <w:lang w:val="en-US"/>
+        </w:rPr>
+        <w:t>Feature Importance</w:t>
+      </w:r>
+    </w:p>
+    <w:p>
+      <w:pPr>
+        <w:pStyle w:val="Listenabsatz"/>
+        <w:jc w:val="lowKashida"/>
+        <w:rPr>
+          <w:rFonts w:asciiTheme="majorBidi" w:hAnsiTheme="majorBidi" w:cstheme="majorBidi"/>
+          <w:lang w:val="en-US"/>
+        </w:rPr>
+      </w:pPr>
+      <w:r>
+        <w:rPr>
+          <w:rFonts w:asciiTheme="majorBidi" w:hAnsiTheme="majorBidi" w:cstheme="majorBidi"/>
+          <w:b/>
+          <w:bCs/>
+          <w:lang w:val="en-US"/>
+        </w:rPr>
+        <w:t>Feature importance</w:t>
+      </w:r>
+      <w:r>
+        <w:rPr>
+          <w:rFonts w:asciiTheme="majorBidi" w:hAnsiTheme="majorBidi" w:cstheme="majorBidi"/>
+          <w:lang w:val="en-US"/>
+        </w:rPr>
+        <w:t xml:space="preserve"> measures the contribution of each feature to the model's prediction. It helps to identify which features have the most significant impact on the target variable.</w:t>
+      </w:r>
+      <w:r>
+        <w:rPr>
+          <w:rFonts w:asciiTheme="majorBidi" w:hAnsiTheme="majorBidi" w:cstheme="majorBidi"/>
+          <w:lang w:val="en-US"/>
+        </w:rPr>
+        <w:t xml:space="preserve"> It is </w:t>
+      </w:r>
+      <w:r>
+        <w:rPr>
+          <w:rFonts w:asciiTheme="majorBidi" w:hAnsiTheme="majorBidi" w:cstheme="majorBidi"/>
+          <w:lang w:val="en-US"/>
+        </w:rPr>
+        <w:t>used to rank features and identify the most important ones.</w:t>
+      </w:r>
+      <w:r>
+        <w:rPr>
+          <w:rFonts w:asciiTheme="majorBidi" w:hAnsiTheme="majorBidi" w:cstheme="majorBidi"/>
+          <w:lang w:val="en-US"/>
+        </w:rPr>
+        <w:t xml:space="preserve"> Higher importance scores indicate more influential features.</w:t>
+      </w:r>
+    </w:p>
+    <w:p>
+      <w:pPr>
+        <w:pStyle w:val="Listenabsatz"/>
+        <w:jc w:val="lowKashida"/>
+        <w:rPr>
+          <w:rFonts w:asciiTheme="majorBidi" w:hAnsiTheme="majorBidi" w:cstheme="majorBidi"/>
+          <w:lang w:val="en-US"/>
+        </w:rPr>
+      </w:pPr>
+    </w:p>
+    <w:p>
+      <w:pPr>
+        <w:pStyle w:val="Listenabsatz"/>
+        <w:numPr>
+          <w:ilvl w:val="0"/>
+          <w:numId w:val="31"/>
+        </w:numPr>
+        <w:jc w:val="lowKashida"/>
+        <w:rPr>
+          <w:rFonts w:asciiTheme="majorBidi" w:hAnsiTheme="majorBidi" w:cstheme="majorBidi"/>
+          <w:b/>
+          <w:bCs/>
+          <w:lang w:val="en-US"/>
+        </w:rPr>
+      </w:pPr>
+      <w:r>
+        <w:rPr>
+          <w:rFonts w:asciiTheme="majorBidi" w:hAnsiTheme="majorBidi" w:cstheme="majorBidi"/>
+          <w:b/>
+          <w:bCs/>
+          <w:lang w:val="en-US"/>
+        </w:rPr>
+        <w:t>SHAP (</w:t>
+      </w:r>
+      <w:proofErr w:type="spellStart"/>
+      <w:r>
+        <w:rPr>
+          <w:rFonts w:asciiTheme="majorBidi" w:hAnsiTheme="majorBidi" w:cstheme="majorBidi"/>
+          <w:b/>
+          <w:bCs/>
+          <w:lang w:val="en-US"/>
+        </w:rPr>
+        <w:t>SHapley</w:t>
+      </w:r>
+      <w:proofErr w:type="spellEnd"/>
+      <w:r>
+        <w:rPr>
+          <w:rFonts w:asciiTheme="majorBidi" w:hAnsiTheme="majorBidi" w:cstheme="majorBidi"/>
+          <w:b/>
+          <w:bCs/>
+          <w:lang w:val="en-US"/>
+        </w:rPr>
+        <w:t xml:space="preserve"> Additive </w:t>
+      </w:r>
+      <w:proofErr w:type="spellStart"/>
+      <w:r>
+        <w:rPr>
+          <w:rFonts w:asciiTheme="majorBidi" w:hAnsiTheme="majorBidi" w:cstheme="majorBidi"/>
+          <w:b/>
+          <w:bCs/>
+          <w:lang w:val="en-US"/>
+        </w:rPr>
+        <w:t>exPlanations</w:t>
+      </w:r>
+      <w:proofErr w:type="spellEnd"/>
+      <w:r>
+        <w:rPr>
+          <w:rFonts w:asciiTheme="majorBidi" w:hAnsiTheme="majorBidi" w:cstheme="majorBidi"/>
+          <w:b/>
+          <w:bCs/>
+          <w:lang w:val="en-US"/>
+        </w:rPr>
+        <w:t>)</w:t>
+      </w:r>
+    </w:p>
+    <w:p>
+      <w:pPr>
+        <w:pStyle w:val="Listenabsatz"/>
+        <w:jc w:val="lowKashida"/>
+        <w:rPr>
+          <w:rFonts w:asciiTheme="majorBidi" w:hAnsiTheme="majorBidi" w:cstheme="majorBidi"/>
+          <w:lang w:val="en-US"/>
+        </w:rPr>
+      </w:pPr>
+      <w:r>
+        <w:rPr>
+          <w:rFonts w:asciiTheme="majorBidi" w:hAnsiTheme="majorBidi" w:cstheme="majorBidi"/>
+          <w:b/>
+          <w:bCs/>
+          <w:lang w:val="en-US"/>
+        </w:rPr>
+        <w:t>SHAP</w:t>
+      </w:r>
+      <w:r>
+        <w:rPr>
+          <w:rFonts w:asciiTheme="majorBidi" w:hAnsiTheme="majorBidi" w:cstheme="majorBidi"/>
+          <w:lang w:val="en-US"/>
+        </w:rPr>
+        <w:t xml:space="preserve"> values provide a unified measure of feature importance and impact on model predictions by assigning an importance value to each feature for a particular prediction.</w:t>
+      </w:r>
+      <w:r>
+        <w:rPr>
+          <w:rFonts w:asciiTheme="majorBidi" w:hAnsiTheme="majorBidi" w:cstheme="majorBidi"/>
+          <w:lang w:val="en-US"/>
+        </w:rPr>
+        <w:t xml:space="preserve"> </w:t>
+      </w:r>
+      <w:r>
+        <w:rPr>
+          <w:rFonts w:asciiTheme="majorBidi" w:hAnsiTheme="majorBidi" w:cstheme="majorBidi"/>
+          <w:lang w:val="en-US"/>
+        </w:rPr>
+        <w:t>Based on game theory, SHAP values explain the contribution of each feature by computing the change in the prediction when the feature is added to a set of other features.</w:t>
+      </w:r>
+      <w:r>
+        <w:rPr>
+          <w:rFonts w:asciiTheme="majorBidi" w:hAnsiTheme="majorBidi" w:cstheme="majorBidi"/>
+          <w:lang w:val="en-US"/>
+        </w:rPr>
+        <w:t xml:space="preserve"> This tool p</w:t>
+      </w:r>
+      <w:r>
+        <w:rPr>
+          <w:rFonts w:asciiTheme="majorBidi" w:hAnsiTheme="majorBidi" w:cstheme="majorBidi"/>
+          <w:lang w:val="en-US"/>
+        </w:rPr>
+        <w:t>rovides both local (individual predictions) and global (overall model behavior) explanations.</w:t>
+      </w:r>
+      <w:r>
+        <w:rPr>
+          <w:rFonts w:asciiTheme="majorBidi" w:hAnsiTheme="majorBidi" w:cstheme="majorBidi"/>
+          <w:lang w:val="en-US"/>
+        </w:rPr>
+        <w:t xml:space="preserve"> Positive SHAP values indicate features that increase the prediction, while negative values indicate features that decrease it.</w:t>
+      </w:r>
+    </w:p>
+    <w:p>
+      <w:pPr>
+        <w:pStyle w:val="Listenabsatz"/>
+        <w:jc w:val="lowKashida"/>
+        <w:rPr>
+          <w:rFonts w:asciiTheme="majorBidi" w:hAnsiTheme="majorBidi" w:cstheme="majorBidi"/>
+          <w:lang w:val="en-US"/>
+        </w:rPr>
+      </w:pPr>
+    </w:p>
+    <w:p>
+      <w:pPr>
+        <w:pStyle w:val="Listenabsatz"/>
+        <w:numPr>
+          <w:ilvl w:val="0"/>
+          <w:numId w:val="31"/>
+        </w:numPr>
+        <w:jc w:val="lowKashida"/>
+        <w:rPr>
+          <w:rFonts w:asciiTheme="majorBidi" w:hAnsiTheme="majorBidi" w:cstheme="majorBidi"/>
+          <w:b/>
+          <w:bCs/>
+          <w:lang w:val="en-US"/>
+        </w:rPr>
+      </w:pPr>
+      <w:r>
+        <w:rPr>
+          <w:rFonts w:asciiTheme="majorBidi" w:hAnsiTheme="majorBidi" w:cstheme="majorBidi"/>
+          <w:b/>
+          <w:bCs/>
+          <w:lang w:val="en-US"/>
+        </w:rPr>
+        <w:t>LIME (Local Interpretable Model-agnostic Explanations)</w:t>
+      </w:r>
+    </w:p>
+    <w:p>
+      <w:pPr>
+        <w:pStyle w:val="Listenabsatz"/>
+        <w:jc w:val="lowKashida"/>
+        <w:rPr>
+          <w:rFonts w:asciiTheme="majorBidi" w:hAnsiTheme="majorBidi" w:cstheme="majorBidi"/>
+          <w:lang w:val="en-US"/>
+        </w:rPr>
+      </w:pPr>
+      <w:r>
+        <w:rPr>
+          <w:rFonts w:asciiTheme="majorBidi" w:hAnsiTheme="majorBidi" w:cstheme="majorBidi"/>
+          <w:b/>
+          <w:bCs/>
+          <w:lang w:val="en-US"/>
+        </w:rPr>
+        <w:t>LIME</w:t>
+      </w:r>
+      <w:r>
+        <w:rPr>
+          <w:rFonts w:asciiTheme="majorBidi" w:hAnsiTheme="majorBidi" w:cstheme="majorBidi"/>
+          <w:lang w:val="en-US"/>
+        </w:rPr>
+        <w:t xml:space="preserve"> approximates the model locally with an interpretable model to explain individual predictions.</w:t>
+      </w:r>
+      <w:r>
+        <w:rPr>
+          <w:rFonts w:asciiTheme="majorBidi" w:hAnsiTheme="majorBidi" w:cstheme="majorBidi"/>
+          <w:lang w:val="en-US"/>
+        </w:rPr>
+        <w:t xml:space="preserve"> </w:t>
+      </w:r>
+      <w:r>
+        <w:rPr>
+          <w:rFonts w:asciiTheme="majorBidi" w:hAnsiTheme="majorBidi" w:cstheme="majorBidi"/>
+          <w:lang w:val="en-US"/>
+        </w:rPr>
+        <w:t>Perturbs the data around the instance to be explained and fits an interpretable model (like linear regression) to approximate the black-box model locally.</w:t>
+      </w:r>
+      <w:r>
+        <w:rPr>
+          <w:rFonts w:asciiTheme="majorBidi" w:hAnsiTheme="majorBidi" w:cstheme="majorBidi"/>
+          <w:lang w:val="en-US"/>
+        </w:rPr>
+        <w:t xml:space="preserve"> </w:t>
+      </w:r>
+      <w:r>
+        <w:rPr>
+          <w:rFonts w:asciiTheme="majorBidi" w:hAnsiTheme="majorBidi" w:cstheme="majorBidi"/>
+          <w:lang w:val="en-US"/>
+        </w:rPr>
+        <w:t>LIME provides weights for each feature for a single prediction, showing how much each feature contributes to that prediction</w:t>
+      </w:r>
+      <w:r>
+        <w:rPr>
+          <w:rFonts w:asciiTheme="majorBidi" w:hAnsiTheme="majorBidi" w:cstheme="majorBidi"/>
+          <w:lang w:val="en-US"/>
+        </w:rPr>
+        <w:t xml:space="preserve"> (</w:t>
+      </w:r>
+      <w:r>
+        <w:rPr>
+          <w:rFonts w:asciiTheme="majorBidi" w:hAnsiTheme="majorBidi" w:cstheme="majorBidi"/>
+          <w:lang w:val="en-US"/>
+        </w:rPr>
+        <w:t>It is u</w:t>
+      </w:r>
+      <w:r>
+        <w:rPr>
+          <w:rFonts w:asciiTheme="majorBidi" w:hAnsiTheme="majorBidi" w:cstheme="majorBidi"/>
+          <w:lang w:val="en-US"/>
+        </w:rPr>
+        <w:t>seful for understanding specific predictions rather than the entire model</w:t>
+      </w:r>
+      <w:r>
+        <w:rPr>
+          <w:rFonts w:asciiTheme="majorBidi" w:hAnsiTheme="majorBidi" w:cstheme="majorBidi"/>
+          <w:lang w:val="en-US"/>
+        </w:rPr>
+        <w:t>)</w:t>
+      </w:r>
+      <w:r>
+        <w:rPr>
+          <w:rFonts w:asciiTheme="majorBidi" w:hAnsiTheme="majorBidi" w:cstheme="majorBidi"/>
+          <w:lang w:val="en-US"/>
+        </w:rPr>
+        <w:t>.</w:t>
+      </w:r>
+    </w:p>
+    <w:p>
+      <w:pPr>
+        <w:pStyle w:val="Listenabsatz"/>
+        <w:jc w:val="lowKashida"/>
+        <w:rPr>
+          <w:rFonts w:asciiTheme="majorBidi" w:hAnsiTheme="majorBidi" w:cstheme="majorBidi"/>
+          <w:b/>
+          <w:bCs/>
+          <w:lang w:val="en-US"/>
+        </w:rPr>
+      </w:pPr>
+    </w:p>
+    <w:p>
+      <w:pPr>
+        <w:pStyle w:val="Listenabsatz"/>
+        <w:numPr>
+          <w:ilvl w:val="0"/>
+          <w:numId w:val="31"/>
+        </w:numPr>
+        <w:jc w:val="lowKashida"/>
+        <w:rPr>
+          <w:rFonts w:asciiTheme="majorBidi" w:hAnsiTheme="majorBidi" w:cstheme="majorBidi"/>
+          <w:b/>
+          <w:bCs/>
+          <w:lang w:val="en-US"/>
+        </w:rPr>
+      </w:pPr>
+      <w:r>
+        <w:rPr>
+          <w:rFonts w:asciiTheme="majorBidi" w:hAnsiTheme="majorBidi" w:cstheme="majorBidi"/>
+          <w:b/>
+          <w:bCs/>
+          <w:lang w:val="en-US"/>
+        </w:rPr>
+        <w:t>Partial Dependence Plots (PDP)</w:t>
+      </w:r>
+    </w:p>
+    <w:p>
+      <w:pPr>
+        <w:pStyle w:val="Listenabsatz"/>
+        <w:jc w:val="both"/>
+        <w:rPr>
+          <w:rFonts w:asciiTheme="majorBidi" w:hAnsiTheme="majorBidi" w:cstheme="majorBidi"/>
+          <w:lang w:val="en-US"/>
+        </w:rPr>
+      </w:pPr>
+      <w:r>
+        <w:rPr>
+          <w:rFonts w:asciiTheme="majorBidi" w:hAnsiTheme="majorBidi" w:cstheme="majorBidi"/>
+          <w:b/>
+          <w:bCs/>
+          <w:lang w:val="en-US"/>
+        </w:rPr>
+        <w:t>PDPs</w:t>
+      </w:r>
+      <w:r>
+        <w:rPr>
+          <w:rFonts w:asciiTheme="majorBidi" w:hAnsiTheme="majorBidi" w:cstheme="majorBidi"/>
+          <w:lang w:val="en-US"/>
+        </w:rPr>
+        <w:t xml:space="preserve"> show the relationship between a feature and the predicted outcome, averaging out the effects of all other features.</w:t>
+      </w:r>
+      <w:r>
+        <w:rPr>
+          <w:rFonts w:asciiTheme="majorBidi" w:hAnsiTheme="majorBidi" w:cstheme="majorBidi"/>
+          <w:lang w:val="en-US"/>
+        </w:rPr>
+        <w:t xml:space="preserve"> </w:t>
+      </w:r>
+      <w:r>
+        <w:rPr>
+          <w:rFonts w:asciiTheme="majorBidi" w:hAnsiTheme="majorBidi" w:cstheme="majorBidi"/>
+          <w:lang w:val="en-US"/>
+        </w:rPr>
+        <w:t>For each value of the feature, the model's predictions are averaged over all instances to show how the feature affects the predictions.</w:t>
+      </w:r>
+      <w:r>
+        <w:rPr>
+          <w:rFonts w:asciiTheme="majorBidi" w:hAnsiTheme="majorBidi" w:cstheme="majorBidi"/>
+          <w:lang w:val="en-US"/>
+        </w:rPr>
+        <w:t xml:space="preserve"> PDP s</w:t>
+      </w:r>
+      <w:r>
+        <w:rPr>
+          <w:rFonts w:asciiTheme="majorBidi" w:hAnsiTheme="majorBidi" w:cstheme="majorBidi"/>
+          <w:lang w:val="en-US"/>
+        </w:rPr>
+        <w:t>hows how the predicted outcome changes as a feature changes, holding other features constant.</w:t>
+      </w:r>
+    </w:p>
+    <w:p>
+      <w:pPr>
+        <w:pStyle w:val="Listenabsatz"/>
+        <w:jc w:val="both"/>
+        <w:rPr>
+          <w:rFonts w:asciiTheme="majorBidi" w:hAnsiTheme="majorBidi" w:cstheme="majorBidi"/>
+          <w:lang w:val="en-US"/>
+        </w:rPr>
+      </w:pPr>
+    </w:p>
+    <w:p>
+      <w:pPr>
+        <w:pStyle w:val="Listenabsatz"/>
+        <w:numPr>
+          <w:ilvl w:val="0"/>
+          <w:numId w:val="31"/>
+        </w:numPr>
+        <w:jc w:val="both"/>
+        <w:rPr>
+          <w:rFonts w:asciiTheme="majorBidi" w:hAnsiTheme="majorBidi" w:cstheme="majorBidi"/>
+          <w:b/>
+          <w:bCs/>
+          <w:lang w:val="en-US"/>
+        </w:rPr>
+      </w:pPr>
+      <w:r>
+        <w:rPr>
+          <w:rFonts w:asciiTheme="majorBidi" w:hAnsiTheme="majorBidi" w:cstheme="majorBidi"/>
+          <w:b/>
+          <w:bCs/>
+          <w:lang w:val="en-US"/>
+        </w:rPr>
+        <w:t>Correlation Analysis</w:t>
+      </w:r>
+    </w:p>
+    <w:p>
+      <w:pPr>
+        <w:pStyle w:val="Listenabsatz"/>
+        <w:jc w:val="both"/>
+        <w:rPr>
+          <w:rFonts w:asciiTheme="majorBidi" w:hAnsiTheme="majorBidi" w:cstheme="majorBidi"/>
+          <w:b/>
+          <w:bCs/>
+          <w:lang w:val="en-US"/>
+        </w:rPr>
+      </w:pPr>
+      <w:r>
+        <w:rPr>
+          <w:rFonts w:asciiTheme="majorBidi" w:hAnsiTheme="majorBidi" w:cstheme="majorBidi"/>
+          <w:b/>
+          <w:bCs/>
+          <w:lang w:val="en-US"/>
+        </w:rPr>
+        <w:t>Correlation analysis</w:t>
+      </w:r>
+      <w:r>
+        <w:rPr>
+          <w:rFonts w:asciiTheme="majorBidi" w:hAnsiTheme="majorBidi" w:cstheme="majorBidi"/>
+          <w:lang w:val="en-US"/>
+        </w:rPr>
+        <w:t xml:space="preserve"> examines the statistical relationship between features and the target variable.</w:t>
+      </w:r>
+      <w:r>
+        <w:rPr>
+          <w:rFonts w:asciiTheme="majorBidi" w:hAnsiTheme="majorBidi" w:cstheme="majorBidi"/>
+          <w:lang w:val="en-US"/>
+        </w:rPr>
+        <w:t xml:space="preserve"> C</w:t>
+      </w:r>
+      <w:r>
+        <w:rPr>
+          <w:rFonts w:asciiTheme="majorBidi" w:hAnsiTheme="majorBidi" w:cstheme="majorBidi"/>
+          <w:lang w:val="en-US"/>
+        </w:rPr>
+        <w:t xml:space="preserve">orrelation coefficients (like Pearson or Spearman) </w:t>
+      </w:r>
+      <w:r>
+        <w:rPr>
+          <w:rFonts w:asciiTheme="majorBidi" w:hAnsiTheme="majorBidi" w:cstheme="majorBidi"/>
+          <w:lang w:val="en-US"/>
+        </w:rPr>
+        <w:t xml:space="preserve">are calculated </w:t>
+      </w:r>
+      <w:r>
+        <w:rPr>
+          <w:rFonts w:asciiTheme="majorBidi" w:hAnsiTheme="majorBidi" w:cstheme="majorBidi"/>
+          <w:lang w:val="en-US"/>
+        </w:rPr>
+        <w:t>to measure the strength and direction of the relationship.</w:t>
+      </w:r>
+      <w:r>
+        <w:rPr>
+          <w:rFonts w:asciiTheme="majorBidi" w:hAnsiTheme="majorBidi" w:cstheme="majorBidi"/>
+          <w:lang w:val="en-US"/>
+        </w:rPr>
+        <w:t xml:space="preserve"> </w:t>
+      </w:r>
+      <w:r>
+        <w:rPr>
+          <w:rFonts w:asciiTheme="majorBidi" w:hAnsiTheme="majorBidi" w:cstheme="majorBidi"/>
+          <w:lang w:val="en-US"/>
+        </w:rPr>
+        <w:t>Features with high correlation to the target are likely good predictors.</w:t>
+      </w:r>
+    </w:p>
+    <w:p>
+      <w:pPr>
+        <w:pStyle w:val="berschrift2"/>
+        <w:numPr>
+          <w:ilvl w:val="1"/>
+          <w:numId w:val="1"/>
+        </w:numPr>
+        <w:jc w:val="lowKashida"/>
+        <w:rPr>
+          <w:rFonts w:asciiTheme="majorBidi" w:hAnsiTheme="majorBidi"/>
+          <w:b/>
+          <w:bCs/>
+          <w:color w:val="000000" w:themeColor="text1"/>
+          <w:lang w:val="en-US"/>
+        </w:rPr>
+      </w:pPr>
+      <w:r>
+        <w:rPr>
+          <w:rFonts w:asciiTheme="majorBidi" w:hAnsiTheme="majorBidi"/>
+          <w:b/>
+          <w:bCs/>
+          <w:color w:val="000000" w:themeColor="text1"/>
+          <w:lang w:val="en-US"/>
+        </w:rPr>
+        <w:t>Applying the interpretability tools to the models</w:t>
+      </w:r>
+    </w:p>
+    <w:p>
+      <w:pPr>
+        <w:jc w:val="lowKashida"/>
+        <w:rPr>
+          <w:rFonts w:asciiTheme="majorBidi" w:hAnsiTheme="majorBidi" w:cstheme="majorBidi"/>
+          <w:lang w:val="en-US"/>
+        </w:rPr>
+      </w:pPr>
+      <w:r>
+        <w:rPr>
+          <w:rFonts w:asciiTheme="majorBidi" w:hAnsiTheme="majorBidi" w:cstheme="majorBidi"/>
+          <w:lang w:val="en-US"/>
+        </w:rPr>
+        <w:t xml:space="preserve">In this section, we present the results of applying interpretability tools on the top and good performing tools, including </w:t>
+      </w:r>
+      <w:r>
+        <w:rPr>
+          <w:rFonts w:asciiTheme="majorBidi" w:hAnsiTheme="majorBidi" w:cstheme="majorBidi"/>
+          <w:b/>
+          <w:bCs/>
+          <w:lang w:val="en-US"/>
+        </w:rPr>
+        <w:t xml:space="preserve">Random Forest, Bagged Decision Trees, </w:t>
+      </w:r>
+      <w:proofErr w:type="spellStart"/>
+      <w:r>
+        <w:rPr>
+          <w:rFonts w:asciiTheme="majorBidi" w:hAnsiTheme="majorBidi" w:cstheme="majorBidi"/>
+          <w:b/>
+          <w:bCs/>
+          <w:lang w:val="en-US"/>
+        </w:rPr>
+        <w:t>XGBoost</w:t>
+      </w:r>
+      <w:proofErr w:type="spellEnd"/>
+      <w:r>
+        <w:rPr>
+          <w:rFonts w:asciiTheme="majorBidi" w:hAnsiTheme="majorBidi" w:cstheme="majorBidi"/>
+          <w:b/>
+          <w:bCs/>
+          <w:lang w:val="en-US"/>
+        </w:rPr>
+        <w:t xml:space="preserve">, </w:t>
+      </w:r>
+      <w:r>
+        <w:rPr>
+          <w:rFonts w:asciiTheme="majorBidi" w:hAnsiTheme="majorBidi" w:cstheme="majorBidi"/>
+          <w:b/>
+          <w:bCs/>
+          <w:lang w:val="en-US"/>
+        </w:rPr>
+        <w:t>Gradient Boost and Decision Trees</w:t>
+      </w:r>
+      <w:r>
+        <w:rPr>
+          <w:rFonts w:asciiTheme="majorBidi" w:hAnsiTheme="majorBidi" w:cstheme="majorBidi"/>
+          <w:b/>
+          <w:bCs/>
+          <w:lang w:val="en-US"/>
+        </w:rPr>
+        <w:t>.</w:t>
+      </w:r>
+      <w:r>
+        <w:rPr>
+          <w:rFonts w:asciiTheme="majorBidi" w:hAnsiTheme="majorBidi" w:cstheme="majorBidi"/>
+          <w:b/>
+          <w:bCs/>
+          <w:lang w:val="en-US"/>
+        </w:rPr>
+        <w:t xml:space="preserve"> </w:t>
+      </w:r>
+      <w:r>
+        <w:rPr>
+          <w:rFonts w:asciiTheme="majorBidi" w:hAnsiTheme="majorBidi" w:cstheme="majorBidi"/>
+          <w:lang w:val="en-US"/>
+        </w:rPr>
+        <w:t>It is generally most effective to apply interpretability tools primarily on the best-performing models</w:t>
+      </w:r>
+      <w:r>
+        <w:rPr>
+          <w:rFonts w:asciiTheme="majorBidi" w:hAnsiTheme="majorBidi" w:cstheme="majorBidi"/>
+          <w:lang w:val="en-US"/>
+        </w:rPr>
+        <w:t xml:space="preserve"> since a</w:t>
+      </w:r>
+      <w:r>
+        <w:rPr>
+          <w:rFonts w:asciiTheme="majorBidi" w:hAnsiTheme="majorBidi" w:cstheme="majorBidi"/>
+          <w:lang w:val="en-US"/>
+        </w:rPr>
+        <w:t xml:space="preserve">pplying </w:t>
+      </w:r>
+      <w:r>
+        <w:rPr>
+          <w:rFonts w:asciiTheme="majorBidi" w:hAnsiTheme="majorBidi" w:cstheme="majorBidi"/>
+          <w:lang w:val="en-US"/>
+        </w:rPr>
+        <w:t>these</w:t>
+      </w:r>
+      <w:r>
+        <w:rPr>
+          <w:rFonts w:asciiTheme="majorBidi" w:hAnsiTheme="majorBidi" w:cstheme="majorBidi"/>
+          <w:lang w:val="en-US"/>
+        </w:rPr>
+        <w:t xml:space="preserve"> tools to every model can be time-consuming and resource-intensive.</w:t>
+      </w:r>
+    </w:p>
+    <w:p>
+      <w:pPr>
+        <w:pStyle w:val="berschrift3"/>
+        <w:numPr>
+          <w:ilvl w:val="2"/>
+          <w:numId w:val="1"/>
+        </w:numPr>
+        <w:jc w:val="lowKashida"/>
+        <w:rPr>
+          <w:rFonts w:asciiTheme="majorBidi" w:hAnsiTheme="majorBidi"/>
+          <w:b/>
+          <w:bCs/>
+          <w:color w:val="000000" w:themeColor="text1"/>
+          <w:lang w:val="en-US"/>
+        </w:rPr>
+      </w:pPr>
+      <w:r>
+        <w:rPr>
+          <w:rFonts w:asciiTheme="majorBidi" w:hAnsiTheme="majorBidi"/>
+          <w:b/>
+          <w:bCs/>
+          <w:color w:val="000000" w:themeColor="text1"/>
+          <w:lang w:val="en-US"/>
+        </w:rPr>
+        <w:t>Feature Importance</w:t>
+      </w:r>
+    </w:p>
+    <w:p>
+      <w:pPr>
+        <w:jc w:val="lowKashida"/>
+        <w:rPr>
+          <w:rFonts w:asciiTheme="majorBidi" w:hAnsiTheme="majorBidi" w:cstheme="majorBidi"/>
+          <w:lang w:val="en-US"/>
+        </w:rPr>
+      </w:pPr>
+      <w:r>
+        <w:rPr>
+          <w:rFonts w:asciiTheme="majorBidi" w:hAnsiTheme="majorBidi" w:cstheme="majorBidi"/>
+          <w:lang w:val="en-US"/>
+        </w:rPr>
+        <w:t>Figures 1 to 5 show the importance of feature for the five models.</w:t>
+      </w:r>
+    </w:p>
+    <w:p>
+      <w:pPr>
+        <w:jc w:val="lowKashida"/>
+        <w:rPr>
+          <w:rFonts w:asciiTheme="majorBidi" w:hAnsiTheme="majorBidi" w:cstheme="majorBidi"/>
+          <w:lang w:val="en-US"/>
+        </w:rPr>
+      </w:pPr>
+      <w:r>
+        <w:rPr>
+          <w:rFonts w:asciiTheme="majorBidi" w:hAnsiTheme="majorBidi" w:cstheme="majorBidi"/>
+          <w:lang w:val="en-US"/>
+        </w:rPr>
+        <w:lastRenderedPageBreak/>
+        <w:drawing>
+          <wp:inline distT="0" distB="0" distL="0" distR="0" wp14:anchorId="1C508603" wp14:editId="0BA15A4F">
+            <wp:extent cx="5760720" cy="2453640"/>
+            <wp:effectExtent l="0" t="0" r="0" b="3810"/>
+            <wp:docPr id="1" name="Grafik 1"/>
+            <wp:cNvGraphicFramePr>
+              <a:graphicFrameLocks xmlns:a="http://schemas.openxmlformats.org/drawingml/2006/main" noChangeAspect="1"/>
+            </wp:cNvGraphicFramePr>
+            <a:graphic xmlns:a="http://schemas.openxmlformats.org/drawingml/2006/main">
+              <a:graphicData uri="http://schemas.openxmlformats.org/drawingml/2006/picture">
+                <pic:pic xmlns:pic="http://schemas.openxmlformats.org/drawingml/2006/picture">
+                  <pic:nvPicPr>
+                    <pic:cNvPr id="1" name=""/>
+                    <pic:cNvPicPr/>
+                  </pic:nvPicPr>
+                  <pic:blipFill>
+                    <a:blip r:embed="rId6"/>
+                    <a:stretch>
+                      <a:fillRect/>
+                    </a:stretch>
+                  </pic:blipFill>
+                  <pic:spPr>
+                    <a:xfrm>
+                      <a:off x="0" y="0"/>
+                      <a:ext cx="5760720" cy="2453640"/>
+                    </a:xfrm>
+                    <a:prstGeom prst="rect">
+                      <a:avLst/>
+                    </a:prstGeom>
+                  </pic:spPr>
+                </pic:pic>
+              </a:graphicData>
+            </a:graphic>
+          </wp:inline>
+        </w:drawing>
+      </w:r>
+    </w:p>
+    <w:p>
+      <w:pPr>
+        <w:jc w:val="center"/>
+        <w:rPr>
+          <w:rFonts w:asciiTheme="majorBidi" w:hAnsiTheme="majorBidi" w:cstheme="majorBidi"/>
+          <w:sz w:val="20"/>
+          <w:szCs w:val="20"/>
+          <w:lang w:val="en-US"/>
+        </w:rPr>
+      </w:pPr>
+      <w:r>
+        <w:rPr>
+          <w:rFonts w:asciiTheme="majorBidi" w:hAnsiTheme="majorBidi" w:cstheme="majorBidi"/>
+          <w:sz w:val="20"/>
+          <w:szCs w:val="20"/>
+          <w:lang w:val="en-US"/>
+        </w:rPr>
+        <w:t xml:space="preserve">Figure 1. Feature importance </w:t>
+      </w:r>
+      <w:r>
+        <w:rPr>
+          <w:rFonts w:asciiTheme="majorBidi" w:hAnsiTheme="majorBidi" w:cstheme="majorBidi"/>
+          <w:sz w:val="20"/>
+          <w:szCs w:val="20"/>
+          <w:lang w:val="en-US"/>
+        </w:rPr>
+        <w:t>in</w:t>
+      </w:r>
+      <w:r>
+        <w:rPr>
+          <w:rFonts w:asciiTheme="majorBidi" w:hAnsiTheme="majorBidi" w:cstheme="majorBidi"/>
+          <w:sz w:val="20"/>
+          <w:szCs w:val="20"/>
+          <w:lang w:val="en-US"/>
+        </w:rPr>
+        <w:t xml:space="preserve"> Random Forest</w:t>
+      </w:r>
+    </w:p>
+    <w:p>
+      <w:pPr>
+        <w:jc w:val="center"/>
+        <w:rPr>
+          <w:rFonts w:asciiTheme="majorBidi" w:hAnsiTheme="majorBidi" w:cstheme="majorBidi"/>
+          <w:sz w:val="20"/>
+          <w:szCs w:val="20"/>
+          <w:lang w:val="en-US"/>
+        </w:rPr>
+      </w:pPr>
+      <w:r>
+        <w:rPr>
+          <w:rFonts w:asciiTheme="majorBidi" w:hAnsiTheme="majorBidi" w:cstheme="majorBidi"/>
+          <w:sz w:val="20"/>
+          <w:szCs w:val="20"/>
+          <w:lang w:val="en-US"/>
+        </w:rPr>
+        <w:drawing>
+          <wp:inline distT="0" distB="0" distL="0" distR="0" wp14:anchorId="02C57E08" wp14:editId="4253A2B7">
+            <wp:extent cx="5760720" cy="2453640"/>
+            <wp:effectExtent l="0" t="0" r="0" b="3810"/>
+            <wp:docPr id="2" name="Grafik 2"/>
+            <wp:cNvGraphicFramePr>
+              <a:graphicFrameLocks xmlns:a="http://schemas.openxmlformats.org/drawingml/2006/main" noChangeAspect="1"/>
+            </wp:cNvGraphicFramePr>
+            <a:graphic xmlns:a="http://schemas.openxmlformats.org/drawingml/2006/main">
+              <a:graphicData uri="http://schemas.openxmlformats.org/drawingml/2006/picture">
+                <pic:pic xmlns:pic="http://schemas.openxmlformats.org/drawingml/2006/picture">
+                  <pic:nvPicPr>
+                    <pic:cNvPr id="1" name=""/>
+                    <pic:cNvPicPr/>
+                  </pic:nvPicPr>
+                  <pic:blipFill>
+                    <a:blip r:embed="rId7"/>
+                    <a:stretch>
+                      <a:fillRect/>
+                    </a:stretch>
+                  </pic:blipFill>
+                  <pic:spPr>
+                    <a:xfrm>
+                      <a:off x="0" y="0"/>
+                      <a:ext cx="5760720" cy="2453640"/>
+                    </a:xfrm>
+                    <a:prstGeom prst="rect">
+                      <a:avLst/>
+                    </a:prstGeom>
+                  </pic:spPr>
+                </pic:pic>
+              </a:graphicData>
+            </a:graphic>
+          </wp:inline>
+        </w:drawing>
+      </w:r>
+    </w:p>
+    <w:p>
+      <w:pPr>
+        <w:jc w:val="center"/>
+        <w:rPr>
+          <w:rFonts w:asciiTheme="majorBidi" w:hAnsiTheme="majorBidi" w:cstheme="majorBidi"/>
+          <w:sz w:val="20"/>
+          <w:szCs w:val="20"/>
+          <w:lang w:val="en-US"/>
+        </w:rPr>
+      </w:pPr>
+      <w:r>
+        <w:rPr>
+          <w:rFonts w:asciiTheme="majorBidi" w:hAnsiTheme="majorBidi" w:cstheme="majorBidi"/>
+          <w:sz w:val="20"/>
+          <w:szCs w:val="20"/>
+          <w:lang w:val="en-US"/>
+        </w:rPr>
+        <w:t xml:space="preserve">Figure </w:t>
+      </w:r>
+      <w:r>
+        <w:rPr>
+          <w:rFonts w:asciiTheme="majorBidi" w:hAnsiTheme="majorBidi" w:cstheme="majorBidi"/>
+          <w:sz w:val="20"/>
+          <w:szCs w:val="20"/>
+          <w:lang w:val="en-US"/>
+        </w:rPr>
+        <w:t>2</w:t>
+      </w:r>
+      <w:r>
+        <w:rPr>
+          <w:rFonts w:asciiTheme="majorBidi" w:hAnsiTheme="majorBidi" w:cstheme="majorBidi"/>
+          <w:sz w:val="20"/>
+          <w:szCs w:val="20"/>
+          <w:lang w:val="en-US"/>
+        </w:rPr>
+        <w:t xml:space="preserve">. Feature importance </w:t>
+      </w:r>
+      <w:r>
+        <w:rPr>
+          <w:rFonts w:asciiTheme="majorBidi" w:hAnsiTheme="majorBidi" w:cstheme="majorBidi"/>
+          <w:sz w:val="20"/>
+          <w:szCs w:val="20"/>
+          <w:lang w:val="en-US"/>
+        </w:rPr>
+        <w:t>in</w:t>
+      </w:r>
+      <w:r>
+        <w:rPr>
+          <w:rFonts w:asciiTheme="majorBidi" w:hAnsiTheme="majorBidi" w:cstheme="majorBidi"/>
+          <w:sz w:val="20"/>
+          <w:szCs w:val="20"/>
+          <w:lang w:val="en-US"/>
+        </w:rPr>
+        <w:t xml:space="preserve"> </w:t>
+      </w:r>
+      <w:r>
+        <w:rPr>
+          <w:rFonts w:asciiTheme="majorBidi" w:hAnsiTheme="majorBidi" w:cstheme="majorBidi"/>
+          <w:sz w:val="20"/>
+          <w:szCs w:val="20"/>
+          <w:lang w:val="en-US"/>
+        </w:rPr>
+        <w:t>Bagged Decision Trees</w:t>
+      </w:r>
+    </w:p>
+    <w:p>
+      <w:pPr>
+        <w:jc w:val="center"/>
+        <w:rPr>
+          <w:rFonts w:asciiTheme="majorBidi" w:hAnsiTheme="majorBidi" w:cstheme="majorBidi"/>
+          <w:sz w:val="20"/>
+          <w:szCs w:val="20"/>
+          <w:lang w:val="en-US"/>
+        </w:rPr>
+      </w:pPr>
+      <w:r>
+        <w:rPr>
+          <w:rFonts w:asciiTheme="majorBidi" w:hAnsiTheme="majorBidi" w:cstheme="majorBidi"/>
+          <w:sz w:val="20"/>
+          <w:szCs w:val="20"/>
+          <w:lang w:val="en-US"/>
+        </w:rPr>
+        <w:drawing>
+          <wp:inline distT="0" distB="0" distL="0" distR="0" wp14:anchorId="71E311AD" wp14:editId="52B196DA">
+            <wp:extent cx="5760720" cy="2453640"/>
+            <wp:effectExtent l="0" t="0" r="0" b="3810"/>
+            <wp:docPr id="3" name="Grafik 3"/>
+            <wp:cNvGraphicFramePr>
+              <a:graphicFrameLocks xmlns:a="http://schemas.openxmlformats.org/drawingml/2006/main" noChangeAspect="1"/>
+            </wp:cNvGraphicFramePr>
+            <a:graphic xmlns:a="http://schemas.openxmlformats.org/drawingml/2006/main">
+              <a:graphicData uri="http://schemas.openxmlformats.org/drawingml/2006/picture">
+                <pic:pic xmlns:pic="http://schemas.openxmlformats.org/drawingml/2006/picture">
+                  <pic:nvPicPr>
+                    <pic:cNvPr id="1" name=""/>
+                    <pic:cNvPicPr/>
+                  </pic:nvPicPr>
+                  <pic:blipFill>
+                    <a:blip r:embed="rId8"/>
+                    <a:stretch>
+                      <a:fillRect/>
+                    </a:stretch>
+                  </pic:blipFill>
+                  <pic:spPr>
+                    <a:xfrm>
+                      <a:off x="0" y="0"/>
+                      <a:ext cx="5760720" cy="2453640"/>
+                    </a:xfrm>
+                    <a:prstGeom prst="rect">
+                      <a:avLst/>
+                    </a:prstGeom>
+                  </pic:spPr>
+                </pic:pic>
+              </a:graphicData>
+            </a:graphic>
+          </wp:inline>
+        </w:drawing>
+      </w:r>
+    </w:p>
+    <w:p>
+      <w:pPr>
+        <w:jc w:val="center"/>
+        <w:rPr>
+          <w:rFonts w:asciiTheme="majorBidi" w:hAnsiTheme="majorBidi" w:cstheme="majorBidi"/>
+          <w:sz w:val="20"/>
+          <w:szCs w:val="20"/>
+          <w:lang w:val="en-US"/>
+        </w:rPr>
+      </w:pPr>
+      <w:r>
+        <w:rPr>
+          <w:rFonts w:asciiTheme="majorBidi" w:hAnsiTheme="majorBidi" w:cstheme="majorBidi"/>
+          <w:sz w:val="20"/>
+          <w:szCs w:val="20"/>
+          <w:lang w:val="en-US"/>
+        </w:rPr>
+        <w:t xml:space="preserve">Figure </w:t>
+      </w:r>
+      <w:r>
+        <w:rPr>
+          <w:rFonts w:asciiTheme="majorBidi" w:hAnsiTheme="majorBidi" w:cstheme="majorBidi"/>
+          <w:sz w:val="20"/>
+          <w:szCs w:val="20"/>
+          <w:lang w:val="en-US"/>
+        </w:rPr>
+        <w:t>3</w:t>
+      </w:r>
+      <w:r>
+        <w:rPr>
+          <w:rFonts w:asciiTheme="majorBidi" w:hAnsiTheme="majorBidi" w:cstheme="majorBidi"/>
+          <w:sz w:val="20"/>
+          <w:szCs w:val="20"/>
+          <w:lang w:val="en-US"/>
+        </w:rPr>
+        <w:t xml:space="preserve">. Feature importance </w:t>
+      </w:r>
+      <w:r>
+        <w:rPr>
+          <w:rFonts w:asciiTheme="majorBidi" w:hAnsiTheme="majorBidi" w:cstheme="majorBidi"/>
+          <w:sz w:val="20"/>
+          <w:szCs w:val="20"/>
+          <w:lang w:val="en-US"/>
+        </w:rPr>
+        <w:t>in</w:t>
+      </w:r>
+      <w:r>
+        <w:rPr>
+          <w:rFonts w:asciiTheme="majorBidi" w:hAnsiTheme="majorBidi" w:cstheme="majorBidi"/>
+          <w:sz w:val="20"/>
+          <w:szCs w:val="20"/>
+          <w:lang w:val="en-US"/>
+        </w:rPr>
+        <w:t xml:space="preserve"> </w:t>
+      </w:r>
+      <w:proofErr w:type="spellStart"/>
+      <w:r>
+        <w:rPr>
+          <w:rFonts w:asciiTheme="majorBidi" w:hAnsiTheme="majorBidi" w:cstheme="majorBidi"/>
+          <w:sz w:val="20"/>
+          <w:szCs w:val="20"/>
+          <w:lang w:val="en-US"/>
+        </w:rPr>
+        <w:t>XGBoost</w:t>
+      </w:r>
+      <w:proofErr w:type="spellEnd"/>
+    </w:p>
+    <w:p>
+      <w:pPr>
+        <w:jc w:val="center"/>
+        <w:rPr>
+          <w:rFonts w:asciiTheme="majorBidi" w:hAnsiTheme="majorBidi" w:cstheme="majorBidi"/>
+          <w:sz w:val="20"/>
+          <w:szCs w:val="20"/>
+          <w:lang w:val="en-US"/>
+        </w:rPr>
+      </w:pPr>
+      <w:r>
+        <w:rPr>
+          <w:rFonts w:asciiTheme="majorBidi" w:hAnsiTheme="majorBidi" w:cstheme="majorBidi"/>
+          <w:sz w:val="20"/>
+          <w:szCs w:val="20"/>
+          <w:lang w:val="en-US"/>
+        </w:rPr>
+        <w:lastRenderedPageBreak/>
+        <w:drawing>
+          <wp:inline distT="0" distB="0" distL="0" distR="0" wp14:anchorId="558AD80F" wp14:editId="0003EE45">
+            <wp:extent cx="5760720" cy="2453640"/>
+            <wp:effectExtent l="0" t="0" r="0" b="3810"/>
+            <wp:docPr id="4" name="Grafik 4"/>
+            <wp:cNvGraphicFramePr>
+              <a:graphicFrameLocks xmlns:a="http://schemas.openxmlformats.org/drawingml/2006/main" noChangeAspect="1"/>
+            </wp:cNvGraphicFramePr>
+            <a:graphic xmlns:a="http://schemas.openxmlformats.org/drawingml/2006/main">
+              <a:graphicData uri="http://schemas.openxmlformats.org/drawingml/2006/picture">
+                <pic:pic xmlns:pic="http://schemas.openxmlformats.org/drawingml/2006/picture">
+                  <pic:nvPicPr>
+                    <pic:cNvPr id="1" name=""/>
+                    <pic:cNvPicPr/>
+                  </pic:nvPicPr>
+                  <pic:blipFill>
+                    <a:blip r:embed="rId9"/>
+                    <a:stretch>
+                      <a:fillRect/>
+                    </a:stretch>
+                  </pic:blipFill>
+                  <pic:spPr>
+                    <a:xfrm>
+                      <a:off x="0" y="0"/>
+                      <a:ext cx="5760720" cy="2453640"/>
+                    </a:xfrm>
+                    <a:prstGeom prst="rect">
+                      <a:avLst/>
+                    </a:prstGeom>
+                  </pic:spPr>
+                </pic:pic>
+              </a:graphicData>
+            </a:graphic>
+          </wp:inline>
+        </w:drawing>
+      </w:r>
+    </w:p>
+    <w:p>
+      <w:pPr>
+        <w:jc w:val="center"/>
+        <w:rPr>
+          <w:rFonts w:asciiTheme="majorBidi" w:hAnsiTheme="majorBidi" w:cstheme="majorBidi"/>
+          <w:sz w:val="20"/>
+          <w:szCs w:val="20"/>
+          <w:lang w:val="en-US"/>
+        </w:rPr>
+      </w:pPr>
+      <w:r>
+        <w:rPr>
+          <w:rFonts w:asciiTheme="majorBidi" w:hAnsiTheme="majorBidi" w:cstheme="majorBidi"/>
+          <w:sz w:val="20"/>
+          <w:szCs w:val="20"/>
+          <w:lang w:val="en-US"/>
+        </w:rPr>
+        <w:t xml:space="preserve">Figure </w:t>
+      </w:r>
+      <w:r>
+        <w:rPr>
+          <w:rFonts w:asciiTheme="majorBidi" w:hAnsiTheme="majorBidi" w:cstheme="majorBidi"/>
+          <w:sz w:val="20"/>
+          <w:szCs w:val="20"/>
+          <w:lang w:val="en-US"/>
+        </w:rPr>
+        <w:t>4</w:t>
+      </w:r>
+      <w:r>
+        <w:rPr>
+          <w:rFonts w:asciiTheme="majorBidi" w:hAnsiTheme="majorBidi" w:cstheme="majorBidi"/>
+          <w:sz w:val="20"/>
+          <w:szCs w:val="20"/>
+          <w:lang w:val="en-US"/>
+        </w:rPr>
+        <w:t xml:space="preserve">. Feature importance </w:t>
+      </w:r>
+      <w:r>
+        <w:rPr>
+          <w:rFonts w:asciiTheme="majorBidi" w:hAnsiTheme="majorBidi" w:cstheme="majorBidi"/>
+          <w:sz w:val="20"/>
+          <w:szCs w:val="20"/>
+          <w:lang w:val="en-US"/>
+        </w:rPr>
+        <w:t>in</w:t>
+      </w:r>
+      <w:r>
+        <w:rPr>
+          <w:rFonts w:asciiTheme="majorBidi" w:hAnsiTheme="majorBidi" w:cstheme="majorBidi"/>
+          <w:sz w:val="20"/>
+          <w:szCs w:val="20"/>
+          <w:lang w:val="en-US"/>
+        </w:rPr>
+        <w:t xml:space="preserve"> </w:t>
+      </w:r>
+      <w:r>
+        <w:rPr>
+          <w:rFonts w:asciiTheme="majorBidi" w:hAnsiTheme="majorBidi" w:cstheme="majorBidi"/>
+          <w:sz w:val="20"/>
+          <w:szCs w:val="20"/>
+          <w:lang w:val="en-US"/>
+        </w:rPr>
+        <w:t>Gradient Boost</w:t>
+      </w:r>
+    </w:p>
+    <w:p>
+      <w:pPr>
+        <w:jc w:val="center"/>
+        <w:rPr>
+          <w:rFonts w:asciiTheme="majorBidi" w:hAnsiTheme="majorBidi" w:cstheme="majorBidi"/>
+          <w:sz w:val="20"/>
+          <w:szCs w:val="20"/>
+          <w:lang w:val="en-US"/>
+        </w:rPr>
+      </w:pPr>
+      <w:r>
+        <w:rPr>
+          <w:rFonts w:asciiTheme="majorBidi" w:hAnsiTheme="majorBidi" w:cstheme="majorBidi"/>
+          <w:sz w:val="20"/>
+          <w:szCs w:val="20"/>
+          <w:lang w:val="en-US"/>
+        </w:rPr>
+        <w:drawing>
+          <wp:inline distT="0" distB="0" distL="0" distR="0" wp14:anchorId="6582C2B1" wp14:editId="68AC6F5F">
+            <wp:extent cx="5760720" cy="2453640"/>
+            <wp:effectExtent l="0" t="0" r="0" b="3810"/>
+            <wp:docPr id="5" name="Grafik 5"/>
+            <wp:cNvGraphicFramePr>
+              <a:graphicFrameLocks xmlns:a="http://schemas.openxmlformats.org/drawingml/2006/main" noChangeAspect="1"/>
+            </wp:cNvGraphicFramePr>
+            <a:graphic xmlns:a="http://schemas.openxmlformats.org/drawingml/2006/main">
+              <a:graphicData uri="http://schemas.openxmlformats.org/drawingml/2006/picture">
+                <pic:pic xmlns:pic="http://schemas.openxmlformats.org/drawingml/2006/picture">
+                  <pic:nvPicPr>
+                    <pic:cNvPr id="1" name=""/>
+                    <pic:cNvPicPr/>
+                  </pic:nvPicPr>
+                  <pic:blipFill>
+                    <a:blip r:embed="rId10"/>
+                    <a:stretch>
+                      <a:fillRect/>
+                    </a:stretch>
+                  </pic:blipFill>
+                  <pic:spPr>
+                    <a:xfrm>
+                      <a:off x="0" y="0"/>
+                      <a:ext cx="5760720" cy="2453640"/>
+                    </a:xfrm>
+                    <a:prstGeom prst="rect">
+                      <a:avLst/>
+                    </a:prstGeom>
+                  </pic:spPr>
+                </pic:pic>
+              </a:graphicData>
+            </a:graphic>
+          </wp:inline>
+        </w:drawing>
+      </w:r>
+    </w:p>
+    <w:p>
+      <w:pPr>
+        <w:jc w:val="center"/>
+        <w:rPr>
+          <w:rFonts w:asciiTheme="majorBidi" w:hAnsiTheme="majorBidi" w:cstheme="majorBidi"/>
+          <w:sz w:val="20"/>
+          <w:szCs w:val="20"/>
+          <w:lang w:val="en-US"/>
+        </w:rPr>
+      </w:pPr>
+      <w:r>
+        <w:rPr>
+          <w:rFonts w:asciiTheme="majorBidi" w:hAnsiTheme="majorBidi" w:cstheme="majorBidi"/>
+          <w:sz w:val="20"/>
+          <w:szCs w:val="20"/>
+          <w:lang w:val="en-US"/>
+        </w:rPr>
+        <w:t xml:space="preserve">Figure </w:t>
+      </w:r>
+      <w:r>
+        <w:rPr>
+          <w:rFonts w:asciiTheme="majorBidi" w:hAnsiTheme="majorBidi" w:cstheme="majorBidi"/>
+          <w:sz w:val="20"/>
+          <w:szCs w:val="20"/>
+          <w:lang w:val="en-US"/>
+        </w:rPr>
+        <w:t>5</w:t>
+      </w:r>
+      <w:r>
+        <w:rPr>
+          <w:rFonts w:asciiTheme="majorBidi" w:hAnsiTheme="majorBidi" w:cstheme="majorBidi"/>
+          <w:sz w:val="20"/>
+          <w:szCs w:val="20"/>
+          <w:lang w:val="en-US"/>
+        </w:rPr>
+        <w:t xml:space="preserve">. Feature importance </w:t>
+      </w:r>
+      <w:r>
+        <w:rPr>
+          <w:rFonts w:asciiTheme="majorBidi" w:hAnsiTheme="majorBidi" w:cstheme="majorBidi"/>
+          <w:sz w:val="20"/>
+          <w:szCs w:val="20"/>
+          <w:lang w:val="en-US"/>
+        </w:rPr>
+        <w:t>in</w:t>
+      </w:r>
+      <w:r>
+        <w:rPr>
+          <w:rFonts w:asciiTheme="majorBidi" w:hAnsiTheme="majorBidi" w:cstheme="majorBidi"/>
+          <w:sz w:val="20"/>
+          <w:szCs w:val="20"/>
+          <w:lang w:val="en-US"/>
+        </w:rPr>
+        <w:t xml:space="preserve"> </w:t>
+      </w:r>
+      <w:r>
+        <w:rPr>
+          <w:rFonts w:asciiTheme="majorBidi" w:hAnsiTheme="majorBidi" w:cstheme="majorBidi"/>
+          <w:sz w:val="20"/>
+          <w:szCs w:val="20"/>
+          <w:lang w:val="en-US"/>
+        </w:rPr>
+        <w:t>Decision Trees</w:t>
+      </w:r>
+    </w:p>
+    <w:p>
+      <w:pPr>
+        <w:jc w:val="lowKashida"/>
+        <w:rPr>
+          <w:rFonts w:asciiTheme="majorBidi" w:hAnsiTheme="majorBidi" w:cstheme="majorBidi"/>
+          <w:lang w:val="en-US"/>
+        </w:rPr>
+      </w:pPr>
+      <w:r>
+        <w:rPr>
+          <w:rFonts w:asciiTheme="majorBidi" w:hAnsiTheme="majorBidi" w:cstheme="majorBidi"/>
+          <w:lang w:val="en-US"/>
+        </w:rPr>
+        <w:t>Based on t</w:t>
+      </w:r>
+      <w:r>
+        <w:rPr>
+          <w:rFonts w:asciiTheme="majorBidi" w:hAnsiTheme="majorBidi" w:cstheme="majorBidi"/>
+          <w:lang w:val="en-US"/>
+        </w:rPr>
+        <w:t>hese figures:</w:t>
+      </w:r>
+    </w:p>
+    <w:p>
+      <w:pPr>
+        <w:numPr>
+          <w:ilvl w:val="0"/>
+          <w:numId w:val="32"/>
+        </w:numPr>
+        <w:jc w:val="lowKashida"/>
+        <w:rPr>
+          <w:rFonts w:asciiTheme="majorBidi" w:hAnsiTheme="majorBidi" w:cstheme="majorBidi"/>
+          <w:lang w:val="en-US"/>
+        </w:rPr>
+      </w:pPr>
+      <w:proofErr w:type="spellStart"/>
+      <w:r>
+        <w:rPr>
+          <w:rFonts w:asciiTheme="majorBidi" w:hAnsiTheme="majorBidi" w:cstheme="majorBidi"/>
+          <w:b/>
+          <w:bCs/>
+          <w:lang w:val="en-US"/>
+        </w:rPr>
+        <w:t>Consommation</w:t>
+      </w:r>
+      <w:proofErr w:type="spellEnd"/>
+      <w:r>
+        <w:rPr>
+          <w:rFonts w:asciiTheme="majorBidi" w:hAnsiTheme="majorBidi" w:cstheme="majorBidi"/>
+          <w:b/>
+          <w:bCs/>
+          <w:lang w:val="en-US"/>
+        </w:rPr>
+        <w:t xml:space="preserve"> extra-</w:t>
+      </w:r>
+      <w:proofErr w:type="spellStart"/>
+      <w:r>
+        <w:rPr>
+          <w:rFonts w:asciiTheme="majorBidi" w:hAnsiTheme="majorBidi" w:cstheme="majorBidi"/>
+          <w:b/>
+          <w:bCs/>
+          <w:lang w:val="en-US"/>
+        </w:rPr>
+        <w:t>urbaine</w:t>
+      </w:r>
+      <w:proofErr w:type="spellEnd"/>
+      <w:r>
+        <w:rPr>
+          <w:rFonts w:asciiTheme="majorBidi" w:hAnsiTheme="majorBidi" w:cstheme="majorBidi"/>
+          <w:b/>
+          <w:bCs/>
+          <w:lang w:val="en-US"/>
+        </w:rPr>
+        <w:t xml:space="preserve"> (Extra-urban fuel consumption)</w:t>
+      </w:r>
+      <w:r>
+        <w:rPr>
+          <w:rFonts w:asciiTheme="majorBidi" w:hAnsiTheme="majorBidi" w:cstheme="majorBidi"/>
+          <w:lang w:val="en-US"/>
+        </w:rPr>
+        <w:t xml:space="preserve"> being the most important feature across all models indicates that the amount of fuel consumed during extra-urban driving conditions has a significant impact on CO2 emissions. This suggests that cars with higher extra-urban fuel consumption tend to emit more CO2.</w:t>
+      </w:r>
+    </w:p>
+    <w:p>
+      <w:pPr>
+        <w:numPr>
+          <w:ilvl w:val="0"/>
+          <w:numId w:val="32"/>
+        </w:numPr>
+        <w:jc w:val="lowKashida"/>
+        <w:rPr>
+          <w:rFonts w:asciiTheme="majorBidi" w:hAnsiTheme="majorBidi" w:cstheme="majorBidi"/>
+          <w:lang w:val="en-US"/>
+        </w:rPr>
+      </w:pPr>
+      <w:proofErr w:type="spellStart"/>
+      <w:r>
+        <w:rPr>
+          <w:rFonts w:asciiTheme="majorBidi" w:hAnsiTheme="majorBidi" w:cstheme="majorBidi"/>
+          <w:b/>
+          <w:bCs/>
+          <w:lang w:val="en-US"/>
+        </w:rPr>
+        <w:t>Consommation</w:t>
+      </w:r>
+      <w:proofErr w:type="spellEnd"/>
+      <w:r>
+        <w:rPr>
+          <w:rFonts w:asciiTheme="majorBidi" w:hAnsiTheme="majorBidi" w:cstheme="majorBidi"/>
+          <w:b/>
+          <w:bCs/>
+          <w:lang w:val="en-US"/>
+        </w:rPr>
+        <w:t xml:space="preserve"> </w:t>
+      </w:r>
+      <w:proofErr w:type="spellStart"/>
+      <w:r>
+        <w:rPr>
+          <w:rFonts w:asciiTheme="majorBidi" w:hAnsiTheme="majorBidi" w:cstheme="majorBidi"/>
+          <w:b/>
+          <w:bCs/>
+          <w:lang w:val="en-US"/>
+        </w:rPr>
+        <w:t>mixte</w:t>
+      </w:r>
+      <w:proofErr w:type="spellEnd"/>
+      <w:r>
+        <w:rPr>
+          <w:rFonts w:asciiTheme="majorBidi" w:hAnsiTheme="majorBidi" w:cstheme="majorBidi"/>
+          <w:b/>
+          <w:bCs/>
+          <w:lang w:val="en-US"/>
+        </w:rPr>
+        <w:t xml:space="preserve"> (Mixed fuel consumption)</w:t>
+      </w:r>
+      <w:r>
+        <w:rPr>
+          <w:rFonts w:asciiTheme="majorBidi" w:hAnsiTheme="majorBidi" w:cstheme="majorBidi"/>
+          <w:lang w:val="en-US"/>
+        </w:rPr>
+        <w:t xml:space="preserve"> being the second most important feature reinforces the importance of overall fuel efficiency in determining CO2 emissions. Cars with higher mixed fuel consumption are likely to emit more CO2.</w:t>
+      </w:r>
+    </w:p>
+    <w:p>
+      <w:pPr>
+        <w:numPr>
+          <w:ilvl w:val="0"/>
+          <w:numId w:val="32"/>
+        </w:numPr>
+        <w:jc w:val="lowKashida"/>
+        <w:rPr>
+          <w:rFonts w:asciiTheme="majorBidi" w:hAnsiTheme="majorBidi" w:cstheme="majorBidi"/>
+          <w:lang w:val="en-US"/>
+        </w:rPr>
+      </w:pPr>
+      <w:r>
+        <w:rPr>
+          <w:rFonts w:asciiTheme="majorBidi" w:hAnsiTheme="majorBidi" w:cstheme="majorBidi"/>
+          <w:lang w:val="en-US"/>
+        </w:rPr>
+        <w:t>The variations in other important features across different models indicate the nuances in how each model learns and generalizes the relationships between features and CO2 emissions</w:t>
+      </w:r>
+      <w:bookmarkStart w:id="0" w:name="_GoBack"/>
+      <w:bookmarkEnd w:id="0"/>
+      <w:r>
+        <w:rPr>
+          <w:rFonts w:asciiTheme="majorBidi" w:hAnsiTheme="majorBidi" w:cstheme="majorBidi"/>
+          <w:lang w:val="en-US"/>
+        </w:rPr>
+        <w:t>.</w:t>
+      </w:r>
+    </w:p>
+    <w:p>
+      <w:pPr>
+        <w:numPr>
+          <w:ilvl w:val="0"/>
+          <w:numId w:val="32"/>
+        </w:numPr>
+        <w:jc w:val="lowKashida"/>
+        <w:rPr>
+          <w:rFonts w:asciiTheme="majorBidi" w:hAnsiTheme="majorBidi" w:cstheme="majorBidi"/>
+          <w:lang w:val="en-US"/>
+        </w:rPr>
+      </w:pPr>
+      <w:r>
+        <w:rPr>
+          <w:rFonts w:asciiTheme="majorBidi" w:hAnsiTheme="majorBidi" w:cstheme="majorBidi"/>
+          <w:lang w:val="en-US"/>
+        </w:rPr>
+        <w:t>Features with very low importance values indicate that they have minimal impact on predicting CO2 emissions in cars according to these models.</w:t>
+      </w:r>
+    </w:p>
+    <w:p>
+      <w:pPr>
+        <w:jc w:val="lowKashida"/>
+        <w:rPr>
+          <w:rFonts w:asciiTheme="majorBidi" w:hAnsiTheme="majorBidi" w:cstheme="majorBidi"/>
+          <w:lang w:val="en-US"/>
+        </w:rPr>
+      </w:pPr>
+      <w:r>
+        <w:rPr>
+          <w:rFonts w:asciiTheme="majorBidi" w:hAnsiTheme="majorBidi" w:cstheme="majorBidi"/>
+          <w:lang w:val="en-US"/>
+        </w:rPr>
+        <w:t>Overall, this interpretation highlights the critical role of fuel consumption, especially in extra-urban and mixed driving conditions, in determining CO2 emissions.</w:t>
+      </w:r>
+    </w:p>
+    <w:p>
+      <w:pPr>
+        <w:jc w:val="lowKashida"/>
+        <w:rPr>
+          <w:rFonts w:asciiTheme="majorBidi" w:hAnsiTheme="majorBidi" w:cstheme="majorBidi"/>
+          <w:lang w:val="en-US"/>
+        </w:rPr>
+      </w:pPr>
     </w:p>
     <w:sectPr>
-      <w:pgSz w:w="16838" w:h="11906" w:orient="landscape"/>
-      <w:pgMar w:top="1417" w:right="1417" w:bottom="1417" w:left="1134" w:header="720" w:footer="720" w:gutter="0"/>
+      <w:pgSz w:w="11906" w:h="16838"/>
+      <w:pgMar w:top="1417" w:right="1417" w:bottom="1134" w:left="1417" w:header="720" w:footer="720" w:gutter="0"/>
       <w:cols w:space="720"/>
       <w:docGrid w:linePitch="360"/>
     </w:sectPr>
@@ -12446,6 +14993,268 @@
 <file path=word/numbering.xml><?xml version="1.0" encoding="utf-8"?>
 <w:numbering xmlns:wpc="http://schemas.microsoft.com/office/word/2010/wordprocessingCanvas" xmlns:cx="http://schemas.microsoft.com/office/drawing/2014/chartex" xmlns:cx1="http://schemas.microsoft.com/office/drawing/2015/9/8/chartex" xmlns:cx2="http://schemas.microsoft.com/office/drawing/2015/10/21/chartex" xmlns:cx3="http://schemas.microsoft.com/office/drawing/2016/5/9/chartex" xmlns:cx4="http://schemas.microsoft.com/office/drawing/2016/5/10/chartex" xmlns:cx5="http://schemas.microsoft.com/office/drawing/2016/5/11/chartex" xmlns:cx6="http://schemas.microsoft.com/office/drawing/2016/5/12/chartex" xmlns:cx7="http://schemas.microsoft.com/office/drawing/2016/5/13/chartex" xmlns:cx8="http://schemas.microsoft.com/office/drawing/2016/5/14/chartex" xmlns:mc="http://schemas.openxmlformats.org/markup-compatibility/2006" xmlns:aink="http://schemas.microsoft.com/office/drawing/2016/ink" xmlns:am3d="http://schemas.microsoft.com/office/drawing/2017/model3d" xmlns:o="urn:schemas-microsoft-com:office:office" xmlns:r="http://schemas.openxmlformats.org/officeDocument/2006/relationships" xmlns:m="http://schemas.openxmlformats.org/officeDocument/2006/math" xmlns:v="urn:schemas-microsoft-com:vml" xmlns:wp14="http://schemas.microsoft.com/office/word/2010/wordprocessingDrawing" xmlns:wp="http://schemas.openxmlformats.org/drawingml/2006/wordprocessingDrawing" xmlns:w10="urn:schemas-microsoft-com:office:word" xmlns:w="http://schemas.openxmlformats.org/wordprocessingml/2006/main" xmlns:w14="http://schemas.microsoft.com/office/word/2010/wordml" xmlns:w15="http://schemas.microsoft.com/office/word/2012/wordml" xmlns:w16cid="http://schemas.microsoft.com/office/word/2016/wordml/cid" xmlns:w16se="http://schemas.microsoft.com/office/word/2015/wordml/symex" xmlns:wpg="http://schemas.microsoft.com/office/word/2010/wordprocessingGroup" xmlns:wpi="http://schemas.microsoft.com/office/word/2010/wordprocessingInk" xmlns:wne="http://schemas.microsoft.com/office/word/2006/wordml" xmlns:wps="http://schemas.microsoft.com/office/word/2010/wordprocessingShape" mc:Ignorable="w14 w15 w16se w16cid wp14">
   <w:abstractNum w:abstractNumId="0" w15:restartNumberingAfterBreak="0">
+    <w:nsid w:val="0AD65C54"/>
+    <w:multiLevelType w:val="multilevel"/>
+    <w:tmpl w:val="BE88E702"/>
+    <w:lvl w:ilvl="0">
+      <w:start w:val="1"/>
+      <w:numFmt w:val="bullet"/>
+      <w:lvlText w:val=""/>
+      <w:lvlJc w:val="left"/>
+      <w:pPr>
+        <w:tabs>
+          <w:tab w:val="num" w:pos="720"/>
+        </w:tabs>
+        <w:ind w:left="720" w:hanging="360"/>
+      </w:pPr>
+      <w:rPr>
+        <w:rFonts w:ascii="Symbol" w:hAnsi="Symbol" w:hint="default"/>
+        <w:sz w:val="20"/>
+      </w:rPr>
+    </w:lvl>
+    <w:lvl w:ilvl="1" w:tentative="1">
+      <w:start w:val="1"/>
+      <w:numFmt w:val="bullet"/>
+      <w:lvlText w:val=""/>
+      <w:lvlJc w:val="left"/>
+      <w:pPr>
+        <w:tabs>
+          <w:tab w:val="num" w:pos="1440"/>
+        </w:tabs>
+        <w:ind w:left="1440" w:hanging="360"/>
+      </w:pPr>
+      <w:rPr>
+        <w:rFonts w:ascii="Symbol" w:hAnsi="Symbol" w:hint="default"/>
+        <w:sz w:val="20"/>
+      </w:rPr>
+    </w:lvl>
+    <w:lvl w:ilvl="2" w:tentative="1">
+      <w:start w:val="1"/>
+      <w:numFmt w:val="bullet"/>
+      <w:lvlText w:val=""/>
+      <w:lvlJc w:val="left"/>
+      <w:pPr>
+        <w:tabs>
+          <w:tab w:val="num" w:pos="2160"/>
+        </w:tabs>
+        <w:ind w:left="2160" w:hanging="360"/>
+      </w:pPr>
+      <w:rPr>
+        <w:rFonts w:ascii="Symbol" w:hAnsi="Symbol" w:hint="default"/>
+        <w:sz w:val="20"/>
+      </w:rPr>
+    </w:lvl>
+    <w:lvl w:ilvl="3" w:tentative="1">
+      <w:start w:val="1"/>
+      <w:numFmt w:val="bullet"/>
+      <w:lvlText w:val=""/>
+      <w:lvlJc w:val="left"/>
+      <w:pPr>
+        <w:tabs>
+          <w:tab w:val="num" w:pos="2880"/>
+        </w:tabs>
+        <w:ind w:left="2880" w:hanging="360"/>
+      </w:pPr>
+      <w:rPr>
+        <w:rFonts w:ascii="Symbol" w:hAnsi="Symbol" w:hint="default"/>
+        <w:sz w:val="20"/>
+      </w:rPr>
+    </w:lvl>
+    <w:lvl w:ilvl="4" w:tentative="1">
+      <w:start w:val="1"/>
+      <w:numFmt w:val="bullet"/>
+      <w:lvlText w:val=""/>
+      <w:lvlJc w:val="left"/>
+      <w:pPr>
+        <w:tabs>
+          <w:tab w:val="num" w:pos="3600"/>
+        </w:tabs>
+        <w:ind w:left="3600" w:hanging="360"/>
+      </w:pPr>
+      <w:rPr>
+        <w:rFonts w:ascii="Symbol" w:hAnsi="Symbol" w:hint="default"/>
+        <w:sz w:val="20"/>
+      </w:rPr>
+    </w:lvl>
+    <w:lvl w:ilvl="5" w:tentative="1">
+      <w:start w:val="1"/>
+      <w:numFmt w:val="bullet"/>
+      <w:lvlText w:val=""/>
+      <w:lvlJc w:val="left"/>
+      <w:pPr>
+        <w:tabs>
+          <w:tab w:val="num" w:pos="4320"/>
+        </w:tabs>
+        <w:ind w:left="4320" w:hanging="360"/>
+      </w:pPr>
+      <w:rPr>
+        <w:rFonts w:ascii="Symbol" w:hAnsi="Symbol" w:hint="default"/>
+        <w:sz w:val="20"/>
+      </w:rPr>
+    </w:lvl>
+    <w:lvl w:ilvl="6" w:tentative="1">
+      <w:start w:val="1"/>
+      <w:numFmt w:val="bullet"/>
+      <w:lvlText w:val=""/>
+      <w:lvlJc w:val="left"/>
+      <w:pPr>
+        <w:tabs>
+          <w:tab w:val="num" w:pos="5040"/>
+        </w:tabs>
+        <w:ind w:left="5040" w:hanging="360"/>
+      </w:pPr>
+      <w:rPr>
+        <w:rFonts w:ascii="Symbol" w:hAnsi="Symbol" w:hint="default"/>
+        <w:sz w:val="20"/>
+      </w:rPr>
+    </w:lvl>
+    <w:lvl w:ilvl="7" w:tentative="1">
+      <w:start w:val="1"/>
+      <w:numFmt w:val="bullet"/>
+      <w:lvlText w:val=""/>
+      <w:lvlJc w:val="left"/>
+      <w:pPr>
+        <w:tabs>
+          <w:tab w:val="num" w:pos="5760"/>
+        </w:tabs>
+        <w:ind w:left="5760" w:hanging="360"/>
+      </w:pPr>
+      <w:rPr>
+        <w:rFonts w:ascii="Symbol" w:hAnsi="Symbol" w:hint="default"/>
+        <w:sz w:val="20"/>
+      </w:rPr>
+    </w:lvl>
+    <w:lvl w:ilvl="8" w:tentative="1">
+      <w:start w:val="1"/>
+      <w:numFmt w:val="bullet"/>
+      <w:lvlText w:val=""/>
+      <w:lvlJc w:val="left"/>
+      <w:pPr>
+        <w:tabs>
+          <w:tab w:val="num" w:pos="6480"/>
+        </w:tabs>
+        <w:ind w:left="6480" w:hanging="360"/>
+      </w:pPr>
+      <w:rPr>
+        <w:rFonts w:ascii="Symbol" w:hAnsi="Symbol" w:hint="default"/>
+        <w:sz w:val="20"/>
+      </w:rPr>
+    </w:lvl>
+  </w:abstractNum>
+  <w:abstractNum w:abstractNumId="1" w15:restartNumberingAfterBreak="0">
+    <w:nsid w:val="11FF19B6"/>
+    <w:multiLevelType w:val="multilevel"/>
+    <w:tmpl w:val="3BA82038"/>
+    <w:lvl w:ilvl="0">
+      <w:start w:val="1"/>
+      <w:numFmt w:val="decimal"/>
+      <w:lvlText w:val="%1."/>
+      <w:lvlJc w:val="left"/>
+      <w:pPr>
+        <w:tabs>
+          <w:tab w:val="num" w:pos="720"/>
+        </w:tabs>
+        <w:ind w:left="720" w:hanging="360"/>
+      </w:pPr>
+    </w:lvl>
+    <w:lvl w:ilvl="1" w:tentative="1">
+      <w:start w:val="1"/>
+      <w:numFmt w:val="decimal"/>
+      <w:lvlText w:val="%2."/>
+      <w:lvlJc w:val="left"/>
+      <w:pPr>
+        <w:tabs>
+          <w:tab w:val="num" w:pos="1440"/>
+        </w:tabs>
+        <w:ind w:left="1440" w:hanging="360"/>
+      </w:pPr>
+    </w:lvl>
+    <w:lvl w:ilvl="2" w:tentative="1">
+      <w:start w:val="1"/>
+      <w:numFmt w:val="decimal"/>
+      <w:lvlText w:val="%3."/>
+      <w:lvlJc w:val="left"/>
+      <w:pPr>
+        <w:tabs>
+          <w:tab w:val="num" w:pos="2160"/>
+        </w:tabs>
+        <w:ind w:left="2160" w:hanging="360"/>
+      </w:pPr>
+    </w:lvl>
+    <w:lvl w:ilvl="3" w:tentative="1">
+      <w:start w:val="1"/>
+      <w:numFmt w:val="decimal"/>
+      <w:lvlText w:val="%4."/>
+      <w:lvlJc w:val="left"/>
+      <w:pPr>
+        <w:tabs>
+          <w:tab w:val="num" w:pos="2880"/>
+        </w:tabs>
+        <w:ind w:left="2880" w:hanging="360"/>
+      </w:pPr>
+    </w:lvl>
+    <w:lvl w:ilvl="4" w:tentative="1">
+      <w:start w:val="1"/>
+      <w:numFmt w:val="decimal"/>
+      <w:lvlText w:val="%5."/>
+      <w:lvlJc w:val="left"/>
+      <w:pPr>
+        <w:tabs>
+          <w:tab w:val="num" w:pos="3600"/>
+        </w:tabs>
+        <w:ind w:left="3600" w:hanging="360"/>
+      </w:pPr>
+    </w:lvl>
+    <w:lvl w:ilvl="5" w:tentative="1">
+      <w:start w:val="1"/>
+      <w:numFmt w:val="decimal"/>
+      <w:lvlText w:val="%6."/>
+      <w:lvlJc w:val="left"/>
+      <w:pPr>
+        <w:tabs>
+          <w:tab w:val="num" w:pos="4320"/>
+        </w:tabs>
+        <w:ind w:left="4320" w:hanging="360"/>
+      </w:pPr>
+    </w:lvl>
+    <w:lvl w:ilvl="6" w:tentative="1">
+      <w:start w:val="1"/>
+      <w:numFmt w:val="decimal"/>
+      <w:lvlText w:val="%7."/>
+      <w:lvlJc w:val="left"/>
+      <w:pPr>
+        <w:tabs>
+          <w:tab w:val="num" w:pos="5040"/>
+        </w:tabs>
+        <w:ind w:left="5040" w:hanging="360"/>
+      </w:pPr>
+    </w:lvl>
+    <w:lvl w:ilvl="7" w:tentative="1">
+      <w:start w:val="1"/>
+      <w:numFmt w:val="decimal"/>
+      <w:lvlText w:val="%8."/>
+      <w:lvlJc w:val="left"/>
+      <w:pPr>
+        <w:tabs>
+          <w:tab w:val="num" w:pos="5760"/>
+        </w:tabs>
+        <w:ind w:left="5760" w:hanging="360"/>
+      </w:pPr>
+    </w:lvl>
+    <w:lvl w:ilvl="8" w:tentative="1">
+      <w:start w:val="1"/>
+      <w:numFmt w:val="decimal"/>
+      <w:lvlText w:val="%9."/>
+      <w:lvlJc w:val="left"/>
+      <w:pPr>
+        <w:tabs>
+          <w:tab w:val="num" w:pos="6480"/>
+        </w:tabs>
+        <w:ind w:left="6480" w:hanging="360"/>
+      </w:pPr>
+    </w:lvl>
+  </w:abstractNum>
+  <w:abstractNum w:abstractNumId="2" w15:restartNumberingAfterBreak="0">
     <w:nsid w:val="172B11CB"/>
     <w:multiLevelType w:val="hybridMultilevel"/>
     <w:tmpl w:val="8FECCDA6"/>
@@ -12557,7 +15366,7 @@
       </w:rPr>
     </w:lvl>
   </w:abstractNum>
-  <w:abstractNum w:abstractNumId="1" w15:restartNumberingAfterBreak="0">
+  <w:abstractNum w:abstractNumId="3" w15:restartNumberingAfterBreak="0">
     <w:nsid w:val="17501E12"/>
     <w:multiLevelType w:val="hybridMultilevel"/>
     <w:tmpl w:val="ACFCB0DE"/>
@@ -12669,7 +15478,7 @@
       </w:rPr>
     </w:lvl>
   </w:abstractNum>
-  <w:abstractNum w:abstractNumId="2" w15:restartNumberingAfterBreak="0">
+  <w:abstractNum w:abstractNumId="4" w15:restartNumberingAfterBreak="0">
     <w:nsid w:val="1E9C0BA0"/>
     <w:multiLevelType w:val="multilevel"/>
     <w:tmpl w:val="794AA948"/>
@@ -12790,7 +15599,7 @@
       </w:rPr>
     </w:lvl>
   </w:abstractNum>
-  <w:abstractNum w:abstractNumId="3" w15:restartNumberingAfterBreak="0">
+  <w:abstractNum w:abstractNumId="5" w15:restartNumberingAfterBreak="0">
     <w:nsid w:val="211130E4"/>
     <w:multiLevelType w:val="hybridMultilevel"/>
     <w:tmpl w:val="B56A3BBC"/>
@@ -12902,7 +15711,7 @@
       </w:rPr>
     </w:lvl>
   </w:abstractNum>
-  <w:abstractNum w:abstractNumId="4" w15:restartNumberingAfterBreak="0">
+  <w:abstractNum w:abstractNumId="6" w15:restartNumberingAfterBreak="0">
     <w:nsid w:val="26FF42E5"/>
     <w:multiLevelType w:val="multilevel"/>
     <w:tmpl w:val="04989DCC"/>
@@ -13051,7 +15860,7 @@
       </w:rPr>
     </w:lvl>
   </w:abstractNum>
-  <w:abstractNum w:abstractNumId="5" w15:restartNumberingAfterBreak="0">
+  <w:abstractNum w:abstractNumId="7" w15:restartNumberingAfterBreak="0">
     <w:nsid w:val="3044562C"/>
     <w:multiLevelType w:val="hybridMultilevel"/>
     <w:tmpl w:val="6032C3C4"/>
@@ -13163,7 +15972,7 @@
       </w:rPr>
     </w:lvl>
   </w:abstractNum>
-  <w:abstractNum w:abstractNumId="6" w15:restartNumberingAfterBreak="0">
+  <w:abstractNum w:abstractNumId="8" w15:restartNumberingAfterBreak="0">
     <w:nsid w:val="37E4651C"/>
     <w:multiLevelType w:val="hybridMultilevel"/>
     <w:tmpl w:val="576C405E"/>
@@ -13276,7 +16085,7 @@
       </w:rPr>
     </w:lvl>
   </w:abstractNum>
-  <w:abstractNum w:abstractNumId="7" w15:restartNumberingAfterBreak="0">
+  <w:abstractNum w:abstractNumId="9" w15:restartNumberingAfterBreak="0">
     <w:nsid w:val="3ADF2F12"/>
     <w:multiLevelType w:val="multilevel"/>
     <w:tmpl w:val="F42866D6"/>
@@ -13425,7 +16234,7 @@
       </w:rPr>
     </w:lvl>
   </w:abstractNum>
-  <w:abstractNum w:abstractNumId="8" w15:restartNumberingAfterBreak="0">
+  <w:abstractNum w:abstractNumId="10" w15:restartNumberingAfterBreak="0">
     <w:nsid w:val="3D651881"/>
     <w:multiLevelType w:val="multilevel"/>
     <w:tmpl w:val="794AA948"/>
@@ -13546,7 +16355,156 @@
       </w:rPr>
     </w:lvl>
   </w:abstractNum>
-  <w:abstractNum w:abstractNumId="9" w15:restartNumberingAfterBreak="0">
+  <w:abstractNum w:abstractNumId="11" w15:restartNumberingAfterBreak="0">
+    <w:nsid w:val="3D7D24BF"/>
+    <w:multiLevelType w:val="multilevel"/>
+    <w:tmpl w:val="CD94646A"/>
+    <w:lvl w:ilvl="0">
+      <w:start w:val="1"/>
+      <w:numFmt w:val="bullet"/>
+      <w:lvlText w:val=""/>
+      <w:lvlJc w:val="left"/>
+      <w:pPr>
+        <w:tabs>
+          <w:tab w:val="num" w:pos="720"/>
+        </w:tabs>
+        <w:ind w:left="720" w:hanging="360"/>
+      </w:pPr>
+      <w:rPr>
+        <w:rFonts w:ascii="Symbol" w:hAnsi="Symbol" w:hint="default"/>
+        <w:sz w:val="20"/>
+      </w:rPr>
+    </w:lvl>
+    <w:lvl w:ilvl="1">
+      <w:start w:val="1"/>
+      <w:numFmt w:val="bullet"/>
+      <w:lvlText w:val=""/>
+      <w:lvlJc w:val="left"/>
+      <w:pPr>
+        <w:tabs>
+          <w:tab w:val="num" w:pos="1440"/>
+        </w:tabs>
+        <w:ind w:left="1440" w:hanging="360"/>
+      </w:pPr>
+      <w:rPr>
+        <w:rFonts w:ascii="Symbol" w:hAnsi="Symbol" w:hint="default"/>
+        <w:sz w:val="20"/>
+      </w:rPr>
+    </w:lvl>
+    <w:lvl w:ilvl="2" w:tentative="1">
+      <w:start w:val="1"/>
+      <w:numFmt w:val="bullet"/>
+      <w:lvlText w:val=""/>
+      <w:lvlJc w:val="left"/>
+      <w:pPr>
+        <w:tabs>
+          <w:tab w:val="num" w:pos="2160"/>
+        </w:tabs>
+        <w:ind w:left="2160" w:hanging="360"/>
+      </w:pPr>
+      <w:rPr>
+        <w:rFonts w:ascii="Symbol" w:hAnsi="Symbol" w:hint="default"/>
+        <w:sz w:val="20"/>
+      </w:rPr>
+    </w:lvl>
+    <w:lvl w:ilvl="3" w:tentative="1">
+      <w:start w:val="1"/>
+      <w:numFmt w:val="bullet"/>
+      <w:lvlText w:val=""/>
+      <w:lvlJc w:val="left"/>
+      <w:pPr>
+        <w:tabs>
+          <w:tab w:val="num" w:pos="2880"/>
+        </w:tabs>
+        <w:ind w:left="2880" w:hanging="360"/>
+      </w:pPr>
+      <w:rPr>
+        <w:rFonts w:ascii="Symbol" w:hAnsi="Symbol" w:hint="default"/>
+        <w:sz w:val="20"/>
+      </w:rPr>
+    </w:lvl>
+    <w:lvl w:ilvl="4" w:tentative="1">
+      <w:start w:val="1"/>
+      <w:numFmt w:val="bullet"/>
+      <w:lvlText w:val=""/>
+      <w:lvlJc w:val="left"/>
+      <w:pPr>
+        <w:tabs>
+          <w:tab w:val="num" w:pos="3600"/>
+        </w:tabs>
+        <w:ind w:left="3600" w:hanging="360"/>
+      </w:pPr>
+      <w:rPr>
+        <w:rFonts w:ascii="Symbol" w:hAnsi="Symbol" w:hint="default"/>
+        <w:sz w:val="20"/>
+      </w:rPr>
+    </w:lvl>
+    <w:lvl w:ilvl="5" w:tentative="1">
+      <w:start w:val="1"/>
+      <w:numFmt w:val="bullet"/>
+      <w:lvlText w:val=""/>
+      <w:lvlJc w:val="left"/>
+      <w:pPr>
+        <w:tabs>
+          <w:tab w:val="num" w:pos="4320"/>
+        </w:tabs>
+        <w:ind w:left="4320" w:hanging="360"/>
+      </w:pPr>
+      <w:rPr>
+        <w:rFonts w:ascii="Symbol" w:hAnsi="Symbol" w:hint="default"/>
+        <w:sz w:val="20"/>
+      </w:rPr>
+    </w:lvl>
+    <w:lvl w:ilvl="6" w:tentative="1">
+      <w:start w:val="1"/>
+      <w:numFmt w:val="bullet"/>
+      <w:lvlText w:val=""/>
+      <w:lvlJc w:val="left"/>
+      <w:pPr>
+        <w:tabs>
+          <w:tab w:val="num" w:pos="5040"/>
+        </w:tabs>
+        <w:ind w:left="5040" w:hanging="360"/>
+      </w:pPr>
+      <w:rPr>
+        <w:rFonts w:ascii="Symbol" w:hAnsi="Symbol" w:hint="default"/>
+        <w:sz w:val="20"/>
+      </w:rPr>
+    </w:lvl>
+    <w:lvl w:ilvl="7" w:tentative="1">
+      <w:start w:val="1"/>
+      <w:numFmt w:val="bullet"/>
+      <w:lvlText w:val=""/>
+      <w:lvlJc w:val="left"/>
+      <w:pPr>
+        <w:tabs>
+          <w:tab w:val="num" w:pos="5760"/>
+        </w:tabs>
+        <w:ind w:left="5760" w:hanging="360"/>
+      </w:pPr>
+      <w:rPr>
+        <w:rFonts w:ascii="Symbol" w:hAnsi="Symbol" w:hint="default"/>
+        <w:sz w:val="20"/>
+      </w:rPr>
+    </w:lvl>
+    <w:lvl w:ilvl="8" w:tentative="1">
+      <w:start w:val="1"/>
+      <w:numFmt w:val="bullet"/>
+      <w:lvlText w:val=""/>
+      <w:lvlJc w:val="left"/>
+      <w:pPr>
+        <w:tabs>
+          <w:tab w:val="num" w:pos="6480"/>
+        </w:tabs>
+        <w:ind w:left="6480" w:hanging="360"/>
+      </w:pPr>
+      <w:rPr>
+        <w:rFonts w:ascii="Symbol" w:hAnsi="Symbol" w:hint="default"/>
+        <w:sz w:val="20"/>
+      </w:rPr>
+    </w:lvl>
+  </w:abstractNum>
+  <w:abstractNum w:abstractNumId="12" w15:restartNumberingAfterBreak="0">
     <w:nsid w:val="3EEF1F87"/>
     <w:multiLevelType w:val="hybridMultilevel"/>
     <w:tmpl w:val="674C6B30"/>
@@ -13659,7 +16617,7 @@
       </w:rPr>
     </w:lvl>
   </w:abstractNum>
-  <w:abstractNum w:abstractNumId="10" w15:restartNumberingAfterBreak="0">
+  <w:abstractNum w:abstractNumId="13" w15:restartNumberingAfterBreak="0">
     <w:nsid w:val="44E30310"/>
     <w:multiLevelType w:val="hybridMultilevel"/>
     <w:tmpl w:val="3968AD62"/>
@@ -13771,7 +16729,7 @@
       </w:rPr>
     </w:lvl>
   </w:abstractNum>
-  <w:abstractNum w:abstractNumId="11" w15:restartNumberingAfterBreak="0">
+  <w:abstractNum w:abstractNumId="14" w15:restartNumberingAfterBreak="0">
     <w:nsid w:val="47294275"/>
     <w:multiLevelType w:val="hybridMultilevel"/>
     <w:tmpl w:val="871A5918"/>
@@ -13883,7 +16841,7 @@
       </w:rPr>
     </w:lvl>
   </w:abstractNum>
-  <w:abstractNum w:abstractNumId="12" w15:restartNumberingAfterBreak="0">
+  <w:abstractNum w:abstractNumId="15" w15:restartNumberingAfterBreak="0">
     <w:nsid w:val="49446968"/>
     <w:multiLevelType w:val="hybridMultilevel"/>
     <w:tmpl w:val="FCB8CA8C"/>
@@ -13996,7 +16954,571 @@
       </w:rPr>
     </w:lvl>
   </w:abstractNum>
-  <w:abstractNum w:abstractNumId="13" w15:restartNumberingAfterBreak="0">
+  <w:abstractNum w:abstractNumId="16" w15:restartNumberingAfterBreak="0">
+    <w:nsid w:val="50E36306"/>
+    <w:multiLevelType w:val="multilevel"/>
+    <w:tmpl w:val="6F4885F0"/>
+    <w:lvl w:ilvl="0">
+      <w:start w:val="1"/>
+      <w:numFmt w:val="bullet"/>
+      <w:lvlText w:val=""/>
+      <w:lvlJc w:val="left"/>
+      <w:pPr>
+        <w:tabs>
+          <w:tab w:val="num" w:pos="720"/>
+        </w:tabs>
+        <w:ind w:left="720" w:hanging="360"/>
+      </w:pPr>
+      <w:rPr>
+        <w:rFonts w:ascii="Symbol" w:hAnsi="Symbol" w:hint="default"/>
+        <w:sz w:val="20"/>
+      </w:rPr>
+    </w:lvl>
+    <w:lvl w:ilvl="1" w:tentative="1">
+      <w:start w:val="1"/>
+      <w:numFmt w:val="bullet"/>
+      <w:lvlText w:val=""/>
+      <w:lvlJc w:val="left"/>
+      <w:pPr>
+        <w:tabs>
+          <w:tab w:val="num" w:pos="1440"/>
+        </w:tabs>
+        <w:ind w:left="1440" w:hanging="360"/>
+      </w:pPr>
+      <w:rPr>
+        <w:rFonts w:ascii="Symbol" w:hAnsi="Symbol" w:hint="default"/>
+        <w:sz w:val="20"/>
+      </w:rPr>
+    </w:lvl>
+    <w:lvl w:ilvl="2" w:tentative="1">
+      <w:start w:val="1"/>
+      <w:numFmt w:val="bullet"/>
+      <w:lvlText w:val=""/>
+      <w:lvlJc w:val="left"/>
+      <w:pPr>
+        <w:tabs>
+          <w:tab w:val="num" w:pos="2160"/>
+        </w:tabs>
+        <w:ind w:left="2160" w:hanging="360"/>
+      </w:pPr>
+      <w:rPr>
+        <w:rFonts w:ascii="Symbol" w:hAnsi="Symbol" w:hint="default"/>
+        <w:sz w:val="20"/>
+      </w:rPr>
+    </w:lvl>
+    <w:lvl w:ilvl="3" w:tentative="1">
+      <w:start w:val="1"/>
+      <w:numFmt w:val="bullet"/>
+      <w:lvlText w:val=""/>
+      <w:lvlJc w:val="left"/>
+      <w:pPr>
+        <w:tabs>
+          <w:tab w:val="num" w:pos="2880"/>
+        </w:tabs>
+        <w:ind w:left="2880" w:hanging="360"/>
+      </w:pPr>
+      <w:rPr>
+        <w:rFonts w:ascii="Symbol" w:hAnsi="Symbol" w:hint="default"/>
+        <w:sz w:val="20"/>
+      </w:rPr>
+    </w:lvl>
+    <w:lvl w:ilvl="4" w:tentative="1">
+      <w:start w:val="1"/>
+      <w:numFmt w:val="bullet"/>
+      <w:lvlText w:val=""/>
+      <w:lvlJc w:val="left"/>
+      <w:pPr>
+        <w:tabs>
+          <w:tab w:val="num" w:pos="3600"/>
+        </w:tabs>
+        <w:ind w:left="3600" w:hanging="360"/>
+      </w:pPr>
+      <w:rPr>
+        <w:rFonts w:ascii="Symbol" w:hAnsi="Symbol" w:hint="default"/>
+        <w:sz w:val="20"/>
+      </w:rPr>
+    </w:lvl>
+    <w:lvl w:ilvl="5" w:tentative="1">
+      <w:start w:val="1"/>
+      <w:numFmt w:val="bullet"/>
+      <w:lvlText w:val=""/>
+      <w:lvlJc w:val="left"/>
+      <w:pPr>
+        <w:tabs>
+          <w:tab w:val="num" w:pos="4320"/>
+        </w:tabs>
+        <w:ind w:left="4320" w:hanging="360"/>
+      </w:pPr>
+      <w:rPr>
+        <w:rFonts w:ascii="Symbol" w:hAnsi="Symbol" w:hint="default"/>
+        <w:sz w:val="20"/>
+      </w:rPr>
+    </w:lvl>
+    <w:lvl w:ilvl="6" w:tentative="1">
+      <w:start w:val="1"/>
+      <w:numFmt w:val="bullet"/>
+      <w:lvlText w:val=""/>
+      <w:lvlJc w:val="left"/>
+      <w:pPr>
+        <w:tabs>
+          <w:tab w:val="num" w:pos="5040"/>
+        </w:tabs>
+        <w:ind w:left="5040" w:hanging="360"/>
+      </w:pPr>
+      <w:rPr>
+        <w:rFonts w:ascii="Symbol" w:hAnsi="Symbol" w:hint="default"/>
+        <w:sz w:val="20"/>
+      </w:rPr>
+    </w:lvl>
+    <w:lvl w:ilvl="7" w:tentative="1">
+      <w:start w:val="1"/>
+      <w:numFmt w:val="bullet"/>
+      <w:lvlText w:val=""/>
+      <w:lvlJc w:val="left"/>
+      <w:pPr>
+        <w:tabs>
+          <w:tab w:val="num" w:pos="5760"/>
+        </w:tabs>
+        <w:ind w:left="5760" w:hanging="360"/>
+      </w:pPr>
+      <w:rPr>
+        <w:rFonts w:ascii="Symbol" w:hAnsi="Symbol" w:hint="default"/>
+        <w:sz w:val="20"/>
+      </w:rPr>
+    </w:lvl>
+    <w:lvl w:ilvl="8" w:tentative="1">
+      <w:start w:val="1"/>
+      <w:numFmt w:val="bullet"/>
+      <w:lvlText w:val=""/>
+      <w:lvlJc w:val="left"/>
+      <w:pPr>
+        <w:tabs>
+          <w:tab w:val="num" w:pos="6480"/>
+        </w:tabs>
+        <w:ind w:left="6480" w:hanging="360"/>
+      </w:pPr>
+      <w:rPr>
+        <w:rFonts w:ascii="Symbol" w:hAnsi="Symbol" w:hint="default"/>
+        <w:sz w:val="20"/>
+      </w:rPr>
+    </w:lvl>
+  </w:abstractNum>
+  <w:abstractNum w:abstractNumId="17" w15:restartNumberingAfterBreak="0">
+    <w:nsid w:val="517E1006"/>
+    <w:multiLevelType w:val="multilevel"/>
+    <w:tmpl w:val="D9727FD8"/>
+    <w:lvl w:ilvl="0">
+      <w:start w:val="1"/>
+      <w:numFmt w:val="bullet"/>
+      <w:lvlText w:val=""/>
+      <w:lvlJc w:val="left"/>
+      <w:pPr>
+        <w:tabs>
+          <w:tab w:val="num" w:pos="720"/>
+        </w:tabs>
+        <w:ind w:left="720" w:hanging="360"/>
+      </w:pPr>
+      <w:rPr>
+        <w:rFonts w:ascii="Symbol" w:hAnsi="Symbol" w:hint="default"/>
+        <w:sz w:val="20"/>
+      </w:rPr>
+    </w:lvl>
+    <w:lvl w:ilvl="1">
+      <w:start w:val="1"/>
+      <w:numFmt w:val="bullet"/>
+      <w:lvlText w:val=""/>
+      <w:lvlJc w:val="left"/>
+      <w:pPr>
+        <w:tabs>
+          <w:tab w:val="num" w:pos="1440"/>
+        </w:tabs>
+        <w:ind w:left="1440" w:hanging="360"/>
+      </w:pPr>
+      <w:rPr>
+        <w:rFonts w:ascii="Symbol" w:hAnsi="Symbol" w:hint="default"/>
+        <w:sz w:val="20"/>
+      </w:rPr>
+    </w:lvl>
+    <w:lvl w:ilvl="2" w:tentative="1">
+      <w:start w:val="1"/>
+      <w:numFmt w:val="bullet"/>
+      <w:lvlText w:val=""/>
+      <w:lvlJc w:val="left"/>
+      <w:pPr>
+        <w:tabs>
+          <w:tab w:val="num" w:pos="2160"/>
+        </w:tabs>
+        <w:ind w:left="2160" w:hanging="360"/>
+      </w:pPr>
+      <w:rPr>
+        <w:rFonts w:ascii="Symbol" w:hAnsi="Symbol" w:hint="default"/>
+        <w:sz w:val="20"/>
+      </w:rPr>
+    </w:lvl>
+    <w:lvl w:ilvl="3" w:tentative="1">
+      <w:start w:val="1"/>
+      <w:numFmt w:val="bullet"/>
+      <w:lvlText w:val=""/>
+      <w:lvlJc w:val="left"/>
+      <w:pPr>
+        <w:tabs>
+          <w:tab w:val="num" w:pos="2880"/>
+        </w:tabs>
+        <w:ind w:left="2880" w:hanging="360"/>
+      </w:pPr>
+      <w:rPr>
+        <w:rFonts w:ascii="Symbol" w:hAnsi="Symbol" w:hint="default"/>
+        <w:sz w:val="20"/>
+      </w:rPr>
+    </w:lvl>
+    <w:lvl w:ilvl="4" w:tentative="1">
+      <w:start w:val="1"/>
+      <w:numFmt w:val="bullet"/>
+      <w:lvlText w:val=""/>
+      <w:lvlJc w:val="left"/>
+      <w:pPr>
+        <w:tabs>
+          <w:tab w:val="num" w:pos="3600"/>
+        </w:tabs>
+        <w:ind w:left="3600" w:hanging="360"/>
+      </w:pPr>
+      <w:rPr>
+        <w:rFonts w:ascii="Symbol" w:hAnsi="Symbol" w:hint="default"/>
+        <w:sz w:val="20"/>
+      </w:rPr>
+    </w:lvl>
+    <w:lvl w:ilvl="5" w:tentative="1">
+      <w:start w:val="1"/>
+      <w:numFmt w:val="bullet"/>
+      <w:lvlText w:val=""/>
+      <w:lvlJc w:val="left"/>
+      <w:pPr>
+        <w:tabs>
+          <w:tab w:val="num" w:pos="4320"/>
+        </w:tabs>
+        <w:ind w:left="4320" w:hanging="360"/>
+      </w:pPr>
+      <w:rPr>
+        <w:rFonts w:ascii="Symbol" w:hAnsi="Symbol" w:hint="default"/>
+        <w:sz w:val="20"/>
+      </w:rPr>
+    </w:lvl>
+    <w:lvl w:ilvl="6" w:tentative="1">
+      <w:start w:val="1"/>
+      <w:numFmt w:val="bullet"/>
+      <w:lvlText w:val=""/>
+      <w:lvlJc w:val="left"/>
+      <w:pPr>
+        <w:tabs>
+          <w:tab w:val="num" w:pos="5040"/>
+        </w:tabs>
+        <w:ind w:left="5040" w:hanging="360"/>
+      </w:pPr>
+      <w:rPr>
+        <w:rFonts w:ascii="Symbol" w:hAnsi="Symbol" w:hint="default"/>
+        <w:sz w:val="20"/>
+      </w:rPr>
+    </w:lvl>
+    <w:lvl w:ilvl="7" w:tentative="1">
+      <w:start w:val="1"/>
+      <w:numFmt w:val="bullet"/>
+      <w:lvlText w:val=""/>
+      <w:lvlJc w:val="left"/>
+      <w:pPr>
+        <w:tabs>
+          <w:tab w:val="num" w:pos="5760"/>
+        </w:tabs>
+        <w:ind w:left="5760" w:hanging="360"/>
+      </w:pPr>
+      <w:rPr>
+        <w:rFonts w:ascii="Symbol" w:hAnsi="Symbol" w:hint="default"/>
+        <w:sz w:val="20"/>
+      </w:rPr>
+    </w:lvl>
+    <w:lvl w:ilvl="8" w:tentative="1">
+      <w:start w:val="1"/>
+      <w:numFmt w:val="bullet"/>
+      <w:lvlText w:val=""/>
+      <w:lvlJc w:val="left"/>
+      <w:pPr>
+        <w:tabs>
+          <w:tab w:val="num" w:pos="6480"/>
+        </w:tabs>
+        <w:ind w:left="6480" w:hanging="360"/>
+      </w:pPr>
+      <w:rPr>
+        <w:rFonts w:ascii="Symbol" w:hAnsi="Symbol" w:hint="default"/>
+        <w:sz w:val="20"/>
+      </w:rPr>
+    </w:lvl>
+  </w:abstractNum>
+  <w:abstractNum w:abstractNumId="18" w15:restartNumberingAfterBreak="0">
+    <w:nsid w:val="5E9301D6"/>
+    <w:multiLevelType w:val="multilevel"/>
+    <w:tmpl w:val="1A78B3F0"/>
+    <w:lvl w:ilvl="0">
+      <w:start w:val="1"/>
+      <w:numFmt w:val="decimal"/>
+      <w:lvlText w:val="%1."/>
+      <w:lvlJc w:val="left"/>
+      <w:pPr>
+        <w:tabs>
+          <w:tab w:val="num" w:pos="720"/>
+        </w:tabs>
+        <w:ind w:left="720" w:hanging="360"/>
+      </w:pPr>
+    </w:lvl>
+    <w:lvl w:ilvl="1">
+      <w:start w:val="1"/>
+      <w:numFmt w:val="bullet"/>
+      <w:lvlText w:val=""/>
+      <w:lvlJc w:val="left"/>
+      <w:pPr>
+        <w:tabs>
+          <w:tab w:val="num" w:pos="1440"/>
+        </w:tabs>
+        <w:ind w:left="1440" w:hanging="360"/>
+      </w:pPr>
+      <w:rPr>
+        <w:rFonts w:ascii="Symbol" w:hAnsi="Symbol" w:hint="default"/>
+        <w:sz w:val="20"/>
+      </w:rPr>
+    </w:lvl>
+    <w:lvl w:ilvl="2" w:tentative="1">
+      <w:start w:val="1"/>
+      <w:numFmt w:val="decimal"/>
+      <w:lvlText w:val="%3."/>
+      <w:lvlJc w:val="left"/>
+      <w:pPr>
+        <w:tabs>
+          <w:tab w:val="num" w:pos="2160"/>
+        </w:tabs>
+        <w:ind w:left="2160" w:hanging="360"/>
+      </w:pPr>
+    </w:lvl>
+    <w:lvl w:ilvl="3" w:tentative="1">
+      <w:start w:val="1"/>
+      <w:numFmt w:val="decimal"/>
+      <w:lvlText w:val="%4."/>
+      <w:lvlJc w:val="left"/>
+      <w:pPr>
+        <w:tabs>
+          <w:tab w:val="num" w:pos="2880"/>
+        </w:tabs>
+        <w:ind w:left="2880" w:hanging="360"/>
+      </w:pPr>
+    </w:lvl>
+    <w:lvl w:ilvl="4" w:tentative="1">
+      <w:start w:val="1"/>
+      <w:numFmt w:val="decimal"/>
+      <w:lvlText w:val="%5."/>
+      <w:lvlJc w:val="left"/>
+      <w:pPr>
+        <w:tabs>
+          <w:tab w:val="num" w:pos="3600"/>
+        </w:tabs>
+        <w:ind w:left="3600" w:hanging="360"/>
+      </w:pPr>
+    </w:lvl>
+    <w:lvl w:ilvl="5" w:tentative="1">
+      <w:start w:val="1"/>
+      <w:numFmt w:val="decimal"/>
+      <w:lvlText w:val="%6."/>
+      <w:lvlJc w:val="left"/>
+      <w:pPr>
+        <w:tabs>
+          <w:tab w:val="num" w:pos="4320"/>
+        </w:tabs>
+        <w:ind w:left="4320" w:hanging="360"/>
+      </w:pPr>
+    </w:lvl>
+    <w:lvl w:ilvl="6" w:tentative="1">
+      <w:start w:val="1"/>
+      <w:numFmt w:val="decimal"/>
+      <w:lvlText w:val="%7."/>
+      <w:lvlJc w:val="left"/>
+      <w:pPr>
+        <w:tabs>
+          <w:tab w:val="num" w:pos="5040"/>
+        </w:tabs>
+        <w:ind w:left="5040" w:hanging="360"/>
+      </w:pPr>
+    </w:lvl>
+    <w:lvl w:ilvl="7" w:tentative="1">
+      <w:start w:val="1"/>
+      <w:numFmt w:val="decimal"/>
+      <w:lvlText w:val="%8."/>
+      <w:lvlJc w:val="left"/>
+      <w:pPr>
+        <w:tabs>
+          <w:tab w:val="num" w:pos="5760"/>
+        </w:tabs>
+        <w:ind w:left="5760" w:hanging="360"/>
+      </w:pPr>
+    </w:lvl>
+    <w:lvl w:ilvl="8" w:tentative="1">
+      <w:start w:val="1"/>
+      <w:numFmt w:val="decimal"/>
+      <w:lvlText w:val="%9."/>
+      <w:lvlJc w:val="left"/>
+      <w:pPr>
+        <w:tabs>
+          <w:tab w:val="num" w:pos="6480"/>
+        </w:tabs>
+        <w:ind w:left="6480" w:hanging="360"/>
+      </w:pPr>
+    </w:lvl>
+  </w:abstractNum>
+  <w:abstractNum w:abstractNumId="19" w15:restartNumberingAfterBreak="0">
+    <w:nsid w:val="6725391B"/>
+    <w:multiLevelType w:val="multilevel"/>
+    <w:tmpl w:val="23C484FA"/>
+    <w:lvl w:ilvl="0">
+      <w:start w:val="1"/>
+      <w:numFmt w:val="bullet"/>
+      <w:lvlText w:val=""/>
+      <w:lvlJc w:val="left"/>
+      <w:pPr>
+        <w:tabs>
+          <w:tab w:val="num" w:pos="720"/>
+        </w:tabs>
+        <w:ind w:left="720" w:hanging="360"/>
+      </w:pPr>
+      <w:rPr>
+        <w:rFonts w:ascii="Symbol" w:hAnsi="Symbol" w:hint="default"/>
+        <w:sz w:val="20"/>
+      </w:rPr>
+    </w:lvl>
+    <w:lvl w:ilvl="1">
+      <w:start w:val="1"/>
+      <w:numFmt w:val="bullet"/>
+      <w:lvlText w:val=""/>
+      <w:lvlJc w:val="left"/>
+      <w:pPr>
+        <w:tabs>
+          <w:tab w:val="num" w:pos="1440"/>
+        </w:tabs>
+        <w:ind w:left="1440" w:hanging="360"/>
+      </w:pPr>
+      <w:rPr>
+        <w:rFonts w:ascii="Symbol" w:hAnsi="Symbol" w:hint="default"/>
+        <w:sz w:val="20"/>
+      </w:rPr>
+    </w:lvl>
+    <w:lvl w:ilvl="2" w:tentative="1">
+      <w:start w:val="1"/>
+      <w:numFmt w:val="bullet"/>
+      <w:lvlText w:val=""/>
+      <w:lvlJc w:val="left"/>
+      <w:pPr>
+        <w:tabs>
+          <w:tab w:val="num" w:pos="2160"/>
+        </w:tabs>
+        <w:ind w:left="2160" w:hanging="360"/>
+      </w:pPr>
+      <w:rPr>
+        <w:rFonts w:ascii="Symbol" w:hAnsi="Symbol" w:hint="default"/>
+        <w:sz w:val="20"/>
+      </w:rPr>
+    </w:lvl>
+    <w:lvl w:ilvl="3" w:tentative="1">
+      <w:start w:val="1"/>
+      <w:numFmt w:val="bullet"/>
+      <w:lvlText w:val=""/>
+      <w:lvlJc w:val="left"/>
+      <w:pPr>
+        <w:tabs>
+          <w:tab w:val="num" w:pos="2880"/>
+        </w:tabs>
+        <w:ind w:left="2880" w:hanging="360"/>
+      </w:pPr>
+      <w:rPr>
+        <w:rFonts w:ascii="Symbol" w:hAnsi="Symbol" w:hint="default"/>
+        <w:sz w:val="20"/>
+      </w:rPr>
+    </w:lvl>
+    <w:lvl w:ilvl="4" w:tentative="1">
+      <w:start w:val="1"/>
+      <w:numFmt w:val="bullet"/>
+      <w:lvlText w:val=""/>
+      <w:lvlJc w:val="left"/>
+      <w:pPr>
+        <w:tabs>
+          <w:tab w:val="num" w:pos="3600"/>
+        </w:tabs>
+        <w:ind w:left="3600" w:hanging="360"/>
+      </w:pPr>
+      <w:rPr>
+        <w:rFonts w:ascii="Symbol" w:hAnsi="Symbol" w:hint="default"/>
+        <w:sz w:val="20"/>
+      </w:rPr>
+    </w:lvl>
+    <w:lvl w:ilvl="5" w:tentative="1">
+      <w:start w:val="1"/>
+      <w:numFmt w:val="bullet"/>
+      <w:lvlText w:val=""/>
+      <w:lvlJc w:val="left"/>
+      <w:pPr>
+        <w:tabs>
+          <w:tab w:val="num" w:pos="4320"/>
+        </w:tabs>
+        <w:ind w:left="4320" w:hanging="360"/>
+      </w:pPr>
+      <w:rPr>
+        <w:rFonts w:ascii="Symbol" w:hAnsi="Symbol" w:hint="default"/>
+        <w:sz w:val="20"/>
+      </w:rPr>
+    </w:lvl>
+    <w:lvl w:ilvl="6" w:tentative="1">
+      <w:start w:val="1"/>
+      <w:numFmt w:val="bullet"/>
+      <w:lvlText w:val=""/>
+      <w:lvlJc w:val="left"/>
+      <w:pPr>
+        <w:tabs>
+          <w:tab w:val="num" w:pos="5040"/>
+        </w:tabs>
+        <w:ind w:left="5040" w:hanging="360"/>
+      </w:pPr>
+      <w:rPr>
+        <w:rFonts w:ascii="Symbol" w:hAnsi="Symbol" w:hint="default"/>
+        <w:sz w:val="20"/>
+      </w:rPr>
+    </w:lvl>
+    <w:lvl w:ilvl="7" w:tentative="1">
+      <w:start w:val="1"/>
+      <w:numFmt w:val="bullet"/>
+      <w:lvlText w:val=""/>
+      <w:lvlJc w:val="left"/>
+      <w:pPr>
+        <w:tabs>
+          <w:tab w:val="num" w:pos="5760"/>
+        </w:tabs>
+        <w:ind w:left="5760" w:hanging="360"/>
+      </w:pPr>
+      <w:rPr>
+        <w:rFonts w:ascii="Symbol" w:hAnsi="Symbol" w:hint="default"/>
+        <w:sz w:val="20"/>
+      </w:rPr>
+    </w:lvl>
+    <w:lvl w:ilvl="8" w:tentative="1">
+      <w:start w:val="1"/>
+      <w:numFmt w:val="bullet"/>
+      <w:lvlText w:val=""/>
+      <w:lvlJc w:val="left"/>
+      <w:pPr>
+        <w:tabs>
+          <w:tab w:val="num" w:pos="6480"/>
+        </w:tabs>
+        <w:ind w:left="6480" w:hanging="360"/>
+      </w:pPr>
+      <w:rPr>
+        <w:rFonts w:ascii="Symbol" w:hAnsi="Symbol" w:hint="default"/>
+        <w:sz w:val="20"/>
+      </w:rPr>
+    </w:lvl>
+  </w:abstractNum>
+  <w:abstractNum w:abstractNumId="20" w15:restartNumberingAfterBreak="0">
     <w:nsid w:val="69ED787C"/>
     <w:multiLevelType w:val="hybridMultilevel"/>
     <w:tmpl w:val="1D907D68"/>
@@ -14109,7 +17631,7 @@
       </w:rPr>
     </w:lvl>
   </w:abstractNum>
-  <w:abstractNum w:abstractNumId="14" w15:restartNumberingAfterBreak="0">
+  <w:abstractNum w:abstractNumId="21" w15:restartNumberingAfterBreak="0">
     <w:nsid w:val="6B2117AF"/>
     <w:multiLevelType w:val="multilevel"/>
     <w:tmpl w:val="B768A3AC"/>
@@ -14222,7 +17744,7 @@
       </w:pPr>
     </w:lvl>
   </w:abstractNum>
-  <w:abstractNum w:abstractNumId="15" w15:restartNumberingAfterBreak="0">
+  <w:abstractNum w:abstractNumId="22" w15:restartNumberingAfterBreak="0">
     <w:nsid w:val="6BA723F0"/>
     <w:multiLevelType w:val="hybridMultilevel"/>
     <w:tmpl w:val="E60E6832"/>
@@ -14334,7 +17856,543 @@
       </w:rPr>
     </w:lvl>
   </w:abstractNum>
-  <w:abstractNum w:abstractNumId="16" w15:restartNumberingAfterBreak="0">
+  <w:abstractNum w:abstractNumId="23" w15:restartNumberingAfterBreak="0">
+    <w:nsid w:val="6E4E7E0F"/>
+    <w:multiLevelType w:val="multilevel"/>
+    <w:tmpl w:val="8F3C6F50"/>
+    <w:lvl w:ilvl="0">
+      <w:start w:val="1"/>
+      <w:numFmt w:val="bullet"/>
+      <w:lvlText w:val=""/>
+      <w:lvlJc w:val="left"/>
+      <w:pPr>
+        <w:tabs>
+          <w:tab w:val="num" w:pos="720"/>
+        </w:tabs>
+        <w:ind w:left="720" w:hanging="360"/>
+      </w:pPr>
+      <w:rPr>
+        <w:rFonts w:ascii="Symbol" w:hAnsi="Symbol" w:hint="default"/>
+        <w:sz w:val="20"/>
+      </w:rPr>
+    </w:lvl>
+    <w:lvl w:ilvl="1" w:tentative="1">
+      <w:start w:val="1"/>
+      <w:numFmt w:val="bullet"/>
+      <w:lvlText w:val=""/>
+      <w:lvlJc w:val="left"/>
+      <w:pPr>
+        <w:tabs>
+          <w:tab w:val="num" w:pos="1440"/>
+        </w:tabs>
+        <w:ind w:left="1440" w:hanging="360"/>
+      </w:pPr>
+      <w:rPr>
+        <w:rFonts w:ascii="Symbol" w:hAnsi="Symbol" w:hint="default"/>
+        <w:sz w:val="20"/>
+      </w:rPr>
+    </w:lvl>
+    <w:lvl w:ilvl="2" w:tentative="1">
+      <w:start w:val="1"/>
+      <w:numFmt w:val="bullet"/>
+      <w:lvlText w:val=""/>
+      <w:lvlJc w:val="left"/>
+      <w:pPr>
+        <w:tabs>
+          <w:tab w:val="num" w:pos="2160"/>
+        </w:tabs>
+        <w:ind w:left="2160" w:hanging="360"/>
+      </w:pPr>
+      <w:rPr>
+        <w:rFonts w:ascii="Symbol" w:hAnsi="Symbol" w:hint="default"/>
+        <w:sz w:val="20"/>
+      </w:rPr>
+    </w:lvl>
+    <w:lvl w:ilvl="3" w:tentative="1">
+      <w:start w:val="1"/>
+      <w:numFmt w:val="bullet"/>
+      <w:lvlText w:val=""/>
+      <w:lvlJc w:val="left"/>
+      <w:pPr>
+        <w:tabs>
+          <w:tab w:val="num" w:pos="2880"/>
+        </w:tabs>
+        <w:ind w:left="2880" w:hanging="360"/>
+      </w:pPr>
+      <w:rPr>
+        <w:rFonts w:ascii="Symbol" w:hAnsi="Symbol" w:hint="default"/>
+        <w:sz w:val="20"/>
+      </w:rPr>
+    </w:lvl>
+    <w:lvl w:ilvl="4" w:tentative="1">
+      <w:start w:val="1"/>
+      <w:numFmt w:val="bullet"/>
+      <w:lvlText w:val=""/>
+      <w:lvlJc w:val="left"/>
+      <w:pPr>
+        <w:tabs>
+          <w:tab w:val="num" w:pos="3600"/>
+        </w:tabs>
+        <w:ind w:left="3600" w:hanging="360"/>
+      </w:pPr>
+      <w:rPr>
+        <w:rFonts w:ascii="Symbol" w:hAnsi="Symbol" w:hint="default"/>
+        <w:sz w:val="20"/>
+      </w:rPr>
+    </w:lvl>
+    <w:lvl w:ilvl="5" w:tentative="1">
+      <w:start w:val="1"/>
+      <w:numFmt w:val="bullet"/>
+      <w:lvlText w:val=""/>
+      <w:lvlJc w:val="left"/>
+      <w:pPr>
+        <w:tabs>
+          <w:tab w:val="num" w:pos="4320"/>
+        </w:tabs>
+        <w:ind w:left="4320" w:hanging="360"/>
+      </w:pPr>
+      <w:rPr>
+        <w:rFonts w:ascii="Symbol" w:hAnsi="Symbol" w:hint="default"/>
+        <w:sz w:val="20"/>
+      </w:rPr>
+    </w:lvl>
+    <w:lvl w:ilvl="6" w:tentative="1">
+      <w:start w:val="1"/>
+      <w:numFmt w:val="bullet"/>
+      <w:lvlText w:val=""/>
+      <w:lvlJc w:val="left"/>
+      <w:pPr>
+        <w:tabs>
+          <w:tab w:val="num" w:pos="5040"/>
+        </w:tabs>
+        <w:ind w:left="5040" w:hanging="360"/>
+      </w:pPr>
+      <w:rPr>
+        <w:rFonts w:ascii="Symbol" w:hAnsi="Symbol" w:hint="default"/>
+        <w:sz w:val="20"/>
+      </w:rPr>
+    </w:lvl>
+    <w:lvl w:ilvl="7" w:tentative="1">
+      <w:start w:val="1"/>
+      <w:numFmt w:val="bullet"/>
+      <w:lvlText w:val=""/>
+      <w:lvlJc w:val="left"/>
+      <w:pPr>
+        <w:tabs>
+          <w:tab w:val="num" w:pos="5760"/>
+        </w:tabs>
+        <w:ind w:left="5760" w:hanging="360"/>
+      </w:pPr>
+      <w:rPr>
+        <w:rFonts w:ascii="Symbol" w:hAnsi="Symbol" w:hint="default"/>
+        <w:sz w:val="20"/>
+      </w:rPr>
+    </w:lvl>
+    <w:lvl w:ilvl="8" w:tentative="1">
+      <w:start w:val="1"/>
+      <w:numFmt w:val="bullet"/>
+      <w:lvlText w:val=""/>
+      <w:lvlJc w:val="left"/>
+      <w:pPr>
+        <w:tabs>
+          <w:tab w:val="num" w:pos="6480"/>
+        </w:tabs>
+        <w:ind w:left="6480" w:hanging="360"/>
+      </w:pPr>
+      <w:rPr>
+        <w:rFonts w:ascii="Symbol" w:hAnsi="Symbol" w:hint="default"/>
+        <w:sz w:val="20"/>
+      </w:rPr>
+    </w:lvl>
+  </w:abstractNum>
+  <w:abstractNum w:abstractNumId="24" w15:restartNumberingAfterBreak="0">
+    <w:nsid w:val="6FA6078C"/>
+    <w:multiLevelType w:val="multilevel"/>
+    <w:tmpl w:val="87FE89EC"/>
+    <w:lvl w:ilvl="0">
+      <w:start w:val="1"/>
+      <w:numFmt w:val="bullet"/>
+      <w:lvlText w:val=""/>
+      <w:lvlJc w:val="left"/>
+      <w:pPr>
+        <w:tabs>
+          <w:tab w:val="num" w:pos="720"/>
+        </w:tabs>
+        <w:ind w:left="720" w:hanging="360"/>
+      </w:pPr>
+      <w:rPr>
+        <w:rFonts w:ascii="Symbol" w:hAnsi="Symbol" w:hint="default"/>
+        <w:sz w:val="20"/>
+      </w:rPr>
+    </w:lvl>
+    <w:lvl w:ilvl="1" w:tentative="1">
+      <w:start w:val="1"/>
+      <w:numFmt w:val="bullet"/>
+      <w:lvlText w:val=""/>
+      <w:lvlJc w:val="left"/>
+      <w:pPr>
+        <w:tabs>
+          <w:tab w:val="num" w:pos="1440"/>
+        </w:tabs>
+        <w:ind w:left="1440" w:hanging="360"/>
+      </w:pPr>
+      <w:rPr>
+        <w:rFonts w:ascii="Symbol" w:hAnsi="Symbol" w:hint="default"/>
+        <w:sz w:val="20"/>
+      </w:rPr>
+    </w:lvl>
+    <w:lvl w:ilvl="2" w:tentative="1">
+      <w:start w:val="1"/>
+      <w:numFmt w:val="bullet"/>
+      <w:lvlText w:val=""/>
+      <w:lvlJc w:val="left"/>
+      <w:pPr>
+        <w:tabs>
+          <w:tab w:val="num" w:pos="2160"/>
+        </w:tabs>
+        <w:ind w:left="2160" w:hanging="360"/>
+      </w:pPr>
+      <w:rPr>
+        <w:rFonts w:ascii="Symbol" w:hAnsi="Symbol" w:hint="default"/>
+        <w:sz w:val="20"/>
+      </w:rPr>
+    </w:lvl>
+    <w:lvl w:ilvl="3" w:tentative="1">
+      <w:start w:val="1"/>
+      <w:numFmt w:val="bullet"/>
+      <w:lvlText w:val=""/>
+      <w:lvlJc w:val="left"/>
+      <w:pPr>
+        <w:tabs>
+          <w:tab w:val="num" w:pos="2880"/>
+        </w:tabs>
+        <w:ind w:left="2880" w:hanging="360"/>
+      </w:pPr>
+      <w:rPr>
+        <w:rFonts w:ascii="Symbol" w:hAnsi="Symbol" w:hint="default"/>
+        <w:sz w:val="20"/>
+      </w:rPr>
+    </w:lvl>
+    <w:lvl w:ilvl="4" w:tentative="1">
+      <w:start w:val="1"/>
+      <w:numFmt w:val="bullet"/>
+      <w:lvlText w:val=""/>
+      <w:lvlJc w:val="left"/>
+      <w:pPr>
+        <w:tabs>
+          <w:tab w:val="num" w:pos="3600"/>
+        </w:tabs>
+        <w:ind w:left="3600" w:hanging="360"/>
+      </w:pPr>
+      <w:rPr>
+        <w:rFonts w:ascii="Symbol" w:hAnsi="Symbol" w:hint="default"/>
+        <w:sz w:val="20"/>
+      </w:rPr>
+    </w:lvl>
+    <w:lvl w:ilvl="5" w:tentative="1">
+      <w:start w:val="1"/>
+      <w:numFmt w:val="bullet"/>
+      <w:lvlText w:val=""/>
+      <w:lvlJc w:val="left"/>
+      <w:pPr>
+        <w:tabs>
+          <w:tab w:val="num" w:pos="4320"/>
+        </w:tabs>
+        <w:ind w:left="4320" w:hanging="360"/>
+      </w:pPr>
+      <w:rPr>
+        <w:rFonts w:ascii="Symbol" w:hAnsi="Symbol" w:hint="default"/>
+        <w:sz w:val="20"/>
+      </w:rPr>
+    </w:lvl>
+    <w:lvl w:ilvl="6" w:tentative="1">
+      <w:start w:val="1"/>
+      <w:numFmt w:val="bullet"/>
+      <w:lvlText w:val=""/>
+      <w:lvlJc w:val="left"/>
+      <w:pPr>
+        <w:tabs>
+          <w:tab w:val="num" w:pos="5040"/>
+        </w:tabs>
+        <w:ind w:left="5040" w:hanging="360"/>
+      </w:pPr>
+      <w:rPr>
+        <w:rFonts w:ascii="Symbol" w:hAnsi="Symbol" w:hint="default"/>
+        <w:sz w:val="20"/>
+      </w:rPr>
+    </w:lvl>
+    <w:lvl w:ilvl="7" w:tentative="1">
+      <w:start w:val="1"/>
+      <w:numFmt w:val="bullet"/>
+      <w:lvlText w:val=""/>
+      <w:lvlJc w:val="left"/>
+      <w:pPr>
+        <w:tabs>
+          <w:tab w:val="num" w:pos="5760"/>
+        </w:tabs>
+        <w:ind w:left="5760" w:hanging="360"/>
+      </w:pPr>
+      <w:rPr>
+        <w:rFonts w:ascii="Symbol" w:hAnsi="Symbol" w:hint="default"/>
+        <w:sz w:val="20"/>
+      </w:rPr>
+    </w:lvl>
+    <w:lvl w:ilvl="8" w:tentative="1">
+      <w:start w:val="1"/>
+      <w:numFmt w:val="bullet"/>
+      <w:lvlText w:val=""/>
+      <w:lvlJc w:val="left"/>
+      <w:pPr>
+        <w:tabs>
+          <w:tab w:val="num" w:pos="6480"/>
+        </w:tabs>
+        <w:ind w:left="6480" w:hanging="360"/>
+      </w:pPr>
+      <w:rPr>
+        <w:rFonts w:ascii="Symbol" w:hAnsi="Symbol" w:hint="default"/>
+        <w:sz w:val="20"/>
+      </w:rPr>
+    </w:lvl>
+  </w:abstractNum>
+  <w:abstractNum w:abstractNumId="25" w15:restartNumberingAfterBreak="0">
+    <w:nsid w:val="70041C0D"/>
+    <w:multiLevelType w:val="multilevel"/>
+    <w:tmpl w:val="888841AA"/>
+    <w:lvl w:ilvl="0">
+      <w:start w:val="1"/>
+      <w:numFmt w:val="bullet"/>
+      <w:lvlText w:val=""/>
+      <w:lvlJc w:val="left"/>
+      <w:pPr>
+        <w:tabs>
+          <w:tab w:val="num" w:pos="720"/>
+        </w:tabs>
+        <w:ind w:left="720" w:hanging="360"/>
+      </w:pPr>
+      <w:rPr>
+        <w:rFonts w:ascii="Symbol" w:hAnsi="Symbol" w:hint="default"/>
+        <w:sz w:val="20"/>
+      </w:rPr>
+    </w:lvl>
+    <w:lvl w:ilvl="1">
+      <w:start w:val="1"/>
+      <w:numFmt w:val="bullet"/>
+      <w:lvlText w:val=""/>
+      <w:lvlJc w:val="left"/>
+      <w:pPr>
+        <w:tabs>
+          <w:tab w:val="num" w:pos="1440"/>
+        </w:tabs>
+        <w:ind w:left="1440" w:hanging="360"/>
+      </w:pPr>
+      <w:rPr>
+        <w:rFonts w:ascii="Symbol" w:hAnsi="Symbol" w:hint="default"/>
+        <w:sz w:val="20"/>
+      </w:rPr>
+    </w:lvl>
+    <w:lvl w:ilvl="2" w:tentative="1">
+      <w:start w:val="1"/>
+      <w:numFmt w:val="bullet"/>
+      <w:lvlText w:val=""/>
+      <w:lvlJc w:val="left"/>
+      <w:pPr>
+        <w:tabs>
+          <w:tab w:val="num" w:pos="2160"/>
+        </w:tabs>
+        <w:ind w:left="2160" w:hanging="360"/>
+      </w:pPr>
+      <w:rPr>
+        <w:rFonts w:ascii="Symbol" w:hAnsi="Symbol" w:hint="default"/>
+        <w:sz w:val="20"/>
+      </w:rPr>
+    </w:lvl>
+    <w:lvl w:ilvl="3" w:tentative="1">
+      <w:start w:val="1"/>
+      <w:numFmt w:val="bullet"/>
+      <w:lvlText w:val=""/>
+      <w:lvlJc w:val="left"/>
+      <w:pPr>
+        <w:tabs>
+          <w:tab w:val="num" w:pos="2880"/>
+        </w:tabs>
+        <w:ind w:left="2880" w:hanging="360"/>
+      </w:pPr>
+      <w:rPr>
+        <w:rFonts w:ascii="Symbol" w:hAnsi="Symbol" w:hint="default"/>
+        <w:sz w:val="20"/>
+      </w:rPr>
+    </w:lvl>
+    <w:lvl w:ilvl="4" w:tentative="1">
+      <w:start w:val="1"/>
+      <w:numFmt w:val="bullet"/>
+      <w:lvlText w:val=""/>
+      <w:lvlJc w:val="left"/>
+      <w:pPr>
+        <w:tabs>
+          <w:tab w:val="num" w:pos="3600"/>
+        </w:tabs>
+        <w:ind w:left="3600" w:hanging="360"/>
+      </w:pPr>
+      <w:rPr>
+        <w:rFonts w:ascii="Symbol" w:hAnsi="Symbol" w:hint="default"/>
+        <w:sz w:val="20"/>
+      </w:rPr>
+    </w:lvl>
+    <w:lvl w:ilvl="5" w:tentative="1">
+      <w:start w:val="1"/>
+      <w:numFmt w:val="bullet"/>
+      <w:lvlText w:val=""/>
+      <w:lvlJc w:val="left"/>
+      <w:pPr>
+        <w:tabs>
+          <w:tab w:val="num" w:pos="4320"/>
+        </w:tabs>
+        <w:ind w:left="4320" w:hanging="360"/>
+      </w:pPr>
+      <w:rPr>
+        <w:rFonts w:ascii="Symbol" w:hAnsi="Symbol" w:hint="default"/>
+        <w:sz w:val="20"/>
+      </w:rPr>
+    </w:lvl>
+    <w:lvl w:ilvl="6" w:tentative="1">
+      <w:start w:val="1"/>
+      <w:numFmt w:val="bullet"/>
+      <w:lvlText w:val=""/>
+      <w:lvlJc w:val="left"/>
+      <w:pPr>
+        <w:tabs>
+          <w:tab w:val="num" w:pos="5040"/>
+        </w:tabs>
+        <w:ind w:left="5040" w:hanging="360"/>
+      </w:pPr>
+      <w:rPr>
+        <w:rFonts w:ascii="Symbol" w:hAnsi="Symbol" w:hint="default"/>
+        <w:sz w:val="20"/>
+      </w:rPr>
+    </w:lvl>
+    <w:lvl w:ilvl="7" w:tentative="1">
+      <w:start w:val="1"/>
+      <w:numFmt w:val="bullet"/>
+      <w:lvlText w:val=""/>
+      <w:lvlJc w:val="left"/>
+      <w:pPr>
+        <w:tabs>
+          <w:tab w:val="num" w:pos="5760"/>
+        </w:tabs>
+        <w:ind w:left="5760" w:hanging="360"/>
+      </w:pPr>
+      <w:rPr>
+        <w:rFonts w:ascii="Symbol" w:hAnsi="Symbol" w:hint="default"/>
+        <w:sz w:val="20"/>
+      </w:rPr>
+    </w:lvl>
+    <w:lvl w:ilvl="8" w:tentative="1">
+      <w:start w:val="1"/>
+      <w:numFmt w:val="bullet"/>
+      <w:lvlText w:val=""/>
+      <w:lvlJc w:val="left"/>
+      <w:pPr>
+        <w:tabs>
+          <w:tab w:val="num" w:pos="6480"/>
+        </w:tabs>
+        <w:ind w:left="6480" w:hanging="360"/>
+      </w:pPr>
+      <w:rPr>
+        <w:rFonts w:ascii="Symbol" w:hAnsi="Symbol" w:hint="default"/>
+        <w:sz w:val="20"/>
+      </w:rPr>
+    </w:lvl>
+  </w:abstractNum>
+  <w:abstractNum w:abstractNumId="26" w15:restartNumberingAfterBreak="0">
+    <w:nsid w:val="71297175"/>
+    <w:multiLevelType w:val="hybridMultilevel"/>
+    <w:tmpl w:val="433CB09A"/>
+    <w:lvl w:ilvl="0" w:tplc="0407000F">
+      <w:start w:val="1"/>
+      <w:numFmt w:val="decimal"/>
+      <w:lvlText w:val="%1."/>
+      <w:lvlJc w:val="left"/>
+      <w:pPr>
+        <w:ind w:left="720" w:hanging="360"/>
+      </w:pPr>
+      <w:rPr>
+        <w:rFonts w:hint="default"/>
+      </w:rPr>
+    </w:lvl>
+    <w:lvl w:ilvl="1" w:tplc="04070019" w:tentative="1">
+      <w:start w:val="1"/>
+      <w:numFmt w:val="lowerLetter"/>
+      <w:lvlText w:val="%2."/>
+      <w:lvlJc w:val="left"/>
+      <w:pPr>
+        <w:ind w:left="1440" w:hanging="360"/>
+      </w:pPr>
+    </w:lvl>
+    <w:lvl w:ilvl="2" w:tplc="0407001B" w:tentative="1">
+      <w:start w:val="1"/>
+      <w:numFmt w:val="lowerRoman"/>
+      <w:lvlText w:val="%3."/>
+      <w:lvlJc w:val="right"/>
+      <w:pPr>
+        <w:ind w:left="2160" w:hanging="180"/>
+      </w:pPr>
+    </w:lvl>
+    <w:lvl w:ilvl="3" w:tplc="0407000F" w:tentative="1">
+      <w:start w:val="1"/>
+      <w:numFmt w:val="decimal"/>
+      <w:lvlText w:val="%4."/>
+      <w:lvlJc w:val="left"/>
+      <w:pPr>
+        <w:ind w:left="2880" w:hanging="360"/>
+      </w:pPr>
+    </w:lvl>
+    <w:lvl w:ilvl="4" w:tplc="04070019" w:tentative="1">
+      <w:start w:val="1"/>
+      <w:numFmt w:val="lowerLetter"/>
+      <w:lvlText w:val="%5."/>
+      <w:lvlJc w:val="left"/>
+      <w:pPr>
+        <w:ind w:left="3600" w:hanging="360"/>
+      </w:pPr>
+    </w:lvl>
+    <w:lvl w:ilvl="5" w:tplc="0407001B" w:tentative="1">
+      <w:start w:val="1"/>
+      <w:numFmt w:val="lowerRoman"/>
+      <w:lvlText w:val="%6."/>
+      <w:lvlJc w:val="right"/>
+      <w:pPr>
+        <w:ind w:left="4320" w:hanging="180"/>
+      </w:pPr>
+    </w:lvl>
+    <w:lvl w:ilvl="6" w:tplc="0407000F" w:tentative="1">
+      <w:start w:val="1"/>
+      <w:numFmt w:val="decimal"/>
+      <w:lvlText w:val="%7."/>
+      <w:lvlJc w:val="left"/>
+      <w:pPr>
+        <w:ind w:left="5040" w:hanging="360"/>
+      </w:pPr>
+    </w:lvl>
+    <w:lvl w:ilvl="7" w:tplc="04070019" w:tentative="1">
+      <w:start w:val="1"/>
+      <w:numFmt w:val="lowerLetter"/>
+      <w:lvlText w:val="%8."/>
+      <w:lvlJc w:val="left"/>
+      <w:pPr>
+        <w:ind w:left="5760" w:hanging="360"/>
+      </w:pPr>
+    </w:lvl>
+    <w:lvl w:ilvl="8" w:tplc="0407001B" w:tentative="1">
+      <w:start w:val="1"/>
+      <w:numFmt w:val="lowerRoman"/>
+      <w:lvlText w:val="%9."/>
+      <w:lvlJc w:val="right"/>
+      <w:pPr>
+        <w:ind w:left="6480" w:hanging="180"/>
+      </w:pPr>
+    </w:lvl>
+  </w:abstractNum>
+  <w:abstractNum w:abstractNumId="27" w15:restartNumberingAfterBreak="0">
     <w:nsid w:val="72822571"/>
     <w:multiLevelType w:val="hybridMultilevel"/>
     <w:tmpl w:val="1A4EA976"/>
@@ -14447,7 +18505,269 @@
       </w:rPr>
     </w:lvl>
   </w:abstractNum>
-  <w:abstractNum w:abstractNumId="17" w15:restartNumberingAfterBreak="0">
+  <w:abstractNum w:abstractNumId="28" w15:restartNumberingAfterBreak="0">
+    <w:nsid w:val="747D2C90"/>
+    <w:multiLevelType w:val="multilevel"/>
+    <w:tmpl w:val="9D0C4810"/>
+    <w:lvl w:ilvl="0">
+      <w:start w:val="1"/>
+      <w:numFmt w:val="bullet"/>
+      <w:lvlText w:val=""/>
+      <w:lvlJc w:val="left"/>
+      <w:pPr>
+        <w:tabs>
+          <w:tab w:val="num" w:pos="720"/>
+        </w:tabs>
+        <w:ind w:left="720" w:hanging="360"/>
+      </w:pPr>
+      <w:rPr>
+        <w:rFonts w:ascii="Symbol" w:hAnsi="Symbol" w:hint="default"/>
+        <w:sz w:val="20"/>
+      </w:rPr>
+    </w:lvl>
+    <w:lvl w:ilvl="1" w:tentative="1">
+      <w:start w:val="1"/>
+      <w:numFmt w:val="bullet"/>
+      <w:lvlText w:val=""/>
+      <w:lvlJc w:val="left"/>
+      <w:pPr>
+        <w:tabs>
+          <w:tab w:val="num" w:pos="1440"/>
+        </w:tabs>
+        <w:ind w:left="1440" w:hanging="360"/>
+      </w:pPr>
+      <w:rPr>
+        <w:rFonts w:ascii="Symbol" w:hAnsi="Symbol" w:hint="default"/>
+        <w:sz w:val="20"/>
+      </w:rPr>
+    </w:lvl>
+    <w:lvl w:ilvl="2" w:tentative="1">
+      <w:start w:val="1"/>
+      <w:numFmt w:val="bullet"/>
+      <w:lvlText w:val=""/>
+      <w:lvlJc w:val="left"/>
+      <w:pPr>
+        <w:tabs>
+          <w:tab w:val="num" w:pos="2160"/>
+        </w:tabs>
+        <w:ind w:left="2160" w:hanging="360"/>
+      </w:pPr>
+      <w:rPr>
+        <w:rFonts w:ascii="Symbol" w:hAnsi="Symbol" w:hint="default"/>
+        <w:sz w:val="20"/>
+      </w:rPr>
+    </w:lvl>
+    <w:lvl w:ilvl="3" w:tentative="1">
+      <w:start w:val="1"/>
+      <w:numFmt w:val="bullet"/>
+      <w:lvlText w:val=""/>
+      <w:lvlJc w:val="left"/>
+      <w:pPr>
+        <w:tabs>
+          <w:tab w:val="num" w:pos="2880"/>
+        </w:tabs>
+        <w:ind w:left="2880" w:hanging="360"/>
+      </w:pPr>
+      <w:rPr>
+        <w:rFonts w:ascii="Symbol" w:hAnsi="Symbol" w:hint="default"/>
+        <w:sz w:val="20"/>
+      </w:rPr>
+    </w:lvl>
+    <w:lvl w:ilvl="4" w:tentative="1">
+      <w:start w:val="1"/>
+      <w:numFmt w:val="bullet"/>
+      <w:lvlText w:val=""/>
+      <w:lvlJc w:val="left"/>
+      <w:pPr>
+        <w:tabs>
+          <w:tab w:val="num" w:pos="3600"/>
+        </w:tabs>
+        <w:ind w:left="3600" w:hanging="360"/>
+      </w:pPr>
+      <w:rPr>
+        <w:rFonts w:ascii="Symbol" w:hAnsi="Symbol" w:hint="default"/>
+        <w:sz w:val="20"/>
+      </w:rPr>
+    </w:lvl>
+    <w:lvl w:ilvl="5" w:tentative="1">
+      <w:start w:val="1"/>
+      <w:numFmt w:val="bullet"/>
+      <w:lvlText w:val=""/>
+      <w:lvlJc w:val="left"/>
+      <w:pPr>
+        <w:tabs>
+          <w:tab w:val="num" w:pos="4320"/>
+        </w:tabs>
+        <w:ind w:left="4320" w:hanging="360"/>
+      </w:pPr>
+      <w:rPr>
+        <w:rFonts w:ascii="Symbol" w:hAnsi="Symbol" w:hint="default"/>
+        <w:sz w:val="20"/>
+      </w:rPr>
+    </w:lvl>
+    <w:lvl w:ilvl="6" w:tentative="1">
+      <w:start w:val="1"/>
+      <w:numFmt w:val="bullet"/>
+      <w:lvlText w:val=""/>
+      <w:lvlJc w:val="left"/>
+      <w:pPr>
+        <w:tabs>
+          <w:tab w:val="num" w:pos="5040"/>
+        </w:tabs>
+        <w:ind w:left="5040" w:hanging="360"/>
+      </w:pPr>
+      <w:rPr>
+        <w:rFonts w:ascii="Symbol" w:hAnsi="Symbol" w:hint="default"/>
+        <w:sz w:val="20"/>
+      </w:rPr>
+    </w:lvl>
+    <w:lvl w:ilvl="7" w:tentative="1">
+      <w:start w:val="1"/>
+      <w:numFmt w:val="bullet"/>
+      <w:lvlText w:val=""/>
+      <w:lvlJc w:val="left"/>
+      <w:pPr>
+        <w:tabs>
+          <w:tab w:val="num" w:pos="5760"/>
+        </w:tabs>
+        <w:ind w:left="5760" w:hanging="360"/>
+      </w:pPr>
+      <w:rPr>
+        <w:rFonts w:ascii="Symbol" w:hAnsi="Symbol" w:hint="default"/>
+        <w:sz w:val="20"/>
+      </w:rPr>
+    </w:lvl>
+    <w:lvl w:ilvl="8" w:tentative="1">
+      <w:start w:val="1"/>
+      <w:numFmt w:val="bullet"/>
+      <w:lvlText w:val=""/>
+      <w:lvlJc w:val="left"/>
+      <w:pPr>
+        <w:tabs>
+          <w:tab w:val="num" w:pos="6480"/>
+        </w:tabs>
+        <w:ind w:left="6480" w:hanging="360"/>
+      </w:pPr>
+      <w:rPr>
+        <w:rFonts w:ascii="Symbol" w:hAnsi="Symbol" w:hint="default"/>
+        <w:sz w:val="20"/>
+      </w:rPr>
+    </w:lvl>
+  </w:abstractNum>
+  <w:abstractNum w:abstractNumId="29" w15:restartNumberingAfterBreak="0">
+    <w:nsid w:val="775C665F"/>
+    <w:multiLevelType w:val="multilevel"/>
+    <w:tmpl w:val="2B2214D0"/>
+    <w:lvl w:ilvl="0">
+      <w:start w:val="1"/>
+      <w:numFmt w:val="decimal"/>
+      <w:lvlText w:val="%1."/>
+      <w:lvlJc w:val="left"/>
+      <w:pPr>
+        <w:tabs>
+          <w:tab w:val="num" w:pos="720"/>
+        </w:tabs>
+        <w:ind w:left="720" w:hanging="360"/>
+      </w:pPr>
+    </w:lvl>
+    <w:lvl w:ilvl="1" w:tentative="1">
+      <w:start w:val="1"/>
+      <w:numFmt w:val="decimal"/>
+      <w:lvlText w:val="%2."/>
+      <w:lvlJc w:val="left"/>
+      <w:pPr>
+        <w:tabs>
+          <w:tab w:val="num" w:pos="1440"/>
+        </w:tabs>
+        <w:ind w:left="1440" w:hanging="360"/>
+      </w:pPr>
+    </w:lvl>
+    <w:lvl w:ilvl="2" w:tentative="1">
+      <w:start w:val="1"/>
+      <w:numFmt w:val="decimal"/>
+      <w:lvlText w:val="%3."/>
+      <w:lvlJc w:val="left"/>
+      <w:pPr>
+        <w:tabs>
+          <w:tab w:val="num" w:pos="2160"/>
+        </w:tabs>
+        <w:ind w:left="2160" w:hanging="360"/>
+      </w:pPr>
+    </w:lvl>
+    <w:lvl w:ilvl="3" w:tentative="1">
+      <w:start w:val="1"/>
+      <w:numFmt w:val="decimal"/>
+      <w:lvlText w:val="%4."/>
+      <w:lvlJc w:val="left"/>
+      <w:pPr>
+        <w:tabs>
+          <w:tab w:val="num" w:pos="2880"/>
+        </w:tabs>
+        <w:ind w:left="2880" w:hanging="360"/>
+      </w:pPr>
+    </w:lvl>
+    <w:lvl w:ilvl="4" w:tentative="1">
+      <w:start w:val="1"/>
+      <w:numFmt w:val="decimal"/>
+      <w:lvlText w:val="%5."/>
+      <w:lvlJc w:val="left"/>
+      <w:pPr>
+        <w:tabs>
+          <w:tab w:val="num" w:pos="3600"/>
+        </w:tabs>
+        <w:ind w:left="3600" w:hanging="360"/>
+      </w:pPr>
+    </w:lvl>
+    <w:lvl w:ilvl="5" w:tentative="1">
+      <w:start w:val="1"/>
+      <w:numFmt w:val="decimal"/>
+      <w:lvlText w:val="%6."/>
+      <w:lvlJc w:val="left"/>
+      <w:pPr>
+        <w:tabs>
+          <w:tab w:val="num" w:pos="4320"/>
+        </w:tabs>
+        <w:ind w:left="4320" w:hanging="360"/>
+      </w:pPr>
+    </w:lvl>
+    <w:lvl w:ilvl="6" w:tentative="1">
+      <w:start w:val="1"/>
+      <w:numFmt w:val="decimal"/>
+      <w:lvlText w:val="%7."/>
+      <w:lvlJc w:val="left"/>
+      <w:pPr>
+        <w:tabs>
+          <w:tab w:val="num" w:pos="5040"/>
+        </w:tabs>
+        <w:ind w:left="5040" w:hanging="360"/>
+      </w:pPr>
+    </w:lvl>
+    <w:lvl w:ilvl="7" w:tentative="1">
+      <w:start w:val="1"/>
+      <w:numFmt w:val="decimal"/>
+      <w:lvlText w:val="%8."/>
+      <w:lvlJc w:val="left"/>
+      <w:pPr>
+        <w:tabs>
+          <w:tab w:val="num" w:pos="5760"/>
+        </w:tabs>
+        <w:ind w:left="5760" w:hanging="360"/>
+      </w:pPr>
+    </w:lvl>
+    <w:lvl w:ilvl="8" w:tentative="1">
+      <w:start w:val="1"/>
+      <w:numFmt w:val="decimal"/>
+      <w:lvlText w:val="%9."/>
+      <w:lvlJc w:val="left"/>
+      <w:pPr>
+        <w:tabs>
+          <w:tab w:val="num" w:pos="6480"/>
+        </w:tabs>
+        <w:ind w:left="6480" w:hanging="360"/>
+      </w:pPr>
+    </w:lvl>
+  </w:abstractNum>
+  <w:abstractNum w:abstractNumId="30" w15:restartNumberingAfterBreak="0">
     <w:nsid w:val="790879D4"/>
     <w:multiLevelType w:val="multilevel"/>
     <w:tmpl w:val="FE14F1C0"/>
@@ -14560,7 +18880,7 @@
       </w:pPr>
     </w:lvl>
   </w:abstractNum>
-  <w:abstractNum w:abstractNumId="18" w15:restartNumberingAfterBreak="0">
+  <w:abstractNum w:abstractNumId="31" w15:restartNumberingAfterBreak="0">
     <w:nsid w:val="7F8B4D60"/>
     <w:multiLevelType w:val="hybridMultilevel"/>
     <w:tmpl w:val="4F583A18"/>
@@ -14674,61 +18994,100 @@
     </w:lvl>
   </w:abstractNum>
   <w:num w:numId="1">
+    <w:abstractNumId w:val="4"/>
+  </w:num>
+  <w:num w:numId="2">
+    <w:abstractNumId w:val="15"/>
+  </w:num>
+  <w:num w:numId="3">
+    <w:abstractNumId w:val="22"/>
+  </w:num>
+  <w:num w:numId="4">
     <w:abstractNumId w:val="2"/>
   </w:num>
-  <w:num w:numId="2">
+  <w:num w:numId="5">
+    <w:abstractNumId w:val="3"/>
+  </w:num>
+  <w:num w:numId="6">
+    <w:abstractNumId w:val="7"/>
+  </w:num>
+  <w:num w:numId="7">
+    <w:abstractNumId w:val="14"/>
+  </w:num>
+  <w:num w:numId="8">
+    <w:abstractNumId w:val="13"/>
+  </w:num>
+  <w:num w:numId="9">
+    <w:abstractNumId w:val="5"/>
+  </w:num>
+  <w:num w:numId="10">
+    <w:abstractNumId w:val="8"/>
+  </w:num>
+  <w:num w:numId="11">
+    <w:abstractNumId w:val="27"/>
+  </w:num>
+  <w:num w:numId="12">
+    <w:abstractNumId w:val="20"/>
+  </w:num>
+  <w:num w:numId="13">
     <w:abstractNumId w:val="12"/>
   </w:num>
-  <w:num w:numId="3">
-    <w:abstractNumId w:val="15"/>
+  <w:num w:numId="14">
+    <w:abstractNumId w:val="31"/>
   </w:num>
-  <w:num w:numId="4">
+  <w:num w:numId="15">
+    <w:abstractNumId w:val="10"/>
+  </w:num>
+  <w:num w:numId="16">
+    <w:abstractNumId w:val="9"/>
+  </w:num>
+  <w:num w:numId="17">
+    <w:abstractNumId w:val="30"/>
+  </w:num>
+  <w:num w:numId="18">
+    <w:abstractNumId w:val="6"/>
+  </w:num>
+  <w:num w:numId="19">
+    <w:abstractNumId w:val="21"/>
+  </w:num>
+  <w:num w:numId="20">
+    <w:abstractNumId w:val="18"/>
+  </w:num>
+  <w:num w:numId="21">
+    <w:abstractNumId w:val="19"/>
+  </w:num>
+  <w:num w:numId="22">
+    <w:abstractNumId w:val="25"/>
+  </w:num>
+  <w:num w:numId="23">
+    <w:abstractNumId w:val="11"/>
+  </w:num>
+  <w:num w:numId="24">
+    <w:abstractNumId w:val="17"/>
+  </w:num>
+  <w:num w:numId="25">
+    <w:abstractNumId w:val="1"/>
+  </w:num>
+  <w:num w:numId="26">
+    <w:abstractNumId w:val="24"/>
+  </w:num>
+  <w:num w:numId="27">
+    <w:abstractNumId w:val="16"/>
+  </w:num>
+  <w:num w:numId="28">
+    <w:abstractNumId w:val="28"/>
+  </w:num>
+  <w:num w:numId="29">
     <w:abstractNumId w:val="0"/>
   </w:num>
-  <w:num w:numId="5">
-    <w:abstractNumId w:val="1"/>
+  <w:num w:numId="30">
+    <w:abstractNumId w:val="23"/>
   </w:num>
-  <w:num w:numId="6">
-    <w:abstractNumId w:val="5"/>
+  <w:num w:numId="31">
+    <w:abstractNumId w:val="26"/>
   </w:num>
-  <w:num w:numId="7">
-    <w:abstractNumId w:val="11"/>
-  </w:num>
-  <w:num w:numId="8">
-    <w:abstractNumId w:val="10"/>
-  </w:num>
-  <w:num w:numId="9">
-    <w:abstractNumId w:val="3"/>
-  </w:num>
-  <w:num w:numId="10">
-    <w:abstractNumId w:val="6"/>
-  </w:num>
-  <w:num w:numId="11">
-    <w:abstractNumId w:val="16"/>
-  </w:num>
-  <w:num w:numId="12">
-    <w:abstractNumId w:val="13"/>
-  </w:num>
-  <w:num w:numId="13">
-    <w:abstractNumId w:val="9"/>
-  </w:num>
-  <w:num w:numId="14">
-    <w:abstractNumId w:val="18"/>
-  </w:num>
-  <w:num w:numId="15">
-    <w:abstractNumId w:val="8"/>
-  </w:num>
-  <w:num w:numId="16">
-    <w:abstractNumId w:val="7"/>
-  </w:num>
-  <w:num w:numId="17">
-    <w:abstractNumId w:val="17"/>
-  </w:num>
-  <w:num w:numId="18">
-    <w:abstractNumId w:val="4"/>
-  </w:num>
-  <w:num w:numId="19">
-    <w:abstractNumId w:val="14"/>
+  <w:num w:numId="32">
+    <w:abstractNumId w:val="29"/>
   </w:num>
 </w:numbering>
 </file>
@@ -15130,7 +19489,7 @@
   <w:style w:type="paragraph" w:default="1" w:styleId="Standard">
     <w:name w:val="Normal"/>
     <w:qFormat/>
-    <w:rsid w:val="00801733"/>
+    <w:rsid w:val="00F532BD"/>
   </w:style>
   <w:style w:type="paragraph" w:styleId="berschrift1">
     <w:name w:val="heading 1"/>
@@ -15223,7 +19582,6 @@
   <w:style w:type="character" w:default="1" w:styleId="Absatz-Standardschriftart">
     <w:name w:val="Default Paragraph Font"/>
     <w:uiPriority w:val="1"/>
-    <w:semiHidden/>
     <w:unhideWhenUsed/>
   </w:style>
   <w:style w:type="table" w:default="1" w:styleId="NormaleTabelle">
@@ -15691,7 +20049,7 @@
 </file>
 
 <file path=customXml/itemProps1.xml><?xml version="1.0" encoding="utf-8"?>
-<ds:datastoreItem xmlns:ds="http://schemas.openxmlformats.org/officeDocument/2006/customXml" ds:itemID="{1D8AAF43-FE68-4F7F-9360-70F635CAF403}">
+<ds:datastoreItem xmlns:ds="http://schemas.openxmlformats.org/officeDocument/2006/customXml" ds:itemID="{37E66AAE-07EC-4B2D-8CB4-1DA84BEE332D}">
   <ds:schemaRefs>
     <ds:schemaRef ds:uri="http://schemas.openxmlformats.org/officeDocument/2006/bibliography"/>
   </ds:schemaRefs>

</xml_diff>

<commit_message>
Apply SHAP, LIME, PDP, and Correlation Analysis as the interpretability tools
</commit_message>
<xml_diff>
--- a/reports/Rendering_2.docx
+++ b/reports/Rendering_2.docx
@@ -14925,8 +14925,6 @@
         </w:rPr>
         <w:t>The variations in other important features across different models indicate the nuances in how each model learns and generalizes the relationships between features and CO2 emissions</w:t>
       </w:r>
-      <w:bookmarkStart w:id="0" w:name="_GoBack"/>
-      <w:bookmarkEnd w:id="0"/>
       <w:r>
         <w:rPr>
           <w:rFonts w:asciiTheme="majorBidi" w:hAnsiTheme="majorBidi" w:cstheme="majorBidi"/>
@@ -14970,6 +14968,2614 @@
         </w:rPr>
         <w:t>Overall, this interpretation highlights the critical role of fuel consumption, especially in extra-urban and mixed driving conditions, in determining CO2 emissions.</w:t>
       </w:r>
+    </w:p>
+    <w:p>
+      <w:pPr>
+        <w:pStyle w:val="berschrift3"/>
+        <w:numPr>
+          <w:ilvl w:val="2"/>
+          <w:numId w:val="1"/>
+        </w:numPr>
+        <w:jc w:val="lowKashida"/>
+        <w:rPr>
+          <w:rFonts w:asciiTheme="majorBidi" w:hAnsiTheme="majorBidi"/>
+          <w:b/>
+          <w:bCs/>
+          <w:color w:val="000000" w:themeColor="text1"/>
+          <w:lang w:val="en-US"/>
+        </w:rPr>
+      </w:pPr>
+      <w:r>
+        <w:rPr>
+          <w:rFonts w:asciiTheme="majorBidi" w:hAnsiTheme="majorBidi"/>
+          <w:b/>
+          <w:bCs/>
+          <w:color w:val="000000" w:themeColor="text1"/>
+          <w:lang w:val="en-US"/>
+        </w:rPr>
+        <w:lastRenderedPageBreak/>
+        <w:t>SHAP</w:t>
+      </w:r>
+    </w:p>
+    <w:p>
+      <w:pPr>
+        <w:jc w:val="lowKashida"/>
+        <w:rPr>
+          <w:rFonts w:asciiTheme="majorBidi" w:hAnsiTheme="majorBidi" w:cstheme="majorBidi"/>
+          <w:lang w:val="en-US"/>
+        </w:rPr>
+      </w:pPr>
+      <w:r>
+        <w:rPr>
+          <w:rFonts w:asciiTheme="majorBidi" w:hAnsiTheme="majorBidi" w:cstheme="majorBidi"/>
+          <w:lang w:val="en-US"/>
+        </w:rPr>
+        <w:t>The results of applying this tool to the models are presented in the rest of this section.</w:t>
+      </w:r>
+      <w:r>
+        <w:rPr>
+          <w:rFonts w:asciiTheme="majorBidi" w:hAnsiTheme="majorBidi" w:cstheme="majorBidi"/>
+          <w:lang w:val="en-US"/>
+        </w:rPr>
+        <w:t xml:space="preserve"> As applying this tool to a large dataset like ours takes too much time, we decided to sample the data and then apply this method.</w:t>
+      </w:r>
+    </w:p>
+    <w:p>
+      <w:pPr>
+        <w:pStyle w:val="Listenabsatz"/>
+        <w:numPr>
+          <w:ilvl w:val="0"/>
+          <w:numId w:val="9"/>
+        </w:numPr>
+        <w:jc w:val="lowKashida"/>
+        <w:rPr>
+          <w:rFonts w:asciiTheme="majorBidi" w:hAnsiTheme="majorBidi" w:cstheme="majorBidi"/>
+          <w:lang w:val="en-US"/>
+        </w:rPr>
+      </w:pPr>
+      <w:r>
+        <w:rPr>
+          <w:rFonts w:asciiTheme="majorBidi" w:hAnsiTheme="majorBidi" w:cstheme="majorBidi"/>
+          <w:lang w:val="en-US"/>
+        </w:rPr>
+        <w:t>SHAP-Random Forest</w:t>
+      </w:r>
+    </w:p>
+    <w:p>
+      <w:pPr>
+        <w:pStyle w:val="Listenabsatz"/>
+        <w:jc w:val="center"/>
+        <w:rPr>
+          <w:rFonts w:asciiTheme="majorBidi" w:hAnsiTheme="majorBidi" w:cstheme="majorBidi"/>
+          <w:lang w:val="en-US"/>
+        </w:rPr>
+      </w:pPr>
+    </w:p>
+    <w:p>
+      <w:pPr>
+        <w:pStyle w:val="Listenabsatz"/>
+        <w:ind w:left="0"/>
+        <w:jc w:val="center"/>
+        <w:rPr>
+          <w:rFonts w:asciiTheme="majorBidi" w:hAnsiTheme="majorBidi" w:cstheme="majorBidi"/>
+          <w:lang w:val="en-US"/>
+        </w:rPr>
+      </w:pPr>
+      <w:r>
+        <w:rPr>
+          <w:rFonts w:asciiTheme="majorBidi" w:hAnsiTheme="majorBidi" w:cstheme="majorBidi"/>
+          <w:lang w:val="en-US"/>
+        </w:rPr>
+        <w:drawing>
+          <wp:inline distT="0" distB="0" distL="0" distR="0" wp14:anchorId="3210A685" wp14:editId="47F0B4E3">
+            <wp:extent cx="5760720" cy="6854825"/>
+            <wp:effectExtent l="0" t="0" r="0" b="3175"/>
+            <wp:docPr id="9" name="Grafik 9"/>
+            <wp:cNvGraphicFramePr>
+              <a:graphicFrameLocks xmlns:a="http://schemas.openxmlformats.org/drawingml/2006/main" noChangeAspect="1"/>
+            </wp:cNvGraphicFramePr>
+            <a:graphic xmlns:a="http://schemas.openxmlformats.org/drawingml/2006/main">
+              <a:graphicData uri="http://schemas.openxmlformats.org/drawingml/2006/picture">
+                <pic:pic xmlns:pic="http://schemas.openxmlformats.org/drawingml/2006/picture">
+                  <pic:nvPicPr>
+                    <pic:cNvPr id="1" name=""/>
+                    <pic:cNvPicPr/>
+                  </pic:nvPicPr>
+                  <pic:blipFill>
+                    <a:blip r:embed="rId11"/>
+                    <a:stretch>
+                      <a:fillRect/>
+                    </a:stretch>
+                  </pic:blipFill>
+                  <pic:spPr>
+                    <a:xfrm>
+                      <a:off x="0" y="0"/>
+                      <a:ext cx="5760720" cy="6854825"/>
+                    </a:xfrm>
+                    <a:prstGeom prst="rect">
+                      <a:avLst/>
+                    </a:prstGeom>
+                  </pic:spPr>
+                </pic:pic>
+              </a:graphicData>
+            </a:graphic>
+          </wp:inline>
+        </w:drawing>
+      </w:r>
+    </w:p>
+    <w:p>
+      <w:pPr>
+        <w:pStyle w:val="Listenabsatz"/>
+        <w:numPr>
+          <w:ilvl w:val="0"/>
+          <w:numId w:val="9"/>
+        </w:numPr>
+        <w:jc w:val="lowKashida"/>
+        <w:rPr>
+          <w:rFonts w:asciiTheme="majorBidi" w:hAnsiTheme="majorBidi" w:cstheme="majorBidi"/>
+          <w:lang w:val="en-US"/>
+        </w:rPr>
+      </w:pPr>
+      <w:r>
+        <w:rPr>
+          <w:rFonts w:asciiTheme="majorBidi" w:hAnsiTheme="majorBidi" w:cstheme="majorBidi"/>
+          <w:lang w:val="en-US"/>
+        </w:rPr>
+        <w:t>SHAP- Bagged Decision Trees</w:t>
+      </w:r>
+    </w:p>
+    <w:p>
+      <w:pPr>
+        <w:pStyle w:val="Listenabsatz"/>
+        <w:jc w:val="lowKashida"/>
+        <w:rPr>
+          <w:rFonts w:asciiTheme="majorBidi" w:hAnsiTheme="majorBidi" w:cstheme="majorBidi"/>
+          <w:lang w:val="en-US"/>
+        </w:rPr>
+      </w:pPr>
+    </w:p>
+    <w:p>
+      <w:pPr>
+        <w:pStyle w:val="Listenabsatz"/>
+        <w:ind w:left="0"/>
+        <w:jc w:val="lowKashida"/>
+        <w:rPr>
+          <w:rFonts w:asciiTheme="majorBidi" w:hAnsiTheme="majorBidi" w:cstheme="majorBidi"/>
+          <w:lang w:val="en-US"/>
+        </w:rPr>
+      </w:pPr>
+      <w:r>
+        <w:rPr>
+          <w:rFonts w:asciiTheme="majorBidi" w:hAnsiTheme="majorBidi" w:cstheme="majorBidi"/>
+          <w:lang w:val="en-US"/>
+        </w:rPr>
+        <w:lastRenderedPageBreak/>
+        <w:drawing>
+          <wp:inline distT="0" distB="0" distL="0" distR="0" wp14:anchorId="576FBCE9" wp14:editId="2AAB0AD1">
+            <wp:extent cx="5760720" cy="6854825"/>
+            <wp:effectExtent l="0" t="0" r="0" b="3175"/>
+            <wp:docPr id="10" name="Grafik 10"/>
+            <wp:cNvGraphicFramePr>
+              <a:graphicFrameLocks xmlns:a="http://schemas.openxmlformats.org/drawingml/2006/main" noChangeAspect="1"/>
+            </wp:cNvGraphicFramePr>
+            <a:graphic xmlns:a="http://schemas.openxmlformats.org/drawingml/2006/main">
+              <a:graphicData uri="http://schemas.openxmlformats.org/drawingml/2006/picture">
+                <pic:pic xmlns:pic="http://schemas.openxmlformats.org/drawingml/2006/picture">
+                  <pic:nvPicPr>
+                    <pic:cNvPr id="1" name=""/>
+                    <pic:cNvPicPr/>
+                  </pic:nvPicPr>
+                  <pic:blipFill>
+                    <a:blip r:embed="rId12"/>
+                    <a:stretch>
+                      <a:fillRect/>
+                    </a:stretch>
+                  </pic:blipFill>
+                  <pic:spPr>
+                    <a:xfrm>
+                      <a:off x="0" y="0"/>
+                      <a:ext cx="5760720" cy="6854825"/>
+                    </a:xfrm>
+                    <a:prstGeom prst="rect">
+                      <a:avLst/>
+                    </a:prstGeom>
+                  </pic:spPr>
+                </pic:pic>
+              </a:graphicData>
+            </a:graphic>
+          </wp:inline>
+        </w:drawing>
+      </w:r>
+    </w:p>
+    <w:p>
+      <w:pPr>
+        <w:pStyle w:val="Listenabsatz"/>
+        <w:numPr>
+          <w:ilvl w:val="0"/>
+          <w:numId w:val="9"/>
+        </w:numPr>
+        <w:jc w:val="lowKashida"/>
+        <w:rPr>
+          <w:rFonts w:asciiTheme="majorBidi" w:hAnsiTheme="majorBidi" w:cstheme="majorBidi"/>
+          <w:lang w:val="en-US"/>
+        </w:rPr>
+      </w:pPr>
+      <w:r>
+        <w:rPr>
+          <w:rFonts w:asciiTheme="majorBidi" w:hAnsiTheme="majorBidi" w:cstheme="majorBidi"/>
+          <w:lang w:val="en-US"/>
+        </w:rPr>
+        <w:t xml:space="preserve">SHAP- </w:t>
+      </w:r>
+      <w:proofErr w:type="spellStart"/>
+      <w:r>
+        <w:rPr>
+          <w:rFonts w:asciiTheme="majorBidi" w:hAnsiTheme="majorBidi" w:cstheme="majorBidi"/>
+          <w:sz w:val="20"/>
+          <w:szCs w:val="20"/>
+          <w:lang w:val="en-US"/>
+        </w:rPr>
+        <w:t>XGBoost</w:t>
+      </w:r>
+      <w:proofErr w:type="spellEnd"/>
+    </w:p>
+    <w:p>
+      <w:pPr>
+        <w:jc w:val="lowKashida"/>
+        <w:rPr>
+          <w:rFonts w:asciiTheme="majorBidi" w:hAnsiTheme="majorBidi" w:cstheme="majorBidi"/>
+          <w:lang w:val="en-US"/>
+        </w:rPr>
+      </w:pPr>
+      <w:r>
+        <w:rPr>
+          <w:rFonts w:asciiTheme="majorBidi" w:hAnsiTheme="majorBidi" w:cstheme="majorBidi"/>
+          <w:lang w:val="en-US"/>
+        </w:rPr>
+        <w:lastRenderedPageBreak/>
+        <w:drawing>
+          <wp:inline distT="0" distB="0" distL="0" distR="0" wp14:anchorId="4D012894" wp14:editId="6573564A">
+            <wp:extent cx="5760720" cy="6837045"/>
+            <wp:effectExtent l="0" t="0" r="0" b="1905"/>
+            <wp:docPr id="12" name="Grafik 12"/>
+            <wp:cNvGraphicFramePr>
+              <a:graphicFrameLocks xmlns:a="http://schemas.openxmlformats.org/drawingml/2006/main" noChangeAspect="1"/>
+            </wp:cNvGraphicFramePr>
+            <a:graphic xmlns:a="http://schemas.openxmlformats.org/drawingml/2006/main">
+              <a:graphicData uri="http://schemas.openxmlformats.org/drawingml/2006/picture">
+                <pic:pic xmlns:pic="http://schemas.openxmlformats.org/drawingml/2006/picture">
+                  <pic:nvPicPr>
+                    <pic:cNvPr id="1" name=""/>
+                    <pic:cNvPicPr/>
+                  </pic:nvPicPr>
+                  <pic:blipFill>
+                    <a:blip r:embed="rId13"/>
+                    <a:stretch>
+                      <a:fillRect/>
+                    </a:stretch>
+                  </pic:blipFill>
+                  <pic:spPr>
+                    <a:xfrm>
+                      <a:off x="0" y="0"/>
+                      <a:ext cx="5760720" cy="6837045"/>
+                    </a:xfrm>
+                    <a:prstGeom prst="rect">
+                      <a:avLst/>
+                    </a:prstGeom>
+                  </pic:spPr>
+                </pic:pic>
+              </a:graphicData>
+            </a:graphic>
+          </wp:inline>
+        </w:drawing>
+      </w:r>
+    </w:p>
+    <w:p>
+      <w:pPr>
+        <w:pStyle w:val="Listenabsatz"/>
+        <w:numPr>
+          <w:ilvl w:val="0"/>
+          <w:numId w:val="9"/>
+        </w:numPr>
+        <w:jc w:val="lowKashida"/>
+        <w:rPr>
+          <w:rFonts w:asciiTheme="majorBidi" w:hAnsiTheme="majorBidi" w:cstheme="majorBidi"/>
+          <w:lang w:val="en-US"/>
+        </w:rPr>
+      </w:pPr>
+      <w:r>
+        <w:rPr>
+          <w:rFonts w:asciiTheme="majorBidi" w:hAnsiTheme="majorBidi" w:cstheme="majorBidi"/>
+          <w:lang w:val="en-US"/>
+        </w:rPr>
+        <w:t xml:space="preserve">SHAP- </w:t>
+      </w:r>
+      <w:r>
+        <w:rPr>
+          <w:rFonts w:asciiTheme="majorBidi" w:hAnsiTheme="majorBidi" w:cstheme="majorBidi"/>
+          <w:sz w:val="20"/>
+          <w:szCs w:val="20"/>
+          <w:lang w:val="en-US"/>
+        </w:rPr>
+        <w:t>Gradient Boost</w:t>
+      </w:r>
+    </w:p>
+    <w:p>
+      <w:pPr>
+        <w:jc w:val="lowKashida"/>
+        <w:rPr>
+          <w:rFonts w:asciiTheme="majorBidi" w:hAnsiTheme="majorBidi" w:cstheme="majorBidi"/>
+          <w:lang w:val="en-US"/>
+        </w:rPr>
+      </w:pPr>
+      <w:r>
+        <w:rPr>
+          <w:rFonts w:asciiTheme="majorBidi" w:hAnsiTheme="majorBidi" w:cstheme="majorBidi"/>
+          <w:lang w:val="en-US"/>
+        </w:rPr>
+        <w:lastRenderedPageBreak/>
+        <w:drawing>
+          <wp:inline distT="0" distB="0" distL="0" distR="0" wp14:anchorId="025FB27C" wp14:editId="3793ABCC">
+            <wp:extent cx="5760720" cy="6811645"/>
+            <wp:effectExtent l="0" t="0" r="0" b="8255"/>
+            <wp:docPr id="11" name="Grafik 11"/>
+            <wp:cNvGraphicFramePr>
+              <a:graphicFrameLocks xmlns:a="http://schemas.openxmlformats.org/drawingml/2006/main" noChangeAspect="1"/>
+            </wp:cNvGraphicFramePr>
+            <a:graphic xmlns:a="http://schemas.openxmlformats.org/drawingml/2006/main">
+              <a:graphicData uri="http://schemas.openxmlformats.org/drawingml/2006/picture">
+                <pic:pic xmlns:pic="http://schemas.openxmlformats.org/drawingml/2006/picture">
+                  <pic:nvPicPr>
+                    <pic:cNvPr id="1" name=""/>
+                    <pic:cNvPicPr/>
+                  </pic:nvPicPr>
+                  <pic:blipFill>
+                    <a:blip r:embed="rId14"/>
+                    <a:stretch>
+                      <a:fillRect/>
+                    </a:stretch>
+                  </pic:blipFill>
+                  <pic:spPr>
+                    <a:xfrm>
+                      <a:off x="0" y="0"/>
+                      <a:ext cx="5760720" cy="6811645"/>
+                    </a:xfrm>
+                    <a:prstGeom prst="rect">
+                      <a:avLst/>
+                    </a:prstGeom>
+                  </pic:spPr>
+                </pic:pic>
+              </a:graphicData>
+            </a:graphic>
+          </wp:inline>
+        </w:drawing>
+      </w:r>
+    </w:p>
+    <w:p>
+      <w:pPr>
+        <w:pStyle w:val="Listenabsatz"/>
+        <w:numPr>
+          <w:ilvl w:val="0"/>
+          <w:numId w:val="9"/>
+        </w:numPr>
+        <w:jc w:val="lowKashida"/>
+        <w:rPr>
+          <w:rFonts w:asciiTheme="majorBidi" w:hAnsiTheme="majorBidi" w:cstheme="majorBidi"/>
+          <w:lang w:val="en-US"/>
+        </w:rPr>
+      </w:pPr>
+      <w:r>
+        <w:rPr>
+          <w:rFonts w:asciiTheme="majorBidi" w:hAnsiTheme="majorBidi" w:cstheme="majorBidi"/>
+          <w:lang w:val="en-US"/>
+        </w:rPr>
+        <w:t xml:space="preserve">SHAP- </w:t>
+      </w:r>
+      <w:r>
+        <w:rPr>
+          <w:rFonts w:asciiTheme="majorBidi" w:hAnsiTheme="majorBidi" w:cstheme="majorBidi"/>
+          <w:sz w:val="20"/>
+          <w:szCs w:val="20"/>
+          <w:lang w:val="en-US"/>
+        </w:rPr>
+        <w:t>Decision Trees</w:t>
+      </w:r>
+    </w:p>
+    <w:p>
+      <w:pPr>
+        <w:pStyle w:val="Listenabsatz"/>
+        <w:ind w:left="0"/>
+        <w:jc w:val="lowKashida"/>
+        <w:rPr>
+          <w:rFonts w:asciiTheme="majorBidi" w:hAnsiTheme="majorBidi" w:cstheme="majorBidi"/>
+          <w:lang w:val="en-US"/>
+        </w:rPr>
+      </w:pPr>
+      <w:r>
+        <w:rPr>
+          <w:rFonts w:asciiTheme="majorBidi" w:hAnsiTheme="majorBidi" w:cstheme="majorBidi"/>
+          <w:lang w:val="en-US"/>
+        </w:rPr>
+        <w:lastRenderedPageBreak/>
+        <w:drawing>
+          <wp:inline distT="0" distB="0" distL="0" distR="0" wp14:anchorId="4AA5E3D7" wp14:editId="3990B6C3">
+            <wp:extent cx="5916386" cy="6854825"/>
+            <wp:effectExtent l="0" t="0" r="8255" b="3175"/>
+            <wp:docPr id="8" name="Grafik 8"/>
+            <wp:cNvGraphicFramePr>
+              <a:graphicFrameLocks xmlns:a="http://schemas.openxmlformats.org/drawingml/2006/main" noChangeAspect="1"/>
+            </wp:cNvGraphicFramePr>
+            <a:graphic xmlns:a="http://schemas.openxmlformats.org/drawingml/2006/main">
+              <a:graphicData uri="http://schemas.openxmlformats.org/drawingml/2006/picture">
+                <pic:pic xmlns:pic="http://schemas.openxmlformats.org/drawingml/2006/picture">
+                  <pic:nvPicPr>
+                    <pic:cNvPr id="1" name=""/>
+                    <pic:cNvPicPr/>
+                  </pic:nvPicPr>
+                  <pic:blipFill>
+                    <a:blip r:embed="rId15"/>
+                    <a:stretch>
+                      <a:fillRect/>
+                    </a:stretch>
+                  </pic:blipFill>
+                  <pic:spPr>
+                    <a:xfrm>
+                      <a:off x="0" y="0"/>
+                      <a:ext cx="5918581" cy="6857368"/>
+                    </a:xfrm>
+                    <a:prstGeom prst="rect">
+                      <a:avLst/>
+                    </a:prstGeom>
+                  </pic:spPr>
+                </pic:pic>
+              </a:graphicData>
+            </a:graphic>
+          </wp:inline>
+        </w:drawing>
+      </w:r>
+    </w:p>
+    <w:p>
+      <w:pPr>
+        <w:pStyle w:val="berschrift3"/>
+        <w:numPr>
+          <w:ilvl w:val="2"/>
+          <w:numId w:val="1"/>
+        </w:numPr>
+        <w:jc w:val="lowKashida"/>
+        <w:rPr>
+          <w:rFonts w:asciiTheme="majorBidi" w:hAnsiTheme="majorBidi"/>
+          <w:b/>
+          <w:bCs/>
+          <w:color w:val="000000" w:themeColor="text1"/>
+          <w:lang w:val="en-US"/>
+        </w:rPr>
+      </w:pPr>
+      <w:r>
+        <w:rPr>
+          <w:rFonts w:asciiTheme="majorBidi" w:hAnsiTheme="majorBidi"/>
+          <w:b/>
+          <w:bCs/>
+          <w:color w:val="000000" w:themeColor="text1"/>
+          <w:lang w:val="en-US"/>
+        </w:rPr>
+        <w:t>LIME</w:t>
+      </w:r>
+    </w:p>
+    <w:p>
+      <w:pPr>
+        <w:rPr>
+          <w:lang w:val="en-US"/>
+        </w:rPr>
+      </w:pPr>
+    </w:p>
+    <w:p>
+      <w:pPr>
+        <w:pStyle w:val="Listenabsatz"/>
+        <w:numPr>
+          <w:ilvl w:val="0"/>
+          <w:numId w:val="9"/>
+        </w:numPr>
+        <w:rPr>
+          <w:rFonts w:asciiTheme="majorBidi" w:hAnsiTheme="majorBidi" w:cstheme="majorBidi"/>
+          <w:lang w:val="en-US"/>
+        </w:rPr>
+      </w:pPr>
+      <w:r>
+        <w:rPr>
+          <w:rFonts w:asciiTheme="majorBidi" w:hAnsiTheme="majorBidi" w:cstheme="majorBidi"/>
+          <w:lang w:val="en-US"/>
+        </w:rPr>
+        <w:t>Decision Trees</w:t>
+      </w:r>
+    </w:p>
+    <w:p>
+      <w:pPr>
+        <w:rPr>
+          <w:rFonts w:asciiTheme="majorBidi" w:hAnsiTheme="majorBidi" w:cstheme="majorBidi"/>
+          <w:lang w:val="en-US"/>
+        </w:rPr>
+      </w:pPr>
+      <w:r>
+        <w:rPr>
+          <w:rFonts w:asciiTheme="majorBidi" w:hAnsiTheme="majorBidi" w:cstheme="majorBidi"/>
+          <w:lang w:val="en-US"/>
+        </w:rPr>
+        <w:lastRenderedPageBreak/>
+        <w:drawing>
+          <wp:inline distT="0" distB="0" distL="0" distR="0" wp14:anchorId="3A277EF0" wp14:editId="7D04B3A3">
+            <wp:extent cx="5760720" cy="2927985"/>
+            <wp:effectExtent l="0" t="0" r="0" b="5715"/>
+            <wp:docPr id="13" name="Grafik 13"/>
+            <wp:cNvGraphicFramePr>
+              <a:graphicFrameLocks xmlns:a="http://schemas.openxmlformats.org/drawingml/2006/main" noChangeAspect="1"/>
+            </wp:cNvGraphicFramePr>
+            <a:graphic xmlns:a="http://schemas.openxmlformats.org/drawingml/2006/main">
+              <a:graphicData uri="http://schemas.openxmlformats.org/drawingml/2006/picture">
+                <pic:pic xmlns:pic="http://schemas.openxmlformats.org/drawingml/2006/picture">
+                  <pic:nvPicPr>
+                    <pic:cNvPr id="1" name=""/>
+                    <pic:cNvPicPr/>
+                  </pic:nvPicPr>
+                  <pic:blipFill>
+                    <a:blip r:embed="rId16"/>
+                    <a:stretch>
+                      <a:fillRect/>
+                    </a:stretch>
+                  </pic:blipFill>
+                  <pic:spPr>
+                    <a:xfrm>
+                      <a:off x="0" y="0"/>
+                      <a:ext cx="5760720" cy="2927985"/>
+                    </a:xfrm>
+                    <a:prstGeom prst="rect">
+                      <a:avLst/>
+                    </a:prstGeom>
+                  </pic:spPr>
+                </pic:pic>
+              </a:graphicData>
+            </a:graphic>
+          </wp:inline>
+        </w:drawing>
+      </w:r>
+    </w:p>
+    <w:p>
+      <w:pPr>
+        <w:pStyle w:val="Listenabsatz"/>
+        <w:numPr>
+          <w:ilvl w:val="0"/>
+          <w:numId w:val="9"/>
+        </w:numPr>
+        <w:rPr>
+          <w:rFonts w:asciiTheme="majorBidi" w:hAnsiTheme="majorBidi" w:cstheme="majorBidi"/>
+          <w:lang w:val="en-US"/>
+        </w:rPr>
+      </w:pPr>
+      <w:r>
+        <w:rPr>
+          <w:rFonts w:asciiTheme="majorBidi" w:hAnsiTheme="majorBidi" w:cstheme="majorBidi"/>
+          <w:lang w:val="en-US"/>
+        </w:rPr>
+        <w:t>Random Forest</w:t>
+      </w:r>
+    </w:p>
+    <w:p>
+      <w:pPr>
+        <w:rPr>
+          <w:rFonts w:asciiTheme="majorBidi" w:hAnsiTheme="majorBidi" w:cstheme="majorBidi"/>
+          <w:lang w:val="en-US"/>
+        </w:rPr>
+      </w:pPr>
+      <w:r>
+        <w:rPr>
+          <w:rFonts w:asciiTheme="majorBidi" w:hAnsiTheme="majorBidi" w:cstheme="majorBidi"/>
+          <w:lang w:val="en-US"/>
+        </w:rPr>
+        <w:drawing>
+          <wp:inline distT="0" distB="0" distL="0" distR="0" wp14:anchorId="4EF29D42" wp14:editId="49D741DF">
+            <wp:extent cx="5760720" cy="2917190"/>
+            <wp:effectExtent l="0" t="0" r="0" b="0"/>
+            <wp:docPr id="14" name="Grafik 14"/>
+            <wp:cNvGraphicFramePr>
+              <a:graphicFrameLocks xmlns:a="http://schemas.openxmlformats.org/drawingml/2006/main" noChangeAspect="1"/>
+            </wp:cNvGraphicFramePr>
+            <a:graphic xmlns:a="http://schemas.openxmlformats.org/drawingml/2006/main">
+              <a:graphicData uri="http://schemas.openxmlformats.org/drawingml/2006/picture">
+                <pic:pic xmlns:pic="http://schemas.openxmlformats.org/drawingml/2006/picture">
+                  <pic:nvPicPr>
+                    <pic:cNvPr id="1" name=""/>
+                    <pic:cNvPicPr/>
+                  </pic:nvPicPr>
+                  <pic:blipFill>
+                    <a:blip r:embed="rId17"/>
+                    <a:stretch>
+                      <a:fillRect/>
+                    </a:stretch>
+                  </pic:blipFill>
+                  <pic:spPr>
+                    <a:xfrm>
+                      <a:off x="0" y="0"/>
+                      <a:ext cx="5760720" cy="2917190"/>
+                    </a:xfrm>
+                    <a:prstGeom prst="rect">
+                      <a:avLst/>
+                    </a:prstGeom>
+                  </pic:spPr>
+                </pic:pic>
+              </a:graphicData>
+            </a:graphic>
+          </wp:inline>
+        </w:drawing>
+      </w:r>
+    </w:p>
+    <w:p>
+      <w:pPr>
+        <w:rPr>
+          <w:rFonts w:asciiTheme="majorBidi" w:hAnsiTheme="majorBidi" w:cstheme="majorBidi"/>
+          <w:lang w:val="en-US"/>
+        </w:rPr>
+      </w:pPr>
+    </w:p>
+    <w:p>
+      <w:pPr>
+        <w:pStyle w:val="Listenabsatz"/>
+        <w:numPr>
+          <w:ilvl w:val="0"/>
+          <w:numId w:val="9"/>
+        </w:numPr>
+        <w:rPr>
+          <w:rFonts w:asciiTheme="majorBidi" w:hAnsiTheme="majorBidi" w:cstheme="majorBidi"/>
+          <w:lang w:val="en-US"/>
+        </w:rPr>
+      </w:pPr>
+      <w:r>
+        <w:rPr>
+          <w:rFonts w:asciiTheme="majorBidi" w:hAnsiTheme="majorBidi" w:cstheme="majorBidi"/>
+          <w:lang w:val="en-US"/>
+        </w:rPr>
+        <w:t>Bagged Decision Trees</w:t>
+      </w:r>
+    </w:p>
+    <w:p>
+      <w:pPr>
+        <w:pStyle w:val="Listenabsatz"/>
+        <w:rPr>
+          <w:rFonts w:asciiTheme="majorBidi" w:hAnsiTheme="majorBidi" w:cstheme="majorBidi"/>
+          <w:lang w:val="en-US"/>
+        </w:rPr>
+      </w:pPr>
+    </w:p>
+    <w:p>
+      <w:pPr>
+        <w:pStyle w:val="Listenabsatz"/>
+        <w:rPr>
+          <w:rFonts w:asciiTheme="majorBidi" w:hAnsiTheme="majorBidi" w:cstheme="majorBidi"/>
+          <w:lang w:val="en-US"/>
+        </w:rPr>
+      </w:pPr>
+    </w:p>
+    <w:p>
+      <w:pPr>
+        <w:pStyle w:val="Listenabsatz"/>
+        <w:rPr>
+          <w:rFonts w:asciiTheme="majorBidi" w:hAnsiTheme="majorBidi" w:cstheme="majorBidi"/>
+          <w:lang w:val="en-US"/>
+        </w:rPr>
+      </w:pPr>
+    </w:p>
+    <w:p>
+      <w:pPr>
+        <w:pStyle w:val="Listenabsatz"/>
+        <w:rPr>
+          <w:rFonts w:asciiTheme="majorBidi" w:hAnsiTheme="majorBidi" w:cstheme="majorBidi"/>
+          <w:lang w:val="en-US"/>
+        </w:rPr>
+      </w:pPr>
+    </w:p>
+    <w:p>
+      <w:pPr>
+        <w:pStyle w:val="Listenabsatz"/>
+        <w:rPr>
+          <w:rFonts w:asciiTheme="majorBidi" w:hAnsiTheme="majorBidi" w:cstheme="majorBidi"/>
+          <w:lang w:val="en-US"/>
+        </w:rPr>
+      </w:pPr>
+      <w:r>
+        <w:rPr>
+          <w:rFonts w:asciiTheme="majorBidi" w:hAnsiTheme="majorBidi" w:cstheme="majorBidi"/>
+          <w:lang w:val="en-US"/>
+        </w:rPr>
+        <w:lastRenderedPageBreak/>
+        <w:drawing>
+          <wp:inline distT="0" distB="0" distL="0" distR="0" wp14:anchorId="642FFC19" wp14:editId="3C66AEFA">
+            <wp:extent cx="5760720" cy="2927985"/>
+            <wp:effectExtent l="0" t="0" r="0" b="5715"/>
+            <wp:docPr id="15" name="Grafik 15"/>
+            <wp:cNvGraphicFramePr>
+              <a:graphicFrameLocks xmlns:a="http://schemas.openxmlformats.org/drawingml/2006/main" noChangeAspect="1"/>
+            </wp:cNvGraphicFramePr>
+            <a:graphic xmlns:a="http://schemas.openxmlformats.org/drawingml/2006/main">
+              <a:graphicData uri="http://schemas.openxmlformats.org/drawingml/2006/picture">
+                <pic:pic xmlns:pic="http://schemas.openxmlformats.org/drawingml/2006/picture">
+                  <pic:nvPicPr>
+                    <pic:cNvPr id="1" name=""/>
+                    <pic:cNvPicPr/>
+                  </pic:nvPicPr>
+                  <pic:blipFill>
+                    <a:blip r:embed="rId18"/>
+                    <a:stretch>
+                      <a:fillRect/>
+                    </a:stretch>
+                  </pic:blipFill>
+                  <pic:spPr>
+                    <a:xfrm>
+                      <a:off x="0" y="0"/>
+                      <a:ext cx="5760720" cy="2927985"/>
+                    </a:xfrm>
+                    <a:prstGeom prst="rect">
+                      <a:avLst/>
+                    </a:prstGeom>
+                  </pic:spPr>
+                </pic:pic>
+              </a:graphicData>
+            </a:graphic>
+          </wp:inline>
+        </w:drawing>
+      </w:r>
+    </w:p>
+    <w:p>
+      <w:pPr>
+        <w:pStyle w:val="Listenabsatz"/>
+        <w:numPr>
+          <w:ilvl w:val="0"/>
+          <w:numId w:val="9"/>
+        </w:numPr>
+        <w:rPr>
+          <w:rFonts w:asciiTheme="majorBidi" w:hAnsiTheme="majorBidi" w:cstheme="majorBidi"/>
+          <w:lang w:val="en-US"/>
+        </w:rPr>
+      </w:pPr>
+      <w:r>
+        <w:rPr>
+          <w:rFonts w:asciiTheme="majorBidi" w:hAnsiTheme="majorBidi" w:cstheme="majorBidi"/>
+          <w:lang w:val="en-US"/>
+        </w:rPr>
+        <w:t>Gradient Boosting</w:t>
+      </w:r>
+    </w:p>
+    <w:p>
+      <w:pPr>
+        <w:pStyle w:val="Listenabsatz"/>
+        <w:rPr>
+          <w:rFonts w:asciiTheme="majorBidi" w:hAnsiTheme="majorBidi" w:cstheme="majorBidi"/>
+          <w:lang w:val="en-US"/>
+        </w:rPr>
+      </w:pPr>
+      <w:r>
+        <w:rPr>
+          <w:rFonts w:asciiTheme="majorBidi" w:hAnsiTheme="majorBidi" w:cstheme="majorBidi"/>
+          <w:lang w:val="en-US"/>
+        </w:rPr>
+        <w:drawing>
+          <wp:inline distT="0" distB="0" distL="0" distR="0" wp14:anchorId="6F0BCB7D" wp14:editId="3B5E9088">
+            <wp:extent cx="5760720" cy="2914015"/>
+            <wp:effectExtent l="0" t="0" r="0" b="635"/>
+            <wp:docPr id="16" name="Grafik 16"/>
+            <wp:cNvGraphicFramePr>
+              <a:graphicFrameLocks xmlns:a="http://schemas.openxmlformats.org/drawingml/2006/main" noChangeAspect="1"/>
+            </wp:cNvGraphicFramePr>
+            <a:graphic xmlns:a="http://schemas.openxmlformats.org/drawingml/2006/main">
+              <a:graphicData uri="http://schemas.openxmlformats.org/drawingml/2006/picture">
+                <pic:pic xmlns:pic="http://schemas.openxmlformats.org/drawingml/2006/picture">
+                  <pic:nvPicPr>
+                    <pic:cNvPr id="1" name=""/>
+                    <pic:cNvPicPr/>
+                  </pic:nvPicPr>
+                  <pic:blipFill>
+                    <a:blip r:embed="rId19"/>
+                    <a:stretch>
+                      <a:fillRect/>
+                    </a:stretch>
+                  </pic:blipFill>
+                  <pic:spPr>
+                    <a:xfrm>
+                      <a:off x="0" y="0"/>
+                      <a:ext cx="5760720" cy="2914015"/>
+                    </a:xfrm>
+                    <a:prstGeom prst="rect">
+                      <a:avLst/>
+                    </a:prstGeom>
+                  </pic:spPr>
+                </pic:pic>
+              </a:graphicData>
+            </a:graphic>
+          </wp:inline>
+        </w:drawing>
+      </w:r>
+    </w:p>
+    <w:p>
+      <w:pPr>
+        <w:pStyle w:val="Listenabsatz"/>
+        <w:numPr>
+          <w:ilvl w:val="0"/>
+          <w:numId w:val="9"/>
+        </w:numPr>
+        <w:rPr>
+          <w:rFonts w:asciiTheme="majorBidi" w:hAnsiTheme="majorBidi" w:cstheme="majorBidi"/>
+          <w:lang w:val="en-US"/>
+        </w:rPr>
+      </w:pPr>
+      <w:proofErr w:type="spellStart"/>
+      <w:r>
+        <w:rPr>
+          <w:rFonts w:asciiTheme="majorBidi" w:hAnsiTheme="majorBidi" w:cstheme="majorBidi"/>
+          <w:lang w:val="en-US"/>
+        </w:rPr>
+        <w:t>XGBoost</w:t>
+      </w:r>
+      <w:proofErr w:type="spellEnd"/>
+    </w:p>
+    <w:p>
+      <w:pPr>
+        <w:pStyle w:val="Listenabsatz"/>
+        <w:rPr>
+          <w:rFonts w:asciiTheme="majorBidi" w:hAnsiTheme="majorBidi" w:cstheme="majorBidi"/>
+          <w:lang w:val="en-US"/>
+        </w:rPr>
+      </w:pPr>
+      <w:r>
+        <w:rPr>
+          <w:rFonts w:asciiTheme="majorBidi" w:hAnsiTheme="majorBidi" w:cstheme="majorBidi"/>
+          <w:lang w:val="en-US"/>
+        </w:rPr>
+        <w:lastRenderedPageBreak/>
+        <w:drawing>
+          <wp:inline distT="0" distB="0" distL="0" distR="0" wp14:anchorId="3E66FE69" wp14:editId="0DB3BBCD">
+            <wp:extent cx="5760720" cy="2893695"/>
+            <wp:effectExtent l="0" t="0" r="0" b="1905"/>
+            <wp:docPr id="17" name="Grafik 17"/>
+            <wp:cNvGraphicFramePr>
+              <a:graphicFrameLocks xmlns:a="http://schemas.openxmlformats.org/drawingml/2006/main" noChangeAspect="1"/>
+            </wp:cNvGraphicFramePr>
+            <a:graphic xmlns:a="http://schemas.openxmlformats.org/drawingml/2006/main">
+              <a:graphicData uri="http://schemas.openxmlformats.org/drawingml/2006/picture">
+                <pic:pic xmlns:pic="http://schemas.openxmlformats.org/drawingml/2006/picture">
+                  <pic:nvPicPr>
+                    <pic:cNvPr id="1" name=""/>
+                    <pic:cNvPicPr/>
+                  </pic:nvPicPr>
+                  <pic:blipFill>
+                    <a:blip r:embed="rId20"/>
+                    <a:stretch>
+                      <a:fillRect/>
+                    </a:stretch>
+                  </pic:blipFill>
+                  <pic:spPr>
+                    <a:xfrm>
+                      <a:off x="0" y="0"/>
+                      <a:ext cx="5760720" cy="2893695"/>
+                    </a:xfrm>
+                    <a:prstGeom prst="rect">
+                      <a:avLst/>
+                    </a:prstGeom>
+                  </pic:spPr>
+                </pic:pic>
+              </a:graphicData>
+            </a:graphic>
+          </wp:inline>
+        </w:drawing>
+      </w:r>
+    </w:p>
+    <w:p>
+      <w:pPr>
+        <w:pStyle w:val="Listenabsatz"/>
+        <w:rPr>
+          <w:rFonts w:asciiTheme="majorBidi" w:hAnsiTheme="majorBidi" w:cstheme="majorBidi"/>
+          <w:lang w:val="en-US"/>
+        </w:rPr>
+      </w:pPr>
+    </w:p>
+    <w:p>
+      <w:pPr>
+        <w:ind w:left="360"/>
+        <w:rPr>
+          <w:rFonts w:asciiTheme="majorBidi" w:hAnsiTheme="majorBidi" w:cstheme="majorBidi"/>
+          <w:lang w:val="en-US"/>
+        </w:rPr>
+      </w:pPr>
+    </w:p>
+    <w:p>
+      <w:pPr>
+        <w:pStyle w:val="berschrift3"/>
+        <w:numPr>
+          <w:ilvl w:val="2"/>
+          <w:numId w:val="1"/>
+        </w:numPr>
+        <w:jc w:val="lowKashida"/>
+        <w:rPr>
+          <w:rFonts w:asciiTheme="majorBidi" w:hAnsiTheme="majorBidi"/>
+          <w:b/>
+          <w:bCs/>
+          <w:color w:val="000000" w:themeColor="text1"/>
+          <w:lang w:val="en-US"/>
+        </w:rPr>
+      </w:pPr>
+      <w:r>
+        <w:rPr>
+          <w:rFonts w:asciiTheme="majorBidi" w:hAnsiTheme="majorBidi"/>
+          <w:b/>
+          <w:bCs/>
+          <w:color w:val="000000" w:themeColor="text1"/>
+          <w:lang w:val="en-US"/>
+        </w:rPr>
+        <w:t>PDP</w:t>
+      </w:r>
+    </w:p>
+    <w:p>
+      <w:pPr>
+        <w:rPr>
+          <w:lang w:val="en-US"/>
+        </w:rPr>
+      </w:pPr>
+    </w:p>
+    <w:p>
+      <w:pPr>
+        <w:pStyle w:val="Listenabsatz"/>
+        <w:numPr>
+          <w:ilvl w:val="0"/>
+          <w:numId w:val="9"/>
+        </w:numPr>
+        <w:rPr>
+          <w:rFonts w:asciiTheme="majorBidi" w:hAnsiTheme="majorBidi" w:cstheme="majorBidi"/>
+          <w:lang w:val="en-US"/>
+        </w:rPr>
+      </w:pPr>
+      <w:r>
+        <w:rPr>
+          <w:rFonts w:asciiTheme="majorBidi" w:hAnsiTheme="majorBidi" w:cstheme="majorBidi"/>
+          <w:lang w:val="en-US"/>
+        </w:rPr>
+        <w:t>Decision Tree</w:t>
+      </w:r>
+    </w:p>
+    <w:p>
+      <w:pPr>
+        <w:pStyle w:val="Listenabsatz"/>
+        <w:rPr>
+          <w:lang w:val="en-US"/>
+        </w:rPr>
+      </w:pPr>
+      <w:r>
+        <w:rPr>
+          <w:lang w:val="en-US"/>
+        </w:rPr>
+        <w:drawing>
+          <wp:inline distT="0" distB="0" distL="0" distR="0" wp14:anchorId="28E5EAEE" wp14:editId="03FB8A64">
+            <wp:extent cx="5760720" cy="3253105"/>
+            <wp:effectExtent l="0" t="0" r="0" b="4445"/>
+            <wp:docPr id="18" name="Grafik 18"/>
+            <wp:cNvGraphicFramePr>
+              <a:graphicFrameLocks xmlns:a="http://schemas.openxmlformats.org/drawingml/2006/main" noChangeAspect="1"/>
+            </wp:cNvGraphicFramePr>
+            <a:graphic xmlns:a="http://schemas.openxmlformats.org/drawingml/2006/main">
+              <a:graphicData uri="http://schemas.openxmlformats.org/drawingml/2006/picture">
+                <pic:pic xmlns:pic="http://schemas.openxmlformats.org/drawingml/2006/picture">
+                  <pic:nvPicPr>
+                    <pic:cNvPr id="1" name=""/>
+                    <pic:cNvPicPr/>
+                  </pic:nvPicPr>
+                  <pic:blipFill>
+                    <a:blip r:embed="rId21"/>
+                    <a:stretch>
+                      <a:fillRect/>
+                    </a:stretch>
+                  </pic:blipFill>
+                  <pic:spPr>
+                    <a:xfrm>
+                      <a:off x="0" y="0"/>
+                      <a:ext cx="5760720" cy="3253105"/>
+                    </a:xfrm>
+                    <a:prstGeom prst="rect">
+                      <a:avLst/>
+                    </a:prstGeom>
+                  </pic:spPr>
+                </pic:pic>
+              </a:graphicData>
+            </a:graphic>
+          </wp:inline>
+        </w:drawing>
+      </w:r>
+    </w:p>
+    <w:p>
+      <w:pPr>
+        <w:pStyle w:val="Listenabsatz"/>
+        <w:numPr>
+          <w:ilvl w:val="0"/>
+          <w:numId w:val="9"/>
+        </w:numPr>
+        <w:rPr>
+          <w:lang w:val="en-US"/>
+        </w:rPr>
+      </w:pPr>
+      <w:r>
+        <w:rPr>
+          <w:lang w:val="en-US"/>
+        </w:rPr>
+        <w:t>Random Forest</w:t>
+      </w:r>
+    </w:p>
+    <w:p>
+      <w:pPr>
+        <w:pStyle w:val="Listenabsatz"/>
+        <w:rPr>
+          <w:lang w:val="en-US"/>
+        </w:rPr>
+      </w:pPr>
+      <w:r>
+        <w:rPr>
+          <w:lang w:val="en-US"/>
+        </w:rPr>
+        <w:lastRenderedPageBreak/>
+        <w:drawing>
+          <wp:inline distT="0" distB="0" distL="0" distR="0" wp14:anchorId="00F1393C" wp14:editId="5E444FC5">
+            <wp:extent cx="5760720" cy="3278505"/>
+            <wp:effectExtent l="0" t="0" r="0" b="0"/>
+            <wp:docPr id="19" name="Grafik 19"/>
+            <wp:cNvGraphicFramePr>
+              <a:graphicFrameLocks xmlns:a="http://schemas.openxmlformats.org/drawingml/2006/main" noChangeAspect="1"/>
+            </wp:cNvGraphicFramePr>
+            <a:graphic xmlns:a="http://schemas.openxmlformats.org/drawingml/2006/main">
+              <a:graphicData uri="http://schemas.openxmlformats.org/drawingml/2006/picture">
+                <pic:pic xmlns:pic="http://schemas.openxmlformats.org/drawingml/2006/picture">
+                  <pic:nvPicPr>
+                    <pic:cNvPr id="1" name=""/>
+                    <pic:cNvPicPr/>
+                  </pic:nvPicPr>
+                  <pic:blipFill>
+                    <a:blip r:embed="rId22"/>
+                    <a:stretch>
+                      <a:fillRect/>
+                    </a:stretch>
+                  </pic:blipFill>
+                  <pic:spPr>
+                    <a:xfrm>
+                      <a:off x="0" y="0"/>
+                      <a:ext cx="5760720" cy="3278505"/>
+                    </a:xfrm>
+                    <a:prstGeom prst="rect">
+                      <a:avLst/>
+                    </a:prstGeom>
+                  </pic:spPr>
+                </pic:pic>
+              </a:graphicData>
+            </a:graphic>
+          </wp:inline>
+        </w:drawing>
+      </w:r>
+    </w:p>
+    <w:p>
+      <w:pPr>
+        <w:pStyle w:val="Listenabsatz"/>
+        <w:numPr>
+          <w:ilvl w:val="0"/>
+          <w:numId w:val="9"/>
+        </w:numPr>
+        <w:rPr>
+          <w:lang w:val="en-US"/>
+        </w:rPr>
+      </w:pPr>
+      <w:r>
+        <w:rPr>
+          <w:lang w:val="en-US"/>
+        </w:rPr>
+        <w:t>Bagged Decision Trees</w:t>
+      </w:r>
+    </w:p>
+    <w:p>
+      <w:pPr>
+        <w:pStyle w:val="Listenabsatz"/>
+        <w:rPr>
+          <w:lang w:val="en-US"/>
+        </w:rPr>
+      </w:pPr>
+      <w:r>
+        <w:rPr>
+          <w:lang w:val="en-US"/>
+        </w:rPr>
+        <w:drawing>
+          <wp:inline distT="0" distB="0" distL="0" distR="0" wp14:anchorId="1261F237" wp14:editId="4F9D1C1E">
+            <wp:extent cx="5760720" cy="3278505"/>
+            <wp:effectExtent l="0" t="0" r="0" b="0"/>
+            <wp:docPr id="20" name="Grafik 20"/>
+            <wp:cNvGraphicFramePr>
+              <a:graphicFrameLocks xmlns:a="http://schemas.openxmlformats.org/drawingml/2006/main" noChangeAspect="1"/>
+            </wp:cNvGraphicFramePr>
+            <a:graphic xmlns:a="http://schemas.openxmlformats.org/drawingml/2006/main">
+              <a:graphicData uri="http://schemas.openxmlformats.org/drawingml/2006/picture">
+                <pic:pic xmlns:pic="http://schemas.openxmlformats.org/drawingml/2006/picture">
+                  <pic:nvPicPr>
+                    <pic:cNvPr id="1" name=""/>
+                    <pic:cNvPicPr/>
+                  </pic:nvPicPr>
+                  <pic:blipFill>
+                    <a:blip r:embed="rId23"/>
+                    <a:stretch>
+                      <a:fillRect/>
+                    </a:stretch>
+                  </pic:blipFill>
+                  <pic:spPr>
+                    <a:xfrm>
+                      <a:off x="0" y="0"/>
+                      <a:ext cx="5760720" cy="3278505"/>
+                    </a:xfrm>
+                    <a:prstGeom prst="rect">
+                      <a:avLst/>
+                    </a:prstGeom>
+                  </pic:spPr>
+                </pic:pic>
+              </a:graphicData>
+            </a:graphic>
+          </wp:inline>
+        </w:drawing>
+      </w:r>
+    </w:p>
+    <w:p>
+      <w:pPr>
+        <w:pStyle w:val="Listenabsatz"/>
+        <w:numPr>
+          <w:ilvl w:val="0"/>
+          <w:numId w:val="9"/>
+        </w:numPr>
+        <w:rPr>
+          <w:lang w:val="en-US"/>
+        </w:rPr>
+      </w:pPr>
+      <w:r>
+        <w:rPr>
+          <w:lang w:val="en-US"/>
+        </w:rPr>
+        <w:t>Gradient Boosting</w:t>
+      </w:r>
+    </w:p>
+    <w:p>
+      <w:pPr>
+        <w:pStyle w:val="Listenabsatz"/>
+        <w:rPr>
+          <w:lang w:val="en-US"/>
+        </w:rPr>
+      </w:pPr>
+      <w:r>
+        <w:rPr>
+          <w:lang w:val="en-US"/>
+        </w:rPr>
+        <w:lastRenderedPageBreak/>
+        <w:drawing>
+          <wp:inline distT="0" distB="0" distL="0" distR="0" wp14:anchorId="52DF9E26" wp14:editId="325F35C2">
+            <wp:extent cx="5760720" cy="3272155"/>
+            <wp:effectExtent l="0" t="0" r="0" b="4445"/>
+            <wp:docPr id="21" name="Grafik 21"/>
+            <wp:cNvGraphicFramePr>
+              <a:graphicFrameLocks xmlns:a="http://schemas.openxmlformats.org/drawingml/2006/main" noChangeAspect="1"/>
+            </wp:cNvGraphicFramePr>
+            <a:graphic xmlns:a="http://schemas.openxmlformats.org/drawingml/2006/main">
+              <a:graphicData uri="http://schemas.openxmlformats.org/drawingml/2006/picture">
+                <pic:pic xmlns:pic="http://schemas.openxmlformats.org/drawingml/2006/picture">
+                  <pic:nvPicPr>
+                    <pic:cNvPr id="1" name=""/>
+                    <pic:cNvPicPr/>
+                  </pic:nvPicPr>
+                  <pic:blipFill>
+                    <a:blip r:embed="rId24"/>
+                    <a:stretch>
+                      <a:fillRect/>
+                    </a:stretch>
+                  </pic:blipFill>
+                  <pic:spPr>
+                    <a:xfrm>
+                      <a:off x="0" y="0"/>
+                      <a:ext cx="5760720" cy="3272155"/>
+                    </a:xfrm>
+                    <a:prstGeom prst="rect">
+                      <a:avLst/>
+                    </a:prstGeom>
+                  </pic:spPr>
+                </pic:pic>
+              </a:graphicData>
+            </a:graphic>
+          </wp:inline>
+        </w:drawing>
+      </w:r>
+    </w:p>
+    <w:p>
+      <w:pPr>
+        <w:pStyle w:val="Listenabsatz"/>
+        <w:numPr>
+          <w:ilvl w:val="0"/>
+          <w:numId w:val="9"/>
+        </w:numPr>
+        <w:rPr>
+          <w:lang w:val="en-US"/>
+        </w:rPr>
+      </w:pPr>
+      <w:proofErr w:type="spellStart"/>
+      <w:r>
+        <w:rPr>
+          <w:lang w:val="en-US"/>
+        </w:rPr>
+        <w:t>XGBoost</w:t>
+      </w:r>
+      <w:proofErr w:type="spellEnd"/>
+    </w:p>
+    <w:p>
+      <w:pPr>
+        <w:ind w:left="360"/>
+        <w:rPr>
+          <w:lang w:val="en-US"/>
+        </w:rPr>
+      </w:pPr>
+      <w:r>
+        <w:rPr>
+          <w:lang w:val="en-US"/>
+        </w:rPr>
+        <w:drawing>
+          <wp:inline distT="0" distB="0" distL="0" distR="0" wp14:anchorId="5376C17B" wp14:editId="2245A9BA">
+            <wp:extent cx="5760720" cy="3307080"/>
+            <wp:effectExtent l="0" t="0" r="0" b="7620"/>
+            <wp:docPr id="22" name="Grafik 22"/>
+            <wp:cNvGraphicFramePr>
+              <a:graphicFrameLocks xmlns:a="http://schemas.openxmlformats.org/drawingml/2006/main" noChangeAspect="1"/>
+            </wp:cNvGraphicFramePr>
+            <a:graphic xmlns:a="http://schemas.openxmlformats.org/drawingml/2006/main">
+              <a:graphicData uri="http://schemas.openxmlformats.org/drawingml/2006/picture">
+                <pic:pic xmlns:pic="http://schemas.openxmlformats.org/drawingml/2006/picture">
+                  <pic:nvPicPr>
+                    <pic:cNvPr id="1" name=""/>
+                    <pic:cNvPicPr/>
+                  </pic:nvPicPr>
+                  <pic:blipFill>
+                    <a:blip r:embed="rId25"/>
+                    <a:stretch>
+                      <a:fillRect/>
+                    </a:stretch>
+                  </pic:blipFill>
+                  <pic:spPr>
+                    <a:xfrm>
+                      <a:off x="0" y="0"/>
+                      <a:ext cx="5760720" cy="3307080"/>
+                    </a:xfrm>
+                    <a:prstGeom prst="rect">
+                      <a:avLst/>
+                    </a:prstGeom>
+                  </pic:spPr>
+                </pic:pic>
+              </a:graphicData>
+            </a:graphic>
+          </wp:inline>
+        </w:drawing>
+      </w:r>
+      <w:bookmarkStart w:id="0" w:name="_GoBack"/>
+      <w:bookmarkEnd w:id="0"/>
+    </w:p>
+    <w:p>
+      <w:pPr>
+        <w:pStyle w:val="berschrift3"/>
+        <w:numPr>
+          <w:ilvl w:val="2"/>
+          <w:numId w:val="1"/>
+        </w:numPr>
+        <w:jc w:val="lowKashida"/>
+        <w:rPr>
+          <w:rFonts w:asciiTheme="majorBidi" w:hAnsiTheme="majorBidi"/>
+          <w:b/>
+          <w:bCs/>
+          <w:color w:val="000000" w:themeColor="text1"/>
+          <w:lang w:val="en-US"/>
+        </w:rPr>
+      </w:pPr>
+      <w:r>
+        <w:rPr>
+          <w:rFonts w:asciiTheme="majorBidi" w:hAnsiTheme="majorBidi"/>
+          <w:b/>
+          <w:bCs/>
+          <w:color w:val="000000" w:themeColor="text1"/>
+          <w:lang w:val="en-US"/>
+        </w:rPr>
+        <w:t>Correlation Analysis</w:t>
+      </w:r>
+    </w:p>
+    <w:p>
+      <w:pPr>
+        <w:jc w:val="lowKashida"/>
+        <w:rPr>
+          <w:rFonts w:asciiTheme="majorBidi" w:hAnsiTheme="majorBidi" w:cstheme="majorBidi"/>
+          <w:lang w:val="en-US"/>
+        </w:rPr>
+      </w:pPr>
+      <w:r>
+        <w:rPr>
+          <w:rFonts w:asciiTheme="majorBidi" w:hAnsiTheme="majorBidi" w:cstheme="majorBidi"/>
+          <w:lang w:val="en-US"/>
+        </w:rPr>
+        <w:t>As we are</w:t>
+      </w:r>
+      <w:r>
+        <w:rPr>
+          <w:rFonts w:asciiTheme="majorBidi" w:hAnsiTheme="majorBidi" w:cstheme="majorBidi"/>
+          <w:lang w:val="en-US"/>
+        </w:rPr>
+        <w:t xml:space="preserve"> dealing with a large number of attributes, the heatmap become</w:t>
+      </w:r>
+      <w:r>
+        <w:rPr>
+          <w:rFonts w:asciiTheme="majorBidi" w:hAnsiTheme="majorBidi" w:cstheme="majorBidi"/>
+          <w:lang w:val="en-US"/>
+        </w:rPr>
+        <w:t>s</w:t>
+      </w:r>
+      <w:r>
+        <w:rPr>
+          <w:rFonts w:asciiTheme="majorBidi" w:hAnsiTheme="majorBidi" w:cstheme="majorBidi"/>
+          <w:lang w:val="en-US"/>
+        </w:rPr>
+        <w:t xml:space="preserve"> cluttered and difficult to interpret. To improve the readability of the heatmap</w:t>
+      </w:r>
+      <w:r>
+        <w:rPr>
+          <w:rFonts w:asciiTheme="majorBidi" w:hAnsiTheme="majorBidi" w:cstheme="majorBidi"/>
+          <w:lang w:val="en-US"/>
+        </w:rPr>
+        <w:t xml:space="preserve">, we </w:t>
+      </w:r>
+      <w:r>
+        <w:rPr>
+          <w:rFonts w:asciiTheme="majorBidi" w:hAnsiTheme="majorBidi" w:cstheme="majorBidi"/>
+          <w:lang w:val="en-US"/>
+        </w:rPr>
+        <w:t xml:space="preserve">tried three approaches: </w:t>
+      </w:r>
+      <w:r>
+        <w:rPr>
+          <w:rFonts w:asciiTheme="majorBidi" w:hAnsiTheme="majorBidi" w:cstheme="majorBidi"/>
+          <w:lang w:val="en-US"/>
+        </w:rPr>
+        <w:t>cluster</w:t>
+      </w:r>
+      <w:r>
+        <w:rPr>
+          <w:rFonts w:asciiTheme="majorBidi" w:hAnsiTheme="majorBidi" w:cstheme="majorBidi"/>
+          <w:lang w:val="en-US"/>
+        </w:rPr>
+        <w:t>ing</w:t>
+      </w:r>
+      <w:r>
+        <w:rPr>
+          <w:rFonts w:asciiTheme="majorBidi" w:hAnsiTheme="majorBidi" w:cstheme="majorBidi"/>
+          <w:lang w:val="en-US"/>
+        </w:rPr>
+        <w:t xml:space="preserve"> the heatmap by grouping similar features together</w:t>
+      </w:r>
+      <w:r>
+        <w:rPr>
+          <w:rFonts w:asciiTheme="majorBidi" w:hAnsiTheme="majorBidi" w:cstheme="majorBidi"/>
+          <w:lang w:val="en-US"/>
+        </w:rPr>
+        <w:t>, selecting a subset of features, and filtering by correlation threshold</w:t>
+      </w:r>
+      <w:r>
+        <w:rPr>
+          <w:rFonts w:asciiTheme="majorBidi" w:hAnsiTheme="majorBidi" w:cstheme="majorBidi"/>
+          <w:lang w:val="en-US"/>
+        </w:rPr>
+        <w:t>.</w:t>
+      </w:r>
+      <w:r>
+        <w:rPr>
+          <w:rFonts w:asciiTheme="majorBidi" w:hAnsiTheme="majorBidi" w:cstheme="majorBidi"/>
+          <w:lang w:val="en-US"/>
+        </w:rPr>
+        <w:t xml:space="preserve"> The result of selecting a subset of features were more readable than other two approaches. Figure … shows the heatmap</w:t>
+      </w:r>
+      <w:r>
+        <w:rPr>
+          <w:rFonts w:asciiTheme="majorBidi" w:hAnsiTheme="majorBidi" w:cstheme="majorBidi"/>
+          <w:lang w:val="en-US"/>
+        </w:rPr>
+        <w:t xml:space="preserve"> of top 15 features.</w:t>
+      </w:r>
+    </w:p>
+    <w:p>
+      <w:pPr>
+        <w:jc w:val="lowKashida"/>
+        <w:rPr>
+          <w:rFonts w:asciiTheme="majorBidi" w:hAnsiTheme="majorBidi" w:cstheme="majorBidi"/>
+          <w:lang w:val="en-US"/>
+        </w:rPr>
+      </w:pPr>
+      <w:r>
+        <w:rPr>
+          <w:rFonts w:asciiTheme="majorBidi" w:hAnsiTheme="majorBidi" w:cstheme="majorBidi"/>
+          <w:lang w:val="en-US"/>
+        </w:rPr>
+        <w:lastRenderedPageBreak/>
+        <w:drawing>
+          <wp:inline distT="0" distB="0" distL="0" distR="0" wp14:anchorId="27429ACC" wp14:editId="5BE2C93A">
+            <wp:extent cx="5760720" cy="5222240"/>
+            <wp:effectExtent l="0" t="0" r="0" b="0"/>
+            <wp:docPr id="6" name="Grafik 6"/>
+            <wp:cNvGraphicFramePr>
+              <a:graphicFrameLocks xmlns:a="http://schemas.openxmlformats.org/drawingml/2006/main" noChangeAspect="1"/>
+            </wp:cNvGraphicFramePr>
+            <a:graphic xmlns:a="http://schemas.openxmlformats.org/drawingml/2006/main">
+              <a:graphicData uri="http://schemas.openxmlformats.org/drawingml/2006/picture">
+                <pic:pic xmlns:pic="http://schemas.openxmlformats.org/drawingml/2006/picture">
+                  <pic:nvPicPr>
+                    <pic:cNvPr id="1" name=""/>
+                    <pic:cNvPicPr/>
+                  </pic:nvPicPr>
+                  <pic:blipFill>
+                    <a:blip r:embed="rId26"/>
+                    <a:stretch>
+                      <a:fillRect/>
+                    </a:stretch>
+                  </pic:blipFill>
+                  <pic:spPr>
+                    <a:xfrm>
+                      <a:off x="0" y="0"/>
+                      <a:ext cx="5760720" cy="5222240"/>
+                    </a:xfrm>
+                    <a:prstGeom prst="rect">
+                      <a:avLst/>
+                    </a:prstGeom>
+                  </pic:spPr>
+                </pic:pic>
+              </a:graphicData>
+            </a:graphic>
+          </wp:inline>
+        </w:drawing>
+      </w:r>
+    </w:p>
+    <w:p>
+      <w:pPr>
+        <w:jc w:val="center"/>
+        <w:rPr>
+          <w:rFonts w:asciiTheme="majorBidi" w:hAnsiTheme="majorBidi" w:cstheme="majorBidi"/>
+          <w:sz w:val="20"/>
+          <w:szCs w:val="20"/>
+          <w:lang w:val="en-US"/>
+        </w:rPr>
+      </w:pPr>
+      <w:r>
+        <w:rPr>
+          <w:rFonts w:asciiTheme="majorBidi" w:hAnsiTheme="majorBidi" w:cstheme="majorBidi"/>
+          <w:sz w:val="20"/>
+          <w:szCs w:val="20"/>
+          <w:lang w:val="en-US"/>
+        </w:rPr>
+        <w:t>Figure …Correlation matrix heatmap of top 15 features</w:t>
+      </w:r>
+    </w:p>
+    <w:p>
+      <w:pPr>
+        <w:rPr>
+          <w:rFonts w:asciiTheme="majorBidi" w:hAnsiTheme="majorBidi" w:cstheme="majorBidi"/>
+          <w:lang w:val="en-US"/>
+        </w:rPr>
+      </w:pPr>
+      <w:r>
+        <w:rPr>
+          <w:rFonts w:asciiTheme="majorBidi" w:hAnsiTheme="majorBidi" w:cstheme="majorBidi"/>
+          <w:lang w:val="en-US"/>
+        </w:rPr>
+        <w:t xml:space="preserve">By analyzing </w:t>
+      </w:r>
+      <w:r>
+        <w:rPr>
+          <w:rFonts w:asciiTheme="majorBidi" w:hAnsiTheme="majorBidi" w:cstheme="majorBidi"/>
+          <w:lang w:val="en-US"/>
+        </w:rPr>
+        <w:t>the heatmap, we can notice that:</w:t>
+      </w:r>
+    </w:p>
+    <w:p>
+      <w:pPr>
+        <w:jc w:val="lowKashida"/>
+        <w:rPr>
+          <w:rFonts w:asciiTheme="majorBidi" w:hAnsiTheme="majorBidi" w:cstheme="majorBidi"/>
+          <w:b/>
+          <w:bCs/>
+        </w:rPr>
+      </w:pPr>
+      <w:r>
+        <w:rPr>
+          <w:rFonts w:asciiTheme="majorBidi" w:hAnsiTheme="majorBidi" w:cstheme="majorBidi"/>
+          <w:b/>
+          <w:bCs/>
+        </w:rPr>
+        <w:t xml:space="preserve">Strong Positive </w:t>
+      </w:r>
+      <w:proofErr w:type="spellStart"/>
+      <w:r>
+        <w:rPr>
+          <w:rFonts w:asciiTheme="majorBidi" w:hAnsiTheme="majorBidi" w:cstheme="majorBidi"/>
+          <w:b/>
+          <w:bCs/>
+        </w:rPr>
+        <w:t>Correlations</w:t>
+      </w:r>
+      <w:proofErr w:type="spellEnd"/>
+      <w:r>
+        <w:rPr>
+          <w:rFonts w:asciiTheme="majorBidi" w:hAnsiTheme="majorBidi" w:cstheme="majorBidi"/>
+          <w:b/>
+          <w:bCs/>
+        </w:rPr>
+        <w:t>:</w:t>
+      </w:r>
+    </w:p>
+    <w:p>
+      <w:pPr>
+        <w:numPr>
+          <w:ilvl w:val="0"/>
+          <w:numId w:val="33"/>
+        </w:numPr>
+        <w:jc w:val="lowKashida"/>
+        <w:rPr>
+          <w:rFonts w:asciiTheme="majorBidi" w:hAnsiTheme="majorBidi" w:cstheme="majorBidi"/>
+          <w:lang w:val="en-US"/>
+        </w:rPr>
+      </w:pPr>
+      <w:proofErr w:type="spellStart"/>
+      <w:r>
+        <w:rPr>
+          <w:rFonts w:asciiTheme="majorBidi" w:hAnsiTheme="majorBidi" w:cstheme="majorBidi"/>
+          <w:b/>
+          <w:bCs/>
+          <w:lang w:val="en-US"/>
+        </w:rPr>
+        <w:t>Consommation</w:t>
+      </w:r>
+      <w:proofErr w:type="spellEnd"/>
+      <w:r>
+        <w:rPr>
+          <w:rFonts w:asciiTheme="majorBidi" w:hAnsiTheme="majorBidi" w:cstheme="majorBidi"/>
+          <w:b/>
+          <w:bCs/>
+          <w:lang w:val="en-US"/>
+        </w:rPr>
+        <w:t xml:space="preserve"> extra-</w:t>
+      </w:r>
+      <w:proofErr w:type="spellStart"/>
+      <w:r>
+        <w:rPr>
+          <w:rFonts w:asciiTheme="majorBidi" w:hAnsiTheme="majorBidi" w:cstheme="majorBidi"/>
+          <w:b/>
+          <w:bCs/>
+          <w:lang w:val="en-US"/>
+        </w:rPr>
+        <w:t>urbaine</w:t>
+      </w:r>
+      <w:proofErr w:type="spellEnd"/>
+      <w:r>
+        <w:rPr>
+          <w:rFonts w:asciiTheme="majorBidi" w:hAnsiTheme="majorBidi" w:cstheme="majorBidi"/>
+          <w:b/>
+          <w:bCs/>
+          <w:lang w:val="en-US"/>
+        </w:rPr>
+        <w:t xml:space="preserve"> (l/100km), </w:t>
+      </w:r>
+      <w:proofErr w:type="spellStart"/>
+      <w:r>
+        <w:rPr>
+          <w:rFonts w:asciiTheme="majorBidi" w:hAnsiTheme="majorBidi" w:cstheme="majorBidi"/>
+          <w:b/>
+          <w:bCs/>
+          <w:lang w:val="en-US"/>
+        </w:rPr>
+        <w:t>Consommation</w:t>
+      </w:r>
+      <w:proofErr w:type="spellEnd"/>
+      <w:r>
+        <w:rPr>
+          <w:rFonts w:asciiTheme="majorBidi" w:hAnsiTheme="majorBidi" w:cstheme="majorBidi"/>
+          <w:b/>
+          <w:bCs/>
+          <w:lang w:val="en-US"/>
+        </w:rPr>
+        <w:t xml:space="preserve"> </w:t>
+      </w:r>
+      <w:proofErr w:type="spellStart"/>
+      <w:r>
+        <w:rPr>
+          <w:rFonts w:asciiTheme="majorBidi" w:hAnsiTheme="majorBidi" w:cstheme="majorBidi"/>
+          <w:b/>
+          <w:bCs/>
+          <w:lang w:val="en-US"/>
+        </w:rPr>
+        <w:t>mixte</w:t>
+      </w:r>
+      <w:proofErr w:type="spellEnd"/>
+      <w:r>
+        <w:rPr>
+          <w:rFonts w:asciiTheme="majorBidi" w:hAnsiTheme="majorBidi" w:cstheme="majorBidi"/>
+          <w:b/>
+          <w:bCs/>
+          <w:lang w:val="en-US"/>
+        </w:rPr>
+        <w:t xml:space="preserve"> (l/100km), and </w:t>
+      </w:r>
+      <w:proofErr w:type="spellStart"/>
+      <w:r>
+        <w:rPr>
+          <w:rFonts w:asciiTheme="majorBidi" w:hAnsiTheme="majorBidi" w:cstheme="majorBidi"/>
+          <w:b/>
+          <w:bCs/>
+          <w:lang w:val="en-US"/>
+        </w:rPr>
+        <w:t>Consommation</w:t>
+      </w:r>
+      <w:proofErr w:type="spellEnd"/>
+      <w:r>
+        <w:rPr>
+          <w:rFonts w:asciiTheme="majorBidi" w:hAnsiTheme="majorBidi" w:cstheme="majorBidi"/>
+          <w:b/>
+          <w:bCs/>
+          <w:lang w:val="en-US"/>
+        </w:rPr>
+        <w:t xml:space="preserve"> </w:t>
+      </w:r>
+      <w:proofErr w:type="spellStart"/>
+      <w:r>
+        <w:rPr>
+          <w:rFonts w:asciiTheme="majorBidi" w:hAnsiTheme="majorBidi" w:cstheme="majorBidi"/>
+          <w:b/>
+          <w:bCs/>
+          <w:lang w:val="en-US"/>
+        </w:rPr>
+        <w:t>urbaine</w:t>
+      </w:r>
+      <w:proofErr w:type="spellEnd"/>
+      <w:r>
+        <w:rPr>
+          <w:rFonts w:asciiTheme="majorBidi" w:hAnsiTheme="majorBidi" w:cstheme="majorBidi"/>
+          <w:b/>
+          <w:bCs/>
+          <w:lang w:val="en-US"/>
+        </w:rPr>
+        <w:t xml:space="preserve"> (l/100km)</w:t>
+      </w:r>
+      <w:r>
+        <w:rPr>
+          <w:rFonts w:asciiTheme="majorBidi" w:hAnsiTheme="majorBidi" w:cstheme="majorBidi"/>
+          <w:lang w:val="en-US"/>
+        </w:rPr>
+        <w:t>:</w:t>
+      </w:r>
+    </w:p>
+    <w:p>
+      <w:pPr>
+        <w:numPr>
+          <w:ilvl w:val="1"/>
+          <w:numId w:val="33"/>
+        </w:numPr>
+        <w:jc w:val="lowKashida"/>
+        <w:rPr>
+          <w:rFonts w:asciiTheme="majorBidi" w:hAnsiTheme="majorBidi" w:cstheme="majorBidi"/>
+          <w:lang w:val="en-US"/>
+        </w:rPr>
+      </w:pPr>
+      <w:r>
+        <w:rPr>
+          <w:rFonts w:asciiTheme="majorBidi" w:hAnsiTheme="majorBidi" w:cstheme="majorBidi"/>
+          <w:lang w:val="en-US"/>
+        </w:rPr>
+        <w:t>These three fuel consumption metrics are highly positively correlated with each other, with correlation coefficients around 0.98-1.00. This indicates that as one type of fuel consumption increases, the others tend to increase as well, which makes intuitive sense.</w:t>
+      </w:r>
+    </w:p>
+    <w:p>
+      <w:pPr>
+        <w:numPr>
+          <w:ilvl w:val="0"/>
+          <w:numId w:val="33"/>
+        </w:numPr>
+        <w:jc w:val="lowKashida"/>
+        <w:rPr>
+          <w:rFonts w:asciiTheme="majorBidi" w:hAnsiTheme="majorBidi" w:cstheme="majorBidi"/>
+        </w:rPr>
+      </w:pPr>
+      <w:r>
+        <w:rPr>
+          <w:rFonts w:asciiTheme="majorBidi" w:hAnsiTheme="majorBidi" w:cstheme="majorBidi"/>
+          <w:b/>
+          <w:bCs/>
+        </w:rPr>
+        <w:t xml:space="preserve">Masse vide </w:t>
+      </w:r>
+      <w:proofErr w:type="spellStart"/>
+      <w:r>
+        <w:rPr>
+          <w:rFonts w:asciiTheme="majorBidi" w:hAnsiTheme="majorBidi" w:cstheme="majorBidi"/>
+          <w:b/>
+          <w:bCs/>
+        </w:rPr>
+        <w:t>euro</w:t>
+      </w:r>
+      <w:proofErr w:type="spellEnd"/>
+      <w:r>
+        <w:rPr>
+          <w:rFonts w:asciiTheme="majorBidi" w:hAnsiTheme="majorBidi" w:cstheme="majorBidi"/>
+          <w:b/>
+          <w:bCs/>
+        </w:rPr>
+        <w:t xml:space="preserve"> min (kg) and Masse vide </w:t>
+      </w:r>
+      <w:proofErr w:type="spellStart"/>
+      <w:r>
+        <w:rPr>
+          <w:rFonts w:asciiTheme="majorBidi" w:hAnsiTheme="majorBidi" w:cstheme="majorBidi"/>
+          <w:b/>
+          <w:bCs/>
+        </w:rPr>
+        <w:t>euro</w:t>
+      </w:r>
+      <w:proofErr w:type="spellEnd"/>
+      <w:r>
+        <w:rPr>
+          <w:rFonts w:asciiTheme="majorBidi" w:hAnsiTheme="majorBidi" w:cstheme="majorBidi"/>
+          <w:b/>
+          <w:bCs/>
+        </w:rPr>
+        <w:t xml:space="preserve"> </w:t>
+      </w:r>
+      <w:proofErr w:type="spellStart"/>
+      <w:r>
+        <w:rPr>
+          <w:rFonts w:asciiTheme="majorBidi" w:hAnsiTheme="majorBidi" w:cstheme="majorBidi"/>
+          <w:b/>
+          <w:bCs/>
+        </w:rPr>
+        <w:t>max</w:t>
+      </w:r>
+      <w:proofErr w:type="spellEnd"/>
+      <w:r>
+        <w:rPr>
+          <w:rFonts w:asciiTheme="majorBidi" w:hAnsiTheme="majorBidi" w:cstheme="majorBidi"/>
+          <w:b/>
+          <w:bCs/>
+        </w:rPr>
+        <w:t xml:space="preserve"> (kg)</w:t>
+      </w:r>
+      <w:r>
+        <w:rPr>
+          <w:rFonts w:asciiTheme="majorBidi" w:hAnsiTheme="majorBidi" w:cstheme="majorBidi"/>
+        </w:rPr>
+        <w:t>:</w:t>
+      </w:r>
+    </w:p>
+    <w:p>
+      <w:pPr>
+        <w:numPr>
+          <w:ilvl w:val="1"/>
+          <w:numId w:val="33"/>
+        </w:numPr>
+        <w:jc w:val="lowKashida"/>
+        <w:rPr>
+          <w:rFonts w:asciiTheme="majorBidi" w:hAnsiTheme="majorBidi" w:cstheme="majorBidi"/>
+          <w:lang w:val="en-US"/>
+        </w:rPr>
+      </w:pPr>
+      <w:r>
+        <w:rPr>
+          <w:rFonts w:asciiTheme="majorBidi" w:hAnsiTheme="majorBidi" w:cstheme="majorBidi"/>
+          <w:lang w:val="en-US"/>
+        </w:rPr>
+        <w:t>These two weight measurements are also highly positively correlated (0.91), suggesting that vehicles with a higher minimum empty weight also tend to have a higher maximum empty weight.</w:t>
+      </w:r>
+    </w:p>
+    <w:p>
+      <w:pPr>
+        <w:jc w:val="lowKashida"/>
+        <w:rPr>
+          <w:rFonts w:asciiTheme="majorBidi" w:hAnsiTheme="majorBidi" w:cstheme="majorBidi"/>
+          <w:b/>
+          <w:bCs/>
+        </w:rPr>
+      </w:pPr>
+      <w:r>
+        <w:rPr>
+          <w:rFonts w:asciiTheme="majorBidi" w:hAnsiTheme="majorBidi" w:cstheme="majorBidi"/>
+          <w:b/>
+          <w:bCs/>
+        </w:rPr>
+        <w:t xml:space="preserve">Moderate Positive </w:t>
+      </w:r>
+      <w:proofErr w:type="spellStart"/>
+      <w:r>
+        <w:rPr>
+          <w:rFonts w:asciiTheme="majorBidi" w:hAnsiTheme="majorBidi" w:cstheme="majorBidi"/>
+          <w:b/>
+          <w:bCs/>
+        </w:rPr>
+        <w:t>Correlations</w:t>
+      </w:r>
+      <w:proofErr w:type="spellEnd"/>
+      <w:r>
+        <w:rPr>
+          <w:rFonts w:asciiTheme="majorBidi" w:hAnsiTheme="majorBidi" w:cstheme="majorBidi"/>
+          <w:b/>
+          <w:bCs/>
+        </w:rPr>
+        <w:t>:</w:t>
+      </w:r>
+    </w:p>
+    <w:p>
+      <w:pPr>
+        <w:numPr>
+          <w:ilvl w:val="0"/>
+          <w:numId w:val="34"/>
+        </w:numPr>
+        <w:jc w:val="lowKashida"/>
+        <w:rPr>
+          <w:rFonts w:asciiTheme="majorBidi" w:hAnsiTheme="majorBidi" w:cstheme="majorBidi"/>
+        </w:rPr>
+      </w:pPr>
+      <w:proofErr w:type="spellStart"/>
+      <w:r>
+        <w:rPr>
+          <w:rFonts w:asciiTheme="majorBidi" w:hAnsiTheme="majorBidi" w:cstheme="majorBidi"/>
+          <w:b/>
+          <w:bCs/>
+        </w:rPr>
+        <w:t>Consommation</w:t>
+      </w:r>
+      <w:proofErr w:type="spellEnd"/>
+      <w:r>
+        <w:rPr>
+          <w:rFonts w:asciiTheme="majorBidi" w:hAnsiTheme="majorBidi" w:cstheme="majorBidi"/>
+          <w:b/>
+          <w:bCs/>
+        </w:rPr>
+        <w:t xml:space="preserve"> extra-</w:t>
+      </w:r>
+      <w:proofErr w:type="spellStart"/>
+      <w:r>
+        <w:rPr>
+          <w:rFonts w:asciiTheme="majorBidi" w:hAnsiTheme="majorBidi" w:cstheme="majorBidi"/>
+          <w:b/>
+          <w:bCs/>
+        </w:rPr>
+        <w:t>urbaine</w:t>
+      </w:r>
+      <w:proofErr w:type="spellEnd"/>
+      <w:r>
+        <w:rPr>
+          <w:rFonts w:asciiTheme="majorBidi" w:hAnsiTheme="majorBidi" w:cstheme="majorBidi"/>
+          <w:b/>
+          <w:bCs/>
+        </w:rPr>
+        <w:t xml:space="preserve"> (l/100km) and Masse vide </w:t>
+      </w:r>
+      <w:proofErr w:type="spellStart"/>
+      <w:r>
+        <w:rPr>
+          <w:rFonts w:asciiTheme="majorBidi" w:hAnsiTheme="majorBidi" w:cstheme="majorBidi"/>
+          <w:b/>
+          <w:bCs/>
+        </w:rPr>
+        <w:t>euro</w:t>
+      </w:r>
+      <w:proofErr w:type="spellEnd"/>
+      <w:r>
+        <w:rPr>
+          <w:rFonts w:asciiTheme="majorBidi" w:hAnsiTheme="majorBidi" w:cstheme="majorBidi"/>
+          <w:b/>
+          <w:bCs/>
+        </w:rPr>
+        <w:t xml:space="preserve"> min (kg)</w:t>
+      </w:r>
+      <w:r>
+        <w:rPr>
+          <w:rFonts w:asciiTheme="majorBidi" w:hAnsiTheme="majorBidi" w:cstheme="majorBidi"/>
+        </w:rPr>
+        <w:t>:</w:t>
+      </w:r>
+    </w:p>
+    <w:p>
+      <w:pPr>
+        <w:numPr>
+          <w:ilvl w:val="1"/>
+          <w:numId w:val="34"/>
+        </w:numPr>
+        <w:jc w:val="lowKashida"/>
+        <w:rPr>
+          <w:rFonts w:asciiTheme="majorBidi" w:hAnsiTheme="majorBidi" w:cstheme="majorBidi"/>
+          <w:lang w:val="en-US"/>
+        </w:rPr>
+      </w:pPr>
+      <w:r>
+        <w:rPr>
+          <w:rFonts w:asciiTheme="majorBidi" w:hAnsiTheme="majorBidi" w:cstheme="majorBidi"/>
+          <w:lang w:val="en-US"/>
+        </w:rPr>
+        <w:t>There is a moderate positive correlation (0.69) indicating that heavier vehicles tend to have higher extra-urban fuel consumption.</w:t>
+      </w:r>
+    </w:p>
+    <w:p>
+      <w:pPr>
+        <w:numPr>
+          <w:ilvl w:val="0"/>
+          <w:numId w:val="34"/>
+        </w:numPr>
+        <w:jc w:val="lowKashida"/>
+        <w:rPr>
+          <w:rFonts w:asciiTheme="majorBidi" w:hAnsiTheme="majorBidi" w:cstheme="majorBidi"/>
+        </w:rPr>
+      </w:pPr>
+      <w:proofErr w:type="spellStart"/>
+      <w:r>
+        <w:rPr>
+          <w:rFonts w:asciiTheme="majorBidi" w:hAnsiTheme="majorBidi" w:cstheme="majorBidi"/>
+          <w:b/>
+          <w:bCs/>
+        </w:rPr>
+        <w:lastRenderedPageBreak/>
+        <w:t>Consommation</w:t>
+      </w:r>
+      <w:proofErr w:type="spellEnd"/>
+      <w:r>
+        <w:rPr>
+          <w:rFonts w:asciiTheme="majorBidi" w:hAnsiTheme="majorBidi" w:cstheme="majorBidi"/>
+          <w:b/>
+          <w:bCs/>
+        </w:rPr>
+        <w:t xml:space="preserve"> mixte (l/100km) and Masse vide </w:t>
+      </w:r>
+      <w:proofErr w:type="spellStart"/>
+      <w:r>
+        <w:rPr>
+          <w:rFonts w:asciiTheme="majorBidi" w:hAnsiTheme="majorBidi" w:cstheme="majorBidi"/>
+          <w:b/>
+          <w:bCs/>
+        </w:rPr>
+        <w:t>euro</w:t>
+      </w:r>
+      <w:proofErr w:type="spellEnd"/>
+      <w:r>
+        <w:rPr>
+          <w:rFonts w:asciiTheme="majorBidi" w:hAnsiTheme="majorBidi" w:cstheme="majorBidi"/>
+          <w:b/>
+          <w:bCs/>
+        </w:rPr>
+        <w:t xml:space="preserve"> min (kg)</w:t>
+      </w:r>
+      <w:r>
+        <w:rPr>
+          <w:rFonts w:asciiTheme="majorBidi" w:hAnsiTheme="majorBidi" w:cstheme="majorBidi"/>
+        </w:rPr>
+        <w:t>:</w:t>
+      </w:r>
+    </w:p>
+    <w:p>
+      <w:pPr>
+        <w:numPr>
+          <w:ilvl w:val="1"/>
+          <w:numId w:val="34"/>
+        </w:numPr>
+        <w:jc w:val="lowKashida"/>
+        <w:rPr>
+          <w:rFonts w:asciiTheme="majorBidi" w:hAnsiTheme="majorBidi" w:cstheme="majorBidi"/>
+          <w:lang w:val="en-US"/>
+        </w:rPr>
+      </w:pPr>
+      <w:r>
+        <w:rPr>
+          <w:rFonts w:asciiTheme="majorBidi" w:hAnsiTheme="majorBidi" w:cstheme="majorBidi"/>
+          <w:lang w:val="en-US"/>
+        </w:rPr>
+        <w:t>Similar to extra-urban fuel consumption, mixed fuel consumption also shows a moderate positive correlation (0.68) with vehicle weight.</w:t>
+      </w:r>
+    </w:p>
+    <w:p>
+      <w:pPr>
+        <w:jc w:val="lowKashida"/>
+        <w:rPr>
+          <w:rFonts w:asciiTheme="majorBidi" w:hAnsiTheme="majorBidi" w:cstheme="majorBidi"/>
+          <w:b/>
+          <w:bCs/>
+          <w:lang w:val="en-US"/>
+        </w:rPr>
+      </w:pPr>
+      <w:r>
+        <w:rPr>
+          <w:rFonts w:asciiTheme="majorBidi" w:hAnsiTheme="majorBidi" w:cstheme="majorBidi"/>
+          <w:b/>
+          <w:bCs/>
+          <w:lang w:val="en-US"/>
+        </w:rPr>
+        <w:t>Notable Correlations with Categorical Variables:</w:t>
+      </w:r>
+    </w:p>
+    <w:p>
+      <w:pPr>
+        <w:numPr>
+          <w:ilvl w:val="0"/>
+          <w:numId w:val="35"/>
+        </w:numPr>
+        <w:jc w:val="lowKashida"/>
+        <w:rPr>
+          <w:rFonts w:asciiTheme="majorBidi" w:hAnsiTheme="majorBidi" w:cstheme="majorBidi"/>
+          <w:lang w:val="en-US"/>
+        </w:rPr>
+      </w:pPr>
+      <w:proofErr w:type="spellStart"/>
+      <w:r>
+        <w:rPr>
+          <w:rFonts w:asciiTheme="majorBidi" w:hAnsiTheme="majorBidi" w:cstheme="majorBidi"/>
+          <w:b/>
+          <w:bCs/>
+          <w:lang w:val="en-US"/>
+        </w:rPr>
+        <w:t>Carrosserie_MINIBUS</w:t>
+      </w:r>
+      <w:proofErr w:type="spellEnd"/>
+      <w:r>
+        <w:rPr>
+          <w:rFonts w:asciiTheme="majorBidi" w:hAnsiTheme="majorBidi" w:cstheme="majorBidi"/>
+          <w:b/>
+          <w:bCs/>
+          <w:lang w:val="en-US"/>
+        </w:rPr>
+        <w:t xml:space="preserve"> and HC+NOX (g/km)</w:t>
+      </w:r>
+      <w:r>
+        <w:rPr>
+          <w:rFonts w:asciiTheme="majorBidi" w:hAnsiTheme="majorBidi" w:cstheme="majorBidi"/>
+          <w:lang w:val="en-US"/>
+        </w:rPr>
+        <w:t>:</w:t>
+      </w:r>
+    </w:p>
+    <w:p>
+      <w:pPr>
+        <w:numPr>
+          <w:ilvl w:val="1"/>
+          <w:numId w:val="35"/>
+        </w:numPr>
+        <w:jc w:val="lowKashida"/>
+        <w:rPr>
+          <w:rFonts w:asciiTheme="majorBidi" w:hAnsiTheme="majorBidi" w:cstheme="majorBidi"/>
+          <w:lang w:val="en-US"/>
+        </w:rPr>
+      </w:pPr>
+      <w:r>
+        <w:rPr>
+          <w:rFonts w:asciiTheme="majorBidi" w:hAnsiTheme="majorBidi" w:cstheme="majorBidi"/>
+          <w:lang w:val="en-US"/>
+        </w:rPr>
+        <w:t>There is a positive correlation (0.75) between the minibus body type and HC+NOX emissions, indicating that minibuses might have higher emissions.</w:t>
+      </w:r>
+    </w:p>
+    <w:p>
+      <w:pPr>
+        <w:numPr>
+          <w:ilvl w:val="0"/>
+          <w:numId w:val="35"/>
+        </w:numPr>
+        <w:jc w:val="lowKashida"/>
+        <w:rPr>
+          <w:rFonts w:asciiTheme="majorBidi" w:hAnsiTheme="majorBidi" w:cstheme="majorBidi"/>
+          <w:lang w:val="en-US"/>
+        </w:rPr>
+      </w:pPr>
+      <w:proofErr w:type="spellStart"/>
+      <w:r>
+        <w:rPr>
+          <w:rFonts w:asciiTheme="majorBidi" w:hAnsiTheme="majorBidi" w:cstheme="majorBidi"/>
+          <w:b/>
+          <w:bCs/>
+          <w:lang w:val="en-US"/>
+        </w:rPr>
+        <w:t>Marque_MERCEDES</w:t>
+      </w:r>
+      <w:proofErr w:type="spellEnd"/>
+      <w:r>
+        <w:rPr>
+          <w:rFonts w:asciiTheme="majorBidi" w:hAnsiTheme="majorBidi" w:cstheme="majorBidi"/>
+          <w:b/>
+          <w:bCs/>
+          <w:lang w:val="en-US"/>
+        </w:rPr>
+        <w:t xml:space="preserve">-BENZ and Puissance </w:t>
+      </w:r>
+      <w:proofErr w:type="spellStart"/>
+      <w:r>
+        <w:rPr>
+          <w:rFonts w:asciiTheme="majorBidi" w:hAnsiTheme="majorBidi" w:cstheme="majorBidi"/>
+          <w:b/>
+          <w:bCs/>
+          <w:lang w:val="en-US"/>
+        </w:rPr>
+        <w:t>maximale</w:t>
+      </w:r>
+      <w:proofErr w:type="spellEnd"/>
+      <w:r>
+        <w:rPr>
+          <w:rFonts w:asciiTheme="majorBidi" w:hAnsiTheme="majorBidi" w:cstheme="majorBidi"/>
+          <w:b/>
+          <w:bCs/>
+          <w:lang w:val="en-US"/>
+        </w:rPr>
+        <w:t xml:space="preserve"> (kW)</w:t>
+      </w:r>
+      <w:r>
+        <w:rPr>
+          <w:rFonts w:asciiTheme="majorBidi" w:hAnsiTheme="majorBidi" w:cstheme="majorBidi"/>
+          <w:lang w:val="en-US"/>
+        </w:rPr>
+        <w:t>:</w:t>
+      </w:r>
+    </w:p>
+    <w:p>
+      <w:pPr>
+        <w:numPr>
+          <w:ilvl w:val="1"/>
+          <w:numId w:val="35"/>
+        </w:numPr>
+        <w:jc w:val="lowKashida"/>
+        <w:rPr>
+          <w:rFonts w:asciiTheme="majorBidi" w:hAnsiTheme="majorBidi" w:cstheme="majorBidi"/>
+          <w:lang w:val="en-US"/>
+        </w:rPr>
+      </w:pPr>
+      <w:r>
+        <w:rPr>
+          <w:rFonts w:asciiTheme="majorBidi" w:hAnsiTheme="majorBidi" w:cstheme="majorBidi"/>
+          <w:lang w:val="en-US"/>
+        </w:rPr>
+        <w:t>Mercedes-Benz vehicles have a moderate positive correlation (0.55) with maximum power, suggesting that Mercedes-Benz models tend to have higher engine power.</w:t>
+      </w:r>
+    </w:p>
+    <w:p>
+      <w:pPr>
+        <w:jc w:val="lowKashida"/>
+        <w:rPr>
+          <w:rFonts w:asciiTheme="majorBidi" w:hAnsiTheme="majorBidi" w:cstheme="majorBidi"/>
+          <w:b/>
+          <w:bCs/>
+        </w:rPr>
+      </w:pPr>
+      <w:r>
+        <w:rPr>
+          <w:rFonts w:asciiTheme="majorBidi" w:hAnsiTheme="majorBidi" w:cstheme="majorBidi"/>
+          <w:b/>
+          <w:bCs/>
+        </w:rPr>
+        <w:t xml:space="preserve">Negative </w:t>
+      </w:r>
+      <w:proofErr w:type="spellStart"/>
+      <w:r>
+        <w:rPr>
+          <w:rFonts w:asciiTheme="majorBidi" w:hAnsiTheme="majorBidi" w:cstheme="majorBidi"/>
+          <w:b/>
+          <w:bCs/>
+        </w:rPr>
+        <w:t>Correlations</w:t>
+      </w:r>
+      <w:proofErr w:type="spellEnd"/>
+      <w:r>
+        <w:rPr>
+          <w:rFonts w:asciiTheme="majorBidi" w:hAnsiTheme="majorBidi" w:cstheme="majorBidi"/>
+          <w:b/>
+          <w:bCs/>
+        </w:rPr>
+        <w:t>:</w:t>
+      </w:r>
+    </w:p>
+    <w:p>
+      <w:pPr>
+        <w:numPr>
+          <w:ilvl w:val="0"/>
+          <w:numId w:val="36"/>
+        </w:numPr>
+        <w:jc w:val="lowKashida"/>
+        <w:rPr>
+          <w:rFonts w:asciiTheme="majorBidi" w:hAnsiTheme="majorBidi" w:cstheme="majorBidi"/>
+          <w:lang w:val="en-US"/>
+        </w:rPr>
+      </w:pPr>
+      <w:proofErr w:type="spellStart"/>
+      <w:r>
+        <w:rPr>
+          <w:rFonts w:asciiTheme="majorBidi" w:hAnsiTheme="majorBidi" w:cstheme="majorBidi"/>
+          <w:b/>
+          <w:bCs/>
+          <w:lang w:val="en-US"/>
+        </w:rPr>
+        <w:t>Carrosserie_BERLINE</w:t>
+      </w:r>
+      <w:proofErr w:type="spellEnd"/>
+      <w:r>
+        <w:rPr>
+          <w:rFonts w:asciiTheme="majorBidi" w:hAnsiTheme="majorBidi" w:cstheme="majorBidi"/>
+          <w:b/>
+          <w:bCs/>
+          <w:lang w:val="en-US"/>
+        </w:rPr>
+        <w:t xml:space="preserve"> and various consumption metrics</w:t>
+      </w:r>
+      <w:r>
+        <w:rPr>
+          <w:rFonts w:asciiTheme="majorBidi" w:hAnsiTheme="majorBidi" w:cstheme="majorBidi"/>
+          <w:lang w:val="en-US"/>
+        </w:rPr>
+        <w:t>:</w:t>
+      </w:r>
+    </w:p>
+    <w:p>
+      <w:pPr>
+        <w:numPr>
+          <w:ilvl w:val="1"/>
+          <w:numId w:val="36"/>
+        </w:numPr>
+        <w:jc w:val="lowKashida"/>
+        <w:rPr>
+          <w:rFonts w:asciiTheme="majorBidi" w:hAnsiTheme="majorBidi" w:cstheme="majorBidi"/>
+          <w:lang w:val="en-US"/>
+        </w:rPr>
+      </w:pPr>
+      <w:r>
+        <w:rPr>
+          <w:rFonts w:asciiTheme="majorBidi" w:hAnsiTheme="majorBidi" w:cstheme="majorBidi"/>
+          <w:lang w:val="en-US"/>
+        </w:rPr>
+        <w:t xml:space="preserve">The </w:t>
+      </w:r>
+      <w:proofErr w:type="spellStart"/>
+      <w:r>
+        <w:rPr>
+          <w:rFonts w:asciiTheme="majorBidi" w:hAnsiTheme="majorBidi" w:cstheme="majorBidi"/>
+          <w:lang w:val="en-US"/>
+        </w:rPr>
+        <w:t>Berline</w:t>
+      </w:r>
+      <w:proofErr w:type="spellEnd"/>
+      <w:r>
+        <w:rPr>
+          <w:rFonts w:asciiTheme="majorBidi" w:hAnsiTheme="majorBidi" w:cstheme="majorBidi"/>
+          <w:lang w:val="en-US"/>
+        </w:rPr>
+        <w:t xml:space="preserve"> (sedan) body type shows negative correlations with fuel consumption metrics, indicating that sedans tend to have lower fuel consumption compared to other body types.</w:t>
+      </w:r>
+    </w:p>
+    <w:p>
+      <w:pPr>
+        <w:numPr>
+          <w:ilvl w:val="0"/>
+          <w:numId w:val="36"/>
+        </w:numPr>
+        <w:jc w:val="lowKashida"/>
+        <w:rPr>
+          <w:rFonts w:asciiTheme="majorBidi" w:hAnsiTheme="majorBidi" w:cstheme="majorBidi"/>
+          <w:lang w:val="en-US"/>
+        </w:rPr>
+      </w:pPr>
+      <w:proofErr w:type="spellStart"/>
+      <w:r>
+        <w:rPr>
+          <w:rFonts w:asciiTheme="majorBidi" w:hAnsiTheme="majorBidi" w:cstheme="majorBidi"/>
+          <w:b/>
+          <w:bCs/>
+          <w:lang w:val="en-US"/>
+        </w:rPr>
+        <w:t>gamme_INFERIEURE</w:t>
+      </w:r>
+      <w:proofErr w:type="spellEnd"/>
+      <w:r>
+        <w:rPr>
+          <w:rFonts w:asciiTheme="majorBidi" w:hAnsiTheme="majorBidi" w:cstheme="majorBidi"/>
+          <w:b/>
+          <w:bCs/>
+          <w:lang w:val="en-US"/>
+        </w:rPr>
+        <w:t xml:space="preserve"> and Puissance </w:t>
+      </w:r>
+      <w:proofErr w:type="spellStart"/>
+      <w:r>
+        <w:rPr>
+          <w:rFonts w:asciiTheme="majorBidi" w:hAnsiTheme="majorBidi" w:cstheme="majorBidi"/>
+          <w:b/>
+          <w:bCs/>
+          <w:lang w:val="en-US"/>
+        </w:rPr>
+        <w:t>maximale</w:t>
+      </w:r>
+      <w:proofErr w:type="spellEnd"/>
+      <w:r>
+        <w:rPr>
+          <w:rFonts w:asciiTheme="majorBidi" w:hAnsiTheme="majorBidi" w:cstheme="majorBidi"/>
+          <w:b/>
+          <w:bCs/>
+          <w:lang w:val="en-US"/>
+        </w:rPr>
+        <w:t xml:space="preserve"> (kW)</w:t>
+      </w:r>
+      <w:r>
+        <w:rPr>
+          <w:rFonts w:asciiTheme="majorBidi" w:hAnsiTheme="majorBidi" w:cstheme="majorBidi"/>
+          <w:lang w:val="en-US"/>
+        </w:rPr>
+        <w:t>:</w:t>
+      </w:r>
+    </w:p>
+    <w:p>
+      <w:pPr>
+        <w:numPr>
+          <w:ilvl w:val="1"/>
+          <w:numId w:val="36"/>
+        </w:numPr>
+        <w:jc w:val="lowKashida"/>
+        <w:rPr>
+          <w:rFonts w:asciiTheme="majorBidi" w:hAnsiTheme="majorBidi" w:cstheme="majorBidi"/>
+          <w:lang w:val="en-US"/>
+        </w:rPr>
+      </w:pPr>
+      <w:r>
+        <w:rPr>
+          <w:rFonts w:asciiTheme="majorBidi" w:hAnsiTheme="majorBidi" w:cstheme="majorBidi"/>
+          <w:lang w:val="en-US"/>
+        </w:rPr>
+        <w:t>There is a moderate negative correlation (-0.45) between the inferior range (likely representing lower-end models) and maximum power, indicating that lower-end models tend to have less powerful engines.</w:t>
+      </w:r>
+    </w:p>
+    <w:p>
+      <w:pPr>
+        <w:jc w:val="lowKashida"/>
+        <w:rPr>
+          <w:rFonts w:asciiTheme="majorBidi" w:hAnsiTheme="majorBidi" w:cstheme="majorBidi"/>
+          <w:b/>
+          <w:bCs/>
+        </w:rPr>
+      </w:pPr>
+      <w:proofErr w:type="spellStart"/>
+      <w:r>
+        <w:rPr>
+          <w:rFonts w:asciiTheme="majorBidi" w:hAnsiTheme="majorBidi" w:cstheme="majorBidi"/>
+          <w:b/>
+          <w:bCs/>
+        </w:rPr>
+        <w:t>Insights</w:t>
+      </w:r>
+      <w:proofErr w:type="spellEnd"/>
+      <w:r>
+        <w:rPr>
+          <w:rFonts w:asciiTheme="majorBidi" w:hAnsiTheme="majorBidi" w:cstheme="majorBidi"/>
+          <w:b/>
+          <w:bCs/>
+        </w:rPr>
+        <w:t xml:space="preserve"> on </w:t>
+      </w:r>
+      <w:proofErr w:type="spellStart"/>
+      <w:r>
+        <w:rPr>
+          <w:rFonts w:asciiTheme="majorBidi" w:hAnsiTheme="majorBidi" w:cstheme="majorBidi"/>
+          <w:b/>
+          <w:bCs/>
+        </w:rPr>
+        <w:t>Specific</w:t>
+      </w:r>
+      <w:proofErr w:type="spellEnd"/>
+      <w:r>
+        <w:rPr>
+          <w:rFonts w:asciiTheme="majorBidi" w:hAnsiTheme="majorBidi" w:cstheme="majorBidi"/>
+          <w:b/>
+          <w:bCs/>
+        </w:rPr>
+        <w:t xml:space="preserve"> Variables:</w:t>
+      </w:r>
+    </w:p>
+    <w:p>
+      <w:pPr>
+        <w:numPr>
+          <w:ilvl w:val="0"/>
+          <w:numId w:val="37"/>
+        </w:numPr>
+        <w:jc w:val="lowKashida"/>
+        <w:rPr>
+          <w:rFonts w:asciiTheme="majorBidi" w:hAnsiTheme="majorBidi" w:cstheme="majorBidi"/>
+          <w:lang w:val="en-US"/>
+        </w:rPr>
+      </w:pPr>
+      <w:r>
+        <w:rPr>
+          <w:rFonts w:asciiTheme="majorBidi" w:hAnsiTheme="majorBidi" w:cstheme="majorBidi"/>
+          <w:b/>
+          <w:bCs/>
+          <w:lang w:val="en-US"/>
+        </w:rPr>
+        <w:t xml:space="preserve">Puissance administrative and Puissance </w:t>
+      </w:r>
+      <w:proofErr w:type="spellStart"/>
+      <w:r>
+        <w:rPr>
+          <w:rFonts w:asciiTheme="majorBidi" w:hAnsiTheme="majorBidi" w:cstheme="majorBidi"/>
+          <w:b/>
+          <w:bCs/>
+          <w:lang w:val="en-US"/>
+        </w:rPr>
+        <w:t>maximale</w:t>
+      </w:r>
+      <w:proofErr w:type="spellEnd"/>
+      <w:r>
+        <w:rPr>
+          <w:rFonts w:asciiTheme="majorBidi" w:hAnsiTheme="majorBidi" w:cstheme="majorBidi"/>
+          <w:b/>
+          <w:bCs/>
+          <w:lang w:val="en-US"/>
+        </w:rPr>
+        <w:t xml:space="preserve"> (kW)</w:t>
+      </w:r>
+      <w:r>
+        <w:rPr>
+          <w:rFonts w:asciiTheme="majorBidi" w:hAnsiTheme="majorBidi" w:cstheme="majorBidi"/>
+          <w:lang w:val="en-US"/>
+        </w:rPr>
+        <w:t>:</w:t>
+      </w:r>
+    </w:p>
+    <w:p>
+      <w:pPr>
+        <w:numPr>
+          <w:ilvl w:val="1"/>
+          <w:numId w:val="37"/>
+        </w:numPr>
+        <w:jc w:val="lowKashida"/>
+        <w:rPr>
+          <w:rFonts w:asciiTheme="majorBidi" w:hAnsiTheme="majorBidi" w:cstheme="majorBidi"/>
+          <w:lang w:val="en-US"/>
+        </w:rPr>
+      </w:pPr>
+      <w:r>
+        <w:rPr>
+          <w:rFonts w:asciiTheme="majorBidi" w:hAnsiTheme="majorBidi" w:cstheme="majorBidi"/>
+          <w:lang w:val="en-US"/>
+        </w:rPr>
+        <w:t xml:space="preserve">These </w:t>
+      </w:r>
+      <w:proofErr w:type="gramStart"/>
+      <w:r>
+        <w:rPr>
+          <w:rFonts w:asciiTheme="majorBidi" w:hAnsiTheme="majorBidi" w:cstheme="majorBidi"/>
+          <w:lang w:val="en-US"/>
+        </w:rPr>
+        <w:t>two power</w:t>
+      </w:r>
+      <w:proofErr w:type="gramEnd"/>
+      <w:r>
+        <w:rPr>
+          <w:rFonts w:asciiTheme="majorBidi" w:hAnsiTheme="majorBidi" w:cstheme="majorBidi"/>
+          <w:lang w:val="en-US"/>
+        </w:rPr>
+        <w:t xml:space="preserve"> metrics have a positive correlation (0.54), showing that administrative power is a good indicator of maximum power.</w:t>
+      </w:r>
+    </w:p>
+    <w:p>
+      <w:pPr>
+        <w:numPr>
+          <w:ilvl w:val="0"/>
+          <w:numId w:val="37"/>
+        </w:numPr>
+        <w:jc w:val="lowKashida"/>
+        <w:rPr>
+          <w:rFonts w:asciiTheme="majorBidi" w:hAnsiTheme="majorBidi" w:cstheme="majorBidi"/>
+          <w:lang w:val="en-US"/>
+        </w:rPr>
+      </w:pPr>
+      <w:proofErr w:type="spellStart"/>
+      <w:r>
+        <w:rPr>
+          <w:rFonts w:asciiTheme="majorBidi" w:hAnsiTheme="majorBidi" w:cstheme="majorBidi"/>
+          <w:b/>
+          <w:bCs/>
+          <w:lang w:val="en-US"/>
+        </w:rPr>
+        <w:t>Boîte</w:t>
+      </w:r>
+      <w:proofErr w:type="spellEnd"/>
+      <w:r>
+        <w:rPr>
+          <w:rFonts w:asciiTheme="majorBidi" w:hAnsiTheme="majorBidi" w:cstheme="majorBidi"/>
+          <w:b/>
+          <w:bCs/>
+          <w:lang w:val="en-US"/>
+        </w:rPr>
+        <w:t xml:space="preserve"> de </w:t>
+      </w:r>
+      <w:proofErr w:type="spellStart"/>
+      <w:r>
+        <w:rPr>
+          <w:rFonts w:asciiTheme="majorBidi" w:hAnsiTheme="majorBidi" w:cstheme="majorBidi"/>
+          <w:b/>
+          <w:bCs/>
+          <w:lang w:val="en-US"/>
+        </w:rPr>
+        <w:t>vitesse_A</w:t>
+      </w:r>
+      <w:proofErr w:type="spellEnd"/>
+      <w:r>
+        <w:rPr>
+          <w:rFonts w:asciiTheme="majorBidi" w:hAnsiTheme="majorBidi" w:cstheme="majorBidi"/>
+          <w:b/>
+          <w:bCs/>
+          <w:lang w:val="en-US"/>
+        </w:rPr>
+        <w:t xml:space="preserve"> 5 and other variables</w:t>
+      </w:r>
+      <w:r>
+        <w:rPr>
+          <w:rFonts w:asciiTheme="majorBidi" w:hAnsiTheme="majorBidi" w:cstheme="majorBidi"/>
+          <w:lang w:val="en-US"/>
+        </w:rPr>
+        <w:t>:</w:t>
+      </w:r>
+    </w:p>
+    <w:p>
+      <w:pPr>
+        <w:numPr>
+          <w:ilvl w:val="1"/>
+          <w:numId w:val="37"/>
+        </w:numPr>
+        <w:jc w:val="lowKashida"/>
+        <w:rPr>
+          <w:rFonts w:asciiTheme="majorBidi" w:hAnsiTheme="majorBidi" w:cstheme="majorBidi"/>
+          <w:lang w:val="en-US"/>
+        </w:rPr>
+      </w:pPr>
+      <w:r>
+        <w:rPr>
+          <w:rFonts w:asciiTheme="majorBidi" w:hAnsiTheme="majorBidi" w:cstheme="majorBidi"/>
+          <w:lang w:val="en-US"/>
+        </w:rPr>
+        <w:t>The presence of a 5-speed automatic gearbox (</w:t>
+      </w:r>
+      <w:proofErr w:type="spellStart"/>
+      <w:r>
+        <w:rPr>
+          <w:rFonts w:asciiTheme="majorBidi" w:hAnsiTheme="majorBidi" w:cstheme="majorBidi"/>
+          <w:lang w:val="en-US"/>
+        </w:rPr>
+        <w:t>Boîte</w:t>
+      </w:r>
+      <w:proofErr w:type="spellEnd"/>
+      <w:r>
+        <w:rPr>
+          <w:rFonts w:asciiTheme="majorBidi" w:hAnsiTheme="majorBidi" w:cstheme="majorBidi"/>
+          <w:lang w:val="en-US"/>
+        </w:rPr>
+        <w:t xml:space="preserve"> de </w:t>
+      </w:r>
+      <w:proofErr w:type="spellStart"/>
+      <w:r>
+        <w:rPr>
+          <w:rFonts w:asciiTheme="majorBidi" w:hAnsiTheme="majorBidi" w:cstheme="majorBidi"/>
+          <w:lang w:val="en-US"/>
+        </w:rPr>
+        <w:t>vitesse_A</w:t>
+      </w:r>
+      <w:proofErr w:type="spellEnd"/>
+      <w:r>
+        <w:rPr>
+          <w:rFonts w:asciiTheme="majorBidi" w:hAnsiTheme="majorBidi" w:cstheme="majorBidi"/>
+          <w:lang w:val="en-US"/>
+        </w:rPr>
+        <w:t xml:space="preserve"> 5) has moderate correlations with several variables, indicating its widespread use across various vehicle types.</w:t>
+      </w:r>
+    </w:p>
+    <w:p>
+      <w:pPr>
+        <w:rPr>
+          <w:rFonts w:asciiTheme="majorBidi" w:hAnsiTheme="majorBidi" w:cstheme="majorBidi"/>
+          <w:lang w:val="en-US"/>
+        </w:rPr>
+      </w:pPr>
     </w:p>
     <w:p>
       <w:pPr>
@@ -15479,6 +18085,123 @@
     </w:lvl>
   </w:abstractNum>
   <w:abstractNum w:abstractNumId="4" w15:restartNumberingAfterBreak="0">
+    <w:nsid w:val="1CDE242C"/>
+    <w:multiLevelType w:val="multilevel"/>
+    <w:tmpl w:val="C248F348"/>
+    <w:lvl w:ilvl="0">
+      <w:start w:val="7"/>
+      <w:numFmt w:val="decimal"/>
+      <w:lvlText w:val="%1."/>
+      <w:lvlJc w:val="left"/>
+      <w:pPr>
+        <w:tabs>
+          <w:tab w:val="num" w:pos="720"/>
+        </w:tabs>
+        <w:ind w:left="720" w:hanging="360"/>
+      </w:pPr>
+    </w:lvl>
+    <w:lvl w:ilvl="1">
+      <w:start w:val="1"/>
+      <w:numFmt w:val="bullet"/>
+      <w:lvlText w:val=""/>
+      <w:lvlJc w:val="left"/>
+      <w:pPr>
+        <w:tabs>
+          <w:tab w:val="num" w:pos="1440"/>
+        </w:tabs>
+        <w:ind w:left="1440" w:hanging="360"/>
+      </w:pPr>
+      <w:rPr>
+        <w:rFonts w:ascii="Symbol" w:hAnsi="Symbol" w:hint="default"/>
+        <w:sz w:val="20"/>
+      </w:rPr>
+    </w:lvl>
+    <w:lvl w:ilvl="2" w:tentative="1">
+      <w:start w:val="1"/>
+      <w:numFmt w:val="decimal"/>
+      <w:lvlText w:val="%3."/>
+      <w:lvlJc w:val="left"/>
+      <w:pPr>
+        <w:tabs>
+          <w:tab w:val="num" w:pos="2160"/>
+        </w:tabs>
+        <w:ind w:left="2160" w:hanging="360"/>
+      </w:pPr>
+    </w:lvl>
+    <w:lvl w:ilvl="3" w:tentative="1">
+      <w:start w:val="1"/>
+      <w:numFmt w:val="decimal"/>
+      <w:lvlText w:val="%4."/>
+      <w:lvlJc w:val="left"/>
+      <w:pPr>
+        <w:tabs>
+          <w:tab w:val="num" w:pos="2880"/>
+        </w:tabs>
+        <w:ind w:left="2880" w:hanging="360"/>
+      </w:pPr>
+    </w:lvl>
+    <w:lvl w:ilvl="4" w:tentative="1">
+      <w:start w:val="1"/>
+      <w:numFmt w:val="decimal"/>
+      <w:lvlText w:val="%5."/>
+      <w:lvlJc w:val="left"/>
+      <w:pPr>
+        <w:tabs>
+          <w:tab w:val="num" w:pos="3600"/>
+        </w:tabs>
+        <w:ind w:left="3600" w:hanging="360"/>
+      </w:pPr>
+    </w:lvl>
+    <w:lvl w:ilvl="5" w:tentative="1">
+      <w:start w:val="1"/>
+      <w:numFmt w:val="decimal"/>
+      <w:lvlText w:val="%6."/>
+      <w:lvlJc w:val="left"/>
+      <w:pPr>
+        <w:tabs>
+          <w:tab w:val="num" w:pos="4320"/>
+        </w:tabs>
+        <w:ind w:left="4320" w:hanging="360"/>
+      </w:pPr>
+    </w:lvl>
+    <w:lvl w:ilvl="6" w:tentative="1">
+      <w:start w:val="1"/>
+      <w:numFmt w:val="decimal"/>
+      <w:lvlText w:val="%7."/>
+      <w:lvlJc w:val="left"/>
+      <w:pPr>
+        <w:tabs>
+          <w:tab w:val="num" w:pos="5040"/>
+        </w:tabs>
+        <w:ind w:left="5040" w:hanging="360"/>
+      </w:pPr>
+    </w:lvl>
+    <w:lvl w:ilvl="7" w:tentative="1">
+      <w:start w:val="1"/>
+      <w:numFmt w:val="decimal"/>
+      <w:lvlText w:val="%8."/>
+      <w:lvlJc w:val="left"/>
+      <w:pPr>
+        <w:tabs>
+          <w:tab w:val="num" w:pos="5760"/>
+        </w:tabs>
+        <w:ind w:left="5760" w:hanging="360"/>
+      </w:pPr>
+    </w:lvl>
+    <w:lvl w:ilvl="8" w:tentative="1">
+      <w:start w:val="1"/>
+      <w:numFmt w:val="decimal"/>
+      <w:lvlText w:val="%9."/>
+      <w:lvlJc w:val="left"/>
+      <w:pPr>
+        <w:tabs>
+          <w:tab w:val="num" w:pos="6480"/>
+        </w:tabs>
+        <w:ind w:left="6480" w:hanging="360"/>
+      </w:pPr>
+    </w:lvl>
+  </w:abstractNum>
+  <w:abstractNum w:abstractNumId="5" w15:restartNumberingAfterBreak="0">
     <w:nsid w:val="1E9C0BA0"/>
     <w:multiLevelType w:val="multilevel"/>
     <w:tmpl w:val="794AA948"/>
@@ -15599,7 +18322,7 @@
       </w:rPr>
     </w:lvl>
   </w:abstractNum>
-  <w:abstractNum w:abstractNumId="5" w15:restartNumberingAfterBreak="0">
+  <w:abstractNum w:abstractNumId="6" w15:restartNumberingAfterBreak="0">
     <w:nsid w:val="211130E4"/>
     <w:multiLevelType w:val="hybridMultilevel"/>
     <w:tmpl w:val="B56A3BBC"/>
@@ -15711,7 +18434,7 @@
       </w:rPr>
     </w:lvl>
   </w:abstractNum>
-  <w:abstractNum w:abstractNumId="6" w15:restartNumberingAfterBreak="0">
+  <w:abstractNum w:abstractNumId="7" w15:restartNumberingAfterBreak="0">
     <w:nsid w:val="26FF42E5"/>
     <w:multiLevelType w:val="multilevel"/>
     <w:tmpl w:val="04989DCC"/>
@@ -15860,7 +18583,7 @@
       </w:rPr>
     </w:lvl>
   </w:abstractNum>
-  <w:abstractNum w:abstractNumId="7" w15:restartNumberingAfterBreak="0">
+  <w:abstractNum w:abstractNumId="8" w15:restartNumberingAfterBreak="0">
     <w:nsid w:val="3044562C"/>
     <w:multiLevelType w:val="hybridMultilevel"/>
     <w:tmpl w:val="6032C3C4"/>
@@ -15972,7 +18695,7 @@
       </w:rPr>
     </w:lvl>
   </w:abstractNum>
-  <w:abstractNum w:abstractNumId="8" w15:restartNumberingAfterBreak="0">
+  <w:abstractNum w:abstractNumId="9" w15:restartNumberingAfterBreak="0">
     <w:nsid w:val="37E4651C"/>
     <w:multiLevelType w:val="hybridMultilevel"/>
     <w:tmpl w:val="576C405E"/>
@@ -16085,7 +18808,7 @@
       </w:rPr>
     </w:lvl>
   </w:abstractNum>
-  <w:abstractNum w:abstractNumId="9" w15:restartNumberingAfterBreak="0">
+  <w:abstractNum w:abstractNumId="10" w15:restartNumberingAfterBreak="0">
     <w:nsid w:val="3ADF2F12"/>
     <w:multiLevelType w:val="multilevel"/>
     <w:tmpl w:val="F42866D6"/>
@@ -16234,7 +18957,7 @@
       </w:rPr>
     </w:lvl>
   </w:abstractNum>
-  <w:abstractNum w:abstractNumId="10" w15:restartNumberingAfterBreak="0">
+  <w:abstractNum w:abstractNumId="11" w15:restartNumberingAfterBreak="0">
     <w:nsid w:val="3D651881"/>
     <w:multiLevelType w:val="multilevel"/>
     <w:tmpl w:val="794AA948"/>
@@ -16355,7 +19078,7 @@
       </w:rPr>
     </w:lvl>
   </w:abstractNum>
-  <w:abstractNum w:abstractNumId="11" w15:restartNumberingAfterBreak="0">
+  <w:abstractNum w:abstractNumId="12" w15:restartNumberingAfterBreak="0">
     <w:nsid w:val="3D7D24BF"/>
     <w:multiLevelType w:val="multilevel"/>
     <w:tmpl w:val="CD94646A"/>
@@ -16504,7 +19227,7 @@
       </w:rPr>
     </w:lvl>
   </w:abstractNum>
-  <w:abstractNum w:abstractNumId="12" w15:restartNumberingAfterBreak="0">
+  <w:abstractNum w:abstractNumId="13" w15:restartNumberingAfterBreak="0">
     <w:nsid w:val="3EEF1F87"/>
     <w:multiLevelType w:val="hybridMultilevel"/>
     <w:tmpl w:val="674C6B30"/>
@@ -16617,7 +19340,7 @@
       </w:rPr>
     </w:lvl>
   </w:abstractNum>
-  <w:abstractNum w:abstractNumId="13" w15:restartNumberingAfterBreak="0">
+  <w:abstractNum w:abstractNumId="14" w15:restartNumberingAfterBreak="0">
     <w:nsid w:val="44E30310"/>
     <w:multiLevelType w:val="hybridMultilevel"/>
     <w:tmpl w:val="3968AD62"/>
@@ -16729,7 +19452,7 @@
       </w:rPr>
     </w:lvl>
   </w:abstractNum>
-  <w:abstractNum w:abstractNumId="14" w15:restartNumberingAfterBreak="0">
+  <w:abstractNum w:abstractNumId="15" w15:restartNumberingAfterBreak="0">
     <w:nsid w:val="47294275"/>
     <w:multiLevelType w:val="hybridMultilevel"/>
     <w:tmpl w:val="871A5918"/>
@@ -16841,7 +19564,7 @@
       </w:rPr>
     </w:lvl>
   </w:abstractNum>
-  <w:abstractNum w:abstractNumId="15" w15:restartNumberingAfterBreak="0">
+  <w:abstractNum w:abstractNumId="16" w15:restartNumberingAfterBreak="0">
     <w:nsid w:val="49446968"/>
     <w:multiLevelType w:val="hybridMultilevel"/>
     <w:tmpl w:val="FCB8CA8C"/>
@@ -16954,7 +19677,124 @@
       </w:rPr>
     </w:lvl>
   </w:abstractNum>
-  <w:abstractNum w:abstractNumId="16" w15:restartNumberingAfterBreak="0">
+  <w:abstractNum w:abstractNumId="17" w15:restartNumberingAfterBreak="0">
+    <w:nsid w:val="4BDE4C76"/>
+    <w:multiLevelType w:val="multilevel"/>
+    <w:tmpl w:val="FF38B41A"/>
+    <w:lvl w:ilvl="0">
+      <w:start w:val="3"/>
+      <w:numFmt w:val="decimal"/>
+      <w:lvlText w:val="%1."/>
+      <w:lvlJc w:val="left"/>
+      <w:pPr>
+        <w:tabs>
+          <w:tab w:val="num" w:pos="720"/>
+        </w:tabs>
+        <w:ind w:left="720" w:hanging="360"/>
+      </w:pPr>
+    </w:lvl>
+    <w:lvl w:ilvl="1">
+      <w:start w:val="1"/>
+      <w:numFmt w:val="bullet"/>
+      <w:lvlText w:val=""/>
+      <w:lvlJc w:val="left"/>
+      <w:pPr>
+        <w:tabs>
+          <w:tab w:val="num" w:pos="1440"/>
+        </w:tabs>
+        <w:ind w:left="1440" w:hanging="360"/>
+      </w:pPr>
+      <w:rPr>
+        <w:rFonts w:ascii="Symbol" w:hAnsi="Symbol" w:hint="default"/>
+        <w:sz w:val="20"/>
+      </w:rPr>
+    </w:lvl>
+    <w:lvl w:ilvl="2" w:tentative="1">
+      <w:start w:val="1"/>
+      <w:numFmt w:val="decimal"/>
+      <w:lvlText w:val="%3."/>
+      <w:lvlJc w:val="left"/>
+      <w:pPr>
+        <w:tabs>
+          <w:tab w:val="num" w:pos="2160"/>
+        </w:tabs>
+        <w:ind w:left="2160" w:hanging="360"/>
+      </w:pPr>
+    </w:lvl>
+    <w:lvl w:ilvl="3" w:tentative="1">
+      <w:start w:val="1"/>
+      <w:numFmt w:val="decimal"/>
+      <w:lvlText w:val="%4."/>
+      <w:lvlJc w:val="left"/>
+      <w:pPr>
+        <w:tabs>
+          <w:tab w:val="num" w:pos="2880"/>
+        </w:tabs>
+        <w:ind w:left="2880" w:hanging="360"/>
+      </w:pPr>
+    </w:lvl>
+    <w:lvl w:ilvl="4" w:tentative="1">
+      <w:start w:val="1"/>
+      <w:numFmt w:val="decimal"/>
+      <w:lvlText w:val="%5."/>
+      <w:lvlJc w:val="left"/>
+      <w:pPr>
+        <w:tabs>
+          <w:tab w:val="num" w:pos="3600"/>
+        </w:tabs>
+        <w:ind w:left="3600" w:hanging="360"/>
+      </w:pPr>
+    </w:lvl>
+    <w:lvl w:ilvl="5" w:tentative="1">
+      <w:start w:val="1"/>
+      <w:numFmt w:val="decimal"/>
+      <w:lvlText w:val="%6."/>
+      <w:lvlJc w:val="left"/>
+      <w:pPr>
+        <w:tabs>
+          <w:tab w:val="num" w:pos="4320"/>
+        </w:tabs>
+        <w:ind w:left="4320" w:hanging="360"/>
+      </w:pPr>
+    </w:lvl>
+    <w:lvl w:ilvl="6" w:tentative="1">
+      <w:start w:val="1"/>
+      <w:numFmt w:val="decimal"/>
+      <w:lvlText w:val="%7."/>
+      <w:lvlJc w:val="left"/>
+      <w:pPr>
+        <w:tabs>
+          <w:tab w:val="num" w:pos="5040"/>
+        </w:tabs>
+        <w:ind w:left="5040" w:hanging="360"/>
+      </w:pPr>
+    </w:lvl>
+    <w:lvl w:ilvl="7" w:tentative="1">
+      <w:start w:val="1"/>
+      <w:numFmt w:val="decimal"/>
+      <w:lvlText w:val="%8."/>
+      <w:lvlJc w:val="left"/>
+      <w:pPr>
+        <w:tabs>
+          <w:tab w:val="num" w:pos="5760"/>
+        </w:tabs>
+        <w:ind w:left="5760" w:hanging="360"/>
+      </w:pPr>
+    </w:lvl>
+    <w:lvl w:ilvl="8" w:tentative="1">
+      <w:start w:val="1"/>
+      <w:numFmt w:val="decimal"/>
+      <w:lvlText w:val="%9."/>
+      <w:lvlJc w:val="left"/>
+      <w:pPr>
+        <w:tabs>
+          <w:tab w:val="num" w:pos="6480"/>
+        </w:tabs>
+        <w:ind w:left="6480" w:hanging="360"/>
+      </w:pPr>
+    </w:lvl>
+  </w:abstractNum>
+  <w:abstractNum w:abstractNumId="18" w15:restartNumberingAfterBreak="0">
     <w:nsid w:val="50E36306"/>
     <w:multiLevelType w:val="multilevel"/>
     <w:tmpl w:val="6F4885F0"/>
@@ -17103,7 +19943,124 @@
       </w:rPr>
     </w:lvl>
   </w:abstractNum>
-  <w:abstractNum w:abstractNumId="17" w15:restartNumberingAfterBreak="0">
+  <w:abstractNum w:abstractNumId="19" w15:restartNumberingAfterBreak="0">
+    <w:nsid w:val="513822CB"/>
+    <w:multiLevelType w:val="multilevel"/>
+    <w:tmpl w:val="0A665BCA"/>
+    <w:lvl w:ilvl="0">
+      <w:start w:val="9"/>
+      <w:numFmt w:val="decimal"/>
+      <w:lvlText w:val="%1."/>
+      <w:lvlJc w:val="left"/>
+      <w:pPr>
+        <w:tabs>
+          <w:tab w:val="num" w:pos="720"/>
+        </w:tabs>
+        <w:ind w:left="720" w:hanging="360"/>
+      </w:pPr>
+    </w:lvl>
+    <w:lvl w:ilvl="1">
+      <w:start w:val="1"/>
+      <w:numFmt w:val="bullet"/>
+      <w:lvlText w:val=""/>
+      <w:lvlJc w:val="left"/>
+      <w:pPr>
+        <w:tabs>
+          <w:tab w:val="num" w:pos="1440"/>
+        </w:tabs>
+        <w:ind w:left="1440" w:hanging="360"/>
+      </w:pPr>
+      <w:rPr>
+        <w:rFonts w:ascii="Symbol" w:hAnsi="Symbol" w:hint="default"/>
+        <w:sz w:val="20"/>
+      </w:rPr>
+    </w:lvl>
+    <w:lvl w:ilvl="2" w:tentative="1">
+      <w:start w:val="1"/>
+      <w:numFmt w:val="decimal"/>
+      <w:lvlText w:val="%3."/>
+      <w:lvlJc w:val="left"/>
+      <w:pPr>
+        <w:tabs>
+          <w:tab w:val="num" w:pos="2160"/>
+        </w:tabs>
+        <w:ind w:left="2160" w:hanging="360"/>
+      </w:pPr>
+    </w:lvl>
+    <w:lvl w:ilvl="3" w:tentative="1">
+      <w:start w:val="1"/>
+      <w:numFmt w:val="decimal"/>
+      <w:lvlText w:val="%4."/>
+      <w:lvlJc w:val="left"/>
+      <w:pPr>
+        <w:tabs>
+          <w:tab w:val="num" w:pos="2880"/>
+        </w:tabs>
+        <w:ind w:left="2880" w:hanging="360"/>
+      </w:pPr>
+    </w:lvl>
+    <w:lvl w:ilvl="4" w:tentative="1">
+      <w:start w:val="1"/>
+      <w:numFmt w:val="decimal"/>
+      <w:lvlText w:val="%5."/>
+      <w:lvlJc w:val="left"/>
+      <w:pPr>
+        <w:tabs>
+          <w:tab w:val="num" w:pos="3600"/>
+        </w:tabs>
+        <w:ind w:left="3600" w:hanging="360"/>
+      </w:pPr>
+    </w:lvl>
+    <w:lvl w:ilvl="5" w:tentative="1">
+      <w:start w:val="1"/>
+      <w:numFmt w:val="decimal"/>
+      <w:lvlText w:val="%6."/>
+      <w:lvlJc w:val="left"/>
+      <w:pPr>
+        <w:tabs>
+          <w:tab w:val="num" w:pos="4320"/>
+        </w:tabs>
+        <w:ind w:left="4320" w:hanging="360"/>
+      </w:pPr>
+    </w:lvl>
+    <w:lvl w:ilvl="6" w:tentative="1">
+      <w:start w:val="1"/>
+      <w:numFmt w:val="decimal"/>
+      <w:lvlText w:val="%7."/>
+      <w:lvlJc w:val="left"/>
+      <w:pPr>
+        <w:tabs>
+          <w:tab w:val="num" w:pos="5040"/>
+        </w:tabs>
+        <w:ind w:left="5040" w:hanging="360"/>
+      </w:pPr>
+    </w:lvl>
+    <w:lvl w:ilvl="7" w:tentative="1">
+      <w:start w:val="1"/>
+      <w:numFmt w:val="decimal"/>
+      <w:lvlText w:val="%8."/>
+      <w:lvlJc w:val="left"/>
+      <w:pPr>
+        <w:tabs>
+          <w:tab w:val="num" w:pos="5760"/>
+        </w:tabs>
+        <w:ind w:left="5760" w:hanging="360"/>
+      </w:pPr>
+    </w:lvl>
+    <w:lvl w:ilvl="8" w:tentative="1">
+      <w:start w:val="1"/>
+      <w:numFmt w:val="decimal"/>
+      <w:lvlText w:val="%9."/>
+      <w:lvlJc w:val="left"/>
+      <w:pPr>
+        <w:tabs>
+          <w:tab w:val="num" w:pos="6480"/>
+        </w:tabs>
+        <w:ind w:left="6480" w:hanging="360"/>
+      </w:pPr>
+    </w:lvl>
+  </w:abstractNum>
+  <w:abstractNum w:abstractNumId="20" w15:restartNumberingAfterBreak="0">
     <w:nsid w:val="517E1006"/>
     <w:multiLevelType w:val="multilevel"/>
     <w:tmpl w:val="D9727FD8"/>
@@ -17252,7 +20209,7 @@
       </w:rPr>
     </w:lvl>
   </w:abstractNum>
-  <w:abstractNum w:abstractNumId="18" w15:restartNumberingAfterBreak="0">
+  <w:abstractNum w:abstractNumId="21" w15:restartNumberingAfterBreak="0">
     <w:nsid w:val="5E9301D6"/>
     <w:multiLevelType w:val="multilevel"/>
     <w:tmpl w:val="1A78B3F0"/>
@@ -17369,7 +20326,7 @@
       </w:pPr>
     </w:lvl>
   </w:abstractNum>
-  <w:abstractNum w:abstractNumId="19" w15:restartNumberingAfterBreak="0">
+  <w:abstractNum w:abstractNumId="22" w15:restartNumberingAfterBreak="0">
     <w:nsid w:val="6725391B"/>
     <w:multiLevelType w:val="multilevel"/>
     <w:tmpl w:val="23C484FA"/>
@@ -17518,7 +20475,7 @@
       </w:rPr>
     </w:lvl>
   </w:abstractNum>
-  <w:abstractNum w:abstractNumId="20" w15:restartNumberingAfterBreak="0">
+  <w:abstractNum w:abstractNumId="23" w15:restartNumberingAfterBreak="0">
     <w:nsid w:val="69ED787C"/>
     <w:multiLevelType w:val="hybridMultilevel"/>
     <w:tmpl w:val="1D907D68"/>
@@ -17631,7 +20588,7 @@
       </w:rPr>
     </w:lvl>
   </w:abstractNum>
-  <w:abstractNum w:abstractNumId="21" w15:restartNumberingAfterBreak="0">
+  <w:abstractNum w:abstractNumId="24" w15:restartNumberingAfterBreak="0">
     <w:nsid w:val="6B2117AF"/>
     <w:multiLevelType w:val="multilevel"/>
     <w:tmpl w:val="B768A3AC"/>
@@ -17744,7 +20701,7 @@
       </w:pPr>
     </w:lvl>
   </w:abstractNum>
-  <w:abstractNum w:abstractNumId="22" w15:restartNumberingAfterBreak="0">
+  <w:abstractNum w:abstractNumId="25" w15:restartNumberingAfterBreak="0">
     <w:nsid w:val="6BA723F0"/>
     <w:multiLevelType w:val="hybridMultilevel"/>
     <w:tmpl w:val="E60E6832"/>
@@ -17856,7 +20813,7 @@
       </w:rPr>
     </w:lvl>
   </w:abstractNum>
-  <w:abstractNum w:abstractNumId="23" w15:restartNumberingAfterBreak="0">
+  <w:abstractNum w:abstractNumId="26" w15:restartNumberingAfterBreak="0">
     <w:nsid w:val="6E4E7E0F"/>
     <w:multiLevelType w:val="multilevel"/>
     <w:tmpl w:val="8F3C6F50"/>
@@ -18005,7 +20962,7 @@
       </w:rPr>
     </w:lvl>
   </w:abstractNum>
-  <w:abstractNum w:abstractNumId="24" w15:restartNumberingAfterBreak="0">
+  <w:abstractNum w:abstractNumId="27" w15:restartNumberingAfterBreak="0">
     <w:nsid w:val="6FA6078C"/>
     <w:multiLevelType w:val="multilevel"/>
     <w:tmpl w:val="87FE89EC"/>
@@ -18154,7 +21111,7 @@
       </w:rPr>
     </w:lvl>
   </w:abstractNum>
-  <w:abstractNum w:abstractNumId="25" w15:restartNumberingAfterBreak="0">
+  <w:abstractNum w:abstractNumId="28" w15:restartNumberingAfterBreak="0">
     <w:nsid w:val="70041C0D"/>
     <w:multiLevelType w:val="multilevel"/>
     <w:tmpl w:val="888841AA"/>
@@ -18303,7 +21260,7 @@
       </w:rPr>
     </w:lvl>
   </w:abstractNum>
-  <w:abstractNum w:abstractNumId="26" w15:restartNumberingAfterBreak="0">
+  <w:abstractNum w:abstractNumId="29" w15:restartNumberingAfterBreak="0">
     <w:nsid w:val="71297175"/>
     <w:multiLevelType w:val="hybridMultilevel"/>
     <w:tmpl w:val="433CB09A"/>
@@ -18392,7 +21349,241 @@
       </w:pPr>
     </w:lvl>
   </w:abstractNum>
-  <w:abstractNum w:abstractNumId="27" w15:restartNumberingAfterBreak="0">
+  <w:abstractNum w:abstractNumId="30" w15:restartNumberingAfterBreak="0">
+    <w:nsid w:val="71CD151A"/>
+    <w:multiLevelType w:val="multilevel"/>
+    <w:tmpl w:val="871261B4"/>
+    <w:lvl w:ilvl="0">
+      <w:start w:val="1"/>
+      <w:numFmt w:val="decimal"/>
+      <w:lvlText w:val="%1."/>
+      <w:lvlJc w:val="left"/>
+      <w:pPr>
+        <w:tabs>
+          <w:tab w:val="num" w:pos="720"/>
+        </w:tabs>
+        <w:ind w:left="720" w:hanging="360"/>
+      </w:pPr>
+    </w:lvl>
+    <w:lvl w:ilvl="1">
+      <w:start w:val="1"/>
+      <w:numFmt w:val="bullet"/>
+      <w:lvlText w:val=""/>
+      <w:lvlJc w:val="left"/>
+      <w:pPr>
+        <w:tabs>
+          <w:tab w:val="num" w:pos="1440"/>
+        </w:tabs>
+        <w:ind w:left="1440" w:hanging="360"/>
+      </w:pPr>
+      <w:rPr>
+        <w:rFonts w:ascii="Symbol" w:hAnsi="Symbol" w:hint="default"/>
+        <w:sz w:val="20"/>
+      </w:rPr>
+    </w:lvl>
+    <w:lvl w:ilvl="2" w:tentative="1">
+      <w:start w:val="1"/>
+      <w:numFmt w:val="decimal"/>
+      <w:lvlText w:val="%3."/>
+      <w:lvlJc w:val="left"/>
+      <w:pPr>
+        <w:tabs>
+          <w:tab w:val="num" w:pos="2160"/>
+        </w:tabs>
+        <w:ind w:left="2160" w:hanging="360"/>
+      </w:pPr>
+    </w:lvl>
+    <w:lvl w:ilvl="3" w:tentative="1">
+      <w:start w:val="1"/>
+      <w:numFmt w:val="decimal"/>
+      <w:lvlText w:val="%4."/>
+      <w:lvlJc w:val="left"/>
+      <w:pPr>
+        <w:tabs>
+          <w:tab w:val="num" w:pos="2880"/>
+        </w:tabs>
+        <w:ind w:left="2880" w:hanging="360"/>
+      </w:pPr>
+    </w:lvl>
+    <w:lvl w:ilvl="4" w:tentative="1">
+      <w:start w:val="1"/>
+      <w:numFmt w:val="decimal"/>
+      <w:lvlText w:val="%5."/>
+      <w:lvlJc w:val="left"/>
+      <w:pPr>
+        <w:tabs>
+          <w:tab w:val="num" w:pos="3600"/>
+        </w:tabs>
+        <w:ind w:left="3600" w:hanging="360"/>
+      </w:pPr>
+    </w:lvl>
+    <w:lvl w:ilvl="5" w:tentative="1">
+      <w:start w:val="1"/>
+      <w:numFmt w:val="decimal"/>
+      <w:lvlText w:val="%6."/>
+      <w:lvlJc w:val="left"/>
+      <w:pPr>
+        <w:tabs>
+          <w:tab w:val="num" w:pos="4320"/>
+        </w:tabs>
+        <w:ind w:left="4320" w:hanging="360"/>
+      </w:pPr>
+    </w:lvl>
+    <w:lvl w:ilvl="6" w:tentative="1">
+      <w:start w:val="1"/>
+      <w:numFmt w:val="decimal"/>
+      <w:lvlText w:val="%7."/>
+      <w:lvlJc w:val="left"/>
+      <w:pPr>
+        <w:tabs>
+          <w:tab w:val="num" w:pos="5040"/>
+        </w:tabs>
+        <w:ind w:left="5040" w:hanging="360"/>
+      </w:pPr>
+    </w:lvl>
+    <w:lvl w:ilvl="7" w:tentative="1">
+      <w:start w:val="1"/>
+      <w:numFmt w:val="decimal"/>
+      <w:lvlText w:val="%8."/>
+      <w:lvlJc w:val="left"/>
+      <w:pPr>
+        <w:tabs>
+          <w:tab w:val="num" w:pos="5760"/>
+        </w:tabs>
+        <w:ind w:left="5760" w:hanging="360"/>
+      </w:pPr>
+    </w:lvl>
+    <w:lvl w:ilvl="8" w:tentative="1">
+      <w:start w:val="1"/>
+      <w:numFmt w:val="decimal"/>
+      <w:lvlText w:val="%9."/>
+      <w:lvlJc w:val="left"/>
+      <w:pPr>
+        <w:tabs>
+          <w:tab w:val="num" w:pos="6480"/>
+        </w:tabs>
+        <w:ind w:left="6480" w:hanging="360"/>
+      </w:pPr>
+    </w:lvl>
+  </w:abstractNum>
+  <w:abstractNum w:abstractNumId="31" w15:restartNumberingAfterBreak="0">
+    <w:nsid w:val="727E2B72"/>
+    <w:multiLevelType w:val="multilevel"/>
+    <w:tmpl w:val="FB28DEAE"/>
+    <w:lvl w:ilvl="0">
+      <w:start w:val="5"/>
+      <w:numFmt w:val="decimal"/>
+      <w:lvlText w:val="%1."/>
+      <w:lvlJc w:val="left"/>
+      <w:pPr>
+        <w:tabs>
+          <w:tab w:val="num" w:pos="720"/>
+        </w:tabs>
+        <w:ind w:left="720" w:hanging="360"/>
+      </w:pPr>
+    </w:lvl>
+    <w:lvl w:ilvl="1">
+      <w:start w:val="1"/>
+      <w:numFmt w:val="bullet"/>
+      <w:lvlText w:val=""/>
+      <w:lvlJc w:val="left"/>
+      <w:pPr>
+        <w:tabs>
+          <w:tab w:val="num" w:pos="1440"/>
+        </w:tabs>
+        <w:ind w:left="1440" w:hanging="360"/>
+      </w:pPr>
+      <w:rPr>
+        <w:rFonts w:ascii="Symbol" w:hAnsi="Symbol" w:hint="default"/>
+        <w:sz w:val="20"/>
+      </w:rPr>
+    </w:lvl>
+    <w:lvl w:ilvl="2" w:tentative="1">
+      <w:start w:val="1"/>
+      <w:numFmt w:val="decimal"/>
+      <w:lvlText w:val="%3."/>
+      <w:lvlJc w:val="left"/>
+      <w:pPr>
+        <w:tabs>
+          <w:tab w:val="num" w:pos="2160"/>
+        </w:tabs>
+        <w:ind w:left="2160" w:hanging="360"/>
+      </w:pPr>
+    </w:lvl>
+    <w:lvl w:ilvl="3" w:tentative="1">
+      <w:start w:val="1"/>
+      <w:numFmt w:val="decimal"/>
+      <w:lvlText w:val="%4."/>
+      <w:lvlJc w:val="left"/>
+      <w:pPr>
+        <w:tabs>
+          <w:tab w:val="num" w:pos="2880"/>
+        </w:tabs>
+        <w:ind w:left="2880" w:hanging="360"/>
+      </w:pPr>
+    </w:lvl>
+    <w:lvl w:ilvl="4" w:tentative="1">
+      <w:start w:val="1"/>
+      <w:numFmt w:val="decimal"/>
+      <w:lvlText w:val="%5."/>
+      <w:lvlJc w:val="left"/>
+      <w:pPr>
+        <w:tabs>
+          <w:tab w:val="num" w:pos="3600"/>
+        </w:tabs>
+        <w:ind w:left="3600" w:hanging="360"/>
+      </w:pPr>
+    </w:lvl>
+    <w:lvl w:ilvl="5" w:tentative="1">
+      <w:start w:val="1"/>
+      <w:numFmt w:val="decimal"/>
+      <w:lvlText w:val="%6."/>
+      <w:lvlJc w:val="left"/>
+      <w:pPr>
+        <w:tabs>
+          <w:tab w:val="num" w:pos="4320"/>
+        </w:tabs>
+        <w:ind w:left="4320" w:hanging="360"/>
+      </w:pPr>
+    </w:lvl>
+    <w:lvl w:ilvl="6" w:tentative="1">
+      <w:start w:val="1"/>
+      <w:numFmt w:val="decimal"/>
+      <w:lvlText w:val="%7."/>
+      <w:lvlJc w:val="left"/>
+      <w:pPr>
+        <w:tabs>
+          <w:tab w:val="num" w:pos="5040"/>
+        </w:tabs>
+        <w:ind w:left="5040" w:hanging="360"/>
+      </w:pPr>
+    </w:lvl>
+    <w:lvl w:ilvl="7" w:tentative="1">
+      <w:start w:val="1"/>
+      <w:numFmt w:val="decimal"/>
+      <w:lvlText w:val="%8."/>
+      <w:lvlJc w:val="left"/>
+      <w:pPr>
+        <w:tabs>
+          <w:tab w:val="num" w:pos="5760"/>
+        </w:tabs>
+        <w:ind w:left="5760" w:hanging="360"/>
+      </w:pPr>
+    </w:lvl>
+    <w:lvl w:ilvl="8" w:tentative="1">
+      <w:start w:val="1"/>
+      <w:numFmt w:val="decimal"/>
+      <w:lvlText w:val="%9."/>
+      <w:lvlJc w:val="left"/>
+      <w:pPr>
+        <w:tabs>
+          <w:tab w:val="num" w:pos="6480"/>
+        </w:tabs>
+        <w:ind w:left="6480" w:hanging="360"/>
+      </w:pPr>
+    </w:lvl>
+  </w:abstractNum>
+  <w:abstractNum w:abstractNumId="32" w15:restartNumberingAfterBreak="0">
     <w:nsid w:val="72822571"/>
     <w:multiLevelType w:val="hybridMultilevel"/>
     <w:tmpl w:val="1A4EA976"/>
@@ -18505,7 +21696,7 @@
       </w:rPr>
     </w:lvl>
   </w:abstractNum>
-  <w:abstractNum w:abstractNumId="28" w15:restartNumberingAfterBreak="0">
+  <w:abstractNum w:abstractNumId="33" w15:restartNumberingAfterBreak="0">
     <w:nsid w:val="747D2C90"/>
     <w:multiLevelType w:val="multilevel"/>
     <w:tmpl w:val="9D0C4810"/>
@@ -18654,7 +21845,7 @@
       </w:rPr>
     </w:lvl>
   </w:abstractNum>
-  <w:abstractNum w:abstractNumId="29" w15:restartNumberingAfterBreak="0">
+  <w:abstractNum w:abstractNumId="34" w15:restartNumberingAfterBreak="0">
     <w:nsid w:val="775C665F"/>
     <w:multiLevelType w:val="multilevel"/>
     <w:tmpl w:val="2B2214D0"/>
@@ -18767,7 +21958,7 @@
       </w:pPr>
     </w:lvl>
   </w:abstractNum>
-  <w:abstractNum w:abstractNumId="30" w15:restartNumberingAfterBreak="0">
+  <w:abstractNum w:abstractNumId="35" w15:restartNumberingAfterBreak="0">
     <w:nsid w:val="790879D4"/>
     <w:multiLevelType w:val="multilevel"/>
     <w:tmpl w:val="FE14F1C0"/>
@@ -18880,7 +22071,7 @@
       </w:pPr>
     </w:lvl>
   </w:abstractNum>
-  <w:abstractNum w:abstractNumId="31" w15:restartNumberingAfterBreak="0">
+  <w:abstractNum w:abstractNumId="36" w15:restartNumberingAfterBreak="0">
     <w:nsid w:val="7F8B4D60"/>
     <w:multiLevelType w:val="hybridMultilevel"/>
     <w:tmpl w:val="4F583A18"/>
@@ -18994,13 +22185,13 @@
     </w:lvl>
   </w:abstractNum>
   <w:num w:numId="1">
-    <w:abstractNumId w:val="4"/>
+    <w:abstractNumId w:val="5"/>
   </w:num>
   <w:num w:numId="2">
-    <w:abstractNumId w:val="15"/>
+    <w:abstractNumId w:val="16"/>
   </w:num>
   <w:num w:numId="3">
-    <w:abstractNumId w:val="22"/>
+    <w:abstractNumId w:val="25"/>
   </w:num>
   <w:num w:numId="4">
     <w:abstractNumId w:val="2"/>
@@ -19009,85 +22200,100 @@
     <w:abstractNumId w:val="3"/>
   </w:num>
   <w:num w:numId="6">
+    <w:abstractNumId w:val="8"/>
+  </w:num>
+  <w:num w:numId="7">
+    <w:abstractNumId w:val="15"/>
+  </w:num>
+  <w:num w:numId="8">
+    <w:abstractNumId w:val="14"/>
+  </w:num>
+  <w:num w:numId="9">
+    <w:abstractNumId w:val="6"/>
+  </w:num>
+  <w:num w:numId="10">
+    <w:abstractNumId w:val="9"/>
+  </w:num>
+  <w:num w:numId="11">
+    <w:abstractNumId w:val="32"/>
+  </w:num>
+  <w:num w:numId="12">
+    <w:abstractNumId w:val="23"/>
+  </w:num>
+  <w:num w:numId="13">
+    <w:abstractNumId w:val="13"/>
+  </w:num>
+  <w:num w:numId="14">
+    <w:abstractNumId w:val="36"/>
+  </w:num>
+  <w:num w:numId="15">
+    <w:abstractNumId w:val="11"/>
+  </w:num>
+  <w:num w:numId="16">
+    <w:abstractNumId w:val="10"/>
+  </w:num>
+  <w:num w:numId="17">
+    <w:abstractNumId w:val="35"/>
+  </w:num>
+  <w:num w:numId="18">
     <w:abstractNumId w:val="7"/>
   </w:num>
-  <w:num w:numId="7">
-    <w:abstractNumId w:val="14"/>
+  <w:num w:numId="19">
+    <w:abstractNumId w:val="24"/>
   </w:num>
-  <w:num w:numId="8">
-    <w:abstractNumId w:val="13"/>
+  <w:num w:numId="20">
+    <w:abstractNumId w:val="21"/>
   </w:num>
-  <w:num w:numId="9">
-    <w:abstractNumId w:val="5"/>
+  <w:num w:numId="21">
+    <w:abstractNumId w:val="22"/>
   </w:num>
-  <w:num w:numId="10">
-    <w:abstractNumId w:val="8"/>
+  <w:num w:numId="22">
+    <w:abstractNumId w:val="28"/>
   </w:num>
-  <w:num w:numId="11">
-    <w:abstractNumId w:val="27"/>
-  </w:num>
-  <w:num w:numId="12">
-    <w:abstractNumId w:val="20"/>
-  </w:num>
-  <w:num w:numId="13">
+  <w:num w:numId="23">
     <w:abstractNumId w:val="12"/>
   </w:num>
-  <w:num w:numId="14">
-    <w:abstractNumId w:val="31"/>
-  </w:num>
-  <w:num w:numId="15">
-    <w:abstractNumId w:val="10"/>
-  </w:num>
-  <w:num w:numId="16">
-    <w:abstractNumId w:val="9"/>
-  </w:num>
-  <w:num w:numId="17">
-    <w:abstractNumId w:val="30"/>
-  </w:num>
-  <w:num w:numId="18">
-    <w:abstractNumId w:val="6"/>
-  </w:num>
-  <w:num w:numId="19">
-    <w:abstractNumId w:val="21"/>
-  </w:num>
-  <w:num w:numId="20">
-    <w:abstractNumId w:val="18"/>
-  </w:num>
-  <w:num w:numId="21">
-    <w:abstractNumId w:val="19"/>
-  </w:num>
-  <w:num w:numId="22">
-    <w:abstractNumId w:val="25"/>
-  </w:num>
-  <w:num w:numId="23">
-    <w:abstractNumId w:val="11"/>
-  </w:num>
   <w:num w:numId="24">
-    <w:abstractNumId w:val="17"/>
+    <w:abstractNumId w:val="20"/>
   </w:num>
   <w:num w:numId="25">
     <w:abstractNumId w:val="1"/>
   </w:num>
   <w:num w:numId="26">
-    <w:abstractNumId w:val="24"/>
+    <w:abstractNumId w:val="27"/>
   </w:num>
   <w:num w:numId="27">
-    <w:abstractNumId w:val="16"/>
+    <w:abstractNumId w:val="18"/>
   </w:num>
   <w:num w:numId="28">
-    <w:abstractNumId w:val="28"/>
+    <w:abstractNumId w:val="33"/>
   </w:num>
   <w:num w:numId="29">
     <w:abstractNumId w:val="0"/>
   </w:num>
   <w:num w:numId="30">
-    <w:abstractNumId w:val="23"/>
+    <w:abstractNumId w:val="26"/>
   </w:num>
   <w:num w:numId="31">
-    <w:abstractNumId w:val="26"/>
+    <w:abstractNumId w:val="29"/>
   </w:num>
   <w:num w:numId="32">
-    <w:abstractNumId w:val="29"/>
+    <w:abstractNumId w:val="34"/>
+  </w:num>
+  <w:num w:numId="33">
+    <w:abstractNumId w:val="30"/>
+  </w:num>
+  <w:num w:numId="34">
+    <w:abstractNumId w:val="17"/>
+  </w:num>
+  <w:num w:numId="35">
+    <w:abstractNumId w:val="31"/>
+  </w:num>
+  <w:num w:numId="36">
+    <w:abstractNumId w:val="4"/>
+  </w:num>
+  <w:num w:numId="37">
+    <w:abstractNumId w:val="19"/>
   </w:num>
 </w:numbering>
 </file>
@@ -20049,7 +23255,7 @@
 </file>
 
 <file path=customXml/itemProps1.xml><?xml version="1.0" encoding="utf-8"?>
-<ds:datastoreItem xmlns:ds="http://schemas.openxmlformats.org/officeDocument/2006/customXml" ds:itemID="{37E66AAE-07EC-4B2D-8CB4-1DA84BEE332D}">
+<ds:datastoreItem xmlns:ds="http://schemas.openxmlformats.org/officeDocument/2006/customXml" ds:itemID="{7D3E2DAA-B9D4-4B82-A90C-811A71037B50}">
   <ds:schemaRefs>
     <ds:schemaRef ds:uri="http://schemas.openxmlformats.org/officeDocument/2006/bibliography"/>
   </ds:schemaRefs>

</xml_diff>

<commit_message>
Applying early stopping techniqe to MLP model
</commit_message>
<xml_diff>
--- a/reports/Rendering_2.docx
+++ b/reports/Rendering_2.docx
@@ -3932,6 +3932,101 @@
     </w:p>
     <w:p>
       <w:pPr>
+        <w:jc w:val="lowKashida"/>
+        <w:rPr>
+          <w:rFonts w:asciiTheme="majorBidi" w:hAnsiTheme="majorBidi" w:cstheme="majorBidi"/>
+          <w:lang w:val="en-US"/>
+        </w:rPr>
+      </w:pPr>
+      <w:r>
+        <w:rPr>
+          <w:rFonts w:asciiTheme="majorBidi" w:hAnsiTheme="majorBidi" w:cstheme="majorBidi"/>
+          <w:lang w:val="en-US"/>
+        </w:rPr>
+        <w:t>We first trained the model through 100 epochs. Then, t</w:t>
+      </w:r>
+      <w:r>
+        <w:rPr>
+          <w:rFonts w:asciiTheme="majorBidi" w:hAnsiTheme="majorBidi" w:cstheme="majorBidi"/>
+          <w:lang w:val="en-US"/>
+        </w:rPr>
+        <w:t xml:space="preserve">o reduce the training time and improve performance, </w:t>
+      </w:r>
+      <w:r>
+        <w:rPr>
+          <w:rFonts w:asciiTheme="majorBidi" w:hAnsiTheme="majorBidi" w:cstheme="majorBidi"/>
+          <w:lang w:val="en-US"/>
+        </w:rPr>
+        <w:t>we</w:t>
+      </w:r>
+      <w:r>
+        <w:rPr>
+          <w:rFonts w:asciiTheme="majorBidi" w:hAnsiTheme="majorBidi" w:cstheme="majorBidi"/>
+          <w:lang w:val="en-US"/>
+        </w:rPr>
+        <w:t xml:space="preserve"> use</w:t>
+      </w:r>
+      <w:r>
+        <w:rPr>
+          <w:rFonts w:asciiTheme="majorBidi" w:hAnsiTheme="majorBidi" w:cstheme="majorBidi"/>
+          <w:lang w:val="en-US"/>
+        </w:rPr>
+        <w:t>d</w:t>
+      </w:r>
+      <w:r>
+        <w:rPr>
+          <w:rFonts w:asciiTheme="majorBidi" w:hAnsiTheme="majorBidi" w:cstheme="majorBidi"/>
+          <w:lang w:val="en-US"/>
+        </w:rPr>
+        <w:t xml:space="preserve"> early stopping. Early stopping halts training when the model's performance on a validation dataset stops improving, which prevents overfitting and reduces training time.</w:t>
+      </w:r>
+      <w:r>
+        <w:rPr>
+          <w:rFonts w:asciiTheme="majorBidi" w:hAnsiTheme="majorBidi" w:cstheme="majorBidi"/>
+          <w:lang w:val="en-US"/>
+        </w:rPr>
+        <w:t xml:space="preserve"> With this technique, training the model stopped after </w:t>
+      </w:r>
+      <w:r>
+        <w:rPr>
+          <w:rFonts w:asciiTheme="majorBidi" w:hAnsiTheme="majorBidi" w:cstheme="majorBidi"/>
+          <w:lang w:val="en-US"/>
+        </w:rPr>
+        <w:t>53</w:t>
+      </w:r>
+      <w:r>
+        <w:rPr>
+          <w:rFonts w:asciiTheme="majorBidi" w:hAnsiTheme="majorBidi" w:cstheme="majorBidi"/>
+          <w:lang w:val="en-US"/>
+        </w:rPr>
+        <w:t xml:space="preserve"> </w:t>
+      </w:r>
+      <w:r>
+        <w:rPr>
+          <w:rFonts w:asciiTheme="majorBidi" w:hAnsiTheme="majorBidi" w:cstheme="majorBidi"/>
+          <w:lang w:val="en-US"/>
+        </w:rPr>
+        <w:t>epochs</w:t>
+      </w:r>
+      <w:bookmarkStart w:id="0" w:name="_GoBack"/>
+      <w:bookmarkEnd w:id="0"/>
+      <w:r>
+        <w:rPr>
+          <w:rFonts w:asciiTheme="majorBidi" w:hAnsiTheme="majorBidi" w:cstheme="majorBidi"/>
+          <w:lang w:val="en-US"/>
+        </w:rPr>
+        <w:t>.</w:t>
+      </w:r>
+      <w:r>
+        <w:rPr>
+          <w:rFonts w:asciiTheme="majorBidi" w:hAnsiTheme="majorBidi" w:cstheme="majorBidi"/>
+          <w:lang w:val="en-US"/>
+        </w:rPr>
+        <w:t xml:space="preserve"> Evaluation results of this model by using early stopping are shown in Table 2.</w:t>
+      </w:r>
+    </w:p>
+    <w:p>
+      <w:pPr>
         <w:pStyle w:val="berschrift3"/>
         <w:numPr>
           <w:ilvl w:val="2"/>
@@ -4591,6 +4686,7 @@
           <w:rFonts w:asciiTheme="majorBidi" w:hAnsiTheme="majorBidi" w:cstheme="majorBidi"/>
           <w:lang w:val="en-US"/>
         </w:rPr>
+        <w:lastRenderedPageBreak/>
         <w:t>We also added some further metrics in Table 2, including:</w:t>
       </w:r>
     </w:p>
@@ -4641,7 +4737,6 @@
           <w:bCs/>
           <w:lang w:val="en-US"/>
         </w:rPr>
-        <w:lastRenderedPageBreak/>
         <w:t>Median Absolute Error</w:t>
       </w:r>
       <w:r>
@@ -6702,6 +6797,7 @@
           <w:rFonts w:asciiTheme="majorBidi" w:hAnsiTheme="majorBidi" w:cstheme="majorBidi"/>
           <w:lang w:val="en-US"/>
         </w:rPr>
+        <w:lastRenderedPageBreak/>
         <w:br/>
       </w:r>
       <w:r>
@@ -6737,7 +6833,6 @@
           <w:rFonts w:asciiTheme="majorBidi" w:hAnsiTheme="majorBidi" w:cstheme="majorBidi"/>
           <w:lang w:val="en-US"/>
         </w:rPr>
-        <w:lastRenderedPageBreak/>
         <w:br/>
       </w:r>
       <w:r>
@@ -11511,7 +11606,7 @@
       </w:tr>
       <w:tr>
         <w:trPr>
-          <w:trHeight w:val="113"/>
+          <w:trHeight w:val="81"/>
         </w:trPr>
         <w:tc>
           <w:tcPr>
@@ -11815,6 +11910,306 @@
                 <w:szCs w:val="18"/>
               </w:rPr>
               <w:t>0.998398</w:t>
+            </w:r>
+          </w:p>
+        </w:tc>
+      </w:tr>
+      <w:tr>
+        <w:trPr>
+          <w:trHeight w:val="81"/>
+        </w:trPr>
+        <w:tc>
+          <w:tcPr>
+            <w:tcW w:w="1080" w:type="dxa"/>
+            <w:vMerge/>
+          </w:tcPr>
+          <w:p>
+            <w:pPr>
+              <w:jc w:val="lowKashida"/>
+              <w:rPr>
+                <w:rFonts w:asciiTheme="majorBidi" w:hAnsiTheme="majorBidi" w:cstheme="majorBidi"/>
+                <w:color w:val="000000" w:themeColor="text1"/>
+                <w:sz w:val="18"/>
+                <w:szCs w:val="18"/>
+                <w:lang w:val="en-US"/>
+              </w:rPr>
+            </w:pPr>
+          </w:p>
+        </w:tc>
+        <w:tc>
+          <w:tcPr>
+            <w:tcW w:w="1440" w:type="dxa"/>
+          </w:tcPr>
+          <w:p>
+            <w:pPr>
+              <w:jc w:val="lowKashida"/>
+              <w:rPr>
+                <w:rFonts w:asciiTheme="majorBidi" w:hAnsiTheme="majorBidi" w:cstheme="majorBidi"/>
+                <w:color w:val="000000" w:themeColor="text1"/>
+                <w:sz w:val="18"/>
+                <w:szCs w:val="18"/>
+                <w:lang w:val="en-US"/>
+              </w:rPr>
+            </w:pPr>
+            <w:r>
+              <w:rPr>
+                <w:rFonts w:asciiTheme="majorBidi" w:hAnsiTheme="majorBidi" w:cstheme="majorBidi"/>
+                <w:color w:val="000000" w:themeColor="text1"/>
+                <w:sz w:val="18"/>
+                <w:szCs w:val="18"/>
+                <w:lang w:val="en-US"/>
+              </w:rPr>
+              <w:t>MLP with early stopping</w:t>
+            </w:r>
+          </w:p>
+        </w:tc>
+        <w:tc>
+          <w:tcPr>
+            <w:tcW w:w="1710" w:type="dxa"/>
+          </w:tcPr>
+          <w:p>
+            <w:pPr>
+              <w:jc w:val="lowKashida"/>
+              <w:rPr>
+                <w:rFonts w:asciiTheme="majorBidi" w:hAnsiTheme="majorBidi" w:cstheme="majorBidi"/>
+                <w:color w:val="000000" w:themeColor="text1"/>
+                <w:sz w:val="18"/>
+                <w:szCs w:val="18"/>
+              </w:rPr>
+            </w:pPr>
+            <w:r>
+              <w:rPr>
+                <w:rFonts w:asciiTheme="majorBidi" w:hAnsiTheme="majorBidi" w:cstheme="majorBidi"/>
+                <w:color w:val="000000" w:themeColor="text1"/>
+                <w:sz w:val="18"/>
+                <w:szCs w:val="18"/>
+              </w:rPr>
+              <w:t>7e-06</w:t>
+            </w:r>
+          </w:p>
+        </w:tc>
+        <w:tc>
+          <w:tcPr>
+            <w:tcW w:w="1170" w:type="dxa"/>
+          </w:tcPr>
+          <w:p>
+            <w:pPr>
+              <w:jc w:val="lowKashida"/>
+              <w:rPr>
+                <w:rFonts w:asciiTheme="majorBidi" w:hAnsiTheme="majorBidi" w:cstheme="majorBidi"/>
+                <w:color w:val="000000" w:themeColor="text1"/>
+                <w:sz w:val="18"/>
+                <w:szCs w:val="18"/>
+              </w:rPr>
+            </w:pPr>
+            <w:r>
+              <w:rPr>
+                <w:rFonts w:asciiTheme="majorBidi" w:hAnsiTheme="majorBidi" w:cstheme="majorBidi"/>
+                <w:color w:val="000000" w:themeColor="text1"/>
+                <w:sz w:val="18"/>
+                <w:szCs w:val="18"/>
+              </w:rPr>
+              <w:t>0.001342</w:t>
+            </w:r>
+          </w:p>
+        </w:tc>
+        <w:tc>
+          <w:tcPr>
+            <w:tcW w:w="1170" w:type="dxa"/>
+          </w:tcPr>
+          <w:p>
+            <w:pPr>
+              <w:jc w:val="lowKashida"/>
+              <w:rPr>
+                <w:rFonts w:asciiTheme="majorBidi" w:hAnsiTheme="majorBidi" w:cstheme="majorBidi"/>
+                <w:color w:val="000000" w:themeColor="text1"/>
+                <w:sz w:val="18"/>
+                <w:szCs w:val="18"/>
+              </w:rPr>
+            </w:pPr>
+            <w:r>
+              <w:rPr>
+                <w:rFonts w:asciiTheme="majorBidi" w:hAnsiTheme="majorBidi" w:cstheme="majorBidi"/>
+                <w:color w:val="000000" w:themeColor="text1"/>
+                <w:sz w:val="18"/>
+                <w:szCs w:val="18"/>
+              </w:rPr>
+              <w:t>0.002601</w:t>
+            </w:r>
+          </w:p>
+        </w:tc>
+        <w:tc>
+          <w:tcPr>
+            <w:tcW w:w="1080" w:type="dxa"/>
+          </w:tcPr>
+          <w:p>
+            <w:pPr>
+              <w:jc w:val="lowKashida"/>
+              <w:rPr>
+                <w:rFonts w:asciiTheme="majorBidi" w:hAnsiTheme="majorBidi" w:cstheme="majorBidi"/>
+                <w:color w:val="000000" w:themeColor="text1"/>
+                <w:sz w:val="18"/>
+                <w:szCs w:val="18"/>
+              </w:rPr>
+            </w:pPr>
+            <w:r>
+              <w:rPr>
+                <w:rFonts w:asciiTheme="majorBidi" w:hAnsiTheme="majorBidi" w:cstheme="majorBidi"/>
+                <w:color w:val="000000" w:themeColor="text1"/>
+                <w:sz w:val="18"/>
+                <w:szCs w:val="18"/>
+              </w:rPr>
+              <w:t>0.998584</w:t>
+            </w:r>
+          </w:p>
+        </w:tc>
+        <w:tc>
+          <w:tcPr>
+            <w:tcW w:w="1080" w:type="dxa"/>
+          </w:tcPr>
+          <w:p>
+            <w:pPr>
+              <w:jc w:val="lowKashida"/>
+              <w:rPr>
+                <w:rFonts w:asciiTheme="majorBidi" w:hAnsiTheme="majorBidi" w:cstheme="majorBidi"/>
+                <w:color w:val="000000" w:themeColor="text1"/>
+                <w:sz w:val="18"/>
+                <w:szCs w:val="18"/>
+              </w:rPr>
+            </w:pPr>
+            <w:r>
+              <w:rPr>
+                <w:rFonts w:asciiTheme="majorBidi" w:hAnsiTheme="majorBidi" w:cstheme="majorBidi"/>
+                <w:color w:val="000000" w:themeColor="text1"/>
+                <w:sz w:val="18"/>
+                <w:szCs w:val="18"/>
+              </w:rPr>
+              <w:t>0.004898</w:t>
+            </w:r>
+          </w:p>
+        </w:tc>
+        <w:tc>
+          <w:tcPr>
+            <w:tcW w:w="1170" w:type="dxa"/>
+          </w:tcPr>
+          <w:p>
+            <w:pPr>
+              <w:jc w:val="lowKashida"/>
+              <w:rPr>
+                <w:rFonts w:asciiTheme="majorBidi" w:hAnsiTheme="majorBidi" w:cstheme="majorBidi"/>
+                <w:color w:val="000000" w:themeColor="text1"/>
+                <w:sz w:val="18"/>
+                <w:szCs w:val="18"/>
+              </w:rPr>
+            </w:pPr>
+            <w:r>
+              <w:rPr>
+                <w:rFonts w:asciiTheme="majorBidi" w:hAnsiTheme="majorBidi" w:cstheme="majorBidi"/>
+                <w:color w:val="000000" w:themeColor="text1"/>
+                <w:sz w:val="18"/>
+                <w:szCs w:val="18"/>
+              </w:rPr>
+              <w:t>0.000915</w:t>
+            </w:r>
+          </w:p>
+        </w:tc>
+        <w:tc>
+          <w:tcPr>
+            <w:tcW w:w="1260" w:type="dxa"/>
+          </w:tcPr>
+          <w:p>
+            <w:pPr>
+              <w:jc w:val="lowKashida"/>
+              <w:rPr>
+                <w:rFonts w:asciiTheme="majorBidi" w:hAnsiTheme="majorBidi" w:cstheme="majorBidi"/>
+                <w:color w:val="000000" w:themeColor="text1"/>
+                <w:sz w:val="18"/>
+                <w:szCs w:val="18"/>
+              </w:rPr>
+            </w:pPr>
+            <w:r>
+              <w:rPr>
+                <w:rFonts w:asciiTheme="majorBidi" w:hAnsiTheme="majorBidi" w:cstheme="majorBidi"/>
+                <w:color w:val="000000" w:themeColor="text1"/>
+                <w:sz w:val="18"/>
+                <w:szCs w:val="18"/>
+              </w:rPr>
+              <w:t>0.11706</w:t>
+            </w:r>
+          </w:p>
+        </w:tc>
+        <w:tc>
+          <w:tcPr>
+            <w:tcW w:w="1080" w:type="dxa"/>
+          </w:tcPr>
+          <w:p>
+            <w:pPr>
+              <w:jc w:val="lowKashida"/>
+              <w:rPr>
+                <w:rFonts w:asciiTheme="majorBidi" w:hAnsiTheme="majorBidi" w:cstheme="majorBidi"/>
+                <w:color w:val="000000" w:themeColor="text1"/>
+                <w:sz w:val="18"/>
+                <w:szCs w:val="18"/>
+              </w:rPr>
+            </w:pPr>
+            <w:r>
+              <w:rPr>
+                <w:rFonts w:asciiTheme="majorBidi" w:hAnsiTheme="majorBidi" w:cstheme="majorBidi"/>
+                <w:color w:val="000000" w:themeColor="text1"/>
+                <w:sz w:val="18"/>
+                <w:szCs w:val="18"/>
+              </w:rPr>
+              <w:t>4e-06</w:t>
+            </w:r>
+          </w:p>
+        </w:tc>
+        <w:tc>
+          <w:tcPr>
+            <w:tcW w:w="1170" w:type="dxa"/>
+          </w:tcPr>
+          <w:p>
+            <w:pPr>
+              <w:jc w:val="lowKashida"/>
+              <w:rPr>
+                <w:rFonts w:asciiTheme="majorBidi" w:hAnsiTheme="majorBidi" w:cstheme="majorBidi"/>
+                <w:color w:val="000000" w:themeColor="text1"/>
+                <w:sz w:val="18"/>
+                <w:szCs w:val="18"/>
+              </w:rPr>
+            </w:pPr>
+            <w:r>
+              <w:rPr>
+                <w:rFonts w:asciiTheme="majorBidi" w:hAnsiTheme="majorBidi" w:cstheme="majorBidi"/>
+                <w:color w:val="000000" w:themeColor="text1"/>
+                <w:sz w:val="18"/>
+                <w:szCs w:val="18"/>
+              </w:rPr>
+              <w:t>0.998494</w:t>
+            </w:r>
+          </w:p>
+        </w:tc>
+        <w:tc>
+          <w:tcPr>
+            <w:tcW w:w="1412" w:type="dxa"/>
+          </w:tcPr>
+          <w:p>
+            <w:pPr>
+              <w:jc w:val="lowKashida"/>
+              <w:rPr>
+                <w:rFonts w:asciiTheme="majorBidi" w:hAnsiTheme="majorBidi" w:cstheme="majorBidi"/>
+                <w:color w:val="000000" w:themeColor="text1"/>
+                <w:sz w:val="18"/>
+                <w:szCs w:val="18"/>
+              </w:rPr>
+            </w:pPr>
+            <w:r>
+              <w:rPr>
+                <w:rFonts w:asciiTheme="majorBidi" w:hAnsiTheme="majorBidi" w:cstheme="majorBidi"/>
+                <w:color w:val="000000" w:themeColor="text1"/>
+                <w:sz w:val="18"/>
+                <w:szCs w:val="18"/>
+              </w:rPr>
+              <w:t>0.99863</w:t>
             </w:r>
           </w:p>
         </w:tc>
@@ -11864,17 +12259,7 @@
                 <w:szCs w:val="18"/>
                 <w:lang w:val="en-US"/>
               </w:rPr>
-              <w:t>C</w:t>
-            </w:r>
-            <w:r>
-              <w:rPr>
-                <w:rFonts w:asciiTheme="majorBidi" w:hAnsiTheme="majorBidi" w:cstheme="majorBidi"/>
-                <w:color w:val="000000" w:themeColor="text1"/>
-                <w:sz w:val="18"/>
-                <w:szCs w:val="18"/>
-                <w:lang w:val="en-US"/>
-              </w:rPr>
-              <w:t>NN</w:t>
+              <w:t>CNN</w:t>
             </w:r>
           </w:p>
         </w:tc>
@@ -13545,21 +13930,7 @@
           <w:rFonts w:asciiTheme="majorBidi" w:hAnsiTheme="majorBidi" w:cstheme="majorBidi"/>
           <w:lang w:val="en-US"/>
         </w:rPr>
-        <w:t xml:space="preserve"> It is </w:t>
-      </w:r>
-      <w:r>
-        <w:rPr>
-          <w:rFonts w:asciiTheme="majorBidi" w:hAnsiTheme="majorBidi" w:cstheme="majorBidi"/>
-          <w:lang w:val="en-US"/>
-        </w:rPr>
-        <w:t>used to rank features and identify the most important ones.</w:t>
-      </w:r>
-      <w:r>
-        <w:rPr>
-          <w:rFonts w:asciiTheme="majorBidi" w:hAnsiTheme="majorBidi" w:cstheme="majorBidi"/>
-          <w:lang w:val="en-US"/>
-        </w:rPr>
-        <w:t xml:space="preserve"> Higher importance scores indicate more influential features.</w:t>
+        <w:t xml:space="preserve"> It is used to rank features and identify the most important ones. Higher importance scores indicate more influential features.</w:t>
       </w:r>
     </w:p>
     <w:p>
@@ -13667,35 +14038,7 @@
           <w:rFonts w:asciiTheme="majorBidi" w:hAnsiTheme="majorBidi" w:cstheme="majorBidi"/>
           <w:lang w:val="en-US"/>
         </w:rPr>
-        <w:t xml:space="preserve"> </w:t>
-      </w:r>
-      <w:r>
-        <w:rPr>
-          <w:rFonts w:asciiTheme="majorBidi" w:hAnsiTheme="majorBidi" w:cstheme="majorBidi"/>
-          <w:lang w:val="en-US"/>
-        </w:rPr>
-        <w:t>Based on game theory, SHAP values explain the contribution of each feature by computing the change in the prediction when the feature is added to a set of other features.</w:t>
-      </w:r>
-      <w:r>
-        <w:rPr>
-          <w:rFonts w:asciiTheme="majorBidi" w:hAnsiTheme="majorBidi" w:cstheme="majorBidi"/>
-          <w:lang w:val="en-US"/>
-        </w:rPr>
-        <w:t xml:space="preserve"> This tool p</w:t>
-      </w:r>
-      <w:r>
-        <w:rPr>
-          <w:rFonts w:asciiTheme="majorBidi" w:hAnsiTheme="majorBidi" w:cstheme="majorBidi"/>
-          <w:lang w:val="en-US"/>
-        </w:rPr>
-        <w:t>rovides both local (individual predictions) and global (overall model behavior) explanations.</w:t>
-      </w:r>
-      <w:r>
-        <w:rPr>
-          <w:rFonts w:asciiTheme="majorBidi" w:hAnsiTheme="majorBidi" w:cstheme="majorBidi"/>
-          <w:lang w:val="en-US"/>
-        </w:rPr>
-        <w:t xml:space="preserve"> Positive SHAP values indicate features that increase the prediction, while negative values indicate features that decrease it.</w:t>
+        <w:t xml:space="preserve"> Based on game theory, SHAP values explain the contribution of each feature by computing the change in the prediction when the feature is added to a set of other features. This tool provides both local (individual predictions) and global (overall model behavior) explanations. Positive SHAP values indicate features that increase the prediction, while negative values indicate features that decrease it.</w:t>
       </w:r>
     </w:p>
     <w:p>
@@ -14206,6 +14549,7 @@
       <w:r>
         <w:rPr>
           <w:rFonts w:asciiTheme="majorBidi" w:hAnsiTheme="majorBidi" w:cstheme="majorBidi"/>
+          <w:noProof/>
           <w:lang w:val="en-US"/>
         </w:rPr>
         <w:lastRenderedPageBreak/>
@@ -14297,6 +14641,7 @@
       <w:r>
         <w:rPr>
           <w:rFonts w:asciiTheme="majorBidi" w:hAnsiTheme="majorBidi" w:cstheme="majorBidi"/>
+          <w:noProof/>
           <w:sz w:val="20"/>
           <w:szCs w:val="20"/>
           <w:lang w:val="en-US"/>
@@ -14355,7 +14700,7 @@
           <w:szCs w:val="20"/>
           <w:lang w:val="en-US"/>
         </w:rPr>
-        <w:t xml:space="preserve">Figure </w:t>
+        <w:t xml:space="preserve">Figure 2. Feature importance </w:t>
       </w:r>
       <w:r>
         <w:rPr>
@@ -14364,7 +14709,7 @@
           <w:szCs w:val="20"/>
           <w:lang w:val="en-US"/>
         </w:rPr>
-        <w:t>2</w:t>
+        <w:t>in</w:t>
       </w:r>
       <w:r>
         <w:rPr>
@@ -14373,49 +14718,23 @@
           <w:szCs w:val="20"/>
           <w:lang w:val="en-US"/>
         </w:rPr>
-        <w:t xml:space="preserve">. Feature importance </w:t>
-      </w:r>
-      <w:r>
+        <w:t xml:space="preserve"> Bagged Decision Trees</w:t>
+      </w:r>
+    </w:p>
+    <w:p>
+      <w:pPr>
+        <w:jc w:val="center"/>
         <w:rPr>
           <w:rFonts w:asciiTheme="majorBidi" w:hAnsiTheme="majorBidi" w:cstheme="majorBidi"/>
           <w:sz w:val="20"/>
           <w:szCs w:val="20"/>
           <w:lang w:val="en-US"/>
         </w:rPr>
-        <w:t>in</w:t>
-      </w:r>
-      <w:r>
-        <w:rPr>
-          <w:rFonts w:asciiTheme="majorBidi" w:hAnsiTheme="majorBidi" w:cstheme="majorBidi"/>
-          <w:sz w:val="20"/>
-          <w:szCs w:val="20"/>
-          <w:lang w:val="en-US"/>
-        </w:rPr>
-        <w:t xml:space="preserve"> </w:t>
-      </w:r>
-      <w:r>
-        <w:rPr>
-          <w:rFonts w:asciiTheme="majorBidi" w:hAnsiTheme="majorBidi" w:cstheme="majorBidi"/>
-          <w:sz w:val="20"/>
-          <w:szCs w:val="20"/>
-          <w:lang w:val="en-US"/>
-        </w:rPr>
-        <w:t>Bagged Decision Trees</w:t>
-      </w:r>
-    </w:p>
-    <w:p>
-      <w:pPr>
-        <w:jc w:val="center"/>
-        <w:rPr>
-          <w:rFonts w:asciiTheme="majorBidi" w:hAnsiTheme="majorBidi" w:cstheme="majorBidi"/>
-          <w:sz w:val="20"/>
-          <w:szCs w:val="20"/>
-          <w:lang w:val="en-US"/>
-        </w:rPr>
-      </w:pPr>
-      <w:r>
-        <w:rPr>
-          <w:rFonts w:asciiTheme="majorBidi" w:hAnsiTheme="majorBidi" w:cstheme="majorBidi"/>
+      </w:pPr>
+      <w:r>
+        <w:rPr>
+          <w:rFonts w:asciiTheme="majorBidi" w:hAnsiTheme="majorBidi" w:cstheme="majorBidi"/>
+          <w:noProof/>
           <w:sz w:val="20"/>
           <w:szCs w:val="20"/>
           <w:lang w:val="en-US"/>
@@ -14474,7 +14793,7 @@
           <w:szCs w:val="20"/>
           <w:lang w:val="en-US"/>
         </w:rPr>
-        <w:t xml:space="preserve">Figure </w:t>
+        <w:t xml:space="preserve">Figure 3. Feature importance </w:t>
       </w:r>
       <w:r>
         <w:rPr>
@@ -14483,7 +14802,7 @@
           <w:szCs w:val="20"/>
           <w:lang w:val="en-US"/>
         </w:rPr>
-        <w:t>3</w:t>
+        <w:t>in</w:t>
       </w:r>
       <w:r>
         <w:rPr>
@@ -14492,8 +14811,9 @@
           <w:szCs w:val="20"/>
           <w:lang w:val="en-US"/>
         </w:rPr>
-        <w:t xml:space="preserve">. Feature importance </w:t>
-      </w:r>
+        <w:t xml:space="preserve"> </w:t>
+      </w:r>
+      <w:proofErr w:type="spellStart"/>
       <w:r>
         <w:rPr>
           <w:rFonts w:asciiTheme="majorBidi" w:hAnsiTheme="majorBidi" w:cstheme="majorBidi"/>
@@ -14501,42 +14821,24 @@
           <w:szCs w:val="20"/>
           <w:lang w:val="en-US"/>
         </w:rPr>
-        <w:t>in</w:t>
-      </w:r>
-      <w:r>
+        <w:t>XGBoost</w:t>
+      </w:r>
+      <w:proofErr w:type="spellEnd"/>
+    </w:p>
+    <w:p>
+      <w:pPr>
+        <w:jc w:val="center"/>
         <w:rPr>
           <w:rFonts w:asciiTheme="majorBidi" w:hAnsiTheme="majorBidi" w:cstheme="majorBidi"/>
           <w:sz w:val="20"/>
           <w:szCs w:val="20"/>
           <w:lang w:val="en-US"/>
         </w:rPr>
-        <w:t xml:space="preserve"> </w:t>
-      </w:r>
-      <w:proofErr w:type="spellStart"/>
-      <w:r>
-        <w:rPr>
-          <w:rFonts w:asciiTheme="majorBidi" w:hAnsiTheme="majorBidi" w:cstheme="majorBidi"/>
-          <w:sz w:val="20"/>
-          <w:szCs w:val="20"/>
-          <w:lang w:val="en-US"/>
-        </w:rPr>
-        <w:t>XGBoost</w:t>
-      </w:r>
-      <w:proofErr w:type="spellEnd"/>
-    </w:p>
-    <w:p>
-      <w:pPr>
-        <w:jc w:val="center"/>
-        <w:rPr>
-          <w:rFonts w:asciiTheme="majorBidi" w:hAnsiTheme="majorBidi" w:cstheme="majorBidi"/>
-          <w:sz w:val="20"/>
-          <w:szCs w:val="20"/>
-          <w:lang w:val="en-US"/>
-        </w:rPr>
-      </w:pPr>
-      <w:r>
-        <w:rPr>
-          <w:rFonts w:asciiTheme="majorBidi" w:hAnsiTheme="majorBidi" w:cstheme="majorBidi"/>
+      </w:pPr>
+      <w:r>
+        <w:rPr>
+          <w:rFonts w:asciiTheme="majorBidi" w:hAnsiTheme="majorBidi" w:cstheme="majorBidi"/>
+          <w:noProof/>
           <w:sz w:val="20"/>
           <w:szCs w:val="20"/>
           <w:lang w:val="en-US"/>
@@ -14632,31 +14934,23 @@
           <w:szCs w:val="20"/>
           <w:lang w:val="en-US"/>
         </w:rPr>
-        <w:t xml:space="preserve"> </w:t>
-      </w:r>
-      <w:r>
+        <w:t xml:space="preserve"> Gradient Boost</w:t>
+      </w:r>
+    </w:p>
+    <w:p>
+      <w:pPr>
+        <w:jc w:val="center"/>
         <w:rPr>
           <w:rFonts w:asciiTheme="majorBidi" w:hAnsiTheme="majorBidi" w:cstheme="majorBidi"/>
           <w:sz w:val="20"/>
           <w:szCs w:val="20"/>
           <w:lang w:val="en-US"/>
         </w:rPr>
-        <w:t>Gradient Boost</w:t>
-      </w:r>
-    </w:p>
-    <w:p>
-      <w:pPr>
-        <w:jc w:val="center"/>
-        <w:rPr>
-          <w:rFonts w:asciiTheme="majorBidi" w:hAnsiTheme="majorBidi" w:cstheme="majorBidi"/>
-          <w:sz w:val="20"/>
-          <w:szCs w:val="20"/>
-          <w:lang w:val="en-US"/>
-        </w:rPr>
-      </w:pPr>
-      <w:r>
-        <w:rPr>
-          <w:rFonts w:asciiTheme="majorBidi" w:hAnsiTheme="majorBidi" w:cstheme="majorBidi"/>
+      </w:pPr>
+      <w:r>
+        <w:rPr>
+          <w:rFonts w:asciiTheme="majorBidi" w:hAnsiTheme="majorBidi" w:cstheme="majorBidi"/>
+          <w:noProof/>
           <w:sz w:val="20"/>
           <w:szCs w:val="20"/>
           <w:lang w:val="en-US"/>
@@ -14715,7 +15009,7 @@
           <w:szCs w:val="20"/>
           <w:lang w:val="en-US"/>
         </w:rPr>
-        <w:t xml:space="preserve">Figure </w:t>
+        <w:t xml:space="preserve">Figure 5. Feature importance </w:t>
       </w:r>
       <w:r>
         <w:rPr>
@@ -14724,7 +15018,7 @@
           <w:szCs w:val="20"/>
           <w:lang w:val="en-US"/>
         </w:rPr>
-        <w:t>5</w:t>
+        <w:t>in</w:t>
       </w:r>
       <w:r>
         <w:rPr>
@@ -14733,34 +15027,7 @@
           <w:szCs w:val="20"/>
           <w:lang w:val="en-US"/>
         </w:rPr>
-        <w:t xml:space="preserve">. Feature importance </w:t>
-      </w:r>
-      <w:r>
-        <w:rPr>
-          <w:rFonts w:asciiTheme="majorBidi" w:hAnsiTheme="majorBidi" w:cstheme="majorBidi"/>
-          <w:sz w:val="20"/>
-          <w:szCs w:val="20"/>
-          <w:lang w:val="en-US"/>
-        </w:rPr>
-        <w:t>in</w:t>
-      </w:r>
-      <w:r>
-        <w:rPr>
-          <w:rFonts w:asciiTheme="majorBidi" w:hAnsiTheme="majorBidi" w:cstheme="majorBidi"/>
-          <w:sz w:val="20"/>
-          <w:szCs w:val="20"/>
-          <w:lang w:val="en-US"/>
-        </w:rPr>
-        <w:t xml:space="preserve"> </w:t>
-      </w:r>
-      <w:r>
-        <w:rPr>
-          <w:rFonts w:asciiTheme="majorBidi" w:hAnsiTheme="majorBidi" w:cstheme="majorBidi"/>
-          <w:sz w:val="20"/>
-          <w:szCs w:val="20"/>
-          <w:lang w:val="en-US"/>
-        </w:rPr>
-        <w:t>Decision Trees</w:t>
+        <w:t xml:space="preserve"> Decision Trees</w:t>
       </w:r>
     </w:p>
     <w:p>
@@ -15064,6 +15331,7 @@
       <w:r>
         <w:rPr>
           <w:rFonts w:asciiTheme="majorBidi" w:hAnsiTheme="majorBidi" w:cstheme="majorBidi"/>
+          <w:noProof/>
           <w:lang w:val="en-US"/>
         </w:rPr>
         <w:drawing>
@@ -15147,6 +15415,7 @@
       <w:r>
         <w:rPr>
           <w:rFonts w:asciiTheme="majorBidi" w:hAnsiTheme="majorBidi" w:cstheme="majorBidi"/>
+          <w:noProof/>
           <w:lang w:val="en-US"/>
         </w:rPr>
         <w:lastRenderedPageBreak/>
@@ -15230,6 +15499,7 @@
       <w:r>
         <w:rPr>
           <w:rFonts w:asciiTheme="majorBidi" w:hAnsiTheme="majorBidi" w:cstheme="majorBidi"/>
+          <w:noProof/>
           <w:lang w:val="en-US"/>
         </w:rPr>
         <w:lastRenderedPageBreak/>
@@ -15311,6 +15581,7 @@
       <w:r>
         <w:rPr>
           <w:rFonts w:asciiTheme="majorBidi" w:hAnsiTheme="majorBidi" w:cstheme="majorBidi"/>
+          <w:noProof/>
           <w:lang w:val="en-US"/>
         </w:rPr>
         <w:lastRenderedPageBreak/>
@@ -15394,6 +15665,7 @@
       <w:r>
         <w:rPr>
           <w:rFonts w:asciiTheme="majorBidi" w:hAnsiTheme="majorBidi" w:cstheme="majorBidi"/>
+          <w:noProof/>
           <w:lang w:val="en-US"/>
         </w:rPr>
         <w:lastRenderedPageBreak/>
@@ -15498,6 +15770,7 @@
       <w:r>
         <w:rPr>
           <w:rFonts w:asciiTheme="majorBidi" w:hAnsiTheme="majorBidi" w:cstheme="majorBidi"/>
+          <w:noProof/>
           <w:lang w:val="en-US"/>
         </w:rPr>
         <w:lastRenderedPageBreak/>
@@ -15568,6 +15841,7 @@
       <w:r>
         <w:rPr>
           <w:rFonts w:asciiTheme="majorBidi" w:hAnsiTheme="majorBidi" w:cstheme="majorBidi"/>
+          <w:noProof/>
           <w:lang w:val="en-US"/>
         </w:rPr>
         <w:drawing>
@@ -15682,6 +15956,7 @@
       <w:r>
         <w:rPr>
           <w:rFonts w:asciiTheme="majorBidi" w:hAnsiTheme="majorBidi" w:cstheme="majorBidi"/>
+          <w:noProof/>
           <w:lang w:val="en-US"/>
         </w:rPr>
         <w:lastRenderedPageBreak/>
@@ -15753,6 +16028,7 @@
       <w:r>
         <w:rPr>
           <w:rFonts w:asciiTheme="majorBidi" w:hAnsiTheme="majorBidi" w:cstheme="majorBidi"/>
+          <w:noProof/>
           <w:lang w:val="en-US"/>
         </w:rPr>
         <w:drawing>
@@ -15825,6 +16101,7 @@
       <w:r>
         <w:rPr>
           <w:rFonts w:asciiTheme="majorBidi" w:hAnsiTheme="majorBidi" w:cstheme="majorBidi"/>
+          <w:noProof/>
           <w:lang w:val="en-US"/>
         </w:rPr>
         <w:lastRenderedPageBreak/>
@@ -15946,6 +16223,7 @@
       </w:pPr>
       <w:r>
         <w:rPr>
+          <w:noProof/>
           <w:lang w:val="en-US"/>
         </w:rPr>
         <w:drawing>
@@ -16012,6 +16290,7 @@
       </w:pPr>
       <w:r>
         <w:rPr>
+          <w:noProof/>
           <w:lang w:val="en-US"/>
         </w:rPr>
         <w:lastRenderedPageBreak/>
@@ -16079,6 +16358,7 @@
       </w:pPr>
       <w:r>
         <w:rPr>
+          <w:noProof/>
           <w:lang w:val="en-US"/>
         </w:rPr>
         <w:drawing>
@@ -16145,6 +16425,7 @@
       </w:pPr>
       <w:r>
         <w:rPr>
+          <w:noProof/>
           <w:lang w:val="en-US"/>
         </w:rPr>
         <w:lastRenderedPageBreak/>
@@ -16214,6 +16495,7 @@
       </w:pPr>
       <w:r>
         <w:rPr>
+          <w:noProof/>
           <w:lang w:val="en-US"/>
         </w:rPr>
         <w:drawing>
@@ -16252,8 +16534,6 @@
           </wp:inline>
         </w:drawing>
       </w:r>
-      <w:bookmarkStart w:id="0" w:name="_GoBack"/>
-      <w:bookmarkEnd w:id="0"/>
     </w:p>
     <w:p>
       <w:pPr>
@@ -16393,6 +16673,7 @@
       <w:r>
         <w:rPr>
           <w:rFonts w:asciiTheme="majorBidi" w:hAnsiTheme="majorBidi" w:cstheme="majorBidi"/>
+          <w:noProof/>
           <w:lang w:val="en-US"/>
         </w:rPr>
         <w:lastRenderedPageBreak/>
@@ -23255,7 +23536,7 @@
 </file>
 
 <file path=customXml/itemProps1.xml><?xml version="1.0" encoding="utf-8"?>
-<ds:datastoreItem xmlns:ds="http://schemas.openxmlformats.org/officeDocument/2006/customXml" ds:itemID="{7D3E2DAA-B9D4-4B82-A90C-811A71037B50}">
+<ds:datastoreItem xmlns:ds="http://schemas.openxmlformats.org/officeDocument/2006/customXml" ds:itemID="{C2054B6A-6DF8-4137-A066-235B86B217A4}">
   <ds:schemaRefs>
     <ds:schemaRef ds:uri="http://schemas.openxmlformats.org/officeDocument/2006/bibliography"/>
   </ds:schemaRefs>

</xml_diff>

<commit_message>
Apply early stopping to the CNN model
</commit_message>
<xml_diff>
--- a/reports/Rendering_2.docx
+++ b/reports/Rendering_2.docx
@@ -4008,8 +4008,6 @@
         </w:rPr>
         <w:t>epochs</w:t>
       </w:r>
-      <w:bookmarkStart w:id="0" w:name="_GoBack"/>
-      <w:bookmarkEnd w:id="0"/>
       <w:r>
         <w:rPr>
           <w:rFonts w:asciiTheme="majorBidi" w:hAnsiTheme="majorBidi" w:cstheme="majorBidi"/>
@@ -4329,6 +4327,22 @@
     </w:p>
     <w:p>
       <w:pPr>
+        <w:jc w:val="lowKashida"/>
+        <w:rPr>
+          <w:rFonts w:asciiTheme="majorBidi" w:hAnsiTheme="majorBidi" w:cstheme="majorBidi"/>
+          <w:lang w:val="en-US"/>
+        </w:rPr>
+      </w:pPr>
+      <w:r>
+        <w:rPr>
+          <w:rFonts w:asciiTheme="majorBidi" w:hAnsiTheme="majorBidi" w:cstheme="majorBidi"/>
+          <w:lang w:val="en-US"/>
+        </w:rPr>
+        <w:t>We also applied the early stopping technique to improve efficiency of the model training. The model training stopped after 32 epochs. The evaluation results are shown in Table 2.</w:t>
+      </w:r>
+    </w:p>
+    <w:p>
+      <w:pPr>
         <w:pStyle w:val="berschrift3"/>
         <w:numPr>
           <w:ilvl w:val="2"/>
@@ -4440,8 +4454,26 @@
           <w:rFonts w:asciiTheme="majorBidi" w:hAnsiTheme="majorBidi" w:cstheme="majorBidi"/>
           <w:lang w:val="en-US"/>
         </w:rPr>
-        <w:t xml:space="preserve"> model shows a decent performance with an R² value of around 0.72, suggesting it explains 72% of the variance. However, when compared to the MLP and CNN models, the RNN performs less effectively on this dataset. MLP and CNN both achieve R² values above 0.99, indicating a much better fit to the data. Thus, MLP and CNN are likely more suitable for this particular regression task than RNN.</w:t>
-      </w:r>
+        <w:t xml:space="preserve"> model shows a decent performance with an R² value of around 0.72, suggesting it explai</w:t>
+      </w:r>
+      <w:bookmarkStart w:id="0" w:name="_GoBack"/>
+      <w:bookmarkEnd w:id="0"/>
+      <w:r>
+        <w:rPr>
+          <w:rFonts w:asciiTheme="majorBidi" w:hAnsiTheme="majorBidi" w:cstheme="majorBidi"/>
+          <w:lang w:val="en-US"/>
+        </w:rPr>
+        <w:t>ns 72% of the variance. However, when compared to the MLP and CNN models, the RNN performs less effectively on this dataset. MLP and CNN both achieve R² values above 0.99, indicating a much better fit to the data. Thus, MLP and CNN are likely more suitable for this particular regression task than RNN.</w:t>
+      </w:r>
+    </w:p>
+    <w:p>
+      <w:pPr>
+        <w:jc w:val="lowKashida"/>
+        <w:rPr>
+          <w:rFonts w:asciiTheme="majorBidi" w:hAnsiTheme="majorBidi" w:cstheme="majorBidi"/>
+          <w:lang w:val="en-US"/>
+        </w:rPr>
+      </w:pPr>
     </w:p>
     <w:p>
       <w:pPr>
@@ -4544,7 +4576,15 @@
           <w:rFonts w:asciiTheme="majorBidi" w:hAnsiTheme="majorBidi" w:cstheme="majorBidi"/>
           <w:lang w:val="en-US"/>
         </w:rPr>
-        <w:t xml:space="preserve"> is a combination of Ridge Regression and Lasso Regression, we expect that the results be at least as good as one of the two models. To improve the results of </w:t>
+        <w:t xml:space="preserve"> is a combination of Ridge Regression and Lasso Regression, we expect that the results be at </w:t>
+      </w:r>
+      <w:r>
+        <w:rPr>
+          <w:rFonts w:asciiTheme="majorBidi" w:hAnsiTheme="majorBidi" w:cstheme="majorBidi"/>
+          <w:lang w:val="en-US"/>
+        </w:rPr>
+        <w:lastRenderedPageBreak/>
+        <w:t xml:space="preserve">least as good as one of the two models. To improve the results of </w:t>
       </w:r>
       <w:proofErr w:type="spellStart"/>
       <w:r>
@@ -4686,7 +4726,6 @@
           <w:rFonts w:asciiTheme="majorBidi" w:hAnsiTheme="majorBidi" w:cstheme="majorBidi"/>
           <w:lang w:val="en-US"/>
         </w:rPr>
-        <w:lastRenderedPageBreak/>
         <w:t>We also added some further metrics in Table 2, including:</w:t>
       </w:r>
     </w:p>
@@ -6797,7 +6836,6 @@
           <w:rFonts w:asciiTheme="majorBidi" w:hAnsiTheme="majorBidi" w:cstheme="majorBidi"/>
           <w:lang w:val="en-US"/>
         </w:rPr>
-        <w:lastRenderedPageBreak/>
         <w:br/>
       </w:r>
       <w:r>
@@ -12216,7 +12254,7 @@
       </w:tr>
       <w:tr>
         <w:trPr>
-          <w:trHeight w:val="111"/>
+          <w:trHeight w:val="81"/>
         </w:trPr>
         <w:tc>
           <w:tcPr>
@@ -12510,6 +12548,316 @@
                 <w:szCs w:val="18"/>
               </w:rPr>
               <w:t>0.998471</w:t>
+            </w:r>
+          </w:p>
+        </w:tc>
+      </w:tr>
+      <w:tr>
+        <w:trPr>
+          <w:trHeight w:val="81"/>
+        </w:trPr>
+        <w:tc>
+          <w:tcPr>
+            <w:tcW w:w="1080" w:type="dxa"/>
+            <w:vMerge/>
+          </w:tcPr>
+          <w:p>
+            <w:pPr>
+              <w:jc w:val="lowKashida"/>
+              <w:rPr>
+                <w:rFonts w:asciiTheme="majorBidi" w:hAnsiTheme="majorBidi" w:cstheme="majorBidi"/>
+                <w:color w:val="000000" w:themeColor="text1"/>
+                <w:sz w:val="18"/>
+                <w:szCs w:val="18"/>
+                <w:lang w:val="en-US"/>
+              </w:rPr>
+            </w:pPr>
+          </w:p>
+        </w:tc>
+        <w:tc>
+          <w:tcPr>
+            <w:tcW w:w="1440" w:type="dxa"/>
+          </w:tcPr>
+          <w:p>
+            <w:pPr>
+              <w:jc w:val="lowKashida"/>
+              <w:rPr>
+                <w:rFonts w:asciiTheme="majorBidi" w:hAnsiTheme="majorBidi" w:cstheme="majorBidi"/>
+                <w:color w:val="000000" w:themeColor="text1"/>
+                <w:sz w:val="18"/>
+                <w:szCs w:val="18"/>
+                <w:lang w:val="en-US"/>
+              </w:rPr>
+            </w:pPr>
+            <w:r>
+              <w:rPr>
+                <w:rFonts w:asciiTheme="majorBidi" w:hAnsiTheme="majorBidi" w:cstheme="majorBidi"/>
+                <w:color w:val="000000" w:themeColor="text1"/>
+                <w:sz w:val="18"/>
+                <w:szCs w:val="18"/>
+                <w:lang w:val="en-US"/>
+              </w:rPr>
+              <w:t>CNN</w:t>
+            </w:r>
+            <w:r>
+              <w:rPr>
+                <w:rFonts w:asciiTheme="majorBidi" w:hAnsiTheme="majorBidi" w:cstheme="majorBidi"/>
+                <w:color w:val="000000" w:themeColor="text1"/>
+                <w:sz w:val="18"/>
+                <w:szCs w:val="18"/>
+                <w:lang w:val="en-US"/>
+              </w:rPr>
+              <w:t xml:space="preserve"> with early stopping</w:t>
+            </w:r>
+          </w:p>
+        </w:tc>
+        <w:tc>
+          <w:tcPr>
+            <w:tcW w:w="1710" w:type="dxa"/>
+          </w:tcPr>
+          <w:p>
+            <w:pPr>
+              <w:jc w:val="lowKashida"/>
+              <w:rPr>
+                <w:rFonts w:asciiTheme="majorBidi" w:hAnsiTheme="majorBidi" w:cstheme="majorBidi"/>
+                <w:color w:val="000000" w:themeColor="text1"/>
+                <w:sz w:val="18"/>
+                <w:szCs w:val="18"/>
+              </w:rPr>
+            </w:pPr>
+            <w:r>
+              <w:rPr>
+                <w:rFonts w:asciiTheme="majorBidi" w:hAnsiTheme="majorBidi" w:cstheme="majorBidi"/>
+                <w:color w:val="000000" w:themeColor="text1"/>
+                <w:sz w:val="18"/>
+                <w:szCs w:val="18"/>
+              </w:rPr>
+              <w:t>8e-06</w:t>
+            </w:r>
+          </w:p>
+        </w:tc>
+        <w:tc>
+          <w:tcPr>
+            <w:tcW w:w="1170" w:type="dxa"/>
+          </w:tcPr>
+          <w:p>
+            <w:pPr>
+              <w:jc w:val="lowKashida"/>
+              <w:rPr>
+                <w:rFonts w:asciiTheme="majorBidi" w:hAnsiTheme="majorBidi" w:cstheme="majorBidi"/>
+                <w:color w:val="000000" w:themeColor="text1"/>
+                <w:sz w:val="18"/>
+                <w:szCs w:val="18"/>
+              </w:rPr>
+            </w:pPr>
+            <w:r>
+              <w:rPr>
+                <w:rFonts w:asciiTheme="majorBidi" w:hAnsiTheme="majorBidi" w:cstheme="majorBidi"/>
+                <w:color w:val="000000" w:themeColor="text1"/>
+                <w:sz w:val="18"/>
+                <w:szCs w:val="18"/>
+              </w:rPr>
+              <w:t>0.001356</w:t>
+            </w:r>
+          </w:p>
+        </w:tc>
+        <w:tc>
+          <w:tcPr>
+            <w:tcW w:w="1170" w:type="dxa"/>
+          </w:tcPr>
+          <w:p>
+            <w:pPr>
+              <w:jc w:val="lowKashida"/>
+              <w:rPr>
+                <w:rFonts w:asciiTheme="majorBidi" w:hAnsiTheme="majorBidi" w:cstheme="majorBidi"/>
+                <w:color w:val="000000" w:themeColor="text1"/>
+                <w:sz w:val="18"/>
+                <w:szCs w:val="18"/>
+              </w:rPr>
+            </w:pPr>
+            <w:r>
+              <w:rPr>
+                <w:rFonts w:asciiTheme="majorBidi" w:hAnsiTheme="majorBidi" w:cstheme="majorBidi"/>
+                <w:color w:val="000000" w:themeColor="text1"/>
+                <w:sz w:val="18"/>
+                <w:szCs w:val="18"/>
+              </w:rPr>
+              <w:t>0.00279</w:t>
+            </w:r>
+          </w:p>
+        </w:tc>
+        <w:tc>
+          <w:tcPr>
+            <w:tcW w:w="1080" w:type="dxa"/>
+          </w:tcPr>
+          <w:p>
+            <w:pPr>
+              <w:jc w:val="lowKashida"/>
+              <w:rPr>
+                <w:rFonts w:asciiTheme="majorBidi" w:hAnsiTheme="majorBidi" w:cstheme="majorBidi"/>
+                <w:color w:val="000000" w:themeColor="text1"/>
+                <w:sz w:val="18"/>
+                <w:szCs w:val="18"/>
+              </w:rPr>
+            </w:pPr>
+            <w:r>
+              <w:rPr>
+                <w:rFonts w:asciiTheme="majorBidi" w:hAnsiTheme="majorBidi" w:cstheme="majorBidi"/>
+                <w:color w:val="000000" w:themeColor="text1"/>
+                <w:sz w:val="18"/>
+                <w:szCs w:val="18"/>
+              </w:rPr>
+              <w:t>0.998371</w:t>
+            </w:r>
+          </w:p>
+        </w:tc>
+        <w:tc>
+          <w:tcPr>
+            <w:tcW w:w="1080" w:type="dxa"/>
+          </w:tcPr>
+          <w:p>
+            <w:pPr>
+              <w:jc w:val="lowKashida"/>
+              <w:rPr>
+                <w:rFonts w:asciiTheme="majorBidi" w:hAnsiTheme="majorBidi" w:cstheme="majorBidi"/>
+                <w:color w:val="000000" w:themeColor="text1"/>
+                <w:sz w:val="18"/>
+                <w:szCs w:val="18"/>
+              </w:rPr>
+            </w:pPr>
+            <w:r>
+              <w:rPr>
+                <w:rFonts w:asciiTheme="majorBidi" w:hAnsiTheme="majorBidi" w:cstheme="majorBidi"/>
+                <w:color w:val="000000" w:themeColor="text1"/>
+                <w:sz w:val="18"/>
+                <w:szCs w:val="18"/>
+              </w:rPr>
+              <w:t>0.005014</w:t>
+            </w:r>
+          </w:p>
+        </w:tc>
+        <w:tc>
+          <w:tcPr>
+            <w:tcW w:w="1170" w:type="dxa"/>
+          </w:tcPr>
+          <w:p>
+            <w:pPr>
+              <w:jc w:val="lowKashida"/>
+              <w:rPr>
+                <w:rFonts w:asciiTheme="majorBidi" w:hAnsiTheme="majorBidi" w:cstheme="majorBidi"/>
+                <w:color w:val="000000" w:themeColor="text1"/>
+                <w:sz w:val="18"/>
+                <w:szCs w:val="18"/>
+              </w:rPr>
+            </w:pPr>
+            <w:r>
+              <w:rPr>
+                <w:rFonts w:asciiTheme="majorBidi" w:hAnsiTheme="majorBidi" w:cstheme="majorBidi"/>
+                <w:color w:val="000000" w:themeColor="text1"/>
+                <w:sz w:val="18"/>
+                <w:szCs w:val="18"/>
+              </w:rPr>
+              <w:t>0.000813</w:t>
+            </w:r>
+          </w:p>
+        </w:tc>
+        <w:tc>
+          <w:tcPr>
+            <w:tcW w:w="1260" w:type="dxa"/>
+          </w:tcPr>
+          <w:p>
+            <w:pPr>
+              <w:jc w:val="lowKashida"/>
+              <w:rPr>
+                <w:rFonts w:asciiTheme="majorBidi" w:hAnsiTheme="majorBidi" w:cstheme="majorBidi"/>
+                <w:color w:val="000000" w:themeColor="text1"/>
+                <w:sz w:val="18"/>
+                <w:szCs w:val="18"/>
+              </w:rPr>
+            </w:pPr>
+            <w:r>
+              <w:rPr>
+                <w:rFonts w:asciiTheme="majorBidi" w:hAnsiTheme="majorBidi" w:cstheme="majorBidi"/>
+                <w:color w:val="000000" w:themeColor="text1"/>
+                <w:sz w:val="18"/>
+                <w:szCs w:val="18"/>
+              </w:rPr>
+              <w:t>0.084608</w:t>
+            </w:r>
+          </w:p>
+        </w:tc>
+        <w:tc>
+          <w:tcPr>
+            <w:tcW w:w="1080" w:type="dxa"/>
+          </w:tcPr>
+          <w:p>
+            <w:pPr>
+              <w:jc w:val="lowKashida"/>
+              <w:rPr>
+                <w:rFonts w:asciiTheme="majorBidi" w:hAnsiTheme="majorBidi" w:cstheme="majorBidi"/>
+                <w:color w:val="000000" w:themeColor="text1"/>
+                <w:sz w:val="18"/>
+                <w:szCs w:val="18"/>
+              </w:rPr>
+            </w:pPr>
+            <w:r>
+              <w:rPr>
+                <w:rFonts w:asciiTheme="majorBidi" w:hAnsiTheme="majorBidi" w:cstheme="majorBidi"/>
+                <w:color w:val="000000" w:themeColor="text1"/>
+                <w:sz w:val="18"/>
+                <w:szCs w:val="18"/>
+              </w:rPr>
+              <w:t>5e-06</w:t>
+            </w:r>
+          </w:p>
+        </w:tc>
+        <w:tc>
+          <w:tcPr>
+            <w:tcW w:w="1170" w:type="dxa"/>
+          </w:tcPr>
+          <w:p>
+            <w:pPr>
+              <w:jc w:val="lowKashida"/>
+              <w:rPr>
+                <w:rFonts w:asciiTheme="majorBidi" w:hAnsiTheme="majorBidi" w:cstheme="majorBidi"/>
+                <w:color w:val="000000" w:themeColor="text1"/>
+                <w:sz w:val="18"/>
+                <w:szCs w:val="18"/>
+              </w:rPr>
+            </w:pPr>
+            <w:r>
+              <w:rPr>
+                <w:rFonts w:asciiTheme="majorBidi" w:hAnsiTheme="majorBidi" w:cstheme="majorBidi"/>
+                <w:color w:val="000000" w:themeColor="text1"/>
+                <w:sz w:val="18"/>
+                <w:szCs w:val="18"/>
+              </w:rPr>
+              <w:t>0.998267</w:t>
+            </w:r>
+          </w:p>
+        </w:tc>
+        <w:tc>
+          <w:tcPr>
+            <w:tcW w:w="1412" w:type="dxa"/>
+          </w:tcPr>
+          <w:p>
+            <w:pPr>
+              <w:jc w:val="lowKashida"/>
+              <w:rPr>
+                <w:rFonts w:asciiTheme="majorBidi" w:hAnsiTheme="majorBidi" w:cstheme="majorBidi"/>
+                <w:color w:val="000000" w:themeColor="text1"/>
+                <w:sz w:val="18"/>
+                <w:szCs w:val="18"/>
+              </w:rPr>
+            </w:pPr>
+            <w:r>
+              <w:rPr>
+                <w:rFonts w:asciiTheme="majorBidi" w:hAnsiTheme="majorBidi" w:cstheme="majorBidi"/>
+                <w:color w:val="000000" w:themeColor="text1"/>
+                <w:sz w:val="18"/>
+                <w:szCs w:val="18"/>
+              </w:rPr>
+              <w:t>0.998376</w:t>
             </w:r>
           </w:p>
         </w:tc>
@@ -23536,7 +23884,7 @@
 </file>
 
 <file path=customXml/itemProps1.xml><?xml version="1.0" encoding="utf-8"?>
-<ds:datastoreItem xmlns:ds="http://schemas.openxmlformats.org/officeDocument/2006/customXml" ds:itemID="{C2054B6A-6DF8-4137-A066-235B86B217A4}">
+<ds:datastoreItem xmlns:ds="http://schemas.openxmlformats.org/officeDocument/2006/customXml" ds:itemID="{9D63E587-BA13-4EE7-BA66-27462636CE1C}">
   <ds:schemaRefs>
     <ds:schemaRef ds:uri="http://schemas.openxmlformats.org/officeDocument/2006/bibliography"/>
   </ds:schemaRefs>

</xml_diff>

<commit_message>
apply early stopping to the RNN model
</commit_message>
<xml_diff>
--- a/reports/Rendering_2.docx
+++ b/reports/Rendering_2.docx
@@ -4013,6 +4013,13 @@
           <w:rFonts w:asciiTheme="majorBidi" w:hAnsiTheme="majorBidi" w:cstheme="majorBidi"/>
           <w:lang w:val="en-US"/>
         </w:rPr>
+        <w:t xml:space="preserve"> (~ 4 min)</w:t>
+      </w:r>
+      <w:r>
+        <w:rPr>
+          <w:rFonts w:asciiTheme="majorBidi" w:hAnsiTheme="majorBidi" w:cstheme="majorBidi"/>
+          <w:lang w:val="en-US"/>
+        </w:rPr>
         <w:t>.</w:t>
       </w:r>
       <w:r>
@@ -4338,7 +4345,35 @@
           <w:rFonts w:asciiTheme="majorBidi" w:hAnsiTheme="majorBidi" w:cstheme="majorBidi"/>
           <w:lang w:val="en-US"/>
         </w:rPr>
-        <w:t>We also applied the early stopping technique to improve efficiency of the model training. The model training stopped after 32 epochs. The evaluation results are shown in Table 2.</w:t>
+        <w:t>We also applied the early stopping technique to improve efficiency of the model training. The model training stopped after 32 epochs</w:t>
+      </w:r>
+      <w:r>
+        <w:rPr>
+          <w:rFonts w:asciiTheme="majorBidi" w:hAnsiTheme="majorBidi" w:cstheme="majorBidi"/>
+          <w:lang w:val="en-US"/>
+        </w:rPr>
+        <w:t xml:space="preserve"> (</w:t>
+      </w:r>
+      <w:r>
+        <w:rPr>
+          <w:rFonts w:asciiTheme="majorBidi" w:hAnsiTheme="majorBidi" w:cstheme="majorBidi"/>
+          <w:lang w:val="en-US"/>
+        </w:rPr>
+        <w:t>~ 14 min</w:t>
+      </w:r>
+      <w:r>
+        <w:rPr>
+          <w:rFonts w:asciiTheme="majorBidi" w:hAnsiTheme="majorBidi" w:cstheme="majorBidi"/>
+          <w:lang w:val="en-US"/>
+        </w:rPr>
+        <w:t>)</w:t>
+      </w:r>
+      <w:r>
+        <w:rPr>
+          <w:rFonts w:asciiTheme="majorBidi" w:hAnsiTheme="majorBidi" w:cstheme="majorBidi"/>
+          <w:lang w:val="en-US"/>
+        </w:rPr>
+        <w:t>. The evaluation results are shown in Table 2.</w:t>
       </w:r>
     </w:p>
     <w:p>
@@ -4454,26 +4489,33 @@
           <w:rFonts w:asciiTheme="majorBidi" w:hAnsiTheme="majorBidi" w:cstheme="majorBidi"/>
           <w:lang w:val="en-US"/>
         </w:rPr>
-        <w:t xml:space="preserve"> model shows a decent performance with an R² value of around 0.72, suggesting it explai</w:t>
+        <w:t xml:space="preserve"> model shows a decent performance with an R² value of around 0.72, suggesting it explains 72% of the variance. However, when compared to the MLP and CNN models, the RNN performs less effectively on this dataset. MLP and CNN both achieve R² values above 0.99, indicating a much better fit to the data. Thus, MLP and CNN are likely more suitable for this particular regression task than RNN.</w:t>
+      </w:r>
+    </w:p>
+    <w:p>
+      <w:pPr>
+        <w:jc w:val="lowKashida"/>
+        <w:rPr>
+          <w:rFonts w:asciiTheme="majorBidi" w:hAnsiTheme="majorBidi" w:cstheme="majorBidi"/>
+          <w:lang w:val="en-US"/>
+        </w:rPr>
+      </w:pPr>
+      <w:r>
+        <w:rPr>
+          <w:rFonts w:asciiTheme="majorBidi" w:hAnsiTheme="majorBidi" w:cstheme="majorBidi"/>
+          <w:lang w:val="en-US"/>
+        </w:rPr>
+        <w:t xml:space="preserve">To improve the efficiency of the model training, we applied the early stopping technique. The model training stopped after 31 epochs (~ 34 min). </w:t>
+      </w:r>
+      <w:r>
+        <w:rPr>
+          <w:rFonts w:asciiTheme="majorBidi" w:hAnsiTheme="majorBidi" w:cstheme="majorBidi"/>
+          <w:lang w:val="en-US"/>
+        </w:rPr>
+        <w:t>The evaluation results are shown in Table 2.</w:t>
       </w:r>
       <w:bookmarkStart w:id="0" w:name="_GoBack"/>
       <w:bookmarkEnd w:id="0"/>
-      <w:r>
-        <w:rPr>
-          <w:rFonts w:asciiTheme="majorBidi" w:hAnsiTheme="majorBidi" w:cstheme="majorBidi"/>
-          <w:lang w:val="en-US"/>
-        </w:rPr>
-        <w:t>ns 72% of the variance. However, when compared to the MLP and CNN models, the RNN performs less effectively on this dataset. MLP and CNN both achieve R² values above 0.99, indicating a much better fit to the data. Thus, MLP and CNN are likely more suitable for this particular regression task than RNN.</w:t>
-      </w:r>
-    </w:p>
-    <w:p>
-      <w:pPr>
-        <w:jc w:val="lowKashida"/>
-        <w:rPr>
-          <w:rFonts w:asciiTheme="majorBidi" w:hAnsiTheme="majorBidi" w:cstheme="majorBidi"/>
-          <w:lang w:val="en-US"/>
-        </w:rPr>
-      </w:pPr>
     </w:p>
     <w:p>
       <w:pPr>
@@ -4537,6 +4579,7 @@
           <w:rFonts w:asciiTheme="majorBidi" w:hAnsiTheme="majorBidi" w:cstheme="majorBidi"/>
           <w:lang w:val="en-US"/>
         </w:rPr>
+        <w:lastRenderedPageBreak/>
         <w:t xml:space="preserve">As can be seen in Table 1, </w:t>
       </w:r>
       <w:r>
@@ -4576,15 +4619,7 @@
           <w:rFonts w:asciiTheme="majorBidi" w:hAnsiTheme="majorBidi" w:cstheme="majorBidi"/>
           <w:lang w:val="en-US"/>
         </w:rPr>
-        <w:t xml:space="preserve"> is a combination of Ridge Regression and Lasso Regression, we expect that the results be at </w:t>
-      </w:r>
-      <w:r>
-        <w:rPr>
-          <w:rFonts w:asciiTheme="majorBidi" w:hAnsiTheme="majorBidi" w:cstheme="majorBidi"/>
-          <w:lang w:val="en-US"/>
-        </w:rPr>
-        <w:lastRenderedPageBreak/>
-        <w:t xml:space="preserve">least as good as one of the two models. To improve the results of </w:t>
+        <w:t xml:space="preserve"> is a combination of Ridge Regression and Lasso Regression, we expect that the results be at least as good as one of the two models. To improve the results of </w:t>
       </w:r>
       <w:proofErr w:type="spellStart"/>
       <w:r>
@@ -6673,6 +6708,7 @@
                 <w:szCs w:val="18"/>
                 <w:lang w:val="en-US"/>
               </w:rPr>
+              <w:lastRenderedPageBreak/>
               <w:t>Random Forest</w:t>
             </w:r>
           </w:p>
@@ -12864,7 +12900,7 @@
       </w:tr>
       <w:tr>
         <w:trPr>
-          <w:trHeight w:val="111"/>
+          <w:trHeight w:val="81"/>
         </w:trPr>
         <w:tc>
           <w:tcPr>
@@ -13158,6 +13194,306 @@
                 <w:szCs w:val="18"/>
               </w:rPr>
               <w:t>0.722463</w:t>
+            </w:r>
+          </w:p>
+        </w:tc>
+      </w:tr>
+      <w:tr>
+        <w:trPr>
+          <w:trHeight w:val="81"/>
+        </w:trPr>
+        <w:tc>
+          <w:tcPr>
+            <w:tcW w:w="1080" w:type="dxa"/>
+            <w:vMerge/>
+          </w:tcPr>
+          <w:p>
+            <w:pPr>
+              <w:jc w:val="lowKashida"/>
+              <w:rPr>
+                <w:rFonts w:asciiTheme="majorBidi" w:hAnsiTheme="majorBidi" w:cstheme="majorBidi"/>
+                <w:color w:val="000000" w:themeColor="text1"/>
+                <w:sz w:val="18"/>
+                <w:szCs w:val="18"/>
+                <w:lang w:val="en-US"/>
+              </w:rPr>
+            </w:pPr>
+          </w:p>
+        </w:tc>
+        <w:tc>
+          <w:tcPr>
+            <w:tcW w:w="1440" w:type="dxa"/>
+          </w:tcPr>
+          <w:p>
+            <w:pPr>
+              <w:jc w:val="lowKashida"/>
+              <w:rPr>
+                <w:rFonts w:asciiTheme="majorBidi" w:hAnsiTheme="majorBidi" w:cstheme="majorBidi"/>
+                <w:color w:val="000000" w:themeColor="text1"/>
+                <w:sz w:val="18"/>
+                <w:szCs w:val="18"/>
+                <w:lang w:val="en-US"/>
+              </w:rPr>
+            </w:pPr>
+            <w:r>
+              <w:rPr>
+                <w:rFonts w:asciiTheme="majorBidi" w:hAnsiTheme="majorBidi" w:cstheme="majorBidi"/>
+                <w:color w:val="000000" w:themeColor="text1"/>
+                <w:sz w:val="18"/>
+                <w:szCs w:val="18"/>
+                <w:lang w:val="en-US"/>
+              </w:rPr>
+              <w:t>RNN with early stopping</w:t>
+            </w:r>
+          </w:p>
+        </w:tc>
+        <w:tc>
+          <w:tcPr>
+            <w:tcW w:w="1710" w:type="dxa"/>
+          </w:tcPr>
+          <w:p>
+            <w:pPr>
+              <w:jc w:val="lowKashida"/>
+              <w:rPr>
+                <w:rFonts w:asciiTheme="majorBidi" w:hAnsiTheme="majorBidi" w:cstheme="majorBidi"/>
+                <w:color w:val="000000" w:themeColor="text1"/>
+                <w:sz w:val="18"/>
+                <w:szCs w:val="18"/>
+              </w:rPr>
+            </w:pPr>
+            <w:r>
+              <w:rPr>
+                <w:rFonts w:asciiTheme="majorBidi" w:hAnsiTheme="majorBidi" w:cstheme="majorBidi"/>
+                <w:color w:val="000000" w:themeColor="text1"/>
+                <w:sz w:val="18"/>
+                <w:szCs w:val="18"/>
+              </w:rPr>
+              <w:t>0.001005</w:t>
+            </w:r>
+          </w:p>
+        </w:tc>
+        <w:tc>
+          <w:tcPr>
+            <w:tcW w:w="1170" w:type="dxa"/>
+          </w:tcPr>
+          <w:p>
+            <w:pPr>
+              <w:jc w:val="lowKashida"/>
+              <w:rPr>
+                <w:rFonts w:asciiTheme="majorBidi" w:hAnsiTheme="majorBidi" w:cstheme="majorBidi"/>
+                <w:color w:val="000000" w:themeColor="text1"/>
+                <w:sz w:val="18"/>
+                <w:szCs w:val="18"/>
+              </w:rPr>
+            </w:pPr>
+            <w:r>
+              <w:rPr>
+                <w:rFonts w:asciiTheme="majorBidi" w:hAnsiTheme="majorBidi" w:cstheme="majorBidi"/>
+                <w:color w:val="000000" w:themeColor="text1"/>
+                <w:sz w:val="18"/>
+                <w:szCs w:val="18"/>
+              </w:rPr>
+              <w:t>0.020826</w:t>
+            </w:r>
+          </w:p>
+        </w:tc>
+        <w:tc>
+          <w:tcPr>
+            <w:tcW w:w="1170" w:type="dxa"/>
+          </w:tcPr>
+          <w:p>
+            <w:pPr>
+              <w:jc w:val="lowKashida"/>
+              <w:rPr>
+                <w:rFonts w:asciiTheme="majorBidi" w:hAnsiTheme="majorBidi" w:cstheme="majorBidi"/>
+                <w:color w:val="000000" w:themeColor="text1"/>
+                <w:sz w:val="18"/>
+                <w:szCs w:val="18"/>
+              </w:rPr>
+            </w:pPr>
+            <w:r>
+              <w:rPr>
+                <w:rFonts w:asciiTheme="majorBidi" w:hAnsiTheme="majorBidi" w:cstheme="majorBidi"/>
+                <w:color w:val="000000" w:themeColor="text1"/>
+                <w:sz w:val="18"/>
+                <w:szCs w:val="18"/>
+              </w:rPr>
+              <w:t>0.031701</w:t>
+            </w:r>
+          </w:p>
+        </w:tc>
+        <w:tc>
+          <w:tcPr>
+            <w:tcW w:w="1080" w:type="dxa"/>
+          </w:tcPr>
+          <w:p>
+            <w:pPr>
+              <w:jc w:val="lowKashida"/>
+              <w:rPr>
+                <w:rFonts w:asciiTheme="majorBidi" w:hAnsiTheme="majorBidi" w:cstheme="majorBidi"/>
+                <w:color w:val="000000" w:themeColor="text1"/>
+                <w:sz w:val="18"/>
+                <w:szCs w:val="18"/>
+              </w:rPr>
+            </w:pPr>
+            <w:r>
+              <w:rPr>
+                <w:rFonts w:asciiTheme="majorBidi" w:hAnsiTheme="majorBidi" w:cstheme="majorBidi"/>
+                <w:color w:val="000000" w:themeColor="text1"/>
+                <w:sz w:val="18"/>
+                <w:szCs w:val="18"/>
+              </w:rPr>
+              <w:t>0.789776</w:t>
+            </w:r>
+          </w:p>
+        </w:tc>
+        <w:tc>
+          <w:tcPr>
+            <w:tcW w:w="1080" w:type="dxa"/>
+          </w:tcPr>
+          <w:p>
+            <w:pPr>
+              <w:jc w:val="lowKashida"/>
+              <w:rPr>
+                <w:rFonts w:asciiTheme="majorBidi" w:hAnsiTheme="majorBidi" w:cstheme="majorBidi"/>
+                <w:color w:val="000000" w:themeColor="text1"/>
+                <w:sz w:val="18"/>
+                <w:szCs w:val="18"/>
+              </w:rPr>
+            </w:pPr>
+            <w:r>
+              <w:rPr>
+                <w:rFonts w:asciiTheme="majorBidi" w:hAnsiTheme="majorBidi" w:cstheme="majorBidi"/>
+                <w:color w:val="000000" w:themeColor="text1"/>
+                <w:sz w:val="18"/>
+                <w:szCs w:val="18"/>
+              </w:rPr>
+              <w:t>0.070289</w:t>
+            </w:r>
+          </w:p>
+        </w:tc>
+        <w:tc>
+          <w:tcPr>
+            <w:tcW w:w="1170" w:type="dxa"/>
+          </w:tcPr>
+          <w:p>
+            <w:pPr>
+              <w:jc w:val="lowKashida"/>
+              <w:rPr>
+                <w:rFonts w:asciiTheme="majorBidi" w:hAnsiTheme="majorBidi" w:cstheme="majorBidi"/>
+                <w:color w:val="000000" w:themeColor="text1"/>
+                <w:sz w:val="18"/>
+                <w:szCs w:val="18"/>
+              </w:rPr>
+            </w:pPr>
+            <w:r>
+              <w:rPr>
+                <w:rFonts w:asciiTheme="majorBidi" w:hAnsiTheme="majorBidi" w:cstheme="majorBidi"/>
+                <w:color w:val="000000" w:themeColor="text1"/>
+                <w:sz w:val="18"/>
+                <w:szCs w:val="18"/>
+              </w:rPr>
+              <w:t>0.01532</w:t>
+            </w:r>
+          </w:p>
+        </w:tc>
+        <w:tc>
+          <w:tcPr>
+            <w:tcW w:w="1260" w:type="dxa"/>
+          </w:tcPr>
+          <w:p>
+            <w:pPr>
+              <w:jc w:val="lowKashida"/>
+              <w:rPr>
+                <w:rFonts w:asciiTheme="majorBidi" w:hAnsiTheme="majorBidi" w:cstheme="majorBidi"/>
+                <w:color w:val="000000" w:themeColor="text1"/>
+                <w:sz w:val="18"/>
+                <w:szCs w:val="18"/>
+              </w:rPr>
+            </w:pPr>
+            <w:r>
+              <w:rPr>
+                <w:rFonts w:asciiTheme="majorBidi" w:hAnsiTheme="majorBidi" w:cstheme="majorBidi"/>
+                <w:color w:val="000000" w:themeColor="text1"/>
+                <w:sz w:val="18"/>
+                <w:szCs w:val="18"/>
+              </w:rPr>
+              <w:t>0.258336</w:t>
+            </w:r>
+          </w:p>
+        </w:tc>
+        <w:tc>
+          <w:tcPr>
+            <w:tcW w:w="1080" w:type="dxa"/>
+          </w:tcPr>
+          <w:p>
+            <w:pPr>
+              <w:jc w:val="lowKashida"/>
+              <w:rPr>
+                <w:rFonts w:asciiTheme="majorBidi" w:hAnsiTheme="majorBidi" w:cstheme="majorBidi"/>
+                <w:color w:val="000000" w:themeColor="text1"/>
+                <w:sz w:val="18"/>
+                <w:szCs w:val="18"/>
+              </w:rPr>
+            </w:pPr>
+            <w:r>
+              <w:rPr>
+                <w:rFonts w:asciiTheme="majorBidi" w:hAnsiTheme="majorBidi" w:cstheme="majorBidi"/>
+                <w:color w:val="000000" w:themeColor="text1"/>
+                <w:sz w:val="18"/>
+                <w:szCs w:val="18"/>
+              </w:rPr>
+              <w:t>0.000581</w:t>
+            </w:r>
+          </w:p>
+        </w:tc>
+        <w:tc>
+          <w:tcPr>
+            <w:tcW w:w="1170" w:type="dxa"/>
+          </w:tcPr>
+          <w:p>
+            <w:pPr>
+              <w:jc w:val="lowKashida"/>
+              <w:rPr>
+                <w:rFonts w:asciiTheme="majorBidi" w:hAnsiTheme="majorBidi" w:cstheme="majorBidi"/>
+                <w:color w:val="000000" w:themeColor="text1"/>
+                <w:sz w:val="18"/>
+                <w:szCs w:val="18"/>
+              </w:rPr>
+            </w:pPr>
+            <w:r>
+              <w:rPr>
+                <w:rFonts w:asciiTheme="majorBidi" w:hAnsiTheme="majorBidi" w:cstheme="majorBidi"/>
+                <w:color w:val="000000" w:themeColor="text1"/>
+                <w:sz w:val="18"/>
+                <w:szCs w:val="18"/>
+              </w:rPr>
+              <w:t>0.776325</w:t>
+            </w:r>
+          </w:p>
+        </w:tc>
+        <w:tc>
+          <w:tcPr>
+            <w:tcW w:w="1412" w:type="dxa"/>
+          </w:tcPr>
+          <w:p>
+            <w:pPr>
+              <w:jc w:val="lowKashida"/>
+              <w:rPr>
+                <w:rFonts w:asciiTheme="majorBidi" w:hAnsiTheme="majorBidi" w:cstheme="majorBidi"/>
+                <w:color w:val="000000" w:themeColor="text1"/>
+                <w:sz w:val="18"/>
+                <w:szCs w:val="18"/>
+              </w:rPr>
+            </w:pPr>
+            <w:r>
+              <w:rPr>
+                <w:rFonts w:asciiTheme="majorBidi" w:hAnsiTheme="majorBidi" w:cstheme="majorBidi"/>
+                <w:color w:val="000000" w:themeColor="text1"/>
+                <w:sz w:val="18"/>
+                <w:szCs w:val="18"/>
+              </w:rPr>
+              <w:t>0.794183</w:t>
             </w:r>
           </w:p>
         </w:tc>
@@ -23884,7 +24220,7 @@
 </file>
 
 <file path=customXml/itemProps1.xml><?xml version="1.0" encoding="utf-8"?>
-<ds:datastoreItem xmlns:ds="http://schemas.openxmlformats.org/officeDocument/2006/customXml" ds:itemID="{9D63E587-BA13-4EE7-BA66-27462636CE1C}">
+<ds:datastoreItem xmlns:ds="http://schemas.openxmlformats.org/officeDocument/2006/customXml" ds:itemID="{FA40E4AB-F50E-4889-8F4B-2D357F4903E8}">
   <ds:schemaRefs>
     <ds:schemaRef ds:uri="http://schemas.openxmlformats.org/officeDocument/2006/bibliography"/>
   </ds:schemaRefs>

</xml_diff>

<commit_message>
add final interpretations to the Rendering 2 file
</commit_message>
<xml_diff>
--- a/reports/Rendering_2.docx
+++ b/reports/Rendering_2.docx
@@ -118,21 +118,7 @@
           <w:rFonts w:asciiTheme="majorBidi" w:hAnsiTheme="majorBidi" w:cstheme="majorBidi"/>
           <w:lang w:val="en-US"/>
         </w:rPr>
-        <w:t xml:space="preserve"> The results of evaluating this model are presented in Table 1 and Table 2. Table 1 shows the results based on the data cleaned through </w:t>
-      </w:r>
-      <w:r>
-        <w:rPr>
-          <w:rFonts w:asciiTheme="majorBidi" w:hAnsiTheme="majorBidi" w:cstheme="majorBidi"/>
-          <w:lang w:val="en-US"/>
-        </w:rPr>
-        <w:t>the first preprocessing step</w:t>
-      </w:r>
-      <w:r>
-        <w:rPr>
-          <w:rFonts w:asciiTheme="majorBidi" w:hAnsiTheme="majorBidi" w:cstheme="majorBidi"/>
-          <w:lang w:val="en-US"/>
-        </w:rPr>
-        <w:t>. Table 2 shows the evaluations results of all the models based on the data cleaned through the second preprocessing step.</w:t>
+        <w:t xml:space="preserve"> The results of evaluating this model are presented in Table 1 and Table 2. Table 1 shows the results based on the data cleaned through the first preprocessing step. Table 2 shows the evaluations results of all the models based on the data cleaned through the second preprocessing step.</w:t>
       </w:r>
     </w:p>
     <w:p>
@@ -5737,8 +5723,6 @@
         </w:rPr>
         <w:br/>
       </w:r>
-      <w:bookmarkStart w:id="0" w:name="_GoBack"/>
-      <w:bookmarkEnd w:id="0"/>
     </w:p>
     <w:p>
       <w:pPr>
@@ -14796,14 +14780,7 @@
           <w:rFonts w:asciiTheme="majorBidi" w:hAnsiTheme="majorBidi" w:cstheme="majorBidi"/>
           <w:lang w:val="en-US"/>
         </w:rPr>
-        <w:t xml:space="preserve">on </w:t>
-      </w:r>
-      <w:r>
-        <w:rPr>
-          <w:rFonts w:asciiTheme="majorBidi" w:hAnsiTheme="majorBidi" w:cstheme="majorBidi"/>
-          <w:lang w:val="en-US"/>
-        </w:rPr>
-        <w:t>Random Forest</w:t>
+        <w:t>on Random Forest</w:t>
       </w:r>
     </w:p>
     <w:p>
@@ -14904,14 +14881,7 @@
           <w:rFonts w:asciiTheme="majorBidi" w:hAnsiTheme="majorBidi" w:cstheme="majorBidi"/>
           <w:lang w:val="en-US"/>
         </w:rPr>
-        <w:t xml:space="preserve">on </w:t>
-      </w:r>
-      <w:r>
-        <w:rPr>
-          <w:rFonts w:asciiTheme="majorBidi" w:hAnsiTheme="majorBidi" w:cstheme="majorBidi"/>
-          <w:lang w:val="en-US"/>
-        </w:rPr>
-        <w:t>Bagged Decision Trees</w:t>
+        <w:t>on Bagged Decision Trees</w:t>
       </w:r>
     </w:p>
     <w:p>
@@ -14985,25 +14955,7 @@
           <w:szCs w:val="20"/>
           <w:lang w:val="en-US"/>
         </w:rPr>
-        <w:t xml:space="preserve">Figure </w:t>
-      </w:r>
-      <w:r>
-        <w:rPr>
-          <w:rFonts w:asciiTheme="majorBidi" w:hAnsiTheme="majorBidi" w:cstheme="majorBidi"/>
-          <w:sz w:val="20"/>
-          <w:szCs w:val="20"/>
-          <w:lang w:val="en-US"/>
-        </w:rPr>
-        <w:t>8</w:t>
-      </w:r>
-      <w:r>
-        <w:rPr>
-          <w:rFonts w:asciiTheme="majorBidi" w:hAnsiTheme="majorBidi" w:cstheme="majorBidi"/>
-          <w:sz w:val="20"/>
-          <w:szCs w:val="20"/>
-          <w:lang w:val="en-US"/>
-        </w:rPr>
-        <w:t xml:space="preserve">. Results of SHAP </w:t>
+        <w:t xml:space="preserve">Figure 8. Results of SHAP </w:t>
       </w:r>
       <w:r>
         <w:rPr>
@@ -15129,14 +15081,7 @@
           <w:rFonts w:asciiTheme="majorBidi" w:hAnsiTheme="majorBidi" w:cstheme="majorBidi"/>
           <w:lang w:val="en-US"/>
         </w:rPr>
-        <w:t xml:space="preserve">on </w:t>
-      </w:r>
-      <w:r>
-        <w:rPr>
-          <w:rFonts w:asciiTheme="majorBidi" w:hAnsiTheme="majorBidi" w:cstheme="majorBidi"/>
-          <w:lang w:val="en-US"/>
-        </w:rPr>
-        <w:t>Gradient Boost</w:t>
+        <w:t>on Gradient Boost</w:t>
       </w:r>
     </w:p>
     <w:p>
@@ -15212,39 +15157,14 @@
           <w:szCs w:val="20"/>
           <w:lang w:val="en-US"/>
         </w:rPr>
-        <w:t xml:space="preserve">Figure </w:t>
-      </w:r>
-      <w:r>
-        <w:rPr>
-          <w:rFonts w:asciiTheme="majorBidi" w:hAnsiTheme="majorBidi" w:cstheme="majorBidi"/>
-          <w:sz w:val="20"/>
-          <w:szCs w:val="20"/>
-          <w:lang w:val="en-US"/>
-        </w:rPr>
-        <w:t>10</w:t>
-      </w:r>
-      <w:r>
-        <w:rPr>
-          <w:rFonts w:asciiTheme="majorBidi" w:hAnsiTheme="majorBidi" w:cstheme="majorBidi"/>
-          <w:sz w:val="20"/>
-          <w:szCs w:val="20"/>
-          <w:lang w:val="en-US"/>
-        </w:rPr>
-        <w:t xml:space="preserve">. Results of SHAP </w:t>
-      </w:r>
-      <w:r>
-        <w:rPr>
-          <w:rFonts w:asciiTheme="majorBidi" w:hAnsiTheme="majorBidi" w:cstheme="majorBidi"/>
-          <w:lang w:val="en-US"/>
-        </w:rPr>
-        <w:t xml:space="preserve">on </w:t>
-      </w:r>
-      <w:r>
-        <w:rPr>
-          <w:rFonts w:asciiTheme="majorBidi" w:hAnsiTheme="majorBidi" w:cstheme="majorBidi"/>
-          <w:lang w:val="en-US"/>
-        </w:rPr>
-        <w:t>Decision Trees</w:t>
+        <w:t xml:space="preserve">Figure 10. Results of SHAP </w:t>
+      </w:r>
+      <w:r>
+        <w:rPr>
+          <w:rFonts w:asciiTheme="majorBidi" w:hAnsiTheme="majorBidi" w:cstheme="majorBidi"/>
+          <w:lang w:val="en-US"/>
+        </w:rPr>
+        <w:t>on Decision Trees</w:t>
       </w:r>
     </w:p>
     <w:p>
@@ -16008,57 +15928,14 @@
           <w:szCs w:val="20"/>
           <w:lang w:val="en-US"/>
         </w:rPr>
-        <w:t xml:space="preserve">Figure </w:t>
-      </w:r>
-      <w:r>
-        <w:rPr>
-          <w:rFonts w:asciiTheme="majorBidi" w:hAnsiTheme="majorBidi" w:cstheme="majorBidi"/>
-          <w:sz w:val="20"/>
-          <w:szCs w:val="20"/>
-          <w:lang w:val="en-US"/>
-        </w:rPr>
-        <w:t>11</w:t>
-      </w:r>
-      <w:r>
-        <w:rPr>
-          <w:rFonts w:asciiTheme="majorBidi" w:hAnsiTheme="majorBidi" w:cstheme="majorBidi"/>
-          <w:sz w:val="20"/>
-          <w:szCs w:val="20"/>
-          <w:lang w:val="en-US"/>
-        </w:rPr>
-        <w:t xml:space="preserve">. Results of </w:t>
-      </w:r>
-      <w:r>
-        <w:rPr>
-          <w:rFonts w:asciiTheme="majorBidi" w:hAnsiTheme="majorBidi" w:cstheme="majorBidi"/>
-          <w:sz w:val="20"/>
-          <w:szCs w:val="20"/>
-          <w:lang w:val="en-US"/>
-        </w:rPr>
-        <w:t>LIME</w:t>
-      </w:r>
-      <w:r>
-        <w:rPr>
-          <w:rFonts w:asciiTheme="majorBidi" w:hAnsiTheme="majorBidi" w:cstheme="majorBidi"/>
-          <w:sz w:val="20"/>
-          <w:szCs w:val="20"/>
-          <w:lang w:val="en-US"/>
-        </w:rPr>
-        <w:t xml:space="preserve"> </w:t>
-      </w:r>
-      <w:r>
-        <w:rPr>
-          <w:rFonts w:asciiTheme="majorBidi" w:hAnsiTheme="majorBidi" w:cstheme="majorBidi"/>
-          <w:lang w:val="en-US"/>
-        </w:rPr>
-        <w:t xml:space="preserve">on </w:t>
-      </w:r>
-      <w:r>
-        <w:rPr>
-          <w:rFonts w:asciiTheme="majorBidi" w:hAnsiTheme="majorBidi" w:cstheme="majorBidi"/>
-          <w:lang w:val="en-US"/>
-        </w:rPr>
-        <w:t>Decision Trees</w:t>
+        <w:t xml:space="preserve">Figure 11. Results of LIME </w:t>
+      </w:r>
+      <w:r>
+        <w:rPr>
+          <w:rFonts w:asciiTheme="majorBidi" w:hAnsiTheme="majorBidi" w:cstheme="majorBidi"/>
+          <w:lang w:val="en-US"/>
+        </w:rPr>
+        <w:t>on Decision Trees</w:t>
       </w:r>
     </w:p>
     <w:p>
@@ -16155,14 +16032,7 @@
           <w:rFonts w:asciiTheme="majorBidi" w:hAnsiTheme="majorBidi" w:cstheme="majorBidi"/>
           <w:lang w:val="en-US"/>
         </w:rPr>
-        <w:t xml:space="preserve">on </w:t>
-      </w:r>
-      <w:r>
-        <w:rPr>
-          <w:rFonts w:asciiTheme="majorBidi" w:hAnsiTheme="majorBidi" w:cstheme="majorBidi"/>
-          <w:lang w:val="en-US"/>
-        </w:rPr>
-        <w:t>Random Forest</w:t>
+        <w:t>on Random Forest</w:t>
       </w:r>
     </w:p>
     <w:p>
@@ -16241,25 +16111,7 @@
           <w:szCs w:val="20"/>
           <w:lang w:val="en-US"/>
         </w:rPr>
-        <w:t>Figure 1</w:t>
-      </w:r>
-      <w:r>
-        <w:rPr>
-          <w:rFonts w:asciiTheme="majorBidi" w:hAnsiTheme="majorBidi" w:cstheme="majorBidi"/>
-          <w:sz w:val="20"/>
-          <w:szCs w:val="20"/>
-          <w:lang w:val="en-US"/>
-        </w:rPr>
-        <w:t>3</w:t>
-      </w:r>
-      <w:r>
-        <w:rPr>
-          <w:rFonts w:asciiTheme="majorBidi" w:hAnsiTheme="majorBidi" w:cstheme="majorBidi"/>
-          <w:sz w:val="20"/>
-          <w:szCs w:val="20"/>
-          <w:lang w:val="en-US"/>
-        </w:rPr>
-        <w:t xml:space="preserve">. Results of LIME </w:t>
+        <w:t xml:space="preserve">Figure 13. Results of LIME </w:t>
       </w:r>
       <w:r>
         <w:rPr>
@@ -16344,39 +16196,14 @@
           <w:szCs w:val="20"/>
           <w:lang w:val="en-US"/>
         </w:rPr>
-        <w:t>Figure 1</w:t>
-      </w:r>
-      <w:r>
-        <w:rPr>
-          <w:rFonts w:asciiTheme="majorBidi" w:hAnsiTheme="majorBidi" w:cstheme="majorBidi"/>
-          <w:sz w:val="20"/>
-          <w:szCs w:val="20"/>
-          <w:lang w:val="en-US"/>
-        </w:rPr>
-        <w:t>4</w:t>
-      </w:r>
-      <w:r>
-        <w:rPr>
-          <w:rFonts w:asciiTheme="majorBidi" w:hAnsiTheme="majorBidi" w:cstheme="majorBidi"/>
-          <w:sz w:val="20"/>
-          <w:szCs w:val="20"/>
-          <w:lang w:val="en-US"/>
-        </w:rPr>
-        <w:t xml:space="preserve">. Results of LIME </w:t>
-      </w:r>
-      <w:r>
-        <w:rPr>
-          <w:rFonts w:asciiTheme="majorBidi" w:hAnsiTheme="majorBidi" w:cstheme="majorBidi"/>
-          <w:lang w:val="en-US"/>
-        </w:rPr>
-        <w:t xml:space="preserve">on </w:t>
-      </w:r>
-      <w:r>
-        <w:rPr>
-          <w:rFonts w:asciiTheme="majorBidi" w:hAnsiTheme="majorBidi" w:cstheme="majorBidi"/>
-          <w:lang w:val="en-US"/>
-        </w:rPr>
-        <w:t>Gradient Boosting</w:t>
+        <w:t xml:space="preserve">Figure 14. Results of LIME </w:t>
+      </w:r>
+      <w:r>
+        <w:rPr>
+          <w:rFonts w:asciiTheme="majorBidi" w:hAnsiTheme="majorBidi" w:cstheme="majorBidi"/>
+          <w:lang w:val="en-US"/>
+        </w:rPr>
+        <w:t>on Gradient Boosting</w:t>
       </w:r>
     </w:p>
     <w:p>
@@ -16456,25 +16283,7 @@
           <w:szCs w:val="20"/>
           <w:lang w:val="en-US"/>
         </w:rPr>
-        <w:t>Figure 1</w:t>
-      </w:r>
-      <w:r>
-        <w:rPr>
-          <w:rFonts w:asciiTheme="majorBidi" w:hAnsiTheme="majorBidi" w:cstheme="majorBidi"/>
-          <w:sz w:val="20"/>
-          <w:szCs w:val="20"/>
-          <w:lang w:val="en-US"/>
-        </w:rPr>
-        <w:t>5</w:t>
-      </w:r>
-      <w:r>
-        <w:rPr>
-          <w:rFonts w:asciiTheme="majorBidi" w:hAnsiTheme="majorBidi" w:cstheme="majorBidi"/>
-          <w:sz w:val="20"/>
-          <w:szCs w:val="20"/>
-          <w:lang w:val="en-US"/>
-        </w:rPr>
-        <w:t xml:space="preserve">. Results of LIME </w:t>
+        <w:t xml:space="preserve">Figure 15. Results of LIME </w:t>
       </w:r>
       <w:r>
         <w:rPr>
@@ -16492,6 +16301,311 @@
         <w:t>XGBoost</w:t>
       </w:r>
       <w:proofErr w:type="spellEnd"/>
+    </w:p>
+    <w:p>
+      <w:pPr>
+        <w:rPr>
+          <w:rFonts w:asciiTheme="majorBidi" w:hAnsiTheme="majorBidi" w:cstheme="majorBidi"/>
+          <w:lang w:val="en-US"/>
+        </w:rPr>
+      </w:pPr>
+      <w:r>
+        <w:rPr>
+          <w:rFonts w:asciiTheme="majorBidi" w:hAnsiTheme="majorBidi" w:cstheme="majorBidi"/>
+          <w:lang w:val="en-US"/>
+        </w:rPr>
+        <w:t>Across all models, the most significant features influencing the predictions are:</w:t>
+      </w:r>
+    </w:p>
+    <w:p>
+      <w:pPr>
+        <w:numPr>
+          <w:ilvl w:val="0"/>
+          <w:numId w:val="43"/>
+        </w:numPr>
+        <w:rPr>
+          <w:rFonts w:asciiTheme="majorBidi" w:hAnsiTheme="majorBidi" w:cstheme="majorBidi"/>
+          <w:lang w:val="en-US"/>
+        </w:rPr>
+      </w:pPr>
+      <w:proofErr w:type="spellStart"/>
+      <w:r>
+        <w:rPr>
+          <w:rFonts w:asciiTheme="majorBidi" w:hAnsiTheme="majorBidi" w:cstheme="majorBidi"/>
+          <w:b/>
+          <w:bCs/>
+          <w:lang w:val="en-US"/>
+        </w:rPr>
+        <w:t>Consommation</w:t>
+      </w:r>
+      <w:proofErr w:type="spellEnd"/>
+      <w:r>
+        <w:rPr>
+          <w:rFonts w:asciiTheme="majorBidi" w:hAnsiTheme="majorBidi" w:cstheme="majorBidi"/>
+          <w:b/>
+          <w:bCs/>
+          <w:lang w:val="en-US"/>
+        </w:rPr>
+        <w:t xml:space="preserve"> extra-</w:t>
+      </w:r>
+      <w:proofErr w:type="spellStart"/>
+      <w:r>
+        <w:rPr>
+          <w:rFonts w:asciiTheme="majorBidi" w:hAnsiTheme="majorBidi" w:cstheme="majorBidi"/>
+          <w:b/>
+          <w:bCs/>
+          <w:lang w:val="en-US"/>
+        </w:rPr>
+        <w:t>urbaine</w:t>
+      </w:r>
+      <w:proofErr w:type="spellEnd"/>
+      <w:r>
+        <w:rPr>
+          <w:rFonts w:asciiTheme="majorBidi" w:hAnsiTheme="majorBidi" w:cstheme="majorBidi"/>
+          <w:b/>
+          <w:bCs/>
+          <w:lang w:val="en-US"/>
+        </w:rPr>
+        <w:t xml:space="preserve"> (l/100km)</w:t>
+      </w:r>
+      <w:r>
+        <w:rPr>
+          <w:rFonts w:asciiTheme="majorBidi" w:hAnsiTheme="majorBidi" w:cstheme="majorBidi"/>
+          <w:lang w:val="en-US"/>
+        </w:rPr>
+        <w:t>: This feature consistently shows a strong positive impact on the predictions.</w:t>
+      </w:r>
+    </w:p>
+    <w:p>
+      <w:pPr>
+        <w:numPr>
+          <w:ilvl w:val="0"/>
+          <w:numId w:val="43"/>
+        </w:numPr>
+        <w:rPr>
+          <w:rFonts w:asciiTheme="majorBidi" w:hAnsiTheme="majorBidi" w:cstheme="majorBidi"/>
+          <w:lang w:val="en-US"/>
+        </w:rPr>
+      </w:pPr>
+      <w:proofErr w:type="spellStart"/>
+      <w:r>
+        <w:rPr>
+          <w:rFonts w:asciiTheme="majorBidi" w:hAnsiTheme="majorBidi" w:cstheme="majorBidi"/>
+          <w:b/>
+          <w:bCs/>
+          <w:lang w:val="en-US"/>
+        </w:rPr>
+        <w:t>Consommation</w:t>
+      </w:r>
+      <w:proofErr w:type="spellEnd"/>
+      <w:r>
+        <w:rPr>
+          <w:rFonts w:asciiTheme="majorBidi" w:hAnsiTheme="majorBidi" w:cstheme="majorBidi"/>
+          <w:b/>
+          <w:bCs/>
+          <w:lang w:val="en-US"/>
+        </w:rPr>
+        <w:t xml:space="preserve"> </w:t>
+      </w:r>
+      <w:proofErr w:type="spellStart"/>
+      <w:r>
+        <w:rPr>
+          <w:rFonts w:asciiTheme="majorBidi" w:hAnsiTheme="majorBidi" w:cstheme="majorBidi"/>
+          <w:b/>
+          <w:bCs/>
+          <w:lang w:val="en-US"/>
+        </w:rPr>
+        <w:t>mixte</w:t>
+      </w:r>
+      <w:proofErr w:type="spellEnd"/>
+      <w:r>
+        <w:rPr>
+          <w:rFonts w:asciiTheme="majorBidi" w:hAnsiTheme="majorBidi" w:cstheme="majorBidi"/>
+          <w:b/>
+          <w:bCs/>
+          <w:lang w:val="en-US"/>
+        </w:rPr>
+        <w:t xml:space="preserve"> (l/100km)</w:t>
+      </w:r>
+      <w:r>
+        <w:rPr>
+          <w:rFonts w:asciiTheme="majorBidi" w:hAnsiTheme="majorBidi" w:cstheme="majorBidi"/>
+          <w:lang w:val="en-US"/>
+        </w:rPr>
+        <w:t>: Similarly, this feature also shows a consistently strong positive impact.</w:t>
+      </w:r>
+    </w:p>
+    <w:p>
+      <w:pPr>
+        <w:numPr>
+          <w:ilvl w:val="0"/>
+          <w:numId w:val="43"/>
+        </w:numPr>
+        <w:rPr>
+          <w:rFonts w:asciiTheme="majorBidi" w:hAnsiTheme="majorBidi" w:cstheme="majorBidi"/>
+          <w:lang w:val="en-US"/>
+        </w:rPr>
+      </w:pPr>
+      <w:r>
+        <w:rPr>
+          <w:rFonts w:asciiTheme="majorBidi" w:hAnsiTheme="majorBidi" w:cstheme="majorBidi"/>
+          <w:b/>
+          <w:bCs/>
+          <w:lang w:val="en-US"/>
+        </w:rPr>
+        <w:t>CO type I (g/km)</w:t>
+      </w:r>
+      <w:r>
+        <w:rPr>
+          <w:rFonts w:asciiTheme="majorBidi" w:hAnsiTheme="majorBidi" w:cstheme="majorBidi"/>
+          <w:lang w:val="en-US"/>
+        </w:rPr>
+        <w:t xml:space="preserve">: </w:t>
+      </w:r>
+      <w:proofErr w:type="gramStart"/>
+      <w:r>
+        <w:rPr>
+          <w:rFonts w:asciiTheme="majorBidi" w:hAnsiTheme="majorBidi" w:cstheme="majorBidi"/>
+          <w:lang w:val="en-US"/>
+        </w:rPr>
+        <w:t>Generally</w:t>
+      </w:r>
+      <w:proofErr w:type="gramEnd"/>
+      <w:r>
+        <w:rPr>
+          <w:rFonts w:asciiTheme="majorBidi" w:hAnsiTheme="majorBidi" w:cstheme="majorBidi"/>
+          <w:lang w:val="en-US"/>
+        </w:rPr>
+        <w:t xml:space="preserve"> has a negative impact.</w:t>
+      </w:r>
+    </w:p>
+    <w:p>
+      <w:pPr>
+        <w:numPr>
+          <w:ilvl w:val="0"/>
+          <w:numId w:val="43"/>
+        </w:numPr>
+        <w:rPr>
+          <w:rFonts w:asciiTheme="majorBidi" w:hAnsiTheme="majorBidi" w:cstheme="majorBidi"/>
+          <w:lang w:val="en-US"/>
+        </w:rPr>
+      </w:pPr>
+      <w:proofErr w:type="spellStart"/>
+      <w:r>
+        <w:rPr>
+          <w:rFonts w:asciiTheme="majorBidi" w:hAnsiTheme="majorBidi" w:cstheme="majorBidi"/>
+          <w:b/>
+          <w:bCs/>
+          <w:lang w:val="en-US"/>
+        </w:rPr>
+        <w:t>Marque_NISSAN</w:t>
+      </w:r>
+      <w:proofErr w:type="spellEnd"/>
+      <w:r>
+        <w:rPr>
+          <w:rFonts w:asciiTheme="majorBidi" w:hAnsiTheme="majorBidi" w:cstheme="majorBidi"/>
+          <w:lang w:val="en-US"/>
+        </w:rPr>
+        <w:t xml:space="preserve"> and </w:t>
+      </w:r>
+      <w:proofErr w:type="spellStart"/>
+      <w:r>
+        <w:rPr>
+          <w:rFonts w:asciiTheme="majorBidi" w:hAnsiTheme="majorBidi" w:cstheme="majorBidi"/>
+          <w:b/>
+          <w:bCs/>
+          <w:lang w:val="en-US"/>
+        </w:rPr>
+        <w:t>Marque_TOYOTA</w:t>
+      </w:r>
+      <w:proofErr w:type="spellEnd"/>
+      <w:r>
+        <w:rPr>
+          <w:rFonts w:asciiTheme="majorBidi" w:hAnsiTheme="majorBidi" w:cstheme="majorBidi"/>
+          <w:lang w:val="en-US"/>
+        </w:rPr>
+        <w:t>: Show positive impacts in certain models.</w:t>
+      </w:r>
+    </w:p>
+    <w:p>
+      <w:pPr>
+        <w:numPr>
+          <w:ilvl w:val="0"/>
+          <w:numId w:val="43"/>
+        </w:numPr>
+        <w:rPr>
+          <w:rFonts w:asciiTheme="majorBidi" w:hAnsiTheme="majorBidi" w:cstheme="majorBidi"/>
+          <w:lang w:val="en-US"/>
+        </w:rPr>
+      </w:pPr>
+      <w:proofErr w:type="spellStart"/>
+      <w:r>
+        <w:rPr>
+          <w:rFonts w:asciiTheme="majorBidi" w:hAnsiTheme="majorBidi" w:cstheme="majorBidi"/>
+          <w:b/>
+          <w:bCs/>
+          <w:lang w:val="en-US"/>
+        </w:rPr>
+        <w:t>Carrosserie_CABRIOLET</w:t>
+      </w:r>
+      <w:proofErr w:type="spellEnd"/>
+      <w:r>
+        <w:rPr>
+          <w:rFonts w:asciiTheme="majorBidi" w:hAnsiTheme="majorBidi" w:cstheme="majorBidi"/>
+          <w:lang w:val="en-US"/>
+        </w:rPr>
+        <w:t xml:space="preserve"> and </w:t>
+      </w:r>
+      <w:proofErr w:type="spellStart"/>
+      <w:r>
+        <w:rPr>
+          <w:rFonts w:asciiTheme="majorBidi" w:hAnsiTheme="majorBidi" w:cstheme="majorBidi"/>
+          <w:b/>
+          <w:bCs/>
+          <w:lang w:val="en-US"/>
+        </w:rPr>
+        <w:t>Modèle</w:t>
+      </w:r>
+      <w:proofErr w:type="spellEnd"/>
+      <w:r>
+        <w:rPr>
+          <w:rFonts w:asciiTheme="majorBidi" w:hAnsiTheme="majorBidi" w:cstheme="majorBidi"/>
+          <w:b/>
+          <w:bCs/>
+          <w:lang w:val="en-US"/>
+        </w:rPr>
+        <w:t xml:space="preserve"> UTAC_E 220</w:t>
+      </w:r>
+      <w:r>
+        <w:rPr>
+          <w:rFonts w:asciiTheme="majorBidi" w:hAnsiTheme="majorBidi" w:cstheme="majorBidi"/>
+          <w:lang w:val="en-US"/>
+        </w:rPr>
+        <w:t>: Often have negative impacts.</w:t>
+      </w:r>
+    </w:p>
+    <w:p>
+      <w:pPr>
+        <w:rPr>
+          <w:rFonts w:asciiTheme="majorBidi" w:hAnsiTheme="majorBidi" w:cstheme="majorBidi"/>
+          <w:lang w:val="en-US"/>
+        </w:rPr>
+      </w:pPr>
+      <w:r>
+        <w:rPr>
+          <w:rFonts w:asciiTheme="majorBidi" w:hAnsiTheme="majorBidi" w:cstheme="majorBidi"/>
+          <w:lang w:val="en-US"/>
+        </w:rPr>
+        <w:t xml:space="preserve">These consistent patterns across models highlight the significant influence of fuel consumption metrics and specific car brands and models on the target variable. The consistent importance of these features </w:t>
+      </w:r>
+      <w:r>
+        <w:rPr>
+          <w:rFonts w:asciiTheme="majorBidi" w:hAnsiTheme="majorBidi" w:cstheme="majorBidi"/>
+          <w:lang w:val="en-US"/>
+        </w:rPr>
+        <w:lastRenderedPageBreak/>
+        <w:t>suggests that focusing on optimizing fuel consumption and understanding the impact of car types and brands can be crucial for improving model performance and making accurate predictions.</w:t>
+      </w:r>
     </w:p>
     <w:p>
       <w:pPr>
@@ -16539,14 +16653,7 @@
           <w:rFonts w:asciiTheme="majorBidi" w:hAnsiTheme="majorBidi" w:cstheme="majorBidi"/>
           <w:lang w:val="en-US"/>
         </w:rPr>
-        <w:t xml:space="preserve">The results of applying this tool to the models are presented in </w:t>
-      </w:r>
-      <w:r>
-        <w:rPr>
-          <w:rFonts w:asciiTheme="majorBidi" w:hAnsiTheme="majorBidi" w:cstheme="majorBidi"/>
-          <w:lang w:val="en-US"/>
-        </w:rPr>
-        <w:t>Figure</w:t>
+        <w:t>The results of applying this tool to the models are presented in Figure</w:t>
       </w:r>
       <w:r>
         <w:rPr>
@@ -16600,7 +16707,6 @@
           <w:noProof/>
           <w:lang w:val="en-US"/>
         </w:rPr>
-        <w:lastRenderedPageBreak/>
         <w:drawing>
           <wp:inline distT="0" distB="0" distL="0" distR="0" wp14:anchorId="28E5EAEE" wp14:editId="03FB8A64">
             <wp:extent cx="5760720" cy="3253105"/>
@@ -16653,57 +16759,14 @@
           <w:szCs w:val="20"/>
           <w:lang w:val="en-US"/>
         </w:rPr>
-        <w:t>Figure 1</w:t>
-      </w:r>
-      <w:r>
-        <w:rPr>
-          <w:rFonts w:asciiTheme="majorBidi" w:hAnsiTheme="majorBidi" w:cstheme="majorBidi"/>
-          <w:sz w:val="20"/>
-          <w:szCs w:val="20"/>
-          <w:lang w:val="en-US"/>
-        </w:rPr>
-        <w:t>6</w:t>
-      </w:r>
-      <w:r>
-        <w:rPr>
-          <w:rFonts w:asciiTheme="majorBidi" w:hAnsiTheme="majorBidi" w:cstheme="majorBidi"/>
-          <w:sz w:val="20"/>
-          <w:szCs w:val="20"/>
-          <w:lang w:val="en-US"/>
-        </w:rPr>
-        <w:t xml:space="preserve">. Results of </w:t>
-      </w:r>
-      <w:r>
-        <w:rPr>
-          <w:rFonts w:asciiTheme="majorBidi" w:hAnsiTheme="majorBidi" w:cstheme="majorBidi"/>
-          <w:sz w:val="20"/>
-          <w:szCs w:val="20"/>
-          <w:lang w:val="en-US"/>
-        </w:rPr>
-        <w:t>PDP</w:t>
-      </w:r>
-      <w:r>
-        <w:rPr>
-          <w:rFonts w:asciiTheme="majorBidi" w:hAnsiTheme="majorBidi" w:cstheme="majorBidi"/>
-          <w:sz w:val="20"/>
-          <w:szCs w:val="20"/>
-          <w:lang w:val="en-US"/>
-        </w:rPr>
-        <w:t xml:space="preserve"> </w:t>
-      </w:r>
-      <w:r>
-        <w:rPr>
-          <w:rFonts w:asciiTheme="majorBidi" w:hAnsiTheme="majorBidi" w:cstheme="majorBidi"/>
-          <w:lang w:val="en-US"/>
-        </w:rPr>
-        <w:t xml:space="preserve">on </w:t>
-      </w:r>
-      <w:r>
-        <w:rPr>
-          <w:rFonts w:asciiTheme="majorBidi" w:hAnsiTheme="majorBidi" w:cstheme="majorBidi"/>
-          <w:lang w:val="en-US"/>
-        </w:rPr>
-        <w:t>Decision Trees</w:t>
+        <w:t xml:space="preserve">Figure 16. Results of PDP </w:t>
+      </w:r>
+      <w:r>
+        <w:rPr>
+          <w:rFonts w:asciiTheme="majorBidi" w:hAnsiTheme="majorBidi" w:cstheme="majorBidi"/>
+          <w:lang w:val="en-US"/>
+        </w:rPr>
+        <w:t>on Decision Trees</w:t>
       </w:r>
     </w:p>
     <w:p>
@@ -16795,14 +16858,7 @@
           <w:rFonts w:asciiTheme="majorBidi" w:hAnsiTheme="majorBidi" w:cstheme="majorBidi"/>
           <w:lang w:val="en-US"/>
         </w:rPr>
-        <w:t xml:space="preserve">on </w:t>
-      </w:r>
-      <w:r>
-        <w:rPr>
-          <w:rFonts w:asciiTheme="majorBidi" w:hAnsiTheme="majorBidi" w:cstheme="majorBidi"/>
-          <w:lang w:val="en-US"/>
-        </w:rPr>
-        <w:t>Random Forest</w:t>
+        <w:t>on Random Forest</w:t>
       </w:r>
     </w:p>
     <w:p>
@@ -16881,46 +16937,14 @@
           <w:szCs w:val="20"/>
           <w:lang w:val="en-US"/>
         </w:rPr>
-        <w:t>Figure 1</w:t>
-      </w:r>
-      <w:r>
-        <w:rPr>
-          <w:rFonts w:asciiTheme="majorBidi" w:hAnsiTheme="majorBidi" w:cstheme="majorBidi"/>
-          <w:sz w:val="20"/>
-          <w:szCs w:val="20"/>
-          <w:lang w:val="en-US"/>
-        </w:rPr>
-        <w:t>8</w:t>
-      </w:r>
-      <w:r>
-        <w:rPr>
-          <w:rFonts w:asciiTheme="majorBidi" w:hAnsiTheme="majorBidi" w:cstheme="majorBidi"/>
-          <w:sz w:val="20"/>
-          <w:szCs w:val="20"/>
-          <w:lang w:val="en-US"/>
-        </w:rPr>
-        <w:t xml:space="preserve">. Results of PDP </w:t>
-      </w:r>
-      <w:r>
-        <w:rPr>
-          <w:rFonts w:asciiTheme="majorBidi" w:hAnsiTheme="majorBidi" w:cstheme="majorBidi"/>
-          <w:lang w:val="en-US"/>
-        </w:rPr>
-        <w:t xml:space="preserve">on </w:t>
-      </w:r>
-      <w:r>
-        <w:rPr>
-          <w:rFonts w:asciiTheme="majorBidi" w:hAnsiTheme="majorBidi" w:cstheme="majorBidi"/>
-          <w:lang w:val="en-US"/>
-        </w:rPr>
-        <w:t xml:space="preserve">Bagged </w:t>
-      </w:r>
-      <w:r>
-        <w:rPr>
-          <w:rFonts w:asciiTheme="majorBidi" w:hAnsiTheme="majorBidi" w:cstheme="majorBidi"/>
-          <w:lang w:val="en-US"/>
-        </w:rPr>
-        <w:t>Decision Trees</w:t>
+        <w:t xml:space="preserve">Figure 18. Results of PDP </w:t>
+      </w:r>
+      <w:r>
+        <w:rPr>
+          <w:rFonts w:asciiTheme="majorBidi" w:hAnsiTheme="majorBidi" w:cstheme="majorBidi"/>
+          <w:lang w:val="en-US"/>
+        </w:rPr>
+        <w:t>on Bagged Decision Trees</w:t>
       </w:r>
     </w:p>
     <w:p>
@@ -16996,39 +17020,14 @@
           <w:szCs w:val="20"/>
           <w:lang w:val="en-US"/>
         </w:rPr>
-        <w:t>Figure 1</w:t>
-      </w:r>
-      <w:r>
-        <w:rPr>
-          <w:rFonts w:asciiTheme="majorBidi" w:hAnsiTheme="majorBidi" w:cstheme="majorBidi"/>
-          <w:sz w:val="20"/>
-          <w:szCs w:val="20"/>
-          <w:lang w:val="en-US"/>
-        </w:rPr>
-        <w:t>9</w:t>
-      </w:r>
-      <w:r>
-        <w:rPr>
-          <w:rFonts w:asciiTheme="majorBidi" w:hAnsiTheme="majorBidi" w:cstheme="majorBidi"/>
-          <w:sz w:val="20"/>
-          <w:szCs w:val="20"/>
-          <w:lang w:val="en-US"/>
-        </w:rPr>
-        <w:t xml:space="preserve">. Results of PDP </w:t>
-      </w:r>
-      <w:r>
-        <w:rPr>
-          <w:rFonts w:asciiTheme="majorBidi" w:hAnsiTheme="majorBidi" w:cstheme="majorBidi"/>
-          <w:lang w:val="en-US"/>
-        </w:rPr>
-        <w:t xml:space="preserve">on </w:t>
-      </w:r>
-      <w:r>
-        <w:rPr>
-          <w:rFonts w:asciiTheme="majorBidi" w:hAnsiTheme="majorBidi" w:cstheme="majorBidi"/>
-          <w:lang w:val="en-US"/>
-        </w:rPr>
-        <w:t>Gradient Boost</w:t>
+        <w:t xml:space="preserve">Figure 19. Results of PDP </w:t>
+      </w:r>
+      <w:r>
+        <w:rPr>
+          <w:rFonts w:asciiTheme="majorBidi" w:hAnsiTheme="majorBidi" w:cstheme="majorBidi"/>
+          <w:lang w:val="en-US"/>
+        </w:rPr>
+        <w:t>on Gradient Boost</w:t>
       </w:r>
     </w:p>
     <w:p>
@@ -17094,6 +17093,7 @@
         <w:pStyle w:val="Listenabsatz"/>
         <w:jc w:val="center"/>
         <w:rPr>
+          <w:rFonts w:asciiTheme="majorBidi" w:hAnsiTheme="majorBidi" w:cstheme="majorBidi"/>
           <w:lang w:val="en-US"/>
         </w:rPr>
       </w:pPr>
@@ -17104,25 +17104,7 @@
           <w:szCs w:val="20"/>
           <w:lang w:val="en-US"/>
         </w:rPr>
-        <w:t xml:space="preserve">Figure </w:t>
-      </w:r>
-      <w:r>
-        <w:rPr>
-          <w:rFonts w:asciiTheme="majorBidi" w:hAnsiTheme="majorBidi" w:cstheme="majorBidi"/>
-          <w:sz w:val="20"/>
-          <w:szCs w:val="20"/>
-          <w:lang w:val="en-US"/>
-        </w:rPr>
-        <w:t>20</w:t>
-      </w:r>
-      <w:r>
-        <w:rPr>
-          <w:rFonts w:asciiTheme="majorBidi" w:hAnsiTheme="majorBidi" w:cstheme="majorBidi"/>
-          <w:sz w:val="20"/>
-          <w:szCs w:val="20"/>
-          <w:lang w:val="en-US"/>
-        </w:rPr>
-        <w:t xml:space="preserve">. Results of PDP </w:t>
+        <w:t xml:space="preserve">Figure 20. Results of PDP </w:t>
       </w:r>
       <w:r>
         <w:rPr>
@@ -17140,6 +17122,250 @@
         <w:t>XGBoost</w:t>
       </w:r>
       <w:proofErr w:type="spellEnd"/>
+    </w:p>
+    <w:p>
+      <w:pPr>
+        <w:pStyle w:val="Listenabsatz"/>
+        <w:jc w:val="center"/>
+        <w:rPr>
+          <w:lang w:val="en-US"/>
+        </w:rPr>
+      </w:pPr>
+    </w:p>
+    <w:p>
+      <w:pPr>
+        <w:jc w:val="lowKashida"/>
+        <w:rPr>
+          <w:rFonts w:asciiTheme="majorBidi" w:hAnsiTheme="majorBidi" w:cstheme="majorBidi"/>
+          <w:lang w:val="en-US"/>
+        </w:rPr>
+      </w:pPr>
+      <w:r>
+        <w:rPr>
+          <w:rFonts w:asciiTheme="majorBidi" w:hAnsiTheme="majorBidi" w:cstheme="majorBidi"/>
+          <w:lang w:val="en-US"/>
+        </w:rPr>
+        <w:t>As we have only investigated the impact of two features on the target feature, here are our interpretations based on the PDP diagrams and also the LIME diagrams:</w:t>
+      </w:r>
+    </w:p>
+    <w:p>
+      <w:pPr>
+        <w:pStyle w:val="Listenabsatz"/>
+        <w:numPr>
+          <w:ilvl w:val="0"/>
+          <w:numId w:val="44"/>
+        </w:numPr>
+        <w:jc w:val="lowKashida"/>
+        <w:rPr>
+          <w:rFonts w:asciiTheme="majorBidi" w:hAnsiTheme="majorBidi" w:cstheme="majorBidi"/>
+          <w:lang w:val="en-US"/>
+        </w:rPr>
+      </w:pPr>
+      <w:r>
+        <w:rPr>
+          <w:rFonts w:asciiTheme="majorBidi" w:hAnsiTheme="majorBidi" w:cstheme="majorBidi"/>
+          <w:b/>
+          <w:bCs/>
+          <w:lang w:val="en-US"/>
+        </w:rPr>
+        <w:t>Fuel Consumption</w:t>
+      </w:r>
+      <w:r>
+        <w:rPr>
+          <w:rFonts w:asciiTheme="majorBidi" w:hAnsiTheme="majorBidi" w:cstheme="majorBidi"/>
+          <w:lang w:val="en-US"/>
+        </w:rPr>
+        <w:t>:</w:t>
+      </w:r>
+      <w:r>
+        <w:rPr>
+          <w:rFonts w:asciiTheme="majorBidi" w:hAnsiTheme="majorBidi" w:cstheme="majorBidi"/>
+          <w:lang w:val="en-US"/>
+        </w:rPr>
+        <w:t xml:space="preserve"> </w:t>
+      </w:r>
+      <w:r>
+        <w:rPr>
+          <w:rFonts w:asciiTheme="majorBidi" w:hAnsiTheme="majorBidi" w:cstheme="majorBidi"/>
+          <w:lang w:val="en-US"/>
+        </w:rPr>
+        <w:t>Extra-urban and mixed fuel consumption are strong predictors of higher CO emissions, indicating that vehicles with higher fuel consumption tend to emit more CO.</w:t>
+      </w:r>
+    </w:p>
+    <w:p>
+      <w:pPr>
+        <w:pStyle w:val="Listenabsatz"/>
+        <w:numPr>
+          <w:ilvl w:val="0"/>
+          <w:numId w:val="44"/>
+        </w:numPr>
+        <w:jc w:val="lowKashida"/>
+        <w:rPr>
+          <w:rFonts w:asciiTheme="majorBidi" w:hAnsiTheme="majorBidi" w:cstheme="majorBidi"/>
+          <w:lang w:val="en-US"/>
+        </w:rPr>
+      </w:pPr>
+      <w:r>
+        <w:rPr>
+          <w:rFonts w:asciiTheme="majorBidi" w:hAnsiTheme="majorBidi" w:cstheme="majorBidi"/>
+          <w:b/>
+          <w:bCs/>
+          <w:lang w:val="en-US"/>
+        </w:rPr>
+        <w:t>Vehicle Characteristics</w:t>
+      </w:r>
+      <w:r>
+        <w:rPr>
+          <w:rFonts w:asciiTheme="majorBidi" w:hAnsiTheme="majorBidi" w:cstheme="majorBidi"/>
+          <w:lang w:val="en-US"/>
+        </w:rPr>
+        <w:t>:</w:t>
+      </w:r>
+      <w:r>
+        <w:rPr>
+          <w:rFonts w:asciiTheme="majorBidi" w:hAnsiTheme="majorBidi" w:cstheme="majorBidi"/>
+          <w:lang w:val="en-US"/>
+        </w:rPr>
+        <w:t xml:space="preserve"> </w:t>
+      </w:r>
+      <w:r>
+        <w:rPr>
+          <w:rFonts w:asciiTheme="majorBidi" w:hAnsiTheme="majorBidi" w:cstheme="majorBidi"/>
+          <w:lang w:val="en-US"/>
+        </w:rPr>
+        <w:t>Certain vehicle models and body styles consistently influence CO emissions. For example, models like UTAC_E 200 and UTAC_E 220, and body styles like Cabriolet and Break, are associated with different emission levels, suggesting that design choices impact emissions.</w:t>
+      </w:r>
+    </w:p>
+    <w:p>
+      <w:pPr>
+        <w:pStyle w:val="Listenabsatz"/>
+        <w:numPr>
+          <w:ilvl w:val="0"/>
+          <w:numId w:val="44"/>
+        </w:numPr>
+        <w:jc w:val="lowKashida"/>
+        <w:rPr>
+          <w:rFonts w:asciiTheme="majorBidi" w:hAnsiTheme="majorBidi" w:cstheme="majorBidi"/>
+          <w:lang w:val="en-US"/>
+        </w:rPr>
+      </w:pPr>
+      <w:r>
+        <w:rPr>
+          <w:rFonts w:asciiTheme="majorBidi" w:hAnsiTheme="majorBidi" w:cstheme="majorBidi"/>
+          <w:b/>
+          <w:bCs/>
+          <w:lang w:val="en-US"/>
+        </w:rPr>
+        <w:t>Transmission Types</w:t>
+      </w:r>
+      <w:r>
+        <w:rPr>
+          <w:rFonts w:asciiTheme="majorBidi" w:hAnsiTheme="majorBidi" w:cstheme="majorBidi"/>
+          <w:lang w:val="en-US"/>
+        </w:rPr>
+        <w:t>:</w:t>
+      </w:r>
+      <w:r>
+        <w:rPr>
+          <w:rFonts w:asciiTheme="majorBidi" w:hAnsiTheme="majorBidi" w:cstheme="majorBidi"/>
+          <w:lang w:val="en-US"/>
+        </w:rPr>
+        <w:t xml:space="preserve"> </w:t>
+      </w:r>
+      <w:r>
+        <w:rPr>
+          <w:rFonts w:asciiTheme="majorBidi" w:hAnsiTheme="majorBidi" w:cstheme="majorBidi"/>
+          <w:lang w:val="en-US"/>
+        </w:rPr>
+        <w:t xml:space="preserve">Specific transmission types, such as </w:t>
+      </w:r>
+      <w:proofErr w:type="spellStart"/>
+      <w:r>
+        <w:rPr>
+          <w:rFonts w:asciiTheme="majorBidi" w:hAnsiTheme="majorBidi" w:cstheme="majorBidi"/>
+          <w:lang w:val="en-US"/>
+        </w:rPr>
+        <w:t>Boîte</w:t>
+      </w:r>
+      <w:proofErr w:type="spellEnd"/>
+      <w:r>
+        <w:rPr>
+          <w:rFonts w:asciiTheme="majorBidi" w:hAnsiTheme="majorBidi" w:cstheme="majorBidi"/>
+          <w:lang w:val="en-US"/>
+        </w:rPr>
+        <w:t xml:space="preserve"> de </w:t>
+      </w:r>
+      <w:proofErr w:type="spellStart"/>
+      <w:r>
+        <w:rPr>
+          <w:rFonts w:asciiTheme="majorBidi" w:hAnsiTheme="majorBidi" w:cstheme="majorBidi"/>
+          <w:lang w:val="en-US"/>
+        </w:rPr>
+        <w:t>vitesse_D</w:t>
+      </w:r>
+      <w:proofErr w:type="spellEnd"/>
+      <w:r>
+        <w:rPr>
+          <w:rFonts w:asciiTheme="majorBidi" w:hAnsiTheme="majorBidi" w:cstheme="majorBidi"/>
+          <w:lang w:val="en-US"/>
+        </w:rPr>
+        <w:t xml:space="preserve"> 7, influence CO emissions, indicating the importance of transmission in vehicle emissions.</w:t>
+      </w:r>
+    </w:p>
+    <w:p>
+      <w:pPr>
+        <w:pStyle w:val="Listenabsatz"/>
+        <w:numPr>
+          <w:ilvl w:val="0"/>
+          <w:numId w:val="44"/>
+        </w:numPr>
+        <w:jc w:val="lowKashida"/>
+        <w:rPr>
+          <w:rFonts w:asciiTheme="majorBidi" w:hAnsiTheme="majorBidi" w:cstheme="majorBidi"/>
+          <w:lang w:val="en-US"/>
+        </w:rPr>
+      </w:pPr>
+      <w:r>
+        <w:rPr>
+          <w:rFonts w:asciiTheme="majorBidi" w:hAnsiTheme="majorBidi" w:cstheme="majorBidi"/>
+          <w:b/>
+          <w:bCs/>
+          <w:lang w:val="en-US"/>
+        </w:rPr>
+        <w:t>Car Brands</w:t>
+      </w:r>
+      <w:r>
+        <w:rPr>
+          <w:rFonts w:asciiTheme="majorBidi" w:hAnsiTheme="majorBidi" w:cstheme="majorBidi"/>
+          <w:lang w:val="en-US"/>
+        </w:rPr>
+        <w:t>:</w:t>
+      </w:r>
+      <w:r>
+        <w:rPr>
+          <w:rFonts w:asciiTheme="majorBidi" w:hAnsiTheme="majorBidi" w:cstheme="majorBidi"/>
+          <w:lang w:val="en-US"/>
+        </w:rPr>
+        <w:t xml:space="preserve"> </w:t>
+      </w:r>
+      <w:bookmarkStart w:id="0" w:name="_GoBack"/>
+      <w:bookmarkEnd w:id="0"/>
+      <w:r>
+        <w:rPr>
+          <w:rFonts w:asciiTheme="majorBidi" w:hAnsiTheme="majorBidi" w:cstheme="majorBidi"/>
+          <w:lang w:val="en-US"/>
+        </w:rPr>
+        <w:t>The LIME explanations show that certain car brands, such as Nissan and Toyota, are associated with different emission levels, which could be due to differences in technology and design among brands.</w:t>
+      </w:r>
+    </w:p>
+    <w:p>
+      <w:pPr>
+        <w:jc w:val="lowKashida"/>
+        <w:rPr>
+          <w:rFonts w:asciiTheme="majorBidi" w:hAnsiTheme="majorBidi" w:cstheme="majorBidi"/>
+          <w:lang w:val="en-US"/>
+        </w:rPr>
+      </w:pPr>
     </w:p>
     <w:p>
       <w:pPr>
@@ -21242,6 +21468,155 @@
     </w:lvl>
   </w:abstractNum>
   <w:abstractNum w:abstractNumId="11" w15:restartNumberingAfterBreak="0">
+    <w:nsid w:val="31FB21A6"/>
+    <w:multiLevelType w:val="multilevel"/>
+    <w:tmpl w:val="35E4CB7A"/>
+    <w:lvl w:ilvl="0">
+      <w:start w:val="1"/>
+      <w:numFmt w:val="bullet"/>
+      <w:lvlText w:val=""/>
+      <w:lvlJc w:val="left"/>
+      <w:pPr>
+        <w:tabs>
+          <w:tab w:val="num" w:pos="720"/>
+        </w:tabs>
+        <w:ind w:left="720" w:hanging="360"/>
+      </w:pPr>
+      <w:rPr>
+        <w:rFonts w:ascii="Symbol" w:hAnsi="Symbol" w:hint="default"/>
+        <w:sz w:val="20"/>
+      </w:rPr>
+    </w:lvl>
+    <w:lvl w:ilvl="1" w:tentative="1">
+      <w:start w:val="1"/>
+      <w:numFmt w:val="bullet"/>
+      <w:lvlText w:val="o"/>
+      <w:lvlJc w:val="left"/>
+      <w:pPr>
+        <w:tabs>
+          <w:tab w:val="num" w:pos="1440"/>
+        </w:tabs>
+        <w:ind w:left="1440" w:hanging="360"/>
+      </w:pPr>
+      <w:rPr>
+        <w:rFonts w:ascii="Courier New" w:hAnsi="Courier New" w:hint="default"/>
+        <w:sz w:val="20"/>
+      </w:rPr>
+    </w:lvl>
+    <w:lvl w:ilvl="2" w:tentative="1">
+      <w:start w:val="1"/>
+      <w:numFmt w:val="bullet"/>
+      <w:lvlText w:val=""/>
+      <w:lvlJc w:val="left"/>
+      <w:pPr>
+        <w:tabs>
+          <w:tab w:val="num" w:pos="2160"/>
+        </w:tabs>
+        <w:ind w:left="2160" w:hanging="360"/>
+      </w:pPr>
+      <w:rPr>
+        <w:rFonts w:ascii="Wingdings" w:hAnsi="Wingdings" w:hint="default"/>
+        <w:sz w:val="20"/>
+      </w:rPr>
+    </w:lvl>
+    <w:lvl w:ilvl="3" w:tentative="1">
+      <w:start w:val="1"/>
+      <w:numFmt w:val="bullet"/>
+      <w:lvlText w:val=""/>
+      <w:lvlJc w:val="left"/>
+      <w:pPr>
+        <w:tabs>
+          <w:tab w:val="num" w:pos="2880"/>
+        </w:tabs>
+        <w:ind w:left="2880" w:hanging="360"/>
+      </w:pPr>
+      <w:rPr>
+        <w:rFonts w:ascii="Wingdings" w:hAnsi="Wingdings" w:hint="default"/>
+        <w:sz w:val="20"/>
+      </w:rPr>
+    </w:lvl>
+    <w:lvl w:ilvl="4" w:tentative="1">
+      <w:start w:val="1"/>
+      <w:numFmt w:val="bullet"/>
+      <w:lvlText w:val=""/>
+      <w:lvlJc w:val="left"/>
+      <w:pPr>
+        <w:tabs>
+          <w:tab w:val="num" w:pos="3600"/>
+        </w:tabs>
+        <w:ind w:left="3600" w:hanging="360"/>
+      </w:pPr>
+      <w:rPr>
+        <w:rFonts w:ascii="Wingdings" w:hAnsi="Wingdings" w:hint="default"/>
+        <w:sz w:val="20"/>
+      </w:rPr>
+    </w:lvl>
+    <w:lvl w:ilvl="5" w:tentative="1">
+      <w:start w:val="1"/>
+      <w:numFmt w:val="bullet"/>
+      <w:lvlText w:val=""/>
+      <w:lvlJc w:val="left"/>
+      <w:pPr>
+        <w:tabs>
+          <w:tab w:val="num" w:pos="4320"/>
+        </w:tabs>
+        <w:ind w:left="4320" w:hanging="360"/>
+      </w:pPr>
+      <w:rPr>
+        <w:rFonts w:ascii="Wingdings" w:hAnsi="Wingdings" w:hint="default"/>
+        <w:sz w:val="20"/>
+      </w:rPr>
+    </w:lvl>
+    <w:lvl w:ilvl="6" w:tentative="1">
+      <w:start w:val="1"/>
+      <w:numFmt w:val="bullet"/>
+      <w:lvlText w:val=""/>
+      <w:lvlJc w:val="left"/>
+      <w:pPr>
+        <w:tabs>
+          <w:tab w:val="num" w:pos="5040"/>
+        </w:tabs>
+        <w:ind w:left="5040" w:hanging="360"/>
+      </w:pPr>
+      <w:rPr>
+        <w:rFonts w:ascii="Wingdings" w:hAnsi="Wingdings" w:hint="default"/>
+        <w:sz w:val="20"/>
+      </w:rPr>
+    </w:lvl>
+    <w:lvl w:ilvl="7" w:tentative="1">
+      <w:start w:val="1"/>
+      <w:numFmt w:val="bullet"/>
+      <w:lvlText w:val=""/>
+      <w:lvlJc w:val="left"/>
+      <w:pPr>
+        <w:tabs>
+          <w:tab w:val="num" w:pos="5760"/>
+        </w:tabs>
+        <w:ind w:left="5760" w:hanging="360"/>
+      </w:pPr>
+      <w:rPr>
+        <w:rFonts w:ascii="Wingdings" w:hAnsi="Wingdings" w:hint="default"/>
+        <w:sz w:val="20"/>
+      </w:rPr>
+    </w:lvl>
+    <w:lvl w:ilvl="8" w:tentative="1">
+      <w:start w:val="1"/>
+      <w:numFmt w:val="bullet"/>
+      <w:lvlText w:val=""/>
+      <w:lvlJc w:val="left"/>
+      <w:pPr>
+        <w:tabs>
+          <w:tab w:val="num" w:pos="6480"/>
+        </w:tabs>
+        <w:ind w:left="6480" w:hanging="360"/>
+      </w:pPr>
+      <w:rPr>
+        <w:rFonts w:ascii="Wingdings" w:hAnsi="Wingdings" w:hint="default"/>
+        <w:sz w:val="20"/>
+      </w:rPr>
+    </w:lvl>
+  </w:abstractNum>
+  <w:abstractNum w:abstractNumId="12" w15:restartNumberingAfterBreak="0">
     <w:nsid w:val="37E4651C"/>
     <w:multiLevelType w:val="hybridMultilevel"/>
     <w:tmpl w:val="576C405E"/>
@@ -21354,7 +21729,7 @@
       </w:rPr>
     </w:lvl>
   </w:abstractNum>
-  <w:abstractNum w:abstractNumId="12" w15:restartNumberingAfterBreak="0">
+  <w:abstractNum w:abstractNumId="13" w15:restartNumberingAfterBreak="0">
     <w:nsid w:val="3ADF2F12"/>
     <w:multiLevelType w:val="multilevel"/>
     <w:tmpl w:val="F42866D6"/>
@@ -21503,7 +21878,7 @@
       </w:rPr>
     </w:lvl>
   </w:abstractNum>
-  <w:abstractNum w:abstractNumId="13" w15:restartNumberingAfterBreak="0">
+  <w:abstractNum w:abstractNumId="14" w15:restartNumberingAfterBreak="0">
     <w:nsid w:val="3D651881"/>
     <w:multiLevelType w:val="multilevel"/>
     <w:tmpl w:val="794AA948"/>
@@ -21624,7 +21999,7 @@
       </w:rPr>
     </w:lvl>
   </w:abstractNum>
-  <w:abstractNum w:abstractNumId="14" w15:restartNumberingAfterBreak="0">
+  <w:abstractNum w:abstractNumId="15" w15:restartNumberingAfterBreak="0">
     <w:nsid w:val="3D7D24BF"/>
     <w:multiLevelType w:val="multilevel"/>
     <w:tmpl w:val="CD94646A"/>
@@ -21773,7 +22148,7 @@
       </w:rPr>
     </w:lvl>
   </w:abstractNum>
-  <w:abstractNum w:abstractNumId="15" w15:restartNumberingAfterBreak="0">
+  <w:abstractNum w:abstractNumId="16" w15:restartNumberingAfterBreak="0">
     <w:nsid w:val="3EEF1F87"/>
     <w:multiLevelType w:val="hybridMultilevel"/>
     <w:tmpl w:val="674C6B30"/>
@@ -21886,7 +22261,121 @@
       </w:rPr>
     </w:lvl>
   </w:abstractNum>
-  <w:abstractNum w:abstractNumId="16" w15:restartNumberingAfterBreak="0">
+  <w:abstractNum w:abstractNumId="17" w15:restartNumberingAfterBreak="0">
+    <w:nsid w:val="41C271BA"/>
+    <w:multiLevelType w:val="multilevel"/>
+    <w:tmpl w:val="BA225576"/>
+    <w:lvl w:ilvl="0">
+      <w:start w:val="1"/>
+      <w:numFmt w:val="decimal"/>
+      <w:lvlText w:val="%1."/>
+      <w:lvlJc w:val="left"/>
+      <w:pPr>
+        <w:tabs>
+          <w:tab w:val="num" w:pos="720"/>
+        </w:tabs>
+        <w:ind w:left="720" w:hanging="360"/>
+      </w:pPr>
+    </w:lvl>
+    <w:lvl w:ilvl="1">
+      <w:start w:val="20"/>
+      <w:numFmt w:val="bullet"/>
+      <w:lvlText w:val="-"/>
+      <w:lvlJc w:val="left"/>
+      <w:pPr>
+        <w:ind w:left="1440" w:hanging="360"/>
+      </w:pPr>
+      <w:rPr>
+        <w:rFonts w:ascii="Times New Roman" w:eastAsiaTheme="minorHAnsi" w:hAnsi="Times New Roman" w:cs="Times New Roman" w:hint="default"/>
+        <w:b/>
+      </w:rPr>
+    </w:lvl>
+    <w:lvl w:ilvl="2" w:tentative="1">
+      <w:start w:val="1"/>
+      <w:numFmt w:val="decimal"/>
+      <w:lvlText w:val="%3."/>
+      <w:lvlJc w:val="left"/>
+      <w:pPr>
+        <w:tabs>
+          <w:tab w:val="num" w:pos="2160"/>
+        </w:tabs>
+        <w:ind w:left="2160" w:hanging="360"/>
+      </w:pPr>
+    </w:lvl>
+    <w:lvl w:ilvl="3" w:tentative="1">
+      <w:start w:val="1"/>
+      <w:numFmt w:val="decimal"/>
+      <w:lvlText w:val="%4."/>
+      <w:lvlJc w:val="left"/>
+      <w:pPr>
+        <w:tabs>
+          <w:tab w:val="num" w:pos="2880"/>
+        </w:tabs>
+        <w:ind w:left="2880" w:hanging="360"/>
+      </w:pPr>
+    </w:lvl>
+    <w:lvl w:ilvl="4" w:tentative="1">
+      <w:start w:val="1"/>
+      <w:numFmt w:val="decimal"/>
+      <w:lvlText w:val="%5."/>
+      <w:lvlJc w:val="left"/>
+      <w:pPr>
+        <w:tabs>
+          <w:tab w:val="num" w:pos="3600"/>
+        </w:tabs>
+        <w:ind w:left="3600" w:hanging="360"/>
+      </w:pPr>
+    </w:lvl>
+    <w:lvl w:ilvl="5" w:tentative="1">
+      <w:start w:val="1"/>
+      <w:numFmt w:val="decimal"/>
+      <w:lvlText w:val="%6."/>
+      <w:lvlJc w:val="left"/>
+      <w:pPr>
+        <w:tabs>
+          <w:tab w:val="num" w:pos="4320"/>
+        </w:tabs>
+        <w:ind w:left="4320" w:hanging="360"/>
+      </w:pPr>
+    </w:lvl>
+    <w:lvl w:ilvl="6" w:tentative="1">
+      <w:start w:val="1"/>
+      <w:numFmt w:val="decimal"/>
+      <w:lvlText w:val="%7."/>
+      <w:lvlJc w:val="left"/>
+      <w:pPr>
+        <w:tabs>
+          <w:tab w:val="num" w:pos="5040"/>
+        </w:tabs>
+        <w:ind w:left="5040" w:hanging="360"/>
+      </w:pPr>
+    </w:lvl>
+    <w:lvl w:ilvl="7" w:tentative="1">
+      <w:start w:val="1"/>
+      <w:numFmt w:val="decimal"/>
+      <w:lvlText w:val="%8."/>
+      <w:lvlJc w:val="left"/>
+      <w:pPr>
+        <w:tabs>
+          <w:tab w:val="num" w:pos="5760"/>
+        </w:tabs>
+        <w:ind w:left="5760" w:hanging="360"/>
+      </w:pPr>
+    </w:lvl>
+    <w:lvl w:ilvl="8" w:tentative="1">
+      <w:start w:val="1"/>
+      <w:numFmt w:val="decimal"/>
+      <w:lvlText w:val="%9."/>
+      <w:lvlJc w:val="left"/>
+      <w:pPr>
+        <w:tabs>
+          <w:tab w:val="num" w:pos="6480"/>
+        </w:tabs>
+        <w:ind w:left="6480" w:hanging="360"/>
+      </w:pPr>
+    </w:lvl>
+  </w:abstractNum>
+  <w:abstractNum w:abstractNumId="18" w15:restartNumberingAfterBreak="0">
     <w:nsid w:val="447B6DBF"/>
     <w:multiLevelType w:val="multilevel"/>
     <w:tmpl w:val="24A64CEE"/>
@@ -21999,7 +22488,7 @@
       </w:pPr>
     </w:lvl>
   </w:abstractNum>
-  <w:abstractNum w:abstractNumId="17" w15:restartNumberingAfterBreak="0">
+  <w:abstractNum w:abstractNumId="19" w15:restartNumberingAfterBreak="0">
     <w:nsid w:val="44E30310"/>
     <w:multiLevelType w:val="hybridMultilevel"/>
     <w:tmpl w:val="3968AD62"/>
@@ -22111,7 +22600,7 @@
       </w:rPr>
     </w:lvl>
   </w:abstractNum>
-  <w:abstractNum w:abstractNumId="18" w15:restartNumberingAfterBreak="0">
+  <w:abstractNum w:abstractNumId="20" w15:restartNumberingAfterBreak="0">
     <w:nsid w:val="47294275"/>
     <w:multiLevelType w:val="hybridMultilevel"/>
     <w:tmpl w:val="871A5918"/>
@@ -22223,7 +22712,7 @@
       </w:rPr>
     </w:lvl>
   </w:abstractNum>
-  <w:abstractNum w:abstractNumId="19" w15:restartNumberingAfterBreak="0">
+  <w:abstractNum w:abstractNumId="21" w15:restartNumberingAfterBreak="0">
     <w:nsid w:val="49446968"/>
     <w:multiLevelType w:val="hybridMultilevel"/>
     <w:tmpl w:val="FCB8CA8C"/>
@@ -22336,7 +22825,7 @@
       </w:rPr>
     </w:lvl>
   </w:abstractNum>
-  <w:abstractNum w:abstractNumId="20" w15:restartNumberingAfterBreak="0">
+  <w:abstractNum w:abstractNumId="22" w15:restartNumberingAfterBreak="0">
     <w:nsid w:val="4BDE4C76"/>
     <w:multiLevelType w:val="multilevel"/>
     <w:tmpl w:val="FF38B41A"/>
@@ -22453,7 +22942,7 @@
       </w:pPr>
     </w:lvl>
   </w:abstractNum>
-  <w:abstractNum w:abstractNumId="21" w15:restartNumberingAfterBreak="0">
+  <w:abstractNum w:abstractNumId="23" w15:restartNumberingAfterBreak="0">
     <w:nsid w:val="50E36306"/>
     <w:multiLevelType w:val="multilevel"/>
     <w:tmpl w:val="6F4885F0"/>
@@ -22602,7 +23091,7 @@
       </w:rPr>
     </w:lvl>
   </w:abstractNum>
-  <w:abstractNum w:abstractNumId="22" w15:restartNumberingAfterBreak="0">
+  <w:abstractNum w:abstractNumId="24" w15:restartNumberingAfterBreak="0">
     <w:nsid w:val="513822CB"/>
     <w:multiLevelType w:val="multilevel"/>
     <w:tmpl w:val="0A665BCA"/>
@@ -22719,7 +23208,7 @@
       </w:pPr>
     </w:lvl>
   </w:abstractNum>
-  <w:abstractNum w:abstractNumId="23" w15:restartNumberingAfterBreak="0">
+  <w:abstractNum w:abstractNumId="25" w15:restartNumberingAfterBreak="0">
     <w:nsid w:val="517E1006"/>
     <w:multiLevelType w:val="multilevel"/>
     <w:tmpl w:val="D9727FD8"/>
@@ -22868,7 +23357,7 @@
       </w:rPr>
     </w:lvl>
   </w:abstractNum>
-  <w:abstractNum w:abstractNumId="24" w15:restartNumberingAfterBreak="0">
+  <w:abstractNum w:abstractNumId="26" w15:restartNumberingAfterBreak="0">
     <w:nsid w:val="54E52449"/>
     <w:multiLevelType w:val="multilevel"/>
     <w:tmpl w:val="77BABC66"/>
@@ -23017,7 +23506,567 @@
       </w:rPr>
     </w:lvl>
   </w:abstractNum>
-  <w:abstractNum w:abstractNumId="25" w15:restartNumberingAfterBreak="0">
+  <w:abstractNum w:abstractNumId="27" w15:restartNumberingAfterBreak="0">
+    <w:nsid w:val="55305314"/>
+    <w:multiLevelType w:val="multilevel"/>
+    <w:tmpl w:val="F9E6B67A"/>
+    <w:lvl w:ilvl="0">
+      <w:start w:val="1"/>
+      <w:numFmt w:val="bullet"/>
+      <w:lvlText w:val=""/>
+      <w:lvlJc w:val="left"/>
+      <w:pPr>
+        <w:tabs>
+          <w:tab w:val="num" w:pos="720"/>
+        </w:tabs>
+        <w:ind w:left="720" w:hanging="360"/>
+      </w:pPr>
+      <w:rPr>
+        <w:rFonts w:ascii="Symbol" w:hAnsi="Symbol" w:hint="default"/>
+        <w:sz w:val="20"/>
+      </w:rPr>
+    </w:lvl>
+    <w:lvl w:ilvl="1" w:tentative="1">
+      <w:start w:val="1"/>
+      <w:numFmt w:val="bullet"/>
+      <w:lvlText w:val="o"/>
+      <w:lvlJc w:val="left"/>
+      <w:pPr>
+        <w:tabs>
+          <w:tab w:val="num" w:pos="1440"/>
+        </w:tabs>
+        <w:ind w:left="1440" w:hanging="360"/>
+      </w:pPr>
+      <w:rPr>
+        <w:rFonts w:ascii="Courier New" w:hAnsi="Courier New" w:hint="default"/>
+        <w:sz w:val="20"/>
+      </w:rPr>
+    </w:lvl>
+    <w:lvl w:ilvl="2" w:tentative="1">
+      <w:start w:val="1"/>
+      <w:numFmt w:val="bullet"/>
+      <w:lvlText w:val=""/>
+      <w:lvlJc w:val="left"/>
+      <w:pPr>
+        <w:tabs>
+          <w:tab w:val="num" w:pos="2160"/>
+        </w:tabs>
+        <w:ind w:left="2160" w:hanging="360"/>
+      </w:pPr>
+      <w:rPr>
+        <w:rFonts w:ascii="Wingdings" w:hAnsi="Wingdings" w:hint="default"/>
+        <w:sz w:val="20"/>
+      </w:rPr>
+    </w:lvl>
+    <w:lvl w:ilvl="3" w:tentative="1">
+      <w:start w:val="1"/>
+      <w:numFmt w:val="bullet"/>
+      <w:lvlText w:val=""/>
+      <w:lvlJc w:val="left"/>
+      <w:pPr>
+        <w:tabs>
+          <w:tab w:val="num" w:pos="2880"/>
+        </w:tabs>
+        <w:ind w:left="2880" w:hanging="360"/>
+      </w:pPr>
+      <w:rPr>
+        <w:rFonts w:ascii="Wingdings" w:hAnsi="Wingdings" w:hint="default"/>
+        <w:sz w:val="20"/>
+      </w:rPr>
+    </w:lvl>
+    <w:lvl w:ilvl="4" w:tentative="1">
+      <w:start w:val="1"/>
+      <w:numFmt w:val="bullet"/>
+      <w:lvlText w:val=""/>
+      <w:lvlJc w:val="left"/>
+      <w:pPr>
+        <w:tabs>
+          <w:tab w:val="num" w:pos="3600"/>
+        </w:tabs>
+        <w:ind w:left="3600" w:hanging="360"/>
+      </w:pPr>
+      <w:rPr>
+        <w:rFonts w:ascii="Wingdings" w:hAnsi="Wingdings" w:hint="default"/>
+        <w:sz w:val="20"/>
+      </w:rPr>
+    </w:lvl>
+    <w:lvl w:ilvl="5" w:tentative="1">
+      <w:start w:val="1"/>
+      <w:numFmt w:val="bullet"/>
+      <w:lvlText w:val=""/>
+      <w:lvlJc w:val="left"/>
+      <w:pPr>
+        <w:tabs>
+          <w:tab w:val="num" w:pos="4320"/>
+        </w:tabs>
+        <w:ind w:left="4320" w:hanging="360"/>
+      </w:pPr>
+      <w:rPr>
+        <w:rFonts w:ascii="Wingdings" w:hAnsi="Wingdings" w:hint="default"/>
+        <w:sz w:val="20"/>
+      </w:rPr>
+    </w:lvl>
+    <w:lvl w:ilvl="6" w:tentative="1">
+      <w:start w:val="1"/>
+      <w:numFmt w:val="bullet"/>
+      <w:lvlText w:val=""/>
+      <w:lvlJc w:val="left"/>
+      <w:pPr>
+        <w:tabs>
+          <w:tab w:val="num" w:pos="5040"/>
+        </w:tabs>
+        <w:ind w:left="5040" w:hanging="360"/>
+      </w:pPr>
+      <w:rPr>
+        <w:rFonts w:ascii="Wingdings" w:hAnsi="Wingdings" w:hint="default"/>
+        <w:sz w:val="20"/>
+      </w:rPr>
+    </w:lvl>
+    <w:lvl w:ilvl="7" w:tentative="1">
+      <w:start w:val="1"/>
+      <w:numFmt w:val="bullet"/>
+      <w:lvlText w:val=""/>
+      <w:lvlJc w:val="left"/>
+      <w:pPr>
+        <w:tabs>
+          <w:tab w:val="num" w:pos="5760"/>
+        </w:tabs>
+        <w:ind w:left="5760" w:hanging="360"/>
+      </w:pPr>
+      <w:rPr>
+        <w:rFonts w:ascii="Wingdings" w:hAnsi="Wingdings" w:hint="default"/>
+        <w:sz w:val="20"/>
+      </w:rPr>
+    </w:lvl>
+    <w:lvl w:ilvl="8" w:tentative="1">
+      <w:start w:val="1"/>
+      <w:numFmt w:val="bullet"/>
+      <w:lvlText w:val=""/>
+      <w:lvlJc w:val="left"/>
+      <w:pPr>
+        <w:tabs>
+          <w:tab w:val="num" w:pos="6480"/>
+        </w:tabs>
+        <w:ind w:left="6480" w:hanging="360"/>
+      </w:pPr>
+      <w:rPr>
+        <w:rFonts w:ascii="Wingdings" w:hAnsi="Wingdings" w:hint="default"/>
+        <w:sz w:val="20"/>
+      </w:rPr>
+    </w:lvl>
+  </w:abstractNum>
+  <w:abstractNum w:abstractNumId="28" w15:restartNumberingAfterBreak="0">
+    <w:nsid w:val="55E57EE2"/>
+    <w:multiLevelType w:val="hybridMultilevel"/>
+    <w:tmpl w:val="FDCAEE4C"/>
+    <w:lvl w:ilvl="0" w:tplc="04070001">
+      <w:start w:val="1"/>
+      <w:numFmt w:val="bullet"/>
+      <w:lvlText w:val=""/>
+      <w:lvlJc w:val="left"/>
+      <w:pPr>
+        <w:ind w:left="720" w:hanging="360"/>
+      </w:pPr>
+      <w:rPr>
+        <w:rFonts w:ascii="Symbol" w:hAnsi="Symbol" w:hint="default"/>
+      </w:rPr>
+    </w:lvl>
+    <w:lvl w:ilvl="1" w:tplc="04070003" w:tentative="1">
+      <w:start w:val="1"/>
+      <w:numFmt w:val="bullet"/>
+      <w:lvlText w:val="o"/>
+      <w:lvlJc w:val="left"/>
+      <w:pPr>
+        <w:ind w:left="1440" w:hanging="360"/>
+      </w:pPr>
+      <w:rPr>
+        <w:rFonts w:ascii="Courier New" w:hAnsi="Courier New" w:cs="Courier New" w:hint="default"/>
+      </w:rPr>
+    </w:lvl>
+    <w:lvl w:ilvl="2" w:tplc="04070005" w:tentative="1">
+      <w:start w:val="1"/>
+      <w:numFmt w:val="bullet"/>
+      <w:lvlText w:val=""/>
+      <w:lvlJc w:val="left"/>
+      <w:pPr>
+        <w:ind w:left="2160" w:hanging="360"/>
+      </w:pPr>
+      <w:rPr>
+        <w:rFonts w:ascii="Wingdings" w:hAnsi="Wingdings" w:hint="default"/>
+      </w:rPr>
+    </w:lvl>
+    <w:lvl w:ilvl="3" w:tplc="04070001" w:tentative="1">
+      <w:start w:val="1"/>
+      <w:numFmt w:val="bullet"/>
+      <w:lvlText w:val=""/>
+      <w:lvlJc w:val="left"/>
+      <w:pPr>
+        <w:ind w:left="2880" w:hanging="360"/>
+      </w:pPr>
+      <w:rPr>
+        <w:rFonts w:ascii="Symbol" w:hAnsi="Symbol" w:hint="default"/>
+      </w:rPr>
+    </w:lvl>
+    <w:lvl w:ilvl="4" w:tplc="04070003" w:tentative="1">
+      <w:start w:val="1"/>
+      <w:numFmt w:val="bullet"/>
+      <w:lvlText w:val="o"/>
+      <w:lvlJc w:val="left"/>
+      <w:pPr>
+        <w:ind w:left="3600" w:hanging="360"/>
+      </w:pPr>
+      <w:rPr>
+        <w:rFonts w:ascii="Courier New" w:hAnsi="Courier New" w:cs="Courier New" w:hint="default"/>
+      </w:rPr>
+    </w:lvl>
+    <w:lvl w:ilvl="5" w:tplc="04070005" w:tentative="1">
+      <w:start w:val="1"/>
+      <w:numFmt w:val="bullet"/>
+      <w:lvlText w:val=""/>
+      <w:lvlJc w:val="left"/>
+      <w:pPr>
+        <w:ind w:left="4320" w:hanging="360"/>
+      </w:pPr>
+      <w:rPr>
+        <w:rFonts w:ascii="Wingdings" w:hAnsi="Wingdings" w:hint="default"/>
+      </w:rPr>
+    </w:lvl>
+    <w:lvl w:ilvl="6" w:tplc="04070001" w:tentative="1">
+      <w:start w:val="1"/>
+      <w:numFmt w:val="bullet"/>
+      <w:lvlText w:val=""/>
+      <w:lvlJc w:val="left"/>
+      <w:pPr>
+        <w:ind w:left="5040" w:hanging="360"/>
+      </w:pPr>
+      <w:rPr>
+        <w:rFonts w:ascii="Symbol" w:hAnsi="Symbol" w:hint="default"/>
+      </w:rPr>
+    </w:lvl>
+    <w:lvl w:ilvl="7" w:tplc="04070003" w:tentative="1">
+      <w:start w:val="1"/>
+      <w:numFmt w:val="bullet"/>
+      <w:lvlText w:val="o"/>
+      <w:lvlJc w:val="left"/>
+      <w:pPr>
+        <w:ind w:left="5760" w:hanging="360"/>
+      </w:pPr>
+      <w:rPr>
+        <w:rFonts w:ascii="Courier New" w:hAnsi="Courier New" w:cs="Courier New" w:hint="default"/>
+      </w:rPr>
+    </w:lvl>
+    <w:lvl w:ilvl="8" w:tplc="04070005" w:tentative="1">
+      <w:start w:val="1"/>
+      <w:numFmt w:val="bullet"/>
+      <w:lvlText w:val=""/>
+      <w:lvlJc w:val="left"/>
+      <w:pPr>
+        <w:ind w:left="6480" w:hanging="360"/>
+      </w:pPr>
+      <w:rPr>
+        <w:rFonts w:ascii="Wingdings" w:hAnsi="Wingdings" w:hint="default"/>
+      </w:rPr>
+    </w:lvl>
+  </w:abstractNum>
+  <w:abstractNum w:abstractNumId="29" w15:restartNumberingAfterBreak="0">
+    <w:nsid w:val="57D96DAB"/>
+    <w:multiLevelType w:val="multilevel"/>
+    <w:tmpl w:val="1728A8F0"/>
+    <w:lvl w:ilvl="0">
+      <w:start w:val="1"/>
+      <w:numFmt w:val="bullet"/>
+      <w:lvlText w:val=""/>
+      <w:lvlJc w:val="left"/>
+      <w:pPr>
+        <w:tabs>
+          <w:tab w:val="num" w:pos="720"/>
+        </w:tabs>
+        <w:ind w:left="720" w:hanging="360"/>
+      </w:pPr>
+      <w:rPr>
+        <w:rFonts w:ascii="Symbol" w:hAnsi="Symbol" w:hint="default"/>
+        <w:sz w:val="20"/>
+      </w:rPr>
+    </w:lvl>
+    <w:lvl w:ilvl="1" w:tentative="1">
+      <w:start w:val="1"/>
+      <w:numFmt w:val="bullet"/>
+      <w:lvlText w:val="o"/>
+      <w:lvlJc w:val="left"/>
+      <w:pPr>
+        <w:tabs>
+          <w:tab w:val="num" w:pos="1440"/>
+        </w:tabs>
+        <w:ind w:left="1440" w:hanging="360"/>
+      </w:pPr>
+      <w:rPr>
+        <w:rFonts w:ascii="Courier New" w:hAnsi="Courier New" w:hint="default"/>
+        <w:sz w:val="20"/>
+      </w:rPr>
+    </w:lvl>
+    <w:lvl w:ilvl="2" w:tentative="1">
+      <w:start w:val="1"/>
+      <w:numFmt w:val="bullet"/>
+      <w:lvlText w:val=""/>
+      <w:lvlJc w:val="left"/>
+      <w:pPr>
+        <w:tabs>
+          <w:tab w:val="num" w:pos="2160"/>
+        </w:tabs>
+        <w:ind w:left="2160" w:hanging="360"/>
+      </w:pPr>
+      <w:rPr>
+        <w:rFonts w:ascii="Wingdings" w:hAnsi="Wingdings" w:hint="default"/>
+        <w:sz w:val="20"/>
+      </w:rPr>
+    </w:lvl>
+    <w:lvl w:ilvl="3" w:tentative="1">
+      <w:start w:val="1"/>
+      <w:numFmt w:val="bullet"/>
+      <w:lvlText w:val=""/>
+      <w:lvlJc w:val="left"/>
+      <w:pPr>
+        <w:tabs>
+          <w:tab w:val="num" w:pos="2880"/>
+        </w:tabs>
+        <w:ind w:left="2880" w:hanging="360"/>
+      </w:pPr>
+      <w:rPr>
+        <w:rFonts w:ascii="Wingdings" w:hAnsi="Wingdings" w:hint="default"/>
+        <w:sz w:val="20"/>
+      </w:rPr>
+    </w:lvl>
+    <w:lvl w:ilvl="4" w:tentative="1">
+      <w:start w:val="1"/>
+      <w:numFmt w:val="bullet"/>
+      <w:lvlText w:val=""/>
+      <w:lvlJc w:val="left"/>
+      <w:pPr>
+        <w:tabs>
+          <w:tab w:val="num" w:pos="3600"/>
+        </w:tabs>
+        <w:ind w:left="3600" w:hanging="360"/>
+      </w:pPr>
+      <w:rPr>
+        <w:rFonts w:ascii="Wingdings" w:hAnsi="Wingdings" w:hint="default"/>
+        <w:sz w:val="20"/>
+      </w:rPr>
+    </w:lvl>
+    <w:lvl w:ilvl="5" w:tentative="1">
+      <w:start w:val="1"/>
+      <w:numFmt w:val="bullet"/>
+      <w:lvlText w:val=""/>
+      <w:lvlJc w:val="left"/>
+      <w:pPr>
+        <w:tabs>
+          <w:tab w:val="num" w:pos="4320"/>
+        </w:tabs>
+        <w:ind w:left="4320" w:hanging="360"/>
+      </w:pPr>
+      <w:rPr>
+        <w:rFonts w:ascii="Wingdings" w:hAnsi="Wingdings" w:hint="default"/>
+        <w:sz w:val="20"/>
+      </w:rPr>
+    </w:lvl>
+    <w:lvl w:ilvl="6" w:tentative="1">
+      <w:start w:val="1"/>
+      <w:numFmt w:val="bullet"/>
+      <w:lvlText w:val=""/>
+      <w:lvlJc w:val="left"/>
+      <w:pPr>
+        <w:tabs>
+          <w:tab w:val="num" w:pos="5040"/>
+        </w:tabs>
+        <w:ind w:left="5040" w:hanging="360"/>
+      </w:pPr>
+      <w:rPr>
+        <w:rFonts w:ascii="Wingdings" w:hAnsi="Wingdings" w:hint="default"/>
+        <w:sz w:val="20"/>
+      </w:rPr>
+    </w:lvl>
+    <w:lvl w:ilvl="7" w:tentative="1">
+      <w:start w:val="1"/>
+      <w:numFmt w:val="bullet"/>
+      <w:lvlText w:val=""/>
+      <w:lvlJc w:val="left"/>
+      <w:pPr>
+        <w:tabs>
+          <w:tab w:val="num" w:pos="5760"/>
+        </w:tabs>
+        <w:ind w:left="5760" w:hanging="360"/>
+      </w:pPr>
+      <w:rPr>
+        <w:rFonts w:ascii="Wingdings" w:hAnsi="Wingdings" w:hint="default"/>
+        <w:sz w:val="20"/>
+      </w:rPr>
+    </w:lvl>
+    <w:lvl w:ilvl="8" w:tentative="1">
+      <w:start w:val="1"/>
+      <w:numFmt w:val="bullet"/>
+      <w:lvlText w:val=""/>
+      <w:lvlJc w:val="left"/>
+      <w:pPr>
+        <w:tabs>
+          <w:tab w:val="num" w:pos="6480"/>
+        </w:tabs>
+        <w:ind w:left="6480" w:hanging="360"/>
+      </w:pPr>
+      <w:rPr>
+        <w:rFonts w:ascii="Wingdings" w:hAnsi="Wingdings" w:hint="default"/>
+        <w:sz w:val="20"/>
+      </w:rPr>
+    </w:lvl>
+  </w:abstractNum>
+  <w:abstractNum w:abstractNumId="30" w15:restartNumberingAfterBreak="0">
+    <w:nsid w:val="5C9501E6"/>
+    <w:multiLevelType w:val="multilevel"/>
+    <w:tmpl w:val="EC84368E"/>
+    <w:lvl w:ilvl="0">
+      <w:start w:val="1"/>
+      <w:numFmt w:val="bullet"/>
+      <w:lvlText w:val=""/>
+      <w:lvlJc w:val="left"/>
+      <w:pPr>
+        <w:tabs>
+          <w:tab w:val="num" w:pos="720"/>
+        </w:tabs>
+        <w:ind w:left="720" w:hanging="360"/>
+      </w:pPr>
+      <w:rPr>
+        <w:rFonts w:ascii="Symbol" w:hAnsi="Symbol" w:hint="default"/>
+        <w:sz w:val="20"/>
+      </w:rPr>
+    </w:lvl>
+    <w:lvl w:ilvl="1" w:tentative="1">
+      <w:start w:val="1"/>
+      <w:numFmt w:val="bullet"/>
+      <w:lvlText w:val="o"/>
+      <w:lvlJc w:val="left"/>
+      <w:pPr>
+        <w:tabs>
+          <w:tab w:val="num" w:pos="1440"/>
+        </w:tabs>
+        <w:ind w:left="1440" w:hanging="360"/>
+      </w:pPr>
+      <w:rPr>
+        <w:rFonts w:ascii="Courier New" w:hAnsi="Courier New" w:hint="default"/>
+        <w:sz w:val="20"/>
+      </w:rPr>
+    </w:lvl>
+    <w:lvl w:ilvl="2" w:tentative="1">
+      <w:start w:val="1"/>
+      <w:numFmt w:val="bullet"/>
+      <w:lvlText w:val=""/>
+      <w:lvlJc w:val="left"/>
+      <w:pPr>
+        <w:tabs>
+          <w:tab w:val="num" w:pos="2160"/>
+        </w:tabs>
+        <w:ind w:left="2160" w:hanging="360"/>
+      </w:pPr>
+      <w:rPr>
+        <w:rFonts w:ascii="Wingdings" w:hAnsi="Wingdings" w:hint="default"/>
+        <w:sz w:val="20"/>
+      </w:rPr>
+    </w:lvl>
+    <w:lvl w:ilvl="3" w:tentative="1">
+      <w:start w:val="1"/>
+      <w:numFmt w:val="bullet"/>
+      <w:lvlText w:val=""/>
+      <w:lvlJc w:val="left"/>
+      <w:pPr>
+        <w:tabs>
+          <w:tab w:val="num" w:pos="2880"/>
+        </w:tabs>
+        <w:ind w:left="2880" w:hanging="360"/>
+      </w:pPr>
+      <w:rPr>
+        <w:rFonts w:ascii="Wingdings" w:hAnsi="Wingdings" w:hint="default"/>
+        <w:sz w:val="20"/>
+      </w:rPr>
+    </w:lvl>
+    <w:lvl w:ilvl="4" w:tentative="1">
+      <w:start w:val="1"/>
+      <w:numFmt w:val="bullet"/>
+      <w:lvlText w:val=""/>
+      <w:lvlJc w:val="left"/>
+      <w:pPr>
+        <w:tabs>
+          <w:tab w:val="num" w:pos="3600"/>
+        </w:tabs>
+        <w:ind w:left="3600" w:hanging="360"/>
+      </w:pPr>
+      <w:rPr>
+        <w:rFonts w:ascii="Wingdings" w:hAnsi="Wingdings" w:hint="default"/>
+        <w:sz w:val="20"/>
+      </w:rPr>
+    </w:lvl>
+    <w:lvl w:ilvl="5" w:tentative="1">
+      <w:start w:val="1"/>
+      <w:numFmt w:val="bullet"/>
+      <w:lvlText w:val=""/>
+      <w:lvlJc w:val="left"/>
+      <w:pPr>
+        <w:tabs>
+          <w:tab w:val="num" w:pos="4320"/>
+        </w:tabs>
+        <w:ind w:left="4320" w:hanging="360"/>
+      </w:pPr>
+      <w:rPr>
+        <w:rFonts w:ascii="Wingdings" w:hAnsi="Wingdings" w:hint="default"/>
+        <w:sz w:val="20"/>
+      </w:rPr>
+    </w:lvl>
+    <w:lvl w:ilvl="6" w:tentative="1">
+      <w:start w:val="1"/>
+      <w:numFmt w:val="bullet"/>
+      <w:lvlText w:val=""/>
+      <w:lvlJc w:val="left"/>
+      <w:pPr>
+        <w:tabs>
+          <w:tab w:val="num" w:pos="5040"/>
+        </w:tabs>
+        <w:ind w:left="5040" w:hanging="360"/>
+      </w:pPr>
+      <w:rPr>
+        <w:rFonts w:ascii="Wingdings" w:hAnsi="Wingdings" w:hint="default"/>
+        <w:sz w:val="20"/>
+      </w:rPr>
+    </w:lvl>
+    <w:lvl w:ilvl="7" w:tentative="1">
+      <w:start w:val="1"/>
+      <w:numFmt w:val="bullet"/>
+      <w:lvlText w:val=""/>
+      <w:lvlJc w:val="left"/>
+      <w:pPr>
+        <w:tabs>
+          <w:tab w:val="num" w:pos="5760"/>
+        </w:tabs>
+        <w:ind w:left="5760" w:hanging="360"/>
+      </w:pPr>
+      <w:rPr>
+        <w:rFonts w:ascii="Wingdings" w:hAnsi="Wingdings" w:hint="default"/>
+        <w:sz w:val="20"/>
+      </w:rPr>
+    </w:lvl>
+    <w:lvl w:ilvl="8" w:tentative="1">
+      <w:start w:val="1"/>
+      <w:numFmt w:val="bullet"/>
+      <w:lvlText w:val=""/>
+      <w:lvlJc w:val="left"/>
+      <w:pPr>
+        <w:tabs>
+          <w:tab w:val="num" w:pos="6480"/>
+        </w:tabs>
+        <w:ind w:left="6480" w:hanging="360"/>
+      </w:pPr>
+      <w:rPr>
+        <w:rFonts w:ascii="Wingdings" w:hAnsi="Wingdings" w:hint="default"/>
+        <w:sz w:val="20"/>
+      </w:rPr>
+    </w:lvl>
+  </w:abstractNum>
+  <w:abstractNum w:abstractNumId="31" w15:restartNumberingAfterBreak="0">
     <w:nsid w:val="5E9301D6"/>
     <w:multiLevelType w:val="multilevel"/>
     <w:tmpl w:val="1A78B3F0"/>
@@ -23134,7 +24183,7 @@
       </w:pPr>
     </w:lvl>
   </w:abstractNum>
-  <w:abstractNum w:abstractNumId="26" w15:restartNumberingAfterBreak="0">
+  <w:abstractNum w:abstractNumId="32" w15:restartNumberingAfterBreak="0">
     <w:nsid w:val="66174775"/>
     <w:multiLevelType w:val="multilevel"/>
     <w:tmpl w:val="34620AF0"/>
@@ -23283,7 +24332,7 @@
       </w:rPr>
     </w:lvl>
   </w:abstractNum>
-  <w:abstractNum w:abstractNumId="27" w15:restartNumberingAfterBreak="0">
+  <w:abstractNum w:abstractNumId="33" w15:restartNumberingAfterBreak="0">
     <w:nsid w:val="6725391B"/>
     <w:multiLevelType w:val="multilevel"/>
     <w:tmpl w:val="23C484FA"/>
@@ -23432,7 +24481,7 @@
       </w:rPr>
     </w:lvl>
   </w:abstractNum>
-  <w:abstractNum w:abstractNumId="28" w15:restartNumberingAfterBreak="0">
+  <w:abstractNum w:abstractNumId="34" w15:restartNumberingAfterBreak="0">
     <w:nsid w:val="69ED787C"/>
     <w:multiLevelType w:val="hybridMultilevel"/>
     <w:tmpl w:val="1D907D68"/>
@@ -23545,7 +24594,7 @@
       </w:rPr>
     </w:lvl>
   </w:abstractNum>
-  <w:abstractNum w:abstractNumId="29" w15:restartNumberingAfterBreak="0">
+  <w:abstractNum w:abstractNumId="35" w15:restartNumberingAfterBreak="0">
     <w:nsid w:val="6B2117AF"/>
     <w:multiLevelType w:val="multilevel"/>
     <w:tmpl w:val="B768A3AC"/>
@@ -23658,7 +24707,7 @@
       </w:pPr>
     </w:lvl>
   </w:abstractNum>
-  <w:abstractNum w:abstractNumId="30" w15:restartNumberingAfterBreak="0">
+  <w:abstractNum w:abstractNumId="36" w15:restartNumberingAfterBreak="0">
     <w:nsid w:val="6BA723F0"/>
     <w:multiLevelType w:val="hybridMultilevel"/>
     <w:tmpl w:val="E60E6832"/>
@@ -23770,7 +24819,7 @@
       </w:rPr>
     </w:lvl>
   </w:abstractNum>
-  <w:abstractNum w:abstractNumId="31" w15:restartNumberingAfterBreak="0">
+  <w:abstractNum w:abstractNumId="37" w15:restartNumberingAfterBreak="0">
     <w:nsid w:val="6E4E7E0F"/>
     <w:multiLevelType w:val="multilevel"/>
     <w:tmpl w:val="8F3C6F50"/>
@@ -23919,7 +24968,7 @@
       </w:rPr>
     </w:lvl>
   </w:abstractNum>
-  <w:abstractNum w:abstractNumId="32" w15:restartNumberingAfterBreak="0">
+  <w:abstractNum w:abstractNumId="38" w15:restartNumberingAfterBreak="0">
     <w:nsid w:val="6FA6078C"/>
     <w:multiLevelType w:val="multilevel"/>
     <w:tmpl w:val="87FE89EC"/>
@@ -24068,7 +25117,7 @@
       </w:rPr>
     </w:lvl>
   </w:abstractNum>
-  <w:abstractNum w:abstractNumId="33" w15:restartNumberingAfterBreak="0">
+  <w:abstractNum w:abstractNumId="39" w15:restartNumberingAfterBreak="0">
     <w:nsid w:val="70041C0D"/>
     <w:multiLevelType w:val="multilevel"/>
     <w:tmpl w:val="888841AA"/>
@@ -24217,7 +25266,7 @@
       </w:rPr>
     </w:lvl>
   </w:abstractNum>
-  <w:abstractNum w:abstractNumId="34" w15:restartNumberingAfterBreak="0">
+  <w:abstractNum w:abstractNumId="40" w15:restartNumberingAfterBreak="0">
     <w:nsid w:val="71297175"/>
     <w:multiLevelType w:val="hybridMultilevel"/>
     <w:tmpl w:val="433CB09A"/>
@@ -24306,7 +25355,7 @@
       </w:pPr>
     </w:lvl>
   </w:abstractNum>
-  <w:abstractNum w:abstractNumId="35" w15:restartNumberingAfterBreak="0">
+  <w:abstractNum w:abstractNumId="41" w15:restartNumberingAfterBreak="0">
     <w:nsid w:val="71CD151A"/>
     <w:multiLevelType w:val="multilevel"/>
     <w:tmpl w:val="871261B4"/>
@@ -24423,7 +25472,7 @@
       </w:pPr>
     </w:lvl>
   </w:abstractNum>
-  <w:abstractNum w:abstractNumId="36" w15:restartNumberingAfterBreak="0">
+  <w:abstractNum w:abstractNumId="42" w15:restartNumberingAfterBreak="0">
     <w:nsid w:val="727E2B72"/>
     <w:multiLevelType w:val="multilevel"/>
     <w:tmpl w:val="FB28DEAE"/>
@@ -24540,7 +25589,7 @@
       </w:pPr>
     </w:lvl>
   </w:abstractNum>
-  <w:abstractNum w:abstractNumId="37" w15:restartNumberingAfterBreak="0">
+  <w:abstractNum w:abstractNumId="43" w15:restartNumberingAfterBreak="0">
     <w:nsid w:val="72822571"/>
     <w:multiLevelType w:val="hybridMultilevel"/>
     <w:tmpl w:val="1A4EA976"/>
@@ -24653,7 +25702,7 @@
       </w:rPr>
     </w:lvl>
   </w:abstractNum>
-  <w:abstractNum w:abstractNumId="38" w15:restartNumberingAfterBreak="0">
+  <w:abstractNum w:abstractNumId="44" w15:restartNumberingAfterBreak="0">
     <w:nsid w:val="747D2C90"/>
     <w:multiLevelType w:val="multilevel"/>
     <w:tmpl w:val="9D0C4810"/>
@@ -24802,7 +25851,7 @@
       </w:rPr>
     </w:lvl>
   </w:abstractNum>
-  <w:abstractNum w:abstractNumId="39" w15:restartNumberingAfterBreak="0">
+  <w:abstractNum w:abstractNumId="45" w15:restartNumberingAfterBreak="0">
     <w:nsid w:val="775C665F"/>
     <w:multiLevelType w:val="multilevel"/>
     <w:tmpl w:val="2B2214D0"/>
@@ -24915,7 +25964,7 @@
       </w:pPr>
     </w:lvl>
   </w:abstractNum>
-  <w:abstractNum w:abstractNumId="40" w15:restartNumberingAfterBreak="0">
+  <w:abstractNum w:abstractNumId="46" w15:restartNumberingAfterBreak="0">
     <w:nsid w:val="790879D4"/>
     <w:multiLevelType w:val="multilevel"/>
     <w:tmpl w:val="FE14F1C0"/>
@@ -25028,7 +26077,7 @@
       </w:pPr>
     </w:lvl>
   </w:abstractNum>
-  <w:abstractNum w:abstractNumId="41" w15:restartNumberingAfterBreak="0">
+  <w:abstractNum w:abstractNumId="47" w15:restartNumberingAfterBreak="0">
     <w:nsid w:val="7F8B4D60"/>
     <w:multiLevelType w:val="hybridMultilevel"/>
     <w:tmpl w:val="4F583A18"/>
@@ -25145,10 +26194,10 @@
     <w:abstractNumId w:val="7"/>
   </w:num>
   <w:num w:numId="2">
-    <w:abstractNumId w:val="19"/>
+    <w:abstractNumId w:val="21"/>
   </w:num>
   <w:num w:numId="3">
-    <w:abstractNumId w:val="30"/>
+    <w:abstractNumId w:val="36"/>
   </w:num>
   <w:num w:numId="4">
     <w:abstractNumId w:val="4"/>
@@ -25160,112 +26209,130 @@
     <w:abstractNumId w:val="10"/>
   </w:num>
   <w:num w:numId="7">
-    <w:abstractNumId w:val="18"/>
+    <w:abstractNumId w:val="20"/>
   </w:num>
   <w:num w:numId="8">
-    <w:abstractNumId w:val="17"/>
+    <w:abstractNumId w:val="19"/>
   </w:num>
   <w:num w:numId="9">
     <w:abstractNumId w:val="8"/>
   </w:num>
   <w:num w:numId="10">
-    <w:abstractNumId w:val="11"/>
+    <w:abstractNumId w:val="12"/>
   </w:num>
   <w:num w:numId="11">
-    <w:abstractNumId w:val="37"/>
+    <w:abstractNumId w:val="43"/>
   </w:num>
   <w:num w:numId="12">
-    <w:abstractNumId w:val="28"/>
+    <w:abstractNumId w:val="34"/>
   </w:num>
   <w:num w:numId="13">
-    <w:abstractNumId w:val="15"/>
+    <w:abstractNumId w:val="16"/>
   </w:num>
   <w:num w:numId="14">
-    <w:abstractNumId w:val="41"/>
+    <w:abstractNumId w:val="47"/>
   </w:num>
   <w:num w:numId="15">
+    <w:abstractNumId w:val="14"/>
+  </w:num>
+  <w:num w:numId="16">
     <w:abstractNumId w:val="13"/>
   </w:num>
-  <w:num w:numId="16">
-    <w:abstractNumId w:val="12"/>
-  </w:num>
   <w:num w:numId="17">
-    <w:abstractNumId w:val="40"/>
+    <w:abstractNumId w:val="46"/>
   </w:num>
   <w:num w:numId="18">
     <w:abstractNumId w:val="9"/>
   </w:num>
   <w:num w:numId="19">
-    <w:abstractNumId w:val="29"/>
+    <w:abstractNumId w:val="35"/>
   </w:num>
   <w:num w:numId="20">
-    <w:abstractNumId w:val="25"/>
+    <w:abstractNumId w:val="31"/>
   </w:num>
   <w:num w:numId="21">
-    <w:abstractNumId w:val="27"/>
+    <w:abstractNumId w:val="33"/>
   </w:num>
   <w:num w:numId="22">
-    <w:abstractNumId w:val="33"/>
+    <w:abstractNumId w:val="39"/>
   </w:num>
   <w:num w:numId="23">
-    <w:abstractNumId w:val="14"/>
+    <w:abstractNumId w:val="15"/>
   </w:num>
   <w:num w:numId="24">
-    <w:abstractNumId w:val="23"/>
+    <w:abstractNumId w:val="25"/>
   </w:num>
   <w:num w:numId="25">
     <w:abstractNumId w:val="2"/>
   </w:num>
   <w:num w:numId="26">
-    <w:abstractNumId w:val="32"/>
+    <w:abstractNumId w:val="38"/>
   </w:num>
   <w:num w:numId="27">
-    <w:abstractNumId w:val="21"/>
+    <w:abstractNumId w:val="23"/>
   </w:num>
   <w:num w:numId="28">
-    <w:abstractNumId w:val="38"/>
+    <w:abstractNumId w:val="44"/>
   </w:num>
   <w:num w:numId="29">
     <w:abstractNumId w:val="1"/>
   </w:num>
   <w:num w:numId="30">
-    <w:abstractNumId w:val="31"/>
+    <w:abstractNumId w:val="37"/>
   </w:num>
   <w:num w:numId="31">
-    <w:abstractNumId w:val="34"/>
+    <w:abstractNumId w:val="40"/>
   </w:num>
   <w:num w:numId="32">
-    <w:abstractNumId w:val="39"/>
+    <w:abstractNumId w:val="45"/>
   </w:num>
   <w:num w:numId="33">
-    <w:abstractNumId w:val="35"/>
+    <w:abstractNumId w:val="41"/>
   </w:num>
   <w:num w:numId="34">
-    <w:abstractNumId w:val="20"/>
+    <w:abstractNumId w:val="22"/>
   </w:num>
   <w:num w:numId="35">
-    <w:abstractNumId w:val="36"/>
+    <w:abstractNumId w:val="42"/>
   </w:num>
   <w:num w:numId="36">
     <w:abstractNumId w:val="6"/>
   </w:num>
   <w:num w:numId="37">
-    <w:abstractNumId w:val="22"/>
+    <w:abstractNumId w:val="24"/>
   </w:num>
   <w:num w:numId="38">
-    <w:abstractNumId w:val="16"/>
+    <w:abstractNumId w:val="18"/>
   </w:num>
   <w:num w:numId="39">
-    <w:abstractNumId w:val="26"/>
+    <w:abstractNumId w:val="32"/>
   </w:num>
   <w:num w:numId="40">
     <w:abstractNumId w:val="3"/>
   </w:num>
   <w:num w:numId="41">
-    <w:abstractNumId w:val="24"/>
+    <w:abstractNumId w:val="26"/>
   </w:num>
   <w:num w:numId="42">
     <w:abstractNumId w:val="0"/>
+  </w:num>
+  <w:num w:numId="43">
+    <w:abstractNumId w:val="17"/>
+  </w:num>
+  <w:num w:numId="44">
+    <w:abstractNumId w:val="30"/>
+  </w:num>
+  <w:num w:numId="45">
+    <w:abstractNumId w:val="11"/>
+  </w:num>
+  <w:num w:numId="46">
+    <w:abstractNumId w:val="29"/>
+  </w:num>
+  <w:num w:numId="47">
+    <w:abstractNumId w:val="27"/>
+  </w:num>
+  <w:num w:numId="48">
+    <w:abstractNumId w:val="28"/>
   </w:num>
 </w:numbering>
 </file>
@@ -26227,7 +27294,7 @@
 </file>
 
 <file path=customXml/itemProps1.xml><?xml version="1.0" encoding="utf-8"?>
-<ds:datastoreItem xmlns:ds="http://schemas.openxmlformats.org/officeDocument/2006/customXml" ds:itemID="{3331CDCF-E51D-41C9-8F16-572A2EA6778B}">
+<ds:datastoreItem xmlns:ds="http://schemas.openxmlformats.org/officeDocument/2006/customXml" ds:itemID="{FEC822D2-E6FC-41B1-8898-41262D5F935E}">
   <ds:schemaRefs>
     <ds:schemaRef ds:uri="http://schemas.openxmlformats.org/officeDocument/2006/bibliography"/>
   </ds:schemaRefs>

</xml_diff>

<commit_message>
revise the title of one section
</commit_message>
<xml_diff>
--- a/reports/Rendering_2.docx
+++ b/reports/Rendering_2.docx
@@ -17469,16 +17469,7 @@
           <w:rFonts w:asciiTheme="majorBidi" w:hAnsiTheme="majorBidi" w:cstheme="majorBidi"/>
           <w:lang w:val="en-US"/>
         </w:rPr>
-        <w:t>, selecting a s</w:t>
-      </w:r>
-      <w:bookmarkStart w:id="0" w:name="_GoBack"/>
-      <w:bookmarkEnd w:id="0"/>
-      <w:r>
-        <w:rPr>
-          <w:rFonts w:asciiTheme="majorBidi" w:hAnsiTheme="majorBidi" w:cstheme="majorBidi"/>
-          <w:lang w:val="en-US"/>
-        </w:rPr>
-        <w:t>ubset of features, and filtering by correlation threshold</w:t>
+        <w:t>, selecting a subset of features, and filtering by correlation threshold</w:t>
       </w:r>
       <w:r>
         <w:rPr>
@@ -18753,7 +18744,27 @@
           <w:color w:val="000000" w:themeColor="text1"/>
           <w:lang w:val="en-US"/>
         </w:rPr>
-        <w:t>Interpreting results using interpretability tools</w:t>
+        <w:t>Provid</w:t>
+      </w:r>
+      <w:r>
+        <w:rPr>
+          <w:rFonts w:asciiTheme="majorBidi" w:hAnsiTheme="majorBidi"/>
+          <w:b/>
+          <w:bCs/>
+          <w:color w:val="000000" w:themeColor="text1"/>
+          <w:lang w:val="en-US"/>
+        </w:rPr>
+        <w:t>ing</w:t>
+      </w:r>
+      <w:r>
+        <w:rPr>
+          <w:rFonts w:asciiTheme="majorBidi" w:hAnsiTheme="majorBidi"/>
+          <w:b/>
+          <w:bCs/>
+          <w:color w:val="000000" w:themeColor="text1"/>
+          <w:lang w:val="en-US"/>
+        </w:rPr>
+        <w:t xml:space="preserve"> scientific and business conclusions based on modeling success or failure</w:t>
       </w:r>
     </w:p>
     <w:p>
@@ -18839,7 +18850,16 @@
           <w:rFonts w:asciiTheme="majorBidi" w:hAnsiTheme="majorBidi" w:cstheme="majorBidi"/>
           <w:lang w:val="en-US"/>
         </w:rPr>
-        <w:t xml:space="preserve">The ensemble methods (Random Forest, Bagging, Gradient Boosting, </w:t>
+        <w:t>The ensemble methods (Random F</w:t>
+      </w:r>
+      <w:bookmarkStart w:id="0" w:name="_GoBack"/>
+      <w:bookmarkEnd w:id="0"/>
+      <w:r>
+        <w:rPr>
+          <w:rFonts w:asciiTheme="majorBidi" w:hAnsiTheme="majorBidi" w:cstheme="majorBidi"/>
+          <w:lang w:val="en-US"/>
+        </w:rPr>
+        <w:t xml:space="preserve">orest, Bagging, Gradient Boosting, </w:t>
       </w:r>
       <w:proofErr w:type="spellStart"/>
       <w:r>
@@ -18939,6 +18959,7 @@
           <w:rFonts w:asciiTheme="majorBidi" w:hAnsiTheme="majorBidi" w:cstheme="majorBidi"/>
           <w:lang w:val="en-US"/>
         </w:rPr>
+        <w:lastRenderedPageBreak/>
         <w:t>For Balanced Performance: Random Forest is a good choice for balancing interpretability, accuracy, and computational efficiency.</w:t>
       </w:r>
     </w:p>
@@ -18960,7 +18981,6 @@
           <w:rFonts w:asciiTheme="majorBidi" w:hAnsiTheme="majorBidi" w:cstheme="majorBidi"/>
           <w:lang w:val="en-US"/>
         </w:rPr>
-        <w:lastRenderedPageBreak/>
         <w:t xml:space="preserve">For High Accuracy: Gradient Boosting and </w:t>
       </w:r>
       <w:proofErr w:type="spellStart"/>
@@ -19662,7 +19682,15 @@
           <w:rFonts w:asciiTheme="majorBidi" w:hAnsiTheme="majorBidi" w:cstheme="majorBidi"/>
           <w:lang w:val="en-US"/>
         </w:rPr>
-        <w:t xml:space="preserve">: It may be beneficial to re-evaluate the data collection process and the relevance of these features. Investing resources in features with low impact might not be cost-effective. Instead, </w:t>
+        <w:t xml:space="preserve">: It may be beneficial to re-evaluate the data collection process and the relevance of these features. Investing resources in features with low impact </w:t>
+      </w:r>
+      <w:r>
+        <w:rPr>
+          <w:rFonts w:asciiTheme="majorBidi" w:hAnsiTheme="majorBidi" w:cstheme="majorBidi"/>
+          <w:lang w:val="en-US"/>
+        </w:rPr>
+        <w:lastRenderedPageBreak/>
+        <w:t xml:space="preserve">might not be cost-effective. Instead, </w:t>
       </w:r>
       <w:r>
         <w:rPr>
@@ -19696,7 +19724,6 @@
           <w:b/>
           <w:bCs/>
         </w:rPr>
-        <w:lastRenderedPageBreak/>
         <w:t xml:space="preserve">Potential </w:t>
       </w:r>
       <w:proofErr w:type="spellStart"/>
@@ -20113,6 +20140,7 @@
         <w:docPartUnique/>
       </w:docPartObj>
     </w:sdtPr>
+    <w:sdtEndPr/>
     <w:sdtContent>
       <w:p>
         <w:pPr>
@@ -27453,7 +27481,7 @@
 </file>
 
 <file path=customXml/itemProps1.xml><?xml version="1.0" encoding="utf-8"?>
-<ds:datastoreItem xmlns:ds="http://schemas.openxmlformats.org/officeDocument/2006/customXml" ds:itemID="{BFF16D09-1020-43C2-BA4F-355FD6580F2D}">
+<ds:datastoreItem xmlns:ds="http://schemas.openxmlformats.org/officeDocument/2006/customXml" ds:itemID="{40A55ABB-AF7B-42DE-9CF2-0A317DB54E0E}">
   <ds:schemaRefs>
     <ds:schemaRef ds:uri="http://schemas.openxmlformats.org/officeDocument/2006/bibliography"/>
   </ds:schemaRefs>

</xml_diff>